<commit_message>
More evaluation, threats, and future work.
</commit_message>
<xml_diff>
--- a/paper/paper.docx
+++ b/paper/paper.docx
@@ -1,6 +1,6 @@
 
 <file path=word/document.xml><?xml version="1.0" encoding="utf-8"?>
-<w:document xmlns:ve="http://schemas.openxmlformats.org/markup-compatibility/2006" xmlns:o="urn:schemas-microsoft-com:office:office" xmlns:r="http://schemas.openxmlformats.org/officeDocument/2006/relationships" xmlns:m="http://schemas.openxmlformats.org/officeDocument/2006/math" xmlns:v="urn:schemas-microsoft-com:vml" xmlns:wp="http://schemas.openxmlformats.org/drawingml/2006/wordprocessingDrawing" xmlns:w10="urn:schemas-microsoft-com:office:word" xmlns:w="http://schemas.openxmlformats.org/wordprocessingml/2006/main" xmlns:wne="http://schemas.microsoft.com/office/word/2006/wordml">
+<w:document xmlns:wpc="http://schemas.microsoft.com/office/word/2010/wordprocessingCanvas" xmlns:mo="http://schemas.microsoft.com/office/mac/office/2008/main" xmlns:mc="http://schemas.openxmlformats.org/markup-compatibility/2006" xmlns:mv="urn:schemas-microsoft-com:mac:vml" xmlns:o="urn:schemas-microsoft-com:office:office" xmlns:r="http://schemas.openxmlformats.org/officeDocument/2006/relationships" xmlns:m="http://schemas.openxmlformats.org/officeDocument/2006/math" xmlns:v="urn:schemas-microsoft-com:vml" xmlns:wp14="http://schemas.microsoft.com/office/word/2010/wordprocessingDrawing" xmlns:wp="http://schemas.openxmlformats.org/drawingml/2006/wordprocessingDrawing" xmlns:w10="urn:schemas-microsoft-com:office:word" xmlns:w="http://schemas.openxmlformats.org/wordprocessingml/2006/main" xmlns:w14="http://schemas.microsoft.com/office/word/2010/wordml" xmlns:wpg="http://schemas.microsoft.com/office/word/2010/wordprocessingGroup" xmlns:wpi="http://schemas.microsoft.com/office/word/2010/wordprocessingInk" xmlns:wne="http://schemas.microsoft.com/office/word/2006/wordml" xmlns:wps="http://schemas.microsoft.com/office/word/2010/wordprocessingShape" mc:Ignorable="w14 wp14 mv">
   <w:body>
     <w:p>
       <w:pPr>
@@ -270,9 +270,6 @@
     <w:p>
       <w:pPr>
         <w:pStyle w:val="NormalText"/>
-        <w:rPr>
-          <w:lang w:val="en-US"/>
-        </w:rPr>
       </w:pPr>
       <w:r>
         <w:t>Git is a distributed version control system (DVCS) offering speed and flexibility not found in other well-known version control systems. Origi</w:t>
@@ -327,9 +324,6 @@
     <w:p>
       <w:pPr>
         <w:pStyle w:val="NormalText"/>
-        <w:rPr>
-          <w:lang w:val="en-US"/>
-        </w:rPr>
       </w:pPr>
       <w:r>
         <w:t>Because of the distributed nature of Git, the user has the ability to completely customize their workflow of both their usage of Git, as well as the workflow for the entire project team.  These workflows can become relevant in the study of commit metrics thus the following workflows have been taken into consideration:</w:t>
@@ -343,14 +337,8 @@
           <w:numId w:val="26"/>
         </w:numPr>
         <w:ind w:left="540" w:hanging="270"/>
-        <w:rPr>
-          <w:lang w:val="en-US"/>
-        </w:rPr>
       </w:pPr>
       <w:r>
-        <w:rPr>
-          <w:lang w:val="en-US"/>
-        </w:rPr>
         <w:t>Incremental Commit</w:t>
       </w:r>
     </w:p>
@@ -358,9 +346,6 @@
       <w:pPr>
         <w:pStyle w:val="NormalText"/>
         <w:ind w:left="270"/>
-        <w:rPr>
-          <w:lang w:val="en-US"/>
-        </w:rPr>
       </w:pPr>
       <w:r>
         <w:t xml:space="preserve">A common way for new users to work with Git is to use the very basic workflow of continuously making changes to the source code, and incrementally committing their </w:t>
@@ -378,14 +363,8 @@
           <w:numId w:val="26"/>
         </w:numPr>
         <w:ind w:left="630" w:hanging="270"/>
-        <w:rPr>
-          <w:lang w:val="en-US"/>
-        </w:rPr>
       </w:pPr>
       <w:r>
-        <w:rPr>
-          <w:lang w:val="en-US"/>
-        </w:rPr>
         <w:t>Reorganizing Commit Workflow</w:t>
       </w:r>
     </w:p>
@@ -393,9 +372,6 @@
       <w:pPr>
         <w:pStyle w:val="NormalText"/>
         <w:ind w:left="360"/>
-        <w:rPr>
-          <w:lang w:val="en-US"/>
-        </w:rPr>
       </w:pPr>
       <w:r>
         <w:t>Because Git commits are made to the local repository it is possible to, at any given time, “go back in history” and reorder, remove, break up, or “squash” commits together. These features allow for a unique workflow in which the user can spend extra time organizing their commits after they have already been made, allowing for a cleanly organized history where each commit makes logical sense.</w:t>
@@ -409,14 +385,8 @@
           <w:numId w:val="26"/>
         </w:numPr>
         <w:ind w:left="630" w:hanging="270"/>
-        <w:rPr>
-          <w:lang w:val="en-US"/>
-        </w:rPr>
       </w:pPr>
       <w:r>
-        <w:rPr>
-          <w:lang w:val="en-US"/>
-        </w:rPr>
         <w:t>Branched-Merging Workflow</w:t>
       </w:r>
     </w:p>
@@ -437,14 +407,8 @@
           <w:numId w:val="26"/>
         </w:numPr>
         <w:ind w:left="630" w:hanging="270"/>
-        <w:rPr>
-          <w:lang w:val="en-US"/>
-        </w:rPr>
       </w:pPr>
       <w:r>
-        <w:rPr>
-          <w:lang w:val="en-US"/>
-        </w:rPr>
         <w:t>Branched-Squash Workflow</w:t>
       </w:r>
     </w:p>
@@ -478,25 +442,17 @@
         <w:pStyle w:val="NormalText"/>
         <w:rPr>
           <w:color w:val="000000"/>
-          <w:lang w:val="en-US"/>
         </w:rPr>
       </w:pPr>
       <w:r>
         <w:t xml:space="preserve">In order to properly replicate the initial study [typical commit], multiple Git repositories would need to be cloned to a local machine for the required analysis. The commits of each repository would then require analysis, and some of the repositories utilized in this study could contain anywhere from around ten thousand to several hundred thousand commits. To process the commits and obtain the required code change size metrics, a diff would need to be calculated between all consecutive pairs of commits starting with the initial commit and ending with the most </w:t>
       </w:r>
       <w:r>
-        <w:t>recent commit to the repository</w:t>
-      </w:r>
-      <w:r>
-        <w:rPr>
-          <w:lang w:val="en-US"/>
-        </w:rPr>
-        <w:t>,</w:t>
+        <w:t>recent commit to the repository,</w:t>
       </w:r>
       <w:r>
         <w:rPr>
           <w:color w:val="000000"/>
-          <w:lang w:val="en-US"/>
         </w:rPr>
         <w:t xml:space="preserve"> i.e.</w:t>
       </w:r>
@@ -507,7 +463,6 @@
         <w:rPr>
           <w:rStyle w:val="codeChar"/>
           <w:rFonts w:ascii="Times New Roman" w:hAnsi="Times New Roman" w:cs="Times New Roman"/>
-          <w:lang w:val="en-US"/>
         </w:rPr>
       </w:pPr>
       <w:r>
@@ -519,7 +474,6 @@
       <w:r>
         <w:rPr>
           <w:rStyle w:val="codeChar"/>
-          <w:lang w:val="en-US"/>
         </w:rPr>
         <w:t>c1 c2</w:t>
       </w:r>
@@ -532,7 +486,6 @@
       <w:r>
         <w:rPr>
           <w:rStyle w:val="codeChar"/>
-          <w:lang w:val="en-US"/>
         </w:rPr>
         <w:t>c1 c2</w:t>
       </w:r>
@@ -579,14 +532,12 @@
       <w:r>
         <w:rPr>
           <w:rStyle w:val="codeChar"/>
-          <w:lang w:val="en-US"/>
         </w:rPr>
         <w:noBreakHyphen/>
       </w:r>
       <w:r>
         <w:rPr>
           <w:rStyle w:val="codeChar"/>
-          <w:lang w:val="en-US"/>
         </w:rPr>
         <w:noBreakHyphen/>
       </w:r>
@@ -611,9 +562,6 @@
     <w:p>
       <w:pPr>
         <w:pStyle w:val="NormalText"/>
-        <w:rPr>
-          <w:lang w:val="en-US"/>
-        </w:rPr>
       </w:pPr>
       <w:r>
         <w:t xml:space="preserve">While a large amount of data was expected from the diff process, it was unclear during early testing of the tooling just how large some of the diffs would be. One particular repository, FreeBSD caused significant resource strain on the tool due to the sheer size of the diff object produced. As an example, one particular diff contained approximately seven thousand file modifications, consisting of nearly 250,000 line additions and 500,000 line deletions. Large commits such as this had serious ramifications on the tool’s performance, and ultimately exhausted all of the RAM in our two data collection systems, each equipped with eight gigabytes of RAM and crashed the OS (Ubuntu 12.04 64-bit and Arch Linux 3.12.1 </w:t>
@@ -651,9 +599,6 @@
     <w:p>
       <w:pPr>
         <w:pStyle w:val="NormalText"/>
-        <w:rPr>
-          <w:lang w:val="en-US"/>
-        </w:rPr>
       </w:pPr>
       <w:r>
         <w:t>The final iteration of our data collection tool resulted in a straightforward command line application capable of cloning a repository from GitHub and totaling and categorizing the size metric data for each commit pair diff comparison in the entire history of the repository. The tool supports command line options for processing an individual repo with the following command:</w:t>
@@ -662,24 +607,15 @@
     <w:p>
       <w:pPr>
         <w:pStyle w:val="code"/>
-        <w:rPr>
-          <w:lang w:val="en-US"/>
-        </w:rPr>
       </w:pPr>
       <w:r>
         <w:t>srcstat --repo [</w:t>
       </w:r>
       <w:r>
-        <w:rPr>
-          <w:lang w:val="en-US"/>
-        </w:rPr>
         <w:t>repo-</w:t>
       </w:r>
       <w:proofErr w:type="spellStart"/>
       <w:r>
-        <w:rPr>
-          <w:lang w:val="en-US"/>
-        </w:rPr>
         <w:t>uri</w:t>
       </w:r>
       <w:proofErr w:type="spellEnd"/>
@@ -692,7 +628,6 @@
         <w:pStyle w:val="NormalText"/>
         <w:rPr>
           <w:color w:val="000000"/>
-          <w:lang w:val="en-US"/>
         </w:rPr>
       </w:pPr>
       <w:r>
@@ -705,21 +640,9 @@
     <w:p>
       <w:pPr>
         <w:pStyle w:val="code"/>
-        <w:rPr>
-          <w:lang w:val="en-US"/>
-        </w:rPr>
       </w:pPr>
       <w:r>
-        <w:t>srcstat --repolist [</w:t>
-      </w:r>
-      <w:r>
-        <w:rPr>
-          <w:lang w:val="en-US"/>
-        </w:rPr>
-        <w:t>repo-list-file</w:t>
-      </w:r>
-      <w:r>
-        <w:t>]</w:t>
+        <w:t>srcstat --repolist [repo-list-file]</w:t>
       </w:r>
     </w:p>
     <w:p>
@@ -888,7 +811,7 @@
           <w:insideH w:val="single" w:sz="2" w:space="0" w:color="auto"/>
           <w:insideV w:val="single" w:sz="2" w:space="0" w:color="auto"/>
         </w:tblBorders>
-        <w:tblLook w:val="04A0"/>
+        <w:tblLook w:val="04A0" w:firstRow="1" w:lastRow="0" w:firstColumn="1" w:lastColumn="0" w:noHBand="0" w:noVBand="1"/>
       </w:tblPr>
       <w:tblGrid>
         <w:gridCol w:w="1485"/>
@@ -1638,9 +1561,6 @@
     <w:p>
       <w:pPr>
         <w:pStyle w:val="NormalText"/>
-        <w:rPr>
-          <w:lang w:val="en-US"/>
-        </w:rPr>
       </w:pPr>
       <w:r>
         <w:t xml:space="preserve">Merge commits were also taken into account during the commit measures. </w:t>
@@ -1692,7 +1612,6 @@
           <w:b/>
           <w:sz w:val="16"/>
           <w:szCs w:val="16"/>
-          <w:lang w:val="en-US"/>
         </w:rPr>
       </w:pPr>
       <w:r>
@@ -1700,7 +1619,6 @@
           <w:b/>
           <w:sz w:val="16"/>
           <w:szCs w:val="16"/>
-          <w:lang w:val="en-US"/>
         </w:rPr>
         <w:t xml:space="preserve">Table </w:t>
       </w:r>
@@ -1709,7 +1627,6 @@
           <w:b/>
           <w:sz w:val="16"/>
           <w:szCs w:val="16"/>
-          <w:lang w:val="en-US"/>
         </w:rPr>
         <w:t>1</w:t>
       </w:r>
@@ -1718,7 +1635,6 @@
           <w:b/>
           <w:sz w:val="16"/>
           <w:szCs w:val="16"/>
-          <w:lang w:val="en-US"/>
         </w:rPr>
         <w:t xml:space="preserve">. </w:t>
       </w:r>
@@ -1727,7 +1643,6 @@
           <w:b/>
           <w:sz w:val="16"/>
           <w:szCs w:val="16"/>
-          <w:lang w:val="en-US"/>
         </w:rPr>
         <w:t>Range Categorizations for each</w:t>
       </w:r>
@@ -1736,7 +1651,6 @@
           <w:b/>
           <w:sz w:val="16"/>
           <w:szCs w:val="16"/>
-          <w:lang w:val="en-US"/>
         </w:rPr>
         <w:t xml:space="preserve"> commit size</w:t>
       </w:r>
@@ -1745,7 +1659,6 @@
           <w:b/>
           <w:sz w:val="16"/>
           <w:szCs w:val="16"/>
-          <w:lang w:val="en-US"/>
         </w:rPr>
         <w:t xml:space="preserve"> metric</w:t>
       </w:r>
@@ -1754,7 +1667,6 @@
           <w:b/>
           <w:sz w:val="16"/>
           <w:szCs w:val="16"/>
-          <w:lang w:val="en-US"/>
         </w:rPr>
         <w:t>.</w:t>
       </w:r>
@@ -1806,7 +1718,7 @@
           <w:insideH w:val="single" w:sz="2" w:space="0" w:color="auto"/>
           <w:insideV w:val="single" w:sz="2" w:space="0" w:color="auto"/>
         </w:tblBorders>
-        <w:tblLook w:val="04A0"/>
+        <w:tblLook w:val="04A0" w:firstRow="1" w:lastRow="0" w:firstColumn="1" w:lastColumn="0" w:noHBand="0" w:noVBand="1"/>
       </w:tblPr>
       <w:tblGrid>
         <w:gridCol w:w="2719"/>
@@ -3306,23 +3218,13 @@
           <w:rStyle w:val="FigureChar"/>
         </w:rPr>
       </w:pPr>
-      <w:proofErr w:type="gramStart"/>
       <w:r>
         <w:rPr>
           <w:b/>
           <w:sz w:val="16"/>
           <w:szCs w:val="16"/>
         </w:rPr>
-        <w:t>Table 2.</w:t>
-      </w:r>
-      <w:proofErr w:type="gramEnd"/>
-      <w:r>
-        <w:rPr>
-          <w:b/>
-          <w:sz w:val="16"/>
-          <w:szCs w:val="16"/>
-        </w:rPr>
-        <w:t xml:space="preserve"> Thirteen open source projects analyzed by </w:t>
+        <w:t xml:space="preserve">Table 2. Thirteen open source projects analyzed by </w:t>
       </w:r>
       <w:r>
         <w:rPr>
@@ -3677,15 +3579,7 @@
         <w:ind w:left="270"/>
       </w:pPr>
       <w:r>
-        <w:t xml:space="preserve">The Linux Kernel provides the foundation for many Linux distributions which collectively make up one of the most popular operating systems. The Linux kernel was originally developed in 1995 by </w:t>
-      </w:r>
-      <w:proofErr w:type="spellStart"/>
-      <w:r>
-        <w:t>Linus</w:t>
-      </w:r>
-      <w:proofErr w:type="spellEnd"/>
-      <w:r>
-        <w:t xml:space="preserve"> </w:t>
+        <w:t xml:space="preserve">The Linux Kernel provides the foundation for many Linux distributions which collectively make up one of the most popular operating systems. The Linux kernel was originally developed in 1995 by Linus </w:t>
       </w:r>
       <w:proofErr w:type="spellStart"/>
       <w:r>
@@ -3747,9 +3641,6 @@
       <w:pPr>
         <w:pStyle w:val="NormalText"/>
         <w:ind w:left="270"/>
-        <w:rPr>
-          <w:lang w:val="en-US"/>
-        </w:rPr>
       </w:pPr>
       <w:r>
         <w:t>Node.js is relatively new software platform used for creating highly scalable network applications. The platform utilizes the JavaScript scripting language and uses an event based non-blocking event loop.  Development only recently begun in 2009, but it has since gained a lot of traction due to the need for scalable web applications.</w:t>
@@ -3762,14 +3653,8 @@
           <w:ilvl w:val="0"/>
           <w:numId w:val="29"/>
         </w:numPr>
-        <w:rPr>
-          <w:lang w:val="en-US"/>
-        </w:rPr>
       </w:pPr>
       <w:r>
-        <w:rPr>
-          <w:lang w:val="en-US"/>
-        </w:rPr>
         <w:t>Python</w:t>
       </w:r>
     </w:p>
@@ -3781,21 +3666,10 @@
           <w:tab w:val="left" w:pos="360"/>
         </w:tabs>
         <w:ind w:left="360"/>
-        <w:rPr>
-          <w:lang w:val="en-US"/>
-        </w:rPr>
       </w:pPr>
       <w:r>
         <w:lastRenderedPageBreak/>
-        <w:t xml:space="preserve">Python is a powerful dynamic </w:t>
-      </w:r>
-      <w:proofErr w:type="spellStart"/>
-      <w:r>
-        <w:t>programing</w:t>
-      </w:r>
-      <w:proofErr w:type="spellEnd"/>
-      <w:r>
-        <w:t xml:space="preserve"> language with a syntax designed to be clear and readable. Backed by an extensive library including a wide array of functionally provided "out of the box," Python is a language that has proven to be quite applicable for rapid application development and prototyping.</w:t>
+        <w:t>Python is a powerful dynamic programing language with a syntax designed to be clear and readable. Backed by an extensive library including a wide array of functionally provided "out of the box," Python is a language that has proven to be quite applicable for rapid application development and prototyping.</w:t>
       </w:r>
     </w:p>
     <w:p>
@@ -3805,14 +3679,8 @@
           <w:ilvl w:val="0"/>
           <w:numId w:val="29"/>
         </w:numPr>
-        <w:rPr>
-          <w:lang w:val="en-US"/>
-        </w:rPr>
       </w:pPr>
       <w:r>
-        <w:rPr>
-          <w:lang w:val="en-US"/>
-        </w:rPr>
         <w:t>Ruby</w:t>
       </w:r>
     </w:p>
@@ -3832,14 +3700,8 @@
           <w:ilvl w:val="0"/>
           <w:numId w:val="29"/>
         </w:numPr>
-        <w:rPr>
-          <w:lang w:val="en-US"/>
-        </w:rPr>
       </w:pPr>
       <w:r>
-        <w:rPr>
-          <w:lang w:val="en-US"/>
-        </w:rPr>
         <w:t>XBMC</w:t>
       </w:r>
     </w:p>
@@ -3871,9 +3733,6 @@
     <w:p>
       <w:pPr>
         <w:pStyle w:val="NormalText"/>
-        <w:rPr>
-          <w:lang w:val="en-US"/>
-        </w:rPr>
       </w:pPr>
       <w:r>
         <w:t>Here we determine into which size range most commits are categorized. This will demonstrate the most frequent size of changes that have been committed. The ratio of commit sizes for the gcc project are shown in Figure 3, and the ratio of the average commit size for each open source project and category are shown in Figure 4. As seen in Figure 3, 64% of commits have been categorized as small or extra small based on the lines of code added, deleted, or modified. 78% have been categorized as small or extra small based on the number of files changed, and 76% of commits were classified as small or extra small based on</w:t>
@@ -3889,14 +3748,13 @@
       <w:r>
         <w:rPr>
           <w:noProof/>
-          <w:lang w:val="en-US" w:eastAsia="en-US"/>
         </w:rPr>
-        <w:pict>
-          <v:shapetype id="_x0000_t202" coordsize="21600,21600" o:spt="202" path="m,l,21600r21600,l21600,xe">
+        <w:pict w14:anchorId="0A341E59">
+          <v:shapetype id="_x0000_t202" coordsize="21600,21600" o:spt="202" path="m0,0l0,21600,21600,21600,21600,0xe">
             <v:stroke joinstyle="miter"/>
             <v:path gradientshapeok="t" o:connecttype="rect"/>
           </v:shapetype>
-          <v:shape id="Text Box 2" o:spid="_x0000_s1026" type="#_x0000_t202" style="position:absolute;left:0;text-align:left;margin-left:0;margin-top:0;width:516.05pt;height:123.45pt;z-index:251659264;visibility:visible;mso-width-percent:1000;mso-wrap-distance-top:36pt;mso-wrap-distance-bottom:36pt;mso-position-horizontal:left;mso-position-horizontal-relative:margin;mso-position-vertical:bottom;mso-position-vertical-relative:margin;mso-width-percent:1000;mso-width-relative:margin;mso-height-relative:margin" o:gfxdata="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" filled="f" stroked="f">
+          <v:shape id="Text Box 2" o:spid="_x0000_s1026" type="#_x0000_t202" style="position:absolute;left:0;text-align:left;margin-left:0;margin-top:0;width:520.6pt;height:123.45pt;z-index:251659264;visibility:visible;mso-width-percent:1000;mso-wrap-distance-top:36pt;mso-wrap-distance-bottom:36pt;mso-position-horizontal:left;mso-position-horizontal-relative:margin;mso-position-vertical:bottom;mso-position-vertical-relative:margin;mso-width-percent:1000;mso-width-relative:margin;mso-height-relative:margin" o:gfxdata="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" filled="f" stroked="f">
             <v:textbox>
               <w:txbxContent>
                 <w:tbl>
@@ -3905,19 +3763,19 @@
                     <w:tblOverlap w:val="never"/>
                     <w:tblW w:w="5000" w:type="pct"/>
                     <w:jc w:val="center"/>
-                    <w:tblLook w:val="04A0"/>
+                    <w:tblLook w:val="04A0" w:firstRow="1" w:lastRow="0" w:firstColumn="1" w:lastColumn="0" w:noHBand="0" w:noVBand="1"/>
                   </w:tblPr>
                   <w:tblGrid>
-                    <w:gridCol w:w="1187"/>
+                    <w:gridCol w:w="1184"/>
+                    <w:gridCol w:w="1019"/>
+                    <w:gridCol w:w="1019"/>
+                    <w:gridCol w:w="1019"/>
+                    <w:gridCol w:w="1019"/>
+                    <w:gridCol w:w="1019"/>
                     <w:gridCol w:w="1021"/>
-                    <w:gridCol w:w="1021"/>
-                    <w:gridCol w:w="1020"/>
-                    <w:gridCol w:w="1020"/>
-                    <w:gridCol w:w="1020"/>
-                    <w:gridCol w:w="1022"/>
-                    <w:gridCol w:w="1020"/>
-                    <w:gridCol w:w="1020"/>
-                    <w:gridCol w:w="1018"/>
+                    <w:gridCol w:w="1019"/>
+                    <w:gridCol w:w="1019"/>
+                    <w:gridCol w:w="1017"/>
                   </w:tblGrid>
                   <w:tr>
                     <w:trPr>
@@ -5365,9 +5223,6 @@
     <w:p>
       <w:pPr>
         <w:pStyle w:val="NormalText"/>
-        <w:rPr>
-          <w:lang w:val="en-US"/>
-        </w:rPr>
       </w:pPr>
       <w:r>
         <w:t xml:space="preserve">In order to determine relationships between characteristics, the correlation coefficient is calculated between each metric. The correlation coefficient r, ranging [-1, 1],  attempts to calculate if a linear co-relationship exists between variables. A negative value for r implies that as x increases, y decreases. A positive value for r implies that as x increases, y decreases. The closer the coefficient is to +1 or -1, the stronger the relationship. When r=0, no linear relationship exists between variables. [applied multivariate statistical analysis]. A strong correlation is determined with r values surpassing 0.8, while weak correlations are considered to have r values less than 0.5. </w:t>
@@ -5379,16 +5234,12 @@
     <w:p>
       <w:pPr>
         <w:pStyle w:val="NormalText"/>
-        <w:rPr>
-          <w:lang w:val="en-US"/>
-        </w:rPr>
       </w:pPr>
       <m:oMathPara>
         <m:oMath>
           <m:r>
             <w:rPr>
               <w:rFonts w:ascii="Cambria Math" w:hAnsi="Cambria Math"/>
-              <w:lang w:val="en-US"/>
             </w:rPr>
             <m:t>r=</m:t>
           </m:r>
@@ -5398,7 +5249,6 @@
                 <w:rPr>
                   <w:rFonts w:ascii="Cambria Math" w:hAnsi="Cambria Math"/>
                   <w:i/>
-                  <w:lang w:val="en-US"/>
                 </w:rPr>
               </m:ctrlPr>
             </m:fPr>
@@ -5406,7 +5256,6 @@
               <m:r>
                 <w:rPr>
                   <w:rFonts w:ascii="Cambria Math" w:hAnsi="Cambria Math"/>
-                  <w:lang w:val="en-US"/>
                 </w:rPr>
                 <m:t>n</m:t>
               </m:r>
@@ -5416,14 +5265,12 @@
                 </m:rPr>
                 <w:rPr>
                   <w:rFonts w:ascii="Cambria Math" w:hAnsi="Cambria Math"/>
-                  <w:lang w:val="en-US"/>
                 </w:rPr>
                 <m:t>Σ</m:t>
               </m:r>
               <m:r>
                 <w:rPr>
                   <w:rFonts w:ascii="Cambria Math" w:hAnsi="Cambria Math"/>
-                  <w:lang w:val="en-US"/>
                 </w:rPr>
                 <m:t>xy-</m:t>
               </m:r>
@@ -5433,7 +5280,6 @@
                     <w:rPr>
                       <w:rFonts w:ascii="Cambria Math" w:hAnsi="Cambria Math"/>
                       <w:i/>
-                      <w:lang w:val="en-US"/>
                     </w:rPr>
                   </m:ctrlPr>
                 </m:dPr>
@@ -5444,14 +5290,12 @@
                     </m:rPr>
                     <w:rPr>
                       <w:rFonts w:ascii="Cambria Math" w:hAnsi="Cambria Math"/>
-                      <w:lang w:val="en-US"/>
                     </w:rPr>
                     <m:t>Σ</m:t>
                   </m:r>
                   <m:r>
                     <w:rPr>
                       <w:rFonts w:ascii="Cambria Math" w:hAnsi="Cambria Math"/>
-                      <w:lang w:val="en-US"/>
                     </w:rPr>
                     <m:t>x</m:t>
                   </m:r>
@@ -5463,7 +5307,6 @@
                     <w:rPr>
                       <w:rFonts w:ascii="Cambria Math" w:hAnsi="Cambria Math"/>
                       <w:i/>
-                      <w:lang w:val="en-US"/>
                     </w:rPr>
                   </m:ctrlPr>
                 </m:dPr>
@@ -5474,14 +5317,12 @@
                     </m:rPr>
                     <w:rPr>
                       <w:rFonts w:ascii="Cambria Math" w:hAnsi="Cambria Math"/>
-                      <w:lang w:val="en-US"/>
                     </w:rPr>
                     <m:t>Σ</m:t>
                   </m:r>
                   <m:r>
                     <w:rPr>
                       <w:rFonts w:ascii="Cambria Math" w:hAnsi="Cambria Math"/>
-                      <w:lang w:val="en-US"/>
                     </w:rPr>
                     <m:t>y</m:t>
                   </m:r>
@@ -5491,12 +5332,11 @@
             <m:den>
               <m:rad>
                 <m:radPr>
-                  <m:degHide m:val="on"/>
+                  <m:degHide m:val="1"/>
                   <m:ctrlPr>
                     <w:rPr>
                       <w:rFonts w:ascii="Cambria Math" w:hAnsi="Cambria Math"/>
                       <w:i/>
-                      <w:lang w:val="en-US"/>
                     </w:rPr>
                   </m:ctrlPr>
                 </m:radPr>
@@ -5505,7 +5345,6 @@
                   <m:r>
                     <w:rPr>
                       <w:rFonts w:ascii="Cambria Math" w:hAnsi="Cambria Math"/>
-                      <w:lang w:val="en-US"/>
                     </w:rPr>
                     <m:t>n</m:t>
                   </m:r>
@@ -5515,7 +5354,6 @@
                         <w:rPr>
                           <w:rFonts w:ascii="Cambria Math" w:hAnsi="Cambria Math"/>
                           <w:i/>
-                          <w:lang w:val="en-US"/>
                         </w:rPr>
                       </m:ctrlPr>
                     </m:dPr>
@@ -5526,7 +5364,6 @@
                         </m:rPr>
                         <w:rPr>
                           <w:rFonts w:ascii="Cambria Math" w:hAnsi="Cambria Math"/>
-                          <w:lang w:val="en-US"/>
                         </w:rPr>
                         <m:t>Σ</m:t>
                       </m:r>
@@ -5536,7 +5373,6 @@
                             <w:rPr>
                               <w:rFonts w:ascii="Cambria Math" w:hAnsi="Cambria Math"/>
                               <w:i/>
-                              <w:lang w:val="en-US"/>
                             </w:rPr>
                           </m:ctrlPr>
                         </m:sSupPr>
@@ -5544,7 +5380,6 @@
                           <m:r>
                             <w:rPr>
                               <w:rFonts w:ascii="Cambria Math" w:hAnsi="Cambria Math"/>
-                              <w:lang w:val="en-US"/>
                             </w:rPr>
                             <m:t>x</m:t>
                           </m:r>
@@ -5553,7 +5388,6 @@
                           <m:r>
                             <w:rPr>
                               <w:rFonts w:ascii="Cambria Math" w:hAnsi="Cambria Math"/>
-                              <w:lang w:val="en-US"/>
                             </w:rPr>
                             <m:t>2</m:t>
                           </m:r>
@@ -5564,7 +5398,6 @@
                   <m:r>
                     <w:rPr>
                       <w:rFonts w:ascii="Cambria Math" w:hAnsi="Cambria Math"/>
-                      <w:lang w:val="en-US"/>
                     </w:rPr>
                     <m:t>-(</m:t>
                   </m:r>
@@ -5574,7 +5407,6 @@
                     </m:rPr>
                     <w:rPr>
                       <w:rFonts w:ascii="Cambria Math" w:hAnsi="Cambria Math"/>
-                      <w:lang w:val="en-US"/>
                     </w:rPr>
                     <m:t>Σ</m:t>
                   </m:r>
@@ -5584,7 +5416,6 @@
                         <w:rPr>
                           <w:rFonts w:ascii="Cambria Math" w:hAnsi="Cambria Math"/>
                           <w:i/>
-                          <w:lang w:val="en-US"/>
                         </w:rPr>
                       </m:ctrlPr>
                     </m:sSupPr>
@@ -5592,7 +5423,6 @@
                       <m:r>
                         <w:rPr>
                           <w:rFonts w:ascii="Cambria Math" w:hAnsi="Cambria Math"/>
-                          <w:lang w:val="en-US"/>
                         </w:rPr>
                         <m:t>x</m:t>
                       </m:r>
@@ -5601,7 +5431,6 @@
                       <m:r>
                         <w:rPr>
                           <w:rFonts w:ascii="Cambria Math" w:hAnsi="Cambria Math"/>
-                          <w:lang w:val="en-US"/>
                         </w:rPr>
                         <m:t>2</m:t>
                       </m:r>
@@ -5610,7 +5439,6 @@
                   <m:r>
                     <w:rPr>
                       <w:rFonts w:ascii="Cambria Math" w:hAnsi="Cambria Math"/>
-                      <w:lang w:val="en-US"/>
                     </w:rPr>
                     <m:t>)</m:t>
                   </m:r>
@@ -5618,12 +5446,11 @@
               </m:rad>
               <m:rad>
                 <m:radPr>
-                  <m:degHide m:val="on"/>
+                  <m:degHide m:val="1"/>
                   <m:ctrlPr>
                     <w:rPr>
                       <w:rFonts w:ascii="Cambria Math" w:hAnsi="Cambria Math"/>
                       <w:i/>
-                      <w:lang w:val="en-US"/>
                     </w:rPr>
                   </m:ctrlPr>
                 </m:radPr>
@@ -5632,7 +5459,6 @@
                   <m:r>
                     <w:rPr>
                       <w:rFonts w:ascii="Cambria Math" w:hAnsi="Cambria Math"/>
-                      <w:lang w:val="en-US"/>
                     </w:rPr>
                     <m:t>n</m:t>
                   </m:r>
@@ -5642,7 +5468,6 @@
                         <w:rPr>
                           <w:rFonts w:ascii="Cambria Math" w:hAnsi="Cambria Math"/>
                           <w:i/>
-                          <w:lang w:val="en-US"/>
                         </w:rPr>
                       </m:ctrlPr>
                     </m:dPr>
@@ -5653,7 +5478,6 @@
                         </m:rPr>
                         <w:rPr>
                           <w:rFonts w:ascii="Cambria Math" w:hAnsi="Cambria Math"/>
-                          <w:lang w:val="en-US"/>
                         </w:rPr>
                         <m:t>Σ</m:t>
                       </m:r>
@@ -5663,7 +5487,6 @@
                             <w:rPr>
                               <w:rFonts w:ascii="Cambria Math" w:hAnsi="Cambria Math"/>
                               <w:i/>
-                              <w:lang w:val="en-US"/>
                             </w:rPr>
                           </m:ctrlPr>
                         </m:sSupPr>
@@ -5671,7 +5494,6 @@
                           <m:r>
                             <w:rPr>
                               <w:rFonts w:ascii="Cambria Math" w:hAnsi="Cambria Math"/>
-                              <w:lang w:val="en-US"/>
                             </w:rPr>
                             <m:t>y</m:t>
                           </m:r>
@@ -5680,7 +5502,6 @@
                           <m:r>
                             <w:rPr>
                               <w:rFonts w:ascii="Cambria Math" w:hAnsi="Cambria Math"/>
-                              <w:lang w:val="en-US"/>
                             </w:rPr>
                             <m:t>2</m:t>
                           </m:r>
@@ -5691,7 +5512,6 @@
                   <m:r>
                     <w:rPr>
                       <w:rFonts w:ascii="Cambria Math" w:hAnsi="Cambria Math"/>
-                      <w:lang w:val="en-US"/>
                     </w:rPr>
                     <m:t>-(</m:t>
                   </m:r>
@@ -5701,7 +5521,6 @@
                     </m:rPr>
                     <w:rPr>
                       <w:rFonts w:ascii="Cambria Math" w:hAnsi="Cambria Math"/>
-                      <w:lang w:val="en-US"/>
                     </w:rPr>
                     <m:t>Σ</m:t>
                   </m:r>
@@ -5711,7 +5530,6 @@
                         <w:rPr>
                           <w:rFonts w:ascii="Cambria Math" w:hAnsi="Cambria Math"/>
                           <w:i/>
-                          <w:lang w:val="en-US"/>
                         </w:rPr>
                       </m:ctrlPr>
                     </m:sSupPr>
@@ -5719,7 +5537,6 @@
                       <m:r>
                         <w:rPr>
                           <w:rFonts w:ascii="Cambria Math" w:hAnsi="Cambria Math"/>
-                          <w:lang w:val="en-US"/>
                         </w:rPr>
                         <m:t>y</m:t>
                       </m:r>
@@ -5728,7 +5545,6 @@
                       <m:r>
                         <w:rPr>
                           <w:rFonts w:ascii="Cambria Math" w:hAnsi="Cambria Math"/>
-                          <w:lang w:val="en-US"/>
                         </w:rPr>
                         <m:t>2</m:t>
                       </m:r>
@@ -5737,7 +5553,6 @@
                   <m:r>
                     <w:rPr>
                       <w:rFonts w:ascii="Cambria Math" w:hAnsi="Cambria Math"/>
-                      <w:lang w:val="en-US"/>
                     </w:rPr>
                     <m:t>)</m:t>
                   </m:r>
@@ -5748,7 +5563,6 @@
           <m:r>
             <w:rPr>
               <w:rFonts w:ascii="Cambria Math" w:hAnsi="Cambria Math"/>
-              <w:lang w:val="en-US"/>
             </w:rPr>
             <m:t xml:space="preserve"> </m:t>
           </m:r>
@@ -5758,122 +5572,121 @@
     <w:p>
       <w:pPr>
         <w:pStyle w:val="NormalText"/>
-        <w:ind w:firstLine="0"/>
-        <w:rPr>
-          <w:lang w:val="en-US"/>
-        </w:rPr>
       </w:pPr>
       <w:r>
-        <w:rPr>
-          <w:lang w:val="en-US"/>
-        </w:rPr>
-        <w:tab/>
-        <w:t xml:space="preserve">The coefficient of determination, </w:t>
+        <w:t>The coefficient of determination, r², is a statistical calculation that indicates how well the relationship between variables fits into a linear regression model, ranging [0, 1]. It measures the strength of the correlation between variables. For example, if r=0.821, then r=0.674, meaning that 67.4% of the total variation between x and y can be explained by the linear relationship defined by r. Thus the remaining 32.6% of the variation remains unexplained by a linear model.</w:t>
+      </w:r>
+    </w:p>
+    <w:p>
+      <w:pPr>
+        <w:pStyle w:val="NormalText"/>
+      </w:pPr>
+      <w:r>
+        <w:t>*** INSE</w:t>
       </w:r>
       <w:r>
-        <w:rPr>
-          <w:i/>
-          <w:lang w:val="en-US"/>
-        </w:rPr>
-        <w:t>r</w:t>
+        <w:t>RT TABLE FOR R AND RSQR GCC ***</w:t>
+      </w:r>
+    </w:p>
+    <w:p>
+      <w:pPr>
+        <w:pStyle w:val="NormalText"/>
+      </w:pPr>
+      <w:r>
+        <w:t xml:space="preserve">The correlation coefficient and coefficient of determination for </w:t>
+      </w:r>
+      <w:proofErr w:type="spellStart"/>
+      <w:r>
+        <w:t>gcc</w:t>
+      </w:r>
+      <w:proofErr w:type="spellEnd"/>
+      <w:r>
+        <w:t xml:space="preserve"> are shown in </w:t>
+      </w:r>
+      <w:proofErr w:type="gramStart"/>
+      <w:r>
+        <w:t>Table ?</w:t>
+      </w:r>
+      <w:proofErr w:type="gramEnd"/>
+      <w:r>
+        <w:t>. As can be seen, all correlation coefficients are above 0.96. This means that all relationships between files and lines, files and hunks, and hunks and lines are strongly linearly correlated. Over 92% of the variants can be explained by this linear correlation.</w:t>
+      </w:r>
+    </w:p>
+    <w:p>
+      <w:pPr>
+        <w:pStyle w:val="NormalText"/>
+      </w:pPr>
+      <w:r>
+        <w:t xml:space="preserve">All thirteen projects showed a strong correlation between hunks and lines size metrics. Only </w:t>
+      </w:r>
+      <w:proofErr w:type="spellStart"/>
+      <w:r>
+        <w:t>Hadoop</w:t>
+      </w:r>
+      <w:proofErr w:type="spellEnd"/>
+      <w:r>
+        <w:t xml:space="preserve"> contained a correlation coefficient under 0.9, holding a correlation of 0.809. All other repositories had strong correlation coefficients, exceeding 0.9.</w:t>
+      </w:r>
+    </w:p>
+    <w:p>
+      <w:pPr>
+        <w:pStyle w:val="NormalText"/>
+      </w:pPr>
+      <w:r>
+        <w:t>Most projects had a strong correlation between files and hunks. Only Linux and Python had moderate correlations, containing 0.606 and 0.762 respectively.</w:t>
+      </w:r>
+    </w:p>
+    <w:p>
+      <w:pPr>
+        <w:pStyle w:val="NormalText"/>
+        <w:ind w:firstLine="0"/>
+      </w:pPr>
+      <w:r>
+        <w:tab/>
+      </w:r>
+      <w:proofErr w:type="spellStart"/>
+      <w:r>
+        <w:t>Django</w:t>
+      </w:r>
+      <w:proofErr w:type="spellEnd"/>
+      <w:r>
+        <w:t xml:space="preserve">, Express, </w:t>
+      </w:r>
+      <w:proofErr w:type="spellStart"/>
+      <w:r>
+        <w:t>gcc</w:t>
+      </w:r>
+      <w:proofErr w:type="spellEnd"/>
+      <w:r>
+        <w:t xml:space="preserve">, </w:t>
+      </w:r>
+      <w:proofErr w:type="spellStart"/>
+      <w:r>
+        <w:t>Hadoop</w:t>
+      </w:r>
+      <w:proofErr w:type="spellEnd"/>
+      <w:r>
+        <w:t xml:space="preserve">, </w:t>
+      </w:r>
+      <w:proofErr w:type="spellStart"/>
+      <w:r>
+        <w:t>jQuery</w:t>
+      </w:r>
+      <w:proofErr w:type="spellEnd"/>
+      <w:r>
+        <w:t>, libgit2, and Mono had a strong correlation between files and lines. GIMP, Linux, Node, and Python had moderate correlations between files and lines.</w:t>
+      </w:r>
+    </w:p>
+    <w:p>
+      <w:pPr>
+        <w:pStyle w:val="NormalText"/>
+        <w:ind w:firstLine="0"/>
+      </w:pPr>
+      <w:r>
+        <w:tab/>
       </w:r>
       <w:r>
-        <w:rPr>
-          <w:rFonts w:ascii="Times" w:hAnsi="Times" w:cs="Times"/>
-          <w:i/>
-          <w:color w:val="262626"/>
-        </w:rPr>
-        <w:t>²</w:t>
-      </w:r>
-      <w:r>
-        <w:rPr>
-          <w:lang w:val="en-US"/>
-        </w:rPr>
-        <w:t>, is a statistical calculation that indicates how well the relationship between variables fits into a linear regression model, ranging [0, 1]. It measures the strength of the correlation b</w:t>
-      </w:r>
-      <w:r>
-        <w:rPr>
-          <w:lang w:val="en-US"/>
-        </w:rPr>
-        <w:t xml:space="preserve">etween variables. For example, if </w:t>
-      </w:r>
-      <w:r>
-        <w:rPr>
-          <w:i/>
-          <w:lang w:val="en-US"/>
-        </w:rPr>
-        <w:t>r</w:t>
-      </w:r>
-      <w:r>
-        <w:rPr>
-          <w:lang w:val="en-US"/>
-        </w:rPr>
-        <w:t>=0.821, then</w:t>
-      </w:r>
-      <w:r>
-        <w:rPr>
-          <w:lang w:val="en-US"/>
-        </w:rPr>
-        <w:t xml:space="preserve"> </w:t>
-      </w:r>
-      <w:r>
-        <w:rPr>
-          <w:i/>
-          <w:lang w:val="en-US"/>
-        </w:rPr>
-        <w:t>r</w:t>
-      </w:r>
-      <w:r>
-        <w:rPr>
-          <w:rFonts w:ascii="Times" w:hAnsi="Times" w:cs="Times"/>
-          <w:color w:val="262626"/>
-        </w:rPr>
-        <w:t>=0</w:t>
-      </w:r>
-      <w:r>
-        <w:rPr>
-          <w:lang w:val="en-US"/>
-        </w:rPr>
-        <w:t xml:space="preserve">.674, meaning that 67.4% of the total variation between </w:t>
-      </w:r>
-      <w:r>
-        <w:rPr>
-          <w:i/>
-          <w:lang w:val="en-US"/>
-        </w:rPr>
-        <w:t>x</w:t>
-      </w:r>
-      <w:r>
-        <w:rPr>
-          <w:lang w:val="en-US"/>
-        </w:rPr>
-        <w:t xml:space="preserve"> and </w:t>
-      </w:r>
-      <w:r>
-        <w:rPr>
-          <w:i/>
-          <w:lang w:val="en-US"/>
-        </w:rPr>
-        <w:t>y</w:t>
-      </w:r>
-      <w:r>
-        <w:rPr>
-          <w:lang w:val="en-US"/>
-        </w:rPr>
-        <w:t xml:space="preserve"> can be explained by the linear relationship defined by </w:t>
-      </w:r>
-      <w:r>
-        <w:rPr>
-          <w:i/>
-          <w:lang w:val="en-US"/>
-        </w:rPr>
-        <w:t>r</w:t>
-      </w:r>
-      <w:r>
-        <w:rPr>
-          <w:lang w:val="en-US"/>
-        </w:rPr>
-        <w:t>. Thus the remaining 32.6% of the variation remains unexplained by a linear model.</w:t>
+        <w:t>All projects have a positive correlation between all characteristics examined during the study. The number of lines of code changed and the number of hunks modified had the strongest correlation across projects. The number of files and hunks modified had the next to strongest correlation, while the number of files and lines of code changed per commit had the least strongest but still moderate to strong correlations between characteristics.</w:t>
       </w:r>
     </w:p>
     <w:p>
@@ -5881,6 +5694,7 @@
         <w:pStyle w:val="Heading1"/>
       </w:pPr>
       <w:r>
+        <w:lastRenderedPageBreak/>
         <w:t>Threats to Validity</w:t>
       </w:r>
     </w:p>
@@ -5889,7 +5703,47 @@
         <w:pStyle w:val="NormalText"/>
       </w:pPr>
       <w:r>
-        <w:t>Certain threats to validity includes human error during development and data collection. In addition, the number of commits per project varied slightly than when the Alil paper [typical commit] was published due to new releases and bug fixes since publication. The additional data keeps the study up to date, but could skew the results to vary from those found by Alil et. al. Our tool is also missing various commits from thrown exceptions rooted in pygit2’s library calls. The exceptions are ignored and the commit is skipped over, though limited data is lost.</w:t>
+        <w:t xml:space="preserve">Certain </w:t>
+      </w:r>
+      <w:proofErr w:type="gramStart"/>
+      <w:r>
+        <w:t>threats to validity includes</w:t>
+      </w:r>
+      <w:proofErr w:type="gramEnd"/>
+      <w:r>
+        <w:t xml:space="preserve"> human error during development and data collection. In addition, the number of commits per project varied slightly than when the </w:t>
+      </w:r>
+      <w:proofErr w:type="spellStart"/>
+      <w:r>
+        <w:t>Alil</w:t>
+      </w:r>
+      <w:proofErr w:type="spellEnd"/>
+      <w:r>
+        <w:t xml:space="preserve"> paper [typical commit] was published due to new releases and bug fixes since publication. The additional data keeps the study up to date, but could skew the results to vary from those found by </w:t>
+      </w:r>
+      <w:proofErr w:type="spellStart"/>
+      <w:r>
+        <w:t>Alil</w:t>
+      </w:r>
+      <w:proofErr w:type="spellEnd"/>
+      <w:r>
+        <w:t xml:space="preserve"> </w:t>
+      </w:r>
+      <w:proofErr w:type="gramStart"/>
+      <w:r>
+        <w:t>et</w:t>
+      </w:r>
+      <w:proofErr w:type="gramEnd"/>
+      <w:r>
+        <w:t xml:space="preserve">. </w:t>
+      </w:r>
+      <w:proofErr w:type="gramStart"/>
+      <w:r>
+        <w:t>al</w:t>
+      </w:r>
+      <w:proofErr w:type="gramEnd"/>
+      <w:r>
+        <w:t>. Our tool is also missing various commits from thrown exceptions rooted in pygit2’s library calls. The exceptions are ignored and the commit is skipped over, though limited data is lost.</w:t>
       </w:r>
     </w:p>
     <w:p>
@@ -5897,7 +5751,112 @@
         <w:pStyle w:val="NormalText"/>
       </w:pPr>
       <w:r>
-        <w:t>An additional threat to validity is merged branches. Some of the repositories examined in the original paper [typical commit], such as gcc, Ruby, and Python, were using SVN. However, these repositories were also found in GitHub, meaning that the project was moved over to Git at a later date. Thus these projects did not fully take advantage of the Git-specific utilities. For example, the projects developed using the SVN version control system commit changes use the SVN commit. Projects developed using Git follow the commit-push workflow, where a developer’s changes are committed to his local repository, then the aggregate of all commits are pushed to the central repository. In this way, Git encourages smaller changes which can then be pushed as a larger change, whereas SVN changes are possibly equivalent to the size of Git pushes. Therefore those projects which were originally developed using SVN and later merged to Git will resemble development patterns and practices that closer resemble SVN styles as opposed to Git styles, which is the focus of this paper.</w:t>
+        <w:t xml:space="preserve">An additional threat to validity is merged branches. Some of the repositories examined in the original paper [typical commit], such as </w:t>
+      </w:r>
+      <w:proofErr w:type="spellStart"/>
+      <w:r>
+        <w:t>gcc</w:t>
+      </w:r>
+      <w:proofErr w:type="spellEnd"/>
+      <w:r>
+        <w:t xml:space="preserve">, Ruby, and Python, were originally developed using SVN. Specifically, </w:t>
+      </w:r>
+      <w:proofErr w:type="spellStart"/>
+      <w:r>
+        <w:rPr>
+          <w:i/>
+        </w:rPr>
+        <w:t>gcc</w:t>
+      </w:r>
+      <w:proofErr w:type="spellEnd"/>
+      <w:r>
+        <w:t xml:space="preserve"> still uses SVN and the repository located on </w:t>
+      </w:r>
+      <w:proofErr w:type="spellStart"/>
+      <w:r>
+        <w:t>GitHub</w:t>
+      </w:r>
+      <w:proofErr w:type="spellEnd"/>
+      <w:r>
+        <w:t xml:space="preserve"> is only a mirror to the changes presently being made to SVN. However, these repositories were also found in </w:t>
+      </w:r>
+      <w:proofErr w:type="spellStart"/>
+      <w:r>
+        <w:t>GitHub</w:t>
+      </w:r>
+      <w:proofErr w:type="spellEnd"/>
+      <w:r>
+        <w:t xml:space="preserve">, meaning that the project was moved over to </w:t>
+      </w:r>
+      <w:proofErr w:type="spellStart"/>
+      <w:r>
+        <w:t>Git</w:t>
+      </w:r>
+      <w:proofErr w:type="spellEnd"/>
+      <w:r>
+        <w:t xml:space="preserve"> at a later date. Thus these projects did not fully take advantage of the </w:t>
+      </w:r>
+      <w:proofErr w:type="spellStart"/>
+      <w:r>
+        <w:t>Git</w:t>
+      </w:r>
+      <w:proofErr w:type="spellEnd"/>
+      <w:r>
+        <w:t xml:space="preserve">-specific utilities. For example, the projects developed using the SVN version control system commit changes use the SVN commit. Projects developed using </w:t>
+      </w:r>
+      <w:proofErr w:type="spellStart"/>
+      <w:r>
+        <w:t>Git</w:t>
+      </w:r>
+      <w:proofErr w:type="spellEnd"/>
+      <w:r>
+        <w:t xml:space="preserve"> follow the commit-push workflow, where a developer’s changes are committed to his local repository, then the aggregate of all commits are pushed to the central repository. In this way, </w:t>
+      </w:r>
+      <w:proofErr w:type="spellStart"/>
+      <w:r>
+        <w:t>Git</w:t>
+      </w:r>
+      <w:proofErr w:type="spellEnd"/>
+      <w:r>
+        <w:t xml:space="preserve"> encourages smaller </w:t>
+      </w:r>
+      <w:proofErr w:type="gramStart"/>
+      <w:r>
+        <w:t>changes which</w:t>
+      </w:r>
+      <w:proofErr w:type="gramEnd"/>
+      <w:r>
+        <w:t xml:space="preserve"> can then be pushed as a larger change, whereas SVN changes are possibly equivalent to the size of </w:t>
+      </w:r>
+      <w:proofErr w:type="spellStart"/>
+      <w:r>
+        <w:t>Git</w:t>
+      </w:r>
+      <w:proofErr w:type="spellEnd"/>
+      <w:r>
+        <w:t xml:space="preserve"> pushes. Therefore</w:t>
+      </w:r>
+      <w:r>
+        <w:t>,</w:t>
+      </w:r>
+      <w:r>
+        <w:t xml:space="preserve"> those projects which were originally developed using SVN and later merged to </w:t>
+      </w:r>
+      <w:proofErr w:type="spellStart"/>
+      <w:r>
+        <w:t>Git</w:t>
+      </w:r>
+      <w:proofErr w:type="spellEnd"/>
+      <w:r>
+        <w:t xml:space="preserve"> will resemble development patterns and practices that closer resemble SVN styles as opposed to </w:t>
+      </w:r>
+      <w:proofErr w:type="spellStart"/>
+      <w:r>
+        <w:t>Git</w:t>
+      </w:r>
+      <w:proofErr w:type="spellEnd"/>
+      <w:r>
+        <w:t xml:space="preserve"> styles, which is the focus of this paper.</w:t>
       </w:r>
     </w:p>
     <w:p>
@@ -5905,20 +5864,35 @@
         <w:pStyle w:val="NormalText"/>
       </w:pPr>
       <w:r>
-        <w:lastRenderedPageBreak/>
-        <w:t>IQR STUFF</w:t>
+        <w:t xml:space="preserve">In addition, the inter quartile ranges that were used to calculate the size ranges from extra small to extra large were calculated by [typical commit] on </w:t>
+      </w:r>
+      <w:proofErr w:type="spellStart"/>
+      <w:r>
+        <w:rPr>
+          <w:i/>
+        </w:rPr>
+        <w:t>gcc</w:t>
+      </w:r>
+      <w:proofErr w:type="spellEnd"/>
+      <w:r>
+        <w:t xml:space="preserve"> at the time of the paper. This study used those size ranges, though the study was performed on multiple repositories whose data points varied, and even the </w:t>
+      </w:r>
+      <w:proofErr w:type="spellStart"/>
+      <w:r>
+        <w:rPr>
+          <w:i/>
+        </w:rPr>
+        <w:t>gcc</w:t>
+      </w:r>
+      <w:proofErr w:type="spellEnd"/>
+      <w:r>
+        <w:t xml:space="preserve"> repository is over twice as large as the original repository used in the previous study. This remains as future work.</w:t>
       </w:r>
     </w:p>
     <w:p>
       <w:pPr>
         <w:pStyle w:val="NormalText"/>
-        <w:rPr>
-          <w:lang w:val="en-US"/>
-        </w:rPr>
       </w:pPr>
-      <w:r>
-        <w:t>Gcc mirror</w:t>
-      </w:r>
     </w:p>
     <w:p>
       <w:pPr>
@@ -5933,21 +5907,50 @@
         <w:pStyle w:val="NormalText"/>
       </w:pPr>
       <w:r>
-        <w:t xml:space="preserve">Future work involves making an improved version of our tool that is quicker, more memory efficient, and </w:t>
-      </w:r>
-      <w:r>
-        <w:t>capable of performing similar and additional commit size metric calculations on a large number of repositories.</w:t>
+        <w:t>Future work involves making an improved version of our tool that is quicker, more memory efficient, and capable of performing similar and additional commit size metric calculations on a large number of repositories.</w:t>
       </w:r>
     </w:p>
     <w:p>
       <w:pPr>
         <w:pStyle w:val="NormalText"/>
-        <w:rPr>
-          <w:lang w:val="en-US"/>
-        </w:rPr>
       </w:pPr>
       <w:r>
         <w:t>Given the results of the study, future work involves developing an automated commit splicing tool that will recognize a large commit based on various size metrics and splice it into one or more smaller, logically structured commits. Such a tool would ameliorate the software development process, especially given our findings.</w:t>
+      </w:r>
+    </w:p>
+    <w:p>
+      <w:pPr>
+        <w:pStyle w:val="NormalText"/>
+        <w:ind w:firstLine="0"/>
+      </w:pPr>
+      <w:r>
+        <w:tab/>
+        <w:t xml:space="preserve">The previous study [typical commit] used </w:t>
+      </w:r>
+      <w:proofErr w:type="gramStart"/>
+      <w:r>
+        <w:t>inter</w:t>
+      </w:r>
+      <w:proofErr w:type="gramEnd"/>
+      <w:r>
+        <w:t xml:space="preserve"> quartile ranges to calculate how the commit size data should be distributed. These ranges w</w:t>
+      </w:r>
+      <w:bookmarkStart w:id="0" w:name="_GoBack"/>
+      <w:bookmarkEnd w:id="0"/>
+      <w:r>
+        <w:t xml:space="preserve">ere found by calculating seven regions for extreme outliers downward, mid </w:t>
+      </w:r>
+      <w:proofErr w:type="gramStart"/>
+      <w:r>
+        <w:t>outliers</w:t>
+      </w:r>
+      <w:proofErr w:type="gramEnd"/>
+      <w:r>
+        <w:t xml:space="preserve"> </w:t>
+      </w:r>
+      <w:r>
+        <w:lastRenderedPageBreak/>
+        <w:t xml:space="preserve">downward, non-outliers downward, in the box, non-outliers upward, mid outliers upward, and extreme outliers upward. When shown in a box and whisper plot, these ranges constitute the sizes ranging from extra small to extra large. In future work, we intend to calculate the inter quartile ranges for each of the repositories studied. </w:t>
       </w:r>
     </w:p>
     <w:p>
@@ -5961,26 +5964,14 @@
     <w:p>
       <w:pPr>
         <w:pStyle w:val="NormalText"/>
-        <w:rPr>
-          <w:lang w:val="en-US"/>
-        </w:rPr>
       </w:pPr>
       <w:r>
-        <w:rPr>
-          <w:lang w:val="en-US"/>
-        </w:rPr>
         <w:t xml:space="preserve">This is where we shall write our </w:t>
       </w:r>
       <w:r>
-        <w:rPr>
-          <w:lang w:val="en-US"/>
-        </w:rPr>
         <w:t>amazing</w:t>
       </w:r>
       <w:r>
-        <w:rPr>
-          <w:lang w:val="en-US"/>
-        </w:rPr>
         <w:t xml:space="preserve"> conclusion</w:t>
       </w:r>
     </w:p>
@@ -6423,7 +6414,7 @@
         <w:ind w:left="360"/>
       </w:pPr>
       <w:r>
-        <w:pict>
+        <w:pict w14:anchorId="0C7CE8C5">
           <v:shape id="_x0000_s1027" type="#_x0000_t202" style="position:absolute;left:0;text-align:left;margin-left:0;margin-top:531pt;width:522pt;height:117pt;z-index:251661312;visibility:visible;mso-wrap-distance-top:36pt;mso-wrap-distance-bottom:36pt;mso-position-horizontal-relative:margin;mso-position-vertical-relative:margin;mso-width-relative:margin;mso-height-relative:margin" o:gfxdata="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" filled="f" stroked="f">
             <v:textbox>
               <w:txbxContent>
@@ -6433,7 +6424,7 @@
                     <w:tblOverlap w:val="never"/>
                     <w:tblW w:w="5000" w:type="pct"/>
                     <w:jc w:val="center"/>
-                    <w:tblLook w:val="04A0"/>
+                    <w:tblLook w:val="04A0" w:firstRow="1" w:lastRow="0" w:firstColumn="1" w:lastColumn="0" w:noHBand="0" w:noVBand="1"/>
                   </w:tblPr>
                   <w:tblGrid>
                     <w:gridCol w:w="1187"/>
@@ -8013,11 +8004,11 @@
                   </w:pPr>
                   <w:proofErr w:type="gramStart"/>
                   <w:r>
-                    <w:t>Table ?.</w:t>
+                    <w:t>Table ?</w:t>
                   </w:r>
                   <w:proofErr w:type="gramEnd"/>
                   <w:r>
-                    <w:t xml:space="preserve"> Aggregate commits from all 13 projects examined, categorized by size for each of the three commit size metrics. </w:t>
+                    <w:t xml:space="preserve">. Aggregate commits from all 13 projects examined, categorized by size for each of the three commit size metrics. </w:t>
                   </w:r>
                 </w:p>
               </w:txbxContent>
@@ -8458,7 +8449,7 @@
       </w:pPr>
       <w:r>
         <w:lastRenderedPageBreak/>
-        <w:pict>
+        <w:pict w14:anchorId="2EFA7607">
           <v:shape id="_x0000_s1028" type="#_x0000_t202" style="position:absolute;left:0;text-align:left;margin-left:9pt;margin-top:585pt;width:522pt;height:108pt;z-index:251702272;visibility:visible;mso-wrap-distance-top:36pt;mso-wrap-distance-bottom:36pt;mso-position-horizontal-relative:margin;mso-position-vertical-relative:margin;mso-width-relative:margin;mso-height-relative:margin" o:gfxdata="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" filled="f" stroked="f">
             <v:textbox>
               <w:txbxContent>
@@ -8468,7 +8459,7 @@
                     <w:tblOverlap w:val="never"/>
                     <w:tblW w:w="5000" w:type="pct"/>
                     <w:jc w:val="center"/>
-                    <w:tblLook w:val="04A0"/>
+                    <w:tblLook w:val="04A0" w:firstRow="1" w:lastRow="0" w:firstColumn="1" w:lastColumn="0" w:noHBand="0" w:noVBand="1"/>
                   </w:tblPr>
                   <w:tblGrid>
                     <w:gridCol w:w="1187"/>
@@ -10048,11 +10039,11 @@
                   </w:pPr>
                   <w:proofErr w:type="gramStart"/>
                   <w:r>
-                    <w:t>Table ?.</w:t>
+                    <w:t>Table ?</w:t>
                   </w:r>
                   <w:proofErr w:type="gramEnd"/>
                   <w:r>
-                    <w:t xml:space="preserve"> </w:t>
+                    <w:t xml:space="preserve">. </w:t>
                   </w:r>
                   <w:proofErr w:type="gramStart"/>
                   <w:r>
@@ -10073,7 +10064,7 @@
         </w:pict>
       </w:r>
       <w:r>
-        <w:pict>
+        <w:pict w14:anchorId="598EC7AD">
           <v:shape id="_x0000_s1029" type="#_x0000_t202" style="position:absolute;left:0;text-align:left;margin-left:0;margin-top:459pt;width:522pt;height:108pt;z-index:251700224;visibility:visible;mso-wrap-distance-top:36pt;mso-wrap-distance-bottom:36pt;mso-position-horizontal-relative:margin;mso-position-vertical-relative:margin;mso-width-relative:margin;mso-height-relative:margin" o:gfxdata="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" filled="f" stroked="f">
             <v:textbox>
               <w:txbxContent>
@@ -10083,7 +10074,7 @@
                     <w:tblOverlap w:val="never"/>
                     <w:tblW w:w="5000" w:type="pct"/>
                     <w:jc w:val="center"/>
-                    <w:tblLook w:val="04A0"/>
+                    <w:tblLook w:val="04A0" w:firstRow="1" w:lastRow="0" w:firstColumn="1" w:lastColumn="0" w:noHBand="0" w:noVBand="1"/>
                   </w:tblPr>
                   <w:tblGrid>
                     <w:gridCol w:w="1187"/>
@@ -11663,11 +11654,11 @@
                   </w:pPr>
                   <w:proofErr w:type="gramStart"/>
                   <w:r>
-                    <w:t>Table ?.</w:t>
+                    <w:t>Table ?</w:t>
                   </w:r>
                   <w:proofErr w:type="gramEnd"/>
                   <w:r>
-                    <w:t xml:space="preserve"> </w:t>
+                    <w:t xml:space="preserve">. </w:t>
                   </w:r>
                   <w:proofErr w:type="spellStart"/>
                   <w:proofErr w:type="gramStart"/>
@@ -11690,7 +11681,7 @@
         </w:pict>
       </w:r>
       <w:r>
-        <w:pict>
+        <w:pict w14:anchorId="558F2F95">
           <v:shape id="_x0000_s1030" type="#_x0000_t202" style="position:absolute;left:0;text-align:left;margin-left:9pt;margin-top:351pt;width:522pt;height:108pt;z-index:251698176;visibility:visible;mso-wrap-distance-top:36pt;mso-wrap-distance-bottom:36pt;mso-position-horizontal-relative:margin;mso-position-vertical-relative:margin;mso-width-relative:margin;mso-height-relative:margin" o:gfxdata="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" filled="f" stroked="f">
             <v:textbox>
               <w:txbxContent>
@@ -11700,7 +11691,7 @@
                     <w:tblOverlap w:val="never"/>
                     <w:tblW w:w="5000" w:type="pct"/>
                     <w:jc w:val="center"/>
-                    <w:tblLook w:val="04A0"/>
+                    <w:tblLook w:val="04A0" w:firstRow="1" w:lastRow="0" w:firstColumn="1" w:lastColumn="0" w:noHBand="0" w:noVBand="1"/>
                   </w:tblPr>
                   <w:tblGrid>
                     <w:gridCol w:w="1187"/>
@@ -13280,11 +13271,11 @@
                   </w:pPr>
                   <w:proofErr w:type="gramStart"/>
                   <w:r>
-                    <w:t>Table ?.</w:t>
+                    <w:t>Table ?</w:t>
                   </w:r>
                   <w:proofErr w:type="gramEnd"/>
                   <w:r>
-                    <w:t xml:space="preserve"> </w:t>
+                    <w:t xml:space="preserve">. </w:t>
                   </w:r>
                   <w:proofErr w:type="spellStart"/>
                   <w:r>
@@ -13305,7 +13296,7 @@
         </w:pict>
       </w:r>
       <w:r>
-        <w:pict>
+        <w:pict w14:anchorId="71214B01">
           <v:shape id="_x0000_s1031" type="#_x0000_t202" style="position:absolute;left:0;text-align:left;margin-left:9pt;margin-top:243pt;width:522pt;height:108pt;z-index:251696128;visibility:visible;mso-wrap-distance-top:36pt;mso-wrap-distance-bottom:36pt;mso-position-horizontal-relative:margin;mso-position-vertical-relative:margin;mso-width-relative:margin;mso-height-relative:margin" o:gfxdata="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" filled="f" stroked="f">
             <v:textbox>
               <w:txbxContent>
@@ -13315,7 +13306,7 @@
                     <w:tblOverlap w:val="never"/>
                     <w:tblW w:w="5000" w:type="pct"/>
                     <w:jc w:val="center"/>
-                    <w:tblLook w:val="04A0"/>
+                    <w:tblLook w:val="04A0" w:firstRow="1" w:lastRow="0" w:firstColumn="1" w:lastColumn="0" w:noHBand="0" w:noVBand="1"/>
                   </w:tblPr>
                   <w:tblGrid>
                     <w:gridCol w:w="1187"/>
@@ -14895,11 +14886,11 @@
                   </w:pPr>
                   <w:proofErr w:type="gramStart"/>
                   <w:r>
-                    <w:t>Table ?.</w:t>
+                    <w:t>Table ?</w:t>
                   </w:r>
                   <w:proofErr w:type="gramEnd"/>
                   <w:r>
-                    <w:t xml:space="preserve"> </w:t>
+                    <w:t xml:space="preserve">. </w:t>
                   </w:r>
                   <w:r>
                     <w:rPr>
@@ -14918,7 +14909,7 @@
         </w:pict>
       </w:r>
       <w:r>
-        <w:pict>
+        <w:pict w14:anchorId="25476A70">
           <v:shape id="_x0000_s1032" type="#_x0000_t202" style="position:absolute;left:0;text-align:left;margin-left:0;margin-top:126pt;width:522pt;height:108pt;z-index:251694080;visibility:visible;mso-wrap-distance-top:36pt;mso-wrap-distance-bottom:36pt;mso-position-horizontal-relative:margin;mso-position-vertical-relative:margin;mso-width-relative:margin;mso-height-relative:margin" o:gfxdata="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" filled="f" stroked="f">
             <v:textbox>
               <w:txbxContent>
@@ -14928,7 +14919,7 @@
                     <w:tblOverlap w:val="never"/>
                     <w:tblW w:w="5000" w:type="pct"/>
                     <w:jc w:val="center"/>
-                    <w:tblLook w:val="04A0"/>
+                    <w:tblLook w:val="04A0" w:firstRow="1" w:lastRow="0" w:firstColumn="1" w:lastColumn="0" w:noHBand="0" w:noVBand="1"/>
                   </w:tblPr>
                   <w:tblGrid>
                     <w:gridCol w:w="1187"/>
@@ -16508,11 +16499,11 @@
                   </w:pPr>
                   <w:proofErr w:type="gramStart"/>
                   <w:r>
-                    <w:t>Table ?.</w:t>
+                    <w:t>Table ?</w:t>
                   </w:r>
                   <w:proofErr w:type="gramEnd"/>
                   <w:r>
-                    <w:t xml:space="preserve"> </w:t>
+                    <w:t xml:space="preserve">. </w:t>
                   </w:r>
                   <w:r>
                     <w:rPr>
@@ -16531,7 +16522,7 @@
         </w:pict>
       </w:r>
       <w:r>
-        <w:pict>
+        <w:pict w14:anchorId="3FCB14F1">
           <v:shape id="_x0000_s1033" type="#_x0000_t202" style="position:absolute;left:0;text-align:left;margin-left:0;margin-top:18pt;width:522pt;height:108pt;z-index:251692032;visibility:visible;mso-wrap-distance-top:36pt;mso-wrap-distance-bottom:36pt;mso-position-horizontal-relative:margin;mso-position-vertical-relative:margin;mso-width-relative:margin;mso-height-relative:margin" o:gfxdata="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" filled="f" stroked="f">
             <v:textbox>
               <w:txbxContent>
@@ -16541,7 +16532,7 @@
                     <w:tblOverlap w:val="never"/>
                     <w:tblW w:w="5000" w:type="pct"/>
                     <w:jc w:val="center"/>
-                    <w:tblLook w:val="04A0"/>
+                    <w:tblLook w:val="04A0" w:firstRow="1" w:lastRow="0" w:firstColumn="1" w:lastColumn="0" w:noHBand="0" w:noVBand="1"/>
                   </w:tblPr>
                   <w:tblGrid>
                     <w:gridCol w:w="1187"/>
@@ -18121,11 +18112,11 @@
                   </w:pPr>
                   <w:proofErr w:type="gramStart"/>
                   <w:r>
-                    <w:t>Table ?.</w:t>
+                    <w:t>Table ?</w:t>
                   </w:r>
                   <w:proofErr w:type="gramEnd"/>
                   <w:r>
-                    <w:t xml:space="preserve"> </w:t>
+                    <w:t xml:space="preserve">. </w:t>
                   </w:r>
                   <w:proofErr w:type="spellStart"/>
                   <w:r>
@@ -18157,7 +18148,7 @@
       </w:pPr>
       <w:r>
         <w:lastRenderedPageBreak/>
-        <w:pict>
+        <w:pict w14:anchorId="6CEF3B9D">
           <v:shape id="_x0000_s1034" type="#_x0000_t202" style="position:absolute;left:0;text-align:left;margin-left:9pt;margin-top:477pt;width:522pt;height:108pt;z-index:251712512;visibility:visible;mso-wrap-distance-top:36pt;mso-wrap-distance-bottom:36pt;mso-position-horizontal-relative:margin;mso-position-vertical-relative:margin;mso-width-relative:margin;mso-height-relative:margin" o:gfxdata="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" filled="f" stroked="f">
             <v:textbox>
               <w:txbxContent>
@@ -18167,7 +18158,7 @@
                     <w:tblOverlap w:val="never"/>
                     <w:tblW w:w="5000" w:type="pct"/>
                     <w:jc w:val="center"/>
-                    <w:tblLook w:val="04A0"/>
+                    <w:tblLook w:val="04A0" w:firstRow="1" w:lastRow="0" w:firstColumn="1" w:lastColumn="0" w:noHBand="0" w:noVBand="1"/>
                   </w:tblPr>
                   <w:tblGrid>
                     <w:gridCol w:w="1187"/>
@@ -19747,11 +19738,11 @@
                   </w:pPr>
                   <w:proofErr w:type="gramStart"/>
                   <w:r>
-                    <w:t>Table ?.</w:t>
+                    <w:t>Table ?</w:t>
                   </w:r>
                   <w:proofErr w:type="gramEnd"/>
                   <w:r>
-                    <w:t xml:space="preserve"> </w:t>
+                    <w:t xml:space="preserve">. </w:t>
                   </w:r>
                   <w:r>
                     <w:rPr>
@@ -19770,7 +19761,7 @@
         </w:pict>
       </w:r>
       <w:r>
-        <w:pict>
+        <w:pict w14:anchorId="30CEDC9D">
           <v:shape id="_x0000_s1035" type="#_x0000_t202" style="position:absolute;left:0;text-align:left;margin-left:18pt;margin-top:351pt;width:522pt;height:108pt;z-index:251710464;visibility:visible;mso-wrap-distance-top:36pt;mso-wrap-distance-bottom:36pt;mso-position-horizontal-relative:margin;mso-position-vertical-relative:margin;mso-width-relative:margin;mso-height-relative:margin" o:gfxdata="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" filled="f" stroked="f">
             <v:textbox>
               <w:txbxContent>
@@ -19780,7 +19771,7 @@
                     <w:tblOverlap w:val="never"/>
                     <w:tblW w:w="5000" w:type="pct"/>
                     <w:jc w:val="center"/>
-                    <w:tblLook w:val="04A0"/>
+                    <w:tblLook w:val="04A0" w:firstRow="1" w:lastRow="0" w:firstColumn="1" w:lastColumn="0" w:noHBand="0" w:noVBand="1"/>
                   </w:tblPr>
                   <w:tblGrid>
                     <w:gridCol w:w="1187"/>
@@ -21360,11 +21351,11 @@
                   </w:pPr>
                   <w:proofErr w:type="gramStart"/>
                   <w:r>
-                    <w:t>Table ?.</w:t>
+                    <w:t>Table ?</w:t>
                   </w:r>
                   <w:proofErr w:type="gramEnd"/>
                   <w:r>
-                    <w:t xml:space="preserve"> </w:t>
+                    <w:t xml:space="preserve">. </w:t>
                   </w:r>
                   <w:r>
                     <w:rPr>
@@ -21383,7 +21374,7 @@
         </w:pict>
       </w:r>
       <w:r>
-        <w:pict>
+        <w:pict w14:anchorId="0AF24024">
           <v:shape id="_x0000_s1036" type="#_x0000_t202" style="position:absolute;left:0;text-align:left;margin-left:9pt;margin-top:225pt;width:522pt;height:108pt;z-index:251708416;visibility:visible;mso-wrap-distance-top:36pt;mso-wrap-distance-bottom:36pt;mso-position-horizontal-relative:margin;mso-position-vertical-relative:margin;mso-width-relative:margin;mso-height-relative:margin" o:gfxdata="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" filled="f" stroked="f">
             <v:textbox>
               <w:txbxContent>
@@ -21393,7 +21384,7 @@
                     <w:tblOverlap w:val="never"/>
                     <w:tblW w:w="5000" w:type="pct"/>
                     <w:jc w:val="center"/>
-                    <w:tblLook w:val="04A0"/>
+                    <w:tblLook w:val="04A0" w:firstRow="1" w:lastRow="0" w:firstColumn="1" w:lastColumn="0" w:noHBand="0" w:noVBand="1"/>
                   </w:tblPr>
                   <w:tblGrid>
                     <w:gridCol w:w="1187"/>
@@ -22973,11 +22964,11 @@
                   </w:pPr>
                   <w:proofErr w:type="gramStart"/>
                   <w:r>
-                    <w:t>Table ?.</w:t>
+                    <w:t>Table ?</w:t>
                   </w:r>
                   <w:proofErr w:type="gramEnd"/>
                   <w:r>
-                    <w:t xml:space="preserve"> </w:t>
+                    <w:t xml:space="preserve">. </w:t>
                   </w:r>
                   <w:r>
                     <w:rPr>
@@ -22996,7 +22987,7 @@
         </w:pict>
       </w:r>
       <w:r>
-        <w:pict>
+        <w:pict w14:anchorId="0A935509">
           <v:shape id="_x0000_s1037" type="#_x0000_t202" style="position:absolute;left:0;text-align:left;margin-left:18pt;margin-top:108pt;width:522pt;height:108pt;z-index:251706368;visibility:visible;mso-wrap-distance-top:36pt;mso-wrap-distance-bottom:36pt;mso-position-horizontal-relative:margin;mso-position-vertical-relative:margin;mso-width-relative:margin;mso-height-relative:margin" o:gfxdata="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" filled="f" stroked="f">
             <v:textbox>
               <w:txbxContent>
@@ -23006,7 +22997,7 @@
                     <w:tblOverlap w:val="never"/>
                     <w:tblW w:w="5000" w:type="pct"/>
                     <w:jc w:val="center"/>
-                    <w:tblLook w:val="04A0"/>
+                    <w:tblLook w:val="04A0" w:firstRow="1" w:lastRow="0" w:firstColumn="1" w:lastColumn="0" w:noHBand="0" w:noVBand="1"/>
                   </w:tblPr>
                   <w:tblGrid>
                     <w:gridCol w:w="1187"/>
@@ -24586,11 +24577,11 @@
                   </w:pPr>
                   <w:proofErr w:type="gramStart"/>
                   <w:r>
-                    <w:t>Table ?.</w:t>
+                    <w:t>Table ?</w:t>
                   </w:r>
                   <w:proofErr w:type="gramEnd"/>
                   <w:r>
-                    <w:t xml:space="preserve"> </w:t>
+                    <w:t xml:space="preserve">. </w:t>
                   </w:r>
                   <w:r>
                     <w:rPr>
@@ -24609,7 +24600,7 @@
         </w:pict>
       </w:r>
       <w:r>
-        <w:pict>
+        <w:pict w14:anchorId="5131F756">
           <v:shape id="_x0000_s1038" type="#_x0000_t202" style="position:absolute;left:0;text-align:left;margin-left:9pt;margin-top:-8.95pt;width:522pt;height:108pt;z-index:251704320;visibility:visible;mso-wrap-distance-top:36pt;mso-wrap-distance-bottom:36pt;mso-position-horizontal-relative:margin;mso-position-vertical-relative:margin;mso-width-relative:margin;mso-height-relative:margin" o:gfxdata="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" filled="f" stroked="f">
             <v:textbox>
               <w:txbxContent>
@@ -24619,7 +24610,7 @@
                     <w:tblOverlap w:val="never"/>
                     <w:tblW w:w="5000" w:type="pct"/>
                     <w:jc w:val="center"/>
-                    <w:tblLook w:val="04A0"/>
+                    <w:tblLook w:val="04A0" w:firstRow="1" w:lastRow="0" w:firstColumn="1" w:lastColumn="0" w:noHBand="0" w:noVBand="1"/>
                   </w:tblPr>
                   <w:tblGrid>
                     <w:gridCol w:w="1187"/>
@@ -26199,11 +26190,11 @@
                   </w:pPr>
                   <w:proofErr w:type="gramStart"/>
                   <w:r>
-                    <w:t>Table ?.</w:t>
+                    <w:t>Table ?</w:t>
                   </w:r>
                   <w:proofErr w:type="gramEnd"/>
                   <w:r>
-                    <w:t xml:space="preserve"> </w:t>
+                    <w:t xml:space="preserve">. </w:t>
                   </w:r>
                   <w:r>
                     <w:rPr>
@@ -26303,7 +26294,7 @@
       </w:pPr>
       <w:r>
         <w:lastRenderedPageBreak/>
-        <w:pict>
+        <w:pict w14:anchorId="04EA7982">
           <v:shape id="Text Box 29" o:spid="_x0000_s1039" type="#_x0000_t202" style="position:absolute;left:0;text-align:left;margin-left:-.3pt;margin-top:126pt;width:522pt;height:243pt;z-index:251716608;visibility:visible;mso-width-relative:margin;mso-height-relative:margin;v-text-anchor:bottom" o:gfxdata="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" filled="f" stroked="f">
             <v:textbox>
               <w:txbxContent>
@@ -26318,14 +26309,14 @@
                       <w:noProof/>
                     </w:rPr>
                     <w:drawing>
-                      <wp:inline distT="0" distB="0" distL="0" distR="0">
+                      <wp:inline distT="0" distB="0" distL="0" distR="0" wp14:anchorId="0B728843" wp14:editId="43E21AA7">
                         <wp:extent cx="4938395" cy="2390183"/>
                         <wp:effectExtent l="0" t="0" r="14605" b="22860"/>
                         <wp:docPr id="290" name="Chart 290"/>
                         <wp:cNvGraphicFramePr/>
                         <a:graphic xmlns:a="http://schemas.openxmlformats.org/drawingml/2006/main">
                           <a:graphicData uri="http://schemas.openxmlformats.org/drawingml/2006/chart">
-                            <c:chart xmlns:c="http://schemas.openxmlformats.org/drawingml/2006/chart" xmlns:r="http://schemas.openxmlformats.org/officeDocument/2006/relationships" r:id="rId6"/>
+                            <c:chart xmlns:c="http://schemas.openxmlformats.org/drawingml/2006/chart" xmlns:r="http://schemas.openxmlformats.org/officeDocument/2006/relationships" r:id="rId7"/>
                           </a:graphicData>
                         </a:graphic>
                       </wp:inline>
@@ -26343,14 +26334,14 @@
                     <w:rPr>
                       <w:b/>
                     </w:rPr>
-                    <w:t>Figure ?.</w:t>
+                    <w:t>Figure ?</w:t>
                   </w:r>
                   <w:proofErr w:type="gramEnd"/>
                   <w:r>
                     <w:rPr>
                       <w:b/>
                     </w:rPr>
-                    <w:t xml:space="preserve"> Histogram for the </w:t>
+                    <w:t xml:space="preserve">. Histogram for the </w:t>
                   </w:r>
                   <w:r>
                     <w:rPr>
@@ -26384,7 +26375,7 @@
         </w:pict>
       </w:r>
       <w:r>
-        <w:pict>
+        <w:pict w14:anchorId="32442CD8">
           <v:shape id="_x0000_s1040" type="#_x0000_t202" style="position:absolute;left:0;text-align:left;margin-left:0;margin-top:9pt;width:522pt;height:108pt;z-index:251714560;visibility:visible;mso-wrap-distance-top:36pt;mso-wrap-distance-bottom:36pt;mso-position-horizontal-relative:margin;mso-position-vertical-relative:margin;mso-width-relative:margin;mso-height-relative:margin" o:gfxdata="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" filled="f" stroked="f">
             <v:textbox>
               <w:txbxContent>
@@ -26394,7 +26385,7 @@
                     <w:tblOverlap w:val="never"/>
                     <w:tblW w:w="5000" w:type="pct"/>
                     <w:jc w:val="center"/>
-                    <w:tblLook w:val="04A0"/>
+                    <w:tblLook w:val="04A0" w:firstRow="1" w:lastRow="0" w:firstColumn="1" w:lastColumn="0" w:noHBand="0" w:noVBand="1"/>
                   </w:tblPr>
                   <w:tblGrid>
                     <w:gridCol w:w="1187"/>
@@ -27974,11 +27965,11 @@
                   </w:pPr>
                   <w:proofErr w:type="gramStart"/>
                   <w:r>
-                    <w:t>Table ?.</w:t>
+                    <w:t>Table ?</w:t>
                   </w:r>
                   <w:proofErr w:type="gramEnd"/>
                   <w:r>
-                    <w:t xml:space="preserve"> </w:t>
+                    <w:t xml:space="preserve">. </w:t>
                   </w:r>
                   <w:r>
                     <w:rPr>
@@ -28017,7 +28008,7 @@
       </w:pPr>
       <w:r>
         <w:drawing>
-          <wp:anchor distT="0" distB="0" distL="114300" distR="114300" simplePos="0" relativeHeight="251718656" behindDoc="0" locked="0" layoutInCell="1" allowOverlap="1">
+          <wp:anchor distT="0" distB="0" distL="114300" distR="114300" simplePos="0" relativeHeight="251718656" behindDoc="0" locked="0" layoutInCell="1" allowOverlap="1" wp14:anchorId="7C793248" wp14:editId="508AEFDD">
             <wp:simplePos x="0" y="0"/>
             <wp:positionH relativeFrom="column">
               <wp:posOffset>914400</wp:posOffset>
@@ -28040,7 +28031,7 @@
             <wp:cNvGraphicFramePr/>
             <a:graphic xmlns:a="http://schemas.openxmlformats.org/drawingml/2006/main">
               <a:graphicData uri="http://schemas.openxmlformats.org/drawingml/2006/chart">
-                <c:chart xmlns:c="http://schemas.openxmlformats.org/drawingml/2006/chart" xmlns:r="http://schemas.openxmlformats.org/officeDocument/2006/relationships" r:id="rId7"/>
+                <c:chart xmlns:c="http://schemas.openxmlformats.org/drawingml/2006/chart" xmlns:r="http://schemas.openxmlformats.org/officeDocument/2006/relationships" r:id="rId8"/>
               </a:graphicData>
             </a:graphic>
           </wp:anchor>
@@ -28306,8 +28297,6 @@
         </w:numPr>
         <w:ind w:left="360"/>
       </w:pPr>
-      <w:bookmarkStart w:id="0" w:name="_GoBack"/>
-      <w:bookmarkEnd w:id="0"/>
     </w:p>
     <w:p>
       <w:pPr>
@@ -28493,7 +28482,7 @@
         <w:rPr>
           <w:noProof/>
         </w:rPr>
-        <w:pict>
+        <w:pict w14:anchorId="7D20C6ED">
           <v:shape id="Text Box 3" o:spid="_x0000_s1041" type="#_x0000_t202" style="position:absolute;left:0;text-align:left;margin-left:270pt;margin-top:585pt;width:225pt;height:1in;z-index:251665408;visibility:visible;mso-wrap-distance-top:36pt;mso-wrap-distance-bottom:36pt;mso-position-horizontal-relative:margin;mso-position-vertical-relative:margin;mso-width-relative:margin;mso-height-relative:margin" o:gfxdata="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" filled="f" stroked="f">
             <v:textbox>
               <w:txbxContent>
@@ -28503,7 +28492,7 @@
                     <w:tblOverlap w:val="never"/>
                     <w:tblW w:w="4764" w:type="pct"/>
                     <w:tblInd w:w="108" w:type="dxa"/>
-                    <w:tblLook w:val="04A0"/>
+                    <w:tblLook w:val="04A0" w:firstRow="1" w:lastRow="0" w:firstColumn="1" w:lastColumn="0" w:noHBand="0" w:noVBand="1"/>
                   </w:tblPr>
                   <w:tblGrid>
                     <w:gridCol w:w="780"/>
@@ -28843,11 +28832,11 @@
                   </w:pPr>
                   <w:proofErr w:type="gramStart"/>
                   <w:r>
-                    <w:t>Table ?.</w:t>
+                    <w:t>Table ?</w:t>
                   </w:r>
                   <w:proofErr w:type="gramEnd"/>
                   <w:r>
-                    <w:t xml:space="preserve"> </w:t>
+                    <w:t xml:space="preserve">. </w:t>
                   </w:r>
                   <w:proofErr w:type="gramStart"/>
                   <w:r>
@@ -28914,7 +28903,7 @@
         <w:rPr>
           <w:noProof/>
         </w:rPr>
-        <w:pict>
+        <w:pict w14:anchorId="6D7C6389">
           <v:shape id="_x0000_s1042" type="#_x0000_t202" style="position:absolute;left:0;text-align:left;margin-left:18pt;margin-top:594pt;width:225pt;height:1in;z-index:251663360;visibility:visible;mso-wrap-distance-top:36pt;mso-wrap-distance-bottom:36pt;mso-position-horizontal-relative:margin;mso-position-vertical-relative:margin;mso-width-relative:margin;mso-height-relative:margin" o:gfxdata="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" filled="f" stroked="f">
             <v:textbox>
               <w:txbxContent>
@@ -28924,7 +28913,7 @@
                     <w:tblOverlap w:val="never"/>
                     <w:tblW w:w="4764" w:type="pct"/>
                     <w:tblInd w:w="108" w:type="dxa"/>
-                    <w:tblLook w:val="04A0"/>
+                    <w:tblLook w:val="04A0" w:firstRow="1" w:lastRow="0" w:firstColumn="1" w:lastColumn="0" w:noHBand="0" w:noVBand="1"/>
                   </w:tblPr>
                   <w:tblGrid>
                     <w:gridCol w:w="781"/>
@@ -29264,11 +29253,11 @@
                   </w:pPr>
                   <w:proofErr w:type="gramStart"/>
                   <w:r>
-                    <w:t>Table ?.</w:t>
+                    <w:t>Table ?</w:t>
                   </w:r>
                   <w:proofErr w:type="gramEnd"/>
                   <w:r>
-                    <w:t xml:space="preserve"> </w:t>
+                    <w:t xml:space="preserve">. </w:t>
                   </w:r>
                   <w:proofErr w:type="gramStart"/>
                   <w:r>
@@ -29348,7 +29337,7 @@
         <w:rPr>
           <w:noProof/>
         </w:rPr>
-        <w:pict>
+        <w:pict w14:anchorId="58037F45">
           <v:shape id="Text Box 7" o:spid="_x0000_s1043" type="#_x0000_t202" style="position:absolute;left:0;text-align:left;margin-left:270pt;margin-top:54pt;width:225pt;height:1in;z-index:251673600;visibility:visible;mso-wrap-distance-top:36pt;mso-wrap-distance-bottom:36pt;mso-position-horizontal-relative:margin;mso-position-vertical-relative:margin;mso-width-relative:margin;mso-height-relative:margin" o:gfxdata="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" filled="f" stroked="f">
             <v:textbox>
               <w:txbxContent>
@@ -29358,7 +29347,7 @@
                     <w:tblOverlap w:val="never"/>
                     <w:tblW w:w="4764" w:type="pct"/>
                     <w:tblInd w:w="108" w:type="dxa"/>
-                    <w:tblLook w:val="04A0"/>
+                    <w:tblLook w:val="04A0" w:firstRow="1" w:lastRow="0" w:firstColumn="1" w:lastColumn="0" w:noHBand="0" w:noVBand="1"/>
                   </w:tblPr>
                   <w:tblGrid>
                     <w:gridCol w:w="780"/>
@@ -29698,11 +29687,11 @@
                   </w:pPr>
                   <w:proofErr w:type="gramStart"/>
                   <w:r>
-                    <w:t>Table ?.</w:t>
+                    <w:t>Table ?</w:t>
                   </w:r>
                   <w:proofErr w:type="gramEnd"/>
                   <w:r>
-                    <w:t xml:space="preserve"> </w:t>
+                    <w:t xml:space="preserve">. </w:t>
                   </w:r>
                   <w:proofErr w:type="gramStart"/>
                   <w:r>
@@ -29766,7 +29755,7 @@
         <w:rPr>
           <w:noProof/>
         </w:rPr>
-        <w:pict>
+        <w:pict w14:anchorId="193667B0">
           <v:shape id="Text Box 9" o:spid="_x0000_s1044" type="#_x0000_t202" style="position:absolute;left:0;text-align:left;margin-left:18pt;margin-top:63pt;width:225pt;height:1in;z-index:251677696;visibility:visible;mso-wrap-distance-top:36pt;mso-wrap-distance-bottom:36pt;mso-position-horizontal-relative:margin;mso-position-vertical-relative:margin;mso-width-relative:margin;mso-height-relative:margin" o:gfxdata="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" filled="f" stroked="f">
             <v:textbox>
               <w:txbxContent>
@@ -29776,7 +29765,7 @@
                     <w:tblOverlap w:val="never"/>
                     <w:tblW w:w="4764" w:type="pct"/>
                     <w:tblInd w:w="108" w:type="dxa"/>
-                    <w:tblLook w:val="04A0"/>
+                    <w:tblLook w:val="04A0" w:firstRow="1" w:lastRow="0" w:firstColumn="1" w:lastColumn="0" w:noHBand="0" w:noVBand="1"/>
                   </w:tblPr>
                   <w:tblGrid>
                     <w:gridCol w:w="780"/>
@@ -30116,11 +30105,11 @@
                   </w:pPr>
                   <w:proofErr w:type="gramStart"/>
                   <w:r>
-                    <w:t>Table ?.</w:t>
+                    <w:t>Table ?</w:t>
                   </w:r>
                   <w:proofErr w:type="gramEnd"/>
                   <w:r>
-                    <w:t xml:space="preserve"> </w:t>
+                    <w:t xml:space="preserve">. </w:t>
                   </w:r>
                   <w:proofErr w:type="gramStart"/>
                   <w:r>
@@ -30189,7 +30178,7 @@
         <w:rPr>
           <w:noProof/>
         </w:rPr>
-        <w:pict>
+        <w:pict w14:anchorId="57349ACF">
           <v:shape id="Text Box 4" o:spid="_x0000_s1045" type="#_x0000_t202" style="position:absolute;left:0;text-align:left;margin-left:18pt;margin-top:135pt;width:225pt;height:1in;z-index:251667456;visibility:visible;mso-wrap-distance-top:36pt;mso-wrap-distance-bottom:36pt;mso-position-horizontal-relative:margin;mso-position-vertical-relative:margin;mso-width-relative:margin;mso-height-relative:margin" o:gfxdata="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" filled="f" stroked="f">
             <v:textbox>
               <w:txbxContent>
@@ -30199,7 +30188,7 @@
                     <w:tblOverlap w:val="never"/>
                     <w:tblW w:w="4764" w:type="pct"/>
                     <w:tblInd w:w="108" w:type="dxa"/>
-                    <w:tblLook w:val="04A0"/>
+                    <w:tblLook w:val="04A0" w:firstRow="1" w:lastRow="0" w:firstColumn="1" w:lastColumn="0" w:noHBand="0" w:noVBand="1"/>
                   </w:tblPr>
                   <w:tblGrid>
                     <w:gridCol w:w="780"/>
@@ -30539,11 +30528,11 @@
                   </w:pPr>
                   <w:proofErr w:type="gramStart"/>
                   <w:r>
-                    <w:t>Table ?.</w:t>
+                    <w:t>Table ?</w:t>
                   </w:r>
                   <w:proofErr w:type="gramEnd"/>
                   <w:r>
-                    <w:t xml:space="preserve"> </w:t>
+                    <w:t xml:space="preserve">. </w:t>
                   </w:r>
                   <w:proofErr w:type="gramStart"/>
                   <w:r>
@@ -30610,7 +30599,7 @@
         <w:rPr>
           <w:noProof/>
         </w:rPr>
-        <w:pict>
+        <w:pict w14:anchorId="1823E92B">
           <v:shape id="Text Box 5" o:spid="_x0000_s1046" type="#_x0000_t202" style="position:absolute;left:0;text-align:left;margin-left:18pt;margin-top:207pt;width:225pt;height:1in;z-index:251669504;visibility:visible;mso-wrap-distance-top:36pt;mso-wrap-distance-bottom:36pt;mso-position-horizontal-relative:margin;mso-position-vertical-relative:margin;mso-width-relative:margin;mso-height-relative:margin" o:gfxdata="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" filled="f" stroked="f">
             <v:textbox>
               <w:txbxContent>
@@ -30620,7 +30609,7 @@
                     <w:tblOverlap w:val="never"/>
                     <w:tblW w:w="4764" w:type="pct"/>
                     <w:tblInd w:w="108" w:type="dxa"/>
-                    <w:tblLook w:val="04A0"/>
+                    <w:tblLook w:val="04A0" w:firstRow="1" w:lastRow="0" w:firstColumn="1" w:lastColumn="0" w:noHBand="0" w:noVBand="1"/>
                   </w:tblPr>
                   <w:tblGrid>
                     <w:gridCol w:w="780"/>
@@ -30960,11 +30949,11 @@
                   </w:pPr>
                   <w:proofErr w:type="gramStart"/>
                   <w:r>
-                    <w:t>Table ?.</w:t>
+                    <w:t>Table ?</w:t>
                   </w:r>
                   <w:proofErr w:type="gramEnd"/>
                   <w:r>
-                    <w:t xml:space="preserve"> </w:t>
+                    <w:t xml:space="preserve">. </w:t>
                   </w:r>
                   <w:proofErr w:type="gramStart"/>
                   <w:r>
@@ -31029,7 +31018,7 @@
         <w:rPr>
           <w:noProof/>
         </w:rPr>
-        <w:pict>
+        <w:pict w14:anchorId="34B4D4AA">
           <v:shape id="Text Box 6" o:spid="_x0000_s1047" type="#_x0000_t202" style="position:absolute;left:0;text-align:left;margin-left:270pt;margin-top:135pt;width:225pt;height:1in;z-index:251671552;visibility:visible;mso-wrap-distance-top:36pt;mso-wrap-distance-bottom:36pt;mso-position-horizontal-relative:margin;mso-position-vertical-relative:margin;mso-width-relative:margin;mso-height-relative:margin" o:gfxdata="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" filled="f" stroked="f">
             <v:textbox>
               <w:txbxContent>
@@ -31039,7 +31028,7 @@
                     <w:tblOverlap w:val="never"/>
                     <w:tblW w:w="4764" w:type="pct"/>
                     <w:tblInd w:w="108" w:type="dxa"/>
-                    <w:tblLook w:val="04A0"/>
+                    <w:tblLook w:val="04A0" w:firstRow="1" w:lastRow="0" w:firstColumn="1" w:lastColumn="0" w:noHBand="0" w:noVBand="1"/>
                   </w:tblPr>
                   <w:tblGrid>
                     <w:gridCol w:w="780"/>
@@ -31379,11 +31368,11 @@
                   </w:pPr>
                   <w:proofErr w:type="gramStart"/>
                   <w:r>
-                    <w:t>Table ?.</w:t>
+                    <w:t>Table ?</w:t>
                   </w:r>
                   <w:proofErr w:type="gramEnd"/>
                   <w:r>
-                    <w:t xml:space="preserve"> </w:t>
+                    <w:t xml:space="preserve">. </w:t>
                   </w:r>
                   <w:proofErr w:type="gramStart"/>
                   <w:r>
@@ -31449,7 +31438,7 @@
         <w:rPr>
           <w:noProof/>
         </w:rPr>
-        <w:pict>
+        <w:pict w14:anchorId="184F4086">
           <v:shape id="Text Box 8" o:spid="_x0000_s1048" type="#_x0000_t202" style="position:absolute;left:0;text-align:left;margin-left:270pt;margin-top:207pt;width:225pt;height:1in;z-index:251675648;visibility:visible;mso-wrap-distance-top:36pt;mso-wrap-distance-bottom:36pt;mso-position-horizontal-relative:margin;mso-position-vertical-relative:margin;mso-width-relative:margin;mso-height-relative:margin" o:gfxdata="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" filled="f" stroked="f">
             <v:textbox>
               <w:txbxContent>
@@ -31459,7 +31448,7 @@
                     <w:tblOverlap w:val="never"/>
                     <w:tblW w:w="4764" w:type="pct"/>
                     <w:tblInd w:w="108" w:type="dxa"/>
-                    <w:tblLook w:val="04A0"/>
+                    <w:tblLook w:val="04A0" w:firstRow="1" w:lastRow="0" w:firstColumn="1" w:lastColumn="0" w:noHBand="0" w:noVBand="1"/>
                   </w:tblPr>
                   <w:tblGrid>
                     <w:gridCol w:w="780"/>
@@ -31799,11 +31788,11 @@
                   </w:pPr>
                   <w:proofErr w:type="gramStart"/>
                   <w:r>
-                    <w:t>Table ?.</w:t>
+                    <w:t>Table ?</w:t>
                   </w:r>
                   <w:proofErr w:type="gramEnd"/>
                   <w:r>
-                    <w:t xml:space="preserve"> </w:t>
+                    <w:t xml:space="preserve">. </w:t>
                   </w:r>
                   <w:proofErr w:type="gramStart"/>
                   <w:r>
@@ -31868,7 +31857,7 @@
         <w:rPr>
           <w:noProof/>
         </w:rPr>
-        <w:pict>
+        <w:pict w14:anchorId="336B0216">
           <v:shape id="Text Box 10" o:spid="_x0000_s1049" type="#_x0000_t202" style="position:absolute;left:0;text-align:left;margin-left:18pt;margin-top:279pt;width:225pt;height:1in;z-index:251679744;visibility:visible;mso-wrap-distance-top:36pt;mso-wrap-distance-bottom:36pt;mso-position-horizontal-relative:margin;mso-position-vertical-relative:margin;mso-width-relative:margin;mso-height-relative:margin" o:gfxdata="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" filled="f" stroked="f">
             <v:textbox>
               <w:txbxContent>
@@ -31878,7 +31867,7 @@
                     <w:tblOverlap w:val="never"/>
                     <w:tblW w:w="4764" w:type="pct"/>
                     <w:tblInd w:w="108" w:type="dxa"/>
-                    <w:tblLook w:val="04A0"/>
+                    <w:tblLook w:val="04A0" w:firstRow="1" w:lastRow="0" w:firstColumn="1" w:lastColumn="0" w:noHBand="0" w:noVBand="1"/>
                   </w:tblPr>
                   <w:tblGrid>
                     <w:gridCol w:w="780"/>
@@ -32218,11 +32207,11 @@
                   </w:pPr>
                   <w:proofErr w:type="gramStart"/>
                   <w:r>
-                    <w:t>Table ?.</w:t>
+                    <w:t>Table ?</w:t>
                   </w:r>
                   <w:proofErr w:type="gramEnd"/>
                   <w:r>
-                    <w:t xml:space="preserve"> </w:t>
+                    <w:t xml:space="preserve">. </w:t>
                   </w:r>
                   <w:proofErr w:type="gramStart"/>
                   <w:r>
@@ -32290,7 +32279,7 @@
         <w:rPr>
           <w:noProof/>
         </w:rPr>
-        <w:pict>
+        <w:pict w14:anchorId="2B3BE2AE">
           <v:shape id="Text Box 13" o:spid="_x0000_s1050" type="#_x0000_t202" style="position:absolute;left:0;text-align:left;margin-left:270pt;margin-top:5in;width:225pt;height:1in;z-index:251685888;visibility:visible;mso-wrap-distance-top:36pt;mso-wrap-distance-bottom:36pt;mso-position-horizontal-relative:margin;mso-position-vertical-relative:margin;mso-width-relative:margin;mso-height-relative:margin" o:gfxdata="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" filled="f" stroked="f">
             <v:textbox>
               <w:txbxContent>
@@ -32300,7 +32289,7 @@
                     <w:tblOverlap w:val="never"/>
                     <w:tblW w:w="4764" w:type="pct"/>
                     <w:tblInd w:w="108" w:type="dxa"/>
-                    <w:tblLook w:val="04A0"/>
+                    <w:tblLook w:val="04A0" w:firstRow="1" w:lastRow="0" w:firstColumn="1" w:lastColumn="0" w:noHBand="0" w:noVBand="1"/>
                   </w:tblPr>
                   <w:tblGrid>
                     <w:gridCol w:w="780"/>
@@ -32640,11 +32629,11 @@
                   </w:pPr>
                   <w:proofErr w:type="gramStart"/>
                   <w:r>
-                    <w:t>Table ?.</w:t>
+                    <w:t>Table ?</w:t>
                   </w:r>
                   <w:proofErr w:type="gramEnd"/>
                   <w:r>
-                    <w:t xml:space="preserve"> </w:t>
+                    <w:t xml:space="preserve">. </w:t>
                   </w:r>
                   <w:proofErr w:type="gramStart"/>
                   <w:r>
@@ -32706,7 +32695,7 @@
         <w:rPr>
           <w:noProof/>
         </w:rPr>
-        <w:pict>
+        <w:pict w14:anchorId="3373FB23">
           <v:shape id="Text Box 14" o:spid="_x0000_s1051" type="#_x0000_t202" style="position:absolute;left:0;text-align:left;margin-left:18pt;margin-top:441pt;width:225pt;height:1in;z-index:251687936;visibility:visible;mso-wrap-distance-top:36pt;mso-wrap-distance-bottom:36pt;mso-position-horizontal-relative:margin;mso-position-vertical-relative:margin;mso-width-relative:margin;mso-height-relative:margin" o:gfxdata="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" filled="f" stroked="f">
             <v:textbox>
               <w:txbxContent>
@@ -32716,7 +32705,7 @@
                     <w:tblOverlap w:val="never"/>
                     <w:tblW w:w="4764" w:type="pct"/>
                     <w:tblInd w:w="108" w:type="dxa"/>
-                    <w:tblLook w:val="04A0"/>
+                    <w:tblLook w:val="04A0" w:firstRow="1" w:lastRow="0" w:firstColumn="1" w:lastColumn="0" w:noHBand="0" w:noVBand="1"/>
                   </w:tblPr>
                   <w:tblGrid>
                     <w:gridCol w:w="780"/>
@@ -33056,11 +33045,11 @@
                   </w:pPr>
                   <w:proofErr w:type="gramStart"/>
                   <w:r>
-                    <w:t>Table ?.</w:t>
+                    <w:t>Table ?</w:t>
                   </w:r>
                   <w:proofErr w:type="gramEnd"/>
                   <w:r>
-                    <w:t xml:space="preserve"> </w:t>
+                    <w:t xml:space="preserve">. </w:t>
                   </w:r>
                   <w:proofErr w:type="gramStart"/>
                   <w:r>
@@ -33122,7 +33111,7 @@
         <w:rPr>
           <w:noProof/>
         </w:rPr>
-        <w:pict>
+        <w:pict w14:anchorId="037643F6">
           <v:shape id="Text Box 12" o:spid="_x0000_s1052" type="#_x0000_t202" style="position:absolute;left:0;text-align:left;margin-left:18pt;margin-top:5in;width:225pt;height:1in;z-index:251683840;visibility:visible;mso-wrap-distance-top:36pt;mso-wrap-distance-bottom:36pt;mso-position-horizontal-relative:margin;mso-position-vertical-relative:margin;mso-width-relative:margin;mso-height-relative:margin" o:gfxdata="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" filled="f" stroked="f">
             <v:textbox>
               <w:txbxContent>
@@ -33132,7 +33121,7 @@
                     <w:tblOverlap w:val="never"/>
                     <w:tblW w:w="4764" w:type="pct"/>
                     <w:tblInd w:w="108" w:type="dxa"/>
-                    <w:tblLook w:val="04A0"/>
+                    <w:tblLook w:val="04A0" w:firstRow="1" w:lastRow="0" w:firstColumn="1" w:lastColumn="0" w:noHBand="0" w:noVBand="1"/>
                   </w:tblPr>
                   <w:tblGrid>
                     <w:gridCol w:w="780"/>
@@ -33472,11 +33461,11 @@
                   </w:pPr>
                   <w:proofErr w:type="gramStart"/>
                   <w:r>
-                    <w:t>Table ?.</w:t>
+                    <w:t>Table ?</w:t>
                   </w:r>
                   <w:proofErr w:type="gramEnd"/>
                   <w:r>
-                    <w:t xml:space="preserve"> </w:t>
+                    <w:t xml:space="preserve">. </w:t>
                   </w:r>
                   <w:proofErr w:type="gramStart"/>
                   <w:r>
@@ -33538,7 +33527,7 @@
         <w:rPr>
           <w:noProof/>
         </w:rPr>
-        <w:pict>
+        <w:pict w14:anchorId="6B19EA77">
           <v:shape id="Text Box 11" o:spid="_x0000_s1053" type="#_x0000_t202" style="position:absolute;left:0;text-align:left;margin-left:270pt;margin-top:279pt;width:225pt;height:1in;z-index:251681792;visibility:visible;mso-wrap-distance-top:36pt;mso-wrap-distance-bottom:36pt;mso-position-horizontal-relative:margin;mso-position-vertical-relative:margin;mso-width-relative:margin;mso-height-relative:margin" o:gfxdata="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" filled="f" stroked="f">
             <v:textbox>
               <w:txbxContent>
@@ -33548,7 +33537,7 @@
                     <w:tblOverlap w:val="never"/>
                     <w:tblW w:w="4764" w:type="pct"/>
                     <w:tblInd w:w="108" w:type="dxa"/>
-                    <w:tblLook w:val="04A0"/>
+                    <w:tblLook w:val="04A0" w:firstRow="1" w:lastRow="0" w:firstColumn="1" w:lastColumn="0" w:noHBand="0" w:noVBand="1"/>
                   </w:tblPr>
                   <w:tblGrid>
                     <w:gridCol w:w="780"/>
@@ -33888,11 +33877,11 @@
                   </w:pPr>
                   <w:proofErr w:type="gramStart"/>
                   <w:r>
-                    <w:t>Table ?.</w:t>
+                    <w:t>Table ?</w:t>
                   </w:r>
                   <w:proofErr w:type="gramEnd"/>
                   <w:r>
-                    <w:t xml:space="preserve"> </w:t>
+                    <w:t xml:space="preserve">. </w:t>
                   </w:r>
                   <w:proofErr w:type="gramStart"/>
                   <w:r>
@@ -33992,7 +33981,7 @@
         <w:rPr>
           <w:noProof/>
         </w:rPr>
-        <w:pict>
+        <w:pict w14:anchorId="5C44B69D">
           <v:shape id="Text Box 15" o:spid="_x0000_s1054" type="#_x0000_t202" style="position:absolute;left:0;text-align:left;margin-left:18pt;margin-top:18pt;width:225pt;height:369pt;z-index:251689984;visibility:visible;mso-wrap-distance-top:36pt;mso-wrap-distance-bottom:36pt;mso-position-horizontal-relative:margin;mso-position-vertical-relative:margin;mso-width-relative:margin;mso-height-relative:margin" o:gfxdata="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" filled="f" stroked="f">
             <v:textbox>
               <w:txbxContent>
@@ -34002,7 +33991,7 @@
                     <w:tblOverlap w:val="never"/>
                     <w:tblW w:w="4944" w:type="pct"/>
                     <w:tblInd w:w="108" w:type="dxa"/>
-                    <w:tblLook w:val="04A0"/>
+                    <w:tblLook w:val="04A0" w:firstRow="1" w:lastRow="0" w:firstColumn="1" w:lastColumn="0" w:noHBand="0" w:noVBand="1"/>
                   </w:tblPr>
                   <w:tblGrid>
                     <w:gridCol w:w="741"/>
@@ -37753,11 +37742,11 @@
                   </w:pPr>
                   <w:proofErr w:type="gramStart"/>
                   <w:r>
-                    <w:t>Table ?.</w:t>
+                    <w:t>Table ?</w:t>
                   </w:r>
                   <w:proofErr w:type="gramEnd"/>
                   <w:r>
-                    <w:t xml:space="preserve"> </w:t>
+                    <w:t xml:space="preserve">. </w:t>
                   </w:r>
                   <w:proofErr w:type="gramStart"/>
                   <w:r>
@@ -37816,7 +37805,7 @@
 </file>
 
 <file path=word/numbering.xml><?xml version="1.0" encoding="utf-8"?>
-<w:numbering xmlns:ve="http://schemas.openxmlformats.org/markup-compatibility/2006" xmlns:o="urn:schemas-microsoft-com:office:office" xmlns:r="http://schemas.openxmlformats.org/officeDocument/2006/relationships" xmlns:m="http://schemas.openxmlformats.org/officeDocument/2006/math" xmlns:v="urn:schemas-microsoft-com:vml" xmlns:wp="http://schemas.openxmlformats.org/drawingml/2006/wordprocessingDrawing" xmlns:w10="urn:schemas-microsoft-com:office:word" xmlns:w="http://schemas.openxmlformats.org/wordprocessingml/2006/main" xmlns:wne="http://schemas.microsoft.com/office/word/2006/wordml">
+<w:numbering xmlns:wpc="http://schemas.microsoft.com/office/word/2010/wordprocessingCanvas" xmlns:mo="http://schemas.microsoft.com/office/mac/office/2008/main" xmlns:mc="http://schemas.openxmlformats.org/markup-compatibility/2006" xmlns:mv="urn:schemas-microsoft-com:mac:vml" xmlns:o="urn:schemas-microsoft-com:office:office" xmlns:r="http://schemas.openxmlformats.org/officeDocument/2006/relationships" xmlns:m="http://schemas.openxmlformats.org/officeDocument/2006/math" xmlns:v="urn:schemas-microsoft-com:vml" xmlns:wp14="http://schemas.microsoft.com/office/word/2010/wordprocessingDrawing" xmlns:wp="http://schemas.openxmlformats.org/drawingml/2006/wordprocessingDrawing" xmlns:w10="urn:schemas-microsoft-com:office:word" xmlns:w="http://schemas.openxmlformats.org/wordprocessingml/2006/main" xmlns:w14="http://schemas.microsoft.com/office/word/2010/wordml" xmlns:wpg="http://schemas.microsoft.com/office/word/2010/wordprocessingGroup" xmlns:wpi="http://schemas.microsoft.com/office/word/2010/wordprocessingInk" xmlns:wne="http://schemas.microsoft.com/office/word/2006/wordml" xmlns:wps="http://schemas.microsoft.com/office/word/2010/wordprocessingShape" mc:Ignorable="w14 wp14 mv">
   <w:abstractNum w:abstractNumId="0">
     <w:nsid w:val="FFFFFF1D"/>
     <w:multiLevelType w:val="multilevel"/>
@@ -39695,7 +39684,7 @@
 </file>
 
 <file path=word/styles.xml><?xml version="1.0" encoding="utf-8"?>
-<w:styles xmlns:r="http://schemas.openxmlformats.org/officeDocument/2006/relationships" xmlns:w="http://schemas.openxmlformats.org/wordprocessingml/2006/main">
+<w:styles xmlns:mc="http://schemas.openxmlformats.org/markup-compatibility/2006" xmlns:r="http://schemas.openxmlformats.org/officeDocument/2006/relationships" xmlns:w="http://schemas.openxmlformats.org/wordprocessingml/2006/main" xmlns:w14="http://schemas.microsoft.com/office/word/2010/wordml" mc:Ignorable="w14">
   <w:docDefaults>
     <w:rPrDefault>
       <w:rPr>
@@ -39705,7 +39694,7 @@
     </w:rPrDefault>
     <w:pPrDefault/>
   </w:docDefaults>
-  <w:latentStyles w:defLockedState="0" w:defUIPriority="0" w:defSemiHidden="0" w:defUnhideWhenUsed="0" w:defQFormat="0" w:count="267">
+  <w:latentStyles w:defLockedState="0" w:defUIPriority="0" w:defSemiHidden="0" w:defUnhideWhenUsed="0" w:defQFormat="0" w:count="276">
     <w:lsdException w:name="heading 1" w:qFormat="1"/>
     <w:lsdException w:name="heading 2" w:qFormat="1"/>
     <w:lsdException w:name="heading 3" w:qFormat="1"/>
@@ -39966,7 +39955,6 @@
     <w:uiPriority w:val="99"/>
     <w:semiHidden/>
     <w:unhideWhenUsed/>
-    <w:qFormat/>
     <w:tblPr>
       <w:tblInd w:w="0" w:type="dxa"/>
       <w:tblCellMar>
@@ -40033,7 +40021,6 @@
     </w:pPr>
     <w:rPr>
       <w:spacing w:val="-1"/>
-      <w:lang/>
     </w:rPr>
   </w:style>
   <w:style w:type="character" w:customStyle="1" w:styleId="BodyTextChar">
@@ -40042,7 +40029,6 @@
     <w:rsid w:val="00E7596C"/>
     <w:rPr>
       <w:spacing w:val="-1"/>
-      <w:lang/>
     </w:rPr>
   </w:style>
   <w:style w:type="paragraph" w:customStyle="1" w:styleId="bulletlist">
@@ -40273,7 +40259,6 @@
     <w:rsid w:val="00927A2F"/>
     <w:rPr>
       <w:spacing w:val="-1"/>
-      <w:lang/>
     </w:rPr>
   </w:style>
   <w:style w:type="character" w:styleId="Hyperlink">
@@ -40291,7 +40276,6 @@
     <w:rPr>
       <w:rFonts w:ascii="Consolas" w:hAnsi="Consolas" w:cs="Courier New"/>
       <w:spacing w:val="-1"/>
-      <w:lang/>
     </w:rPr>
   </w:style>
   <w:style w:type="character" w:styleId="Emphasis">
@@ -40350,7 +40334,6 @@
       <w:b/>
       <w:sz w:val="16"/>
       <w:szCs w:val="16"/>
-      <w:lang w:val="en-US"/>
     </w:rPr>
   </w:style>
   <w:style w:type="table" w:styleId="TableGrid">
@@ -40385,7 +40368,6 @@
       <w:spacing w:val="-1"/>
       <w:sz w:val="16"/>
       <w:szCs w:val="16"/>
-      <w:lang/>
     </w:rPr>
   </w:style>
   <w:style w:type="paragraph" w:styleId="Caption">
@@ -40422,7 +40404,7 @@
 </file>
 
 <file path=word/stylesWithEffects.xml><?xml version="1.0" encoding="utf-8"?>
-<w:styles xmlns:wpc="http://schemas.microsoft.com/office/word/2010/wordprocessingCanvas" xmlns:mo="http://schemas.microsoft.com/office/mac/office/2008/main" xmlns:mc="http://schemas.openxmlformats.org/markup-compatibility/2006" xmlns:mv="urn:schemas-microsoft-com:mac:vml" xmlns:o="urn:schemas-microsoft-com:office:office" xmlns:r="http://schemas.openxmlformats.org/officeDocument/2006/relationships" xmlns:m="http://schemas.openxmlformats.org/officeDocument/2006/math" xmlns:v="urn:schemas-microsoft-com:vml" xmlns:wp14="http://schemas.microsoft.com/office/word/2010/wordprocessingDrawing" xmlns:wp="http://schemas.openxmlformats.org/drawingml/2006/wordprocessingDrawing" xmlns:w10="urn:schemas-microsoft-com:office:word" xmlns:w="http://schemas.openxmlformats.org/wordprocessingml/2006/main" xmlns:w14="http://schemas.microsoft.com/office/word/2010/wordml" xmlns:wpg="http://schemas.microsoft.com/office/word/2010/wordprocessingGroup" xmlns:wpi="http://schemas.microsoft.com/office/word/2010/wordprocessingInk" xmlns:wne="http://schemas.microsoft.com/office/word/2006/wordml" xmlns:wps="http://schemas.microsoft.com/office/word/2010/wordprocessingShape" mc:Ignorable="w14 wp14">
+<w:styles xmlns:wpc="http://schemas.microsoft.com/office/word/2010/wordprocessingCanvas" xmlns:mo="http://schemas.microsoft.com/office/mac/office/2008/main" xmlns:mc="http://schemas.openxmlformats.org/markup-compatibility/2006" xmlns:mv="urn:schemas-microsoft-com:mac:vml" xmlns:o="urn:schemas-microsoft-com:office:office" xmlns:r="http://schemas.openxmlformats.org/officeDocument/2006/relationships" xmlns:m="http://schemas.openxmlformats.org/officeDocument/2006/math" xmlns:v="urn:schemas-microsoft-com:vml" xmlns:wp14="http://schemas.microsoft.com/office/word/2010/wordprocessingDrawing" xmlns:wp="http://schemas.openxmlformats.org/drawingml/2006/wordprocessingDrawing" xmlns:w10="urn:schemas-microsoft-com:office:word" xmlns:w="http://schemas.openxmlformats.org/wordprocessingml/2006/main" xmlns:w14="http://schemas.microsoft.com/office/word/2010/wordml" xmlns:wpg="http://schemas.microsoft.com/office/word/2010/wordprocessingGroup" xmlns:wpi="http://schemas.microsoft.com/office/word/2010/wordprocessingInk" xmlns:wne="http://schemas.microsoft.com/office/word/2006/wordml" xmlns:wps="http://schemas.microsoft.com/office/word/2010/wordprocessingShape" mc:Ignorable="w14 wp14 mv">
   <w:docDefaults>
     <w:rPrDefault>
       <w:rPr>
@@ -41135,9 +41117,17 @@
 
 <file path=word/charts/chart1.xml><?xml version="1.0" encoding="utf-8"?>
 <c:chartSpace xmlns:c="http://schemas.openxmlformats.org/drawingml/2006/chart" xmlns:a="http://schemas.openxmlformats.org/drawingml/2006/main" xmlns:r="http://schemas.openxmlformats.org/officeDocument/2006/relationships">
-  <c:date1904 val="1"/>
+  <c:date1904 val="0"/>
   <c:lang val="en-US"/>
-  <c:style val="1"/>
+  <c:roundedCorners val="0"/>
+  <mc:AlternateContent xmlns:mc="http://schemas.openxmlformats.org/markup-compatibility/2006">
+    <mc:Choice xmlns:c14="http://schemas.microsoft.com/office/drawing/2007/8/2/chart" Requires="c14">
+      <c14:style val="101"/>
+    </mc:Choice>
+    <mc:Fallback>
+      <c:style val="1"/>
+    </mc:Fallback>
+  </mc:AlternateContent>
   <c:chart>
     <c:autoTitleDeleted val="1"/>
     <c:plotArea>
@@ -41146,15 +41136,16 @@
           <c:layoutTarget val="inner"/>
           <c:xMode val="edge"/>
           <c:yMode val="edge"/>
-          <c:x val="0.21302568952058301"/>
-          <c:y val="4.1916167664670607E-2"/>
-          <c:w val="0.65876403163375941"/>
-          <c:h val="0.7728143712574852"/>
+          <c:x val="0.213025689520583"/>
+          <c:y val="0.0419161676646706"/>
+          <c:w val="0.65876403163376"/>
+          <c:h val="0.772814371257485"/>
         </c:manualLayout>
       </c:layout>
       <c:barChart>
         <c:barDir val="col"/>
         <c:grouping val="clustered"/>
+        <c:varyColors val="0"/>
         <c:ser>
           <c:idx val="0"/>
           <c:order val="0"/>
@@ -41169,6 +41160,7 @@
               </c:strCache>
             </c:strRef>
           </c:tx>
+          <c:invertIfNegative val="0"/>
           <c:dLbls>
             <c:txPr>
               <a:bodyPr/>
@@ -41184,7 +41176,13 @@
               </a:p>
             </c:txPr>
             <c:dLblPos val="outEnd"/>
+            <c:showLegendKey val="0"/>
             <c:showVal val="1"/>
+            <c:showCatName val="0"/>
+            <c:showSerName val="0"/>
+            <c:showPercent val="0"/>
+            <c:showBubbleSize val="0"/>
+            <c:showLeaderLines val="0"/>
           </c:dLbls>
           <c:cat>
             <c:strRef>
@@ -41216,16 +41214,16 @@
                 <c:formatCode>0%</c:formatCode>
                 <c:ptCount val="5"/>
                 <c:pt idx="0">
-                  <c:v>0.4300000000000001</c:v>
+                  <c:v>0.43</c:v>
                 </c:pt>
                 <c:pt idx="1">
-                  <c:v>0.38000000000000012</c:v>
+                  <c:v>0.38</c:v>
                 </c:pt>
                 <c:pt idx="2">
-                  <c:v>7.0000000000000021E-2</c:v>
+                  <c:v>0.07</c:v>
                 </c:pt>
                 <c:pt idx="3">
-                  <c:v>2.0000000000000007E-2</c:v>
+                  <c:v>0.02</c:v>
                 </c:pt>
                 <c:pt idx="4">
                   <c:v>0.1</c:v>
@@ -41248,6 +41246,7 @@
               </c:strCache>
             </c:strRef>
           </c:tx>
+          <c:invertIfNegative val="0"/>
           <c:dLbls>
             <c:txPr>
               <a:bodyPr/>
@@ -41263,7 +41262,13 @@
               </a:p>
             </c:txPr>
             <c:dLblPos val="outEnd"/>
+            <c:showLegendKey val="0"/>
             <c:showVal val="1"/>
+            <c:showCatName val="0"/>
+            <c:showSerName val="0"/>
+            <c:showPercent val="0"/>
+            <c:showBubbleSize val="0"/>
+            <c:showLeaderLines val="0"/>
           </c:dLbls>
           <c:cat>
             <c:strRef>
@@ -41295,19 +41300,19 @@
                 <c:formatCode>0%</c:formatCode>
                 <c:ptCount val="5"/>
                 <c:pt idx="0">
-                  <c:v>0.21000000000000005</c:v>
+                  <c:v>0.21</c:v>
                 </c:pt>
                 <c:pt idx="1">
                   <c:v>0.44</c:v>
                 </c:pt>
                 <c:pt idx="2">
-                  <c:v>0.12000000000000002</c:v>
+                  <c:v>0.12</c:v>
                 </c:pt>
                 <c:pt idx="3">
                   <c:v>0.05</c:v>
                 </c:pt>
                 <c:pt idx="4">
-                  <c:v>0.18000000000000005</c:v>
+                  <c:v>0.18</c:v>
                 </c:pt>
               </c:numCache>
             </c:numRef>
@@ -41327,6 +41332,7 @@
               </c:strCache>
             </c:strRef>
           </c:tx>
+          <c:invertIfNegative val="0"/>
           <c:dLbls>
             <c:txPr>
               <a:bodyPr/>
@@ -41342,7 +41348,13 @@
               </a:p>
             </c:txPr>
             <c:dLblPos val="outEnd"/>
+            <c:showLegendKey val="0"/>
             <c:showVal val="1"/>
+            <c:showCatName val="0"/>
+            <c:showSerName val="0"/>
+            <c:showPercent val="0"/>
+            <c:showBubbleSize val="0"/>
+            <c:showLeaderLines val="0"/>
           </c:dLbls>
           <c:cat>
             <c:strRef>
@@ -41374,16 +41386,16 @@
                 <c:formatCode>0%</c:formatCode>
                 <c:ptCount val="5"/>
                 <c:pt idx="0">
-                  <c:v>0.31000000000000011</c:v>
+                  <c:v>0.31</c:v>
                 </c:pt>
                 <c:pt idx="1">
-                  <c:v>0.37000000000000011</c:v>
+                  <c:v>0.37</c:v>
                 </c:pt>
                 <c:pt idx="2">
-                  <c:v>9.0000000000000024E-2</c:v>
+                  <c:v>0.09</c:v>
                 </c:pt>
                 <c:pt idx="3">
-                  <c:v>3.0000000000000002E-2</c:v>
+                  <c:v>0.03</c:v>
                 </c:pt>
                 <c:pt idx="4">
                   <c:v>0.2</c:v>
@@ -41393,19 +41405,27 @@
           </c:val>
         </c:ser>
         <c:dLbls>
+          <c:showLegendKey val="0"/>
           <c:showVal val="1"/>
+          <c:showCatName val="0"/>
+          <c:showSerName val="0"/>
+          <c:showPercent val="0"/>
+          <c:showBubbleSize val="0"/>
         </c:dLbls>
         <c:gapWidth val="53"/>
         <c:overlap val="-46"/>
-        <c:axId val="97176960"/>
-        <c:axId val="97449088"/>
+        <c:axId val="-2126979720"/>
+        <c:axId val="-2126880840"/>
       </c:barChart>
       <c:catAx>
-        <c:axId val="97176960"/>
+        <c:axId val="-2126979720"/>
         <c:scaling>
           <c:orientation val="minMax"/>
         </c:scaling>
+        <c:delete val="0"/>
         <c:axPos val="b"/>
+        <c:majorTickMark val="out"/>
+        <c:minorTickMark val="none"/>
         <c:tickLblPos val="nextTo"/>
         <c:txPr>
           <a:bodyPr/>
@@ -41420,19 +41440,23 @@
             <a:endParaRPr lang="en-US"/>
           </a:p>
         </c:txPr>
-        <c:crossAx val="97449088"/>
+        <c:crossAx val="-2126880840"/>
         <c:crosses val="autoZero"/>
         <c:auto val="1"/>
         <c:lblAlgn val="ctr"/>
         <c:lblOffset val="100"/>
+        <c:noMultiLvlLbl val="0"/>
       </c:catAx>
       <c:valAx>
-        <c:axId val="97449088"/>
+        <c:axId val="-2126880840"/>
         <c:scaling>
           <c:orientation val="minMax"/>
         </c:scaling>
+        <c:delete val="0"/>
         <c:axPos val="l"/>
         <c:numFmt formatCode="0%" sourceLinked="1"/>
+        <c:majorTickMark val="out"/>
+        <c:minorTickMark val="none"/>
         <c:tickLblPos val="nextTo"/>
         <c:txPr>
           <a:bodyPr/>
@@ -41447,13 +41471,14 @@
             <a:endParaRPr lang="en-US"/>
           </a:p>
         </c:txPr>
-        <c:crossAx val="97176960"/>
+        <c:crossAx val="-2126979720"/>
         <c:crosses val="autoZero"/>
         <c:crossBetween val="between"/>
       </c:valAx>
     </c:plotArea>
     <c:legend>
       <c:legendPos val="r"/>
+      <c:overlay val="0"/>
       <c:txPr>
         <a:bodyPr/>
         <a:lstStyle/>
@@ -41470,16 +41495,27 @@
     </c:legend>
     <c:plotVisOnly val="1"/>
     <c:dispBlanksAs val="gap"/>
+    <c:showDLblsOverMax val="0"/>
   </c:chart>
-  <c:externalData r:id="rId1"/>
+  <c:externalData r:id="rId1">
+    <c:autoUpdate val="0"/>
+  </c:externalData>
 </c:chartSpace>
 </file>
 
 <file path=word/charts/chart2.xml><?xml version="1.0" encoding="utf-8"?>
 <c:chartSpace xmlns:c="http://schemas.openxmlformats.org/drawingml/2006/chart" xmlns:a="http://schemas.openxmlformats.org/drawingml/2006/main" xmlns:r="http://schemas.openxmlformats.org/officeDocument/2006/relationships">
-  <c:date1904 val="1"/>
+  <c:date1904 val="0"/>
   <c:lang val="en-US"/>
-  <c:style val="1"/>
+  <c:roundedCorners val="0"/>
+  <mc:AlternateContent xmlns:mc="http://schemas.openxmlformats.org/markup-compatibility/2006">
+    <mc:Choice xmlns:c14="http://schemas.microsoft.com/office/drawing/2007/8/2/chart" Requires="c14">
+      <c14:style val="101"/>
+    </mc:Choice>
+    <mc:Fallback>
+      <c:style val="1"/>
+    </mc:Fallback>
+  </mc:AlternateContent>
   <c:chart>
     <c:title>
       <c:tx>
@@ -41497,12 +41533,15 @@
           </a:p>
         </c:rich>
       </c:tx>
+      <c:overlay val="0"/>
     </c:title>
+    <c:autoTitleDeleted val="0"/>
     <c:plotArea>
       <c:layout/>
       <c:barChart>
         <c:barDir val="col"/>
         <c:grouping val="clustered"/>
+        <c:varyColors val="0"/>
         <c:ser>
           <c:idx val="0"/>
           <c:order val="0"/>
@@ -41517,6 +41556,7 @@
               </c:strCache>
             </c:strRef>
           </c:tx>
+          <c:invertIfNegative val="0"/>
           <c:dLbls>
             <c:txPr>
               <a:bodyPr/>
@@ -41532,7 +41572,13 @@
               </a:p>
             </c:txPr>
             <c:dLblPos val="outEnd"/>
+            <c:showLegendKey val="0"/>
             <c:showVal val="1"/>
+            <c:showCatName val="0"/>
+            <c:showSerName val="0"/>
+            <c:showPercent val="0"/>
+            <c:showBubbleSize val="0"/>
+            <c:showLeaderLines val="0"/>
           </c:dLbls>
           <c:cat>
             <c:strRef>
@@ -41567,16 +41613,16 @@
                   <c:v>0.2</c:v>
                 </c:pt>
                 <c:pt idx="1">
-                  <c:v>0.58000000000000007</c:v>
+                  <c:v>0.58</c:v>
                 </c:pt>
                 <c:pt idx="2">
                   <c:v>0.11</c:v>
                 </c:pt>
                 <c:pt idx="3">
-                  <c:v>4.0000000000000015E-2</c:v>
+                  <c:v>0.04</c:v>
                 </c:pt>
                 <c:pt idx="4">
-                  <c:v>6.0000000000000019E-2</c:v>
+                  <c:v>0.06</c:v>
                 </c:pt>
               </c:numCache>
             </c:numRef>
@@ -41596,6 +41642,7 @@
               </c:strCache>
             </c:strRef>
           </c:tx>
+          <c:invertIfNegative val="0"/>
           <c:dLbls>
             <c:txPr>
               <a:bodyPr/>
@@ -41611,7 +41658,13 @@
               </a:p>
             </c:txPr>
             <c:dLblPos val="outEnd"/>
+            <c:showLegendKey val="0"/>
             <c:showVal val="1"/>
+            <c:showCatName val="0"/>
+            <c:showSerName val="0"/>
+            <c:showPercent val="0"/>
+            <c:showBubbleSize val="0"/>
+            <c:showLeaderLines val="0"/>
           </c:dLbls>
           <c:cat>
             <c:strRef>
@@ -41649,13 +41702,13 @@
                   <c:v>0.51</c:v>
                 </c:pt>
                 <c:pt idx="2">
-                  <c:v>0.15000000000000005</c:v>
+                  <c:v>0.15</c:v>
                 </c:pt>
                 <c:pt idx="3">
-                  <c:v>6.0000000000000019E-2</c:v>
+                  <c:v>0.06</c:v>
                 </c:pt>
                 <c:pt idx="4">
-                  <c:v>0.15000000000000005</c:v>
+                  <c:v>0.15</c:v>
                 </c:pt>
               </c:numCache>
             </c:numRef>
@@ -41675,6 +41728,7 @@
               </c:strCache>
             </c:strRef>
           </c:tx>
+          <c:invertIfNegative val="0"/>
           <c:dLbls>
             <c:txPr>
               <a:bodyPr/>
@@ -41690,7 +41744,13 @@
               </a:p>
             </c:txPr>
             <c:dLblPos val="outEnd"/>
+            <c:showLegendKey val="0"/>
             <c:showVal val="1"/>
+            <c:showCatName val="0"/>
+            <c:showSerName val="0"/>
+            <c:showPercent val="0"/>
+            <c:showBubbleSize val="0"/>
+            <c:showLeaderLines val="0"/>
           </c:dLbls>
           <c:cat>
             <c:strRef>
@@ -41722,38 +41782,46 @@
                 <c:formatCode>0%</c:formatCode>
                 <c:ptCount val="5"/>
                 <c:pt idx="0">
-                  <c:v>0.14000000000000001</c:v>
+                  <c:v>0.14</c:v>
                 </c:pt>
                 <c:pt idx="1">
-                  <c:v>0.62000000000000022</c:v>
+                  <c:v>0.62</c:v>
                 </c:pt>
                 <c:pt idx="2">
                   <c:v>0.11</c:v>
                 </c:pt>
                 <c:pt idx="3">
-                  <c:v>4.0000000000000015E-2</c:v>
+                  <c:v>0.04</c:v>
                 </c:pt>
                 <c:pt idx="4">
-                  <c:v>9.0000000000000024E-2</c:v>
+                  <c:v>0.09</c:v>
                 </c:pt>
               </c:numCache>
             </c:numRef>
           </c:val>
         </c:ser>
         <c:dLbls>
+          <c:showLegendKey val="0"/>
           <c:showVal val="1"/>
+          <c:showCatName val="0"/>
+          <c:showSerName val="0"/>
+          <c:showPercent val="0"/>
+          <c:showBubbleSize val="0"/>
         </c:dLbls>
         <c:gapWidth val="53"/>
         <c:overlap val="-46"/>
-        <c:axId val="102057472"/>
-        <c:axId val="102059392"/>
+        <c:axId val="-2129481016"/>
+        <c:axId val="-2129306888"/>
       </c:barChart>
       <c:catAx>
-        <c:axId val="102057472"/>
+        <c:axId val="-2129481016"/>
         <c:scaling>
           <c:orientation val="minMax"/>
         </c:scaling>
+        <c:delete val="0"/>
         <c:axPos val="b"/>
+        <c:majorTickMark val="out"/>
+        <c:minorTickMark val="none"/>
         <c:tickLblPos val="nextTo"/>
         <c:txPr>
           <a:bodyPr/>
@@ -41768,19 +41836,23 @@
             <a:endParaRPr lang="en-US"/>
           </a:p>
         </c:txPr>
-        <c:crossAx val="102059392"/>
+        <c:crossAx val="-2129306888"/>
         <c:crosses val="autoZero"/>
         <c:auto val="1"/>
         <c:lblAlgn val="ctr"/>
         <c:lblOffset val="100"/>
+        <c:noMultiLvlLbl val="0"/>
       </c:catAx>
       <c:valAx>
-        <c:axId val="102059392"/>
+        <c:axId val="-2129306888"/>
         <c:scaling>
           <c:orientation val="minMax"/>
         </c:scaling>
+        <c:delete val="0"/>
         <c:axPos val="l"/>
         <c:numFmt formatCode="0%" sourceLinked="1"/>
+        <c:majorTickMark val="out"/>
+        <c:minorTickMark val="none"/>
         <c:tickLblPos val="nextTo"/>
         <c:txPr>
           <a:bodyPr/>
@@ -41795,13 +41867,14 @@
             <a:endParaRPr lang="en-US"/>
           </a:p>
         </c:txPr>
-        <c:crossAx val="102057472"/>
+        <c:crossAx val="-2129481016"/>
         <c:crosses val="autoZero"/>
         <c:crossBetween val="between"/>
       </c:valAx>
     </c:plotArea>
     <c:legend>
       <c:legendPos val="r"/>
+      <c:overlay val="0"/>
       <c:txPr>
         <a:bodyPr/>
         <a:lstStyle/>
@@ -41818,8 +41891,11 @@
     </c:legend>
     <c:plotVisOnly val="1"/>
     <c:dispBlanksAs val="gap"/>
+    <c:showDLblsOverMax val="0"/>
   </c:chart>
-  <c:externalData r:id="rId1"/>
+  <c:externalData r:id="rId1">
+    <c:autoUpdate val="0"/>
+  </c:externalData>
 </c:chartSpace>
 </file>
 
@@ -42113,7 +42189,7 @@
 </file>
 
 <file path=customXml/itemProps1.xml><?xml version="1.0" encoding="utf-8"?>
-<ds:datastoreItem xmlns:ds="http://schemas.openxmlformats.org/officeDocument/2006/customXml" ds:itemID="{214BADB3-E6C1-4F7D-91C8-15BCF7A3D650}">
+<ds:datastoreItem xmlns:ds="http://schemas.openxmlformats.org/officeDocument/2006/customXml" ds:itemID="{950B1D28-AD5A-ED43-9CB3-47DD7A22B7C2}">
   <ds:schemaRefs>
     <ds:schemaRef ds:uri="http://schemas.openxmlformats.org/officeDocument/2006/bibliography"/>
   </ds:schemaRefs>

</xml_diff>

<commit_message>
I don't remember what happened here.
</commit_message>
<xml_diff>
--- a/paper/paper.docx
+++ b/paper/paper.docx
@@ -1706,10 +1706,16 @@
         <w:jc w:val="both"/>
       </w:pPr>
     </w:p>
+    <w:p>
+      <w:pPr>
+        <w:ind w:firstLine="288"/>
+        <w:jc w:val="both"/>
+      </w:pPr>
+    </w:p>
     <w:tbl>
       <w:tblPr>
-        <w:tblpPr w:leftFromText="180" w:rightFromText="180" w:vertAnchor="page" w:horzAnchor="page" w:tblpX="6416" w:tblpY="3061"/>
-        <w:tblW w:w="5000" w:type="pct"/>
+        <w:tblpPr w:leftFromText="180" w:rightFromText="180" w:vertAnchor="page" w:horzAnchor="page" w:tblpX="6218" w:tblpY="3061"/>
+        <w:tblW w:w="5598" w:type="dxa"/>
         <w:tblBorders>
           <w:top w:val="single" w:sz="2" w:space="0" w:color="auto"/>
           <w:left w:val="single" w:sz="2" w:space="0" w:color="auto"/>
@@ -1718,12 +1724,15 @@
           <w:insideH w:val="single" w:sz="2" w:space="0" w:color="auto"/>
           <w:insideV w:val="single" w:sz="2" w:space="0" w:color="auto"/>
         </w:tblBorders>
+        <w:tblLayout w:type="fixed"/>
         <w:tblLook w:val="04A0" w:firstRow="1" w:lastRow="0" w:firstColumn="1" w:lastColumn="0" w:noHBand="0" w:noVBand="1"/>
       </w:tblPr>
       <w:tblGrid>
-        <w:gridCol w:w="2719"/>
-        <w:gridCol w:w="1265"/>
-        <w:gridCol w:w="1265"/>
+        <w:gridCol w:w="2178"/>
+        <w:gridCol w:w="810"/>
+        <w:gridCol w:w="900"/>
+        <w:gridCol w:w="900"/>
+        <w:gridCol w:w="810"/>
       </w:tblGrid>
       <w:tr>
         <w:trPr>
@@ -1733,7 +1742,7 @@
         </w:trPr>
         <w:tc>
           <w:tcPr>
-            <w:tcW w:w="2590" w:type="pct"/>
+            <w:tcW w:w="2178" w:type="dxa"/>
             <w:tcBorders>
               <w:top w:val="single" w:sz="2" w:space="0" w:color="auto"/>
               <w:left w:val="single" w:sz="2" w:space="0" w:color="auto"/>
@@ -1755,7 +1764,7 @@
         </w:tc>
         <w:tc>
           <w:tcPr>
-            <w:tcW w:w="1205" w:type="pct"/>
+            <w:tcW w:w="810" w:type="dxa"/>
             <w:tcBorders>
               <w:top w:val="single" w:sz="2" w:space="0" w:color="auto"/>
               <w:left w:val="single" w:sz="2" w:space="0" w:color="auto"/>
@@ -1776,7 +1785,7 @@
         </w:tc>
         <w:tc>
           <w:tcPr>
-            <w:tcW w:w="1205" w:type="pct"/>
+            <w:tcW w:w="900" w:type="dxa"/>
             <w:tcBorders>
               <w:top w:val="single" w:sz="2" w:space="0" w:color="auto"/>
               <w:left w:val="single" w:sz="2" w:space="0" w:color="auto"/>
@@ -1795,6 +1804,46 @@
             </w:r>
           </w:p>
         </w:tc>
+        <w:tc>
+          <w:tcPr>
+            <w:tcW w:w="900" w:type="dxa"/>
+            <w:tcBorders>
+              <w:top w:val="single" w:sz="2" w:space="0" w:color="auto"/>
+              <w:left w:val="single" w:sz="2" w:space="0" w:color="auto"/>
+              <w:bottom w:val="single" w:sz="2" w:space="0" w:color="auto"/>
+              <w:right w:val="single" w:sz="2" w:space="0" w:color="auto"/>
+            </w:tcBorders>
+          </w:tcPr>
+          <w:p>
+            <w:pPr>
+              <w:pStyle w:val="tablecolhead"/>
+              <w:spacing w:before="20" w:after="20"/>
+            </w:pPr>
+            <w:r>
+              <w:t>Total LOC</w:t>
+            </w:r>
+          </w:p>
+        </w:tc>
+        <w:tc>
+          <w:tcPr>
+            <w:tcW w:w="810" w:type="dxa"/>
+            <w:tcBorders>
+              <w:top w:val="single" w:sz="2" w:space="0" w:color="auto"/>
+              <w:left w:val="single" w:sz="2" w:space="0" w:color="auto"/>
+              <w:bottom w:val="single" w:sz="2" w:space="0" w:color="auto"/>
+              <w:right w:val="single" w:sz="2" w:space="0" w:color="auto"/>
+            </w:tcBorders>
+          </w:tcPr>
+          <w:p>
+            <w:pPr>
+              <w:pStyle w:val="tablecolhead"/>
+              <w:spacing w:before="20" w:after="20"/>
+            </w:pPr>
+            <w:r>
+              <w:t>Total Files</w:t>
+            </w:r>
+          </w:p>
+        </w:tc>
       </w:tr>
       <w:tr>
         <w:trPr>
@@ -1804,7 +1853,7 @@
         </w:trPr>
         <w:tc>
           <w:tcPr>
-            <w:tcW w:w="2590" w:type="pct"/>
+            <w:tcW w:w="2178" w:type="dxa"/>
             <w:tcBorders>
               <w:top w:val="single" w:sz="2" w:space="0" w:color="auto"/>
               <w:left w:val="single" w:sz="2" w:space="0" w:color="auto"/>
@@ -1844,7 +1893,7 @@
         </w:tc>
         <w:tc>
           <w:tcPr>
-            <w:tcW w:w="1205" w:type="pct"/>
+            <w:tcW w:w="810" w:type="dxa"/>
             <w:tcBorders>
               <w:top w:val="single" w:sz="2" w:space="0" w:color="auto"/>
               <w:left w:val="single" w:sz="2" w:space="0" w:color="auto"/>
@@ -1878,7 +1927,7 @@
         </w:tc>
         <w:tc>
           <w:tcPr>
-            <w:tcW w:w="1205" w:type="pct"/>
+            <w:tcW w:w="900" w:type="dxa"/>
             <w:tcBorders>
               <w:top w:val="single" w:sz="2" w:space="0" w:color="auto"/>
               <w:left w:val="single" w:sz="2" w:space="0" w:color="auto"/>
@@ -1910,6 +1959,74 @@
             </w:r>
           </w:p>
         </w:tc>
+        <w:tc>
+          <w:tcPr>
+            <w:tcW w:w="900" w:type="dxa"/>
+            <w:tcBorders>
+              <w:top w:val="single" w:sz="2" w:space="0" w:color="auto"/>
+              <w:left w:val="single" w:sz="2" w:space="0" w:color="auto"/>
+              <w:bottom w:val="single" w:sz="2" w:space="0" w:color="auto"/>
+              <w:right w:val="single" w:sz="2" w:space="0" w:color="auto"/>
+            </w:tcBorders>
+            <w:vAlign w:val="center"/>
+          </w:tcPr>
+          <w:p>
+            <w:pPr>
+              <w:pStyle w:val="tablecolsubhead"/>
+              <w:spacing w:before="20" w:after="20"/>
+              <w:jc w:val="right"/>
+              <w:rPr>
+                <w:b w:val="0"/>
+                <w:i w:val="0"/>
+                <w:sz w:val="16"/>
+                <w:szCs w:val="16"/>
+              </w:rPr>
+            </w:pPr>
+            <w:r>
+              <w:rPr>
+                <w:b w:val="0"/>
+                <w:i w:val="0"/>
+                <w:sz w:val="16"/>
+                <w:szCs w:val="16"/>
+              </w:rPr>
+              <w:t>1021488</w:t>
+            </w:r>
+          </w:p>
+        </w:tc>
+        <w:tc>
+          <w:tcPr>
+            <w:tcW w:w="810" w:type="dxa"/>
+            <w:tcBorders>
+              <w:top w:val="single" w:sz="2" w:space="0" w:color="auto"/>
+              <w:left w:val="single" w:sz="2" w:space="0" w:color="auto"/>
+              <w:bottom w:val="single" w:sz="2" w:space="0" w:color="auto"/>
+              <w:right w:val="single" w:sz="2" w:space="0" w:color="auto"/>
+            </w:tcBorders>
+            <w:vAlign w:val="center"/>
+          </w:tcPr>
+          <w:p>
+            <w:pPr>
+              <w:pStyle w:val="tablecolsubhead"/>
+              <w:spacing w:before="20" w:after="20"/>
+              <w:jc w:val="right"/>
+              <w:rPr>
+                <w:b w:val="0"/>
+                <w:i w:val="0"/>
+                <w:sz w:val="16"/>
+                <w:szCs w:val="16"/>
+              </w:rPr>
+            </w:pPr>
+            <w:r>
+              <w:rPr>
+                <w:b w:val="0"/>
+                <w:i w:val="0"/>
+                <w:sz w:val="16"/>
+                <w:szCs w:val="16"/>
+              </w:rPr>
+              <w:t>4939</w:t>
+            </w:r>
+          </w:p>
+        </w:tc>
       </w:tr>
       <w:tr>
         <w:trPr>
@@ -1919,7 +2036,7 @@
         </w:trPr>
         <w:tc>
           <w:tcPr>
-            <w:tcW w:w="2590" w:type="pct"/>
+            <w:tcW w:w="2178" w:type="dxa"/>
             <w:tcBorders>
               <w:top w:val="single" w:sz="2" w:space="0" w:color="auto"/>
               <w:left w:val="single" w:sz="2" w:space="0" w:color="auto"/>
@@ -1949,7 +2066,7 @@
         </w:tc>
         <w:tc>
           <w:tcPr>
-            <w:tcW w:w="1205" w:type="pct"/>
+            <w:tcW w:w="810" w:type="dxa"/>
             <w:tcBorders>
               <w:top w:val="single" w:sz="2" w:space="0" w:color="auto"/>
               <w:left w:val="single" w:sz="2" w:space="0" w:color="auto"/>
@@ -1983,7 +2100,7 @@
         </w:tc>
         <w:tc>
           <w:tcPr>
-            <w:tcW w:w="1205" w:type="pct"/>
+            <w:tcW w:w="900" w:type="dxa"/>
             <w:tcBorders>
               <w:top w:val="single" w:sz="2" w:space="0" w:color="auto"/>
               <w:left w:val="single" w:sz="2" w:space="0" w:color="auto"/>
@@ -2015,6 +2132,74 @@
             </w:r>
           </w:p>
         </w:tc>
+        <w:tc>
+          <w:tcPr>
+            <w:tcW w:w="900" w:type="dxa"/>
+            <w:tcBorders>
+              <w:top w:val="single" w:sz="2" w:space="0" w:color="auto"/>
+              <w:left w:val="single" w:sz="2" w:space="0" w:color="auto"/>
+              <w:bottom w:val="single" w:sz="2" w:space="0" w:color="auto"/>
+              <w:right w:val="single" w:sz="2" w:space="0" w:color="auto"/>
+            </w:tcBorders>
+            <w:vAlign w:val="center"/>
+          </w:tcPr>
+          <w:p>
+            <w:pPr>
+              <w:pStyle w:val="tablecolsubhead"/>
+              <w:spacing w:before="20" w:after="20"/>
+              <w:jc w:val="right"/>
+              <w:rPr>
+                <w:b w:val="0"/>
+                <w:i w:val="0"/>
+                <w:sz w:val="16"/>
+                <w:szCs w:val="16"/>
+              </w:rPr>
+            </w:pPr>
+            <w:r>
+              <w:rPr>
+                <w:b w:val="0"/>
+                <w:i w:val="0"/>
+                <w:sz w:val="16"/>
+                <w:szCs w:val="16"/>
+              </w:rPr>
+              <w:t>52060</w:t>
+            </w:r>
+          </w:p>
+        </w:tc>
+        <w:tc>
+          <w:tcPr>
+            <w:tcW w:w="810" w:type="dxa"/>
+            <w:tcBorders>
+              <w:top w:val="single" w:sz="2" w:space="0" w:color="auto"/>
+              <w:left w:val="single" w:sz="2" w:space="0" w:color="auto"/>
+              <w:bottom w:val="single" w:sz="2" w:space="0" w:color="auto"/>
+              <w:right w:val="single" w:sz="2" w:space="0" w:color="auto"/>
+            </w:tcBorders>
+            <w:vAlign w:val="center"/>
+          </w:tcPr>
+          <w:p>
+            <w:pPr>
+              <w:pStyle w:val="tablecolsubhead"/>
+              <w:spacing w:before="20" w:after="20"/>
+              <w:jc w:val="right"/>
+              <w:rPr>
+                <w:b w:val="0"/>
+                <w:i w:val="0"/>
+                <w:sz w:val="16"/>
+                <w:szCs w:val="16"/>
+              </w:rPr>
+            </w:pPr>
+            <w:r>
+              <w:rPr>
+                <w:b w:val="0"/>
+                <w:i w:val="0"/>
+                <w:sz w:val="16"/>
+                <w:szCs w:val="16"/>
+              </w:rPr>
+              <w:t>347</w:t>
+            </w:r>
+          </w:p>
+        </w:tc>
       </w:tr>
       <w:tr>
         <w:trPr>
@@ -2024,7 +2209,7 @@
         </w:trPr>
         <w:tc>
           <w:tcPr>
-            <w:tcW w:w="2590" w:type="pct"/>
+            <w:tcW w:w="2178" w:type="dxa"/>
             <w:tcBorders>
               <w:top w:val="single" w:sz="2" w:space="0" w:color="auto"/>
               <w:left w:val="single" w:sz="2" w:space="0" w:color="auto"/>
@@ -2072,7 +2257,7 @@
         </w:tc>
         <w:tc>
           <w:tcPr>
-            <w:tcW w:w="1205" w:type="pct"/>
+            <w:tcW w:w="810" w:type="dxa"/>
             <w:tcBorders>
               <w:top w:val="single" w:sz="2" w:space="0" w:color="auto"/>
               <w:left w:val="single" w:sz="2" w:space="0" w:color="auto"/>
@@ -2106,7 +2291,7 @@
         </w:tc>
         <w:tc>
           <w:tcPr>
-            <w:tcW w:w="1205" w:type="pct"/>
+            <w:tcW w:w="900" w:type="dxa"/>
             <w:tcBorders>
               <w:top w:val="single" w:sz="2" w:space="0" w:color="auto"/>
               <w:left w:val="single" w:sz="2" w:space="0" w:color="auto"/>
@@ -2138,6 +2323,74 @@
             </w:r>
           </w:p>
         </w:tc>
+        <w:tc>
+          <w:tcPr>
+            <w:tcW w:w="900" w:type="dxa"/>
+            <w:tcBorders>
+              <w:top w:val="single" w:sz="2" w:space="0" w:color="auto"/>
+              <w:left w:val="single" w:sz="2" w:space="0" w:color="auto"/>
+              <w:bottom w:val="single" w:sz="2" w:space="0" w:color="auto"/>
+              <w:right w:val="single" w:sz="2" w:space="0" w:color="auto"/>
+            </w:tcBorders>
+            <w:vAlign w:val="center"/>
+          </w:tcPr>
+          <w:p>
+            <w:pPr>
+              <w:pStyle w:val="tablecolsubhead"/>
+              <w:spacing w:before="20" w:after="20"/>
+              <w:jc w:val="right"/>
+              <w:rPr>
+                <w:b w:val="0"/>
+                <w:i w:val="0"/>
+                <w:sz w:val="16"/>
+                <w:szCs w:val="16"/>
+              </w:rPr>
+            </w:pPr>
+            <w:r>
+              <w:rPr>
+                <w:b w:val="0"/>
+                <w:i w:val="0"/>
+                <w:sz w:val="16"/>
+                <w:szCs w:val="16"/>
+              </w:rPr>
+              <w:t>21523093</w:t>
+            </w:r>
+          </w:p>
+        </w:tc>
+        <w:tc>
+          <w:tcPr>
+            <w:tcW w:w="810" w:type="dxa"/>
+            <w:tcBorders>
+              <w:top w:val="single" w:sz="2" w:space="0" w:color="auto"/>
+              <w:left w:val="single" w:sz="2" w:space="0" w:color="auto"/>
+              <w:bottom w:val="single" w:sz="2" w:space="0" w:color="auto"/>
+              <w:right w:val="single" w:sz="2" w:space="0" w:color="auto"/>
+            </w:tcBorders>
+            <w:vAlign w:val="center"/>
+          </w:tcPr>
+          <w:p>
+            <w:pPr>
+              <w:pStyle w:val="tablecolsubhead"/>
+              <w:spacing w:before="20" w:after="20"/>
+              <w:jc w:val="right"/>
+              <w:rPr>
+                <w:b w:val="0"/>
+                <w:i w:val="0"/>
+                <w:sz w:val="16"/>
+                <w:szCs w:val="16"/>
+              </w:rPr>
+            </w:pPr>
+            <w:r>
+              <w:rPr>
+                <w:b w:val="0"/>
+                <w:i w:val="0"/>
+                <w:sz w:val="16"/>
+                <w:szCs w:val="16"/>
+              </w:rPr>
+              <w:t>82630</w:t>
+            </w:r>
+          </w:p>
+        </w:tc>
       </w:tr>
       <w:tr>
         <w:trPr>
@@ -2147,7 +2400,7 @@
         </w:trPr>
         <w:tc>
           <w:tcPr>
-            <w:tcW w:w="2590" w:type="pct"/>
+            <w:tcW w:w="2178" w:type="dxa"/>
             <w:tcBorders>
               <w:top w:val="single" w:sz="2" w:space="0" w:color="auto"/>
               <w:left w:val="single" w:sz="2" w:space="0" w:color="auto"/>
@@ -2177,7 +2430,7 @@
         </w:tc>
         <w:tc>
           <w:tcPr>
-            <w:tcW w:w="1205" w:type="pct"/>
+            <w:tcW w:w="810" w:type="dxa"/>
             <w:tcBorders>
               <w:top w:val="single" w:sz="2" w:space="0" w:color="auto"/>
               <w:left w:val="single" w:sz="2" w:space="0" w:color="auto"/>
@@ -2211,7 +2464,7 @@
         </w:tc>
         <w:tc>
           <w:tcPr>
-            <w:tcW w:w="1205" w:type="pct"/>
+            <w:tcW w:w="900" w:type="dxa"/>
             <w:tcBorders>
               <w:top w:val="single" w:sz="2" w:space="0" w:color="auto"/>
               <w:left w:val="single" w:sz="2" w:space="0" w:color="auto"/>
@@ -2243,6 +2496,74 @@
             </w:r>
           </w:p>
         </w:tc>
+        <w:tc>
+          <w:tcPr>
+            <w:tcW w:w="900" w:type="dxa"/>
+            <w:tcBorders>
+              <w:top w:val="single" w:sz="2" w:space="0" w:color="auto"/>
+              <w:left w:val="single" w:sz="2" w:space="0" w:color="auto"/>
+              <w:bottom w:val="single" w:sz="2" w:space="0" w:color="auto"/>
+              <w:right w:val="single" w:sz="2" w:space="0" w:color="auto"/>
+            </w:tcBorders>
+            <w:vAlign w:val="center"/>
+          </w:tcPr>
+          <w:p>
+            <w:pPr>
+              <w:pStyle w:val="tablecolsubhead"/>
+              <w:spacing w:before="20" w:after="20"/>
+              <w:jc w:val="right"/>
+              <w:rPr>
+                <w:b w:val="0"/>
+                <w:i w:val="0"/>
+                <w:sz w:val="16"/>
+                <w:szCs w:val="16"/>
+              </w:rPr>
+            </w:pPr>
+            <w:r>
+              <w:rPr>
+                <w:b w:val="0"/>
+                <w:i w:val="0"/>
+                <w:sz w:val="16"/>
+                <w:szCs w:val="16"/>
+              </w:rPr>
+              <w:t>4873393</w:t>
+            </w:r>
+          </w:p>
+        </w:tc>
+        <w:tc>
+          <w:tcPr>
+            <w:tcW w:w="810" w:type="dxa"/>
+            <w:tcBorders>
+              <w:top w:val="single" w:sz="2" w:space="0" w:color="auto"/>
+              <w:left w:val="single" w:sz="2" w:space="0" w:color="auto"/>
+              <w:bottom w:val="single" w:sz="2" w:space="0" w:color="auto"/>
+              <w:right w:val="single" w:sz="2" w:space="0" w:color="auto"/>
+            </w:tcBorders>
+            <w:vAlign w:val="center"/>
+          </w:tcPr>
+          <w:p>
+            <w:pPr>
+              <w:pStyle w:val="tablecolsubhead"/>
+              <w:spacing w:before="20" w:after="20"/>
+              <w:jc w:val="right"/>
+              <w:rPr>
+                <w:b w:val="0"/>
+                <w:i w:val="0"/>
+                <w:sz w:val="16"/>
+                <w:szCs w:val="16"/>
+              </w:rPr>
+            </w:pPr>
+            <w:r>
+              <w:rPr>
+                <w:b w:val="0"/>
+                <w:i w:val="0"/>
+                <w:sz w:val="16"/>
+                <w:szCs w:val="16"/>
+              </w:rPr>
+              <w:t>5650</w:t>
+            </w:r>
+          </w:p>
+        </w:tc>
       </w:tr>
       <w:tr>
         <w:trPr>
@@ -2252,7 +2573,7 @@
         </w:trPr>
         <w:tc>
           <w:tcPr>
-            <w:tcW w:w="2590" w:type="pct"/>
+            <w:tcW w:w="2178" w:type="dxa"/>
             <w:tcBorders>
               <w:top w:val="single" w:sz="2" w:space="0" w:color="auto"/>
               <w:left w:val="single" w:sz="2" w:space="0" w:color="auto"/>
@@ -2292,7 +2613,7 @@
         </w:tc>
         <w:tc>
           <w:tcPr>
-            <w:tcW w:w="1205" w:type="pct"/>
+            <w:tcW w:w="810" w:type="dxa"/>
             <w:tcBorders>
               <w:top w:val="single" w:sz="2" w:space="0" w:color="auto"/>
               <w:left w:val="single" w:sz="2" w:space="0" w:color="auto"/>
@@ -2326,7 +2647,7 @@
         </w:tc>
         <w:tc>
           <w:tcPr>
-            <w:tcW w:w="1205" w:type="pct"/>
+            <w:tcW w:w="900" w:type="dxa"/>
             <w:tcBorders>
               <w:top w:val="single" w:sz="2" w:space="0" w:color="auto"/>
               <w:left w:val="single" w:sz="2" w:space="0" w:color="auto"/>
@@ -2358,6 +2679,74 @@
             </w:r>
           </w:p>
         </w:tc>
+        <w:tc>
+          <w:tcPr>
+            <w:tcW w:w="900" w:type="dxa"/>
+            <w:tcBorders>
+              <w:top w:val="single" w:sz="2" w:space="0" w:color="auto"/>
+              <w:left w:val="single" w:sz="2" w:space="0" w:color="auto"/>
+              <w:bottom w:val="single" w:sz="2" w:space="0" w:color="auto"/>
+              <w:right w:val="single" w:sz="2" w:space="0" w:color="auto"/>
+            </w:tcBorders>
+            <w:vAlign w:val="center"/>
+          </w:tcPr>
+          <w:p>
+            <w:pPr>
+              <w:pStyle w:val="tablecolsubhead"/>
+              <w:spacing w:before="20" w:after="20"/>
+              <w:jc w:val="right"/>
+              <w:rPr>
+                <w:b w:val="0"/>
+                <w:i w:val="0"/>
+                <w:sz w:val="16"/>
+                <w:szCs w:val="16"/>
+              </w:rPr>
+            </w:pPr>
+            <w:r>
+              <w:rPr>
+                <w:b w:val="0"/>
+                <w:i w:val="0"/>
+                <w:sz w:val="16"/>
+                <w:szCs w:val="16"/>
+              </w:rPr>
+              <w:t>3025318</w:t>
+            </w:r>
+          </w:p>
+        </w:tc>
+        <w:tc>
+          <w:tcPr>
+            <w:tcW w:w="810" w:type="dxa"/>
+            <w:tcBorders>
+              <w:top w:val="single" w:sz="2" w:space="0" w:color="auto"/>
+              <w:left w:val="single" w:sz="2" w:space="0" w:color="auto"/>
+              <w:bottom w:val="single" w:sz="2" w:space="0" w:color="auto"/>
+              <w:right w:val="single" w:sz="2" w:space="0" w:color="auto"/>
+            </w:tcBorders>
+            <w:vAlign w:val="center"/>
+          </w:tcPr>
+          <w:p>
+            <w:pPr>
+              <w:pStyle w:val="tablecolsubhead"/>
+              <w:spacing w:before="20" w:after="20"/>
+              <w:jc w:val="right"/>
+              <w:rPr>
+                <w:b w:val="0"/>
+                <w:i w:val="0"/>
+                <w:sz w:val="16"/>
+                <w:szCs w:val="16"/>
+              </w:rPr>
+            </w:pPr>
+            <w:r>
+              <w:rPr>
+                <w:b w:val="0"/>
+                <w:i w:val="0"/>
+                <w:sz w:val="16"/>
+                <w:szCs w:val="16"/>
+              </w:rPr>
+              <w:t>6219</w:t>
+            </w:r>
+          </w:p>
+        </w:tc>
       </w:tr>
       <w:tr>
         <w:trPr>
@@ -2367,7 +2756,7 @@
         </w:trPr>
         <w:tc>
           <w:tcPr>
-            <w:tcW w:w="2590" w:type="pct"/>
+            <w:tcW w:w="2178" w:type="dxa"/>
             <w:tcBorders>
               <w:top w:val="single" w:sz="2" w:space="0" w:color="auto"/>
               <w:left w:val="single" w:sz="2" w:space="0" w:color="auto"/>
@@ -2386,6 +2775,7 @@
               </w:rPr>
             </w:pPr>
             <w:proofErr w:type="spellStart"/>
+            <w:proofErr w:type="gramStart"/>
             <w:r>
               <w:rPr>
                 <w:i/>
@@ -2395,6 +2785,7 @@
               <w:t>jQuery</w:t>
             </w:r>
             <w:proofErr w:type="spellEnd"/>
+            <w:proofErr w:type="gramEnd"/>
             <w:r>
               <w:rPr>
                 <w:i/>
@@ -2407,7 +2798,7 @@
         </w:tc>
         <w:tc>
           <w:tcPr>
-            <w:tcW w:w="1205" w:type="pct"/>
+            <w:tcW w:w="810" w:type="dxa"/>
             <w:tcBorders>
               <w:top w:val="single" w:sz="2" w:space="0" w:color="auto"/>
               <w:left w:val="single" w:sz="2" w:space="0" w:color="auto"/>
@@ -2441,7 +2832,7 @@
         </w:tc>
         <w:tc>
           <w:tcPr>
-            <w:tcW w:w="1205" w:type="pct"/>
+            <w:tcW w:w="900" w:type="dxa"/>
             <w:tcBorders>
               <w:top w:val="single" w:sz="2" w:space="0" w:color="auto"/>
               <w:left w:val="single" w:sz="2" w:space="0" w:color="auto"/>
@@ -2473,6 +2864,74 @@
             </w:r>
           </w:p>
         </w:tc>
+        <w:tc>
+          <w:tcPr>
+            <w:tcW w:w="900" w:type="dxa"/>
+            <w:tcBorders>
+              <w:top w:val="single" w:sz="2" w:space="0" w:color="auto"/>
+              <w:left w:val="single" w:sz="2" w:space="0" w:color="auto"/>
+              <w:bottom w:val="single" w:sz="2" w:space="0" w:color="auto"/>
+              <w:right w:val="single" w:sz="2" w:space="0" w:color="auto"/>
+            </w:tcBorders>
+            <w:vAlign w:val="center"/>
+          </w:tcPr>
+          <w:p>
+            <w:pPr>
+              <w:pStyle w:val="tablecolsubhead"/>
+              <w:spacing w:before="20" w:after="20"/>
+              <w:jc w:val="right"/>
+              <w:rPr>
+                <w:b w:val="0"/>
+                <w:i w:val="0"/>
+                <w:sz w:val="16"/>
+                <w:szCs w:val="16"/>
+              </w:rPr>
+            </w:pPr>
+            <w:r>
+              <w:rPr>
+                <w:b w:val="0"/>
+                <w:i w:val="0"/>
+                <w:sz w:val="16"/>
+                <w:szCs w:val="16"/>
+              </w:rPr>
+              <w:t>116980</w:t>
+            </w:r>
+          </w:p>
+        </w:tc>
+        <w:tc>
+          <w:tcPr>
+            <w:tcW w:w="810" w:type="dxa"/>
+            <w:tcBorders>
+              <w:top w:val="single" w:sz="2" w:space="0" w:color="auto"/>
+              <w:left w:val="single" w:sz="2" w:space="0" w:color="auto"/>
+              <w:bottom w:val="single" w:sz="2" w:space="0" w:color="auto"/>
+              <w:right w:val="single" w:sz="2" w:space="0" w:color="auto"/>
+            </w:tcBorders>
+            <w:vAlign w:val="center"/>
+          </w:tcPr>
+          <w:p>
+            <w:pPr>
+              <w:pStyle w:val="tablecolsubhead"/>
+              <w:spacing w:before="20" w:after="20"/>
+              <w:jc w:val="right"/>
+              <w:rPr>
+                <w:b w:val="0"/>
+                <w:i w:val="0"/>
+                <w:sz w:val="16"/>
+                <w:szCs w:val="16"/>
+              </w:rPr>
+            </w:pPr>
+            <w:r>
+              <w:rPr>
+                <w:b w:val="0"/>
+                <w:i w:val="0"/>
+                <w:sz w:val="16"/>
+                <w:szCs w:val="16"/>
+              </w:rPr>
+              <w:t>235</w:t>
+            </w:r>
+          </w:p>
+        </w:tc>
       </w:tr>
       <w:tr>
         <w:trPr>
@@ -2482,7 +2941,7 @@
         </w:trPr>
         <w:tc>
           <w:tcPr>
-            <w:tcW w:w="2590" w:type="pct"/>
+            <w:tcW w:w="2178" w:type="dxa"/>
             <w:tcBorders>
               <w:top w:val="single" w:sz="2" w:space="0" w:color="auto"/>
               <w:left w:val="single" w:sz="2" w:space="0" w:color="auto"/>
@@ -2500,6 +2959,7 @@
                 <w:szCs w:val="16"/>
               </w:rPr>
             </w:pPr>
+            <w:proofErr w:type="gramStart"/>
             <w:r>
               <w:rPr>
                 <w:i/>
@@ -2508,11 +2968,12 @@
               </w:rPr>
               <w:t>libgit2</w:t>
             </w:r>
+            <w:proofErr w:type="gramEnd"/>
           </w:p>
         </w:tc>
         <w:tc>
           <w:tcPr>
-            <w:tcW w:w="1205" w:type="pct"/>
+            <w:tcW w:w="810" w:type="dxa"/>
             <w:tcBorders>
               <w:top w:val="single" w:sz="2" w:space="0" w:color="auto"/>
               <w:left w:val="single" w:sz="2" w:space="0" w:color="auto"/>
@@ -2546,7 +3007,7 @@
         </w:tc>
         <w:tc>
           <w:tcPr>
-            <w:tcW w:w="1205" w:type="pct"/>
+            <w:tcW w:w="900" w:type="dxa"/>
             <w:tcBorders>
               <w:top w:val="single" w:sz="2" w:space="0" w:color="auto"/>
               <w:left w:val="single" w:sz="2" w:space="0" w:color="auto"/>
@@ -2578,6 +3039,76 @@
             </w:r>
           </w:p>
         </w:tc>
+        <w:tc>
+          <w:tcPr>
+            <w:tcW w:w="900" w:type="dxa"/>
+            <w:tcBorders>
+              <w:top w:val="single" w:sz="2" w:space="0" w:color="auto"/>
+              <w:left w:val="single" w:sz="2" w:space="0" w:color="auto"/>
+              <w:bottom w:val="single" w:sz="2" w:space="0" w:color="auto"/>
+              <w:right w:val="single" w:sz="2" w:space="0" w:color="auto"/>
+            </w:tcBorders>
+            <w:vAlign w:val="center"/>
+          </w:tcPr>
+          <w:p>
+            <w:pPr>
+              <w:pStyle w:val="tablecolsubhead"/>
+              <w:spacing w:before="20" w:after="20"/>
+              <w:jc w:val="right"/>
+              <w:rPr>
+                <w:b w:val="0"/>
+                <w:i w:val="0"/>
+                <w:sz w:val="16"/>
+                <w:szCs w:val="16"/>
+              </w:rPr>
+            </w:pPr>
+            <w:bookmarkStart w:id="0" w:name="_GoBack"/>
+            <w:bookmarkEnd w:id="0"/>
+            <w:r>
+              <w:rPr>
+                <w:b w:val="0"/>
+                <w:i w:val="0"/>
+                <w:sz w:val="16"/>
+                <w:szCs w:val="16"/>
+              </w:rPr>
+              <w:t>247723</w:t>
+            </w:r>
+          </w:p>
+        </w:tc>
+        <w:tc>
+          <w:tcPr>
+            <w:tcW w:w="810" w:type="dxa"/>
+            <w:tcBorders>
+              <w:top w:val="single" w:sz="2" w:space="0" w:color="auto"/>
+              <w:left w:val="single" w:sz="2" w:space="0" w:color="auto"/>
+              <w:bottom w:val="single" w:sz="2" w:space="0" w:color="auto"/>
+              <w:right w:val="single" w:sz="2" w:space="0" w:color="auto"/>
+            </w:tcBorders>
+            <w:vAlign w:val="center"/>
+          </w:tcPr>
+          <w:p>
+            <w:pPr>
+              <w:pStyle w:val="tablecolsubhead"/>
+              <w:spacing w:before="20" w:after="20"/>
+              <w:jc w:val="right"/>
+              <w:rPr>
+                <w:b w:val="0"/>
+                <w:i w:val="0"/>
+                <w:sz w:val="16"/>
+                <w:szCs w:val="16"/>
+              </w:rPr>
+            </w:pPr>
+            <w:r>
+              <w:rPr>
+                <w:b w:val="0"/>
+                <w:i w:val="0"/>
+                <w:sz w:val="16"/>
+                <w:szCs w:val="16"/>
+              </w:rPr>
+              <w:t>2504</w:t>
+            </w:r>
+          </w:p>
+        </w:tc>
       </w:tr>
       <w:tr>
         <w:trPr>
@@ -2587,7 +3118,7 @@
         </w:trPr>
         <w:tc>
           <w:tcPr>
-            <w:tcW w:w="2590" w:type="pct"/>
+            <w:tcW w:w="2178" w:type="dxa"/>
             <w:tcBorders>
               <w:top w:val="single" w:sz="2" w:space="0" w:color="auto"/>
               <w:left w:val="single" w:sz="2" w:space="0" w:color="auto"/>
@@ -2617,7 +3148,7 @@
         </w:tc>
         <w:tc>
           <w:tcPr>
-            <w:tcW w:w="1205" w:type="pct"/>
+            <w:tcW w:w="810" w:type="dxa"/>
             <w:tcBorders>
               <w:top w:val="single" w:sz="2" w:space="0" w:color="auto"/>
               <w:left w:val="single" w:sz="2" w:space="0" w:color="auto"/>
@@ -2651,7 +3182,7 @@
         </w:tc>
         <w:tc>
           <w:tcPr>
-            <w:tcW w:w="1205" w:type="pct"/>
+            <w:tcW w:w="900" w:type="dxa"/>
             <w:tcBorders>
               <w:top w:val="single" w:sz="2" w:space="0" w:color="auto"/>
               <w:left w:val="single" w:sz="2" w:space="0" w:color="auto"/>
@@ -2683,6 +3214,74 @@
             </w:r>
           </w:p>
         </w:tc>
+        <w:tc>
+          <w:tcPr>
+            <w:tcW w:w="900" w:type="dxa"/>
+            <w:tcBorders>
+              <w:top w:val="single" w:sz="2" w:space="0" w:color="auto"/>
+              <w:left w:val="single" w:sz="2" w:space="0" w:color="auto"/>
+              <w:bottom w:val="single" w:sz="2" w:space="0" w:color="auto"/>
+              <w:right w:val="single" w:sz="2" w:space="0" w:color="auto"/>
+            </w:tcBorders>
+            <w:vAlign w:val="center"/>
+          </w:tcPr>
+          <w:p>
+            <w:pPr>
+              <w:pStyle w:val="tablecolsubhead"/>
+              <w:spacing w:before="20" w:after="20"/>
+              <w:jc w:val="right"/>
+              <w:rPr>
+                <w:b w:val="0"/>
+                <w:i w:val="0"/>
+                <w:sz w:val="16"/>
+                <w:szCs w:val="16"/>
+              </w:rPr>
+            </w:pPr>
+            <w:r>
+              <w:rPr>
+                <w:b w:val="0"/>
+                <w:i w:val="0"/>
+                <w:sz w:val="16"/>
+                <w:szCs w:val="16"/>
+              </w:rPr>
+              <w:t>26422160</w:t>
+            </w:r>
+          </w:p>
+        </w:tc>
+        <w:tc>
+          <w:tcPr>
+            <w:tcW w:w="810" w:type="dxa"/>
+            <w:tcBorders>
+              <w:top w:val="single" w:sz="2" w:space="0" w:color="auto"/>
+              <w:left w:val="single" w:sz="2" w:space="0" w:color="auto"/>
+              <w:bottom w:val="single" w:sz="2" w:space="0" w:color="auto"/>
+              <w:right w:val="single" w:sz="2" w:space="0" w:color="auto"/>
+            </w:tcBorders>
+            <w:vAlign w:val="center"/>
+          </w:tcPr>
+          <w:p>
+            <w:pPr>
+              <w:pStyle w:val="tablecolsubhead"/>
+              <w:spacing w:before="20" w:after="20"/>
+              <w:jc w:val="right"/>
+              <w:rPr>
+                <w:b w:val="0"/>
+                <w:i w:val="0"/>
+                <w:sz w:val="16"/>
+                <w:szCs w:val="16"/>
+              </w:rPr>
+            </w:pPr>
+            <w:r>
+              <w:rPr>
+                <w:b w:val="0"/>
+                <w:i w:val="0"/>
+                <w:sz w:val="16"/>
+                <w:szCs w:val="16"/>
+              </w:rPr>
+              <w:t>44984</w:t>
+            </w:r>
+          </w:p>
+        </w:tc>
       </w:tr>
       <w:tr>
         <w:trPr>
@@ -2692,7 +3291,7 @@
         </w:trPr>
         <w:tc>
           <w:tcPr>
-            <w:tcW w:w="2590" w:type="pct"/>
+            <w:tcW w:w="2178" w:type="dxa"/>
             <w:tcBorders>
               <w:top w:val="single" w:sz="2" w:space="0" w:color="auto"/>
               <w:left w:val="single" w:sz="2" w:space="0" w:color="auto"/>
@@ -2722,7 +3321,7 @@
         </w:tc>
         <w:tc>
           <w:tcPr>
-            <w:tcW w:w="1205" w:type="pct"/>
+            <w:tcW w:w="810" w:type="dxa"/>
             <w:tcBorders>
               <w:top w:val="single" w:sz="2" w:space="0" w:color="auto"/>
               <w:left w:val="single" w:sz="2" w:space="0" w:color="auto"/>
@@ -2756,7 +3355,7 @@
         </w:tc>
         <w:tc>
           <w:tcPr>
-            <w:tcW w:w="1205" w:type="pct"/>
+            <w:tcW w:w="900" w:type="dxa"/>
             <w:tcBorders>
               <w:top w:val="single" w:sz="2" w:space="0" w:color="auto"/>
               <w:left w:val="single" w:sz="2" w:space="0" w:color="auto"/>
@@ -2788,6 +3387,74 @@
             </w:r>
           </w:p>
         </w:tc>
+        <w:tc>
+          <w:tcPr>
+            <w:tcW w:w="900" w:type="dxa"/>
+            <w:tcBorders>
+              <w:top w:val="single" w:sz="2" w:space="0" w:color="auto"/>
+              <w:left w:val="single" w:sz="2" w:space="0" w:color="auto"/>
+              <w:bottom w:val="single" w:sz="2" w:space="0" w:color="auto"/>
+              <w:right w:val="single" w:sz="2" w:space="0" w:color="auto"/>
+            </w:tcBorders>
+            <w:vAlign w:val="center"/>
+          </w:tcPr>
+          <w:p>
+            <w:pPr>
+              <w:pStyle w:val="tablecolsubhead"/>
+              <w:spacing w:before="20" w:after="20"/>
+              <w:jc w:val="right"/>
+              <w:rPr>
+                <w:b w:val="0"/>
+                <w:i w:val="0"/>
+                <w:sz w:val="16"/>
+                <w:szCs w:val="16"/>
+              </w:rPr>
+            </w:pPr>
+            <w:r>
+              <w:rPr>
+                <w:b w:val="0"/>
+                <w:i w:val="0"/>
+                <w:sz w:val="16"/>
+                <w:szCs w:val="16"/>
+              </w:rPr>
+              <w:t>10237555</w:t>
+            </w:r>
+          </w:p>
+        </w:tc>
+        <w:tc>
+          <w:tcPr>
+            <w:tcW w:w="810" w:type="dxa"/>
+            <w:tcBorders>
+              <w:top w:val="single" w:sz="2" w:space="0" w:color="auto"/>
+              <w:left w:val="single" w:sz="2" w:space="0" w:color="auto"/>
+              <w:bottom w:val="single" w:sz="2" w:space="0" w:color="auto"/>
+              <w:right w:val="single" w:sz="2" w:space="0" w:color="auto"/>
+            </w:tcBorders>
+            <w:vAlign w:val="center"/>
+          </w:tcPr>
+          <w:p>
+            <w:pPr>
+              <w:pStyle w:val="tablecolsubhead"/>
+              <w:spacing w:before="20" w:after="20"/>
+              <w:jc w:val="right"/>
+              <w:rPr>
+                <w:b w:val="0"/>
+                <w:i w:val="0"/>
+                <w:sz w:val="16"/>
+                <w:szCs w:val="16"/>
+              </w:rPr>
+            </w:pPr>
+            <w:r>
+              <w:rPr>
+                <w:b w:val="0"/>
+                <w:i w:val="0"/>
+                <w:sz w:val="16"/>
+                <w:szCs w:val="16"/>
+              </w:rPr>
+              <w:t>45707</w:t>
+            </w:r>
+          </w:p>
+        </w:tc>
       </w:tr>
       <w:tr>
         <w:trPr>
@@ -2797,7 +3464,7 @@
         </w:trPr>
         <w:tc>
           <w:tcPr>
-            <w:tcW w:w="2590" w:type="pct"/>
+            <w:tcW w:w="2178" w:type="dxa"/>
             <w:tcBorders>
               <w:top w:val="single" w:sz="2" w:space="0" w:color="auto"/>
               <w:left w:val="single" w:sz="2" w:space="0" w:color="auto"/>
@@ -2827,7 +3494,7 @@
         </w:tc>
         <w:tc>
           <w:tcPr>
-            <w:tcW w:w="1205" w:type="pct"/>
+            <w:tcW w:w="810" w:type="dxa"/>
             <w:tcBorders>
               <w:top w:val="single" w:sz="2" w:space="0" w:color="auto"/>
               <w:left w:val="single" w:sz="2" w:space="0" w:color="auto"/>
@@ -2861,7 +3528,7 @@
         </w:tc>
         <w:tc>
           <w:tcPr>
-            <w:tcW w:w="1205" w:type="pct"/>
+            <w:tcW w:w="900" w:type="dxa"/>
             <w:tcBorders>
               <w:top w:val="single" w:sz="2" w:space="0" w:color="auto"/>
               <w:left w:val="single" w:sz="2" w:space="0" w:color="auto"/>
@@ -2893,6 +3560,74 @@
             </w:r>
           </w:p>
         </w:tc>
+        <w:tc>
+          <w:tcPr>
+            <w:tcW w:w="900" w:type="dxa"/>
+            <w:tcBorders>
+              <w:top w:val="single" w:sz="2" w:space="0" w:color="auto"/>
+              <w:left w:val="single" w:sz="2" w:space="0" w:color="auto"/>
+              <w:bottom w:val="single" w:sz="2" w:space="0" w:color="auto"/>
+              <w:right w:val="single" w:sz="2" w:space="0" w:color="auto"/>
+            </w:tcBorders>
+            <w:vAlign w:val="center"/>
+          </w:tcPr>
+          <w:p>
+            <w:pPr>
+              <w:pStyle w:val="tablecolsubhead"/>
+              <w:spacing w:before="20" w:after="20"/>
+              <w:jc w:val="right"/>
+              <w:rPr>
+                <w:b w:val="0"/>
+                <w:i w:val="0"/>
+                <w:sz w:val="16"/>
+                <w:szCs w:val="16"/>
+              </w:rPr>
+            </w:pPr>
+            <w:r>
+              <w:rPr>
+                <w:b w:val="0"/>
+                <w:i w:val="0"/>
+                <w:sz w:val="16"/>
+                <w:szCs w:val="16"/>
+              </w:rPr>
+              <w:t>2985235</w:t>
+            </w:r>
+          </w:p>
+        </w:tc>
+        <w:tc>
+          <w:tcPr>
+            <w:tcW w:w="810" w:type="dxa"/>
+            <w:tcBorders>
+              <w:top w:val="single" w:sz="2" w:space="0" w:color="auto"/>
+              <w:left w:val="single" w:sz="2" w:space="0" w:color="auto"/>
+              <w:bottom w:val="single" w:sz="2" w:space="0" w:color="auto"/>
+              <w:right w:val="single" w:sz="2" w:space="0" w:color="auto"/>
+            </w:tcBorders>
+            <w:vAlign w:val="center"/>
+          </w:tcPr>
+          <w:p>
+            <w:pPr>
+              <w:pStyle w:val="tablecolsubhead"/>
+              <w:spacing w:before="20" w:after="20"/>
+              <w:jc w:val="right"/>
+              <w:rPr>
+                <w:b w:val="0"/>
+                <w:i w:val="0"/>
+                <w:sz w:val="16"/>
+                <w:szCs w:val="16"/>
+              </w:rPr>
+            </w:pPr>
+            <w:r>
+              <w:rPr>
+                <w:b w:val="0"/>
+                <w:i w:val="0"/>
+                <w:sz w:val="16"/>
+                <w:szCs w:val="16"/>
+              </w:rPr>
+              <w:t>9747</w:t>
+            </w:r>
+          </w:p>
+        </w:tc>
       </w:tr>
       <w:tr>
         <w:trPr>
@@ -2902,7 +3637,7 @@
         </w:trPr>
         <w:tc>
           <w:tcPr>
-            <w:tcW w:w="2590" w:type="pct"/>
+            <w:tcW w:w="2178" w:type="dxa"/>
             <w:tcBorders>
               <w:top w:val="single" w:sz="2" w:space="0" w:color="auto"/>
               <w:left w:val="single" w:sz="2" w:space="0" w:color="auto"/>
@@ -2932,7 +3667,7 @@
         </w:tc>
         <w:tc>
           <w:tcPr>
-            <w:tcW w:w="1205" w:type="pct"/>
+            <w:tcW w:w="810" w:type="dxa"/>
             <w:tcBorders>
               <w:top w:val="single" w:sz="2" w:space="0" w:color="auto"/>
               <w:left w:val="single" w:sz="2" w:space="0" w:color="auto"/>
@@ -2966,7 +3701,7 @@
         </w:tc>
         <w:tc>
           <w:tcPr>
-            <w:tcW w:w="1205" w:type="pct"/>
+            <w:tcW w:w="900" w:type="dxa"/>
             <w:tcBorders>
               <w:top w:val="single" w:sz="2" w:space="0" w:color="auto"/>
               <w:left w:val="single" w:sz="2" w:space="0" w:color="auto"/>
@@ -2998,6 +3733,74 @@
             </w:r>
           </w:p>
         </w:tc>
+        <w:tc>
+          <w:tcPr>
+            <w:tcW w:w="900" w:type="dxa"/>
+            <w:tcBorders>
+              <w:top w:val="single" w:sz="2" w:space="0" w:color="auto"/>
+              <w:left w:val="single" w:sz="2" w:space="0" w:color="auto"/>
+              <w:bottom w:val="single" w:sz="2" w:space="0" w:color="auto"/>
+              <w:right w:val="single" w:sz="2" w:space="0" w:color="auto"/>
+            </w:tcBorders>
+            <w:vAlign w:val="center"/>
+          </w:tcPr>
+          <w:p>
+            <w:pPr>
+              <w:pStyle w:val="tablecolsubhead"/>
+              <w:spacing w:before="20" w:after="20"/>
+              <w:jc w:val="right"/>
+              <w:rPr>
+                <w:b w:val="0"/>
+                <w:i w:val="0"/>
+                <w:sz w:val="16"/>
+                <w:szCs w:val="16"/>
+              </w:rPr>
+            </w:pPr>
+            <w:r>
+              <w:rPr>
+                <w:b w:val="0"/>
+                <w:i w:val="0"/>
+                <w:sz w:val="16"/>
+                <w:szCs w:val="16"/>
+              </w:rPr>
+              <w:t>1880911</w:t>
+            </w:r>
+          </w:p>
+        </w:tc>
+        <w:tc>
+          <w:tcPr>
+            <w:tcW w:w="810" w:type="dxa"/>
+            <w:tcBorders>
+              <w:top w:val="single" w:sz="2" w:space="0" w:color="auto"/>
+              <w:left w:val="single" w:sz="2" w:space="0" w:color="auto"/>
+              <w:bottom w:val="single" w:sz="2" w:space="0" w:color="auto"/>
+              <w:right w:val="single" w:sz="2" w:space="0" w:color="auto"/>
+            </w:tcBorders>
+            <w:vAlign w:val="center"/>
+          </w:tcPr>
+          <w:p>
+            <w:pPr>
+              <w:pStyle w:val="tablecolsubhead"/>
+              <w:spacing w:before="20" w:after="20"/>
+              <w:jc w:val="right"/>
+              <w:rPr>
+                <w:b w:val="0"/>
+                <w:i w:val="0"/>
+                <w:sz w:val="16"/>
+                <w:szCs w:val="16"/>
+              </w:rPr>
+            </w:pPr>
+            <w:r>
+              <w:rPr>
+                <w:b w:val="0"/>
+                <w:i w:val="0"/>
+                <w:sz w:val="16"/>
+                <w:szCs w:val="16"/>
+              </w:rPr>
+              <w:t>3971</w:t>
+            </w:r>
+          </w:p>
+        </w:tc>
       </w:tr>
       <w:tr>
         <w:trPr>
@@ -3007,7 +3810,7 @@
         </w:trPr>
         <w:tc>
           <w:tcPr>
-            <w:tcW w:w="2590" w:type="pct"/>
+            <w:tcW w:w="2178" w:type="dxa"/>
             <w:tcBorders>
               <w:top w:val="single" w:sz="2" w:space="0" w:color="auto"/>
               <w:left w:val="single" w:sz="2" w:space="0" w:color="auto"/>
@@ -3037,7 +3840,7 @@
         </w:tc>
         <w:tc>
           <w:tcPr>
-            <w:tcW w:w="1205" w:type="pct"/>
+            <w:tcW w:w="810" w:type="dxa"/>
             <w:tcBorders>
               <w:top w:val="single" w:sz="2" w:space="0" w:color="auto"/>
               <w:left w:val="single" w:sz="2" w:space="0" w:color="auto"/>
@@ -3071,7 +3874,7 @@
         </w:tc>
         <w:tc>
           <w:tcPr>
-            <w:tcW w:w="1205" w:type="pct"/>
+            <w:tcW w:w="900" w:type="dxa"/>
             <w:tcBorders>
               <w:top w:val="single" w:sz="2" w:space="0" w:color="auto"/>
               <w:left w:val="single" w:sz="2" w:space="0" w:color="auto"/>
@@ -3103,6 +3906,74 @@
             </w:r>
           </w:p>
         </w:tc>
+        <w:tc>
+          <w:tcPr>
+            <w:tcW w:w="900" w:type="dxa"/>
+            <w:tcBorders>
+              <w:top w:val="single" w:sz="2" w:space="0" w:color="auto"/>
+              <w:left w:val="single" w:sz="2" w:space="0" w:color="auto"/>
+              <w:bottom w:val="single" w:sz="2" w:space="0" w:color="auto"/>
+              <w:right w:val="single" w:sz="2" w:space="0" w:color="auto"/>
+            </w:tcBorders>
+            <w:vAlign w:val="center"/>
+          </w:tcPr>
+          <w:p>
+            <w:pPr>
+              <w:pStyle w:val="tablecolsubhead"/>
+              <w:spacing w:before="20" w:after="20"/>
+              <w:jc w:val="right"/>
+              <w:rPr>
+                <w:b w:val="0"/>
+                <w:i w:val="0"/>
+                <w:sz w:val="16"/>
+                <w:szCs w:val="16"/>
+              </w:rPr>
+            </w:pPr>
+            <w:r>
+              <w:rPr>
+                <w:b w:val="0"/>
+                <w:i w:val="0"/>
+                <w:sz w:val="16"/>
+                <w:szCs w:val="16"/>
+              </w:rPr>
+              <w:t>2338318</w:t>
+            </w:r>
+          </w:p>
+        </w:tc>
+        <w:tc>
+          <w:tcPr>
+            <w:tcW w:w="810" w:type="dxa"/>
+            <w:tcBorders>
+              <w:top w:val="single" w:sz="2" w:space="0" w:color="auto"/>
+              <w:left w:val="single" w:sz="2" w:space="0" w:color="auto"/>
+              <w:bottom w:val="single" w:sz="2" w:space="0" w:color="auto"/>
+              <w:right w:val="single" w:sz="2" w:space="0" w:color="auto"/>
+            </w:tcBorders>
+            <w:vAlign w:val="center"/>
+          </w:tcPr>
+          <w:p>
+            <w:pPr>
+              <w:pStyle w:val="tablecolsubhead"/>
+              <w:spacing w:before="20" w:after="20"/>
+              <w:jc w:val="right"/>
+              <w:rPr>
+                <w:b w:val="0"/>
+                <w:i w:val="0"/>
+                <w:sz w:val="16"/>
+                <w:szCs w:val="16"/>
+              </w:rPr>
+            </w:pPr>
+            <w:r>
+              <w:rPr>
+                <w:b w:val="0"/>
+                <w:i w:val="0"/>
+                <w:sz w:val="16"/>
+                <w:szCs w:val="16"/>
+              </w:rPr>
+              <w:t>4514</w:t>
+            </w:r>
+          </w:p>
+        </w:tc>
       </w:tr>
       <w:tr>
         <w:trPr>
@@ -3112,7 +3983,7 @@
         </w:trPr>
         <w:tc>
           <w:tcPr>
-            <w:tcW w:w="2590" w:type="pct"/>
+            <w:tcW w:w="2178" w:type="dxa"/>
             <w:tcBorders>
               <w:top w:val="single" w:sz="2" w:space="0" w:color="auto"/>
               <w:left w:val="single" w:sz="2" w:space="0" w:color="auto"/>
@@ -3142,7 +4013,7 @@
         </w:tc>
         <w:tc>
           <w:tcPr>
-            <w:tcW w:w="1205" w:type="pct"/>
+            <w:tcW w:w="810" w:type="dxa"/>
             <w:tcBorders>
               <w:top w:val="single" w:sz="2" w:space="0" w:color="auto"/>
               <w:left w:val="single" w:sz="2" w:space="0" w:color="auto"/>
@@ -3176,7 +4047,7 @@
         </w:tc>
         <w:tc>
           <w:tcPr>
-            <w:tcW w:w="1205" w:type="pct"/>
+            <w:tcW w:w="900" w:type="dxa"/>
             <w:tcBorders>
               <w:top w:val="single" w:sz="2" w:space="0" w:color="auto"/>
               <w:left w:val="single" w:sz="2" w:space="0" w:color="auto"/>
@@ -3205,6 +4076,74 @@
                 <w:szCs w:val="16"/>
               </w:rPr>
               <w:t>25383</w:t>
+            </w:r>
+          </w:p>
+        </w:tc>
+        <w:tc>
+          <w:tcPr>
+            <w:tcW w:w="900" w:type="dxa"/>
+            <w:tcBorders>
+              <w:top w:val="single" w:sz="2" w:space="0" w:color="auto"/>
+              <w:left w:val="single" w:sz="2" w:space="0" w:color="auto"/>
+              <w:bottom w:val="single" w:sz="2" w:space="0" w:color="auto"/>
+              <w:right w:val="single" w:sz="2" w:space="0" w:color="auto"/>
+            </w:tcBorders>
+            <w:vAlign w:val="center"/>
+          </w:tcPr>
+          <w:p>
+            <w:pPr>
+              <w:pStyle w:val="tablecolsubhead"/>
+              <w:spacing w:before="20" w:after="20"/>
+              <w:jc w:val="right"/>
+              <w:rPr>
+                <w:b w:val="0"/>
+                <w:i w:val="0"/>
+                <w:sz w:val="16"/>
+                <w:szCs w:val="16"/>
+              </w:rPr>
+            </w:pPr>
+            <w:r>
+              <w:rPr>
+                <w:b w:val="0"/>
+                <w:i w:val="0"/>
+                <w:sz w:val="16"/>
+                <w:szCs w:val="16"/>
+              </w:rPr>
+              <w:t>6559947</w:t>
+            </w:r>
+          </w:p>
+        </w:tc>
+        <w:tc>
+          <w:tcPr>
+            <w:tcW w:w="810" w:type="dxa"/>
+            <w:tcBorders>
+              <w:top w:val="single" w:sz="2" w:space="0" w:color="auto"/>
+              <w:left w:val="single" w:sz="2" w:space="0" w:color="auto"/>
+              <w:bottom w:val="single" w:sz="2" w:space="0" w:color="auto"/>
+              <w:right w:val="single" w:sz="2" w:space="0" w:color="auto"/>
+            </w:tcBorders>
+            <w:vAlign w:val="center"/>
+          </w:tcPr>
+          <w:p>
+            <w:pPr>
+              <w:pStyle w:val="tablecolsubhead"/>
+              <w:spacing w:before="20" w:after="20"/>
+              <w:jc w:val="right"/>
+              <w:rPr>
+                <w:b w:val="0"/>
+                <w:i w:val="0"/>
+                <w:sz w:val="16"/>
+                <w:szCs w:val="16"/>
+              </w:rPr>
+            </w:pPr>
+            <w:r>
+              <w:rPr>
+                <w:b w:val="0"/>
+                <w:i w:val="0"/>
+                <w:sz w:val="16"/>
+                <w:szCs w:val="16"/>
+              </w:rPr>
+              <w:t>15701</w:t>
             </w:r>
           </w:p>
         </w:tc>
@@ -3402,7 +4341,11 @@
         <w:ind w:left="270"/>
       </w:pPr>
       <w:r>
-        <w:t xml:space="preserve">The GNU Image Manipulation Program is a cross platform open source photo and image manipulation tool that offers high end features commonly only available in commercial photo editing software. Development started in 1996 and like </w:t>
+        <w:t xml:space="preserve">The GNU Image Manipulation Program is a cross platform open source photo and image manipulation tool that offers high end features commonly only available in </w:t>
+      </w:r>
+      <w:r>
+        <w:lastRenderedPageBreak/>
+        <w:t xml:space="preserve">commercial photo editing software. Development started in 1996 and like </w:t>
       </w:r>
       <w:proofErr w:type="spellStart"/>
       <w:r>
@@ -3437,7 +4380,6 @@
       </w:pPr>
       <w:proofErr w:type="spellStart"/>
       <w:r>
-        <w:lastRenderedPageBreak/>
         <w:t>Hadoop</w:t>
       </w:r>
       <w:proofErr w:type="spellEnd"/>
@@ -3643,7 +4585,11 @@
         <w:ind w:left="270"/>
       </w:pPr>
       <w:r>
-        <w:t>Node.js is relatively new software platform used for creating highly scalable network applications. The platform utilizes the JavaScript scripting language and uses an event based non-blocking event loop.  Development only recently begun in 2009, but it has since gained a lot of traction due to the need for scalable web applications.</w:t>
+        <w:t xml:space="preserve">Node.js is relatively new software platform used for creating highly scalable network applications. The platform utilizes the JavaScript scripting language and uses an event based non-blocking event loop.  Development only recently </w:t>
+      </w:r>
+      <w:r>
+        <w:lastRenderedPageBreak/>
+        <w:t>begun in 2009, but it has since gained a lot of traction due to the need for scalable web applications.</w:t>
       </w:r>
     </w:p>
     <w:p>
@@ -3668,7 +4614,6 @@
         <w:ind w:left="360"/>
       </w:pPr>
       <w:r>
-        <w:lastRenderedPageBreak/>
         <w:t>Python is a powerful dynamic programing language with a syntax designed to be clear and readable. Backed by an extensive library including a wide array of functionally provided "out of the box," Python is a language that has proven to be quite applicable for rapid application development and prototyping.</w:t>
       </w:r>
     </w:p>
@@ -5200,11 +6145,11 @@
         </w:pict>
       </w:r>
       <w:r>
-        <w:t xml:space="preserve">The average commit size for each of the 13 open source project separated by size categories are shown in Figure 4. Aggregating all open source projects studied, 23% of the lines of code modified, 12% of files modified, and 23% of hunks modified were classified as large or extra-large. With the exception of the files modified, all other commit size metrics examined contained over 20% of larger commits. Based on these results, large commits are still a common occurrence, </w:t>
+        <w:t xml:space="preserve">The average commit size for each of the 13 open source project separated by size categories are shown in Figure 4. Aggregating all open source projects studied, 23% of the lines of code modified, 12% of files modified, and 23% of hunks </w:t>
       </w:r>
       <w:r>
         <w:lastRenderedPageBreak/>
-        <w:t>even given the modern software development practices when utilizing Git.</w:t>
+        <w:t>modified were classified as large or extra-large. With the exception of the files modified, all other commit size metrics examined contained over 20% of larger commits. Based on these results, large commits are still a common occurrence, even given the modern software development practices when utilizing Git.</w:t>
       </w:r>
     </w:p>
     <w:p>
@@ -5582,10 +6527,7 @@
         <w:pStyle w:val="NormalText"/>
       </w:pPr>
       <w:r>
-        <w:t>*** INSE</w:t>
-      </w:r>
-      <w:r>
-        <w:t>RT TABLE FOR R AND RSQR GCC ***</w:t>
+        <w:t>*** INSERT TABLE FOR R AND RSQR GCC ***</w:t>
       </w:r>
     </w:p>
     <w:p>
@@ -5686,7 +6628,11 @@
         <w:tab/>
       </w:r>
       <w:r>
-        <w:t>All projects have a positive correlation between all characteristics examined during the study. The number of lines of code changed and the number of hunks modified had the strongest correlation across projects. The number of files and hunks modified had the next to strongest correlation, while the number of files and lines of code changed per commit had the least strongest but still moderate to strong correlations between characteristics.</w:t>
+        <w:t xml:space="preserve">All projects have a positive correlation between all characteristics examined during the study. The number of lines of code changed and the number of hunks modified had the strongest correlation across projects. The number of files and </w:t>
+      </w:r>
+      <w:r>
+        <w:lastRenderedPageBreak/>
+        <w:t>hunks modified had the next to strongest correlation, while the number of files and lines of code changed per commit had the least strongest but still moderate to strong correlations between characteristics.</w:t>
       </w:r>
     </w:p>
     <w:p>
@@ -5694,7 +6640,6 @@
         <w:pStyle w:val="Heading1"/>
       </w:pPr>
       <w:r>
-        <w:lastRenderedPageBreak/>
         <w:t>Threats to Validity</w:t>
       </w:r>
     </w:p>
@@ -5834,13 +6779,7 @@
       </w:r>
       <w:proofErr w:type="spellEnd"/>
       <w:r>
-        <w:t xml:space="preserve"> pushes. Therefore</w:t>
-      </w:r>
-      <w:r>
-        <w:t>,</w:t>
-      </w:r>
-      <w:r>
-        <w:t xml:space="preserve"> those projects which were originally developed using SVN and later merged to </w:t>
+        <w:t xml:space="preserve"> pushes. Therefore, those projects which were originally developed using SVN and later merged to </w:t>
       </w:r>
       <w:proofErr w:type="spellStart"/>
       <w:r>
@@ -5924,6 +6863,7 @@
         <w:ind w:firstLine="0"/>
       </w:pPr>
       <w:r>
+        <w:lastRenderedPageBreak/>
         <w:tab/>
         <w:t xml:space="preserve">The previous study [typical commit] used </w:t>
       </w:r>
@@ -5933,12 +6873,7 @@
       </w:r>
       <w:proofErr w:type="gramEnd"/>
       <w:r>
-        <w:t xml:space="preserve"> quartile ranges to calculate how the commit size data should be distributed. These ranges w</w:t>
-      </w:r>
-      <w:bookmarkStart w:id="0" w:name="_GoBack"/>
-      <w:bookmarkEnd w:id="0"/>
-      <w:r>
-        <w:t xml:space="preserve">ere found by calculating seven regions for extreme outliers downward, mid </w:t>
+        <w:t xml:space="preserve"> quartile ranges to calculate how the commit size data should be distributed. These ranges were found by calculating seven regions for extreme outliers downward, mid </w:t>
       </w:r>
       <w:proofErr w:type="gramStart"/>
       <w:r>
@@ -5946,11 +6881,7 @@
       </w:r>
       <w:proofErr w:type="gramEnd"/>
       <w:r>
-        <w:t xml:space="preserve"> </w:t>
-      </w:r>
-      <w:r>
-        <w:lastRenderedPageBreak/>
-        <w:t xml:space="preserve">downward, non-outliers downward, in the box, non-outliers upward, mid outliers upward, and extreme outliers upward. When shown in a box and whisper plot, these ranges constitute the sizes ranging from extra small to extra large. In future work, we intend to calculate the inter quartile ranges for each of the repositories studied. </w:t>
+        <w:t xml:space="preserve"> downward, non-outliers downward, in the box, non-outliers upward, mid outliers upward, and extreme outliers upward. When shown in a box and whisper plot, these ranges constitute the sizes ranging from extra small to extra large. In future work, we intend to calculate the inter quartile ranges for each of the repositories studied. </w:t>
       </w:r>
     </w:p>
     <w:p>
@@ -5959,6 +6890,15 @@
       </w:pPr>
       <w:r>
         <w:t>Conclusion</w:t>
+      </w:r>
+    </w:p>
+    <w:p>
+      <w:pPr>
+        <w:ind w:left="216"/>
+        <w:jc w:val="both"/>
+      </w:pPr>
+      <w:r>
+        <w:t xml:space="preserve">This paper </w:t>
       </w:r>
     </w:p>
     <w:p>
@@ -42189,7 +43129,7 @@
 </file>
 
 <file path=customXml/itemProps1.xml><?xml version="1.0" encoding="utf-8"?>
-<ds:datastoreItem xmlns:ds="http://schemas.openxmlformats.org/officeDocument/2006/customXml" ds:itemID="{950B1D28-AD5A-ED43-9CB3-47DD7A22B7C2}">
+<ds:datastoreItem xmlns:ds="http://schemas.openxmlformats.org/officeDocument/2006/customXml" ds:itemID="{B3226277-1FB2-FE4D-A00F-F8171B7B506A}">
   <ds:schemaRefs>
     <ds:schemaRef ds:uri="http://schemas.openxmlformats.org/officeDocument/2006/bibliography"/>
   </ds:schemaRefs>

</xml_diff>

<commit_message>
OH GOD WHY. They're coming after us
</commit_message>
<xml_diff>
--- a/paper/paper.docx
+++ b/paper/paper.docx
@@ -15,26 +15,7 @@
           <w:sz w:val="48"/>
           <w:szCs w:val="48"/>
         </w:rPr>
-        <w:t>Git-ing a Better Understanding of Commits</w:t>
-      </w:r>
-    </w:p>
-    <w:p>
-      <w:pPr>
-        <w:rPr>
-          <w:rFonts w:eastAsia="MS Mincho"/>
-          <w:noProof/>
-          <w:sz w:val="28"/>
-          <w:szCs w:val="28"/>
-        </w:rPr>
-      </w:pPr>
-      <w:r>
-        <w:rPr>
-          <w:rFonts w:eastAsia="MS Mincho"/>
-          <w:noProof/>
-          <w:sz w:val="28"/>
-          <w:szCs w:val="28"/>
-        </w:rPr>
-        <w:t>An Exploratory Study of Git Repository Commit Size Metrics</w:t>
+        <w:t>Exploring Git Repository Commit Sizes</w:t>
       </w:r>
     </w:p>
     <w:p>
@@ -125,7 +106,79 @@
         <w:rPr>
           <w:rStyle w:val="Emphasis"/>
         </w:rPr>
-        <w:t xml:space="preserve"> applications, and can provide a detailed history of an application’s lifecycle. The historical archive of a system proves crucial in revealing valuable patterns, and the understanding of these evolutionary patterns can improve the discipline of software development. Many version control systems exist, however this work specifically focuses on the Git version control tool, a modern system that is rapidly gaining ground within the software development community. Since Git Write follows a ‘distributed version control’ model, any source code repository with a publicly accessible Git endpoint may be cloned by anyone using the Git tool. Changes made to each repository can live completely independent or may be pushed or pulled between clones. Due to this flexibility, Git truly sets itself apart from older and more established version control tools by offering users a truly customizable workflow.</w:t>
+        <w:t xml:space="preserve"> applications, and can provide a detailed history of an application’s lifecycle. The historical archive of a system proves crucial in revealing valuable patterns, the understanding of </w:t>
+      </w:r>
+      <w:r>
+        <w:rPr>
+          <w:rStyle w:val="Emphasis"/>
+        </w:rPr>
+        <w:t>which can improve</w:t>
+      </w:r>
+      <w:r>
+        <w:rPr>
+          <w:rStyle w:val="Emphasis"/>
+        </w:rPr>
+        <w:t xml:space="preserve"> the discipline of software development. Many version control systems exist, however th</w:t>
+      </w:r>
+      <w:r>
+        <w:rPr>
+          <w:rStyle w:val="Emphasis"/>
+        </w:rPr>
+        <w:t>is work specifically focuses on</w:t>
+      </w:r>
+      <w:r>
+        <w:rPr>
+          <w:rStyle w:val="Emphasis"/>
+        </w:rPr>
+        <w:t xml:space="preserve"> Git version control tool, a modern system that is rapidly gaining ground within the software d</w:t>
+      </w:r>
+      <w:r>
+        <w:rPr>
+          <w:rStyle w:val="Emphasis"/>
+        </w:rPr>
+        <w:t xml:space="preserve">evelopment community. Since Git </w:t>
+      </w:r>
+      <w:r>
+        <w:rPr>
+          <w:rStyle w:val="Emphasis"/>
+        </w:rPr>
+        <w:t xml:space="preserve">follows a ‘distributed version control’ model, any source code repository with a publicly accessible Git endpoint may be cloned by anyone </w:t>
+      </w:r>
+      <w:r>
+        <w:rPr>
+          <w:rStyle w:val="Emphasis"/>
+        </w:rPr>
+        <w:t>utilizing</w:t>
+      </w:r>
+      <w:r>
+        <w:rPr>
+          <w:rStyle w:val="Emphasis"/>
+        </w:rPr>
+        <w:t xml:space="preserve"> the tool. Changes made to each repository can </w:t>
+      </w:r>
+      <w:r>
+        <w:rPr>
+          <w:rStyle w:val="Emphasis"/>
+        </w:rPr>
+        <w:t>exist independently</w:t>
+      </w:r>
+      <w:r>
+        <w:rPr>
+          <w:rStyle w:val="Emphasis"/>
+        </w:rPr>
+        <w:t xml:space="preserve"> or may be pushed or pulled between clones. Due to this flexibility, Git truly sets itself apart from older and more established version co</w:t>
+      </w:r>
+      <w:r>
+        <w:rPr>
+          <w:rStyle w:val="Emphasis"/>
+        </w:rPr>
+        <w:t xml:space="preserve">ntrol tools by offering users an immensely </w:t>
+      </w:r>
+      <w:r>
+        <w:rPr>
+          <w:rStyle w:val="Emphasis"/>
+        </w:rPr>
+        <w:t>customizable workflow.</w:t>
       </w:r>
     </w:p>
     <w:p>
@@ -139,12 +192,37 @@
         <w:rPr>
           <w:rStyle w:val="Emphasis"/>
         </w:rPr>
-        <w:t>This study is an attempt to improve upon existing work by examining the commit history for 13 Git repositories. This data is analyzed and compared to the foundational work to determine if use of the Git version control system changes the way developers make commits. Additionally, commit size metrics are calculated to investigate if oversized commits are prevalent during development, considering that more modern practices and version control tools such as Git emphasize on small commits.</w:t>
+        <w:t xml:space="preserve">This study is an attempt to improve upon existing work by examining the commit </w:t>
+      </w:r>
+      <w:r>
+        <w:rPr>
+          <w:rStyle w:val="Emphasis"/>
+        </w:rPr>
+        <w:t>history for 13 Git repositories, which is</w:t>
+      </w:r>
+      <w:r>
+        <w:rPr>
+          <w:rStyle w:val="Emphasis"/>
+        </w:rPr>
+        <w:t xml:space="preserve"> analyzed and compared to the foundational work to determine if use of the Git version control system </w:t>
+      </w:r>
+      <w:r>
+        <w:rPr>
+          <w:rStyle w:val="Emphasis"/>
+        </w:rPr>
+        <w:t>improves</w:t>
+      </w:r>
+      <w:r>
+        <w:rPr>
+          <w:rStyle w:val="Emphasis"/>
+        </w:rPr>
+        <w:t xml:space="preserve"> the way developers make commits. Additionally, commit size metrics are calculated to investigate if oversized commits are prevalent during development, considering that more modern practices and version control tools such as Git emphasize small commits.</w:t>
       </w:r>
     </w:p>
     <w:p>
       <w:pPr>
         <w:pStyle w:val="Keywords"/>
+        <w:jc w:val="center"/>
       </w:pPr>
       <w:r>
         <w:t>Keywords—</w:t>
@@ -156,7 +234,10 @@
         <w:t xml:space="preserve"> Source Control;</w:t>
       </w:r>
       <w:r>
-        <w:t xml:space="preserve"> Source Code Metrics</w:t>
+        <w:t xml:space="preserve"> </w:t>
+      </w:r>
+      <w:r>
+        <w:t>Metrics; Mining Software Repositories</w:t>
       </w:r>
     </w:p>
     <w:p>
@@ -178,7 +259,43 @@
         <w:t>software’s</w:t>
       </w:r>
       <w:r>
-        <w:t xml:space="preserve"> life cycle, any changes made to the project are recorded in the project’s version control system. When that version control system is Git, modifications are made to the developer’s local repository by committing the changes, and these local modifications are put into the central repository by pushing the changes. By exploiting the qualities of a version control system, the entire history of a project can be obtained through commit records. </w:t>
+        <w:t xml:space="preserve"> life cycle, changes made to the project are recorded in </w:t>
+      </w:r>
+      <w:r>
+        <w:t>a chosen</w:t>
+      </w:r>
+      <w:r>
+        <w:t xml:space="preserve"> version control system. When </w:t>
+      </w:r>
+      <w:r>
+        <w:t>Git is utilized</w:t>
+      </w:r>
+      <w:r>
+        <w:t>, modifications are made to the developer’s local repos</w:t>
+      </w:r>
+      <w:r>
+        <w:t>itory by committing the changes. T</w:t>
+      </w:r>
+      <w:r>
+        <w:t xml:space="preserve">hese local modifications are </w:t>
+      </w:r>
+      <w:r>
+        <w:t>placed in</w:t>
+      </w:r>
+      <w:r>
+        <w:t xml:space="preserve"> the central repository by pushing the changes. </w:t>
+      </w:r>
+      <w:r>
+        <w:t xml:space="preserve">Through proper use of </w:t>
+      </w:r>
+      <w:r>
+        <w:t xml:space="preserve">a version control system, the entire history of a project can be obtained </w:t>
+      </w:r>
+      <w:r>
+        <w:t xml:space="preserve">via </w:t>
+      </w:r>
+      <w:r>
+        <w:t xml:space="preserve">commit records. </w:t>
       </w:r>
     </w:p>
     <w:p>
@@ -186,13 +303,16 @@
         <w:pStyle w:val="BodyText"/>
       </w:pPr>
       <w:r>
-        <w:t>Modern software practices encourage small commits to gradually improve the system and decrease th</w:t>
+        <w:t>Modern software practices encourage small commits to decrease th</w:t>
       </w:r>
       <w:r>
         <w:t>e likelihood of bugs</w:t>
       </w:r>
       <w:r>
-        <w:t>. Git specifically motivates these practices with the commit-push workflow. Smaller changes can be committed, and the larger aggregation of changes can be pushed.</w:t>
+        <w:t xml:space="preserve">. Git, in particular, </w:t>
+      </w:r>
+      <w:r>
+        <w:t>motivates these practices with the commit-push workflow. Smaller changes can be committed, and the larger aggregation of changes can be pushed.</w:t>
       </w:r>
     </w:p>
     <w:p>
@@ -200,7 +320,19 @@
         <w:pStyle w:val="BodyText"/>
       </w:pPr>
       <w:r>
-        <w:t xml:space="preserve">We feel that by studying repositories using modern version control system such as Git, we can gain a better understanding of common software development practices in terms of commit sizes. In previous studies </w:t>
+        <w:t xml:space="preserve">We </w:t>
+      </w:r>
+      <w:r>
+        <w:t xml:space="preserve">believe </w:t>
+      </w:r>
+      <w:r>
+        <w:t xml:space="preserve">that by studying repositories using </w:t>
+      </w:r>
+      <w:r>
+        <w:t>a modern version control system</w:t>
+      </w:r>
+      <w:r>
+        <w:t xml:space="preserve">, we can gain a better understanding of common software development practices in terms of commit sizes. In previous studies </w:t>
       </w:r>
       <w:r>
         <w:fldChar w:fldCharType="begin"/>
@@ -242,11 +374,7 @@
         <w:fldChar w:fldCharType="end"/>
       </w:r>
       <w:r>
-        <w:t xml:space="preserve">, commit size metrics were </w:t>
-      </w:r>
-      <w:r>
-        <w:lastRenderedPageBreak/>
-        <w:t xml:space="preserve">obtained from repositories and it was found that less than 15% of commits were considered large. In </w:t>
+        <w:t xml:space="preserve">, commit size metrics were obtained from repositories and it was found that less than 15% of commits were considered large. In </w:t>
       </w:r>
       <w:r>
         <w:fldChar w:fldCharType="begin"/>
@@ -267,7 +395,35 @@
         <w:fldChar w:fldCharType="end"/>
       </w:r>
       <w:r>
-        <w:t xml:space="preserve"> specifically, only repositories that used SVN were studied. Our ultimate goal is to determine if large commits are a frequent and problematic occurrence in repositories using Git, whose workflow exemplifies modern practices and stresses small commits. To address this goal, we examined three size metrics utilizing a tool we developed for traversing repository commit histories:</w:t>
+        <w:t xml:space="preserve"> specifically, </w:t>
+      </w:r>
+      <w:r>
+        <w:t xml:space="preserve">the only </w:t>
+      </w:r>
+      <w:r>
+        <w:lastRenderedPageBreak/>
+        <w:t>projects that were studied were using SVN</w:t>
+      </w:r>
+      <w:r>
+        <w:t xml:space="preserve">. Our ultimate goal is to determine if large commits are a frequent and problematic occurrence in repositories using Git, whose workflow exemplifies modern practices and stresses small commits. To </w:t>
+      </w:r>
+      <w:r>
+        <w:t>accomplish</w:t>
+      </w:r>
+      <w:r>
+        <w:t xml:space="preserve"> this goal, we examined three size metrics utilizing a </w:t>
+      </w:r>
+      <w:r>
+        <w:t xml:space="preserve">custom tool </w:t>
+      </w:r>
+      <w:r>
+        <w:t>developed</w:t>
+      </w:r>
+      <w:r>
+        <w:t>,</w:t>
+      </w:r>
+      <w:r>
+        <w:t xml:space="preserve"> for traversing repository commit histories:</w:t>
       </w:r>
     </w:p>
     <w:p>
@@ -280,7 +436,10 @@
         <w:ind w:left="630"/>
       </w:pPr>
       <w:r>
-        <w:t>Number of lines of code (LOC) added, deleted, or modified in a commit</w:t>
+        <w:t xml:space="preserve">Number of lines of code (LOC) </w:t>
+      </w:r>
+      <w:r>
+        <w:t>modified in a commit</w:t>
       </w:r>
     </w:p>
     <w:p>
@@ -293,7 +452,10 @@
         <w:ind w:left="630"/>
       </w:pPr>
       <w:r>
-        <w:t>Number of files added, deleted, or modified in a commit</w:t>
+        <w:t xml:space="preserve">Number of files </w:t>
+      </w:r>
+      <w:r>
+        <w:t>modified in a commit</w:t>
       </w:r>
     </w:p>
     <w:p>
@@ -306,7 +468,7 @@
         <w:ind w:left="630"/>
       </w:pPr>
       <w:r>
-        <w:t>Number of hunks added, deleted, or modified in a commit</w:t>
+        <w:t>Number of hunks modified in a commit</w:t>
       </w:r>
     </w:p>
     <w:p>
@@ -317,7 +479,10 @@
         <w:t>All metrics</w:t>
       </w:r>
       <w:r>
-        <w:t xml:space="preserve"> were obtained using the pygit2</w:t>
+        <w:t xml:space="preserve"> were obtained using the </w:t>
+      </w:r>
+      <w:r>
+        <w:t>libgit2</w:t>
       </w:r>
       <w:r>
         <w:rPr>
@@ -326,15 +491,58 @@
         <w:footnoteReference w:id="1"/>
       </w:r>
       <w:r>
-        <w:t xml:space="preserve"> library, which exposes the core functionality of Git. The aggregate files that have been modified in a commit contain the number of lines of code that have been modified at the lowest measured level of granularity. In between LOC and files measurements </w:t>
-      </w:r>
-      <w:proofErr w:type="gramStart"/>
-      <w:r>
-        <w:t>lie</w:t>
-      </w:r>
-      <w:proofErr w:type="gramEnd"/>
-      <w:r>
-        <w:t xml:space="preserve"> the number of hunks modified. A hunk is a group of lines that have been modified together within a file.</w:t>
+        <w:t xml:space="preserve"> using </w:t>
+      </w:r>
+      <w:r>
+        <w:t>pygit2</w:t>
+      </w:r>
+      <w:r>
+        <w:rPr>
+          <w:rStyle w:val="FootnoteReference"/>
+        </w:rPr>
+        <w:footnoteReference w:id="2"/>
+      </w:r>
+      <w:r>
+        <w:t xml:space="preserve"> python bindings</w:t>
+      </w:r>
+      <w:r>
+        <w:t xml:space="preserve">, which exposes the core functionality of Git. </w:t>
+      </w:r>
+      <w:r>
+        <w:t>For the purposes of this study, the numbers of files that have been modified represent the coarsest level of granularity that can be achieved</w:t>
+      </w:r>
+      <w:r>
+        <w:t>.</w:t>
+      </w:r>
+      <w:r>
+        <w:t xml:space="preserve"> The numbers of lines of code that have been added, deleted, or modified represent the finest level of granularity.</w:t>
+      </w:r>
+      <w:r>
+        <w:t xml:space="preserve"> </w:t>
+      </w:r>
+      <w:r>
+        <w:t xml:space="preserve">The measure of hunks lie between these two levels. </w:t>
+      </w:r>
+      <w:r>
+        <w:t xml:space="preserve">A hunk is a </w:t>
+      </w:r>
+      <w:r>
+        <w:t xml:space="preserve">consecutive block of lines </w:t>
+      </w:r>
+      <w:r>
+        <w:t>that have been modified together within a file.</w:t>
+      </w:r>
+      <w:r>
+        <w:t xml:space="preserve"> </w:t>
+      </w:r>
+      <w:r>
+        <w:t xml:space="preserve">Unlike the previous work, we eliminated the context line from each hunk to only compare lines that were modified. </w:t>
+      </w:r>
+      <w:r>
+        <w:t xml:space="preserve">In this fashion, </w:t>
+      </w:r>
+      <w:r>
+        <w:t xml:space="preserve">commit sizes can be measured with varying levels of granularity. </w:t>
       </w:r>
     </w:p>
     <w:p>
@@ -342,7 +550,43 @@
         <w:pStyle w:val="BodyText"/>
       </w:pPr>
       <w:r>
-        <w:t>The study presented here examines 13 open source software projects. After collecting data for each project’s entire revision history, each calculated metric for lines, files, and hunks are separated into categories of extra-small, small, medium, large, and extra-large. These categories allow us to calculate trends over system and study relationships between categories and metrics by computing correlation coefficients.</w:t>
+        <w:t xml:space="preserve">The </w:t>
+      </w:r>
+      <w:r>
+        <w:t>study presented here examines thirteen</w:t>
+      </w:r>
+      <w:r>
+        <w:t xml:space="preserve"> open source software projects. After collecting data for each project’s entire revision history, </w:t>
+      </w:r>
+      <w:r>
+        <w:t xml:space="preserve">the </w:t>
+      </w:r>
+      <w:r>
+        <w:t xml:space="preserve">calculated metric for lines, files, and hunks are separated into categories of extra-small, small, medium, large, and extra-large. These categories allow us to calculate </w:t>
+      </w:r>
+      <w:r>
+        <w:t xml:space="preserve">overall </w:t>
+      </w:r>
+      <w:r>
+        <w:t xml:space="preserve">trends and study relationships between </w:t>
+      </w:r>
+      <w:r>
+        <w:t xml:space="preserve">the various </w:t>
+      </w:r>
+      <w:r>
+        <w:t>categories</w:t>
+      </w:r>
+      <w:r>
+        <w:t xml:space="preserve">, ranging from extra-small to extra-large, and the size </w:t>
+      </w:r>
+      <w:r>
+        <w:t xml:space="preserve">metrics </w:t>
+      </w:r>
+      <w:r>
+        <w:t xml:space="preserve">calculated for files, LOC, and hunks </w:t>
+      </w:r>
+      <w:r>
+        <w:t>by computing correlation coefficients.</w:t>
       </w:r>
     </w:p>
     <w:p>
@@ -350,10 +594,34 @@
         <w:pStyle w:val="BodyText"/>
       </w:pPr>
       <w:r>
-        <w:t>The paper is organized as follows. Section 2 discusses related work in commit size studies, including the original study for which this paper replicates. Section 3 presents a background of Git, discusses how it is separated from other distributed version control systems and common workflows associated with Git. Section 4 presents design and implementa</w:t>
-      </w:r>
-      <w:r>
-        <w:t xml:space="preserve">tion details of our python tool, srcstat, </w:t>
+        <w:t>This</w:t>
+      </w:r>
+      <w:r>
+        <w:t xml:space="preserve"> paper is organized as follows. Section 2 discusses related work in commit size studie</w:t>
+      </w:r>
+      <w:r>
+        <w:t>s, including the original study, which</w:t>
+      </w:r>
+      <w:r>
+        <w:t xml:space="preserve"> this paper replicates. Section 3 presents a background of Git, discusses how it is separated from other distributed version control systems</w:t>
+      </w:r>
+      <w:r>
+        <w:t>,</w:t>
+      </w:r>
+      <w:r>
+        <w:t xml:space="preserve"> </w:t>
+      </w:r>
+      <w:r>
+        <w:t>and notes common associated workflows</w:t>
+      </w:r>
+      <w:r>
+        <w:t>. Section 4 presents design and implementa</w:t>
+      </w:r>
+      <w:r>
+        <w:t>tion details of our P</w:t>
+      </w:r>
+      <w:r>
+        <w:t xml:space="preserve">ython tool, srcstat, </w:t>
       </w:r>
       <w:r>
         <w:t>created to analyze source code size metrics regarding multiple repositories’ commit histories. Section 5 demonstrates an evaluation of the results gathered. Section 6 explores threats to the validity of the results. Section 7 describes future work, and Section 8 concludes.</w:t>
@@ -419,7 +687,7 @@
         <w:rPr>
           <w:rStyle w:val="FootnoteReference"/>
         </w:rPr>
-        <w:footnoteReference w:id="2"/>
+        <w:footnoteReference w:id="3"/>
       </w:r>
       <w:r>
         <w:t xml:space="preserve">. </w:t>
@@ -772,34 +1040,53 @@
         <w:pStyle w:val="NormalText"/>
       </w:pPr>
       <w:r>
-        <w:t>Git is a distributed version control system (DVCS) offering speed and flexibility not found in other well-known version control systems. Origi</w:t>
+        <w:t>Git is a distributed version control system (DVCS) offering speed and flexibility not found in other well-known version control systems</w:t>
+      </w:r>
+      <w:r>
+        <w:t>, such as SVN or CVS</w:t>
+      </w:r>
+      <w:r>
+        <w:t>. Origi</w:t>
       </w:r>
       <w:r>
         <w:t>nally developed in 2005 by Linus</w:t>
       </w:r>
       <w:r>
-        <w:t xml:space="preserve"> Torvalds for the primary purpose of managing the source code of the Linux kernel, Git has recently taken the soft</w:t>
-      </w:r>
-      <w:r>
-        <w:t>ware development world by storm</w:t>
+        <w:t xml:space="preserve"> Torvalds for the </w:t>
+      </w:r>
+      <w:r>
+        <w:t xml:space="preserve">management of </w:t>
+      </w:r>
+      <w:r>
+        <w:t xml:space="preserve">the source code </w:t>
+      </w:r>
+      <w:r>
+        <w:t>for the Linux kernel, it</w:t>
+      </w:r>
+      <w:r>
+        <w:t xml:space="preserve"> has </w:t>
+      </w:r>
+      <w:r>
+        <w:t xml:space="preserve">since </w:t>
+      </w:r>
+      <w:r>
+        <w:t>taken the soft</w:t>
+      </w:r>
+      <w:r>
+        <w:t xml:space="preserve">ware development </w:t>
+      </w:r>
+      <w:r>
+        <w:t xml:space="preserve">community </w:t>
+      </w:r>
+      <w:r>
+        <w:t>by storm</w:t>
+      </w:r>
+      <w:r>
+        <w:t xml:space="preserve"> and gathered a significant following</w:t>
       </w:r>
       <w:r>
         <w:t>. With the advent of social coding platforms such as GitHub</w:t>
       </w:r>
-      <w:r>
-        <w:rPr>
-          <w:rStyle w:val="FootnoteReference"/>
-        </w:rPr>
-        <w:footnoteReference w:id="3"/>
-      </w:r>
-      <w:r>
-        <w:t xml:space="preserve">, </w:t>
-      </w:r>
-      <w:proofErr w:type="spellStart"/>
-      <w:r>
-        <w:t>Bitbucket</w:t>
-      </w:r>
-      <w:proofErr w:type="spellEnd"/>
       <w:r>
         <w:rPr>
           <w:rStyle w:val="FootnoteReference"/>
@@ -807,11 +1094,11 @@
         <w:footnoteReference w:id="4"/>
       </w:r>
       <w:r>
-        <w:t xml:space="preserve">, and </w:t>
+        <w:t xml:space="preserve">, </w:t>
       </w:r>
       <w:proofErr w:type="spellStart"/>
       <w:r>
-        <w:t>Gitorious</w:t>
+        <w:t>Bitbucket</w:t>
       </w:r>
       <w:proofErr w:type="spellEnd"/>
       <w:r>
@@ -821,7 +1108,33 @@
         <w:footnoteReference w:id="5"/>
       </w:r>
       <w:r>
-        <w:t>, Git has seen widespread growth with over 6 million repositories hosted on GitHub alone.</w:t>
+        <w:t xml:space="preserve">, and </w:t>
+      </w:r>
+      <w:proofErr w:type="spellStart"/>
+      <w:r>
+        <w:t>Gitorious</w:t>
+      </w:r>
+      <w:proofErr w:type="spellEnd"/>
+      <w:r>
+        <w:rPr>
+          <w:rStyle w:val="FootnoteReference"/>
+        </w:rPr>
+        <w:footnoteReference w:id="6"/>
+      </w:r>
+      <w:r>
+        <w:t>, Git has seen widespread growth</w:t>
+      </w:r>
+      <w:r>
+        <w:t>.</w:t>
+      </w:r>
+      <w:r>
+        <w:t xml:space="preserve"> </w:t>
+      </w:r>
+      <w:r>
+        <w:t>O</w:t>
+      </w:r>
+      <w:r>
+        <w:t>ver 6 million repositories hosted on GitHub alone.</w:t>
       </w:r>
     </w:p>
     <w:p>
@@ -829,7 +1142,7 @@
         <w:pStyle w:val="Heading2"/>
       </w:pPr>
       <w:r>
-        <w:t xml:space="preserve"> Distributed Version Control</w:t>
+        <w:t>Distributed Version Control</w:t>
       </w:r>
     </w:p>
     <w:p>
@@ -837,7 +1150,124 @@
         <w:pStyle w:val="NormalText"/>
       </w:pPr>
       <w:r>
-        <w:t xml:space="preserve">Git sets itself apart from many other version control systems thanks to the fact that it offers a distributed approach to source control. While most well established version control systems follow a centralized model, such as SVN, where the source code exists in one central location and all changes to the source are made to that central repository, Git does not. Instead of “checking out” a local copy of a remote repositories working tree like with SVN, Git allows for a complete copy (known as a “clone” operation) of any given repository to be made. Each clone of a Git repository can be thought of as a completely independent repository that simply shares ancestral commits. When committing to a cloned repository the changes will only become available in that particular “clone” of the repository. Git does offers the ability to share these changes between repositories using the concepts of ‘pushing’ and ‘pulling’ changes between repositories that have previous commits in common (ancestral commits). </w:t>
+        <w:t xml:space="preserve">Git offers a distributed approach to source control. </w:t>
+      </w:r>
+      <w:r>
+        <w:t>M</w:t>
+      </w:r>
+      <w:r>
+        <w:t xml:space="preserve">ost </w:t>
+      </w:r>
+      <w:r>
+        <w:t>well-established</w:t>
+      </w:r>
+      <w:r>
+        <w:t xml:space="preserve"> version control syst</w:t>
+      </w:r>
+      <w:r>
+        <w:t>ems follow a centralized model</w:t>
+      </w:r>
+      <w:r>
+        <w:t xml:space="preserve">, where the source code exists in one central location and all changes to the source are </w:t>
+      </w:r>
+      <w:r>
+        <w:t xml:space="preserve">made to that central repository. Instead of </w:t>
+      </w:r>
+      <w:r>
+        <w:rPr>
+          <w:i/>
+        </w:rPr>
+        <w:t>checking out</w:t>
+      </w:r>
+      <w:r>
+        <w:t xml:space="preserve"> a local copy of a rem</w:t>
+      </w:r>
+      <w:r>
+        <w:t>ote repository’s</w:t>
+      </w:r>
+      <w:r>
+        <w:t xml:space="preserve"> working tree, Git allows for a c</w:t>
+      </w:r>
+      <w:r>
+        <w:t>omplete copy</w:t>
+      </w:r>
+      <w:r>
+        <w:t xml:space="preserve"> </w:t>
+      </w:r>
+      <w:r>
+        <w:t>of any given repository to be made</w:t>
+      </w:r>
+      <w:r>
+        <w:t xml:space="preserve">, </w:t>
+      </w:r>
+      <w:r>
+        <w:t xml:space="preserve">known as a </w:t>
+      </w:r>
+      <w:r>
+        <w:rPr>
+          <w:i/>
+        </w:rPr>
+        <w:t>clone</w:t>
+      </w:r>
+      <w:r>
+        <w:t xml:space="preserve">. Each clone of a Git repository can be thought of as a completely independent repository that simply shares ancestral commits. When committing to a cloned repository the changes </w:t>
+      </w:r>
+      <w:r>
+        <w:t xml:space="preserve">are </w:t>
+      </w:r>
+      <w:r>
+        <w:t xml:space="preserve">only </w:t>
+      </w:r>
+      <w:r>
+        <w:t xml:space="preserve">available </w:t>
+      </w:r>
+      <w:r>
+        <w:t xml:space="preserve">to </w:t>
+      </w:r>
+      <w:r>
+        <w:t xml:space="preserve">that particular </w:t>
+      </w:r>
+      <w:r>
+        <w:rPr>
+          <w:i/>
+        </w:rPr>
+        <w:t>clone</w:t>
+      </w:r>
+      <w:r>
+        <w:t xml:space="preserve"> of the repository. Git offers the ability to share these </w:t>
+      </w:r>
+      <w:r>
+        <w:t xml:space="preserve">modifications </w:t>
+      </w:r>
+      <w:r>
+        <w:t>between repositories</w:t>
+      </w:r>
+      <w:r>
+        <w:t xml:space="preserve"> using the concept</w:t>
+      </w:r>
+      <w:r>
+        <w:t xml:space="preserve"> of </w:t>
+      </w:r>
+      <w:r>
+        <w:rPr>
+          <w:i/>
+        </w:rPr>
+        <w:t>pushing</w:t>
+      </w:r>
+      <w:r>
+        <w:t xml:space="preserve"> and </w:t>
+      </w:r>
+      <w:r>
+        <w:rPr>
+          <w:i/>
+        </w:rPr>
+        <w:t>pulling</w:t>
+      </w:r>
+      <w:r>
+        <w:t xml:space="preserve"> changes between repositories that have </w:t>
+      </w:r>
+      <w:r>
+        <w:t>ancestral commits.</w:t>
       </w:r>
     </w:p>
     <w:p>
@@ -845,15 +1275,82 @@
         <w:pStyle w:val="NormalText"/>
       </w:pPr>
       <w:r>
-        <w:t xml:space="preserve">While most version control systems support the concept of branching Git makes this a first class feature of the tool and it becomes a core concept of the nature of Git. Git offers the ability to very quickly branch off of the current tip of a checked out branch, creating a new branch referencing that </w:t>
-      </w:r>
-      <w:proofErr w:type="gramStart"/>
-      <w:r>
-        <w:t>same</w:t>
-      </w:r>
-      <w:proofErr w:type="gramEnd"/>
-      <w:r>
-        <w:t xml:space="preserve"> commit. When making commits on a newly created branch these commits will only be available on the new branch while the original branch will be unchanged. By default, all repositories start with a ‘master’ branch.</w:t>
+        <w:t>Branching is a first class feature and</w:t>
+      </w:r>
+      <w:r>
+        <w:t xml:space="preserve"> a core concept of Git.</w:t>
+      </w:r>
+      <w:r>
+        <w:t xml:space="preserve"> </w:t>
+      </w:r>
+      <w:r>
+        <w:t>It</w:t>
+      </w:r>
+      <w:r>
+        <w:t xml:space="preserve"> </w:t>
+      </w:r>
+      <w:r>
+        <w:t xml:space="preserve">offers the ability to </w:t>
+      </w:r>
+      <w:r>
+        <w:t xml:space="preserve">rapidly </w:t>
+      </w:r>
+      <w:r>
+        <w:t xml:space="preserve">branch off of the current tip of a checked out branch, creating a new branch referencing </w:t>
+      </w:r>
+      <w:r>
+        <w:t xml:space="preserve">the </w:t>
+      </w:r>
+      <w:r>
+        <w:t xml:space="preserve">same commit. </w:t>
+      </w:r>
+      <w:r>
+        <w:t>C</w:t>
+      </w:r>
+      <w:r>
+        <w:t xml:space="preserve">ommits </w:t>
+      </w:r>
+      <w:r>
+        <w:t xml:space="preserve">to </w:t>
+      </w:r>
+      <w:r>
+        <w:t xml:space="preserve">a newly created branch </w:t>
+      </w:r>
+      <w:r>
+        <w:t xml:space="preserve">are </w:t>
+      </w:r>
+      <w:r>
+        <w:t>only available on the new branch</w:t>
+      </w:r>
+      <w:r>
+        <w:t>,</w:t>
+      </w:r>
+      <w:r>
+        <w:t xml:space="preserve"> while the original branch </w:t>
+      </w:r>
+      <w:r>
+        <w:t xml:space="preserve">remains </w:t>
+      </w:r>
+      <w:r>
+        <w:t>unchanged. By default,</w:t>
+      </w:r>
+      <w:r>
+        <w:t xml:space="preserve"> all repositories </w:t>
+      </w:r>
+      <w:r>
+        <w:t xml:space="preserve">are initialized </w:t>
+      </w:r>
+      <w:r>
+        <w:t xml:space="preserve">with a </w:t>
+      </w:r>
+      <w:r>
+        <w:rPr>
+          <w:i/>
+        </w:rPr>
+        <w:t>master</w:t>
+      </w:r>
+      <w:r>
+        <w:t xml:space="preserve"> branch.</w:t>
       </w:r>
     </w:p>
     <w:p>
@@ -861,19 +1358,61 @@
         <w:pStyle w:val="NormalText"/>
       </w:pPr>
       <w:r>
-        <w:t xml:space="preserve">Branching also plays a key part in the distributed nature of Git as any cloned repository may be thought of as a “remote branch” from which it was cloned (known as the “origin”). It is also possible to have a remote branch of any clone of the </w:t>
-      </w:r>
-      <w:r>
-        <w:t>repository;</w:t>
-      </w:r>
-      <w:r>
-        <w:t xml:space="preserve"> Git makes no distinction between these remote branches. Changes between any </w:t>
+        <w:t>Branching also plays a key part in the distributed nature of Git</w:t>
+      </w:r>
+      <w:r>
+        <w:t>,</w:t>
+      </w:r>
+      <w:r>
+        <w:t xml:space="preserve"> as any cloned rep</w:t>
+      </w:r>
+      <w:r>
+        <w:t xml:space="preserve">ository may be thought of as a </w:t>
+      </w:r>
+      <w:r>
+        <w:rPr>
+          <w:i/>
+        </w:rPr>
+        <w:t>remote branch</w:t>
+      </w:r>
+      <w:r>
+        <w:t xml:space="preserve"> </w:t>
+      </w:r>
+      <w:r>
+        <w:t xml:space="preserve">of the repository from </w:t>
+      </w:r>
+      <w:r>
+        <w:t xml:space="preserve">which it was cloned, </w:t>
+      </w:r>
+      <w:r>
+        <w:t xml:space="preserve">known </w:t>
+      </w:r>
+      <w:r>
+        <w:t xml:space="preserve">as the </w:t>
+      </w:r>
+      <w:r>
+        <w:rPr>
+          <w:i/>
+        </w:rPr>
+        <w:t>origin</w:t>
+      </w:r>
+      <w:r>
+        <w:t>. I</w:t>
+      </w:r>
+      <w:r>
+        <w:t>t is also possible to ha</w:t>
+      </w:r>
+      <w:r>
+        <w:t>ve a remote branch of any cloned repository, as</w:t>
+      </w:r>
+      <w:r>
+        <w:t xml:space="preserve"> Git makes no distinction between remote branches. Changes between any </w:t>
       </w:r>
       <w:r>
         <w:t>branches</w:t>
       </w:r>
       <w:r>
-        <w:t xml:space="preserve"> can then be pushed and pulled between local branches, remote and local branches, or even between two remote branches.</w:t>
+        <w:t xml:space="preserve"> can be pushed and pulled between local branches, remote and local branches, or even between two remote branches.</w:t>
       </w:r>
     </w:p>
     <w:p>
@@ -889,11 +1428,28 @@
         <w:pStyle w:val="NormalText"/>
       </w:pPr>
       <w:r>
-        <w:t xml:space="preserve">Because of the distributed nature of Git, the user has the ability to completely customize their workflow of both their usage of Git, as well as the workflow for the entire project team.  These workflows can become relevant in the study of </w:t>
-      </w:r>
-      <w:r>
-        <w:lastRenderedPageBreak/>
-        <w:t>commit metrics thus the following workflows have been taken into consideration:</w:t>
+        <w:t xml:space="preserve">Due to </w:t>
+      </w:r>
+      <w:r>
+        <w:t xml:space="preserve">the distributed nature of Git, the user has the ability to completely customize their workflow </w:t>
+      </w:r>
+      <w:r>
+        <w:t>with respect to their usage of Git and for</w:t>
+      </w:r>
+      <w:r>
+        <w:t xml:space="preserve"> the entire project team.  </w:t>
+      </w:r>
+      <w:r>
+        <w:t xml:space="preserve">Due to their relevance in this study, </w:t>
+      </w:r>
+      <w:r>
+        <w:t xml:space="preserve">the following </w:t>
+      </w:r>
+      <w:r>
+        <w:t xml:space="preserve">Git </w:t>
+      </w:r>
+      <w:r>
+        <w:t>workflows have been taken into consideration:</w:t>
       </w:r>
     </w:p>
     <w:p>
@@ -919,7 +1475,29 @@
         </w:tabs>
       </w:pPr>
       <w:r>
-        <w:t>A common way for new users to work with Git is to use the very basic workflow of continuously making changes to the source code, and incrementally committing their changes to the projects master branch as they make these changes. If working in a team environment, there will often only be one central Git repository that committers push their changes to. This mirrors the SVN way of working in that branching is rare and commits are made and pushed to a central location.</w:t>
+        <w:t>A common way for new users to work is to use the very basic workflow of continuously mak</w:t>
+      </w:r>
+      <w:r>
+        <w:t xml:space="preserve">ing changes to the source code </w:t>
+      </w:r>
+      <w:r>
+        <w:t xml:space="preserve">and incrementally committing their changes to the </w:t>
+      </w:r>
+      <w:r>
+        <w:lastRenderedPageBreak/>
+        <w:t xml:space="preserve">projects master branch as they make these changes. If working in a team environment, there will often only be one central repository that committers push their changes to. This mirrors the </w:t>
+      </w:r>
+      <w:r>
+        <w:t xml:space="preserve">approach of </w:t>
+      </w:r>
+      <w:r>
+        <w:t>SVN</w:t>
+      </w:r>
+      <w:r>
+        <w:t>,</w:t>
+      </w:r>
+      <w:r>
+        <w:t xml:space="preserve"> in that branching is rare and commits are made and pushed to a central location.</w:t>
       </w:r>
     </w:p>
     <w:p>
@@ -940,7 +1518,40 @@
         <w:pStyle w:val="NormalText"/>
       </w:pPr>
       <w:r>
-        <w:t>Because Git commits are made to the local repository it is possible to, at any given time, “go back in history” and reorder, remove, break up, or “squash” commits together. These features allow for a unique workflow in which the user can spend extra time organizing their commits after they have already been made, allowing for a cleanly organized history where each commit makes logical sense.</w:t>
+        <w:t xml:space="preserve">Because </w:t>
+      </w:r>
+      <w:r>
+        <w:t>commits are made to the local repository it is possible to “go back in history” and reorde</w:t>
+      </w:r>
+      <w:r>
+        <w:t xml:space="preserve">r, remove, break up, or </w:t>
+      </w:r>
+      <w:r>
+        <w:rPr>
+          <w:i/>
+        </w:rPr>
+        <w:t>squash</w:t>
+      </w:r>
+      <w:r>
+        <w:rPr>
+          <w:i/>
+        </w:rPr>
+        <w:t xml:space="preserve"> </w:t>
+      </w:r>
+      <w:r>
+        <w:t xml:space="preserve">commits together. These features allow for a unique workflow in which the user can spend extra time organizing their commits after they have already been made, allowing for </w:t>
+      </w:r>
+      <w:r>
+        <w:t xml:space="preserve">a </w:t>
+      </w:r>
+      <w:r>
+        <w:t xml:space="preserve">cleanly organized history where each commit </w:t>
+      </w:r>
+      <w:r>
+        <w:t>has been logically structured in a sequential context</w:t>
+      </w:r>
+      <w:r>
+        <w:t>.</w:t>
       </w:r>
     </w:p>
     <w:p>
@@ -961,7 +1572,67 @@
         <w:pStyle w:val="NormalText"/>
       </w:pPr>
       <w:r>
-        <w:t>A common branching strategy with Git is to create a “topic branch” for each new feature to be added to the project. This is allows for work on a particular feature to be done independent of any work on the master branch and can offer a clean separation of workflow concerns. When changes are completed in a branch and are ready to be brought into the master branch of the project it is possible to create a “merge” commit. This is a special type of commit that has more than one parent commit reference. All changes made since the most recent ancestral commit of both parents will be reflected in this commit; however both lines of work are kept track of.</w:t>
+        <w:t xml:space="preserve">A common branching strategy with Git is to create a </w:t>
+      </w:r>
+      <w:r>
+        <w:rPr>
+          <w:i/>
+        </w:rPr>
+        <w:t xml:space="preserve">topic </w:t>
+      </w:r>
+      <w:r>
+        <w:t>branch</w:t>
+      </w:r>
+      <w:r>
+        <w:t xml:space="preserve"> for each new feature </w:t>
+      </w:r>
+      <w:r>
+        <w:t xml:space="preserve">addition </w:t>
+      </w:r>
+      <w:r>
+        <w:t xml:space="preserve">to the project. This is allows for work on a particular </w:t>
+      </w:r>
+      <w:r>
+        <w:t xml:space="preserve">piece of functionality </w:t>
+      </w:r>
+      <w:r>
+        <w:t xml:space="preserve">to be done independent of any work on the master branch </w:t>
+      </w:r>
+      <w:r>
+        <w:t xml:space="preserve">which </w:t>
+      </w:r>
+      <w:r>
+        <w:t>can offer a clean separation of workflow concerns. When changes are completed in a branch and are ready to be brought into the master branch of the project it is possible to create a “merge” commit. This special type of commit has more t</w:t>
+      </w:r>
+      <w:r>
+        <w:t>han one parent commit reference,</w:t>
+      </w:r>
+      <w:r>
+        <w:t xml:space="preserve"> </w:t>
+      </w:r>
+      <w:r>
+        <w:t>with a</w:t>
+      </w:r>
+      <w:r>
+        <w:t>ll changes made since the most recent ancestral commit of both parents ref</w:t>
+      </w:r>
+      <w:r>
+        <w:t>lected</w:t>
+      </w:r>
+      <w:r>
+        <w:t xml:space="preserve">; however both </w:t>
+      </w:r>
+      <w:r>
+        <w:t xml:space="preserve">historical timelines </w:t>
+      </w:r>
+      <w:r>
+        <w:t xml:space="preserve">are </w:t>
+      </w:r>
+      <w:r>
+        <w:t>preserved</w:t>
+      </w:r>
+      <w:r>
+        <w:t>.</w:t>
       </w:r>
     </w:p>
     <w:p>
@@ -982,13 +1653,45 @@
         <w:pStyle w:val="NormalText"/>
       </w:pPr>
       <w:r>
-        <w:t xml:space="preserve">Similar to the Branched-Merge workflow, it’s also possible to squash multiple commits on a branch down into a single commit when merging it back into the mainline branch. This will discard entire branches commit history and merge the changes in as a single commit. This workflow is often preferred for projects where topic branches tend to be smaller and more concise features, as opposed to long </w:t>
+        <w:t xml:space="preserve">Similar to </w:t>
+      </w:r>
+      <w:r>
+        <w:t>the Branched-Merge workflow, it i</w:t>
+      </w:r>
+      <w:r>
+        <w:t xml:space="preserve">s also possible to squash multiple commits on a branch down into a single commit when merging it back into the mainline branch. This </w:t>
+      </w:r>
+      <w:r>
+        <w:t xml:space="preserve">action is destructive and </w:t>
+      </w:r>
+      <w:r>
+        <w:t xml:space="preserve">will discard </w:t>
+      </w:r>
+      <w:r>
+        <w:t xml:space="preserve">the entire branch </w:t>
+      </w:r>
+      <w:r>
+        <w:t>commit history and merge the changes in as a single commit. This workflow is often preferred for projects where topic branches tend to be smaller and more concise features, as opposed to</w:t>
+      </w:r>
+      <w:r>
+        <w:t xml:space="preserve"> large,</w:t>
+      </w:r>
+      <w:r>
+        <w:t xml:space="preserve"> long </w:t>
       </w:r>
       <w:r>
         <w:t>running feature</w:t>
       </w:r>
       <w:r>
         <w:t xml:space="preserve"> branches.</w:t>
+      </w:r>
+    </w:p>
+    <w:p>
+      <w:pPr>
+        <w:pStyle w:val="NormalText"/>
+      </w:pPr>
+      <w:r>
+        <w:t>The comprehension of these workflows is crucial to the analysis of the results obtained from the thirteen projects using Git that are the central focus of this study.</w:t>
       </w:r>
     </w:p>
     <w:p>
@@ -1036,7 +1739,31 @@
         <w:fldChar w:fldCharType="end"/>
       </w:r>
       <w:r>
-        <w:t xml:space="preserve">, multiple Git repositories would need to be cloned to a local machine for the required analysis. The commits of each repository would then require analysis, and some of the repositories utilized in this study could contain anywhere from around ten thousand to several hundred thousand commits. To process the commits and obtain the required code change size metrics, a diff would need to be calculated between all consecutive pairs of commits starting with the initial commit and ending with the most </w:t>
+        <w:t>, multiple Git repositories would need to be cl</w:t>
+      </w:r>
+      <w:r>
+        <w:t xml:space="preserve">oned to a local machine for </w:t>
+      </w:r>
+      <w:r>
+        <w:t xml:space="preserve">analysis. The commits of each repository would then </w:t>
+      </w:r>
+      <w:r>
+        <w:t>need processing</w:t>
+      </w:r>
+      <w:r>
+        <w:t xml:space="preserve">, and the </w:t>
+      </w:r>
+      <w:r>
+        <w:t xml:space="preserve">projects </w:t>
+      </w:r>
+      <w:r>
+        <w:t xml:space="preserve">utilized in this study could contain anywhere from ten thousand to several hundred thousand commits. </w:t>
+      </w:r>
+      <w:r>
+        <w:t xml:space="preserve">In order to </w:t>
+      </w:r>
+      <w:r>
+        <w:t xml:space="preserve">obtain the required code change size metrics, a diff would need to be calculated between all consecutive pairs of commits starting with the initial commit and ending with the most </w:t>
       </w:r>
       <w:r>
         <w:t>recent commit to the repository,</w:t>
@@ -1116,11 +1843,19 @@
         <w:pStyle w:val="NormalText"/>
       </w:pPr>
       <w:r>
-        <w:t xml:space="preserve">The metrics of interest from each commit pair diff are the number of files modified, number of hunks, and number of </w:t>
-      </w:r>
-      <w:r>
-        <w:lastRenderedPageBreak/>
-        <w:t xml:space="preserve">lines modified between the commit. These values will be totaled separately per diff and grouped into the categories of extra small, small, medium, large, and </w:t>
+        <w:t>The metrics of interest from each commit pair diff are the number of files modified, number of hunks, and number of lines modified between the commit</w:t>
+      </w:r>
+      <w:r>
+        <w:t>s</w:t>
+      </w:r>
+      <w:r>
+        <w:t>. These values will be totaled separately per diff and group</w:t>
+      </w:r>
+      <w:r>
+        <w:t>ed into the categories of extra-</w:t>
+      </w:r>
+      <w:r>
+        <w:t xml:space="preserve">small, small, medium, large, and </w:t>
       </w:r>
       <w:r>
         <w:t>extra-large</w:t>
@@ -1134,19 +1869,23 @@
         <w:pStyle w:val="NormalText"/>
       </w:pPr>
       <w:r>
-        <w:t>With the amount of data in need of analysis, tool assistance would be an absolute necessity in order to compile the metrics for this study. The initial approach taken toward tooling was to avoid reinventing the wheel and seek out an existing tool, and while there was no shortage of tools for</w:t>
+        <w:lastRenderedPageBreak/>
+        <w:t>With the amount of data in need of analysis, tool assistance would be an absolute necessity in order to compile the metrics for this study. The initial approach taken toward tooling was to avoid reinventing the whee</w:t>
+      </w:r>
+      <w:r>
+        <w:t>l and seek out an existing tool.</w:t>
+      </w:r>
+      <w:r>
+        <w:t xml:space="preserve"> </w:t>
+      </w:r>
+      <w:r>
+        <w:t>W</w:t>
+      </w:r>
+      <w:r>
+        <w:t>hile there was no shortage of tools for</w:t>
       </w:r>
       <w:r>
         <w:t xml:space="preserve"> software metrics, Cloc</w:t>
-      </w:r>
-      <w:r>
-        <w:rPr>
-          <w:rStyle w:val="FootnoteReference"/>
-        </w:rPr>
-        <w:footnoteReference w:id="6"/>
-      </w:r>
-      <w:r>
-        <w:t xml:space="preserve"> and Ohcount</w:t>
       </w:r>
       <w:r>
         <w:rPr>
@@ -1155,7 +1894,22 @@
         <w:footnoteReference w:id="7"/>
       </w:r>
       <w:r>
-        <w:t xml:space="preserve"> initially stood out. Unfortunately while vetting the tools during the early testing and planning phase, it became clear that while Cloc and Ohcount would indeed provide software size metrics such as SLOC and LOC, these tools were unable to assist with providing metrics based on revision differences since the granularity was limited to the calculation of size metrics for an entire file or source code project directory.</w:t>
+        <w:t xml:space="preserve"> and Ohcount</w:t>
+      </w:r>
+      <w:r>
+        <w:rPr>
+          <w:rStyle w:val="FootnoteReference"/>
+        </w:rPr>
+        <w:footnoteReference w:id="8"/>
+      </w:r>
+      <w:r>
+        <w:t xml:space="preserve"> initially stood out. </w:t>
+      </w:r>
+      <w:r>
+        <w:t xml:space="preserve">However, </w:t>
+      </w:r>
+      <w:r>
+        <w:t>while vetting the tools during the early testing and planning phase, it became clear that while Cloc and Ohcount would indeed provide software size metrics such as SLOC and LOC, these tools were unable to assist with providing metrics based on revision differences since the granularity was limited to the calculation of size metrics for an entire file or source code project directory.</w:t>
       </w:r>
     </w:p>
     <w:p>
@@ -1163,7 +1917,7 @@
         <w:pStyle w:val="NormalText"/>
       </w:pPr>
       <w:r>
-        <w:t xml:space="preserve">When the search for off the shelf tooling proved unsuccessful, the Git command line client was then examined. This option was more promising as the Git command line tool has a very convenient option for its diff functionality called </w:t>
+        <w:t xml:space="preserve">When the search for tooling proved unsuccessful, the Git command line client was then examined. This option was more promising as the Git command line tool has a very convenient option for its diff functionality called </w:t>
       </w:r>
       <w:r>
         <w:rPr>
@@ -1186,7 +1940,25 @@
       </w:r>
       <w:proofErr w:type="spellEnd"/>
       <w:r>
-        <w:t xml:space="preserve">. When combined with two revision identifiers the command provided a very clean single line diff response that detailed the number of files changed and the number of line additions and deletions. The only shortcoming of this approach was that finding the number of hunks in each commit was troublesome as that information is not included in the abbreviated diff report information. Using the standard diff option and parsing the full output of the diff report while not impossible, seemed inefficient and time consuming, so the search for a </w:t>
+        <w:t>. When combined with two revision identifiers the command provided a very clean single line diff response that detailed the number of files changed and the number of line additions and deletions. The only shortcoming of this approach was that finding the number of hunks i</w:t>
+      </w:r>
+      <w:r>
+        <w:t>n each commit was troublesome because that</w:t>
+      </w:r>
+      <w:r>
+        <w:t xml:space="preserve"> information is not included in the abbreviated diff report information. Using the standard diff option and parsing th</w:t>
+      </w:r>
+      <w:r>
+        <w:t>e full output of the diff report</w:t>
+      </w:r>
+      <w:r>
+        <w:t xml:space="preserve"> seemed inefficient and time consuming, </w:t>
+      </w:r>
+      <w:r>
+        <w:t xml:space="preserve">thus began </w:t>
+      </w:r>
+      <w:r>
+        <w:t xml:space="preserve">the search for a </w:t>
       </w:r>
       <w:r>
         <w:t>cleaner and</w:t>
@@ -1195,16 +1967,7 @@
         <w:t xml:space="preserve"> more comprehensiv</w:t>
       </w:r>
       <w:r>
-        <w:t>e solution lead to the libgit2</w:t>
-      </w:r>
-      <w:r>
-        <w:rPr>
-          <w:rStyle w:val="FootnoteReference"/>
-        </w:rPr>
-        <w:footnoteReference w:id="8"/>
-      </w:r>
-      <w:r>
-        <w:t xml:space="preserve"> </w:t>
+        <w:t xml:space="preserve">e solution lead to the libgit2 </w:t>
       </w:r>
       <w:r>
         <w:t>library (covered in the following section).</w:t>
@@ -1215,13 +1978,49 @@
         <w:pStyle w:val="NormalText"/>
       </w:pPr>
       <w:r>
-        <w:t xml:space="preserve">The initial tool while </w:t>
-      </w:r>
-      <w:r>
-        <w:t>functional</w:t>
-      </w:r>
-      <w:r>
-        <w:t xml:space="preserve"> was quite basic. Test repositories were hard coded into the application, and upon execution, the repositories were cloned from GitHub. Once a repository was downloaded, an array containing all of the commits, represented by cryptographic SHA hashes, was created and ordered from oldest to newest commit. These hashes were fed in pairs to a differencing function in the library which performed the internal Git differencing between the two revisions of the repository, and provided access to a data structure containing information on the files, hunks (consecutive blocks of code changes), and lines all altered between the two revision commits. This first endeavor proved to be a solid base for the project, but the performance of the approach proved inefficient. Upon closer analysis of the raw data being processed, it became </w:t>
+        <w:t xml:space="preserve">The initial tool was quite basic. Test repositories were hard coded into the application, and upon execution, the repositories were cloned from GitHub. Once a repository was downloaded, an array containing all of the commits, represented by cryptographic SHA hashes, was </w:t>
+      </w:r>
+      <w:r>
+        <w:t xml:space="preserve">initialized </w:t>
+      </w:r>
+      <w:r>
+        <w:t>and ordered from oldest to newest commit. These hashes were fed in pairs to a diffe</w:t>
+      </w:r>
+      <w:r>
+        <w:t>rencing function in the library that</w:t>
+      </w:r>
+      <w:r>
+        <w:t xml:space="preserve"> performed the internal Git differencing between the </w:t>
+      </w:r>
+      <w:r>
+        <w:t>two revisions of the repository.</w:t>
+      </w:r>
+      <w:r>
+        <w:t xml:space="preserve"> </w:t>
+      </w:r>
+      <w:r>
+        <w:t xml:space="preserve">It then </w:t>
+      </w:r>
+      <w:r>
+        <w:t xml:space="preserve">provided access to a data structure containing information on the files, hunks, and lines all </w:t>
+      </w:r>
+      <w:r>
+        <w:t xml:space="preserve">modified </w:t>
+      </w:r>
+      <w:r>
+        <w:t>between the two revision</w:t>
+      </w:r>
+      <w:r>
+        <w:t>s</w:t>
+      </w:r>
+      <w:r>
+        <w:t xml:space="preserve">. This first endeavor proved to be a solid base for the project, but the performance of the approach </w:t>
+      </w:r>
+      <w:r>
+        <w:t xml:space="preserve">was </w:t>
+      </w:r>
+      <w:r>
+        <w:t xml:space="preserve">inefficient. Upon closer analysis of the raw data being processed, it became </w:t>
       </w:r>
       <w:r>
         <w:t>clearer</w:t>
@@ -1235,11 +2034,10 @@
         <w:pStyle w:val="NormalText"/>
       </w:pPr>
       <w:r>
-        <w:t xml:space="preserve">While a large amount of data was expected from the diff process, it was unclear during early testing of the tooling just how large some of the diffs would be. One particular repository, FreeBSD caused significant resource strain on the tool due to the sheer size of the diff object produced. As an example, one particular diff contained approximately seven thousand file modifications, consisting of nearly 250,000 line </w:t>
-      </w:r>
-      <w:r>
-        <w:lastRenderedPageBreak/>
-        <w:t>additions and 500,000 line deletions. Large commits such as this had serious ramifications on the tool’s performance, and ultimately exhausted all of the RAM in our two data collection systems, each equipped with eight gigabytes of RAM and crashed the OS (Ubuntu 12.04 64-bit and Arch Linux 3.12.1 64-bit). After observing this limitation first hand, adjustments were made in an effort to improve the efficiency and stability of the tool.</w:t>
+        <w:t xml:space="preserve">Some of the diffs that were processed were incredibly large. </w:t>
+      </w:r>
+      <w:r>
+        <w:t>One particular repository, FreeBSD caused significant resource strain on the tool due to the sheer size of the diff object produced. As an example, one particular diff contained approximately seven thousand file modifications, consisting of nearly 250,000 line additions and 500,000 line deletions. Large commits such as this had serious ramifications on the tool’s performance, and ultimately exhausted all of the RAM in our two data collection systems, each equipped with eight gigabytes of RAM and crashed the OS (Ubuntu 12.04 64-bit and Arch Linux 3.12.1 64-bit). After observing this limitation first hand, adjustments were made in an effort to improve the efficiency and stability of the tool.</w:t>
       </w:r>
     </w:p>
     <w:p>
@@ -1247,6 +2045,7 @@
         <w:pStyle w:val="Heading2"/>
       </w:pPr>
       <w:r>
+        <w:lastRenderedPageBreak/>
         <w:t>Final Tool Design and Implementation</w:t>
       </w:r>
     </w:p>
@@ -1255,7 +2054,31 @@
         <w:pStyle w:val="NormalText"/>
       </w:pPr>
       <w:r>
-        <w:t xml:space="preserve">After experimentation with various tooling options, the authors’ arrived at a combination of libgit2 with Python for the core implementation of the final tool supplemented by output from the Git command client’s </w:t>
+        <w:t xml:space="preserve">After experimentation with </w:t>
+      </w:r>
+      <w:r>
+        <w:t xml:space="preserve">the </w:t>
+      </w:r>
+      <w:r>
+        <w:t>vario</w:t>
+      </w:r>
+      <w:r>
+        <w:t>us tooling options, the authors</w:t>
+      </w:r>
+      <w:r>
+        <w:t xml:space="preserve"> arrived at a combination of libgit2 </w:t>
+      </w:r>
+      <w:r>
+        <w:t xml:space="preserve">and </w:t>
+      </w:r>
+      <w:r>
+        <w:t xml:space="preserve">Python for the </w:t>
+      </w:r>
+      <w:r>
+        <w:t xml:space="preserve">final tool, with a </w:t>
+      </w:r>
+      <w:r>
+        <w:t xml:space="preserve">core implementation supplemented by output from the Git command client’s </w:t>
       </w:r>
       <w:r>
         <w:rPr>
@@ -1274,22 +2097,53 @@
       <w:r>
         <w:t xml:space="preserve"> option. Libgit2 is used to expose the core functionality of Git allowing for third party applications to gain programmatic access to the details of a Git repository through the use of its API. Since </w:t>
       </w:r>
-      <w:proofErr w:type="gramStart"/>
-      <w:r>
-        <w:t>the library is utilized in production by companies such a</w:t>
-      </w:r>
-      <w:r>
-        <w:t>s GitHub and Microsoft</w:t>
-      </w:r>
-      <w:proofErr w:type="gramEnd"/>
-      <w:r>
-        <w:t>, this lent the library additional credibility and made the choice fairly obvious for the authors. While the library is written in C, there are bindings for fiftee</w:t>
+      <w:r>
+        <w:t>companies such as GitHub and Microsoft utilize libgit2 in production</w:t>
+      </w:r>
+      <w:r>
+        <w:t xml:space="preserve">, this lent the library additional credibility and made the choice fairly obvious for the authors. While the library is written in C, </w:t>
+      </w:r>
+      <w:r>
+        <w:t xml:space="preserve">bindings exist </w:t>
+      </w:r>
+      <w:r>
+        <w:t>for fiftee</w:t>
       </w:r>
       <w:r>
         <w:t>n additional languages</w:t>
       </w:r>
       <w:r>
-        <w:t>, one of which being the Python programming language. While this made the development language decision easier, the authors’ did consider various languages before choosing Python. In the end, it was thought that the due to the authors’ previous experience with Python development and the ease of quickly prototyping in the language that Python would prove to be a safe choice. Another nice feature of Python is the comprehensive standard library that provides many additional convenient features with no additional configuration or external libraries required. Once initial setup of the library and language bindings were complete, development with pygit2, libgit2 and Python proved to be was relatively painless.</w:t>
+        <w:t>, one of which being the Python programming language. While this made the development langua</w:t>
+      </w:r>
+      <w:r>
+        <w:t xml:space="preserve">ge decision easier, </w:t>
+      </w:r>
+      <w:r>
+        <w:t xml:space="preserve">various languages were </w:t>
+      </w:r>
+      <w:r>
+        <w:t xml:space="preserve">considered </w:t>
+      </w:r>
+      <w:r>
+        <w:t>before choosing Python. In the end, it was thou</w:t>
+      </w:r>
+      <w:r>
+        <w:t>ght that the due to the authors’</w:t>
+      </w:r>
+      <w:r>
+        <w:t xml:space="preserve"> previous experience with Python development and the ease of quickly prototyping in the language that Python would prove to be a safe choice. Another </w:t>
+      </w:r>
+      <w:r>
+        <w:t xml:space="preserve">beneficial </w:t>
+      </w:r>
+      <w:r>
+        <w:t xml:space="preserve">feature of Python is the comprehensive standard library that provides many additional convenient features with no </w:t>
+      </w:r>
+      <w:r>
+        <w:t>superfluous</w:t>
+      </w:r>
+      <w:r>
+        <w:t xml:space="preserve"> configuration or external libraries required. Once initial setup of the library and language bindings were complete, development with pygit2, libgit2 and Python proved to be was relatively painless.</w:t>
       </w:r>
     </w:p>
     <w:p>
@@ -1297,7 +2151,13 @@
         <w:pStyle w:val="NormalText"/>
       </w:pPr>
       <w:r>
-        <w:t>The final iteration of our data collection tool resulted in a straightforward command line application capable of cloning a repository from GitHub and totaling and categorizing the size metric data for each commit pair diff comparison in the entire history of the repository. The tool supports command line options for processing an individual repo with the following command:</w:t>
+        <w:t>The final iteration of our data collection tool resulted in a straightforward command line application capable of cloning a repository from GitHub</w:t>
+      </w:r>
+      <w:r>
+        <w:t>, as well as</w:t>
+      </w:r>
+      <w:r>
+        <w:t xml:space="preserve"> totaling and categorizing the size metric data for each commit pair diff comparison in the entire history of the repository. The tool supports command line options for processing an individual repo with the following command:</w:t>
       </w:r>
     </w:p>
     <w:p>
@@ -1364,18 +2224,25 @@
         <w:pStyle w:val="NormalText"/>
       </w:pPr>
       <w:r>
-        <w:t xml:space="preserve">Once the tool has collected a repository, the pygit2 library is used to retrieve the entire set of cryptographic SHA hash that represent each individual commit, and the hashes are returned in a list sorted from oldest to most recent. These hashes are run through a python sub process instance of the </w:t>
-      </w:r>
-      <w:proofErr w:type="spellStart"/>
-      <w:r>
-        <w:t>git</w:t>
-      </w:r>
-      <w:proofErr w:type="spellEnd"/>
-      <w:r>
-        <w:t xml:space="preserve"> command line tool to</w:t>
-      </w:r>
-      <w:r>
-        <w:t xml:space="preserve"> run a </w:t>
+        <w:t>Once the tool has collected a repository, the pygit2 library is used to retrieve the entire set of cryptographic SHA</w:t>
+      </w:r>
+      <w:r>
+        <w:t>1</w:t>
+      </w:r>
+      <w:r>
+        <w:t xml:space="preserve"> hash</w:t>
+      </w:r>
+      <w:r>
+        <w:t>es</w:t>
+      </w:r>
+      <w:r>
+        <w:t xml:space="preserve"> that represent each individual commit, and sorted from oldest to most recent. These hashes are run through a python sub process instance o</w:t>
+      </w:r>
+      <w:r>
+        <w:t>f the Git command line tool to run</w:t>
+      </w:r>
+      <w:r>
+        <w:t xml:space="preserve"> a </w:t>
       </w:r>
       <w:proofErr w:type="spellStart"/>
       <w:r>
@@ -1408,8 +2275,13 @@
         <w:pStyle w:val="NormalText"/>
       </w:pPr>
       <w:r>
-        <w:lastRenderedPageBreak/>
-        <w:t xml:space="preserve">Collection of hunks requires the pygit2 diff </w:t>
+        <w:t>Collection of hunks requires pygit2</w:t>
+      </w:r>
+      <w:r>
+        <w:t>’s internal</w:t>
+      </w:r>
+      <w:r>
+        <w:t xml:space="preserve"> diff </w:t>
       </w:r>
       <w:r>
         <w:t>function, which</w:t>
@@ -1452,7 +2324,59 @@
         <w:t>changed</w:t>
       </w:r>
       <w:r>
-        <w:t xml:space="preserve"> files, hunks and lines of code are then evaluated into extra small, small, medium, large, or extra-large categories based on their respective number of occurrences. When the entire repository is processed the end result is a file that contains a count the total number of modified files, hunks, and lines that fall into the aforementioned categories. It is this file and the values it contains that is used for the evaluation of our study. While this final revision of the tool was faster than the previous incarnations, it still struggled with the same memory consumption issues of its predecessor on the FreeBSD repository. With this in mind, the authors determined that a higher performance language such as C or C++ would most likely be necessary to provide the maximum efficiency necessary repositories with a combination of very large commits and a high overall commit history.</w:t>
+        <w:t xml:space="preserve"> files, hunks and lines of </w:t>
+      </w:r>
+      <w:r>
+        <w:lastRenderedPageBreak/>
+        <w:t xml:space="preserve">code are then evaluated into extra small, small, medium, large, or extra-large categories based on their respective </w:t>
+      </w:r>
+      <w:r>
+        <w:t xml:space="preserve">number </w:t>
+      </w:r>
+      <w:r>
+        <w:t xml:space="preserve">of occurrences. When the entire repository is processed the end result is a </w:t>
+      </w:r>
+      <w:r>
+        <w:t xml:space="preserve">text </w:t>
+      </w:r>
+      <w:r>
+        <w:t xml:space="preserve">file that contains a count the total number of modified files, hunks, and lines that fall into the aforementioned categories. </w:t>
+      </w:r>
+      <w:r>
+        <w:t xml:space="preserve">These </w:t>
+      </w:r>
+      <w:r>
+        <w:t>file</w:t>
+      </w:r>
+      <w:r>
+        <w:t>s</w:t>
+      </w:r>
+      <w:r>
+        <w:t xml:space="preserve"> and the values </w:t>
+      </w:r>
+      <w:r>
+        <w:t xml:space="preserve">they contain are </w:t>
+      </w:r>
+      <w:r>
+        <w:t xml:space="preserve">used for the evaluation of </w:t>
+      </w:r>
+      <w:r>
+        <w:t xml:space="preserve">this </w:t>
+      </w:r>
+      <w:r>
+        <w:t xml:space="preserve">study. While this final revision of the tool was faster than the previous incarnations, it still struggled with the same memory consumption issues of its predecessor on the FreeBSD repository. With this in mind, the authors determined that a higher performance language such as C or C++ would most likely be necessary to provide the maximum efficiency </w:t>
+      </w:r>
+      <w:r>
+        <w:t>required</w:t>
+      </w:r>
+      <w:r>
+        <w:t xml:space="preserve"> </w:t>
+      </w:r>
+      <w:r>
+        <w:t xml:space="preserve">to process </w:t>
+      </w:r>
+      <w:r>
+        <w:t>repositories with a combination of very large commits and a high overall commit history.</w:t>
       </w:r>
     </w:p>
     <w:p>
@@ -1491,7 +2415,13 @@
         <w:t xml:space="preserve"> open source software projects with varying sizes and domains </w:t>
       </w:r>
       <w:r>
-        <w:t xml:space="preserve">that were cloned from Git. </w:t>
+        <w:t>that were cloned from Git</w:t>
+      </w:r>
+      <w:r>
+        <w:t>Hub</w:t>
+      </w:r>
+      <w:r>
+        <w:t xml:space="preserve">. </w:t>
       </w:r>
       <w:r>
         <w:t xml:space="preserve">Several repositories were included from a previous study </w:t>
@@ -1518,13 +2448,10 @@
         <w:t xml:space="preserve">, such as gcc, Ruby, and Python. </w:t>
       </w:r>
       <w:r>
-        <w:t xml:space="preserve">The </w:t>
-      </w:r>
-      <w:r>
-        <w:t xml:space="preserve">aim of examining these repositories was to </w:t>
-      </w:r>
-      <w:r>
-        <w:t>each</w:t>
+        <w:t>E</w:t>
+      </w:r>
+      <w:r>
+        <w:t>ach</w:t>
       </w:r>
       <w:r>
         <w:t xml:space="preserve"> repository’s commit history was traversed to obtain three size metrics: </w:t>
@@ -1540,7 +2467,7 @@
         <w:ind w:left="630"/>
       </w:pPr>
       <w:r>
-        <w:t>Lines of code (LOC) added, deleted, or modified in a commit</w:t>
+        <w:t>Lines of code (LOC) modified in a commit</w:t>
       </w:r>
     </w:p>
     <w:p>
@@ -1553,7 +2480,7 @@
         <w:ind w:left="630"/>
       </w:pPr>
       <w:r>
-        <w:t>Number of files added, deleted, or modified in a commit</w:t>
+        <w:t>Number of files modified in a commit</w:t>
       </w:r>
     </w:p>
     <w:p>
@@ -1566,10 +2493,10 @@
         <w:ind w:left="630"/>
       </w:pPr>
       <w:r>
-        <w:t xml:space="preserve">Number of hunks added, deleted, </w:t>
-      </w:r>
-      <w:r>
-        <w:t>or modified</w:t>
+        <w:t xml:space="preserve">Number of hunks </w:t>
+      </w:r>
+      <w:r>
+        <w:t>modified</w:t>
       </w:r>
       <w:r>
         <w:t xml:space="preserve"> in a commit</w:t>
@@ -1580,10 +2507,22 @@
         <w:pStyle w:val="NormalText"/>
       </w:pPr>
       <w:r>
-        <w:t xml:space="preserve">Merge commits were also taken into account during the commit measures. </w:t>
-      </w:r>
-      <w:r>
-        <w:t>Lines of code changes were calculated by taking the sum of line changes for each file changed. Hunks are sections of line changes that have been modified together within the file</w:t>
+        <w:t xml:space="preserve">Merge commits were also taken into account during the commit </w:t>
+      </w:r>
+      <w:r>
+        <w:t>measurements</w:t>
+      </w:r>
+      <w:r>
+        <w:t xml:space="preserve">. </w:t>
+      </w:r>
+      <w:r>
+        <w:t xml:space="preserve">Lines of code changes were calculated by taking the sum of line changes for each </w:t>
+      </w:r>
+      <w:r>
+        <w:t xml:space="preserve">hunk </w:t>
+      </w:r>
+      <w:r>
+        <w:t>changed. Hunks are sections of line changes that have been modified together within the file</w:t>
       </w:r>
       <w:r>
         <w:t>. For example, when lines 1-10 have been modified and lines 23-30 have been modified wit</w:t>
@@ -2517,7 +3456,6 @@
         <w:pStyle w:val="Heading2"/>
       </w:pPr>
       <w:r>
-        <w:lastRenderedPageBreak/>
         <w:t>Examined Projects</w:t>
       </w:r>
     </w:p>
@@ -2526,7 +3464,16 @@
         <w:pStyle w:val="NormalText"/>
       </w:pPr>
       <w:r>
-        <w:t>Thirteen open source projects located in GitHub were examined for the purposes of this study. The projects are listed in Table 2 with their corresponding duration of project length, total number of commits throughout the project, total lines of code per repository, and the total number of files in the project.</w:t>
+        <w:t xml:space="preserve">Thirteen open source projects collected from GitHub </w:t>
+      </w:r>
+      <w:r>
+        <w:t>are listed in Table 2 with their corresponding duration of project</w:t>
+      </w:r>
+      <w:r>
+        <w:t xml:space="preserve"> in years</w:t>
+      </w:r>
+      <w:r>
+        <w:t>, total number of commits throughout the project, total lines of code per repository, and the total number of files in the project.</w:t>
       </w:r>
     </w:p>
     <w:tbl>
@@ -3207,6 +4154,7 @@
                 <w:sz w:val="16"/>
                 <w:szCs w:val="16"/>
               </w:rPr>
+              <w:lastRenderedPageBreak/>
               <w:t>GNU Image Manipulation Program</w:t>
             </w:r>
             <w:r>
@@ -4968,7 +5916,13 @@
         <w:t>n</w:t>
       </w:r>
       <w:r>
-        <w:t xml:space="preserve"> open source web applications framework for rapid development of database driven web applications using the Model View Controller (MVC) paradigm written in Python. Originally developed in 2005 Django has seen a steady rise in usage since.</w:t>
+        <w:t xml:space="preserve"> open source web applications framework for rapid development of database driven web applications using the Model View Controller (MVC) paradigm written in Python. Originally </w:t>
+      </w:r>
+      <w:r>
+        <w:t xml:space="preserve">released </w:t>
+      </w:r>
+      <w:r>
+        <w:t>in 2005 Django has seen a steady rise in usage since.</w:t>
       </w:r>
     </w:p>
     <w:p>
@@ -4995,7 +5949,19 @@
         </w:tabs>
       </w:pPr>
       <w:r>
-        <w:t>Express is a relatively new web applications framework that utilizes the Node.js scripting language. Like Django, Express provides a way to rapidly create complex database driven MVC applications. Express is designed to be especially minimal in its "Don't do too much" approach and mostly handles HTTP logic. Development began just months before the initial Node.js release in January 2009.</w:t>
+        <w:t>Express is a relatively new web applications framework that utilizes the Node.js scripting language. Like Django, Express provides a way to rapidly create complex database driven MVC applications. Express is designed t</w:t>
+      </w:r>
+      <w:r>
+        <w:t xml:space="preserve">o be especially minimal in its </w:t>
+      </w:r>
+      <w:r>
+        <w:t xml:space="preserve">approach and </w:t>
+      </w:r>
+      <w:r>
+        <w:t xml:space="preserve">primarily handles </w:t>
+      </w:r>
+      <w:r>
+        <w:t>HTTP logic. Development began just months before the initial Node.js release in January 2009.</w:t>
       </w:r>
     </w:p>
     <w:p>
@@ -5072,7 +6038,6 @@
         </w:tabs>
       </w:pPr>
       <w:r>
-        <w:lastRenderedPageBreak/>
         <w:t xml:space="preserve">Hadoop is </w:t>
       </w:r>
       <w:proofErr w:type="gramStart"/>
@@ -5124,7 +6089,13 @@
         <w:t>rned with providing a simple API</w:t>
       </w:r>
       <w:r>
-        <w:t xml:space="preserve"> interface to the Document Object Model, but also has a strong focus on normalizing browser quarks. </w:t>
+        <w:t xml:space="preserve"> interface to the Document Object Model, but also has a strong focus on normalizing browser </w:t>
+      </w:r>
+      <w:r>
+        <w:t>quirks</w:t>
+      </w:r>
+      <w:r>
+        <w:t xml:space="preserve">. </w:t>
       </w:r>
       <w:r>
         <w:t>JQuery</w:t>
@@ -5143,6 +6114,7 @@
         <w:ind w:firstLine="180"/>
       </w:pPr>
       <w:r>
+        <w:lastRenderedPageBreak/>
         <w:t>Libgit2</w:t>
       </w:r>
     </w:p>
@@ -5170,7 +6142,19 @@
         <w:t>Libgit2</w:t>
       </w:r>
       <w:r>
-        <w:t xml:space="preserve"> was originally developed in 2008 libgit2 is now used by the likes of GitHub, Beanstalk, and Microsoft. Language bindings are also offered for various other languages.</w:t>
+        <w:t xml:space="preserve"> was originally developed in 2008 </w:t>
+      </w:r>
+      <w:r>
+        <w:t xml:space="preserve">and </w:t>
+      </w:r>
+      <w:r>
+        <w:t xml:space="preserve">is now used by the likes of GitHub, Beanstalk, and Microsoft. Language bindings are also offered for various other </w:t>
+      </w:r>
+      <w:r>
+        <w:t xml:space="preserve">development </w:t>
+      </w:r>
+      <w:r>
+        <w:t>languages.</w:t>
       </w:r>
     </w:p>
     <w:p>
@@ -5259,7 +6243,25 @@
         </w:tabs>
       </w:pPr>
       <w:r>
-        <w:t>Mono is an open source compiler that is compatible with C# and the dot NET framework. It also includes the common language runtime required to execute programs compiled with mono. Mono originally began development in 2004 by Novell, but has since been taken over by Xamarin.</w:t>
+        <w:t>Mono is an open source compiler that is</w:t>
+      </w:r>
+      <w:r>
+        <w:t xml:space="preserve"> compatible with C# and the .</w:t>
+      </w:r>
+      <w:r>
+        <w:t xml:space="preserve">NET framework. It also includes the common language runtime required to </w:t>
+      </w:r>
+      <w:r>
+        <w:t>execute programs compiled with M</w:t>
+      </w:r>
+      <w:r>
+        <w:t xml:space="preserve">ono. </w:t>
+      </w:r>
+      <w:r>
+        <w:t>It</w:t>
+      </w:r>
+      <w:r>
+        <w:t xml:space="preserve"> originally began development in 2004 by Novell, but has since been taken over by Xamarin.</w:t>
       </w:r>
     </w:p>
     <w:p>
@@ -5287,7 +6289,19 @@
         </w:tabs>
       </w:pPr>
       <w:r>
-        <w:t>Node.js is relatively new software platform used for creating highly scalable network applications. The platform utilizes the JavaScript scripting language and uses an event based non-blocking event loop.  Development only recently begun in 2009, but it has since gained a lot of traction due to the need for scalable web applications.</w:t>
+        <w:t>Node.js is</w:t>
+      </w:r>
+      <w:r>
+        <w:t xml:space="preserve"> a</w:t>
+      </w:r>
+      <w:r>
+        <w:t xml:space="preserve"> relatively new software platform used for creating highly scalable network applications. The platform utilizes the JavaScript scripting language and uses an event based non-blocking event loop.  Development only recently begun in 2009, but it has since gained a lot of traction due to the need for scalable </w:t>
+      </w:r>
+      <w:r>
+        <w:t xml:space="preserve">real-time </w:t>
+      </w:r>
+      <w:r>
+        <w:t>web applications.</w:t>
       </w:r>
     </w:p>
     <w:p>
@@ -5371,15 +6385,19 @@
         </w:tabs>
       </w:pPr>
       <w:r>
-        <w:t xml:space="preserve">Publicly released in 1995, Ruby is functional programming language that strives to provide </w:t>
-      </w:r>
-      <w:proofErr w:type="gramStart"/>
-      <w:r>
-        <w:t>an</w:t>
-      </w:r>
-      <w:proofErr w:type="gramEnd"/>
-      <w:r>
-        <w:t xml:space="preserve"> clean object oriented language that is easy to comprehend and powerful in application. When combined with the Rails web framework, Ruby can be used to code web services and applications.</w:t>
+        <w:t>Publicly released in 1995, Ruby is functional programming language that strives to p</w:t>
+      </w:r>
+      <w:r>
+        <w:t>rovide a</w:t>
+      </w:r>
+      <w:r>
+        <w:t xml:space="preserve"> clean object oriented language that is easy to comprehend and powerful in </w:t>
+      </w:r>
+      <w:r>
+        <w:t xml:space="preserve">practical </w:t>
+      </w:r>
+      <w:r>
+        <w:t>application. When combined with the Rails web framework, Ruby can be used to code web services and applications.</w:t>
       </w:r>
     </w:p>
     <w:p>
@@ -5412,11 +6430,13 @@
         <w:t>open source</w:t>
       </w:r>
       <w:r>
-        <w:t xml:space="preserve"> entertainment management and presentation application. </w:t>
-      </w:r>
-      <w:r>
-        <w:lastRenderedPageBreak/>
-        <w:t>Designed to provide a simple and attractive playback for both audio and video multimedia, XBMC is frequently used as a HTPC (Home Theatre Personal Computer) interface. XBMC has received the support of more than 450 software developers worldwide, and is available in more than 65 languages.</w:t>
+        <w:t xml:space="preserve"> entertainment management and presentation ap</w:t>
+      </w:r>
+      <w:r>
+        <w:t>plication. Designed to provide</w:t>
+      </w:r>
+      <w:r>
+        <w:t xml:space="preserve"> simple and attractive playback for both audio and video multimedia, XBMC is frequently used as a HTPC (Home Theatre Personal Computer) interface. XBMC has received the support of more than 450 software developers worldwide, and is available in more than 65 languages.</w:t>
       </w:r>
     </w:p>
     <w:p>
@@ -5431,6 +6451,7 @@
         <w:rPr>
           <w:noProof/>
         </w:rPr>
+        <w:lastRenderedPageBreak/>
         <w:drawing>
           <wp:inline distT="0" distB="0" distL="0" distR="0" wp14:anchorId="0A3D215C" wp14:editId="0E85FF43">
             <wp:extent cx="3202306" cy="1625600"/>
@@ -7129,15 +8150,22 @@
         <w:pStyle w:val="NormalText"/>
       </w:pPr>
       <w:r>
-        <w:t xml:space="preserve">The </w:t>
-      </w:r>
-      <w:proofErr w:type="gramStart"/>
-      <w:r>
-        <w:t>average commit</w:t>
-      </w:r>
-      <w:proofErr w:type="gramEnd"/>
-      <w:r>
-        <w:t xml:space="preserve"> size for each of the 13 open source project separated by size categories are shown in Figure 4. Aggregating all open source projects studied, 23% of the lines of code modified, 12% of files modified, and 23% of hunks modified were classified as large or extra-large. With the exception of the files modified, all other commit size metrics examined contained over 20% of larger commits. Based on these results, large commits are still a common occurrence, even given the modern software development practices when utilizing Git.</w:t>
+        <w:t xml:space="preserve">The average size of commits </w:t>
+      </w:r>
+      <w:r>
+        <w:t xml:space="preserve">for each of the 13 open source project separated by size categories are shown in Figure 4. Aggregating all open source projects studied, 23% of the lines of code modified, 12% of files modified, and 23% of hunks modified were classified as large or extra-large. With the exception of the files modified, all other commit size metrics examined contained over 20% of larger commits. Based on these results, large commits are still a common occurrence, </w:t>
+      </w:r>
+      <w:r>
+        <w:t xml:space="preserve">given even when using </w:t>
+      </w:r>
+      <w:r>
+        <w:t xml:space="preserve">modern software development practices </w:t>
+      </w:r>
+      <w:r>
+        <w:t xml:space="preserve">and </w:t>
+      </w:r>
+      <w:r>
+        <w:t>Git.</w:t>
       </w:r>
     </w:p>
     <w:p>
@@ -7171,7 +8199,13 @@
         <w:t xml:space="preserve">, ranging [-1, 1], </w:t>
       </w:r>
       <w:r>
-        <w:t xml:space="preserve">attempts to calculate if a linear co-relationship exists between variables. A negative value for r implies that as x increases, y decreases. A positive value for r implies that as x increases, y decreases. The closer the coefficient is to +1 or -1, the stronger the relationship. When </w:t>
+        <w:t xml:space="preserve">attempts to calculate if a linear co-relationship exists between variables. A negative value for r implies that as x increases, y decreases. A positive value for r implies that as x increases, y </w:t>
+      </w:r>
+      <w:r>
+        <w:t>increases</w:t>
+      </w:r>
+      <w:r>
+        <w:t xml:space="preserve">. The closer the coefficient is to +1 or -1, the stronger the relationship. When </w:t>
       </w:r>
       <m:oMath>
         <m:r>
@@ -7205,368 +8239,383 @@
       <w:r>
         <w:t xml:space="preserve">. A strong correlation is determined with </w:t>
       </w:r>
-      <w:r>
-        <w:t>r-values</w:t>
-      </w:r>
-      <w:r>
-        <w:t xml:space="preserve"> surpassing 0.8, while weak correlations are considered to have </w:t>
-      </w:r>
-      <w:r>
-        <w:t>r-values</w:t>
-      </w:r>
-      <w:r>
-        <w:t xml:space="preserve"> less than 0.5. </w:t>
-      </w:r>
-      <w:r>
-        <w:t>The equation used to calculate the correlation coefficient is as follows</w:t>
-      </w:r>
-    </w:p>
-    <w:p>
-      <w:pPr>
-        <w:pStyle w:val="NormalText"/>
-        <w:spacing w:before="60" w:after="60"/>
-        <w:jc w:val="center"/>
-      </w:pPr>
       <m:oMath>
         <m:r>
           <w:rPr>
             <w:rFonts w:ascii="Cambria Math" w:hAnsi="Cambria Math"/>
           </w:rPr>
-          <m:t>r=</m:t>
+          <m:t>r</m:t>
         </m:r>
-        <m:f>
-          <m:fPr>
-            <m:ctrlPr>
-              <w:rPr>
-                <w:rFonts w:ascii="Cambria Math" w:hAnsi="Cambria Math"/>
-                <w:i/>
-              </w:rPr>
-            </m:ctrlPr>
-          </m:fPr>
-          <m:num>
-            <m:r>
-              <w:rPr>
-                <w:rFonts w:ascii="Cambria Math" w:hAnsi="Cambria Math"/>
-              </w:rPr>
-              <m:t>n</m:t>
-            </m:r>
-            <m:r>
-              <m:rPr>
-                <m:sty m:val="p"/>
-              </m:rPr>
-              <w:rPr>
-                <w:rFonts w:ascii="Cambria Math" w:hAnsi="Cambria Math"/>
-              </w:rPr>
-              <m:t>Σ</m:t>
-            </m:r>
-            <m:r>
-              <w:rPr>
-                <w:rFonts w:ascii="Cambria Math" w:hAnsi="Cambria Math"/>
-              </w:rPr>
-              <m:t>xy-</m:t>
-            </m:r>
-            <m:d>
-              <m:dPr>
-                <m:ctrlPr>
-                  <w:rPr>
-                    <w:rFonts w:ascii="Cambria Math" w:hAnsi="Cambria Math"/>
-                    <w:i/>
-                  </w:rPr>
-                </m:ctrlPr>
-              </m:dPr>
-              <m:e>
-                <m:r>
-                  <m:rPr>
-                    <m:sty m:val="p"/>
-                  </m:rPr>
-                  <w:rPr>
-                    <w:rFonts w:ascii="Cambria Math" w:hAnsi="Cambria Math"/>
-                  </w:rPr>
-                  <m:t>Σ</m:t>
-                </m:r>
-                <m:r>
-                  <w:rPr>
-                    <w:rFonts w:ascii="Cambria Math" w:hAnsi="Cambria Math"/>
-                  </w:rPr>
-                  <m:t>x</m:t>
-                </m:r>
-              </m:e>
-            </m:d>
-            <m:d>
-              <m:dPr>
-                <m:ctrlPr>
-                  <w:rPr>
-                    <w:rFonts w:ascii="Cambria Math" w:hAnsi="Cambria Math"/>
-                    <w:i/>
-                  </w:rPr>
-                </m:ctrlPr>
-              </m:dPr>
-              <m:e>
-                <m:r>
-                  <m:rPr>
-                    <m:sty m:val="p"/>
-                  </m:rPr>
-                  <w:rPr>
-                    <w:rFonts w:ascii="Cambria Math" w:hAnsi="Cambria Math"/>
-                  </w:rPr>
-                  <m:t>Σ</m:t>
-                </m:r>
-                <m:r>
-                  <w:rPr>
-                    <w:rFonts w:ascii="Cambria Math" w:hAnsi="Cambria Math"/>
-                  </w:rPr>
-                  <m:t>y</m:t>
-                </m:r>
-              </m:e>
-            </m:d>
-          </m:num>
-          <m:den>
-            <m:rad>
-              <m:radPr>
-                <m:degHide m:val="1"/>
-                <m:ctrlPr>
-                  <w:rPr>
-                    <w:rFonts w:ascii="Cambria Math" w:hAnsi="Cambria Math"/>
-                    <w:i/>
-                  </w:rPr>
-                </m:ctrlPr>
-              </m:radPr>
-              <m:deg/>
-              <m:e>
-                <m:r>
-                  <w:rPr>
-                    <w:rFonts w:ascii="Cambria Math" w:hAnsi="Cambria Math"/>
-                  </w:rPr>
-                  <m:t>n</m:t>
-                </m:r>
-                <m:d>
-                  <m:dPr>
-                    <m:ctrlPr>
-                      <w:rPr>
-                        <w:rFonts w:ascii="Cambria Math" w:hAnsi="Cambria Math"/>
-                        <w:i/>
-                      </w:rPr>
-                    </m:ctrlPr>
-                  </m:dPr>
-                  <m:e>
-                    <m:r>
-                      <m:rPr>
-                        <m:sty m:val="p"/>
-                      </m:rPr>
-                      <w:rPr>
-                        <w:rFonts w:ascii="Cambria Math" w:hAnsi="Cambria Math"/>
-                      </w:rPr>
-                      <m:t>Σ</m:t>
-                    </m:r>
-                    <m:sSup>
-                      <m:sSupPr>
-                        <m:ctrlPr>
-                          <w:rPr>
-                            <w:rFonts w:ascii="Cambria Math" w:hAnsi="Cambria Math"/>
-                            <w:i/>
-                          </w:rPr>
-                        </m:ctrlPr>
-                      </m:sSupPr>
-                      <m:e>
-                        <m:r>
-                          <w:rPr>
-                            <w:rFonts w:ascii="Cambria Math" w:hAnsi="Cambria Math"/>
-                          </w:rPr>
-                          <m:t>x</m:t>
-                        </m:r>
-                      </m:e>
-                      <m:sup>
-                        <m:r>
-                          <w:rPr>
-                            <w:rFonts w:ascii="Cambria Math" w:hAnsi="Cambria Math"/>
-                          </w:rPr>
-                          <m:t>2</m:t>
-                        </m:r>
-                      </m:sup>
-                    </m:sSup>
-                  </m:e>
-                </m:d>
-                <m:r>
-                  <w:rPr>
-                    <w:rFonts w:ascii="Cambria Math" w:hAnsi="Cambria Math"/>
-                  </w:rPr>
-                  <m:t>-</m:t>
-                </m:r>
-                <m:d>
-                  <m:dPr>
-                    <m:ctrlPr>
-                      <w:rPr>
-                        <w:rFonts w:ascii="Cambria Math" w:hAnsi="Cambria Math"/>
-                        <w:i/>
-                      </w:rPr>
-                    </m:ctrlPr>
-                  </m:dPr>
-                  <m:e>
-                    <m:r>
-                      <m:rPr>
-                        <m:sty m:val="p"/>
-                      </m:rPr>
-                      <w:rPr>
-                        <w:rFonts w:ascii="Cambria Math" w:hAnsi="Cambria Math"/>
-                      </w:rPr>
-                      <m:t>Σ</m:t>
-                    </m:r>
-                    <m:sSup>
-                      <m:sSupPr>
-                        <m:ctrlPr>
-                          <w:rPr>
-                            <w:rFonts w:ascii="Cambria Math" w:hAnsi="Cambria Math"/>
-                            <w:i/>
-                          </w:rPr>
-                        </m:ctrlPr>
-                      </m:sSupPr>
-                      <m:e>
-                        <m:r>
-                          <w:rPr>
-                            <w:rFonts w:ascii="Cambria Math" w:hAnsi="Cambria Math"/>
-                          </w:rPr>
-                          <m:t>x</m:t>
-                        </m:r>
-                      </m:e>
-                      <m:sup>
-                        <m:r>
-                          <w:rPr>
-                            <w:rFonts w:ascii="Cambria Math" w:hAnsi="Cambria Math"/>
-                          </w:rPr>
-                          <m:t>2</m:t>
-                        </m:r>
-                      </m:sup>
-                    </m:sSup>
-                  </m:e>
-                </m:d>
-              </m:e>
-            </m:rad>
-            <m:rad>
-              <m:radPr>
-                <m:degHide m:val="1"/>
-                <m:ctrlPr>
-                  <w:rPr>
-                    <w:rFonts w:ascii="Cambria Math" w:hAnsi="Cambria Math"/>
-                    <w:i/>
-                  </w:rPr>
-                </m:ctrlPr>
-              </m:radPr>
-              <m:deg/>
-              <m:e>
-                <m:r>
-                  <w:rPr>
-                    <w:rFonts w:ascii="Cambria Math" w:hAnsi="Cambria Math"/>
-                  </w:rPr>
-                  <m:t>n</m:t>
-                </m:r>
-                <m:d>
-                  <m:dPr>
-                    <m:ctrlPr>
-                      <w:rPr>
-                        <w:rFonts w:ascii="Cambria Math" w:hAnsi="Cambria Math"/>
-                        <w:i/>
-                      </w:rPr>
-                    </m:ctrlPr>
-                  </m:dPr>
-                  <m:e>
-                    <m:r>
-                      <m:rPr>
-                        <m:sty m:val="p"/>
-                      </m:rPr>
-                      <w:rPr>
-                        <w:rFonts w:ascii="Cambria Math" w:hAnsi="Cambria Math"/>
-                      </w:rPr>
-                      <m:t>Σ</m:t>
-                    </m:r>
-                    <m:sSup>
-                      <m:sSupPr>
-                        <m:ctrlPr>
-                          <w:rPr>
-                            <w:rFonts w:ascii="Cambria Math" w:hAnsi="Cambria Math"/>
-                            <w:i/>
-                          </w:rPr>
-                        </m:ctrlPr>
-                      </m:sSupPr>
-                      <m:e>
-                        <m:r>
-                          <w:rPr>
-                            <w:rFonts w:ascii="Cambria Math" w:hAnsi="Cambria Math"/>
-                          </w:rPr>
-                          <m:t>y</m:t>
-                        </m:r>
-                      </m:e>
-                      <m:sup>
-                        <m:r>
-                          <w:rPr>
-                            <w:rFonts w:ascii="Cambria Math" w:hAnsi="Cambria Math"/>
-                          </w:rPr>
-                          <m:t>2</m:t>
-                        </m:r>
-                      </m:sup>
-                    </m:sSup>
-                  </m:e>
-                </m:d>
-                <m:r>
-                  <w:rPr>
-                    <w:rFonts w:ascii="Cambria Math" w:hAnsi="Cambria Math"/>
-                  </w:rPr>
-                  <m:t>-</m:t>
-                </m:r>
-                <m:d>
-                  <m:dPr>
-                    <m:ctrlPr>
-                      <w:rPr>
-                        <w:rFonts w:ascii="Cambria Math" w:hAnsi="Cambria Math"/>
-                        <w:i/>
-                      </w:rPr>
-                    </m:ctrlPr>
-                  </m:dPr>
-                  <m:e>
-                    <m:r>
-                      <m:rPr>
-                        <m:sty m:val="p"/>
-                      </m:rPr>
-                      <w:rPr>
-                        <w:rFonts w:ascii="Cambria Math" w:hAnsi="Cambria Math"/>
-                      </w:rPr>
-                      <m:t>Σ</m:t>
-                    </m:r>
-                    <m:sSup>
-                      <m:sSupPr>
-                        <m:ctrlPr>
-                          <w:rPr>
-                            <w:rFonts w:ascii="Cambria Math" w:hAnsi="Cambria Math"/>
-                            <w:i/>
-                          </w:rPr>
-                        </m:ctrlPr>
-                      </m:sSupPr>
-                      <m:e>
-                        <m:r>
-                          <w:rPr>
-                            <w:rFonts w:ascii="Cambria Math" w:hAnsi="Cambria Math"/>
-                          </w:rPr>
-                          <m:t>y</m:t>
-                        </m:r>
-                      </m:e>
-                      <m:sup>
-                        <m:r>
-                          <w:rPr>
-                            <w:rFonts w:ascii="Cambria Math" w:hAnsi="Cambria Math"/>
-                          </w:rPr>
-                          <m:t>2</m:t>
-                        </m:r>
-                      </m:sup>
-                    </m:sSup>
-                  </m:e>
-                </m:d>
-              </m:e>
-            </m:rad>
-          </m:den>
-        </m:f>
       </m:oMath>
       <w:r>
-        <w:t xml:space="preserve"> </w:t>
-      </w:r>
+        <w:t>-values</w:t>
+      </w:r>
+      <w:r>
+        <w:t xml:space="preserve"> surpassing 0.8, while weak correlations are considered to have </w:t>
+      </w:r>
+      <m:oMath>
+        <m:r>
+          <w:rPr>
+            <w:rFonts w:ascii="Cambria Math" w:hAnsi="Cambria Math"/>
+          </w:rPr>
+          <m:t>r</m:t>
+        </m:r>
+      </m:oMath>
+      <w:r>
+        <w:t>-values</w:t>
+      </w:r>
+      <w:r>
+        <w:t xml:space="preserve"> less than 0.5. </w:t>
+      </w:r>
+      <w:r>
+        <w:t>The equation used to calculate the correlation coefficient is as follows</w:t>
+      </w:r>
+    </w:p>
+    <w:p>
+      <w:pPr>
+        <w:pStyle w:val="NormalText"/>
+        <w:spacing w:before="240" w:after="240"/>
+        <w:jc w:val="center"/>
+      </w:pPr>
+      <m:oMathPara>
+        <m:oMath>
+          <m:r>
+            <w:rPr>
+              <w:rFonts w:ascii="Cambria Math" w:hAnsi="Cambria Math"/>
+            </w:rPr>
+            <m:t>r=</m:t>
+          </m:r>
+          <m:f>
+            <m:fPr>
+              <m:ctrlPr>
+                <w:rPr>
+                  <w:rFonts w:ascii="Cambria Math" w:hAnsi="Cambria Math"/>
+                  <w:i/>
+                </w:rPr>
+              </m:ctrlPr>
+            </m:fPr>
+            <m:num>
+              <m:r>
+                <w:rPr>
+                  <w:rFonts w:ascii="Cambria Math" w:hAnsi="Cambria Math"/>
+                </w:rPr>
+                <m:t>n</m:t>
+              </m:r>
+              <m:r>
+                <m:rPr>
+                  <m:sty m:val="p"/>
+                </m:rPr>
+                <w:rPr>
+                  <w:rFonts w:ascii="Cambria Math" w:hAnsi="Cambria Math"/>
+                </w:rPr>
+                <m:t>Σ</m:t>
+              </m:r>
+              <m:r>
+                <w:rPr>
+                  <w:rFonts w:ascii="Cambria Math" w:hAnsi="Cambria Math"/>
+                </w:rPr>
+                <m:t>xy-</m:t>
+              </m:r>
+              <m:d>
+                <m:dPr>
+                  <m:ctrlPr>
+                    <w:rPr>
+                      <w:rFonts w:ascii="Cambria Math" w:hAnsi="Cambria Math"/>
+                      <w:i/>
+                    </w:rPr>
+                  </m:ctrlPr>
+                </m:dPr>
+                <m:e>
+                  <m:r>
+                    <m:rPr>
+                      <m:sty m:val="p"/>
+                    </m:rPr>
+                    <w:rPr>
+                      <w:rFonts w:ascii="Cambria Math" w:hAnsi="Cambria Math"/>
+                    </w:rPr>
+                    <m:t>Σ</m:t>
+                  </m:r>
+                  <m:r>
+                    <w:rPr>
+                      <w:rFonts w:ascii="Cambria Math" w:hAnsi="Cambria Math"/>
+                    </w:rPr>
+                    <m:t>x</m:t>
+                  </m:r>
+                </m:e>
+              </m:d>
+              <m:d>
+                <m:dPr>
+                  <m:ctrlPr>
+                    <w:rPr>
+                      <w:rFonts w:ascii="Cambria Math" w:hAnsi="Cambria Math"/>
+                      <w:i/>
+                    </w:rPr>
+                  </m:ctrlPr>
+                </m:dPr>
+                <m:e>
+                  <m:r>
+                    <m:rPr>
+                      <m:sty m:val="p"/>
+                    </m:rPr>
+                    <w:rPr>
+                      <w:rFonts w:ascii="Cambria Math" w:hAnsi="Cambria Math"/>
+                    </w:rPr>
+                    <m:t>Σ</m:t>
+                  </m:r>
+                  <m:r>
+                    <w:rPr>
+                      <w:rFonts w:ascii="Cambria Math" w:hAnsi="Cambria Math"/>
+                    </w:rPr>
+                    <m:t>y</m:t>
+                  </m:r>
+                </m:e>
+              </m:d>
+            </m:num>
+            <m:den>
+              <m:rad>
+                <m:radPr>
+                  <m:degHide m:val="1"/>
+                  <m:ctrlPr>
+                    <w:rPr>
+                      <w:rFonts w:ascii="Cambria Math" w:hAnsi="Cambria Math"/>
+                      <w:i/>
+                    </w:rPr>
+                  </m:ctrlPr>
+                </m:radPr>
+                <m:deg/>
+                <m:e>
+                  <m:r>
+                    <w:rPr>
+                      <w:rFonts w:ascii="Cambria Math" w:hAnsi="Cambria Math"/>
+                    </w:rPr>
+                    <m:t>n</m:t>
+                  </m:r>
+                  <m:d>
+                    <m:dPr>
+                      <m:ctrlPr>
+                        <w:rPr>
+                          <w:rFonts w:ascii="Cambria Math" w:hAnsi="Cambria Math"/>
+                          <w:i/>
+                        </w:rPr>
+                      </m:ctrlPr>
+                    </m:dPr>
+                    <m:e>
+                      <m:r>
+                        <m:rPr>
+                          <m:sty m:val="p"/>
+                        </m:rPr>
+                        <w:rPr>
+                          <w:rFonts w:ascii="Cambria Math" w:hAnsi="Cambria Math"/>
+                        </w:rPr>
+                        <m:t>Σ</m:t>
+                      </m:r>
+                      <m:sSup>
+                        <m:sSupPr>
+                          <m:ctrlPr>
+                            <w:rPr>
+                              <w:rFonts w:ascii="Cambria Math" w:hAnsi="Cambria Math"/>
+                              <w:i/>
+                            </w:rPr>
+                          </m:ctrlPr>
+                        </m:sSupPr>
+                        <m:e>
+                          <m:r>
+                            <w:rPr>
+                              <w:rFonts w:ascii="Cambria Math" w:hAnsi="Cambria Math"/>
+                            </w:rPr>
+                            <m:t>x</m:t>
+                          </m:r>
+                        </m:e>
+                        <m:sup>
+                          <m:r>
+                            <w:rPr>
+                              <w:rFonts w:ascii="Cambria Math" w:hAnsi="Cambria Math"/>
+                            </w:rPr>
+                            <m:t>2</m:t>
+                          </m:r>
+                        </m:sup>
+                      </m:sSup>
+                    </m:e>
+                  </m:d>
+                  <m:r>
+                    <w:rPr>
+                      <w:rFonts w:ascii="Cambria Math" w:hAnsi="Cambria Math"/>
+                    </w:rPr>
+                    <m:t>-</m:t>
+                  </m:r>
+                  <m:d>
+                    <m:dPr>
+                      <m:ctrlPr>
+                        <w:rPr>
+                          <w:rFonts w:ascii="Cambria Math" w:hAnsi="Cambria Math"/>
+                          <w:i/>
+                        </w:rPr>
+                      </m:ctrlPr>
+                    </m:dPr>
+                    <m:e>
+                      <m:r>
+                        <m:rPr>
+                          <m:sty m:val="p"/>
+                        </m:rPr>
+                        <w:rPr>
+                          <w:rFonts w:ascii="Cambria Math" w:hAnsi="Cambria Math"/>
+                        </w:rPr>
+                        <m:t>Σ</m:t>
+                      </m:r>
+                      <m:sSup>
+                        <m:sSupPr>
+                          <m:ctrlPr>
+                            <w:rPr>
+                              <w:rFonts w:ascii="Cambria Math" w:hAnsi="Cambria Math"/>
+                              <w:i/>
+                            </w:rPr>
+                          </m:ctrlPr>
+                        </m:sSupPr>
+                        <m:e>
+                          <m:r>
+                            <w:rPr>
+                              <w:rFonts w:ascii="Cambria Math" w:hAnsi="Cambria Math"/>
+                            </w:rPr>
+                            <m:t>x</m:t>
+                          </m:r>
+                        </m:e>
+                        <m:sup>
+                          <m:r>
+                            <w:rPr>
+                              <w:rFonts w:ascii="Cambria Math" w:hAnsi="Cambria Math"/>
+                            </w:rPr>
+                            <m:t>2</m:t>
+                          </m:r>
+                        </m:sup>
+                      </m:sSup>
+                    </m:e>
+                  </m:d>
+                </m:e>
+              </m:rad>
+              <m:rad>
+                <m:radPr>
+                  <m:degHide m:val="1"/>
+                  <m:ctrlPr>
+                    <w:rPr>
+                      <w:rFonts w:ascii="Cambria Math" w:hAnsi="Cambria Math"/>
+                      <w:i/>
+                    </w:rPr>
+                  </m:ctrlPr>
+                </m:radPr>
+                <m:deg/>
+                <m:e>
+                  <m:r>
+                    <w:rPr>
+                      <w:rFonts w:ascii="Cambria Math" w:hAnsi="Cambria Math"/>
+                    </w:rPr>
+                    <m:t>n</m:t>
+                  </m:r>
+                  <m:d>
+                    <m:dPr>
+                      <m:ctrlPr>
+                        <w:rPr>
+                          <w:rFonts w:ascii="Cambria Math" w:hAnsi="Cambria Math"/>
+                          <w:i/>
+                        </w:rPr>
+                      </m:ctrlPr>
+                    </m:dPr>
+                    <m:e>
+                      <m:r>
+                        <m:rPr>
+                          <m:sty m:val="p"/>
+                        </m:rPr>
+                        <w:rPr>
+                          <w:rFonts w:ascii="Cambria Math" w:hAnsi="Cambria Math"/>
+                        </w:rPr>
+                        <m:t>Σ</m:t>
+                      </m:r>
+                      <m:sSup>
+                        <m:sSupPr>
+                          <m:ctrlPr>
+                            <w:rPr>
+                              <w:rFonts w:ascii="Cambria Math" w:hAnsi="Cambria Math"/>
+                              <w:i/>
+                            </w:rPr>
+                          </m:ctrlPr>
+                        </m:sSupPr>
+                        <m:e>
+                          <m:r>
+                            <w:rPr>
+                              <w:rFonts w:ascii="Cambria Math" w:hAnsi="Cambria Math"/>
+                            </w:rPr>
+                            <m:t>y</m:t>
+                          </m:r>
+                        </m:e>
+                        <m:sup>
+                          <m:r>
+                            <w:rPr>
+                              <w:rFonts w:ascii="Cambria Math" w:hAnsi="Cambria Math"/>
+                            </w:rPr>
+                            <m:t>2</m:t>
+                          </m:r>
+                        </m:sup>
+                      </m:sSup>
+                    </m:e>
+                  </m:d>
+                  <m:r>
+                    <w:rPr>
+                      <w:rFonts w:ascii="Cambria Math" w:hAnsi="Cambria Math"/>
+                    </w:rPr>
+                    <m:t>-</m:t>
+                  </m:r>
+                  <m:d>
+                    <m:dPr>
+                      <m:ctrlPr>
+                        <w:rPr>
+                          <w:rFonts w:ascii="Cambria Math" w:hAnsi="Cambria Math"/>
+                          <w:i/>
+                        </w:rPr>
+                      </m:ctrlPr>
+                    </m:dPr>
+                    <m:e>
+                      <m:r>
+                        <m:rPr>
+                          <m:sty m:val="p"/>
+                        </m:rPr>
+                        <w:rPr>
+                          <w:rFonts w:ascii="Cambria Math" w:hAnsi="Cambria Math"/>
+                        </w:rPr>
+                        <m:t>Σ</m:t>
+                      </m:r>
+                      <m:sSup>
+                        <m:sSupPr>
+                          <m:ctrlPr>
+                            <w:rPr>
+                              <w:rFonts w:ascii="Cambria Math" w:hAnsi="Cambria Math"/>
+                              <w:i/>
+                            </w:rPr>
+                          </m:ctrlPr>
+                        </m:sSupPr>
+                        <m:e>
+                          <m:r>
+                            <w:rPr>
+                              <w:rFonts w:ascii="Cambria Math" w:hAnsi="Cambria Math"/>
+                            </w:rPr>
+                            <m:t>y</m:t>
+                          </m:r>
+                        </m:e>
+                        <m:sup>
+                          <m:r>
+                            <w:rPr>
+                              <w:rFonts w:ascii="Cambria Math" w:hAnsi="Cambria Math"/>
+                            </w:rPr>
+                            <m:t>2</m:t>
+                          </m:r>
+                        </m:sup>
+                      </m:sSup>
+                    </m:e>
+                  </m:d>
+                </m:e>
+              </m:rad>
+            </m:den>
+          </m:f>
+        </m:oMath>
+      </m:oMathPara>
     </w:p>
     <w:p>
       <w:pPr>
@@ -9052,12 +10101,7 @@
         </m:r>
       </m:oMath>
       <w:r>
-        <w:t>, is a statistical calculation that indicates how well the relationship b</w:t>
-      </w:r>
-      <w:bookmarkStart w:id="1" w:name="_GoBack"/>
-      <w:bookmarkEnd w:id="1"/>
-      <w:r>
-        <w:t xml:space="preserve">etween variables fits into a linear regression model, ranging [0, 1]. It measures the strength of the correlation between variables. For example, if </w:t>
+        <w:t xml:space="preserve">, is a statistical calculation that indicates how well the relationship between variables fits into a linear regression model, ranging [0, 1]. It measures the strength of the correlation between variables. For example, if </w:t>
       </w:r>
       <m:oMath>
         <m:r>
@@ -9532,6 +10576,7 @@
                 <w:sz w:val="16"/>
                 <w:szCs w:val="16"/>
               </w:rPr>
+              <w:lastRenderedPageBreak/>
               <w:t>Express</w:t>
             </w:r>
           </w:p>
@@ -12983,8 +14028,16 @@
       <w:r>
         <w:t xml:space="preserve"> had </w:t>
       </w:r>
-      <w:r>
-        <w:t>r-values</w:t>
+      <m:oMath>
+        <m:r>
+          <w:rPr>
+            <w:rFonts w:ascii="Cambria Math" w:hAnsi="Cambria Math"/>
+          </w:rPr>
+          <m:t>r</m:t>
+        </m:r>
+      </m:oMath>
+      <w:r>
+        <w:t>-values</w:t>
       </w:r>
       <w:r>
         <w:t xml:space="preserve"> exceeding 0.9, indicating</w:t>
@@ -17825,53 +18878,53 @@
         </w:pict>
       </w:r>
       <w:r>
-        <w:t xml:space="preserve">The minor inconsistency </w:t>
-      </w:r>
-      <w:r>
-        <w:t xml:space="preserve">with Python’s moderate correlation between files and hunks </w:t>
-      </w:r>
-      <w:r>
-        <w:t xml:space="preserve">can be explained in </w:t>
+        <w:t>Multiple aspects can explain t</w:t>
+      </w:r>
+      <w:r>
+        <w:t xml:space="preserve">he minor inconsistency </w:t>
+      </w:r>
+      <w:r>
+        <w:t>with Python’s moderate cor</w:t>
+      </w:r>
+      <w:r>
+        <w:t>relation between files and hunks</w:t>
+      </w:r>
+      <w:r>
+        <w:t>. One such explanation is that</w:t>
+      </w:r>
+      <w:r>
+        <w:t xml:space="preserve"> Python has </w:t>
+      </w:r>
+      <w:r>
+        <w:t>fewer than</w:t>
+      </w:r>
+      <w:r>
+        <w:t xml:space="preserve"> 4,000 files and, according to our previous measurements, only 3% of all commits made to the project were considered to be large or </w:t>
       </w:r>
       <w:r>
         <w:lastRenderedPageBreak/>
-        <w:t>multiple aspects. One such explanation is that</w:t>
-      </w:r>
-      <w:r>
-        <w:t xml:space="preserve"> Python has </w:t>
-      </w:r>
-      <w:proofErr w:type="gramStart"/>
-      <w:r>
-        <w:t>under</w:t>
-      </w:r>
-      <w:proofErr w:type="gramEnd"/>
-      <w:r>
-        <w:t xml:space="preserve"> 4,000 files and, according to our previous measurements, only 3% of all commits made to the project were considered to be large or extra-large based on the number of files modified. In addition, only 5% of all commits made to the project were categorized as large or extra-large based on the number of hunks modified in a commit. </w:t>
-      </w:r>
-      <w:r>
-        <w:t xml:space="preserve">Another explanation follows. Manny of the modules in Python’s standard library have a </w:t>
+        <w:t xml:space="preserve">extra-large based on the number of files modified. In addition, only 5% of all commits made to the project were categorized as large or extra-large based on the number of hunks modified in a commit. </w:t>
+      </w:r>
+      <w:r>
+        <w:t>An alternative viewpoint is that man</w:t>
+      </w:r>
+      <w:r>
+        <w:t xml:space="preserve">y of the modules in Python’s standard library have a </w:t>
       </w:r>
       <w:r>
         <w:t>long-standing</w:t>
       </w:r>
       <w:r>
-        <w:t xml:space="preserve"> code </w:t>
-      </w:r>
-      <w:proofErr w:type="gramStart"/>
-      <w:r>
-        <w:t>base</w:t>
-      </w:r>
-      <w:proofErr w:type="gramEnd"/>
-      <w:r>
-        <w:t xml:space="preserve"> which require minimal architectural changes. This leads to the assumption that only small maintenance related changes are the focus of a majority of the commits. An alternative interpretation of the results could be associated with a </w:t>
-      </w:r>
-      <w:proofErr w:type="gramStart"/>
-      <w:r>
-        <w:t>work flow</w:t>
-      </w:r>
-      <w:proofErr w:type="gramEnd"/>
-      <w:r>
-        <w:t xml:space="preserve"> that consists of development policies to distill large changes or maintenance work into a batch of smaller commits. This would directly c</w:t>
+        <w:t xml:space="preserve"> code</w:t>
+      </w:r>
+      <w:r>
+        <w:t xml:space="preserve">base which require minimal architectural changes. This leads to the assumption that only small maintenance related changes are the focus of a majority of the commits. An alternative interpretation of the results </w:t>
+      </w:r>
+      <w:r>
+        <w:t>could be associated with a work</w:t>
+      </w:r>
+      <w:r>
+        <w:t>flow that consists of development policies to distill large changes or maintenance work into a batch of smaller commits. This would directly c</w:t>
       </w:r>
       <w:r>
         <w:t xml:space="preserve">orrelate with </w:t>
@@ -19501,36 +20554,46 @@
         <w:tab/>
         <w:t xml:space="preserve">Django, Express, gcc, Hadoop, jQuery, libgit2, and Mono had a strong correlation between files and lines. GIMP, Linux, Node, and Python had </w:t>
       </w:r>
-      <w:proofErr w:type="gramStart"/>
-      <w:r>
-        <w:rPr>
-          <w:i/>
-        </w:rPr>
-        <w:t>r</w:t>
-      </w:r>
-      <w:r>
-        <w:t xml:space="preserve"> values</w:t>
-      </w:r>
-      <w:proofErr w:type="gramEnd"/>
-      <w:r>
-        <w:t xml:space="preserve"> of 0.684, 0.58, 0.721, and 0.684 respectively, indicating </w:t>
+      <m:oMath>
+        <m:r>
+          <w:rPr>
+            <w:rFonts w:ascii="Cambria Math" w:hAnsi="Cambria Math"/>
+          </w:rPr>
+          <m:t>r</m:t>
+        </m:r>
+      </m:oMath>
+      <w:r>
+        <w:t>-</w:t>
+      </w:r>
+      <w:r>
+        <w:t xml:space="preserve">values of 0.684, 0.58, 0.721, and 0.684 respectively, indicating </w:t>
       </w:r>
       <w:r>
         <w:t>moderate corre</w:t>
       </w:r>
       <w:r>
-        <w:t xml:space="preserve">lations between files and lines. GIMP’s commit distributions could have skewed the results of the correlation calculations because only 16% of the number of files modified in a commit were categorized as large or extra-large, where as 38% of the number of lines of code modified in a commit were categorized thusly. </w:t>
+        <w:t xml:space="preserve">lations between files and lines. GIMP’s commit distributions could have skewed the results of the correlation calculations because only 16% of the number of files modified in a commit were categorized as large or extra-large, where as 38% of the number of lines of code modified in a commit were categorized </w:t>
+      </w:r>
+      <w:r>
+        <w:t>as such</w:t>
+      </w:r>
+      <w:r>
+        <w:t xml:space="preserve">. </w:t>
       </w:r>
       <w:r>
         <w:t xml:space="preserve">The focus of the GIMP application is centered </w:t>
       </w:r>
-      <w:proofErr w:type="gramStart"/>
-      <w:r>
-        <w:t>around</w:t>
-      </w:r>
-      <w:proofErr w:type="gramEnd"/>
-      <w:r>
-        <w:t xml:space="preserve"> user interaction and the ability to edit images and graphical projects. With user satisfaction and maintaining a rich feature as primary objectives, it stands to reason that additional feature additions and architectural modifications would be more frequent in order to maintain relevance among the application’s user base. These changes translate to multiple line modifications mostly centralized to, or at least built on top of, a given module’s file containing the functionality.</w:t>
+      <w:r>
+        <w:t>on</w:t>
+      </w:r>
+      <w:r>
+        <w:t xml:space="preserve"> user interaction and the ability to edit images and graphical projects. With user satisfaction and maintaining a rich feature </w:t>
+      </w:r>
+      <w:r>
+        <w:t xml:space="preserve">set </w:t>
+      </w:r>
+      <w:r>
+        <w:t>as primary objectives, it stands to reason that additional feature additions and architectural modifications would be more frequent in order to maintain relevance among the application’s user base. These changes translate to multiple line modifications mostly centralized to, or at least built on top of, a given module’s file containing the functionality.</w:t>
       </w:r>
     </w:p>
     <w:p>
@@ -19544,11 +20607,9 @@
       <w:r>
         <w:t xml:space="preserve">In addition, the size distribution of Node’s commits varied greatly. </w:t>
       </w:r>
-      <w:proofErr w:type="gramStart"/>
-      <w:r>
-        <w:t>Under</w:t>
-      </w:r>
-      <w:proofErr w:type="gramEnd"/>
+      <w:r>
+        <w:t>Fewer than</w:t>
+      </w:r>
       <w:r>
         <w:t xml:space="preserve"> 25% of the commits were considered extra-small based on LOC modifications, where as nearly 50% of commits were categorized as extra-small based on the number of file modifications. </w:t>
       </w:r>
@@ -19595,7 +20656,16 @@
         <w:t xml:space="preserve">to Python that were </w:t>
       </w:r>
       <w:r>
-        <w:t xml:space="preserve">classified as extra-small and small were 71% and 23% respectively when measuring based on files modified. However, only 32% and 43% of commits were classified thusly when measuring based on lines modified. </w:t>
+        <w:t xml:space="preserve">classified as extra-small and small were 71% and 23% respectively when measuring based on files modified. However, only 32% and 43% of commits were classified </w:t>
+      </w:r>
+      <w:r>
+        <w:t xml:space="preserve">as such </w:t>
+      </w:r>
+      <w:r>
+        <w:t>as</w:t>
+      </w:r>
+      <w:r>
+        <w:t xml:space="preserve"> when measuring based on lines modified. </w:t>
       </w:r>
     </w:p>
     <w:p>
@@ -19610,7 +20680,12 @@
         <w:t xml:space="preserve">In Linux, </w:t>
       </w:r>
       <w:r>
-        <w:t xml:space="preserve">54% and 25% of the commits are classified as extra-small or small, respectively, based on the number of files modified, where as almost reversely, 25% and 40% of the commits were categorized as extra-small or small based on the number of lines modified in a commit. </w:t>
+        <w:t xml:space="preserve">54% and 25% of the commits are classified as extra-small or small, respectively, based on the number of files modified, where as almost reversely, 25% and 40% of the commits were </w:t>
+      </w:r>
+      <w:bookmarkStart w:id="1" w:name="_GoBack"/>
+      <w:bookmarkEnd w:id="1"/>
+      <w:r>
+        <w:t xml:space="preserve">categorized as extra-small or small based on the number of lines modified in a commit. </w:t>
       </w:r>
       <w:r>
         <w:t>These differences in categorizing commit sizes based on the size metric would skew the correlation coefficient.</w:t>
@@ -19736,11 +20811,11 @@
       </w:r>
       <w:proofErr w:type="gramEnd"/>
       <w:r>
-        <w:t xml:space="preserve"> can then be pushed as a larger change, whereas SVN changes are possibly equivalent to the size of Git pushes. </w:t>
+        <w:t xml:space="preserve"> can then be pushed as a larger change, whereas SVN changes are possibly equivalent to the size of Git pushes. Therefore, those projects which were originally developed using SVN and later merged to Git will resemble development </w:t>
       </w:r>
       <w:r>
         <w:lastRenderedPageBreak/>
-        <w:t>Therefore, those projects which were originally developed using SVN and later merged to Git will resemble development patterns and practices that closer resemble SVN styles as opposed to Git styles, which is the focus of this paper.</w:t>
+        <w:t>patterns and practices that closer resemble SVN styles as opposed to Git styles, which is the focus of this paper.</w:t>
       </w:r>
     </w:p>
     <w:p>
@@ -19915,11 +20990,11 @@
         <w:t>orts a commit-push workflow. Th</w:t>
       </w:r>
       <w:r>
-        <w:t xml:space="preserve">is involves a developer making changes and then committing the changes to his local repository after which multiple commits can be pushed to the central repository. This paper examines </w:t>
+        <w:t xml:space="preserve">is involves a developer making changes and then committing the changes to his local repository after which multiple commits can be pushed to the central repository. This paper examines the commit sizes of thirteen open source projects located in GitHub. Three size metrics were gathered including number of </w:t>
       </w:r>
       <w:r>
         <w:lastRenderedPageBreak/>
-        <w:t>the commit sizes of thirteen open source projects located in GitHub. Three size metrics were gathered including number of files, lines of code, and hunks added, deleted, or modified in a commit. These three size metrics were broken into five categories of extra small, small, medium, large, and extra large. The correlation coefficient between the different metrics and the coefficient of determinat</w:t>
+        <w:t>files, lines of code, and hunks added, deleted, or modified in a commit. These three size metrics were broken into five categories of extra small, small, medium, large, and extra large. The correlation coefficient between the different metrics and the coefficient of determinat</w:t>
       </w:r>
       <w:r>
         <w:t>ion was calculated to determin</w:t>
@@ -33364,7 +34439,7 @@
         <w:t xml:space="preserve"> </w:t>
       </w:r>
       <w:r>
-        <w:t>http://www.pygit2.org</w:t>
+        <w:t>http://libgit2.github.com</w:t>
       </w:r>
     </w:p>
   </w:footnote>
@@ -33384,7 +34459,7 @@
         <w:t xml:space="preserve"> </w:t>
       </w:r>
       <w:r>
-        <w:t>http://www.ohloh.net</w:t>
+        <w:t>http://www.pygit2.org</w:t>
       </w:r>
     </w:p>
   </w:footnote>
@@ -33404,7 +34479,7 @@
         <w:t xml:space="preserve"> </w:t>
       </w:r>
       <w:r>
-        <w:t>https://github.com</w:t>
+        <w:t>http://www.ohloh.net</w:t>
       </w:r>
     </w:p>
   </w:footnote>
@@ -33424,7 +34499,7 @@
         <w:t xml:space="preserve"> </w:t>
       </w:r>
       <w:r>
-        <w:t>https://bitbucket.org</w:t>
+        <w:t>https://github.com</w:t>
       </w:r>
     </w:p>
   </w:footnote>
@@ -33444,7 +34519,7 @@
         <w:t xml:space="preserve"> </w:t>
       </w:r>
       <w:r>
-        <w:t>https://gitorious.org</w:t>
+        <w:t>https://bitbucket.org</w:t>
       </w:r>
     </w:p>
   </w:footnote>
@@ -33464,7 +34539,7 @@
         <w:t xml:space="preserve"> </w:t>
       </w:r>
       <w:r>
-        <w:t>http://cloc.sourceforge.net/</w:t>
+        <w:t>https://gitorious.org</w:t>
       </w:r>
     </w:p>
   </w:footnote>
@@ -33484,7 +34559,7 @@
         <w:t xml:space="preserve"> </w:t>
       </w:r>
       <w:r>
-        <w:t>https://github.com/blackducksw/ohcount</w:t>
+        <w:t>http://cloc.sourceforge.net/</w:t>
       </w:r>
     </w:p>
   </w:footnote>
@@ -33504,7 +34579,7 @@
         <w:t xml:space="preserve"> </w:t>
       </w:r>
       <w:r>
-        <w:t>http://cloc.sourceforge.net/</w:t>
+        <w:t>https://github.com/blackducksw/ohcount</w:t>
       </w:r>
     </w:p>
   </w:footnote>
@@ -38062,7 +39137,7 @@
 </file>
 
 <file path=customXml/itemProps1.xml><?xml version="1.0" encoding="utf-8"?>
-<ds:datastoreItem xmlns:ds="http://schemas.openxmlformats.org/officeDocument/2006/customXml" ds:itemID="{F3CFEE63-C508-FC4C-9AEE-53C0BFF63DC1}">
+<ds:datastoreItem xmlns:ds="http://schemas.openxmlformats.org/officeDocument/2006/customXml" ds:itemID="{DA1B2F20-8DA2-6748-B476-361C8B0D6D19}">
   <ds:schemaRefs>
     <ds:schemaRef ds:uri="http://schemas.openxmlformats.org/officeDocument/2006/bibliography"/>
   </ds:schemaRefs>

</xml_diff>

<commit_message>
Cleanup appendix table layouts
Make the headings just one line by saying "No." instead of "Number"
</commit_message>
<xml_diff>
--- a/paper/paper.docx
+++ b/paper/paper.docx
@@ -1253,15 +1253,7 @@
         <w:t>clone</w:t>
       </w:r>
       <w:r>
-        <w:t xml:space="preserve">. Each clone of a Git repository can be thought of as a completely independent </w:t>
-      </w:r>
-      <w:bookmarkStart w:id="0" w:name="_GoBack"/>
-      <w:r>
-        <w:t xml:space="preserve">repository </w:t>
-      </w:r>
-      <w:bookmarkEnd w:id="0"/>
-      <w:r>
-        <w:t xml:space="preserve">that simply shares ancestral commits. When committing to a cloned repository the changes </w:t>
+        <w:t xml:space="preserve">. Each clone of a Git repository can be thought of as a completely independent repository that simply shares ancestral commits. When committing to a cloned repository the changes </w:t>
       </w:r>
       <w:r>
         <w:t xml:space="preserve">are </w:t>
@@ -3571,7 +3563,7 @@
               <w:keepNext/>
               <w:spacing w:before="20" w:after="20"/>
             </w:pPr>
-            <w:bookmarkStart w:id="1" w:name="OLE_LINK1"/>
+            <w:bookmarkStart w:id="0" w:name="OLE_LINK1"/>
             <w:r>
               <w:lastRenderedPageBreak/>
               <w:t>System</w:t>
@@ -6021,7 +6013,7 @@
         </w:tc>
       </w:tr>
     </w:tbl>
-    <w:bookmarkEnd w:id="1"/>
+    <w:bookmarkEnd w:id="0"/>
     <w:p>
       <w:pPr>
         <w:pStyle w:val="Figure"/>
@@ -19439,18 +19431,18 @@
       <w:tblPr>
         <w:tblStyle w:val="TableGrid"/>
         <w:tblOverlap w:val="never"/>
-        <w:tblW w:w="0" w:type="auto"/>
+        <w:tblW w:w="5000" w:type="pct"/>
         <w:jc w:val="center"/>
         <w:tblLook w:val="04A0" w:firstRow="1" w:lastRow="0" w:firstColumn="1" w:lastColumn="0" w:noHBand="0" w:noVBand="1"/>
       </w:tblPr>
       <w:tblGrid>
-        <w:gridCol w:w="945"/>
+        <w:gridCol w:w="1011"/>
+        <w:gridCol w:w="625"/>
         <w:gridCol w:w="631"/>
-        <w:gridCol w:w="636"/>
-        <w:gridCol w:w="756"/>
-        <w:gridCol w:w="763"/>
+        <w:gridCol w:w="736"/>
+        <w:gridCol w:w="741"/>
+        <w:gridCol w:w="666"/>
         <w:gridCol w:w="673"/>
-        <w:gridCol w:w="679"/>
       </w:tblGrid>
       <w:tr>
         <w:trPr>
@@ -19459,7 +19451,7 @@
         </w:trPr>
         <w:tc>
           <w:tcPr>
-            <w:tcW w:w="0" w:type="auto"/>
+            <w:tcW w:w="994" w:type="pct"/>
           </w:tcPr>
           <w:p>
             <w:pPr>
@@ -19476,7 +19468,7 @@
         </w:tc>
         <w:tc>
           <w:tcPr>
-            <w:tcW w:w="0" w:type="auto"/>
+            <w:tcW w:w="1236" w:type="pct"/>
             <w:gridSpan w:val="2"/>
             <w:vAlign w:val="center"/>
           </w:tcPr>
@@ -19496,13 +19488,21 @@
                 <w:sz w:val="16"/>
                 <w:szCs w:val="16"/>
               </w:rPr>
-              <w:t>Number of Files</w:t>
-            </w:r>
-          </w:p>
-        </w:tc>
-        <w:tc>
-          <w:tcPr>
-            <w:tcW w:w="0" w:type="auto"/>
+              <w:t>No.</w:t>
+            </w:r>
+            <w:r>
+              <w:rPr>
+                <w:b/>
+                <w:sz w:val="16"/>
+                <w:szCs w:val="16"/>
+              </w:rPr>
+              <w:t xml:space="preserve"> of Files</w:t>
+            </w:r>
+          </w:p>
+        </w:tc>
+        <w:tc>
+          <w:tcPr>
+            <w:tcW w:w="1453" w:type="pct"/>
             <w:gridSpan w:val="2"/>
             <w:vAlign w:val="center"/>
           </w:tcPr>
@@ -19522,13 +19522,21 @@
                 <w:sz w:val="16"/>
                 <w:szCs w:val="16"/>
               </w:rPr>
-              <w:t>Number of New Lines</w:t>
-            </w:r>
-          </w:p>
-        </w:tc>
-        <w:tc>
-          <w:tcPr>
-            <w:tcW w:w="0" w:type="auto"/>
+              <w:t>No.</w:t>
+            </w:r>
+            <w:r>
+              <w:rPr>
+                <w:b/>
+                <w:sz w:val="16"/>
+                <w:szCs w:val="16"/>
+              </w:rPr>
+              <w:t xml:space="preserve"> of New Lines</w:t>
+            </w:r>
+          </w:p>
+        </w:tc>
+        <w:tc>
+          <w:tcPr>
+            <w:tcW w:w="1317" w:type="pct"/>
             <w:gridSpan w:val="2"/>
             <w:vAlign w:val="center"/>
           </w:tcPr>
@@ -19548,7 +19556,15 @@
                 <w:sz w:val="16"/>
                 <w:szCs w:val="16"/>
               </w:rPr>
-              <w:t>Number of Hunks</w:t>
+              <w:t>No.</w:t>
+            </w:r>
+            <w:r>
+              <w:rPr>
+                <w:b/>
+                <w:sz w:val="16"/>
+                <w:szCs w:val="16"/>
+              </w:rPr>
+              <w:t xml:space="preserve"> of Hunks</w:t>
             </w:r>
           </w:p>
         </w:tc>
@@ -19560,7 +19576,7 @@
         </w:trPr>
         <w:tc>
           <w:tcPr>
-            <w:tcW w:w="0" w:type="auto"/>
+            <w:tcW w:w="994" w:type="pct"/>
             <w:vAlign w:val="center"/>
           </w:tcPr>
           <w:p>
@@ -19586,7 +19602,7 @@
         </w:tc>
         <w:tc>
           <w:tcPr>
-            <w:tcW w:w="0" w:type="auto"/>
+            <w:tcW w:w="615" w:type="pct"/>
             <w:vAlign w:val="center"/>
           </w:tcPr>
           <w:p>
@@ -19612,7 +19628,7 @@
         </w:tc>
         <w:tc>
           <w:tcPr>
-            <w:tcW w:w="0" w:type="auto"/>
+            <w:tcW w:w="621" w:type="pct"/>
             <w:vAlign w:val="center"/>
           </w:tcPr>
           <w:p>
@@ -19638,7 +19654,7 @@
         </w:tc>
         <w:tc>
           <w:tcPr>
-            <w:tcW w:w="0" w:type="auto"/>
+            <w:tcW w:w="724" w:type="pct"/>
             <w:vAlign w:val="center"/>
           </w:tcPr>
           <w:p>
@@ -19663,7 +19679,7 @@
         </w:tc>
         <w:tc>
           <w:tcPr>
-            <w:tcW w:w="0" w:type="auto"/>
+            <w:tcW w:w="729" w:type="pct"/>
             <w:vAlign w:val="center"/>
           </w:tcPr>
           <w:p>
@@ -19688,7 +19704,7 @@
         </w:tc>
         <w:tc>
           <w:tcPr>
-            <w:tcW w:w="0" w:type="auto"/>
+            <w:tcW w:w="655" w:type="pct"/>
             <w:vAlign w:val="center"/>
           </w:tcPr>
           <w:p>
@@ -19713,7 +19729,7 @@
         </w:tc>
         <w:tc>
           <w:tcPr>
-            <w:tcW w:w="0" w:type="auto"/>
+            <w:tcW w:w="662" w:type="pct"/>
             <w:vAlign w:val="center"/>
           </w:tcPr>
           <w:p>
@@ -19744,7 +19760,7 @@
         </w:trPr>
         <w:tc>
           <w:tcPr>
-            <w:tcW w:w="0" w:type="auto"/>
+            <w:tcW w:w="994" w:type="pct"/>
             <w:vAlign w:val="center"/>
           </w:tcPr>
           <w:p>
@@ -19770,7 +19786,7 @@
         </w:tc>
         <w:tc>
           <w:tcPr>
-            <w:tcW w:w="0" w:type="auto"/>
+            <w:tcW w:w="615" w:type="pct"/>
             <w:vAlign w:val="center"/>
           </w:tcPr>
           <w:p>
@@ -19794,7 +19810,7 @@
         </w:tc>
         <w:tc>
           <w:tcPr>
-            <w:tcW w:w="0" w:type="auto"/>
+            <w:tcW w:w="621" w:type="pct"/>
             <w:vAlign w:val="center"/>
           </w:tcPr>
           <w:p>
@@ -19818,7 +19834,7 @@
         </w:tc>
         <w:tc>
           <w:tcPr>
-            <w:tcW w:w="0" w:type="auto"/>
+            <w:tcW w:w="724" w:type="pct"/>
             <w:vAlign w:val="center"/>
           </w:tcPr>
           <w:p>
@@ -19842,7 +19858,7 @@
         </w:tc>
         <w:tc>
           <w:tcPr>
-            <w:tcW w:w="0" w:type="auto"/>
+            <w:tcW w:w="729" w:type="pct"/>
             <w:vAlign w:val="center"/>
           </w:tcPr>
           <w:p>
@@ -19866,7 +19882,7 @@
         </w:tc>
         <w:tc>
           <w:tcPr>
-            <w:tcW w:w="0" w:type="auto"/>
+            <w:tcW w:w="655" w:type="pct"/>
             <w:vAlign w:val="center"/>
           </w:tcPr>
           <w:p>
@@ -19890,7 +19906,7 @@
         </w:tc>
         <w:tc>
           <w:tcPr>
-            <w:tcW w:w="0" w:type="auto"/>
+            <w:tcW w:w="662" w:type="pct"/>
             <w:vAlign w:val="center"/>
           </w:tcPr>
           <w:p>
@@ -19920,7 +19936,7 @@
         </w:trPr>
         <w:tc>
           <w:tcPr>
-            <w:tcW w:w="0" w:type="auto"/>
+            <w:tcW w:w="994" w:type="pct"/>
             <w:vAlign w:val="center"/>
           </w:tcPr>
           <w:p>
@@ -19946,7 +19962,7 @@
         </w:tc>
         <w:tc>
           <w:tcPr>
-            <w:tcW w:w="0" w:type="auto"/>
+            <w:tcW w:w="615" w:type="pct"/>
             <w:vAlign w:val="center"/>
           </w:tcPr>
           <w:p>
@@ -19970,7 +19986,7 @@
         </w:tc>
         <w:tc>
           <w:tcPr>
-            <w:tcW w:w="0" w:type="auto"/>
+            <w:tcW w:w="621" w:type="pct"/>
             <w:vAlign w:val="center"/>
           </w:tcPr>
           <w:p>
@@ -19994,7 +20010,7 @@
         </w:tc>
         <w:tc>
           <w:tcPr>
-            <w:tcW w:w="0" w:type="auto"/>
+            <w:tcW w:w="724" w:type="pct"/>
             <w:vAlign w:val="center"/>
           </w:tcPr>
           <w:p>
@@ -20018,7 +20034,7 @@
         </w:tc>
         <w:tc>
           <w:tcPr>
-            <w:tcW w:w="0" w:type="auto"/>
+            <w:tcW w:w="729" w:type="pct"/>
             <w:vAlign w:val="center"/>
           </w:tcPr>
           <w:p>
@@ -20042,7 +20058,7 @@
         </w:tc>
         <w:tc>
           <w:tcPr>
-            <w:tcW w:w="0" w:type="auto"/>
+            <w:tcW w:w="655" w:type="pct"/>
             <w:vAlign w:val="center"/>
           </w:tcPr>
           <w:p>
@@ -20066,7 +20082,7 @@
         </w:tc>
         <w:tc>
           <w:tcPr>
-            <w:tcW w:w="0" w:type="auto"/>
+            <w:tcW w:w="662" w:type="pct"/>
             <w:vAlign w:val="center"/>
           </w:tcPr>
           <w:p>
@@ -20096,7 +20112,7 @@
         </w:trPr>
         <w:tc>
           <w:tcPr>
-            <w:tcW w:w="0" w:type="auto"/>
+            <w:tcW w:w="994" w:type="pct"/>
             <w:vAlign w:val="center"/>
           </w:tcPr>
           <w:p>
@@ -20122,7 +20138,7 @@
         </w:tc>
         <w:tc>
           <w:tcPr>
-            <w:tcW w:w="0" w:type="auto"/>
+            <w:tcW w:w="615" w:type="pct"/>
             <w:vAlign w:val="center"/>
           </w:tcPr>
           <w:p>
@@ -20146,7 +20162,7 @@
         </w:tc>
         <w:tc>
           <w:tcPr>
-            <w:tcW w:w="0" w:type="auto"/>
+            <w:tcW w:w="621" w:type="pct"/>
             <w:vAlign w:val="center"/>
           </w:tcPr>
           <w:p>
@@ -20170,7 +20186,7 @@
         </w:tc>
         <w:tc>
           <w:tcPr>
-            <w:tcW w:w="0" w:type="auto"/>
+            <w:tcW w:w="724" w:type="pct"/>
             <w:vAlign w:val="center"/>
           </w:tcPr>
           <w:p>
@@ -20194,7 +20210,7 @@
         </w:tc>
         <w:tc>
           <w:tcPr>
-            <w:tcW w:w="0" w:type="auto"/>
+            <w:tcW w:w="729" w:type="pct"/>
             <w:vAlign w:val="center"/>
           </w:tcPr>
           <w:p>
@@ -20218,7 +20234,7 @@
         </w:tc>
         <w:tc>
           <w:tcPr>
-            <w:tcW w:w="0" w:type="auto"/>
+            <w:tcW w:w="655" w:type="pct"/>
             <w:vAlign w:val="center"/>
           </w:tcPr>
           <w:p>
@@ -20242,7 +20258,7 @@
         </w:tc>
         <w:tc>
           <w:tcPr>
-            <w:tcW w:w="0" w:type="auto"/>
+            <w:tcW w:w="662" w:type="pct"/>
             <w:vAlign w:val="center"/>
           </w:tcPr>
           <w:p>
@@ -20272,7 +20288,7 @@
         </w:trPr>
         <w:tc>
           <w:tcPr>
-            <w:tcW w:w="0" w:type="auto"/>
+            <w:tcW w:w="994" w:type="pct"/>
             <w:vAlign w:val="center"/>
           </w:tcPr>
           <w:p>
@@ -20298,7 +20314,7 @@
         </w:tc>
         <w:tc>
           <w:tcPr>
-            <w:tcW w:w="0" w:type="auto"/>
+            <w:tcW w:w="615" w:type="pct"/>
             <w:vAlign w:val="center"/>
           </w:tcPr>
           <w:p>
@@ -20322,7 +20338,7 @@
         </w:tc>
         <w:tc>
           <w:tcPr>
-            <w:tcW w:w="0" w:type="auto"/>
+            <w:tcW w:w="621" w:type="pct"/>
             <w:vAlign w:val="center"/>
           </w:tcPr>
           <w:p>
@@ -20346,7 +20362,7 @@
         </w:tc>
         <w:tc>
           <w:tcPr>
-            <w:tcW w:w="0" w:type="auto"/>
+            <w:tcW w:w="724" w:type="pct"/>
             <w:vAlign w:val="center"/>
           </w:tcPr>
           <w:p>
@@ -20370,7 +20386,7 @@
         </w:tc>
         <w:tc>
           <w:tcPr>
-            <w:tcW w:w="0" w:type="auto"/>
+            <w:tcW w:w="729" w:type="pct"/>
             <w:vAlign w:val="center"/>
           </w:tcPr>
           <w:p>
@@ -20394,7 +20410,7 @@
         </w:tc>
         <w:tc>
           <w:tcPr>
-            <w:tcW w:w="0" w:type="auto"/>
+            <w:tcW w:w="655" w:type="pct"/>
             <w:vAlign w:val="center"/>
           </w:tcPr>
           <w:p>
@@ -20418,7 +20434,7 @@
         </w:tc>
         <w:tc>
           <w:tcPr>
-            <w:tcW w:w="0" w:type="auto"/>
+            <w:tcW w:w="662" w:type="pct"/>
             <w:vAlign w:val="center"/>
           </w:tcPr>
           <w:p>
@@ -20448,7 +20464,7 @@
         </w:trPr>
         <w:tc>
           <w:tcPr>
-            <w:tcW w:w="0" w:type="auto"/>
+            <w:tcW w:w="994" w:type="pct"/>
             <w:vAlign w:val="center"/>
           </w:tcPr>
           <w:p>
@@ -20474,7 +20490,7 @@
         </w:tc>
         <w:tc>
           <w:tcPr>
-            <w:tcW w:w="0" w:type="auto"/>
+            <w:tcW w:w="615" w:type="pct"/>
             <w:vAlign w:val="center"/>
           </w:tcPr>
           <w:p>
@@ -20498,7 +20514,7 @@
         </w:tc>
         <w:tc>
           <w:tcPr>
-            <w:tcW w:w="0" w:type="auto"/>
+            <w:tcW w:w="621" w:type="pct"/>
             <w:vAlign w:val="center"/>
           </w:tcPr>
           <w:p>
@@ -20522,7 +20538,7 @@
         </w:tc>
         <w:tc>
           <w:tcPr>
-            <w:tcW w:w="0" w:type="auto"/>
+            <w:tcW w:w="724" w:type="pct"/>
             <w:vAlign w:val="center"/>
           </w:tcPr>
           <w:p>
@@ -20546,7 +20562,7 @@
         </w:tc>
         <w:tc>
           <w:tcPr>
-            <w:tcW w:w="0" w:type="auto"/>
+            <w:tcW w:w="729" w:type="pct"/>
             <w:vAlign w:val="center"/>
           </w:tcPr>
           <w:p>
@@ -20570,7 +20586,7 @@
         </w:tc>
         <w:tc>
           <w:tcPr>
-            <w:tcW w:w="0" w:type="auto"/>
+            <w:tcW w:w="655" w:type="pct"/>
             <w:vAlign w:val="center"/>
           </w:tcPr>
           <w:p>
@@ -20594,7 +20610,7 @@
         </w:tc>
         <w:tc>
           <w:tcPr>
-            <w:tcW w:w="0" w:type="auto"/>
+            <w:tcW w:w="662" w:type="pct"/>
             <w:vAlign w:val="center"/>
           </w:tcPr>
           <w:p>
@@ -20650,18 +20666,18 @@
       <w:tblPr>
         <w:tblStyle w:val="TableGrid"/>
         <w:tblOverlap w:val="never"/>
-        <w:tblW w:w="0" w:type="auto"/>
+        <w:tblW w:w="5000" w:type="pct"/>
         <w:jc w:val="center"/>
         <w:tblLook w:val="04A0" w:firstRow="1" w:lastRow="0" w:firstColumn="1" w:lastColumn="0" w:noHBand="0" w:noVBand="1"/>
       </w:tblPr>
       <w:tblGrid>
-        <w:gridCol w:w="945"/>
-        <w:gridCol w:w="651"/>
-        <w:gridCol w:w="623"/>
-        <w:gridCol w:w="771"/>
-        <w:gridCol w:w="739"/>
-        <w:gridCol w:w="692"/>
-        <w:gridCol w:w="662"/>
+        <w:gridCol w:w="1014"/>
+        <w:gridCol w:w="661"/>
+        <w:gridCol w:w="633"/>
+        <w:gridCol w:w="756"/>
+        <w:gridCol w:w="725"/>
+        <w:gridCol w:w="661"/>
+        <w:gridCol w:w="633"/>
       </w:tblGrid>
       <w:tr>
         <w:trPr>
@@ -20670,7 +20686,7 @@
         </w:trPr>
         <w:tc>
           <w:tcPr>
-            <w:tcW w:w="0" w:type="auto"/>
+            <w:tcW w:w="997" w:type="pct"/>
           </w:tcPr>
           <w:p>
             <w:pPr>
@@ -20687,7 +20703,7 @@
         </w:tc>
         <w:tc>
           <w:tcPr>
-            <w:tcW w:w="0" w:type="auto"/>
+            <w:tcW w:w="1273" w:type="pct"/>
             <w:gridSpan w:val="2"/>
             <w:vAlign w:val="center"/>
           </w:tcPr>
@@ -20707,13 +20723,21 @@
                 <w:sz w:val="16"/>
                 <w:szCs w:val="16"/>
               </w:rPr>
-              <w:t>Number of Files</w:t>
-            </w:r>
-          </w:p>
-        </w:tc>
-        <w:tc>
-          <w:tcPr>
-            <w:tcW w:w="0" w:type="auto"/>
+              <w:t>No.</w:t>
+            </w:r>
+            <w:r>
+              <w:rPr>
+                <w:b/>
+                <w:sz w:val="16"/>
+                <w:szCs w:val="16"/>
+              </w:rPr>
+              <w:t xml:space="preserve"> of Files</w:t>
+            </w:r>
+          </w:p>
+        </w:tc>
+        <w:tc>
+          <w:tcPr>
+            <w:tcW w:w="1457" w:type="pct"/>
             <w:gridSpan w:val="2"/>
             <w:vAlign w:val="center"/>
           </w:tcPr>
@@ -20733,13 +20757,21 @@
                 <w:sz w:val="16"/>
                 <w:szCs w:val="16"/>
               </w:rPr>
-              <w:t>Number of New Lines</w:t>
-            </w:r>
-          </w:p>
-        </w:tc>
-        <w:tc>
-          <w:tcPr>
-            <w:tcW w:w="0" w:type="auto"/>
+              <w:t>No.</w:t>
+            </w:r>
+            <w:r>
+              <w:rPr>
+                <w:b/>
+                <w:sz w:val="16"/>
+                <w:szCs w:val="16"/>
+              </w:rPr>
+              <w:t xml:space="preserve"> of New Lines</w:t>
+            </w:r>
+          </w:p>
+        </w:tc>
+        <w:tc>
+          <w:tcPr>
+            <w:tcW w:w="1273" w:type="pct"/>
             <w:gridSpan w:val="2"/>
             <w:vAlign w:val="center"/>
           </w:tcPr>
@@ -20759,7 +20791,15 @@
                 <w:sz w:val="16"/>
                 <w:szCs w:val="16"/>
               </w:rPr>
-              <w:t>Number of Hunks</w:t>
+              <w:t>No.</w:t>
+            </w:r>
+            <w:r>
+              <w:rPr>
+                <w:b/>
+                <w:sz w:val="16"/>
+                <w:szCs w:val="16"/>
+              </w:rPr>
+              <w:t xml:space="preserve"> of Hunks</w:t>
             </w:r>
           </w:p>
         </w:tc>
@@ -20771,7 +20811,7 @@
         </w:trPr>
         <w:tc>
           <w:tcPr>
-            <w:tcW w:w="0" w:type="auto"/>
+            <w:tcW w:w="997" w:type="pct"/>
             <w:vAlign w:val="center"/>
           </w:tcPr>
           <w:p>
@@ -20797,7 +20837,7 @@
         </w:tc>
         <w:tc>
           <w:tcPr>
-            <w:tcW w:w="0" w:type="auto"/>
+            <w:tcW w:w="650" w:type="pct"/>
             <w:vAlign w:val="center"/>
           </w:tcPr>
           <w:p>
@@ -20823,7 +20863,7 @@
         </w:tc>
         <w:tc>
           <w:tcPr>
-            <w:tcW w:w="0" w:type="auto"/>
+            <w:tcW w:w="623" w:type="pct"/>
             <w:vAlign w:val="center"/>
           </w:tcPr>
           <w:p>
@@ -20849,7 +20889,7 @@
         </w:tc>
         <w:tc>
           <w:tcPr>
-            <w:tcW w:w="0" w:type="auto"/>
+            <w:tcW w:w="744" w:type="pct"/>
             <w:vAlign w:val="center"/>
           </w:tcPr>
           <w:p>
@@ -20874,7 +20914,7 @@
         </w:tc>
         <w:tc>
           <w:tcPr>
-            <w:tcW w:w="0" w:type="auto"/>
+            <w:tcW w:w="713" w:type="pct"/>
             <w:vAlign w:val="center"/>
           </w:tcPr>
           <w:p>
@@ -20899,7 +20939,7 @@
         </w:tc>
         <w:tc>
           <w:tcPr>
-            <w:tcW w:w="0" w:type="auto"/>
+            <w:tcW w:w="650" w:type="pct"/>
             <w:vAlign w:val="center"/>
           </w:tcPr>
           <w:p>
@@ -20924,7 +20964,7 @@
         </w:tc>
         <w:tc>
           <w:tcPr>
-            <w:tcW w:w="0" w:type="auto"/>
+            <w:tcW w:w="623" w:type="pct"/>
             <w:vAlign w:val="center"/>
           </w:tcPr>
           <w:p>
@@ -20955,7 +20995,7 @@
         </w:trPr>
         <w:tc>
           <w:tcPr>
-            <w:tcW w:w="0" w:type="auto"/>
+            <w:tcW w:w="997" w:type="pct"/>
             <w:vAlign w:val="center"/>
           </w:tcPr>
           <w:p>
@@ -20981,7 +21021,7 @@
         </w:tc>
         <w:tc>
           <w:tcPr>
-            <w:tcW w:w="0" w:type="auto"/>
+            <w:tcW w:w="650" w:type="pct"/>
             <w:vAlign w:val="center"/>
           </w:tcPr>
           <w:p>
@@ -21005,7 +21045,7 @@
         </w:tc>
         <w:tc>
           <w:tcPr>
-            <w:tcW w:w="0" w:type="auto"/>
+            <w:tcW w:w="623" w:type="pct"/>
             <w:vAlign w:val="center"/>
           </w:tcPr>
           <w:p>
@@ -21029,7 +21069,7 @@
         </w:tc>
         <w:tc>
           <w:tcPr>
-            <w:tcW w:w="0" w:type="auto"/>
+            <w:tcW w:w="744" w:type="pct"/>
             <w:vAlign w:val="center"/>
           </w:tcPr>
           <w:p>
@@ -21053,7 +21093,7 @@
         </w:tc>
         <w:tc>
           <w:tcPr>
-            <w:tcW w:w="0" w:type="auto"/>
+            <w:tcW w:w="713" w:type="pct"/>
             <w:vAlign w:val="center"/>
           </w:tcPr>
           <w:p>
@@ -21077,7 +21117,7 @@
         </w:tc>
         <w:tc>
           <w:tcPr>
-            <w:tcW w:w="0" w:type="auto"/>
+            <w:tcW w:w="650" w:type="pct"/>
             <w:vAlign w:val="center"/>
           </w:tcPr>
           <w:p>
@@ -21101,7 +21141,7 @@
         </w:tc>
         <w:tc>
           <w:tcPr>
-            <w:tcW w:w="0" w:type="auto"/>
+            <w:tcW w:w="623" w:type="pct"/>
             <w:vAlign w:val="center"/>
           </w:tcPr>
           <w:p>
@@ -21131,7 +21171,7 @@
         </w:trPr>
         <w:tc>
           <w:tcPr>
-            <w:tcW w:w="0" w:type="auto"/>
+            <w:tcW w:w="997" w:type="pct"/>
             <w:vAlign w:val="center"/>
           </w:tcPr>
           <w:p>
@@ -21157,7 +21197,7 @@
         </w:tc>
         <w:tc>
           <w:tcPr>
-            <w:tcW w:w="0" w:type="auto"/>
+            <w:tcW w:w="650" w:type="pct"/>
             <w:vAlign w:val="center"/>
           </w:tcPr>
           <w:p>
@@ -21181,7 +21221,7 @@
         </w:tc>
         <w:tc>
           <w:tcPr>
-            <w:tcW w:w="0" w:type="auto"/>
+            <w:tcW w:w="623" w:type="pct"/>
             <w:vAlign w:val="center"/>
           </w:tcPr>
           <w:p>
@@ -21205,7 +21245,7 @@
         </w:tc>
         <w:tc>
           <w:tcPr>
-            <w:tcW w:w="0" w:type="auto"/>
+            <w:tcW w:w="744" w:type="pct"/>
             <w:vAlign w:val="center"/>
           </w:tcPr>
           <w:p>
@@ -21229,7 +21269,7 @@
         </w:tc>
         <w:tc>
           <w:tcPr>
-            <w:tcW w:w="0" w:type="auto"/>
+            <w:tcW w:w="713" w:type="pct"/>
             <w:vAlign w:val="center"/>
           </w:tcPr>
           <w:p>
@@ -21253,7 +21293,7 @@
         </w:tc>
         <w:tc>
           <w:tcPr>
-            <w:tcW w:w="0" w:type="auto"/>
+            <w:tcW w:w="650" w:type="pct"/>
             <w:vAlign w:val="center"/>
           </w:tcPr>
           <w:p>
@@ -21277,7 +21317,7 @@
         </w:tc>
         <w:tc>
           <w:tcPr>
-            <w:tcW w:w="0" w:type="auto"/>
+            <w:tcW w:w="623" w:type="pct"/>
             <w:vAlign w:val="center"/>
           </w:tcPr>
           <w:p>
@@ -21307,7 +21347,7 @@
         </w:trPr>
         <w:tc>
           <w:tcPr>
-            <w:tcW w:w="0" w:type="auto"/>
+            <w:tcW w:w="997" w:type="pct"/>
             <w:vAlign w:val="center"/>
           </w:tcPr>
           <w:p>
@@ -21333,7 +21373,7 @@
         </w:tc>
         <w:tc>
           <w:tcPr>
-            <w:tcW w:w="0" w:type="auto"/>
+            <w:tcW w:w="650" w:type="pct"/>
             <w:vAlign w:val="center"/>
           </w:tcPr>
           <w:p>
@@ -21357,7 +21397,7 @@
         </w:tc>
         <w:tc>
           <w:tcPr>
-            <w:tcW w:w="0" w:type="auto"/>
+            <w:tcW w:w="623" w:type="pct"/>
             <w:vAlign w:val="center"/>
           </w:tcPr>
           <w:p>
@@ -21381,7 +21421,7 @@
         </w:tc>
         <w:tc>
           <w:tcPr>
-            <w:tcW w:w="0" w:type="auto"/>
+            <w:tcW w:w="744" w:type="pct"/>
             <w:vAlign w:val="center"/>
           </w:tcPr>
           <w:p>
@@ -21405,7 +21445,7 @@
         </w:tc>
         <w:tc>
           <w:tcPr>
-            <w:tcW w:w="0" w:type="auto"/>
+            <w:tcW w:w="713" w:type="pct"/>
             <w:vAlign w:val="center"/>
           </w:tcPr>
           <w:p>
@@ -21429,7 +21469,7 @@
         </w:tc>
         <w:tc>
           <w:tcPr>
-            <w:tcW w:w="0" w:type="auto"/>
+            <w:tcW w:w="650" w:type="pct"/>
             <w:vAlign w:val="center"/>
           </w:tcPr>
           <w:p>
@@ -21453,7 +21493,7 @@
         </w:tc>
         <w:tc>
           <w:tcPr>
-            <w:tcW w:w="0" w:type="auto"/>
+            <w:tcW w:w="623" w:type="pct"/>
             <w:vAlign w:val="center"/>
           </w:tcPr>
           <w:p>
@@ -21483,7 +21523,7 @@
         </w:trPr>
         <w:tc>
           <w:tcPr>
-            <w:tcW w:w="0" w:type="auto"/>
+            <w:tcW w:w="997" w:type="pct"/>
             <w:vAlign w:val="center"/>
           </w:tcPr>
           <w:p>
@@ -21509,7 +21549,7 @@
         </w:tc>
         <w:tc>
           <w:tcPr>
-            <w:tcW w:w="0" w:type="auto"/>
+            <w:tcW w:w="650" w:type="pct"/>
             <w:vAlign w:val="center"/>
           </w:tcPr>
           <w:p>
@@ -21533,7 +21573,7 @@
         </w:tc>
         <w:tc>
           <w:tcPr>
-            <w:tcW w:w="0" w:type="auto"/>
+            <w:tcW w:w="623" w:type="pct"/>
             <w:vAlign w:val="center"/>
           </w:tcPr>
           <w:p>
@@ -21557,7 +21597,7 @@
         </w:tc>
         <w:tc>
           <w:tcPr>
-            <w:tcW w:w="0" w:type="auto"/>
+            <w:tcW w:w="744" w:type="pct"/>
             <w:vAlign w:val="center"/>
           </w:tcPr>
           <w:p>
@@ -21581,7 +21621,7 @@
         </w:tc>
         <w:tc>
           <w:tcPr>
-            <w:tcW w:w="0" w:type="auto"/>
+            <w:tcW w:w="713" w:type="pct"/>
             <w:vAlign w:val="center"/>
           </w:tcPr>
           <w:p>
@@ -21605,7 +21645,7 @@
         </w:tc>
         <w:tc>
           <w:tcPr>
-            <w:tcW w:w="0" w:type="auto"/>
+            <w:tcW w:w="650" w:type="pct"/>
             <w:vAlign w:val="center"/>
           </w:tcPr>
           <w:p>
@@ -21629,7 +21669,7 @@
         </w:tc>
         <w:tc>
           <w:tcPr>
-            <w:tcW w:w="0" w:type="auto"/>
+            <w:tcW w:w="623" w:type="pct"/>
             <w:vAlign w:val="center"/>
           </w:tcPr>
           <w:p>
@@ -21659,7 +21699,7 @@
         </w:trPr>
         <w:tc>
           <w:tcPr>
-            <w:tcW w:w="0" w:type="auto"/>
+            <w:tcW w:w="997" w:type="pct"/>
             <w:vAlign w:val="center"/>
           </w:tcPr>
           <w:p>
@@ -21685,7 +21725,7 @@
         </w:tc>
         <w:tc>
           <w:tcPr>
-            <w:tcW w:w="0" w:type="auto"/>
+            <w:tcW w:w="650" w:type="pct"/>
             <w:vAlign w:val="center"/>
           </w:tcPr>
           <w:p>
@@ -21709,7 +21749,7 @@
         </w:tc>
         <w:tc>
           <w:tcPr>
-            <w:tcW w:w="0" w:type="auto"/>
+            <w:tcW w:w="623" w:type="pct"/>
             <w:vAlign w:val="center"/>
           </w:tcPr>
           <w:p>
@@ -21733,7 +21773,7 @@
         </w:tc>
         <w:tc>
           <w:tcPr>
-            <w:tcW w:w="0" w:type="auto"/>
+            <w:tcW w:w="744" w:type="pct"/>
             <w:vAlign w:val="center"/>
           </w:tcPr>
           <w:p>
@@ -21757,7 +21797,7 @@
         </w:tc>
         <w:tc>
           <w:tcPr>
-            <w:tcW w:w="0" w:type="auto"/>
+            <w:tcW w:w="713" w:type="pct"/>
             <w:vAlign w:val="center"/>
           </w:tcPr>
           <w:p>
@@ -21781,7 +21821,7 @@
         </w:tc>
         <w:tc>
           <w:tcPr>
-            <w:tcW w:w="0" w:type="auto"/>
+            <w:tcW w:w="650" w:type="pct"/>
             <w:vAlign w:val="center"/>
           </w:tcPr>
           <w:p>
@@ -21805,7 +21845,7 @@
         </w:tc>
         <w:tc>
           <w:tcPr>
-            <w:tcW w:w="0" w:type="auto"/>
+            <w:tcW w:w="623" w:type="pct"/>
             <w:vAlign w:val="center"/>
           </w:tcPr>
           <w:p>
@@ -21866,16 +21906,17 @@
         <w:tblOverlap w:val="never"/>
         <w:tblW w:w="0" w:type="auto"/>
         <w:jc w:val="center"/>
+        <w:tblLayout w:type="fixed"/>
         <w:tblLook w:val="04A0" w:firstRow="1" w:lastRow="0" w:firstColumn="1" w:lastColumn="0" w:noHBand="0" w:noVBand="1"/>
       </w:tblPr>
       <w:tblGrid>
-        <w:gridCol w:w="945"/>
-        <w:gridCol w:w="631"/>
+        <w:gridCol w:w="1028"/>
+        <w:gridCol w:w="637"/>
+        <w:gridCol w:w="641"/>
+        <w:gridCol w:w="748"/>
+        <w:gridCol w:w="753"/>
         <w:gridCol w:w="636"/>
-        <w:gridCol w:w="756"/>
-        <w:gridCol w:w="763"/>
-        <w:gridCol w:w="673"/>
-        <w:gridCol w:w="679"/>
+        <w:gridCol w:w="640"/>
       </w:tblGrid>
       <w:tr>
         <w:trPr>
@@ -21884,7 +21925,7 @@
         </w:trPr>
         <w:tc>
           <w:tcPr>
-            <w:tcW w:w="0" w:type="auto"/>
+            <w:tcW w:w="1028" w:type="dxa"/>
           </w:tcPr>
           <w:p>
             <w:pPr>
@@ -21901,7 +21942,7 @@
         </w:tc>
         <w:tc>
           <w:tcPr>
-            <w:tcW w:w="0" w:type="auto"/>
+            <w:tcW w:w="1278" w:type="dxa"/>
             <w:gridSpan w:val="2"/>
             <w:vAlign w:val="center"/>
           </w:tcPr>
@@ -21921,13 +21962,21 @@
                 <w:sz w:val="16"/>
                 <w:szCs w:val="16"/>
               </w:rPr>
-              <w:t>Number of Files</w:t>
-            </w:r>
-          </w:p>
-        </w:tc>
-        <w:tc>
-          <w:tcPr>
-            <w:tcW w:w="0" w:type="auto"/>
+              <w:t>No.</w:t>
+            </w:r>
+            <w:r>
+              <w:rPr>
+                <w:b/>
+                <w:sz w:val="16"/>
+                <w:szCs w:val="16"/>
+              </w:rPr>
+              <w:t xml:space="preserve"> of Files</w:t>
+            </w:r>
+          </w:p>
+        </w:tc>
+        <w:tc>
+          <w:tcPr>
+            <w:tcW w:w="1501" w:type="dxa"/>
             <w:gridSpan w:val="2"/>
             <w:vAlign w:val="center"/>
           </w:tcPr>
@@ -21947,13 +21996,21 @@
                 <w:sz w:val="16"/>
                 <w:szCs w:val="16"/>
               </w:rPr>
-              <w:t>Number of New Lines</w:t>
-            </w:r>
-          </w:p>
-        </w:tc>
-        <w:tc>
-          <w:tcPr>
-            <w:tcW w:w="0" w:type="auto"/>
+              <w:t>No.</w:t>
+            </w:r>
+            <w:r>
+              <w:rPr>
+                <w:b/>
+                <w:sz w:val="16"/>
+                <w:szCs w:val="16"/>
+              </w:rPr>
+              <w:t xml:space="preserve"> of New Lines</w:t>
+            </w:r>
+          </w:p>
+        </w:tc>
+        <w:tc>
+          <w:tcPr>
+            <w:tcW w:w="1276" w:type="dxa"/>
             <w:gridSpan w:val="2"/>
             <w:vAlign w:val="center"/>
           </w:tcPr>
@@ -21973,7 +22030,15 @@
                 <w:sz w:val="16"/>
                 <w:szCs w:val="16"/>
               </w:rPr>
-              <w:t>Number of Hunks</w:t>
+              <w:t>No.</w:t>
+            </w:r>
+            <w:r>
+              <w:rPr>
+                <w:b/>
+                <w:sz w:val="16"/>
+                <w:szCs w:val="16"/>
+              </w:rPr>
+              <w:t xml:space="preserve"> of Hunks</w:t>
             </w:r>
           </w:p>
         </w:tc>
@@ -21985,7 +22050,7 @@
         </w:trPr>
         <w:tc>
           <w:tcPr>
-            <w:tcW w:w="0" w:type="auto"/>
+            <w:tcW w:w="1028" w:type="dxa"/>
             <w:vAlign w:val="center"/>
           </w:tcPr>
           <w:p>
@@ -22011,7 +22076,7 @@
         </w:tc>
         <w:tc>
           <w:tcPr>
-            <w:tcW w:w="0" w:type="auto"/>
+            <w:tcW w:w="637" w:type="dxa"/>
             <w:vAlign w:val="center"/>
           </w:tcPr>
           <w:p>
@@ -22037,7 +22102,7 @@
         </w:tc>
         <w:tc>
           <w:tcPr>
-            <w:tcW w:w="0" w:type="auto"/>
+            <w:tcW w:w="641" w:type="dxa"/>
             <w:vAlign w:val="center"/>
           </w:tcPr>
           <w:p>
@@ -22063,7 +22128,7 @@
         </w:tc>
         <w:tc>
           <w:tcPr>
-            <w:tcW w:w="0" w:type="auto"/>
+            <w:tcW w:w="748" w:type="dxa"/>
             <w:vAlign w:val="center"/>
           </w:tcPr>
           <w:p>
@@ -22088,7 +22153,7 @@
         </w:tc>
         <w:tc>
           <w:tcPr>
-            <w:tcW w:w="0" w:type="auto"/>
+            <w:tcW w:w="753" w:type="dxa"/>
             <w:vAlign w:val="center"/>
           </w:tcPr>
           <w:p>
@@ -22113,7 +22178,7 @@
         </w:tc>
         <w:tc>
           <w:tcPr>
-            <w:tcW w:w="0" w:type="auto"/>
+            <w:tcW w:w="636" w:type="dxa"/>
             <w:vAlign w:val="center"/>
           </w:tcPr>
           <w:p>
@@ -22138,7 +22203,7 @@
         </w:tc>
         <w:tc>
           <w:tcPr>
-            <w:tcW w:w="0" w:type="auto"/>
+            <w:tcW w:w="640" w:type="dxa"/>
             <w:vAlign w:val="center"/>
           </w:tcPr>
           <w:p>
@@ -22169,7 +22234,7 @@
         </w:trPr>
         <w:tc>
           <w:tcPr>
-            <w:tcW w:w="0" w:type="auto"/>
+            <w:tcW w:w="1028" w:type="dxa"/>
             <w:vAlign w:val="center"/>
           </w:tcPr>
           <w:p>
@@ -22195,7 +22260,7 @@
         </w:tc>
         <w:tc>
           <w:tcPr>
-            <w:tcW w:w="0" w:type="auto"/>
+            <w:tcW w:w="637" w:type="dxa"/>
             <w:vAlign w:val="center"/>
           </w:tcPr>
           <w:p>
@@ -22219,7 +22284,7 @@
         </w:tc>
         <w:tc>
           <w:tcPr>
-            <w:tcW w:w="0" w:type="auto"/>
+            <w:tcW w:w="641" w:type="dxa"/>
             <w:vAlign w:val="center"/>
           </w:tcPr>
           <w:p>
@@ -22243,7 +22308,7 @@
         </w:tc>
         <w:tc>
           <w:tcPr>
-            <w:tcW w:w="0" w:type="auto"/>
+            <w:tcW w:w="748" w:type="dxa"/>
             <w:vAlign w:val="center"/>
           </w:tcPr>
           <w:p>
@@ -22267,7 +22332,7 @@
         </w:tc>
         <w:tc>
           <w:tcPr>
-            <w:tcW w:w="0" w:type="auto"/>
+            <w:tcW w:w="753" w:type="dxa"/>
             <w:vAlign w:val="center"/>
           </w:tcPr>
           <w:p>
@@ -22291,7 +22356,7 @@
         </w:tc>
         <w:tc>
           <w:tcPr>
-            <w:tcW w:w="0" w:type="auto"/>
+            <w:tcW w:w="636" w:type="dxa"/>
             <w:vAlign w:val="center"/>
           </w:tcPr>
           <w:p>
@@ -22315,7 +22380,7 @@
         </w:tc>
         <w:tc>
           <w:tcPr>
-            <w:tcW w:w="0" w:type="auto"/>
+            <w:tcW w:w="640" w:type="dxa"/>
             <w:vAlign w:val="center"/>
           </w:tcPr>
           <w:p>
@@ -22345,7 +22410,7 @@
         </w:trPr>
         <w:tc>
           <w:tcPr>
-            <w:tcW w:w="0" w:type="auto"/>
+            <w:tcW w:w="1028" w:type="dxa"/>
             <w:vAlign w:val="center"/>
           </w:tcPr>
           <w:p>
@@ -22371,7 +22436,7 @@
         </w:tc>
         <w:tc>
           <w:tcPr>
-            <w:tcW w:w="0" w:type="auto"/>
+            <w:tcW w:w="637" w:type="dxa"/>
             <w:vAlign w:val="center"/>
           </w:tcPr>
           <w:p>
@@ -22395,7 +22460,7 @@
         </w:tc>
         <w:tc>
           <w:tcPr>
-            <w:tcW w:w="0" w:type="auto"/>
+            <w:tcW w:w="641" w:type="dxa"/>
             <w:vAlign w:val="center"/>
           </w:tcPr>
           <w:p>
@@ -22419,7 +22484,7 @@
         </w:tc>
         <w:tc>
           <w:tcPr>
-            <w:tcW w:w="0" w:type="auto"/>
+            <w:tcW w:w="748" w:type="dxa"/>
             <w:vAlign w:val="center"/>
           </w:tcPr>
           <w:p>
@@ -22443,7 +22508,7 @@
         </w:tc>
         <w:tc>
           <w:tcPr>
-            <w:tcW w:w="0" w:type="auto"/>
+            <w:tcW w:w="753" w:type="dxa"/>
             <w:vAlign w:val="center"/>
           </w:tcPr>
           <w:p>
@@ -22467,7 +22532,7 @@
         </w:tc>
         <w:tc>
           <w:tcPr>
-            <w:tcW w:w="0" w:type="auto"/>
+            <w:tcW w:w="636" w:type="dxa"/>
             <w:vAlign w:val="center"/>
           </w:tcPr>
           <w:p>
@@ -22491,7 +22556,7 @@
         </w:tc>
         <w:tc>
           <w:tcPr>
-            <w:tcW w:w="0" w:type="auto"/>
+            <w:tcW w:w="640" w:type="dxa"/>
             <w:vAlign w:val="center"/>
           </w:tcPr>
           <w:p>
@@ -22521,7 +22586,7 @@
         </w:trPr>
         <w:tc>
           <w:tcPr>
-            <w:tcW w:w="0" w:type="auto"/>
+            <w:tcW w:w="1028" w:type="dxa"/>
             <w:vAlign w:val="center"/>
           </w:tcPr>
           <w:p>
@@ -22547,7 +22612,7 @@
         </w:tc>
         <w:tc>
           <w:tcPr>
-            <w:tcW w:w="0" w:type="auto"/>
+            <w:tcW w:w="637" w:type="dxa"/>
             <w:vAlign w:val="center"/>
           </w:tcPr>
           <w:p>
@@ -22571,7 +22636,7 @@
         </w:tc>
         <w:tc>
           <w:tcPr>
-            <w:tcW w:w="0" w:type="auto"/>
+            <w:tcW w:w="641" w:type="dxa"/>
             <w:vAlign w:val="center"/>
           </w:tcPr>
           <w:p>
@@ -22595,7 +22660,7 @@
         </w:tc>
         <w:tc>
           <w:tcPr>
-            <w:tcW w:w="0" w:type="auto"/>
+            <w:tcW w:w="748" w:type="dxa"/>
             <w:vAlign w:val="center"/>
           </w:tcPr>
           <w:p>
@@ -22619,7 +22684,7 @@
         </w:tc>
         <w:tc>
           <w:tcPr>
-            <w:tcW w:w="0" w:type="auto"/>
+            <w:tcW w:w="753" w:type="dxa"/>
             <w:vAlign w:val="center"/>
           </w:tcPr>
           <w:p>
@@ -22643,7 +22708,7 @@
         </w:tc>
         <w:tc>
           <w:tcPr>
-            <w:tcW w:w="0" w:type="auto"/>
+            <w:tcW w:w="636" w:type="dxa"/>
             <w:vAlign w:val="center"/>
           </w:tcPr>
           <w:p>
@@ -22667,7 +22732,7 @@
         </w:tc>
         <w:tc>
           <w:tcPr>
-            <w:tcW w:w="0" w:type="auto"/>
+            <w:tcW w:w="640" w:type="dxa"/>
             <w:vAlign w:val="center"/>
           </w:tcPr>
           <w:p>
@@ -22697,7 +22762,7 @@
         </w:trPr>
         <w:tc>
           <w:tcPr>
-            <w:tcW w:w="0" w:type="auto"/>
+            <w:tcW w:w="1028" w:type="dxa"/>
             <w:vAlign w:val="center"/>
           </w:tcPr>
           <w:p>
@@ -22723,7 +22788,7 @@
         </w:tc>
         <w:tc>
           <w:tcPr>
-            <w:tcW w:w="0" w:type="auto"/>
+            <w:tcW w:w="637" w:type="dxa"/>
             <w:vAlign w:val="center"/>
           </w:tcPr>
           <w:p>
@@ -22747,7 +22812,7 @@
         </w:tc>
         <w:tc>
           <w:tcPr>
-            <w:tcW w:w="0" w:type="auto"/>
+            <w:tcW w:w="641" w:type="dxa"/>
             <w:vAlign w:val="center"/>
           </w:tcPr>
           <w:p>
@@ -22771,7 +22836,7 @@
         </w:tc>
         <w:tc>
           <w:tcPr>
-            <w:tcW w:w="0" w:type="auto"/>
+            <w:tcW w:w="748" w:type="dxa"/>
             <w:vAlign w:val="center"/>
           </w:tcPr>
           <w:p>
@@ -22795,7 +22860,7 @@
         </w:tc>
         <w:tc>
           <w:tcPr>
-            <w:tcW w:w="0" w:type="auto"/>
+            <w:tcW w:w="753" w:type="dxa"/>
             <w:vAlign w:val="center"/>
           </w:tcPr>
           <w:p>
@@ -22819,7 +22884,7 @@
         </w:tc>
         <w:tc>
           <w:tcPr>
-            <w:tcW w:w="0" w:type="auto"/>
+            <w:tcW w:w="636" w:type="dxa"/>
             <w:vAlign w:val="center"/>
           </w:tcPr>
           <w:p>
@@ -22843,7 +22908,7 @@
         </w:tc>
         <w:tc>
           <w:tcPr>
-            <w:tcW w:w="0" w:type="auto"/>
+            <w:tcW w:w="640" w:type="dxa"/>
             <w:vAlign w:val="center"/>
           </w:tcPr>
           <w:p>
@@ -22873,7 +22938,7 @@
         </w:trPr>
         <w:tc>
           <w:tcPr>
-            <w:tcW w:w="0" w:type="auto"/>
+            <w:tcW w:w="1028" w:type="dxa"/>
             <w:vAlign w:val="center"/>
           </w:tcPr>
           <w:p>
@@ -22899,7 +22964,7 @@
         </w:tc>
         <w:tc>
           <w:tcPr>
-            <w:tcW w:w="0" w:type="auto"/>
+            <w:tcW w:w="637" w:type="dxa"/>
             <w:vAlign w:val="center"/>
           </w:tcPr>
           <w:p>
@@ -22923,7 +22988,7 @@
         </w:tc>
         <w:tc>
           <w:tcPr>
-            <w:tcW w:w="0" w:type="auto"/>
+            <w:tcW w:w="641" w:type="dxa"/>
             <w:vAlign w:val="center"/>
           </w:tcPr>
           <w:p>
@@ -22947,7 +23012,7 @@
         </w:tc>
         <w:tc>
           <w:tcPr>
-            <w:tcW w:w="0" w:type="auto"/>
+            <w:tcW w:w="748" w:type="dxa"/>
             <w:vAlign w:val="center"/>
           </w:tcPr>
           <w:p>
@@ -22971,7 +23036,7 @@
         </w:tc>
         <w:tc>
           <w:tcPr>
-            <w:tcW w:w="0" w:type="auto"/>
+            <w:tcW w:w="753" w:type="dxa"/>
             <w:vAlign w:val="center"/>
           </w:tcPr>
           <w:p>
@@ -22995,31 +23060,42 @@
         </w:tc>
         <w:tc>
           <w:tcPr>
-            <w:tcW w:w="0" w:type="auto"/>
-            <w:vAlign w:val="center"/>
-          </w:tcPr>
-          <w:p>
-            <w:pPr>
-              <w:jc w:val="right"/>
-              <w:rPr>
-                <w:sz w:val="16"/>
-                <w:szCs w:val="16"/>
-              </w:rPr>
-            </w:pPr>
-            <w:r>
-              <w:rPr>
-                <w:rFonts w:eastAsia="Times New Roman"/>
-                <w:color w:val="000000"/>
-                <w:sz w:val="16"/>
-                <w:szCs w:val="16"/>
-              </w:rPr>
-              <w:t>62</w:t>
-            </w:r>
-          </w:p>
-        </w:tc>
-        <w:tc>
-          <w:tcPr>
-            <w:tcW w:w="0" w:type="auto"/>
+            <w:tcW w:w="636" w:type="dxa"/>
+            <w:vAlign w:val="center"/>
+          </w:tcPr>
+          <w:p>
+            <w:pPr>
+              <w:jc w:val="right"/>
+              <w:rPr>
+                <w:sz w:val="16"/>
+                <w:szCs w:val="16"/>
+              </w:rPr>
+            </w:pPr>
+            <w:r>
+              <w:rPr>
+                <w:rFonts w:eastAsia="Times New Roman"/>
+                <w:color w:val="000000"/>
+                <w:sz w:val="16"/>
+                <w:szCs w:val="16"/>
+              </w:rPr>
+              <w:t>6</w:t>
+            </w:r>
+            <w:bookmarkStart w:id="1" w:name="_GoBack"/>
+            <w:bookmarkEnd w:id="1"/>
+            <w:r>
+              <w:rPr>
+                <w:rFonts w:eastAsia="Times New Roman"/>
+                <w:color w:val="000000"/>
+                <w:sz w:val="16"/>
+                <w:szCs w:val="16"/>
+              </w:rPr>
+              <w:t>2</w:t>
+            </w:r>
+          </w:p>
+        </w:tc>
+        <w:tc>
+          <w:tcPr>
+            <w:tcW w:w="640" w:type="dxa"/>
             <w:vAlign w:val="center"/>
           </w:tcPr>
           <w:p>
@@ -23075,18 +23151,18 @@
       <w:tblPr>
         <w:tblStyle w:val="TableGrid"/>
         <w:tblOverlap w:val="never"/>
-        <w:tblW w:w="0" w:type="auto"/>
+        <w:tblW w:w="5000" w:type="pct"/>
         <w:jc w:val="center"/>
         <w:tblLook w:val="04A0" w:firstRow="1" w:lastRow="0" w:firstColumn="1" w:lastColumn="0" w:noHBand="0" w:noVBand="1"/>
       </w:tblPr>
       <w:tblGrid>
-        <w:gridCol w:w="945"/>
-        <w:gridCol w:w="652"/>
-        <w:gridCol w:w="624"/>
-        <w:gridCol w:w="749"/>
-        <w:gridCol w:w="756"/>
-        <w:gridCol w:w="693"/>
-        <w:gridCol w:w="664"/>
+        <w:gridCol w:w="1014"/>
+        <w:gridCol w:w="661"/>
+        <w:gridCol w:w="633"/>
+        <w:gridCol w:w="738"/>
+        <w:gridCol w:w="743"/>
+        <w:gridCol w:w="661"/>
+        <w:gridCol w:w="633"/>
       </w:tblGrid>
       <w:tr>
         <w:trPr>
@@ -23095,7 +23171,7 @@
         </w:trPr>
         <w:tc>
           <w:tcPr>
-            <w:tcW w:w="0" w:type="auto"/>
+            <w:tcW w:w="997" w:type="pct"/>
           </w:tcPr>
           <w:p>
             <w:pPr>
@@ -23112,7 +23188,7 @@
         </w:tc>
         <w:tc>
           <w:tcPr>
-            <w:tcW w:w="0" w:type="auto"/>
+            <w:tcW w:w="1273" w:type="pct"/>
             <w:gridSpan w:val="2"/>
             <w:vAlign w:val="center"/>
           </w:tcPr>
@@ -23132,13 +23208,21 @@
                 <w:sz w:val="16"/>
                 <w:szCs w:val="16"/>
               </w:rPr>
-              <w:t>Number of Files</w:t>
-            </w:r>
-          </w:p>
-        </w:tc>
-        <w:tc>
-          <w:tcPr>
-            <w:tcW w:w="0" w:type="auto"/>
+              <w:t>No.</w:t>
+            </w:r>
+            <w:r>
+              <w:rPr>
+                <w:b/>
+                <w:sz w:val="16"/>
+                <w:szCs w:val="16"/>
+              </w:rPr>
+              <w:t xml:space="preserve"> of Files</w:t>
+            </w:r>
+          </w:p>
+        </w:tc>
+        <w:tc>
+          <w:tcPr>
+            <w:tcW w:w="1457" w:type="pct"/>
             <w:gridSpan w:val="2"/>
             <w:vAlign w:val="center"/>
           </w:tcPr>
@@ -23158,13 +23242,21 @@
                 <w:sz w:val="16"/>
                 <w:szCs w:val="16"/>
               </w:rPr>
-              <w:t>Number of New Lines</w:t>
-            </w:r>
-          </w:p>
-        </w:tc>
-        <w:tc>
-          <w:tcPr>
-            <w:tcW w:w="0" w:type="auto"/>
+              <w:t>No.</w:t>
+            </w:r>
+            <w:r>
+              <w:rPr>
+                <w:b/>
+                <w:sz w:val="16"/>
+                <w:szCs w:val="16"/>
+              </w:rPr>
+              <w:t xml:space="preserve"> of New Lines</w:t>
+            </w:r>
+          </w:p>
+        </w:tc>
+        <w:tc>
+          <w:tcPr>
+            <w:tcW w:w="1273" w:type="pct"/>
             <w:gridSpan w:val="2"/>
             <w:vAlign w:val="center"/>
           </w:tcPr>
@@ -23184,7 +23276,15 @@
                 <w:sz w:val="16"/>
                 <w:szCs w:val="16"/>
               </w:rPr>
-              <w:t>Number of Hunks</w:t>
+              <w:t>No.</w:t>
+            </w:r>
+            <w:r>
+              <w:rPr>
+                <w:b/>
+                <w:sz w:val="16"/>
+                <w:szCs w:val="16"/>
+              </w:rPr>
+              <w:t xml:space="preserve"> of Hunks</w:t>
             </w:r>
           </w:p>
         </w:tc>
@@ -23196,7 +23296,7 @@
         </w:trPr>
         <w:tc>
           <w:tcPr>
-            <w:tcW w:w="0" w:type="auto"/>
+            <w:tcW w:w="997" w:type="pct"/>
             <w:vAlign w:val="center"/>
           </w:tcPr>
           <w:p>
@@ -23222,7 +23322,7 @@
         </w:tc>
         <w:tc>
           <w:tcPr>
-            <w:tcW w:w="0" w:type="auto"/>
+            <w:tcW w:w="650" w:type="pct"/>
             <w:vAlign w:val="center"/>
           </w:tcPr>
           <w:p>
@@ -23248,7 +23348,7 @@
         </w:tc>
         <w:tc>
           <w:tcPr>
-            <w:tcW w:w="0" w:type="auto"/>
+            <w:tcW w:w="623" w:type="pct"/>
             <w:vAlign w:val="center"/>
           </w:tcPr>
           <w:p>
@@ -23274,7 +23374,7 @@
         </w:tc>
         <w:tc>
           <w:tcPr>
-            <w:tcW w:w="0" w:type="auto"/>
+            <w:tcW w:w="726" w:type="pct"/>
             <w:vAlign w:val="center"/>
           </w:tcPr>
           <w:p>
@@ -23299,7 +23399,7 @@
         </w:tc>
         <w:tc>
           <w:tcPr>
-            <w:tcW w:w="0" w:type="auto"/>
+            <w:tcW w:w="731" w:type="pct"/>
             <w:vAlign w:val="center"/>
           </w:tcPr>
           <w:p>
@@ -23324,7 +23424,7 @@
         </w:tc>
         <w:tc>
           <w:tcPr>
-            <w:tcW w:w="0" w:type="auto"/>
+            <w:tcW w:w="650" w:type="pct"/>
             <w:vAlign w:val="center"/>
           </w:tcPr>
           <w:p>
@@ -23349,7 +23449,7 @@
         </w:tc>
         <w:tc>
           <w:tcPr>
-            <w:tcW w:w="0" w:type="auto"/>
+            <w:tcW w:w="623" w:type="pct"/>
             <w:vAlign w:val="center"/>
           </w:tcPr>
           <w:p>
@@ -23380,7 +23480,7 @@
         </w:trPr>
         <w:tc>
           <w:tcPr>
-            <w:tcW w:w="0" w:type="auto"/>
+            <w:tcW w:w="997" w:type="pct"/>
             <w:vAlign w:val="center"/>
           </w:tcPr>
           <w:p>
@@ -23406,7 +23506,7 @@
         </w:tc>
         <w:tc>
           <w:tcPr>
-            <w:tcW w:w="0" w:type="auto"/>
+            <w:tcW w:w="650" w:type="pct"/>
             <w:vAlign w:val="center"/>
           </w:tcPr>
           <w:p>
@@ -23430,7 +23530,7 @@
         </w:tc>
         <w:tc>
           <w:tcPr>
-            <w:tcW w:w="0" w:type="auto"/>
+            <w:tcW w:w="623" w:type="pct"/>
             <w:vAlign w:val="center"/>
           </w:tcPr>
           <w:p>
@@ -23454,7 +23554,7 @@
         </w:tc>
         <w:tc>
           <w:tcPr>
-            <w:tcW w:w="0" w:type="auto"/>
+            <w:tcW w:w="726" w:type="pct"/>
             <w:vAlign w:val="center"/>
           </w:tcPr>
           <w:p>
@@ -23478,7 +23578,7 @@
         </w:tc>
         <w:tc>
           <w:tcPr>
-            <w:tcW w:w="0" w:type="auto"/>
+            <w:tcW w:w="731" w:type="pct"/>
             <w:vAlign w:val="center"/>
           </w:tcPr>
           <w:p>
@@ -23502,7 +23602,7 @@
         </w:tc>
         <w:tc>
           <w:tcPr>
-            <w:tcW w:w="0" w:type="auto"/>
+            <w:tcW w:w="650" w:type="pct"/>
             <w:vAlign w:val="center"/>
           </w:tcPr>
           <w:p>
@@ -23526,7 +23626,7 @@
         </w:tc>
         <w:tc>
           <w:tcPr>
-            <w:tcW w:w="0" w:type="auto"/>
+            <w:tcW w:w="623" w:type="pct"/>
             <w:vAlign w:val="center"/>
           </w:tcPr>
           <w:p>
@@ -23556,7 +23656,7 @@
         </w:trPr>
         <w:tc>
           <w:tcPr>
-            <w:tcW w:w="0" w:type="auto"/>
+            <w:tcW w:w="997" w:type="pct"/>
             <w:vAlign w:val="center"/>
           </w:tcPr>
           <w:p>
@@ -23582,7 +23682,7 @@
         </w:tc>
         <w:tc>
           <w:tcPr>
-            <w:tcW w:w="0" w:type="auto"/>
+            <w:tcW w:w="650" w:type="pct"/>
             <w:vAlign w:val="center"/>
           </w:tcPr>
           <w:p>
@@ -23606,7 +23706,7 @@
         </w:tc>
         <w:tc>
           <w:tcPr>
-            <w:tcW w:w="0" w:type="auto"/>
+            <w:tcW w:w="623" w:type="pct"/>
             <w:vAlign w:val="center"/>
           </w:tcPr>
           <w:p>
@@ -23630,7 +23730,7 @@
         </w:tc>
         <w:tc>
           <w:tcPr>
-            <w:tcW w:w="0" w:type="auto"/>
+            <w:tcW w:w="726" w:type="pct"/>
             <w:vAlign w:val="center"/>
           </w:tcPr>
           <w:p>
@@ -23654,7 +23754,7 @@
         </w:tc>
         <w:tc>
           <w:tcPr>
-            <w:tcW w:w="0" w:type="auto"/>
+            <w:tcW w:w="731" w:type="pct"/>
             <w:vAlign w:val="center"/>
           </w:tcPr>
           <w:p>
@@ -23678,7 +23778,7 @@
         </w:tc>
         <w:tc>
           <w:tcPr>
-            <w:tcW w:w="0" w:type="auto"/>
+            <w:tcW w:w="650" w:type="pct"/>
             <w:vAlign w:val="center"/>
           </w:tcPr>
           <w:p>
@@ -23702,7 +23802,7 @@
         </w:tc>
         <w:tc>
           <w:tcPr>
-            <w:tcW w:w="0" w:type="auto"/>
+            <w:tcW w:w="623" w:type="pct"/>
             <w:vAlign w:val="center"/>
           </w:tcPr>
           <w:p>
@@ -23732,7 +23832,7 @@
         </w:trPr>
         <w:tc>
           <w:tcPr>
-            <w:tcW w:w="0" w:type="auto"/>
+            <w:tcW w:w="997" w:type="pct"/>
             <w:vAlign w:val="center"/>
           </w:tcPr>
           <w:p>
@@ -23758,7 +23858,7 @@
         </w:tc>
         <w:tc>
           <w:tcPr>
-            <w:tcW w:w="0" w:type="auto"/>
+            <w:tcW w:w="650" w:type="pct"/>
             <w:vAlign w:val="center"/>
           </w:tcPr>
           <w:p>
@@ -23782,7 +23882,7 @@
         </w:tc>
         <w:tc>
           <w:tcPr>
-            <w:tcW w:w="0" w:type="auto"/>
+            <w:tcW w:w="623" w:type="pct"/>
             <w:vAlign w:val="center"/>
           </w:tcPr>
           <w:p>
@@ -23806,7 +23906,7 @@
         </w:tc>
         <w:tc>
           <w:tcPr>
-            <w:tcW w:w="0" w:type="auto"/>
+            <w:tcW w:w="726" w:type="pct"/>
             <w:vAlign w:val="center"/>
           </w:tcPr>
           <w:p>
@@ -23830,7 +23930,7 @@
         </w:tc>
         <w:tc>
           <w:tcPr>
-            <w:tcW w:w="0" w:type="auto"/>
+            <w:tcW w:w="731" w:type="pct"/>
             <w:vAlign w:val="center"/>
           </w:tcPr>
           <w:p>
@@ -23854,7 +23954,7 @@
         </w:tc>
         <w:tc>
           <w:tcPr>
-            <w:tcW w:w="0" w:type="auto"/>
+            <w:tcW w:w="650" w:type="pct"/>
             <w:vAlign w:val="center"/>
           </w:tcPr>
           <w:p>
@@ -23878,7 +23978,7 @@
         </w:tc>
         <w:tc>
           <w:tcPr>
-            <w:tcW w:w="0" w:type="auto"/>
+            <w:tcW w:w="623" w:type="pct"/>
             <w:vAlign w:val="center"/>
           </w:tcPr>
           <w:p>
@@ -23908,7 +24008,7 @@
         </w:trPr>
         <w:tc>
           <w:tcPr>
-            <w:tcW w:w="0" w:type="auto"/>
+            <w:tcW w:w="997" w:type="pct"/>
             <w:vAlign w:val="center"/>
           </w:tcPr>
           <w:p>
@@ -23934,7 +24034,7 @@
         </w:tc>
         <w:tc>
           <w:tcPr>
-            <w:tcW w:w="0" w:type="auto"/>
+            <w:tcW w:w="650" w:type="pct"/>
             <w:vAlign w:val="center"/>
           </w:tcPr>
           <w:p>
@@ -23958,7 +24058,7 @@
         </w:tc>
         <w:tc>
           <w:tcPr>
-            <w:tcW w:w="0" w:type="auto"/>
+            <w:tcW w:w="623" w:type="pct"/>
             <w:vAlign w:val="center"/>
           </w:tcPr>
           <w:p>
@@ -23982,7 +24082,7 @@
         </w:tc>
         <w:tc>
           <w:tcPr>
-            <w:tcW w:w="0" w:type="auto"/>
+            <w:tcW w:w="726" w:type="pct"/>
             <w:vAlign w:val="center"/>
           </w:tcPr>
           <w:p>
@@ -24006,7 +24106,7 @@
         </w:tc>
         <w:tc>
           <w:tcPr>
-            <w:tcW w:w="0" w:type="auto"/>
+            <w:tcW w:w="731" w:type="pct"/>
             <w:vAlign w:val="center"/>
           </w:tcPr>
           <w:p>
@@ -24030,7 +24130,7 @@
         </w:tc>
         <w:tc>
           <w:tcPr>
-            <w:tcW w:w="0" w:type="auto"/>
+            <w:tcW w:w="650" w:type="pct"/>
             <w:vAlign w:val="center"/>
           </w:tcPr>
           <w:p>
@@ -24054,7 +24154,7 @@
         </w:tc>
         <w:tc>
           <w:tcPr>
-            <w:tcW w:w="0" w:type="auto"/>
+            <w:tcW w:w="623" w:type="pct"/>
             <w:vAlign w:val="center"/>
           </w:tcPr>
           <w:p>
@@ -24084,7 +24184,7 @@
         </w:trPr>
         <w:tc>
           <w:tcPr>
-            <w:tcW w:w="0" w:type="auto"/>
+            <w:tcW w:w="997" w:type="pct"/>
             <w:vAlign w:val="center"/>
           </w:tcPr>
           <w:p>
@@ -24110,7 +24210,7 @@
         </w:tc>
         <w:tc>
           <w:tcPr>
-            <w:tcW w:w="0" w:type="auto"/>
+            <w:tcW w:w="650" w:type="pct"/>
             <w:vAlign w:val="center"/>
           </w:tcPr>
           <w:p>
@@ -24134,7 +24234,7 @@
         </w:tc>
         <w:tc>
           <w:tcPr>
-            <w:tcW w:w="0" w:type="auto"/>
+            <w:tcW w:w="623" w:type="pct"/>
             <w:vAlign w:val="center"/>
           </w:tcPr>
           <w:p>
@@ -24158,7 +24258,7 @@
         </w:tc>
         <w:tc>
           <w:tcPr>
-            <w:tcW w:w="0" w:type="auto"/>
+            <w:tcW w:w="726" w:type="pct"/>
             <w:vAlign w:val="center"/>
           </w:tcPr>
           <w:p>
@@ -24182,7 +24282,7 @@
         </w:tc>
         <w:tc>
           <w:tcPr>
-            <w:tcW w:w="0" w:type="auto"/>
+            <w:tcW w:w="731" w:type="pct"/>
             <w:vAlign w:val="center"/>
           </w:tcPr>
           <w:p>
@@ -24206,7 +24306,7 @@
         </w:tc>
         <w:tc>
           <w:tcPr>
-            <w:tcW w:w="0" w:type="auto"/>
+            <w:tcW w:w="650" w:type="pct"/>
             <w:vAlign w:val="center"/>
           </w:tcPr>
           <w:p>
@@ -24230,7 +24330,7 @@
         </w:tc>
         <w:tc>
           <w:tcPr>
-            <w:tcW w:w="0" w:type="auto"/>
+            <w:tcW w:w="623" w:type="pct"/>
             <w:vAlign w:val="center"/>
           </w:tcPr>
           <w:p>
@@ -24289,18 +24389,18 @@
       <w:tblPr>
         <w:tblStyle w:val="TableGrid"/>
         <w:tblOverlap w:val="never"/>
-        <w:tblW w:w="0" w:type="auto"/>
+        <w:tblW w:w="5000" w:type="pct"/>
         <w:jc w:val="center"/>
         <w:tblLook w:val="04A0" w:firstRow="1" w:lastRow="0" w:firstColumn="1" w:lastColumn="0" w:noHBand="0" w:noVBand="1"/>
       </w:tblPr>
       <w:tblGrid>
-        <w:gridCol w:w="945"/>
-        <w:gridCol w:w="631"/>
+        <w:gridCol w:w="1028"/>
+        <w:gridCol w:w="637"/>
+        <w:gridCol w:w="641"/>
+        <w:gridCol w:w="748"/>
+        <w:gridCol w:w="753"/>
         <w:gridCol w:w="636"/>
-        <w:gridCol w:w="756"/>
-        <w:gridCol w:w="763"/>
-        <w:gridCol w:w="673"/>
-        <w:gridCol w:w="679"/>
+        <w:gridCol w:w="640"/>
       </w:tblGrid>
       <w:tr>
         <w:trPr>
@@ -24309,7 +24409,7 @@
         </w:trPr>
         <w:tc>
           <w:tcPr>
-            <w:tcW w:w="0" w:type="auto"/>
+            <w:tcW w:w="1010" w:type="pct"/>
           </w:tcPr>
           <w:p>
             <w:pPr>
@@ -24326,7 +24426,7 @@
         </w:tc>
         <w:tc>
           <w:tcPr>
-            <w:tcW w:w="0" w:type="auto"/>
+            <w:tcW w:w="1256" w:type="pct"/>
             <w:gridSpan w:val="2"/>
             <w:vAlign w:val="center"/>
           </w:tcPr>
@@ -24346,13 +24446,21 @@
                 <w:sz w:val="16"/>
                 <w:szCs w:val="16"/>
               </w:rPr>
-              <w:t>Number of Files</w:t>
-            </w:r>
-          </w:p>
-        </w:tc>
-        <w:tc>
-          <w:tcPr>
-            <w:tcW w:w="0" w:type="auto"/>
+              <w:t>No.</w:t>
+            </w:r>
+            <w:r>
+              <w:rPr>
+                <w:b/>
+                <w:sz w:val="16"/>
+                <w:szCs w:val="16"/>
+              </w:rPr>
+              <w:t xml:space="preserve"> of Files</w:t>
+            </w:r>
+          </w:p>
+        </w:tc>
+        <w:tc>
+          <w:tcPr>
+            <w:tcW w:w="1477" w:type="pct"/>
             <w:gridSpan w:val="2"/>
             <w:vAlign w:val="center"/>
           </w:tcPr>
@@ -24372,13 +24480,21 @@
                 <w:sz w:val="16"/>
                 <w:szCs w:val="16"/>
               </w:rPr>
-              <w:t>Number of New Lines</w:t>
-            </w:r>
-          </w:p>
-        </w:tc>
-        <w:tc>
-          <w:tcPr>
-            <w:tcW w:w="0" w:type="auto"/>
+              <w:t>No.</w:t>
+            </w:r>
+            <w:r>
+              <w:rPr>
+                <w:b/>
+                <w:sz w:val="16"/>
+                <w:szCs w:val="16"/>
+              </w:rPr>
+              <w:t xml:space="preserve"> of New Lines</w:t>
+            </w:r>
+          </w:p>
+        </w:tc>
+        <w:tc>
+          <w:tcPr>
+            <w:tcW w:w="1256" w:type="pct"/>
             <w:gridSpan w:val="2"/>
             <w:vAlign w:val="center"/>
           </w:tcPr>
@@ -24398,7 +24514,15 @@
                 <w:sz w:val="16"/>
                 <w:szCs w:val="16"/>
               </w:rPr>
-              <w:t>Number of Hunks</w:t>
+              <w:t>No.</w:t>
+            </w:r>
+            <w:r>
+              <w:rPr>
+                <w:b/>
+                <w:sz w:val="16"/>
+                <w:szCs w:val="16"/>
+              </w:rPr>
+              <w:t xml:space="preserve"> of Hunks</w:t>
             </w:r>
           </w:p>
         </w:tc>
@@ -24410,7 +24534,7 @@
         </w:trPr>
         <w:tc>
           <w:tcPr>
-            <w:tcW w:w="0" w:type="auto"/>
+            <w:tcW w:w="1010" w:type="pct"/>
             <w:vAlign w:val="center"/>
           </w:tcPr>
           <w:p>
@@ -24436,7 +24560,7 @@
         </w:tc>
         <w:tc>
           <w:tcPr>
-            <w:tcW w:w="0" w:type="auto"/>
+            <w:tcW w:w="626" w:type="pct"/>
             <w:vAlign w:val="center"/>
           </w:tcPr>
           <w:p>
@@ -24462,7 +24586,7 @@
         </w:tc>
         <w:tc>
           <w:tcPr>
-            <w:tcW w:w="0" w:type="auto"/>
+            <w:tcW w:w="631" w:type="pct"/>
             <w:vAlign w:val="center"/>
           </w:tcPr>
           <w:p>
@@ -24488,7 +24612,7 @@
         </w:tc>
         <w:tc>
           <w:tcPr>
-            <w:tcW w:w="0" w:type="auto"/>
+            <w:tcW w:w="736" w:type="pct"/>
             <w:vAlign w:val="center"/>
           </w:tcPr>
           <w:p>
@@ -24513,7 +24637,7 @@
         </w:tc>
         <w:tc>
           <w:tcPr>
-            <w:tcW w:w="0" w:type="auto"/>
+            <w:tcW w:w="741" w:type="pct"/>
             <w:vAlign w:val="center"/>
           </w:tcPr>
           <w:p>
@@ -24538,7 +24662,7 @@
         </w:tc>
         <w:tc>
           <w:tcPr>
-            <w:tcW w:w="0" w:type="auto"/>
+            <w:tcW w:w="626" w:type="pct"/>
             <w:vAlign w:val="center"/>
           </w:tcPr>
           <w:p>
@@ -24563,7 +24687,7 @@
         </w:tc>
         <w:tc>
           <w:tcPr>
-            <w:tcW w:w="0" w:type="auto"/>
+            <w:tcW w:w="631" w:type="pct"/>
             <w:vAlign w:val="center"/>
           </w:tcPr>
           <w:p>
@@ -24594,7 +24718,7 @@
         </w:trPr>
         <w:tc>
           <w:tcPr>
-            <w:tcW w:w="0" w:type="auto"/>
+            <w:tcW w:w="1010" w:type="pct"/>
             <w:vAlign w:val="center"/>
           </w:tcPr>
           <w:p>
@@ -24620,7 +24744,7 @@
         </w:tc>
         <w:tc>
           <w:tcPr>
-            <w:tcW w:w="0" w:type="auto"/>
+            <w:tcW w:w="626" w:type="pct"/>
             <w:vAlign w:val="center"/>
           </w:tcPr>
           <w:p>
@@ -24644,7 +24768,7 @@
         </w:tc>
         <w:tc>
           <w:tcPr>
-            <w:tcW w:w="0" w:type="auto"/>
+            <w:tcW w:w="631" w:type="pct"/>
             <w:vAlign w:val="center"/>
           </w:tcPr>
           <w:p>
@@ -24668,7 +24792,7 @@
         </w:tc>
         <w:tc>
           <w:tcPr>
-            <w:tcW w:w="0" w:type="auto"/>
+            <w:tcW w:w="736" w:type="pct"/>
             <w:vAlign w:val="center"/>
           </w:tcPr>
           <w:p>
@@ -24692,7 +24816,7 @@
         </w:tc>
         <w:tc>
           <w:tcPr>
-            <w:tcW w:w="0" w:type="auto"/>
+            <w:tcW w:w="741" w:type="pct"/>
             <w:vAlign w:val="center"/>
           </w:tcPr>
           <w:p>
@@ -24716,7 +24840,7 @@
         </w:tc>
         <w:tc>
           <w:tcPr>
-            <w:tcW w:w="0" w:type="auto"/>
+            <w:tcW w:w="626" w:type="pct"/>
             <w:vAlign w:val="center"/>
           </w:tcPr>
           <w:p>
@@ -24740,7 +24864,7 @@
         </w:tc>
         <w:tc>
           <w:tcPr>
-            <w:tcW w:w="0" w:type="auto"/>
+            <w:tcW w:w="631" w:type="pct"/>
             <w:vAlign w:val="center"/>
           </w:tcPr>
           <w:p>
@@ -24770,7 +24894,7 @@
         </w:trPr>
         <w:tc>
           <w:tcPr>
-            <w:tcW w:w="0" w:type="auto"/>
+            <w:tcW w:w="1010" w:type="pct"/>
             <w:vAlign w:val="center"/>
           </w:tcPr>
           <w:p>
@@ -24796,7 +24920,7 @@
         </w:tc>
         <w:tc>
           <w:tcPr>
-            <w:tcW w:w="0" w:type="auto"/>
+            <w:tcW w:w="626" w:type="pct"/>
             <w:vAlign w:val="center"/>
           </w:tcPr>
           <w:p>
@@ -24820,7 +24944,7 @@
         </w:tc>
         <w:tc>
           <w:tcPr>
-            <w:tcW w:w="0" w:type="auto"/>
+            <w:tcW w:w="631" w:type="pct"/>
             <w:vAlign w:val="center"/>
           </w:tcPr>
           <w:p>
@@ -24844,7 +24968,7 @@
         </w:tc>
         <w:tc>
           <w:tcPr>
-            <w:tcW w:w="0" w:type="auto"/>
+            <w:tcW w:w="736" w:type="pct"/>
             <w:vAlign w:val="center"/>
           </w:tcPr>
           <w:p>
@@ -24868,7 +24992,7 @@
         </w:tc>
         <w:tc>
           <w:tcPr>
-            <w:tcW w:w="0" w:type="auto"/>
+            <w:tcW w:w="741" w:type="pct"/>
             <w:vAlign w:val="center"/>
           </w:tcPr>
           <w:p>
@@ -24892,7 +25016,7 @@
         </w:tc>
         <w:tc>
           <w:tcPr>
-            <w:tcW w:w="0" w:type="auto"/>
+            <w:tcW w:w="626" w:type="pct"/>
             <w:vAlign w:val="center"/>
           </w:tcPr>
           <w:p>
@@ -24916,7 +25040,7 @@
         </w:tc>
         <w:tc>
           <w:tcPr>
-            <w:tcW w:w="0" w:type="auto"/>
+            <w:tcW w:w="631" w:type="pct"/>
             <w:vAlign w:val="center"/>
           </w:tcPr>
           <w:p>
@@ -24946,7 +25070,7 @@
         </w:trPr>
         <w:tc>
           <w:tcPr>
-            <w:tcW w:w="0" w:type="auto"/>
+            <w:tcW w:w="1010" w:type="pct"/>
             <w:vAlign w:val="center"/>
           </w:tcPr>
           <w:p>
@@ -24972,7 +25096,7 @@
         </w:tc>
         <w:tc>
           <w:tcPr>
-            <w:tcW w:w="0" w:type="auto"/>
+            <w:tcW w:w="626" w:type="pct"/>
             <w:vAlign w:val="center"/>
           </w:tcPr>
           <w:p>
@@ -24996,7 +25120,7 @@
         </w:tc>
         <w:tc>
           <w:tcPr>
-            <w:tcW w:w="0" w:type="auto"/>
+            <w:tcW w:w="631" w:type="pct"/>
             <w:vAlign w:val="center"/>
           </w:tcPr>
           <w:p>
@@ -25020,7 +25144,7 @@
         </w:tc>
         <w:tc>
           <w:tcPr>
-            <w:tcW w:w="0" w:type="auto"/>
+            <w:tcW w:w="736" w:type="pct"/>
             <w:vAlign w:val="center"/>
           </w:tcPr>
           <w:p>
@@ -25044,7 +25168,7 @@
         </w:tc>
         <w:tc>
           <w:tcPr>
-            <w:tcW w:w="0" w:type="auto"/>
+            <w:tcW w:w="741" w:type="pct"/>
             <w:vAlign w:val="center"/>
           </w:tcPr>
           <w:p>
@@ -25068,7 +25192,7 @@
         </w:tc>
         <w:tc>
           <w:tcPr>
-            <w:tcW w:w="0" w:type="auto"/>
+            <w:tcW w:w="626" w:type="pct"/>
             <w:vAlign w:val="center"/>
           </w:tcPr>
           <w:p>
@@ -25092,7 +25216,7 @@
         </w:tc>
         <w:tc>
           <w:tcPr>
-            <w:tcW w:w="0" w:type="auto"/>
+            <w:tcW w:w="631" w:type="pct"/>
             <w:vAlign w:val="center"/>
           </w:tcPr>
           <w:p>
@@ -25122,7 +25246,7 @@
         </w:trPr>
         <w:tc>
           <w:tcPr>
-            <w:tcW w:w="0" w:type="auto"/>
+            <w:tcW w:w="1010" w:type="pct"/>
             <w:vAlign w:val="center"/>
           </w:tcPr>
           <w:p>
@@ -25148,7 +25272,7 @@
         </w:tc>
         <w:tc>
           <w:tcPr>
-            <w:tcW w:w="0" w:type="auto"/>
+            <w:tcW w:w="626" w:type="pct"/>
             <w:vAlign w:val="center"/>
           </w:tcPr>
           <w:p>
@@ -25172,7 +25296,7 @@
         </w:tc>
         <w:tc>
           <w:tcPr>
-            <w:tcW w:w="0" w:type="auto"/>
+            <w:tcW w:w="631" w:type="pct"/>
             <w:vAlign w:val="center"/>
           </w:tcPr>
           <w:p>
@@ -25196,7 +25320,7 @@
         </w:tc>
         <w:tc>
           <w:tcPr>
-            <w:tcW w:w="0" w:type="auto"/>
+            <w:tcW w:w="736" w:type="pct"/>
             <w:vAlign w:val="center"/>
           </w:tcPr>
           <w:p>
@@ -25220,7 +25344,7 @@
         </w:tc>
         <w:tc>
           <w:tcPr>
-            <w:tcW w:w="0" w:type="auto"/>
+            <w:tcW w:w="741" w:type="pct"/>
             <w:vAlign w:val="center"/>
           </w:tcPr>
           <w:p>
@@ -25244,7 +25368,7 @@
         </w:tc>
         <w:tc>
           <w:tcPr>
-            <w:tcW w:w="0" w:type="auto"/>
+            <w:tcW w:w="626" w:type="pct"/>
             <w:vAlign w:val="center"/>
           </w:tcPr>
           <w:p>
@@ -25268,7 +25392,7 @@
         </w:tc>
         <w:tc>
           <w:tcPr>
-            <w:tcW w:w="0" w:type="auto"/>
+            <w:tcW w:w="631" w:type="pct"/>
             <w:vAlign w:val="center"/>
           </w:tcPr>
           <w:p>
@@ -25298,7 +25422,7 @@
         </w:trPr>
         <w:tc>
           <w:tcPr>
-            <w:tcW w:w="0" w:type="auto"/>
+            <w:tcW w:w="1010" w:type="pct"/>
             <w:vAlign w:val="center"/>
           </w:tcPr>
           <w:p>
@@ -25324,7 +25448,7 @@
         </w:tc>
         <w:tc>
           <w:tcPr>
-            <w:tcW w:w="0" w:type="auto"/>
+            <w:tcW w:w="626" w:type="pct"/>
             <w:vAlign w:val="center"/>
           </w:tcPr>
           <w:p>
@@ -25348,7 +25472,7 @@
         </w:tc>
         <w:tc>
           <w:tcPr>
-            <w:tcW w:w="0" w:type="auto"/>
+            <w:tcW w:w="631" w:type="pct"/>
             <w:vAlign w:val="center"/>
           </w:tcPr>
           <w:p>
@@ -25372,7 +25496,7 @@
         </w:tc>
         <w:tc>
           <w:tcPr>
-            <w:tcW w:w="0" w:type="auto"/>
+            <w:tcW w:w="736" w:type="pct"/>
             <w:vAlign w:val="center"/>
           </w:tcPr>
           <w:p>
@@ -25396,7 +25520,7 @@
         </w:tc>
         <w:tc>
           <w:tcPr>
-            <w:tcW w:w="0" w:type="auto"/>
+            <w:tcW w:w="741" w:type="pct"/>
             <w:vAlign w:val="center"/>
           </w:tcPr>
           <w:p>
@@ -25420,7 +25544,7 @@
         </w:tc>
         <w:tc>
           <w:tcPr>
-            <w:tcW w:w="0" w:type="auto"/>
+            <w:tcW w:w="626" w:type="pct"/>
             <w:vAlign w:val="center"/>
           </w:tcPr>
           <w:p>
@@ -25444,7 +25568,7 @@
         </w:tc>
         <w:tc>
           <w:tcPr>
-            <w:tcW w:w="0" w:type="auto"/>
+            <w:tcW w:w="631" w:type="pct"/>
             <w:vAlign w:val="center"/>
           </w:tcPr>
           <w:p>
@@ -25503,18 +25627,18 @@
       <w:tblPr>
         <w:tblStyle w:val="TableGrid"/>
         <w:tblOverlap w:val="never"/>
-        <w:tblW w:w="0" w:type="auto"/>
+        <w:tblW w:w="5000" w:type="pct"/>
         <w:jc w:val="center"/>
         <w:tblLook w:val="04A0" w:firstRow="1" w:lastRow="0" w:firstColumn="1" w:lastColumn="0" w:noHBand="0" w:noVBand="1"/>
       </w:tblPr>
       <w:tblGrid>
-        <w:gridCol w:w="945"/>
-        <w:gridCol w:w="651"/>
-        <w:gridCol w:w="623"/>
-        <w:gridCol w:w="771"/>
-        <w:gridCol w:w="739"/>
-        <w:gridCol w:w="692"/>
-        <w:gridCol w:w="662"/>
+        <w:gridCol w:w="1014"/>
+        <w:gridCol w:w="661"/>
+        <w:gridCol w:w="633"/>
+        <w:gridCol w:w="756"/>
+        <w:gridCol w:w="725"/>
+        <w:gridCol w:w="661"/>
+        <w:gridCol w:w="633"/>
       </w:tblGrid>
       <w:tr>
         <w:trPr>
@@ -25523,7 +25647,7 @@
         </w:trPr>
         <w:tc>
           <w:tcPr>
-            <w:tcW w:w="0" w:type="auto"/>
+            <w:tcW w:w="997" w:type="pct"/>
           </w:tcPr>
           <w:p>
             <w:pPr>
@@ -25540,7 +25664,7 @@
         </w:tc>
         <w:tc>
           <w:tcPr>
-            <w:tcW w:w="0" w:type="auto"/>
+            <w:tcW w:w="1273" w:type="pct"/>
             <w:gridSpan w:val="2"/>
             <w:vAlign w:val="center"/>
           </w:tcPr>
@@ -25560,13 +25684,21 @@
                 <w:sz w:val="16"/>
                 <w:szCs w:val="16"/>
               </w:rPr>
-              <w:t>Number of Files</w:t>
-            </w:r>
-          </w:p>
-        </w:tc>
-        <w:tc>
-          <w:tcPr>
-            <w:tcW w:w="0" w:type="auto"/>
+              <w:t>No.</w:t>
+            </w:r>
+            <w:r>
+              <w:rPr>
+                <w:b/>
+                <w:sz w:val="16"/>
+                <w:szCs w:val="16"/>
+              </w:rPr>
+              <w:t xml:space="preserve"> of Files</w:t>
+            </w:r>
+          </w:p>
+        </w:tc>
+        <w:tc>
+          <w:tcPr>
+            <w:tcW w:w="1457" w:type="pct"/>
             <w:gridSpan w:val="2"/>
             <w:vAlign w:val="center"/>
           </w:tcPr>
@@ -25586,13 +25718,21 @@
                 <w:sz w:val="16"/>
                 <w:szCs w:val="16"/>
               </w:rPr>
-              <w:t>Number of New Lines</w:t>
-            </w:r>
-          </w:p>
-        </w:tc>
-        <w:tc>
-          <w:tcPr>
-            <w:tcW w:w="0" w:type="auto"/>
+              <w:t>No.</w:t>
+            </w:r>
+            <w:r>
+              <w:rPr>
+                <w:b/>
+                <w:sz w:val="16"/>
+                <w:szCs w:val="16"/>
+              </w:rPr>
+              <w:t xml:space="preserve"> of New Lines</w:t>
+            </w:r>
+          </w:p>
+        </w:tc>
+        <w:tc>
+          <w:tcPr>
+            <w:tcW w:w="1273" w:type="pct"/>
             <w:gridSpan w:val="2"/>
             <w:vAlign w:val="center"/>
           </w:tcPr>
@@ -25612,7 +25752,15 @@
                 <w:sz w:val="16"/>
                 <w:szCs w:val="16"/>
               </w:rPr>
-              <w:t>Number of Hunks</w:t>
+              <w:t>No.</w:t>
+            </w:r>
+            <w:r>
+              <w:rPr>
+                <w:b/>
+                <w:sz w:val="16"/>
+                <w:szCs w:val="16"/>
+              </w:rPr>
+              <w:t xml:space="preserve"> of Hunks</w:t>
             </w:r>
           </w:p>
         </w:tc>
@@ -25624,7 +25772,7 @@
         </w:trPr>
         <w:tc>
           <w:tcPr>
-            <w:tcW w:w="0" w:type="auto"/>
+            <w:tcW w:w="997" w:type="pct"/>
             <w:vAlign w:val="center"/>
           </w:tcPr>
           <w:p>
@@ -25650,7 +25798,7 @@
         </w:tc>
         <w:tc>
           <w:tcPr>
-            <w:tcW w:w="0" w:type="auto"/>
+            <w:tcW w:w="650" w:type="pct"/>
             <w:vAlign w:val="center"/>
           </w:tcPr>
           <w:p>
@@ -25676,7 +25824,7 @@
         </w:tc>
         <w:tc>
           <w:tcPr>
-            <w:tcW w:w="0" w:type="auto"/>
+            <w:tcW w:w="623" w:type="pct"/>
             <w:vAlign w:val="center"/>
           </w:tcPr>
           <w:p>
@@ -25702,7 +25850,7 @@
         </w:tc>
         <w:tc>
           <w:tcPr>
-            <w:tcW w:w="0" w:type="auto"/>
+            <w:tcW w:w="744" w:type="pct"/>
             <w:vAlign w:val="center"/>
           </w:tcPr>
           <w:p>
@@ -25727,7 +25875,7 @@
         </w:tc>
         <w:tc>
           <w:tcPr>
-            <w:tcW w:w="0" w:type="auto"/>
+            <w:tcW w:w="713" w:type="pct"/>
             <w:vAlign w:val="center"/>
           </w:tcPr>
           <w:p>
@@ -25752,7 +25900,7 @@
         </w:tc>
         <w:tc>
           <w:tcPr>
-            <w:tcW w:w="0" w:type="auto"/>
+            <w:tcW w:w="650" w:type="pct"/>
             <w:vAlign w:val="center"/>
           </w:tcPr>
           <w:p>
@@ -25777,7 +25925,7 @@
         </w:tc>
         <w:tc>
           <w:tcPr>
-            <w:tcW w:w="0" w:type="auto"/>
+            <w:tcW w:w="623" w:type="pct"/>
             <w:vAlign w:val="center"/>
           </w:tcPr>
           <w:p>
@@ -25808,7 +25956,7 @@
         </w:trPr>
         <w:tc>
           <w:tcPr>
-            <w:tcW w:w="0" w:type="auto"/>
+            <w:tcW w:w="997" w:type="pct"/>
             <w:vAlign w:val="center"/>
           </w:tcPr>
           <w:p>
@@ -25834,7 +25982,7 @@
         </w:tc>
         <w:tc>
           <w:tcPr>
-            <w:tcW w:w="0" w:type="auto"/>
+            <w:tcW w:w="650" w:type="pct"/>
             <w:vAlign w:val="center"/>
           </w:tcPr>
           <w:p>
@@ -25858,7 +26006,7 @@
         </w:tc>
         <w:tc>
           <w:tcPr>
-            <w:tcW w:w="0" w:type="auto"/>
+            <w:tcW w:w="623" w:type="pct"/>
             <w:vAlign w:val="center"/>
           </w:tcPr>
           <w:p>
@@ -25882,7 +26030,7 @@
         </w:tc>
         <w:tc>
           <w:tcPr>
-            <w:tcW w:w="0" w:type="auto"/>
+            <w:tcW w:w="744" w:type="pct"/>
             <w:vAlign w:val="center"/>
           </w:tcPr>
           <w:p>
@@ -25906,7 +26054,7 @@
         </w:tc>
         <w:tc>
           <w:tcPr>
-            <w:tcW w:w="0" w:type="auto"/>
+            <w:tcW w:w="713" w:type="pct"/>
             <w:vAlign w:val="center"/>
           </w:tcPr>
           <w:p>
@@ -25930,7 +26078,7 @@
         </w:tc>
         <w:tc>
           <w:tcPr>
-            <w:tcW w:w="0" w:type="auto"/>
+            <w:tcW w:w="650" w:type="pct"/>
             <w:vAlign w:val="center"/>
           </w:tcPr>
           <w:p>
@@ -25954,7 +26102,7 @@
         </w:tc>
         <w:tc>
           <w:tcPr>
-            <w:tcW w:w="0" w:type="auto"/>
+            <w:tcW w:w="623" w:type="pct"/>
             <w:vAlign w:val="center"/>
           </w:tcPr>
           <w:p>
@@ -25984,7 +26132,7 @@
         </w:trPr>
         <w:tc>
           <w:tcPr>
-            <w:tcW w:w="0" w:type="auto"/>
+            <w:tcW w:w="997" w:type="pct"/>
             <w:vAlign w:val="center"/>
           </w:tcPr>
           <w:p>
@@ -26010,7 +26158,7 @@
         </w:tc>
         <w:tc>
           <w:tcPr>
-            <w:tcW w:w="0" w:type="auto"/>
+            <w:tcW w:w="650" w:type="pct"/>
             <w:vAlign w:val="center"/>
           </w:tcPr>
           <w:p>
@@ -26034,7 +26182,7 @@
         </w:tc>
         <w:tc>
           <w:tcPr>
-            <w:tcW w:w="0" w:type="auto"/>
+            <w:tcW w:w="623" w:type="pct"/>
             <w:vAlign w:val="center"/>
           </w:tcPr>
           <w:p>
@@ -26058,7 +26206,7 @@
         </w:tc>
         <w:tc>
           <w:tcPr>
-            <w:tcW w:w="0" w:type="auto"/>
+            <w:tcW w:w="744" w:type="pct"/>
             <w:vAlign w:val="center"/>
           </w:tcPr>
           <w:p>
@@ -26082,7 +26230,7 @@
         </w:tc>
         <w:tc>
           <w:tcPr>
-            <w:tcW w:w="0" w:type="auto"/>
+            <w:tcW w:w="713" w:type="pct"/>
             <w:vAlign w:val="center"/>
           </w:tcPr>
           <w:p>
@@ -26106,7 +26254,7 @@
         </w:tc>
         <w:tc>
           <w:tcPr>
-            <w:tcW w:w="0" w:type="auto"/>
+            <w:tcW w:w="650" w:type="pct"/>
             <w:vAlign w:val="center"/>
           </w:tcPr>
           <w:p>
@@ -26130,7 +26278,7 @@
         </w:tc>
         <w:tc>
           <w:tcPr>
-            <w:tcW w:w="0" w:type="auto"/>
+            <w:tcW w:w="623" w:type="pct"/>
             <w:vAlign w:val="center"/>
           </w:tcPr>
           <w:p>
@@ -26160,7 +26308,7 @@
         </w:trPr>
         <w:tc>
           <w:tcPr>
-            <w:tcW w:w="0" w:type="auto"/>
+            <w:tcW w:w="997" w:type="pct"/>
             <w:vAlign w:val="center"/>
           </w:tcPr>
           <w:p>
@@ -26186,7 +26334,7 @@
         </w:tc>
         <w:tc>
           <w:tcPr>
-            <w:tcW w:w="0" w:type="auto"/>
+            <w:tcW w:w="650" w:type="pct"/>
             <w:vAlign w:val="center"/>
           </w:tcPr>
           <w:p>
@@ -26210,7 +26358,7 @@
         </w:tc>
         <w:tc>
           <w:tcPr>
-            <w:tcW w:w="0" w:type="auto"/>
+            <w:tcW w:w="623" w:type="pct"/>
             <w:vAlign w:val="center"/>
           </w:tcPr>
           <w:p>
@@ -26234,7 +26382,7 @@
         </w:tc>
         <w:tc>
           <w:tcPr>
-            <w:tcW w:w="0" w:type="auto"/>
+            <w:tcW w:w="744" w:type="pct"/>
             <w:vAlign w:val="center"/>
           </w:tcPr>
           <w:p>
@@ -26258,7 +26406,7 @@
         </w:tc>
         <w:tc>
           <w:tcPr>
-            <w:tcW w:w="0" w:type="auto"/>
+            <w:tcW w:w="713" w:type="pct"/>
             <w:vAlign w:val="center"/>
           </w:tcPr>
           <w:p>
@@ -26282,7 +26430,7 @@
         </w:tc>
         <w:tc>
           <w:tcPr>
-            <w:tcW w:w="0" w:type="auto"/>
+            <w:tcW w:w="650" w:type="pct"/>
             <w:vAlign w:val="center"/>
           </w:tcPr>
           <w:p>
@@ -26306,7 +26454,7 @@
         </w:tc>
         <w:tc>
           <w:tcPr>
-            <w:tcW w:w="0" w:type="auto"/>
+            <w:tcW w:w="623" w:type="pct"/>
             <w:vAlign w:val="center"/>
           </w:tcPr>
           <w:p>
@@ -26336,7 +26484,7 @@
         </w:trPr>
         <w:tc>
           <w:tcPr>
-            <w:tcW w:w="0" w:type="auto"/>
+            <w:tcW w:w="997" w:type="pct"/>
             <w:vAlign w:val="center"/>
           </w:tcPr>
           <w:p>
@@ -26362,7 +26510,7 @@
         </w:tc>
         <w:tc>
           <w:tcPr>
-            <w:tcW w:w="0" w:type="auto"/>
+            <w:tcW w:w="650" w:type="pct"/>
             <w:vAlign w:val="center"/>
           </w:tcPr>
           <w:p>
@@ -26386,7 +26534,7 @@
         </w:tc>
         <w:tc>
           <w:tcPr>
-            <w:tcW w:w="0" w:type="auto"/>
+            <w:tcW w:w="623" w:type="pct"/>
             <w:vAlign w:val="center"/>
           </w:tcPr>
           <w:p>
@@ -26410,7 +26558,7 @@
         </w:tc>
         <w:tc>
           <w:tcPr>
-            <w:tcW w:w="0" w:type="auto"/>
+            <w:tcW w:w="744" w:type="pct"/>
             <w:vAlign w:val="center"/>
           </w:tcPr>
           <w:p>
@@ -26434,7 +26582,7 @@
         </w:tc>
         <w:tc>
           <w:tcPr>
-            <w:tcW w:w="0" w:type="auto"/>
+            <w:tcW w:w="713" w:type="pct"/>
             <w:vAlign w:val="center"/>
           </w:tcPr>
           <w:p>
@@ -26458,7 +26606,7 @@
         </w:tc>
         <w:tc>
           <w:tcPr>
-            <w:tcW w:w="0" w:type="auto"/>
+            <w:tcW w:w="650" w:type="pct"/>
             <w:vAlign w:val="center"/>
           </w:tcPr>
           <w:p>
@@ -26482,7 +26630,7 @@
         </w:tc>
         <w:tc>
           <w:tcPr>
-            <w:tcW w:w="0" w:type="auto"/>
+            <w:tcW w:w="623" w:type="pct"/>
             <w:vAlign w:val="center"/>
           </w:tcPr>
           <w:p>
@@ -26512,7 +26660,7 @@
         </w:trPr>
         <w:tc>
           <w:tcPr>
-            <w:tcW w:w="0" w:type="auto"/>
+            <w:tcW w:w="997" w:type="pct"/>
             <w:vAlign w:val="center"/>
           </w:tcPr>
           <w:p>
@@ -26538,7 +26686,7 @@
         </w:tc>
         <w:tc>
           <w:tcPr>
-            <w:tcW w:w="0" w:type="auto"/>
+            <w:tcW w:w="650" w:type="pct"/>
             <w:vAlign w:val="center"/>
           </w:tcPr>
           <w:p>
@@ -26562,7 +26710,7 @@
         </w:tc>
         <w:tc>
           <w:tcPr>
-            <w:tcW w:w="0" w:type="auto"/>
+            <w:tcW w:w="623" w:type="pct"/>
             <w:vAlign w:val="center"/>
           </w:tcPr>
           <w:p>
@@ -26586,7 +26734,7 @@
         </w:tc>
         <w:tc>
           <w:tcPr>
-            <w:tcW w:w="0" w:type="auto"/>
+            <w:tcW w:w="744" w:type="pct"/>
             <w:vAlign w:val="center"/>
           </w:tcPr>
           <w:p>
@@ -26610,7 +26758,7 @@
         </w:tc>
         <w:tc>
           <w:tcPr>
-            <w:tcW w:w="0" w:type="auto"/>
+            <w:tcW w:w="713" w:type="pct"/>
             <w:vAlign w:val="center"/>
           </w:tcPr>
           <w:p>
@@ -26634,7 +26782,7 @@
         </w:tc>
         <w:tc>
           <w:tcPr>
-            <w:tcW w:w="0" w:type="auto"/>
+            <w:tcW w:w="650" w:type="pct"/>
             <w:vAlign w:val="center"/>
           </w:tcPr>
           <w:p>
@@ -26658,7 +26806,7 @@
         </w:tc>
         <w:tc>
           <w:tcPr>
-            <w:tcW w:w="0" w:type="auto"/>
+            <w:tcW w:w="623" w:type="pct"/>
             <w:vAlign w:val="center"/>
           </w:tcPr>
           <w:p>
@@ -26717,18 +26865,18 @@
       <w:tblPr>
         <w:tblStyle w:val="TableGrid"/>
         <w:tblOverlap w:val="never"/>
-        <w:tblW w:w="0" w:type="auto"/>
+        <w:tblW w:w="5000" w:type="pct"/>
         <w:jc w:val="center"/>
         <w:tblLook w:val="04A0" w:firstRow="1" w:lastRow="0" w:firstColumn="1" w:lastColumn="0" w:noHBand="0" w:noVBand="1"/>
       </w:tblPr>
       <w:tblGrid>
-        <w:gridCol w:w="945"/>
-        <w:gridCol w:w="631"/>
+        <w:gridCol w:w="1028"/>
+        <w:gridCol w:w="637"/>
+        <w:gridCol w:w="641"/>
+        <w:gridCol w:w="748"/>
+        <w:gridCol w:w="753"/>
         <w:gridCol w:w="636"/>
-        <w:gridCol w:w="756"/>
-        <w:gridCol w:w="763"/>
-        <w:gridCol w:w="673"/>
-        <w:gridCol w:w="679"/>
+        <w:gridCol w:w="640"/>
       </w:tblGrid>
       <w:tr>
         <w:trPr>
@@ -26737,7 +26885,7 @@
         </w:trPr>
         <w:tc>
           <w:tcPr>
-            <w:tcW w:w="0" w:type="auto"/>
+            <w:tcW w:w="1010" w:type="pct"/>
           </w:tcPr>
           <w:p>
             <w:pPr>
@@ -26754,7 +26902,7 @@
         </w:tc>
         <w:tc>
           <w:tcPr>
-            <w:tcW w:w="0" w:type="auto"/>
+            <w:tcW w:w="1256" w:type="pct"/>
             <w:gridSpan w:val="2"/>
             <w:vAlign w:val="center"/>
           </w:tcPr>
@@ -26774,13 +26922,21 @@
                 <w:sz w:val="16"/>
                 <w:szCs w:val="16"/>
               </w:rPr>
-              <w:t>Number of Files</w:t>
-            </w:r>
-          </w:p>
-        </w:tc>
-        <w:tc>
-          <w:tcPr>
-            <w:tcW w:w="0" w:type="auto"/>
+              <w:t>No.</w:t>
+            </w:r>
+            <w:r>
+              <w:rPr>
+                <w:b/>
+                <w:sz w:val="16"/>
+                <w:szCs w:val="16"/>
+              </w:rPr>
+              <w:t xml:space="preserve"> of Files</w:t>
+            </w:r>
+          </w:p>
+        </w:tc>
+        <w:tc>
+          <w:tcPr>
+            <w:tcW w:w="1477" w:type="pct"/>
             <w:gridSpan w:val="2"/>
             <w:vAlign w:val="center"/>
           </w:tcPr>
@@ -26800,13 +26956,21 @@
                 <w:sz w:val="16"/>
                 <w:szCs w:val="16"/>
               </w:rPr>
-              <w:t>Number of New Lines</w:t>
-            </w:r>
-          </w:p>
-        </w:tc>
-        <w:tc>
-          <w:tcPr>
-            <w:tcW w:w="0" w:type="auto"/>
+              <w:t>No.</w:t>
+            </w:r>
+            <w:r>
+              <w:rPr>
+                <w:b/>
+                <w:sz w:val="16"/>
+                <w:szCs w:val="16"/>
+              </w:rPr>
+              <w:t xml:space="preserve"> of New Lines</w:t>
+            </w:r>
+          </w:p>
+        </w:tc>
+        <w:tc>
+          <w:tcPr>
+            <w:tcW w:w="1256" w:type="pct"/>
             <w:gridSpan w:val="2"/>
             <w:vAlign w:val="center"/>
           </w:tcPr>
@@ -26826,7 +26990,15 @@
                 <w:sz w:val="16"/>
                 <w:szCs w:val="16"/>
               </w:rPr>
-              <w:t>Number of Hunks</w:t>
+              <w:t>No.</w:t>
+            </w:r>
+            <w:r>
+              <w:rPr>
+                <w:b/>
+                <w:sz w:val="16"/>
+                <w:szCs w:val="16"/>
+              </w:rPr>
+              <w:t xml:space="preserve"> of Hunks</w:t>
             </w:r>
           </w:p>
         </w:tc>
@@ -26838,7 +27010,7 @@
         </w:trPr>
         <w:tc>
           <w:tcPr>
-            <w:tcW w:w="0" w:type="auto"/>
+            <w:tcW w:w="1010" w:type="pct"/>
             <w:vAlign w:val="center"/>
           </w:tcPr>
           <w:p>
@@ -26864,7 +27036,7 @@
         </w:tc>
         <w:tc>
           <w:tcPr>
-            <w:tcW w:w="0" w:type="auto"/>
+            <w:tcW w:w="626" w:type="pct"/>
             <w:vAlign w:val="center"/>
           </w:tcPr>
           <w:p>
@@ -26890,7 +27062,7 @@
         </w:tc>
         <w:tc>
           <w:tcPr>
-            <w:tcW w:w="0" w:type="auto"/>
+            <w:tcW w:w="631" w:type="pct"/>
             <w:vAlign w:val="center"/>
           </w:tcPr>
           <w:p>
@@ -26916,7 +27088,7 @@
         </w:tc>
         <w:tc>
           <w:tcPr>
-            <w:tcW w:w="0" w:type="auto"/>
+            <w:tcW w:w="736" w:type="pct"/>
             <w:vAlign w:val="center"/>
           </w:tcPr>
           <w:p>
@@ -26941,7 +27113,7 @@
         </w:tc>
         <w:tc>
           <w:tcPr>
-            <w:tcW w:w="0" w:type="auto"/>
+            <w:tcW w:w="741" w:type="pct"/>
             <w:vAlign w:val="center"/>
           </w:tcPr>
           <w:p>
@@ -26966,7 +27138,7 @@
         </w:tc>
         <w:tc>
           <w:tcPr>
-            <w:tcW w:w="0" w:type="auto"/>
+            <w:tcW w:w="626" w:type="pct"/>
             <w:vAlign w:val="center"/>
           </w:tcPr>
           <w:p>
@@ -26991,7 +27163,7 @@
         </w:tc>
         <w:tc>
           <w:tcPr>
-            <w:tcW w:w="0" w:type="auto"/>
+            <w:tcW w:w="631" w:type="pct"/>
             <w:vAlign w:val="center"/>
           </w:tcPr>
           <w:p>
@@ -27022,7 +27194,7 @@
         </w:trPr>
         <w:tc>
           <w:tcPr>
-            <w:tcW w:w="0" w:type="auto"/>
+            <w:tcW w:w="1010" w:type="pct"/>
             <w:vAlign w:val="center"/>
           </w:tcPr>
           <w:p>
@@ -27048,7 +27220,7 @@
         </w:tc>
         <w:tc>
           <w:tcPr>
-            <w:tcW w:w="0" w:type="auto"/>
+            <w:tcW w:w="626" w:type="pct"/>
             <w:vAlign w:val="center"/>
           </w:tcPr>
           <w:p>
@@ -27072,7 +27244,7 @@
         </w:tc>
         <w:tc>
           <w:tcPr>
-            <w:tcW w:w="0" w:type="auto"/>
+            <w:tcW w:w="631" w:type="pct"/>
             <w:vAlign w:val="center"/>
           </w:tcPr>
           <w:p>
@@ -27096,7 +27268,7 @@
         </w:tc>
         <w:tc>
           <w:tcPr>
-            <w:tcW w:w="0" w:type="auto"/>
+            <w:tcW w:w="736" w:type="pct"/>
             <w:vAlign w:val="center"/>
           </w:tcPr>
           <w:p>
@@ -27120,7 +27292,7 @@
         </w:tc>
         <w:tc>
           <w:tcPr>
-            <w:tcW w:w="0" w:type="auto"/>
+            <w:tcW w:w="741" w:type="pct"/>
             <w:vAlign w:val="center"/>
           </w:tcPr>
           <w:p>
@@ -27144,7 +27316,7 @@
         </w:tc>
         <w:tc>
           <w:tcPr>
-            <w:tcW w:w="0" w:type="auto"/>
+            <w:tcW w:w="626" w:type="pct"/>
             <w:vAlign w:val="center"/>
           </w:tcPr>
           <w:p>
@@ -27168,7 +27340,7 @@
         </w:tc>
         <w:tc>
           <w:tcPr>
-            <w:tcW w:w="0" w:type="auto"/>
+            <w:tcW w:w="631" w:type="pct"/>
             <w:vAlign w:val="center"/>
           </w:tcPr>
           <w:p>
@@ -27198,7 +27370,7 @@
         </w:trPr>
         <w:tc>
           <w:tcPr>
-            <w:tcW w:w="0" w:type="auto"/>
+            <w:tcW w:w="1010" w:type="pct"/>
             <w:vAlign w:val="center"/>
           </w:tcPr>
           <w:p>
@@ -27224,7 +27396,7 @@
         </w:tc>
         <w:tc>
           <w:tcPr>
-            <w:tcW w:w="0" w:type="auto"/>
+            <w:tcW w:w="626" w:type="pct"/>
             <w:vAlign w:val="center"/>
           </w:tcPr>
           <w:p>
@@ -27248,7 +27420,7 @@
         </w:tc>
         <w:tc>
           <w:tcPr>
-            <w:tcW w:w="0" w:type="auto"/>
+            <w:tcW w:w="631" w:type="pct"/>
             <w:vAlign w:val="center"/>
           </w:tcPr>
           <w:p>
@@ -27272,7 +27444,7 @@
         </w:tc>
         <w:tc>
           <w:tcPr>
-            <w:tcW w:w="0" w:type="auto"/>
+            <w:tcW w:w="736" w:type="pct"/>
             <w:vAlign w:val="center"/>
           </w:tcPr>
           <w:p>
@@ -27296,7 +27468,7 @@
         </w:tc>
         <w:tc>
           <w:tcPr>
-            <w:tcW w:w="0" w:type="auto"/>
+            <w:tcW w:w="741" w:type="pct"/>
             <w:vAlign w:val="center"/>
           </w:tcPr>
           <w:p>
@@ -27320,7 +27492,7 @@
         </w:tc>
         <w:tc>
           <w:tcPr>
-            <w:tcW w:w="0" w:type="auto"/>
+            <w:tcW w:w="626" w:type="pct"/>
             <w:vAlign w:val="center"/>
           </w:tcPr>
           <w:p>
@@ -27344,7 +27516,7 @@
         </w:tc>
         <w:tc>
           <w:tcPr>
-            <w:tcW w:w="0" w:type="auto"/>
+            <w:tcW w:w="631" w:type="pct"/>
             <w:vAlign w:val="center"/>
           </w:tcPr>
           <w:p>
@@ -27374,7 +27546,7 @@
         </w:trPr>
         <w:tc>
           <w:tcPr>
-            <w:tcW w:w="0" w:type="auto"/>
+            <w:tcW w:w="1010" w:type="pct"/>
             <w:vAlign w:val="center"/>
           </w:tcPr>
           <w:p>
@@ -27400,7 +27572,7 @@
         </w:tc>
         <w:tc>
           <w:tcPr>
-            <w:tcW w:w="0" w:type="auto"/>
+            <w:tcW w:w="626" w:type="pct"/>
             <w:vAlign w:val="center"/>
           </w:tcPr>
           <w:p>
@@ -27424,7 +27596,7 @@
         </w:tc>
         <w:tc>
           <w:tcPr>
-            <w:tcW w:w="0" w:type="auto"/>
+            <w:tcW w:w="631" w:type="pct"/>
             <w:vAlign w:val="center"/>
           </w:tcPr>
           <w:p>
@@ -27448,7 +27620,7 @@
         </w:tc>
         <w:tc>
           <w:tcPr>
-            <w:tcW w:w="0" w:type="auto"/>
+            <w:tcW w:w="736" w:type="pct"/>
             <w:vAlign w:val="center"/>
           </w:tcPr>
           <w:p>
@@ -27472,7 +27644,7 @@
         </w:tc>
         <w:tc>
           <w:tcPr>
-            <w:tcW w:w="0" w:type="auto"/>
+            <w:tcW w:w="741" w:type="pct"/>
             <w:vAlign w:val="center"/>
           </w:tcPr>
           <w:p>
@@ -27496,7 +27668,7 @@
         </w:tc>
         <w:tc>
           <w:tcPr>
-            <w:tcW w:w="0" w:type="auto"/>
+            <w:tcW w:w="626" w:type="pct"/>
             <w:vAlign w:val="center"/>
           </w:tcPr>
           <w:p>
@@ -27520,7 +27692,7 @@
         </w:tc>
         <w:tc>
           <w:tcPr>
-            <w:tcW w:w="0" w:type="auto"/>
+            <w:tcW w:w="631" w:type="pct"/>
             <w:vAlign w:val="center"/>
           </w:tcPr>
           <w:p>
@@ -27550,7 +27722,7 @@
         </w:trPr>
         <w:tc>
           <w:tcPr>
-            <w:tcW w:w="0" w:type="auto"/>
+            <w:tcW w:w="1010" w:type="pct"/>
             <w:vAlign w:val="center"/>
           </w:tcPr>
           <w:p>
@@ -27576,7 +27748,7 @@
         </w:tc>
         <w:tc>
           <w:tcPr>
-            <w:tcW w:w="0" w:type="auto"/>
+            <w:tcW w:w="626" w:type="pct"/>
             <w:vAlign w:val="center"/>
           </w:tcPr>
           <w:p>
@@ -27600,7 +27772,7 @@
         </w:tc>
         <w:tc>
           <w:tcPr>
-            <w:tcW w:w="0" w:type="auto"/>
+            <w:tcW w:w="631" w:type="pct"/>
             <w:vAlign w:val="center"/>
           </w:tcPr>
           <w:p>
@@ -27624,7 +27796,7 @@
         </w:tc>
         <w:tc>
           <w:tcPr>
-            <w:tcW w:w="0" w:type="auto"/>
+            <w:tcW w:w="736" w:type="pct"/>
             <w:vAlign w:val="center"/>
           </w:tcPr>
           <w:p>
@@ -27648,7 +27820,7 @@
         </w:tc>
         <w:tc>
           <w:tcPr>
-            <w:tcW w:w="0" w:type="auto"/>
+            <w:tcW w:w="741" w:type="pct"/>
             <w:vAlign w:val="center"/>
           </w:tcPr>
           <w:p>
@@ -27672,7 +27844,7 @@
         </w:tc>
         <w:tc>
           <w:tcPr>
-            <w:tcW w:w="0" w:type="auto"/>
+            <w:tcW w:w="626" w:type="pct"/>
             <w:vAlign w:val="center"/>
           </w:tcPr>
           <w:p>
@@ -27696,7 +27868,7 @@
         </w:tc>
         <w:tc>
           <w:tcPr>
-            <w:tcW w:w="0" w:type="auto"/>
+            <w:tcW w:w="631" w:type="pct"/>
             <w:vAlign w:val="center"/>
           </w:tcPr>
           <w:p>
@@ -27726,7 +27898,7 @@
         </w:trPr>
         <w:tc>
           <w:tcPr>
-            <w:tcW w:w="0" w:type="auto"/>
+            <w:tcW w:w="1010" w:type="pct"/>
             <w:vAlign w:val="center"/>
           </w:tcPr>
           <w:p>
@@ -27752,7 +27924,7 @@
         </w:tc>
         <w:tc>
           <w:tcPr>
-            <w:tcW w:w="0" w:type="auto"/>
+            <w:tcW w:w="626" w:type="pct"/>
             <w:vAlign w:val="center"/>
           </w:tcPr>
           <w:p>
@@ -27776,7 +27948,7 @@
         </w:tc>
         <w:tc>
           <w:tcPr>
-            <w:tcW w:w="0" w:type="auto"/>
+            <w:tcW w:w="631" w:type="pct"/>
             <w:vAlign w:val="center"/>
           </w:tcPr>
           <w:p>
@@ -27800,7 +27972,7 @@
         </w:tc>
         <w:tc>
           <w:tcPr>
-            <w:tcW w:w="0" w:type="auto"/>
+            <w:tcW w:w="736" w:type="pct"/>
             <w:vAlign w:val="center"/>
           </w:tcPr>
           <w:p>
@@ -27824,7 +27996,7 @@
         </w:tc>
         <w:tc>
           <w:tcPr>
-            <w:tcW w:w="0" w:type="auto"/>
+            <w:tcW w:w="741" w:type="pct"/>
             <w:vAlign w:val="center"/>
           </w:tcPr>
           <w:p>
@@ -27848,7 +28020,7 @@
         </w:tc>
         <w:tc>
           <w:tcPr>
-            <w:tcW w:w="0" w:type="auto"/>
+            <w:tcW w:w="626" w:type="pct"/>
             <w:vAlign w:val="center"/>
           </w:tcPr>
           <w:p>
@@ -27872,7 +28044,7 @@
         </w:tc>
         <w:tc>
           <w:tcPr>
-            <w:tcW w:w="0" w:type="auto"/>
+            <w:tcW w:w="631" w:type="pct"/>
             <w:vAlign w:val="center"/>
           </w:tcPr>
           <w:p>
@@ -27930,18 +28102,18 @@
       <w:tblPr>
         <w:tblStyle w:val="TableGrid"/>
         <w:tblOverlap w:val="never"/>
-        <w:tblW w:w="0" w:type="auto"/>
+        <w:tblW w:w="5000" w:type="pct"/>
         <w:jc w:val="center"/>
         <w:tblLook w:val="04A0" w:firstRow="1" w:lastRow="0" w:firstColumn="1" w:lastColumn="0" w:noHBand="0" w:noVBand="1"/>
       </w:tblPr>
       <w:tblGrid>
-        <w:gridCol w:w="945"/>
-        <w:gridCol w:w="631"/>
+        <w:gridCol w:w="1028"/>
+        <w:gridCol w:w="637"/>
+        <w:gridCol w:w="641"/>
+        <w:gridCol w:w="748"/>
+        <w:gridCol w:w="753"/>
         <w:gridCol w:w="636"/>
-        <w:gridCol w:w="756"/>
-        <w:gridCol w:w="763"/>
-        <w:gridCol w:w="673"/>
-        <w:gridCol w:w="679"/>
+        <w:gridCol w:w="640"/>
       </w:tblGrid>
       <w:tr>
         <w:trPr>
@@ -27950,7 +28122,7 @@
         </w:trPr>
         <w:tc>
           <w:tcPr>
-            <w:tcW w:w="0" w:type="auto"/>
+            <w:tcW w:w="1010" w:type="pct"/>
           </w:tcPr>
           <w:p>
             <w:pPr>
@@ -27967,7 +28139,7 @@
         </w:tc>
         <w:tc>
           <w:tcPr>
-            <w:tcW w:w="0" w:type="auto"/>
+            <w:tcW w:w="1256" w:type="pct"/>
             <w:gridSpan w:val="2"/>
           </w:tcPr>
           <w:p>
@@ -27986,13 +28158,21 @@
                 <w:sz w:val="16"/>
                 <w:szCs w:val="16"/>
               </w:rPr>
-              <w:t>Number of Files</w:t>
-            </w:r>
-          </w:p>
-        </w:tc>
-        <w:tc>
-          <w:tcPr>
-            <w:tcW w:w="0" w:type="auto"/>
+              <w:t>No.</w:t>
+            </w:r>
+            <w:r>
+              <w:rPr>
+                <w:b/>
+                <w:sz w:val="16"/>
+                <w:szCs w:val="16"/>
+              </w:rPr>
+              <w:t xml:space="preserve"> of Files</w:t>
+            </w:r>
+          </w:p>
+        </w:tc>
+        <w:tc>
+          <w:tcPr>
+            <w:tcW w:w="1477" w:type="pct"/>
             <w:gridSpan w:val="2"/>
           </w:tcPr>
           <w:p>
@@ -28011,13 +28191,21 @@
                 <w:sz w:val="16"/>
                 <w:szCs w:val="16"/>
               </w:rPr>
-              <w:t>Number of New Lines</w:t>
-            </w:r>
-          </w:p>
-        </w:tc>
-        <w:tc>
-          <w:tcPr>
-            <w:tcW w:w="0" w:type="auto"/>
+              <w:t>No.</w:t>
+            </w:r>
+            <w:r>
+              <w:rPr>
+                <w:b/>
+                <w:sz w:val="16"/>
+                <w:szCs w:val="16"/>
+              </w:rPr>
+              <w:t xml:space="preserve"> of New Lines</w:t>
+            </w:r>
+          </w:p>
+        </w:tc>
+        <w:tc>
+          <w:tcPr>
+            <w:tcW w:w="1256" w:type="pct"/>
             <w:gridSpan w:val="2"/>
           </w:tcPr>
           <w:p>
@@ -28036,7 +28224,15 @@
                 <w:sz w:val="16"/>
                 <w:szCs w:val="16"/>
               </w:rPr>
-              <w:t>Number of Hunks</w:t>
+              <w:t>No.</w:t>
+            </w:r>
+            <w:r>
+              <w:rPr>
+                <w:b/>
+                <w:sz w:val="16"/>
+                <w:szCs w:val="16"/>
+              </w:rPr>
+              <w:t xml:space="preserve"> of Hunks</w:t>
             </w:r>
           </w:p>
         </w:tc>
@@ -28048,7 +28244,7 @@
         </w:trPr>
         <w:tc>
           <w:tcPr>
-            <w:tcW w:w="0" w:type="auto"/>
+            <w:tcW w:w="1010" w:type="pct"/>
             <w:vAlign w:val="center"/>
           </w:tcPr>
           <w:p>
@@ -28074,7 +28270,7 @@
         </w:tc>
         <w:tc>
           <w:tcPr>
-            <w:tcW w:w="0" w:type="auto"/>
+            <w:tcW w:w="626" w:type="pct"/>
             <w:vAlign w:val="center"/>
           </w:tcPr>
           <w:p>
@@ -28100,7 +28296,7 @@
         </w:tc>
         <w:tc>
           <w:tcPr>
-            <w:tcW w:w="0" w:type="auto"/>
+            <w:tcW w:w="631" w:type="pct"/>
             <w:vAlign w:val="center"/>
           </w:tcPr>
           <w:p>
@@ -28126,7 +28322,7 @@
         </w:tc>
         <w:tc>
           <w:tcPr>
-            <w:tcW w:w="0" w:type="auto"/>
+            <w:tcW w:w="736" w:type="pct"/>
             <w:vAlign w:val="center"/>
           </w:tcPr>
           <w:p>
@@ -28151,7 +28347,7 @@
         </w:tc>
         <w:tc>
           <w:tcPr>
-            <w:tcW w:w="0" w:type="auto"/>
+            <w:tcW w:w="741" w:type="pct"/>
             <w:vAlign w:val="center"/>
           </w:tcPr>
           <w:p>
@@ -28176,7 +28372,7 @@
         </w:tc>
         <w:tc>
           <w:tcPr>
-            <w:tcW w:w="0" w:type="auto"/>
+            <w:tcW w:w="626" w:type="pct"/>
             <w:vAlign w:val="center"/>
           </w:tcPr>
           <w:p>
@@ -28201,7 +28397,7 @@
         </w:tc>
         <w:tc>
           <w:tcPr>
-            <w:tcW w:w="0" w:type="auto"/>
+            <w:tcW w:w="631" w:type="pct"/>
             <w:vAlign w:val="center"/>
           </w:tcPr>
           <w:p>
@@ -28232,7 +28428,7 @@
         </w:trPr>
         <w:tc>
           <w:tcPr>
-            <w:tcW w:w="0" w:type="auto"/>
+            <w:tcW w:w="1010" w:type="pct"/>
             <w:vAlign w:val="center"/>
           </w:tcPr>
           <w:p>
@@ -28258,7 +28454,7 @@
         </w:tc>
         <w:tc>
           <w:tcPr>
-            <w:tcW w:w="0" w:type="auto"/>
+            <w:tcW w:w="626" w:type="pct"/>
             <w:vAlign w:val="center"/>
           </w:tcPr>
           <w:p>
@@ -28282,7 +28478,7 @@
         </w:tc>
         <w:tc>
           <w:tcPr>
-            <w:tcW w:w="0" w:type="auto"/>
+            <w:tcW w:w="631" w:type="pct"/>
             <w:vAlign w:val="center"/>
           </w:tcPr>
           <w:p>
@@ -28306,7 +28502,7 @@
         </w:tc>
         <w:tc>
           <w:tcPr>
-            <w:tcW w:w="0" w:type="auto"/>
+            <w:tcW w:w="736" w:type="pct"/>
             <w:vAlign w:val="center"/>
           </w:tcPr>
           <w:p>
@@ -28330,7 +28526,7 @@
         </w:tc>
         <w:tc>
           <w:tcPr>
-            <w:tcW w:w="0" w:type="auto"/>
+            <w:tcW w:w="741" w:type="pct"/>
             <w:vAlign w:val="center"/>
           </w:tcPr>
           <w:p>
@@ -28354,7 +28550,7 @@
         </w:tc>
         <w:tc>
           <w:tcPr>
-            <w:tcW w:w="0" w:type="auto"/>
+            <w:tcW w:w="626" w:type="pct"/>
             <w:vAlign w:val="center"/>
           </w:tcPr>
           <w:p>
@@ -28378,7 +28574,7 @@
         </w:tc>
         <w:tc>
           <w:tcPr>
-            <w:tcW w:w="0" w:type="auto"/>
+            <w:tcW w:w="631" w:type="pct"/>
             <w:vAlign w:val="center"/>
           </w:tcPr>
           <w:p>
@@ -28408,7 +28604,7 @@
         </w:trPr>
         <w:tc>
           <w:tcPr>
-            <w:tcW w:w="0" w:type="auto"/>
+            <w:tcW w:w="1010" w:type="pct"/>
             <w:vAlign w:val="center"/>
           </w:tcPr>
           <w:p>
@@ -28434,7 +28630,7 @@
         </w:tc>
         <w:tc>
           <w:tcPr>
-            <w:tcW w:w="0" w:type="auto"/>
+            <w:tcW w:w="626" w:type="pct"/>
             <w:vAlign w:val="center"/>
           </w:tcPr>
           <w:p>
@@ -28458,7 +28654,7 @@
         </w:tc>
         <w:tc>
           <w:tcPr>
-            <w:tcW w:w="0" w:type="auto"/>
+            <w:tcW w:w="631" w:type="pct"/>
             <w:vAlign w:val="center"/>
           </w:tcPr>
           <w:p>
@@ -28482,7 +28678,7 @@
         </w:tc>
         <w:tc>
           <w:tcPr>
-            <w:tcW w:w="0" w:type="auto"/>
+            <w:tcW w:w="736" w:type="pct"/>
             <w:vAlign w:val="center"/>
           </w:tcPr>
           <w:p>
@@ -28506,7 +28702,7 @@
         </w:tc>
         <w:tc>
           <w:tcPr>
-            <w:tcW w:w="0" w:type="auto"/>
+            <w:tcW w:w="741" w:type="pct"/>
             <w:vAlign w:val="center"/>
           </w:tcPr>
           <w:p>
@@ -28530,7 +28726,7 @@
         </w:tc>
         <w:tc>
           <w:tcPr>
-            <w:tcW w:w="0" w:type="auto"/>
+            <w:tcW w:w="626" w:type="pct"/>
             <w:vAlign w:val="center"/>
           </w:tcPr>
           <w:p>
@@ -28554,7 +28750,7 @@
         </w:tc>
         <w:tc>
           <w:tcPr>
-            <w:tcW w:w="0" w:type="auto"/>
+            <w:tcW w:w="631" w:type="pct"/>
             <w:vAlign w:val="center"/>
           </w:tcPr>
           <w:p>
@@ -28584,7 +28780,7 @@
         </w:trPr>
         <w:tc>
           <w:tcPr>
-            <w:tcW w:w="0" w:type="auto"/>
+            <w:tcW w:w="1010" w:type="pct"/>
             <w:vAlign w:val="center"/>
           </w:tcPr>
           <w:p>
@@ -28610,7 +28806,7 @@
         </w:tc>
         <w:tc>
           <w:tcPr>
-            <w:tcW w:w="0" w:type="auto"/>
+            <w:tcW w:w="626" w:type="pct"/>
             <w:vAlign w:val="center"/>
           </w:tcPr>
           <w:p>
@@ -28634,7 +28830,7 @@
         </w:tc>
         <w:tc>
           <w:tcPr>
-            <w:tcW w:w="0" w:type="auto"/>
+            <w:tcW w:w="631" w:type="pct"/>
             <w:vAlign w:val="center"/>
           </w:tcPr>
           <w:p>
@@ -28658,7 +28854,7 @@
         </w:tc>
         <w:tc>
           <w:tcPr>
-            <w:tcW w:w="0" w:type="auto"/>
+            <w:tcW w:w="736" w:type="pct"/>
             <w:vAlign w:val="center"/>
           </w:tcPr>
           <w:p>
@@ -28682,7 +28878,7 @@
         </w:tc>
         <w:tc>
           <w:tcPr>
-            <w:tcW w:w="0" w:type="auto"/>
+            <w:tcW w:w="741" w:type="pct"/>
             <w:vAlign w:val="center"/>
           </w:tcPr>
           <w:p>
@@ -28706,7 +28902,7 @@
         </w:tc>
         <w:tc>
           <w:tcPr>
-            <w:tcW w:w="0" w:type="auto"/>
+            <w:tcW w:w="626" w:type="pct"/>
             <w:vAlign w:val="center"/>
           </w:tcPr>
           <w:p>
@@ -28730,7 +28926,7 @@
         </w:tc>
         <w:tc>
           <w:tcPr>
-            <w:tcW w:w="0" w:type="auto"/>
+            <w:tcW w:w="631" w:type="pct"/>
             <w:vAlign w:val="center"/>
           </w:tcPr>
           <w:p>
@@ -28760,7 +28956,7 @@
         </w:trPr>
         <w:tc>
           <w:tcPr>
-            <w:tcW w:w="0" w:type="auto"/>
+            <w:tcW w:w="1010" w:type="pct"/>
             <w:vAlign w:val="center"/>
           </w:tcPr>
           <w:p>
@@ -28786,7 +28982,7 @@
         </w:tc>
         <w:tc>
           <w:tcPr>
-            <w:tcW w:w="0" w:type="auto"/>
+            <w:tcW w:w="626" w:type="pct"/>
             <w:vAlign w:val="center"/>
           </w:tcPr>
           <w:p>
@@ -28810,7 +29006,7 @@
         </w:tc>
         <w:tc>
           <w:tcPr>
-            <w:tcW w:w="0" w:type="auto"/>
+            <w:tcW w:w="631" w:type="pct"/>
             <w:vAlign w:val="center"/>
           </w:tcPr>
           <w:p>
@@ -28834,7 +29030,7 @@
         </w:tc>
         <w:tc>
           <w:tcPr>
-            <w:tcW w:w="0" w:type="auto"/>
+            <w:tcW w:w="736" w:type="pct"/>
             <w:vAlign w:val="center"/>
           </w:tcPr>
           <w:p>
@@ -28858,7 +29054,7 @@
         </w:tc>
         <w:tc>
           <w:tcPr>
-            <w:tcW w:w="0" w:type="auto"/>
+            <w:tcW w:w="741" w:type="pct"/>
             <w:vAlign w:val="center"/>
           </w:tcPr>
           <w:p>
@@ -28882,7 +29078,7 @@
         </w:tc>
         <w:tc>
           <w:tcPr>
-            <w:tcW w:w="0" w:type="auto"/>
+            <w:tcW w:w="626" w:type="pct"/>
             <w:vAlign w:val="center"/>
           </w:tcPr>
           <w:p>
@@ -28906,7 +29102,7 @@
         </w:tc>
         <w:tc>
           <w:tcPr>
-            <w:tcW w:w="0" w:type="auto"/>
+            <w:tcW w:w="631" w:type="pct"/>
             <w:vAlign w:val="center"/>
           </w:tcPr>
           <w:p>
@@ -28936,7 +29132,7 @@
         </w:trPr>
         <w:tc>
           <w:tcPr>
-            <w:tcW w:w="0" w:type="auto"/>
+            <w:tcW w:w="1010" w:type="pct"/>
             <w:vAlign w:val="center"/>
           </w:tcPr>
           <w:p>
@@ -28962,7 +29158,7 @@
         </w:tc>
         <w:tc>
           <w:tcPr>
-            <w:tcW w:w="0" w:type="auto"/>
+            <w:tcW w:w="626" w:type="pct"/>
             <w:vAlign w:val="center"/>
           </w:tcPr>
           <w:p>
@@ -28986,7 +29182,7 @@
         </w:tc>
         <w:tc>
           <w:tcPr>
-            <w:tcW w:w="0" w:type="auto"/>
+            <w:tcW w:w="631" w:type="pct"/>
             <w:vAlign w:val="center"/>
           </w:tcPr>
           <w:p>
@@ -29010,7 +29206,7 @@
         </w:tc>
         <w:tc>
           <w:tcPr>
-            <w:tcW w:w="0" w:type="auto"/>
+            <w:tcW w:w="736" w:type="pct"/>
             <w:vAlign w:val="center"/>
           </w:tcPr>
           <w:p>
@@ -29034,7 +29230,7 @@
         </w:tc>
         <w:tc>
           <w:tcPr>
-            <w:tcW w:w="0" w:type="auto"/>
+            <w:tcW w:w="741" w:type="pct"/>
             <w:vAlign w:val="center"/>
           </w:tcPr>
           <w:p>
@@ -29058,7 +29254,7 @@
         </w:tc>
         <w:tc>
           <w:tcPr>
-            <w:tcW w:w="0" w:type="auto"/>
+            <w:tcW w:w="626" w:type="pct"/>
             <w:vAlign w:val="center"/>
           </w:tcPr>
           <w:p>
@@ -29082,7 +29278,7 @@
         </w:tc>
         <w:tc>
           <w:tcPr>
-            <w:tcW w:w="0" w:type="auto"/>
+            <w:tcW w:w="631" w:type="pct"/>
             <w:vAlign w:val="center"/>
           </w:tcPr>
           <w:p>
@@ -33912,7 +34108,7 @@
 </file>
 
 <file path=customXml/itemProps1.xml><?xml version="1.0" encoding="utf-8"?>
-<ds:datastoreItem xmlns:ds="http://schemas.openxmlformats.org/officeDocument/2006/customXml" ds:itemID="{610399E0-3615-4E54-9C19-059A62735A6B}">
+<ds:datastoreItem xmlns:ds="http://schemas.openxmlformats.org/officeDocument/2006/customXml" ds:itemID="{F126FA75-9766-43B9-BDAD-4FF33EAA26A6}">
   <ds:schemaRefs>
     <ds:schemaRef ds:uri="http://schemas.openxmlformats.org/officeDocument/2006/bibliography"/>
   </ds:schemaRefs>

</xml_diff>

<commit_message>
Change 4th level heading => 3rd level headings
</commit_message>
<xml_diff>
--- a/paper/paper.docx
+++ b/paper/paper.docx
@@ -1497,13 +1497,7 @@
     </w:p>
     <w:p>
       <w:pPr>
-        <w:pStyle w:val="Heading4"/>
-        <w:keepNext/>
-        <w:tabs>
-          <w:tab w:val="clear" w:pos="720"/>
-          <w:tab w:val="left" w:pos="450"/>
-        </w:tabs>
-        <w:ind w:firstLine="180"/>
+        <w:pStyle w:val="Heading3"/>
       </w:pPr>
       <w:r>
         <w:t>Incremental Commit</w:t>
@@ -1545,12 +1539,7 @@
     </w:p>
     <w:p>
       <w:pPr>
-        <w:pStyle w:val="Heading4"/>
-        <w:tabs>
-          <w:tab w:val="clear" w:pos="720"/>
-          <w:tab w:val="left" w:pos="450"/>
-        </w:tabs>
-        <w:ind w:firstLine="180"/>
+        <w:pStyle w:val="Heading3"/>
       </w:pPr>
       <w:r>
         <w:t>Reorganizing Commit Workflow</w:t>
@@ -1599,12 +1588,7 @@
     </w:p>
     <w:p>
       <w:pPr>
-        <w:pStyle w:val="Heading4"/>
-        <w:tabs>
-          <w:tab w:val="clear" w:pos="720"/>
-          <w:tab w:val="left" w:pos="450"/>
-        </w:tabs>
-        <w:ind w:firstLine="180"/>
+        <w:pStyle w:val="Heading3"/>
       </w:pPr>
       <w:r>
         <w:t>Branched-Merging Workflow</w:t>
@@ -1680,12 +1664,7 @@
     </w:p>
     <w:p>
       <w:pPr>
-        <w:pStyle w:val="Heading4"/>
-        <w:tabs>
-          <w:tab w:val="clear" w:pos="720"/>
-          <w:tab w:val="left" w:pos="450"/>
-        </w:tabs>
-        <w:ind w:firstLine="180"/>
+        <w:pStyle w:val="Heading3"/>
       </w:pPr>
       <w:r>
         <w:t>Branched-Squash Workflow</w:t>
@@ -6042,12 +6021,7 @@
     </w:p>
     <w:p>
       <w:pPr>
-        <w:pStyle w:val="Heading4"/>
-        <w:tabs>
-          <w:tab w:val="clear" w:pos="720"/>
-          <w:tab w:val="left" w:pos="450"/>
-        </w:tabs>
-        <w:ind w:firstLine="180"/>
+        <w:pStyle w:val="Heading3"/>
       </w:pPr>
       <w:r>
         <w:t>Django</w:t>
@@ -6081,12 +6055,7 @@
     </w:p>
     <w:p>
       <w:pPr>
-        <w:pStyle w:val="Heading4"/>
-        <w:tabs>
-          <w:tab w:val="clear" w:pos="720"/>
-          <w:tab w:val="left" w:pos="450"/>
-        </w:tabs>
-        <w:ind w:firstLine="180"/>
+        <w:pStyle w:val="Heading3"/>
       </w:pPr>
       <w:r>
         <w:t>Express</w:t>
@@ -6120,12 +6089,7 @@
     </w:p>
     <w:p>
       <w:pPr>
-        <w:pStyle w:val="Heading4"/>
-        <w:tabs>
-          <w:tab w:val="clear" w:pos="720"/>
-          <w:tab w:val="left" w:pos="450"/>
-        </w:tabs>
-        <w:ind w:firstLine="180"/>
+        <w:pStyle w:val="Heading3"/>
       </w:pPr>
       <w:r>
         <w:t>GNU Compiler Collection (gcc)</w:t>
@@ -6145,12 +6109,7 @@
     </w:p>
     <w:p>
       <w:pPr>
-        <w:pStyle w:val="Heading4"/>
-        <w:tabs>
-          <w:tab w:val="clear" w:pos="720"/>
-          <w:tab w:val="left" w:pos="450"/>
-        </w:tabs>
-        <w:ind w:firstLine="180"/>
+        <w:pStyle w:val="Heading3"/>
       </w:pPr>
       <w:r>
         <w:t>GNU Image Manipulation Program (GIMP)</w:t>
@@ -6169,12 +6128,7 @@
     </w:p>
     <w:p>
       <w:pPr>
-        <w:pStyle w:val="Heading4"/>
-        <w:tabs>
-          <w:tab w:val="clear" w:pos="720"/>
-          <w:tab w:val="left" w:pos="450"/>
-        </w:tabs>
-        <w:ind w:firstLine="180"/>
+        <w:pStyle w:val="Heading3"/>
       </w:pPr>
       <w:r>
         <w:t xml:space="preserve">Apache </w:t>
@@ -6205,12 +6159,7 @@
     </w:p>
     <w:p>
       <w:pPr>
-        <w:pStyle w:val="Heading4"/>
-        <w:tabs>
-          <w:tab w:val="clear" w:pos="720"/>
-          <w:tab w:val="left" w:pos="450"/>
-        </w:tabs>
-        <w:ind w:firstLine="180"/>
+        <w:pStyle w:val="Heading3"/>
       </w:pPr>
       <w:r>
         <w:lastRenderedPageBreak/>
@@ -6261,12 +6210,7 @@
     </w:p>
     <w:p>
       <w:pPr>
-        <w:pStyle w:val="Heading4"/>
-        <w:tabs>
-          <w:tab w:val="clear" w:pos="720"/>
-          <w:tab w:val="left" w:pos="450"/>
-        </w:tabs>
-        <w:ind w:firstLine="180"/>
+        <w:pStyle w:val="Heading3"/>
       </w:pPr>
       <w:r>
         <w:t>Libgit2</w:t>
@@ -6313,12 +6257,7 @@
     </w:p>
     <w:p>
       <w:pPr>
-        <w:pStyle w:val="Heading4"/>
-        <w:tabs>
-          <w:tab w:val="clear" w:pos="720"/>
-          <w:tab w:val="left" w:pos="450"/>
-        </w:tabs>
-        <w:ind w:firstLine="180"/>
+        <w:pStyle w:val="Heading3"/>
       </w:pPr>
       <w:r>
         <w:t>Linux</w:t>
@@ -6377,12 +6316,7 @@
     </w:p>
     <w:p>
       <w:pPr>
-        <w:pStyle w:val="Heading4"/>
-        <w:tabs>
-          <w:tab w:val="clear" w:pos="720"/>
-          <w:tab w:val="left" w:pos="450"/>
-        </w:tabs>
-        <w:ind w:firstLine="180"/>
+        <w:pStyle w:val="Heading3"/>
       </w:pPr>
       <w:r>
         <w:t>Mono</w:t>
@@ -6420,12 +6354,7 @@
     </w:p>
     <w:p>
       <w:pPr>
-        <w:pStyle w:val="Heading4"/>
-        <w:tabs>
-          <w:tab w:val="clear" w:pos="720"/>
-          <w:tab w:val="left" w:pos="450"/>
-        </w:tabs>
-        <w:ind w:firstLine="180"/>
+        <w:pStyle w:val="Heading3"/>
       </w:pPr>
       <w:r>
         <w:t>Node</w:t>
@@ -6460,12 +6389,7 @@
     </w:p>
     <w:p>
       <w:pPr>
-        <w:pStyle w:val="Heading4"/>
-        <w:tabs>
-          <w:tab w:val="clear" w:pos="720"/>
-          <w:tab w:val="left" w:pos="450"/>
-        </w:tabs>
-        <w:ind w:firstLine="180"/>
+        <w:pStyle w:val="Heading3"/>
       </w:pPr>
       <w:r>
         <w:t>Python</w:t>
@@ -6516,12 +6440,7 @@
     </w:p>
     <w:p>
       <w:pPr>
-        <w:pStyle w:val="Heading4"/>
-        <w:tabs>
-          <w:tab w:val="clear" w:pos="720"/>
-          <w:tab w:val="left" w:pos="450"/>
-        </w:tabs>
-        <w:ind w:firstLine="180"/>
+        <w:pStyle w:val="Heading3"/>
       </w:pPr>
       <w:r>
         <w:t>Ruby</w:t>
@@ -6556,12 +6475,7 @@
     </w:p>
     <w:p>
       <w:pPr>
-        <w:pStyle w:val="Heading4"/>
-        <w:tabs>
-          <w:tab w:val="clear" w:pos="720"/>
-          <w:tab w:val="left" w:pos="450"/>
-        </w:tabs>
-        <w:ind w:firstLine="180"/>
+        <w:pStyle w:val="Heading3"/>
       </w:pPr>
       <w:r>
         <w:t>XBMC</w:t>
@@ -13409,6 +13323,7 @@
                             <w:szCs w:val="16"/>
                           </w:rPr>
                         </w:pPr>
+                        <w:bookmarkStart w:id="1" w:name="_GoBack"/>
                       </w:p>
                     </w:tc>
                     <w:tc>
@@ -16969,6 +16884,7 @@
                     <w:t xml:space="preserve"> commits categorized by size for each of the three commit size metrics. </w:t>
                   </w:r>
                 </w:p>
+                <w:bookmarkEnd w:id="1"/>
                 <w:p>
                   <w:pPr>
                     <w:pStyle w:val="Figure"/>
@@ -23078,18 +22994,7 @@
                 <w:sz w:val="16"/>
                 <w:szCs w:val="16"/>
               </w:rPr>
-              <w:t>6</w:t>
-            </w:r>
-            <w:bookmarkStart w:id="1" w:name="_GoBack"/>
-            <w:bookmarkEnd w:id="1"/>
-            <w:r>
-              <w:rPr>
-                <w:rFonts w:eastAsia="Times New Roman"/>
-                <w:color w:val="000000"/>
-                <w:sz w:val="16"/>
-                <w:szCs w:val="16"/>
-              </w:rPr>
-              <w:t>2</w:t>
+              <w:t>62</w:t>
             </w:r>
           </w:p>
         </w:tc>
@@ -31726,13 +31631,13 @@
     <w:basedOn w:val="Normal"/>
     <w:next w:val="Normal"/>
     <w:qFormat/>
-    <w:rsid w:val="00794804"/>
+    <w:rsid w:val="00D80CBE"/>
     <w:pPr>
       <w:numPr>
         <w:ilvl w:val="2"/>
         <w:numId w:val="4"/>
       </w:numPr>
-      <w:spacing w:line="240" w:lineRule="exact"/>
+      <w:spacing w:before="40" w:after="40" w:line="240" w:lineRule="exact"/>
       <w:ind w:firstLine="288"/>
       <w:jc w:val="both"/>
       <w:outlineLvl w:val="2"/>
@@ -34108,7 +34013,7 @@
 </file>
 
 <file path=customXml/itemProps1.xml><?xml version="1.0" encoding="utf-8"?>
-<ds:datastoreItem xmlns:ds="http://schemas.openxmlformats.org/officeDocument/2006/customXml" ds:itemID="{F126FA75-9766-43B9-BDAD-4FF33EAA26A6}">
+<ds:datastoreItem xmlns:ds="http://schemas.openxmlformats.org/officeDocument/2006/customXml" ds:itemID="{4573F938-C5DA-4B98-AD7F-04D341F47505}">
   <ds:schemaRefs>
     <ds:schemaRef ds:uri="http://schemas.openxmlformats.org/officeDocument/2006/bibliography"/>
   </ds:schemaRefs>

</xml_diff>

<commit_message>
Fix formatting for first few pages
</commit_message>
<xml_diff>
--- a/paper/paper.docx
+++ b/paper/paper.docx
@@ -1,6 +1,6 @@
 
 <file path=word/document.xml><?xml version="1.0" encoding="utf-8"?>
-<w:document xmlns:wpc="http://schemas.microsoft.com/office/word/2010/wordprocessingCanvas" xmlns:mc="http://schemas.openxmlformats.org/markup-compatibility/2006" xmlns:o="urn:schemas-microsoft-com:office:office" xmlns:r="http://schemas.openxmlformats.org/officeDocument/2006/relationships" xmlns:m="http://schemas.openxmlformats.org/officeDocument/2006/math" xmlns:v="urn:schemas-microsoft-com:vml" xmlns:wp14="http://schemas.microsoft.com/office/word/2010/wordprocessingDrawing" xmlns:wp="http://schemas.openxmlformats.org/drawingml/2006/wordprocessingDrawing" xmlns:w10="urn:schemas-microsoft-com:office:word" xmlns:w="http://schemas.openxmlformats.org/wordprocessingml/2006/main" xmlns:w14="http://schemas.microsoft.com/office/word/2010/wordml" xmlns:wpg="http://schemas.microsoft.com/office/word/2010/wordprocessingGroup" xmlns:wpi="http://schemas.microsoft.com/office/word/2010/wordprocessingInk" xmlns:wne="http://schemas.microsoft.com/office/word/2006/wordml" xmlns:wps="http://schemas.microsoft.com/office/word/2010/wordprocessingShape" mc:Ignorable="w14 wp14">
+<w:document xmlns:wpc="http://schemas.microsoft.com/office/word/2010/wordprocessingCanvas" xmlns:mo="http://schemas.microsoft.com/office/mac/office/2008/main" xmlns:mc="http://schemas.openxmlformats.org/markup-compatibility/2006" xmlns:mv="urn:schemas-microsoft-com:mac:vml" xmlns:o="urn:schemas-microsoft-com:office:office" xmlns:r="http://schemas.openxmlformats.org/officeDocument/2006/relationships" xmlns:m="http://schemas.openxmlformats.org/officeDocument/2006/math" xmlns:v="urn:schemas-microsoft-com:vml" xmlns:wp14="http://schemas.microsoft.com/office/word/2010/wordprocessingDrawing" xmlns:wp="http://schemas.openxmlformats.org/drawingml/2006/wordprocessingDrawing" xmlns:w10="urn:schemas-microsoft-com:office:word" xmlns:w="http://schemas.openxmlformats.org/wordprocessingml/2006/main" xmlns:w14="http://schemas.microsoft.com/office/word/2010/wordml" xmlns:wpg="http://schemas.microsoft.com/office/word/2010/wordprocessingGroup" xmlns:wpi="http://schemas.microsoft.com/office/word/2010/wordprocessingInk" xmlns:wne="http://schemas.microsoft.com/office/word/2006/wordml" xmlns:wps="http://schemas.microsoft.com/office/word/2010/wordprocessingShape" mc:Ignorable="w14 wp14 mv">
   <w:body>
     <w:p>
       <w:pPr>
@@ -92,7 +92,19 @@
         <w:rPr>
           <w:rStyle w:val="Emphasis"/>
         </w:rPr>
-        <w:t xml:space="preserve">Version control is an essential tool of modern software development. It provides the means to reverse detrimental changes with minimal effort, allows developers to work collaboratively on large scale applications, and can provide a detailed history of an application’s lifecycle. The historical archive of a system proves crucial in revealing valuable patterns, the understanding of </w:t>
+        <w:t xml:space="preserve">Version control is an essential modern software </w:t>
+      </w:r>
+      <w:r>
+        <w:rPr>
+          <w:rStyle w:val="Emphasis"/>
+        </w:rPr>
+        <w:t>engineering tool</w:t>
+      </w:r>
+      <w:r>
+        <w:rPr>
+          <w:rStyle w:val="Emphasis"/>
+        </w:rPr>
+        <w:t xml:space="preserve">. It provides the means to reverse detrimental changes with minimal effort, allows developers to work collaboratively on large scale applications, and can provide a detailed history of an application’s lifecycle. The historical archive of a system proves crucial in revealing valuable patterns, the understanding of </w:t>
       </w:r>
       <w:r>
         <w:rPr>
@@ -116,7 +128,21 @@
         <w:rPr>
           <w:rStyle w:val="Emphasis"/>
         </w:rPr>
-        <w:t xml:space="preserve"> Git version control tool, a modern system that is rapidly gaining ground within the software d</w:t>
+        <w:t xml:space="preserve"> </w:t>
+      </w:r>
+      <w:proofErr w:type="spellStart"/>
+      <w:r>
+        <w:rPr>
+          <w:rStyle w:val="Emphasis"/>
+        </w:rPr>
+        <w:t>Git</w:t>
+      </w:r>
+      <w:proofErr w:type="spellEnd"/>
+      <w:r>
+        <w:rPr>
+          <w:rStyle w:val="Emphasis"/>
+        </w:rPr>
+        <w:t>, a modern system that is rapidly gaining ground within the d</w:t>
       </w:r>
       <w:r>
         <w:rPr>
@@ -128,7 +154,19 @@
         <w:rPr>
           <w:rStyle w:val="Emphasis"/>
         </w:rPr>
-        <w:t xml:space="preserve">follows a ‘distributed version control’ model, any source code repository with a publicly accessible Git endpoint may be cloned by anyone </w:t>
+        <w:t>follows</w:t>
+      </w:r>
+      <w:r>
+        <w:rPr>
+          <w:rStyle w:val="Emphasis"/>
+        </w:rPr>
+        <w:t xml:space="preserve"> a distributed version control</w:t>
+      </w:r>
+      <w:r>
+        <w:rPr>
+          <w:rStyle w:val="Emphasis"/>
+        </w:rPr>
+        <w:t xml:space="preserve"> model, any source code repository with a publicly accessible Git endpoint may be cloned by anyone </w:t>
       </w:r>
       <w:r>
         <w:rPr>
@@ -152,7 +190,19 @@
         <w:rPr>
           <w:rStyle w:val="Emphasis"/>
         </w:rPr>
-        <w:t xml:space="preserve"> or may be pushed or pulled between clones. Due to this flexibility, Git truly sets itself apart from older and more established version co</w:t>
+        <w:t xml:space="preserve"> or be pushed or pulled between clones. Due to this flexibility, Git truly sets itself apart from older and more </w:t>
+      </w:r>
+      <w:r>
+        <w:rPr>
+          <w:rStyle w:val="Emphasis"/>
+        </w:rPr>
+        <w:t>traditional</w:t>
+      </w:r>
+      <w:r>
+        <w:rPr>
+          <w:rStyle w:val="Emphasis"/>
+        </w:rPr>
+        <w:t xml:space="preserve"> version co</w:t>
       </w:r>
       <w:r>
         <w:rPr>
@@ -184,7 +234,19 @@
         <w:rPr>
           <w:rStyle w:val="Emphasis"/>
         </w:rPr>
-        <w:t>history for 13 Git repositories, which is</w:t>
+        <w:t xml:space="preserve">history for </w:t>
+      </w:r>
+      <w:r>
+        <w:rPr>
+          <w:rStyle w:val="Emphasis"/>
+        </w:rPr>
+        <w:t>thirteen</w:t>
+      </w:r>
+      <w:r>
+        <w:rPr>
+          <w:rStyle w:val="Emphasis"/>
+        </w:rPr>
+        <w:t xml:space="preserve"> Git repositories, which is</w:t>
       </w:r>
       <w:r>
         <w:rPr>
@@ -202,7 +264,31 @@
         <w:rPr>
           <w:rStyle w:val="Emphasis"/>
         </w:rPr>
-        <w:t xml:space="preserve"> the way developers make commits. Additionally, commit size metrics are calculated to investigate if oversized commits are prevalent during development, considering that more modern practices and version control tools such as Git emphasize small commits.</w:t>
+        <w:t xml:space="preserve"> the way develop</w:t>
+      </w:r>
+      <w:r>
+        <w:rPr>
+          <w:rStyle w:val="Emphasis"/>
+        </w:rPr>
+        <w:t xml:space="preserve">ers make commits. Additionally, </w:t>
+      </w:r>
+      <w:r>
+        <w:rPr>
+          <w:rStyle w:val="Emphasis"/>
+        </w:rPr>
+        <w:t xml:space="preserve">size metrics are calculated to investigate if oversized commits are prevalent during development, considering that more modern practices and version control tools emphasize small </w:t>
+      </w:r>
+      <w:r>
+        <w:rPr>
+          <w:rStyle w:val="Emphasis"/>
+        </w:rPr>
+        <w:t>changes</w:t>
+      </w:r>
+      <w:r>
+        <w:rPr>
+          <w:rStyle w:val="Emphasis"/>
+        </w:rPr>
+        <w:t>.</w:t>
       </w:r>
     </w:p>
     <w:p>
@@ -242,10 +328,22 @@
         <w:t xml:space="preserve">Throughout the course of </w:t>
       </w:r>
       <w:r>
-        <w:t>software’s</w:t>
-      </w:r>
-      <w:r>
-        <w:t xml:space="preserve"> life cycle, changes made to the project are recorded in </w:t>
+        <w:t>the</w:t>
+      </w:r>
+      <w:r>
+        <w:t xml:space="preserve"> </w:t>
+      </w:r>
+      <w:r>
+        <w:t>software</w:t>
+      </w:r>
+      <w:r>
+        <w:t xml:space="preserve"> life cycle, changes made to </w:t>
+      </w:r>
+      <w:r>
+        <w:t>a</w:t>
+      </w:r>
+      <w:r>
+        <w:t xml:space="preserve"> project are recorded in </w:t>
       </w:r>
       <w:r>
         <w:t>a chosen</w:t>
@@ -298,7 +396,21 @@
         <w:t xml:space="preserve">. Git, in particular, </w:t>
       </w:r>
       <w:r>
-        <w:t>motivates these practices with the commit-push workflow. Smaller changes can be committed, and the larger aggregation of changes can be pushed.</w:t>
+        <w:t>motivates these practices with the commit-push workflow. Smaller changes can be committed, and the la</w:t>
+      </w:r>
+      <w:r>
+        <w:t xml:space="preserve">rger </w:t>
+      </w:r>
+      <w:proofErr w:type="gramStart"/>
+      <w:r>
+        <w:t>aggregation of changes are</w:t>
+      </w:r>
+      <w:proofErr w:type="gramEnd"/>
+      <w:r>
+        <w:t xml:space="preserve"> </w:t>
+      </w:r>
+      <w:r>
+        <w:t>pushed.</w:t>
       </w:r>
     </w:p>
     <w:p>
@@ -360,7 +472,13 @@
         <w:fldChar w:fldCharType="end"/>
       </w:r>
       <w:r>
-        <w:t xml:space="preserve">, commit size metrics were obtained from repositories and it was found that less than 15% of commits were considered large. In </w:t>
+        <w:t xml:space="preserve">, size metrics were obtained from </w:t>
+      </w:r>
+      <w:r>
+        <w:t>repository histories</w:t>
+      </w:r>
+      <w:r>
+        <w:t xml:space="preserve"> and it was found that less than 15% of commits were considered large. In </w:t>
       </w:r>
       <w:r>
         <w:fldChar w:fldCharType="begin"/>
@@ -403,13 +521,15 @@
         <w:t xml:space="preserve">custom tool </w:t>
       </w:r>
       <w:r>
-        <w:t>developed</w:t>
-      </w:r>
-      <w:r>
-        <w:t>,</w:t>
-      </w:r>
-      <w:r>
-        <w:t xml:space="preserve"> for traversing repository commit histories:</w:t>
+        <w:t xml:space="preserve">developed for traversing repository </w:t>
+      </w:r>
+      <w:proofErr w:type="gramStart"/>
+      <w:r>
+        <w:t>commit</w:t>
+      </w:r>
+      <w:proofErr w:type="gramEnd"/>
+      <w:r>
+        <w:t xml:space="preserve"> histories:</w:t>
       </w:r>
     </w:p>
     <w:p>
@@ -477,7 +597,13 @@
         <w:footnoteReference w:id="1"/>
       </w:r>
       <w:r>
-        <w:t xml:space="preserve"> using </w:t>
+        <w:t xml:space="preserve"> </w:t>
+      </w:r>
+      <w:r>
+        <w:t>library with</w:t>
+      </w:r>
+      <w:r>
+        <w:t xml:space="preserve"> </w:t>
       </w:r>
       <w:r>
         <w:t>pygit2</w:t>
@@ -501,13 +627,29 @@
         <w:t xml:space="preserve">, which exposes the core functionality of Git. </w:t>
       </w:r>
       <w:r>
-        <w:t>For the purposes of this study, the numbers of files that have been modified represent the coarsest level of granularity that can be achieved</w:t>
+        <w:t xml:space="preserve">For the purposes of this study, the </w:t>
+      </w:r>
+      <w:proofErr w:type="gramStart"/>
+      <w:r>
+        <w:t>number</w:t>
+      </w:r>
+      <w:proofErr w:type="gramEnd"/>
+      <w:r>
+        <w:t xml:space="preserve"> of files that have been modified represent the coarsest level of granularity that can be achieved</w:t>
       </w:r>
       <w:r>
         <w:t>.</w:t>
       </w:r>
       <w:r>
-        <w:t xml:space="preserve"> The numbers of lines of code that have been added, deleted, or modified represent the finest level of granularity.</w:t>
+        <w:t xml:space="preserve"> The </w:t>
+      </w:r>
+      <w:proofErr w:type="gramStart"/>
+      <w:r>
+        <w:t>number</w:t>
+      </w:r>
+      <w:proofErr w:type="gramEnd"/>
+      <w:r>
+        <w:t xml:space="preserve"> of lines of code that have been added, deleted, or modified represent the finest level of granularity.</w:t>
       </w:r>
       <w:r>
         <w:t xml:space="preserve"> </w:t>
@@ -528,13 +670,22 @@
         <w:t xml:space="preserve"> </w:t>
       </w:r>
       <w:r>
-        <w:t xml:space="preserve">Unlike the previous work, we eliminated the context line from each hunk to only compare lines that were modified. </w:t>
+        <w:t>Unlike the previous work, we eliminated the context line</w:t>
+      </w:r>
+      <w:r>
+        <w:t>s</w:t>
+      </w:r>
+      <w:r>
+        <w:t xml:space="preserve"> from each hunk to only compare lines that were modified. </w:t>
       </w:r>
       <w:r>
         <w:t xml:space="preserve">In this fashion, </w:t>
       </w:r>
       <w:r>
-        <w:t xml:space="preserve">commit sizes can be measured with varying levels of granularity. </w:t>
+        <w:t>we measure commit sizes</w:t>
+      </w:r>
+      <w:r>
+        <w:t xml:space="preserve"> with varying levels of granularity. </w:t>
       </w:r>
     </w:p>
     <w:p>
@@ -554,31 +705,22 @@
         <w:t xml:space="preserve">the </w:t>
       </w:r>
       <w:r>
-        <w:t xml:space="preserve">calculated metric for lines, files, and hunks are separated into categories of extra-small, small, medium, large, and extra-large. These categories allow us to calculate </w:t>
-      </w:r>
-      <w:r>
-        <w:t xml:space="preserve">overall </w:t>
-      </w:r>
-      <w:r>
-        <w:t xml:space="preserve">trends and study relationships between </w:t>
-      </w:r>
-      <w:r>
-        <w:t xml:space="preserve">the various </w:t>
-      </w:r>
-      <w:r>
-        <w:t>categories</w:t>
-      </w:r>
-      <w:r>
-        <w:t xml:space="preserve">, ranging from extra-small to extra-large, and the size </w:t>
-      </w:r>
-      <w:r>
-        <w:t xml:space="preserve">metrics </w:t>
-      </w:r>
-      <w:r>
-        <w:t xml:space="preserve">calculated for files, LOC, and hunks </w:t>
-      </w:r>
-      <w:r>
-        <w:t>by computing correlation coefficients.</w:t>
+        <w:t>calculated metric</w:t>
+      </w:r>
+      <w:r>
+        <w:t>s</w:t>
+      </w:r>
+      <w:r>
+        <w:t xml:space="preserve"> for lines, files, and hunks </w:t>
+      </w:r>
+      <w:r>
+        <w:t xml:space="preserve">per commit </w:t>
+      </w:r>
+      <w:r>
+        <w:t xml:space="preserve">are separated into categories of extra-small, small, medium, large, and extra-large. </w:t>
+      </w:r>
+      <w:r>
+        <w:t>Overall trends and relationships between the extra-small to extra-large categories and the size metrics were studied by computing correlation coefficients.</w:t>
       </w:r>
     </w:p>
     <w:p>
@@ -736,7 +878,10 @@
         <w:t>typically</w:t>
       </w:r>
       <w:r>
-        <w:t xml:space="preserve"> deals with integrating an entire library or </w:t>
+        <w:t xml:space="preserve"> deal</w:t>
+      </w:r>
+      <w:r>
+        <w:t xml:space="preserve"> with integrating an entire library or </w:t>
       </w:r>
       <w:r>
         <w:t xml:space="preserve">the </w:t>
@@ -774,7 +919,13 @@
       </w:r>
       <w:proofErr w:type="gramEnd"/>
       <w:r>
-        <w:t xml:space="preserve"> workflow. For the larger commits, the authors proposed that such large commits were caused by copy and paste, initial check-in of existing projects, or merging.</w:t>
+        <w:t xml:space="preserve"> workflow. </w:t>
+      </w:r>
+      <w:r>
+        <w:t>The</w:t>
+      </w:r>
+      <w:r>
+        <w:t xml:space="preserve"> authors proposed that large commits were caused by copy and paste, initial check-in of existing projects, or merging.</w:t>
       </w:r>
     </w:p>
     <w:p>
@@ -839,7 +990,22 @@
         <w:t>However, this</w:t>
       </w:r>
       <w:r>
-        <w:t xml:space="preserve"> study found that the most frequently occurring large commits involved merges, feature additions, documentation, adding a module, initializing a module, code cleanup or refactoring, token replacement, bug fixes, and changes in the build or configuration settings. A theme of large commits was also considered for each project. </w:t>
+        <w:t xml:space="preserve"> study found that the most frequently occurring large commits involved </w:t>
+      </w:r>
+      <w:r>
+        <w:t xml:space="preserve">not just </w:t>
+      </w:r>
+      <w:r>
+        <w:t xml:space="preserve">merges, </w:t>
+      </w:r>
+      <w:r>
+        <w:t>but also</w:t>
+      </w:r>
+      <w:r>
+        <w:t xml:space="preserve"> </w:t>
+      </w:r>
+      <w:r>
+        <w:t xml:space="preserve">feature additions, documentation, adding a module, initializing a module, code cleanup or refactoring, token replacement, bug fixes, and changes in the build or configuration settings. A theme of large commits was also considered for each project. </w:t>
       </w:r>
     </w:p>
     <w:p>
@@ -871,7 +1037,13 @@
         <w:fldChar w:fldCharType="end"/>
       </w:r>
       <w:r>
-        <w:t xml:space="preserve"> manually classify large commits from nine open source projects into categories that were an extension of Swanson’s categorization </w:t>
+        <w:t xml:space="preserve"> manually </w:t>
+      </w:r>
+      <w:r>
+        <w:t>classified</w:t>
+      </w:r>
+      <w:r>
+        <w:t xml:space="preserve"> large commits from nine open source projects into categories that were an extension of Swanson’s categorization </w:t>
       </w:r>
       <w:r>
         <w:fldChar w:fldCharType="begin"/>
@@ -1012,7 +1184,19 @@
         <w:rPr>
           <w:rFonts w:eastAsia="Times New Roman"/>
         </w:rPr>
-        <w:t>o significant correlation was found between line and file measures, a substantial co-relationship was found between line and hunk measures. As opposed to SVN, our paper aims to replicate this study using Git. In addition, Abdulkareem Alali et al also examined the vocabulary</w:t>
+        <w:t>o significant correlation was found between line and file</w:t>
+      </w:r>
+      <w:r>
+        <w:rPr>
+          <w:rFonts w:eastAsia="Times New Roman"/>
+        </w:rPr>
+        <w:t xml:space="preserve"> or file and hunk</w:t>
+      </w:r>
+      <w:r>
+        <w:rPr>
+          <w:rFonts w:eastAsia="Times New Roman"/>
+        </w:rPr>
+        <w:t xml:space="preserve"> measures, a substantial co-relationship was found between line and hunk measures. As opposed to SVN, our paper aims to replicate this study using Git. In addition, Abdulkareem Alali et al also examined the vocabulary</w:t>
       </w:r>
       <w:r>
         <w:rPr>
@@ -1173,11 +1357,19 @@
       <w:r>
         <w:t xml:space="preserve"> </w:t>
       </w:r>
-      <w:r>
-        <w:t>O</w:t>
-      </w:r>
-      <w:r>
-        <w:t>ver 6 million repositories hosted on GitHub alone.</w:t>
+      <w:proofErr w:type="spellStart"/>
+      <w:r>
+        <w:t>GitHub</w:t>
+      </w:r>
+      <w:proofErr w:type="spellEnd"/>
+      <w:r>
+        <w:t xml:space="preserve"> alone hosts o</w:t>
+      </w:r>
+      <w:r>
+        <w:t>ver 6 million repositories</w:t>
+      </w:r>
+      <w:r>
+        <w:t>.</w:t>
       </w:r>
     </w:p>
     <w:p>
@@ -1211,7 +1403,13 @@
         <w:t>ems follow a centralized model</w:t>
       </w:r>
       <w:r>
-        <w:t xml:space="preserve">, where the source code exists in one central location and all changes to the source are </w:t>
+        <w:t xml:space="preserve">, where the source code exists in </w:t>
+      </w:r>
+      <w:r>
+        <w:t>a</w:t>
+      </w:r>
+      <w:r>
+        <w:t xml:space="preserve"> central location and all changes to the source are </w:t>
       </w:r>
       <w:r>
         <w:t xml:space="preserve">made to that central repository. Instead of </w:t>
@@ -1238,7 +1436,7 @@
         <w:t xml:space="preserve"> </w:t>
       </w:r>
       <w:r>
-        <w:t>of any given repository to be made</w:t>
+        <w:t>to be made</w:t>
       </w:r>
       <w:r>
         <w:t xml:space="preserve">, </w:t>
@@ -1253,13 +1451,31 @@
         <w:t>clone</w:t>
       </w:r>
       <w:r>
-        <w:t xml:space="preserve">. Each clone of a Git repository can be thought of as a completely independent repository that simply shares ancestral commits. When committing to a cloned repository the changes </w:t>
-      </w:r>
-      <w:r>
-        <w:t xml:space="preserve">are </w:t>
-      </w:r>
-      <w:r>
-        <w:t xml:space="preserve">only </w:t>
+        <w:t xml:space="preserve">. Each clone </w:t>
+      </w:r>
+      <w:r>
+        <w:t xml:space="preserve">can be thought of as a completely independent </w:t>
+      </w:r>
+      <w:r>
+        <w:t>to the source from which it was cloned but maintains all</w:t>
+      </w:r>
+      <w:r>
+        <w:t xml:space="preserve"> ancestral commits. When committing to a </w:t>
+      </w:r>
+      <w:r>
+        <w:t>clone,</w:t>
+      </w:r>
+      <w:r>
+        <w:t xml:space="preserve"> </w:t>
+      </w:r>
+      <w:r>
+        <w:t>only</w:t>
+      </w:r>
+      <w:r>
+        <w:t xml:space="preserve"> the changes are</w:t>
+      </w:r>
+      <w:r>
+        <w:t xml:space="preserve"> </w:t>
       </w:r>
       <w:r>
         <w:t xml:space="preserve">available </w:t>
@@ -1271,19 +1487,16 @@
         <w:t xml:space="preserve">that particular </w:t>
       </w:r>
       <w:r>
-        <w:rPr>
-          <w:i/>
-        </w:rPr>
         <w:t>clone</w:t>
       </w:r>
       <w:r>
-        <w:t xml:space="preserve"> of the repository. Git offers the ability to share these </w:t>
+        <w:t xml:space="preserve">. Git offers the ability to share these </w:t>
       </w:r>
       <w:r>
         <w:t xml:space="preserve">modifications </w:t>
       </w:r>
       <w:r>
-        <w:t>between repositories</w:t>
+        <w:t>by</w:t>
       </w:r>
       <w:r>
         <w:t xml:space="preserve"> using the concept</w:t>
@@ -1307,10 +1520,13 @@
         <w:t>pulling</w:t>
       </w:r>
       <w:r>
-        <w:t xml:space="preserve"> changes between repositories that have </w:t>
-      </w:r>
-      <w:r>
-        <w:t>ancestral commits.</w:t>
+        <w:t xml:space="preserve"> </w:t>
+      </w:r>
+      <w:r>
+        <w:t>to exchange any changes</w:t>
+      </w:r>
+      <w:r>
+        <w:t>.</w:t>
       </w:r>
     </w:p>
     <w:p>
@@ -1339,7 +1555,22 @@
         <w:t xml:space="preserve">rapidly </w:t>
       </w:r>
       <w:r>
-        <w:t xml:space="preserve">branch off of the current tip of a checked out branch, creating a new branch referencing </w:t>
+        <w:t>split</w:t>
+      </w:r>
+      <w:r>
+        <w:t xml:space="preserve"> off of the current tip of a </w:t>
+      </w:r>
+      <w:r>
+        <w:t>cloned repository</w:t>
+      </w:r>
+      <w:r>
+        <w:t xml:space="preserve">, creating a new branch </w:t>
+      </w:r>
+      <w:r>
+        <w:t>that references</w:t>
+      </w:r>
+      <w:r>
+        <w:t xml:space="preserve"> </w:t>
       </w:r>
       <w:r>
         <w:t xml:space="preserve">the </w:t>
@@ -1452,7 +1683,7 @@
         <w:t xml:space="preserve"> Git makes no distinction between remote branches. Changes between any </w:t>
       </w:r>
       <w:r>
-        <w:t>branches</w:t>
+        <w:t>two branches</w:t>
       </w:r>
       <w:r>
         <w:t xml:space="preserve"> can be pushed and pulled between local branches, remote and local branches, or even between two remote branches.</w:t>
@@ -1480,10 +1711,10 @@
         <w:t>with respect to their usage of Git and for</w:t>
       </w:r>
       <w:r>
-        <w:t xml:space="preserve"> the entire project team.  </w:t>
-      </w:r>
-      <w:r>
-        <w:t xml:space="preserve">Due to their relevance in this study, </w:t>
+        <w:t xml:space="preserve"> the entire project team. Because of</w:t>
+      </w:r>
+      <w:r>
+        <w:t xml:space="preserve"> their relevance in this study, </w:t>
       </w:r>
       <w:r>
         <w:t xml:space="preserve">the following </w:t>
@@ -1518,11 +1749,25 @@
         <w:t xml:space="preserve">ing changes to the source code </w:t>
       </w:r>
       <w:r>
-        <w:t xml:space="preserve">and incrementally committing their changes to the projects master branch as they make these changes. If working in a team environment, there will often only be one central repository that committers push their changes to. This mirrors </w:t>
-      </w:r>
-      <w:r>
-        <w:lastRenderedPageBreak/>
-        <w:t xml:space="preserve">the </w:t>
+        <w:t>and incrementally committing their changes to the projects</w:t>
+      </w:r>
+      <w:r>
+        <w:t>’</w:t>
+      </w:r>
+      <w:r>
+        <w:t xml:space="preserve"> master branch. If working in a team environment, there will often only be one central repository </w:t>
+      </w:r>
+      <w:r>
+        <w:t>to which</w:t>
+      </w:r>
+      <w:r>
+        <w:t xml:space="preserve"> </w:t>
+      </w:r>
+      <w:r>
+        <w:t>committers push their changes</w:t>
+      </w:r>
+      <w:r>
+        <w:t xml:space="preserve">. This mirrors the </w:t>
       </w:r>
       <w:r>
         <w:t xml:space="preserve">approach of </w:t>
@@ -1542,6 +1787,7 @@
         <w:pStyle w:val="Heading3"/>
       </w:pPr>
       <w:r>
+        <w:lastRenderedPageBreak/>
         <w:t>Reorganizing Commit Workflow</w:t>
       </w:r>
     </w:p>
@@ -1553,7 +1799,13 @@
         <w:t xml:space="preserve">Because </w:t>
       </w:r>
       <w:r>
-        <w:t>commits are made to the local repository it is possible to “go back in history” and reorde</w:t>
+        <w:t>commits are made to the local repository</w:t>
+      </w:r>
+      <w:r>
+        <w:t>,</w:t>
+      </w:r>
+      <w:r>
+        <w:t xml:space="preserve"> it is possible to “go back in history” and reorde</w:t>
       </w:r>
       <w:r>
         <w:t xml:space="preserve">r, remove, break up, or </w:t>
@@ -1571,7 +1823,19 @@
         <w:t xml:space="preserve"> </w:t>
       </w:r>
       <w:r>
-        <w:t xml:space="preserve">commits together. These features allow for a unique workflow in which the user can spend extra time organizing their commits after they have already been made, allowing for </w:t>
+        <w:t xml:space="preserve">commits together. These features allow for a unique workflow in which the user can spend </w:t>
+      </w:r>
+      <w:r>
+        <w:t>additional</w:t>
+      </w:r>
+      <w:r>
+        <w:t xml:space="preserve"> time </w:t>
+      </w:r>
+      <w:r>
+        <w:t>rearranging</w:t>
+      </w:r>
+      <w:r>
+        <w:t xml:space="preserve"> their commits after they have already been made, allowing for </w:t>
       </w:r>
       <w:r>
         <w:t xml:space="preserve">a </w:t>
@@ -1599,7 +1863,10 @@
         <w:pStyle w:val="NormalText"/>
       </w:pPr>
       <w:r>
-        <w:t xml:space="preserve">A common branching strategy with Git is to create a </w:t>
+        <w:t xml:space="preserve">A common branching strategy </w:t>
+      </w:r>
+      <w:r>
+        <w:t xml:space="preserve">is to create a </w:t>
       </w:r>
       <w:r>
         <w:rPr>
@@ -1617,19 +1884,55 @@
         <w:t xml:space="preserve">addition </w:t>
       </w:r>
       <w:r>
-        <w:t xml:space="preserve">to the project. This is allows for work on a particular </w:t>
+        <w:t xml:space="preserve">to the project. This is </w:t>
+      </w:r>
+      <w:r>
+        <w:t>conducive to</w:t>
+      </w:r>
+      <w:r>
+        <w:t xml:space="preserve"> work on a particular </w:t>
       </w:r>
       <w:r>
         <w:t xml:space="preserve">piece of functionality </w:t>
       </w:r>
       <w:r>
-        <w:t xml:space="preserve">to be done independent of any work on the master branch </w:t>
+        <w:t xml:space="preserve">to be </w:t>
+      </w:r>
+      <w:r>
+        <w:t>completed</w:t>
+      </w:r>
+      <w:r>
+        <w:t xml:space="preserve"> independent of any work on the master branch</w:t>
+      </w:r>
+      <w:r>
+        <w:t>,</w:t>
+      </w:r>
+      <w:r>
+        <w:t xml:space="preserve"> </w:t>
       </w:r>
       <w:r>
         <w:t xml:space="preserve">which </w:t>
       </w:r>
       <w:r>
-        <w:t>can offer a clean separation of workflow concerns. When changes are completed in a branch and are ready to be brought into the master branch of the project it is possible to create a “merge” commit. This special type of commit has more t</w:t>
+        <w:t>can offer a clean separation of workflow concerns. When changes are completed in a branch and are ready to be brought into the master branch of the project it</w:t>
+      </w:r>
+      <w:r>
+        <w:t xml:space="preserve"> is possible to create a </w:t>
+      </w:r>
+      <w:r>
+        <w:rPr>
+          <w:i/>
+        </w:rPr>
+        <w:t>merge</w:t>
+      </w:r>
+      <w:r>
+        <w:rPr>
+          <w:i/>
+        </w:rPr>
+        <w:t xml:space="preserve"> </w:t>
+      </w:r>
+      <w:r>
+        <w:t>commit. This special type of commit has more t</w:t>
       </w:r>
       <w:r>
         <w:t>han one parent commit reference,</w:t>
@@ -1641,10 +1944,10 @@
         <w:t>with a</w:t>
       </w:r>
       <w:r>
-        <w:t>ll changes made since the most recent ancestral commit of both parents ref</w:t>
-      </w:r>
-      <w:r>
-        <w:t>lected</w:t>
+        <w:t xml:space="preserve">ll changes made since the most recent </w:t>
+      </w:r>
+      <w:r>
+        <w:t>ancestral commit of both parents</w:t>
       </w:r>
       <w:r>
         <w:t xml:space="preserve">; however both </w:t>
@@ -1660,6 +1963,9 @@
       </w:r>
       <w:r>
         <w:t>.</w:t>
+      </w:r>
+      <w:r>
+        <w:t xml:space="preserve"> Because merges usually have a substantial amount of changes, the size of the commit is typically larger.</w:t>
       </w:r>
     </w:p>
     <w:p>
@@ -1681,7 +1987,13 @@
         <w:t>the Branched-Merge workflow, it i</w:t>
       </w:r>
       <w:r>
-        <w:t xml:space="preserve">s also possible to squash multiple commits on a branch down into a single commit when merging it back into the mainline branch. This </w:t>
+        <w:t>s also possible to squash mult</w:t>
+      </w:r>
+      <w:r>
+        <w:t xml:space="preserve">iple commits on a branch down </w:t>
+      </w:r>
+      <w:r>
+        <w:t xml:space="preserve">to a single commit when merging it back into the mainline branch. This </w:t>
       </w:r>
       <w:r>
         <w:t xml:space="preserve">action is destructive and </w:t>
@@ -1713,7 +2025,18 @@
         <w:pStyle w:val="NormalText"/>
       </w:pPr>
       <w:r>
-        <w:t>The comprehension of these workflows is crucial to the analysis of the results obtained from the thirteen projects using Git that are the central focus of this study.</w:t>
+        <w:t xml:space="preserve">The comprehension of these workflows is crucial to the analysis of the results obtained from the thirteen projects using </w:t>
+      </w:r>
+      <w:proofErr w:type="gramStart"/>
+      <w:r>
+        <w:t xml:space="preserve">Git </w:t>
+      </w:r>
+      <w:r>
+        <w:t>which</w:t>
+      </w:r>
+      <w:proofErr w:type="gramEnd"/>
+      <w:r>
+        <w:t xml:space="preserve"> are the central focus of this study.</w:t>
       </w:r>
     </w:p>
     <w:p>
@@ -1891,11 +2214,11 @@
         <w:pStyle w:val="NormalText"/>
       </w:pPr>
       <w:r>
-        <w:t xml:space="preserve">With the amount of data in need of analysis, tool assistance would be an absolute necessity in order to compile the metrics </w:t>
+        <w:t xml:space="preserve">With the amount of data in need of analysis, tool assistance would be an absolute necessity in order to compile the metrics for this study. The initial approach taken toward tooling was to </w:t>
       </w:r>
       <w:r>
         <w:lastRenderedPageBreak/>
-        <w:t>for this study. The initial approach taken toward tooling was to avoid reinventing the whee</w:t>
+        <w:t>avoid reinventing the whee</w:t>
       </w:r>
       <w:r>
         <w:t>l and seek out an existing tool.</w:t>
@@ -1942,7 +2265,13 @@
         <w:pStyle w:val="NormalText"/>
       </w:pPr>
       <w:r>
-        <w:t xml:space="preserve">When the search for tooling proved unsuccessful, the Git command line client was then examined. This option was more promising as the Git command line tool has a very convenient option for its diff functionality called </w:t>
+        <w:t xml:space="preserve">When the search for tooling proved unsuccessful, the Git command line client was then examined. This option was more promising </w:t>
+      </w:r>
+      <w:r>
+        <w:t>due to the fact</w:t>
+      </w:r>
+      <w:r>
+        <w:t xml:space="preserve"> the Git command line tool has a very convenient option for its diff functionality called </w:t>
       </w:r>
       <w:r>
         <w:rPr>
@@ -1965,22 +2294,40 @@
       </w:r>
       <w:proofErr w:type="spellEnd"/>
       <w:r>
-        <w:t>. When combined with two revision identifiers the command provided a very clean single line diff response that detailed the number of files changed and the number of line additions and deletions. The only shortcoming of this approach was that finding the number of hunks i</w:t>
+        <w:t>. When combined with two revision identifiers</w:t>
+      </w:r>
+      <w:r>
+        <w:t>,</w:t>
+      </w:r>
+      <w:r>
+        <w:t xml:space="preserve"> the command provided a very clean single line diff response that detailed the number of files changed and the number of line additions and deletions. The only shortcoming of this approach was that finding the number of hunks i</w:t>
       </w:r>
       <w:r>
         <w:t>n each commit was troublesome because that</w:t>
       </w:r>
       <w:r>
-        <w:t xml:space="preserve"> information is not included in the abbreviated diff report information. Using the standard diff option and parsing th</w:t>
+        <w:t xml:space="preserve"> particular</w:t>
+      </w:r>
+      <w:r>
+        <w:t xml:space="preserve"> information is not included in the abbreviated diff report. Using the standard diff option and parsing th</w:t>
       </w:r>
       <w:r>
         <w:t>e full output of the diff report</w:t>
       </w:r>
       <w:r>
-        <w:t xml:space="preserve"> seemed inefficient and time consuming, </w:t>
-      </w:r>
-      <w:r>
-        <w:t xml:space="preserve">thus began </w:t>
+        <w:t xml:space="preserve"> seemed</w:t>
+      </w:r>
+      <w:r>
+        <w:t xml:space="preserve"> inefficient and time consuming.</w:t>
+      </w:r>
+      <w:r>
+        <w:t xml:space="preserve"> </w:t>
+      </w:r>
+      <w:r>
+        <w:t>T</w:t>
+      </w:r>
+      <w:r>
+        <w:t xml:space="preserve">hus began </w:t>
       </w:r>
       <w:r>
         <w:t xml:space="preserve">the search for a </w:t>
@@ -1992,7 +2339,19 @@
         <w:t xml:space="preserve"> more comprehensiv</w:t>
       </w:r>
       <w:r>
-        <w:t xml:space="preserve">e solution lead to the libgit2 </w:t>
+        <w:t>e solution</w:t>
+      </w:r>
+      <w:r>
+        <w:t>,</w:t>
+      </w:r>
+      <w:r>
+        <w:t xml:space="preserve"> lead</w:t>
+      </w:r>
+      <w:r>
+        <w:t>ing</w:t>
+      </w:r>
+      <w:r>
+        <w:t xml:space="preserve"> to the libgit2 </w:t>
       </w:r>
       <w:r>
         <w:t>library (covered in the following section).</w:t>
@@ -2003,16 +2362,28 @@
         <w:pStyle w:val="NormalText"/>
       </w:pPr>
       <w:r>
-        <w:t xml:space="preserve">The initial tool was quite basic. Test repositories were hard coded into the application, and upon execution, the repositories were cloned from GitHub. Once a repository was downloaded, an array containing all of the commits, represented by cryptographic SHA hashes, was </w:t>
+        <w:t xml:space="preserve">The initial tool was </w:t>
+      </w:r>
+      <w:r>
+        <w:t>a</w:t>
+      </w:r>
+      <w:r>
+        <w:t xml:space="preserve"> basic</w:t>
+      </w:r>
+      <w:r>
+        <w:t xml:space="preserve"> prototype</w:t>
+      </w:r>
+      <w:r>
+        <w:t xml:space="preserve">. Test repositories were hard coded into the application, and upon execution, the repositories were cloned from GitHub. Once a repository was downloaded, an array containing all of the commits, represented by cryptographic SHA hashes, was </w:t>
       </w:r>
       <w:r>
         <w:t xml:space="preserve">initialized </w:t>
       </w:r>
       <w:r>
-        <w:t>and ordered from oldest to newest commit. These hashes were fed in pairs to a diffe</w:t>
-      </w:r>
-      <w:r>
-        <w:t>rencing function in the library that</w:t>
+        <w:t xml:space="preserve">and ordered from oldest to newest commit. These hashes were fed in pairs to a </w:t>
+      </w:r>
+      <w:r>
+        <w:t>function in the library that</w:t>
       </w:r>
       <w:r>
         <w:t xml:space="preserve"> performed the internal Git differencing between the </w:t>
@@ -2027,7 +2398,13 @@
         <w:t xml:space="preserve">It then </w:t>
       </w:r>
       <w:r>
-        <w:t xml:space="preserve">provided access to a data structure containing information on the files, hunks, and lines all </w:t>
+        <w:t xml:space="preserve">provided access to a data structure containing information on </w:t>
+      </w:r>
+      <w:r>
+        <w:t xml:space="preserve">all </w:t>
+      </w:r>
+      <w:r>
+        <w:t xml:space="preserve">the files, hunks, and lines </w:t>
       </w:r>
       <w:r>
         <w:t xml:space="preserve">modified </w:t>
@@ -2045,7 +2422,13 @@
         <w:t xml:space="preserve">was </w:t>
       </w:r>
       <w:r>
-        <w:t xml:space="preserve">inefficient. Upon closer analysis of the raw data being processed, it became </w:t>
+        <w:t xml:space="preserve">inefficient. Upon closer analysis of the </w:t>
+      </w:r>
+      <w:r>
+        <w:t>processed raw data</w:t>
+      </w:r>
+      <w:r>
+        <w:t xml:space="preserve">, it became </w:t>
       </w:r>
       <w:r>
         <w:t>clearer</w:t>
@@ -2062,7 +2445,25 @@
         <w:t xml:space="preserve">Some of the diffs that were processed were incredibly large. </w:t>
       </w:r>
       <w:r>
-        <w:t>One particular repository, FreeBSD caused significant resource strain on the tool due to the sheer size of the diff object produced. As an example, one particular diff contained approximately seven thousand file modifications, consisting of nearly 250,000 line additions and 500,000 line deletions. Large commits such as this had serious ramifications on the tool’s performance, and ultimately exhausted all of the RAM in our two data collection systems, each equipped with eight gigabytes of RAM and crashed the OS (Ubuntu 12.04 64-bit and Arch Linux 3.12.1 64-bit). After observing this limitation first hand, adjustments were made in an effort to improve the efficiency and stability of the tool.</w:t>
+        <w:t xml:space="preserve">One particular repository, FreeBSD caused significant resource strain on the tool due to the sheer size of the diff object produced. As an example, one particular diff contained approximately seven thousand file modifications, consisting of nearly 250,000 line additions and 500,000 line deletions. Large commits such as this had serious ramifications on the tool’s performance, and ultimately exhausted all of the RAM in </w:t>
+      </w:r>
+      <w:r>
+        <w:t>the</w:t>
+      </w:r>
+      <w:r>
+        <w:t xml:space="preserve"> two data collection systems, each equipped with eight gigabytes of RAM and </w:t>
+      </w:r>
+      <w:r>
+        <w:t>required termination of the process</w:t>
+      </w:r>
+      <w:r>
+        <w:t xml:space="preserve"> (Ubuntu 12.04 64-bit and Arch Linux 3.12.1 64-bit). A</w:t>
+      </w:r>
+      <w:r>
+        <w:t>fter observing this limitation</w:t>
+      </w:r>
+      <w:r>
+        <w:t>, adjustments were made in an effort to improve the efficiency and stability of the tool.</w:t>
       </w:r>
     </w:p>
     <w:p>
@@ -2070,7 +2471,6 @@
         <w:pStyle w:val="Heading2"/>
       </w:pPr>
       <w:r>
-        <w:lastRenderedPageBreak/>
         <w:t>Final Tool Design and Implementation</w:t>
       </w:r>
     </w:p>
@@ -2100,6 +2500,7 @@
         <w:t xml:space="preserve">Python for the </w:t>
       </w:r>
       <w:r>
+        <w:lastRenderedPageBreak/>
         <w:t xml:space="preserve">final tool, with a </w:t>
       </w:r>
       <w:r>
@@ -2120,7 +2521,18 @@
       </w:r>
       <w:proofErr w:type="spellEnd"/>
       <w:r>
-        <w:t xml:space="preserve"> option. Libgit2 is used to expose the core functionality of Git allowing for third party applications to gain programmatic access to the details of a Git repository through the use of its API. Since </w:t>
+        <w:t xml:space="preserve"> option. Libgit2 is used to expose the core functionality of </w:t>
+      </w:r>
+      <w:proofErr w:type="spellStart"/>
+      <w:r>
+        <w:t>Git</w:t>
+      </w:r>
+      <w:proofErr w:type="spellEnd"/>
+      <w:r>
+        <w:t>,</w:t>
+      </w:r>
+      <w:r>
+        <w:t xml:space="preserve"> allowing for third party applications to gain programmatic access to the details of a Git repository through the use of its API. Since </w:t>
       </w:r>
       <w:r>
         <w:t>companies such as GitHub and Microsoft utilize libgit2 in production</w:t>
@@ -2138,37 +2550,64 @@
         <w:t>n additional languages</w:t>
       </w:r>
       <w:r>
-        <w:t>, one of which being the Python programming language. While this made the development langua</w:t>
-      </w:r>
-      <w:r>
-        <w:t xml:space="preserve">ge decision easier, </w:t>
-      </w:r>
-      <w:r>
-        <w:t xml:space="preserve">various languages were </w:t>
-      </w:r>
-      <w:r>
-        <w:t xml:space="preserve">considered </w:t>
-      </w:r>
-      <w:r>
-        <w:t>before choosing Python. In the end, it was thou</w:t>
+        <w:t xml:space="preserve">, one of which </w:t>
+      </w:r>
+      <w:r>
+        <w:t>is</w:t>
+      </w:r>
+      <w:r>
+        <w:t xml:space="preserve"> the Python programming language</w:t>
+      </w:r>
+      <w:r>
+        <w:t>, making</w:t>
+      </w:r>
+      <w:r>
+        <w:t xml:space="preserve"> the development langua</w:t>
+      </w:r>
+      <w:r>
+        <w:t>ge decision easier</w:t>
+      </w:r>
+      <w:r>
+        <w:t>.</w:t>
+      </w:r>
+      <w:r>
+        <w:t xml:space="preserve"> In the end, it was thou</w:t>
       </w:r>
       <w:r>
         <w:t>ght that the due to the authors’</w:t>
       </w:r>
       <w:r>
-        <w:t xml:space="preserve"> previous experience with Python development and the ease of quickly prototyping in the language that Python would prove to be a safe choice. Another </w:t>
+        <w:t xml:space="preserve"> previous experience with Python development</w:t>
+      </w:r>
+      <w:r>
+        <w:t>,</w:t>
+      </w:r>
+      <w:r>
+        <w:t xml:space="preserve"> and the ease of quickly prototyping in the language that Python</w:t>
+      </w:r>
+      <w:r>
+        <w:t xml:space="preserve">, would be an appropriate </w:t>
+      </w:r>
+      <w:r>
+        <w:t xml:space="preserve">choice. Another </w:t>
       </w:r>
       <w:r>
         <w:t xml:space="preserve">beneficial </w:t>
       </w:r>
       <w:r>
-        <w:t xml:space="preserve">feature of Python is the comprehensive standard library that provides many additional convenient features with no </w:t>
+        <w:t xml:space="preserve">feature of Python is </w:t>
+      </w:r>
+      <w:r>
+        <w:t xml:space="preserve">that </w:t>
+      </w:r>
+      <w:r>
+        <w:t xml:space="preserve">the comprehensive standard library provides many additional convenient features with no </w:t>
       </w:r>
       <w:r>
         <w:t>superfluous</w:t>
       </w:r>
       <w:r>
-        <w:t xml:space="preserve"> configuration or external libraries required. Once initial setup of the library and language bindings were complete, development with pygit2, libgit2 and Python proved to be was relatively painless.</w:t>
+        <w:t xml:space="preserve"> configuration or external libraries required. Once initial setup of the library and language bindings were complete, development with pygit2, libgit2 and Python was relatively painless.</w:t>
       </w:r>
     </w:p>
     <w:p>
@@ -2222,7 +2661,13 @@
         <w:rPr>
           <w:color w:val="000000"/>
         </w:rPr>
-        <w:t>Additionally, and entire list of repos can be processed by providing a text file consisting of a list of repository URLs with the following command:</w:t>
+        <w:t>Additionally, an</w:t>
+      </w:r>
+      <w:r>
+        <w:rPr>
+          <w:color w:val="000000"/>
+        </w:rPr>
+        <w:t xml:space="preserve"> entire list of repos can be processed by providing a text file consisting of a list of repository URLs with the following command:</w:t>
       </w:r>
     </w:p>
     <w:p>
@@ -2296,7 +2741,25 @@
       </w:r>
       <w:proofErr w:type="spellEnd"/>
       <w:r>
-        <w:t xml:space="preserve">. While the application incurs an execution time running this external process it allows for a significant reduction in the amount of data objects that need to be traversed to acquire the number of lines deleted and added per commit. While this data accounts for two of the three required code size metrics, collection of the hunks metric is a more complicated matter. </w:t>
+        <w:t xml:space="preserve">. </w:t>
+      </w:r>
+      <w:r>
+        <w:t>Even though</w:t>
+      </w:r>
+      <w:r>
+        <w:t xml:space="preserve"> the application incurs an execution time running this external process</w:t>
+      </w:r>
+      <w:r>
+        <w:t>,</w:t>
+      </w:r>
+      <w:r>
+        <w:t xml:space="preserve"> it allows for a significant reduction in the amount of data objects that need to be traversed </w:t>
+      </w:r>
+      <w:r>
+        <w:t xml:space="preserve">in order </w:t>
+      </w:r>
+      <w:r>
+        <w:t xml:space="preserve">to acquire the number of lines deleted and added per commit. While this data accounts for two of the three required code size metrics, collection of the hunks metric is a more complicated matter. </w:t>
       </w:r>
     </w:p>
     <w:p>
@@ -2353,23 +2816,23 @@
         <w:t>changed</w:t>
       </w:r>
       <w:r>
-        <w:t xml:space="preserve"> files, hunks and lines of </w:t>
+        <w:t xml:space="preserve"> files, hunks and lines of code are then evaluated into extra small, small, medium, large, or extra-large categories based on their respective </w:t>
+      </w:r>
+      <w:r>
+        <w:t xml:space="preserve">number </w:t>
+      </w:r>
+      <w:r>
+        <w:t xml:space="preserve">of occurrences. When the entire repository is processed the end result is a </w:t>
+      </w:r>
+      <w:r>
+        <w:t xml:space="preserve">text </w:t>
+      </w:r>
+      <w:r>
+        <w:t xml:space="preserve">file that contains a count the total number of </w:t>
       </w:r>
       <w:r>
         <w:lastRenderedPageBreak/>
-        <w:t xml:space="preserve">code are then evaluated into extra small, small, medium, large, or extra-large categories based on their respective </w:t>
-      </w:r>
-      <w:r>
-        <w:t xml:space="preserve">number </w:t>
-      </w:r>
-      <w:r>
-        <w:t xml:space="preserve">of occurrences. When the entire repository is processed the end result is a </w:t>
-      </w:r>
-      <w:r>
-        <w:t xml:space="preserve">text </w:t>
-      </w:r>
-      <w:r>
-        <w:t xml:space="preserve">file that contains a count the total number of modified files, hunks, and lines that fall into the aforementioned categories. </w:t>
+        <w:t xml:space="preserve">modified files, hunks, and lines that fall into the aforementioned categories. </w:t>
       </w:r>
       <w:r>
         <w:t xml:space="preserve">These </w:t>
@@ -3542,7 +4005,7 @@
               <w:keepNext/>
               <w:spacing w:before="20" w:after="20"/>
             </w:pPr>
-            <w:bookmarkStart w:id="0" w:name="OLE_LINK1"/>
+            <w:bookmarkStart w:id="1" w:name="OLE_LINK1"/>
             <w:r>
               <w:lastRenderedPageBreak/>
               <w:t>System</w:t>
@@ -5992,7 +6455,7 @@
         </w:tc>
       </w:tr>
     </w:tbl>
-    <w:bookmarkEnd w:id="0"/>
+    <w:bookmarkEnd w:id="1"/>
     <w:p>
       <w:pPr>
         <w:pStyle w:val="Figure"/>
@@ -6518,7 +6981,7 @@
       <w:r>
         <w:lastRenderedPageBreak/>
         <w:pict w14:anchorId="26204AB4">
-          <v:shapetype id="_x0000_t202" coordsize="21600,21600" o:spt="202" path="m,l,21600r21600,l21600,xe">
+          <v:shapetype id="_x0000_t202" coordsize="21600,21600" o:spt="202" path="m0,0l0,21600,21600,21600,21600,0xe">
             <v:stroke joinstyle="miter"/>
             <v:path gradientshapeok="t" o:connecttype="rect"/>
           </v:shapetype>
@@ -7713,13 +8176,8 @@
                   <w:pPr>
                     <w:pStyle w:val="Figure"/>
                   </w:pPr>
-                  <w:proofErr w:type="gramStart"/>
                   <w:r>
-                    <w:t>Table 3.</w:t>
-                  </w:r>
-                  <w:proofErr w:type="gramEnd"/>
-                  <w:r>
-                    <w:t xml:space="preserve"> Aggregate commits from all 13 projects examined, categorized by size for each of the three commit size metrics. </w:t>
+                    <w:t xml:space="preserve">Table 3. Aggregate commits from all 13 projects examined, categorized by size for each of the three commit size metrics. </w:t>
                   </w:r>
                 </w:p>
               </w:txbxContent>
@@ -8926,13 +9384,8 @@
                   <w:pPr>
                     <w:pStyle w:val="Figure"/>
                   </w:pPr>
-                  <w:proofErr w:type="gramStart"/>
                   <w:r>
-                    <w:t>Table 4.</w:t>
-                  </w:r>
-                  <w:proofErr w:type="gramEnd"/>
-                  <w:r>
-                    <w:t xml:space="preserve"> </w:t>
+                    <w:t xml:space="preserve">Table 4. </w:t>
                   </w:r>
                   <w:proofErr w:type="gramStart"/>
                   <w:r>
@@ -9453,13 +9906,8 @@
         <w:pStyle w:val="NormalText"/>
       </w:pPr>
       <w:r>
-        <w:t>The coefficient of determination</w:t>
-      </w:r>
-      <w:proofErr w:type="gramStart"/>
-      <w:r>
-        <w:t xml:space="preserve">, </w:t>
-      </w:r>
-      <w:proofErr w:type="gramEnd"/>
+        <w:t xml:space="preserve">The coefficient of determination, </w:t>
+      </w:r>
       <m:oMath>
         <m:r>
           <w:rPr>
@@ -14469,16 +14917,11 @@
                   <w:pPr>
                     <w:pStyle w:val="Figure"/>
                   </w:pPr>
-                  <w:proofErr w:type="gramStart"/>
                   <w:r>
                     <w:t>Table 6</w:t>
                   </w:r>
                   <w:r>
-                    <w:t>.</w:t>
-                  </w:r>
-                  <w:proofErr w:type="gramEnd"/>
-                  <w:r>
-                    <w:t xml:space="preserve"> </w:t>
+                    <w:t xml:space="preserve">. </w:t>
                   </w:r>
                   <w:r>
                     <w:rPr>
@@ -15668,14 +16111,12 @@
                   <w:pPr>
                     <w:pStyle w:val="Figure"/>
                   </w:pPr>
-                  <w:proofErr w:type="gramStart"/>
                   <w:r>
                     <w:t xml:space="preserve">Table </w:t>
                   </w:r>
                   <w:r>
                     <w:t>7.</w:t>
                   </w:r>
-                  <w:proofErr w:type="gramEnd"/>
                   <w:r>
                     <w:t xml:space="preserve"> </w:t>
                   </w:r>
@@ -16867,16 +17308,11 @@
                   <w:pPr>
                     <w:pStyle w:val="Figure"/>
                   </w:pPr>
-                  <w:proofErr w:type="gramStart"/>
                   <w:r>
                     <w:t>Table 8</w:t>
                   </w:r>
                   <w:r>
-                    <w:t>.</w:t>
-                  </w:r>
-                  <w:proofErr w:type="gramEnd"/>
-                  <w:r>
-                    <w:t xml:space="preserve"> </w:t>
+                    <w:t xml:space="preserve">. </w:t>
                   </w:r>
                   <w:r>
                     <w:rPr>
@@ -16899,7 +17335,6 @@
           </v:shape>
         </w:pict>
       </w:r>
-      <w:proofErr w:type="gramStart"/>
       <w:r>
         <w:t xml:space="preserve">Table </w:t>
       </w:r>
@@ -16907,11 +17342,7 @@
         <w:t>5</w:t>
       </w:r>
       <w:r>
-        <w:t>.</w:t>
-      </w:r>
-      <w:proofErr w:type="gramEnd"/>
-      <w:r>
-        <w:t xml:space="preserve"> Correlation coefficient, </w:t>
+        <w:t xml:space="preserve">. Correlation coefficient, </w:t>
       </w:r>
       <w:r>
         <w:rPr>
@@ -16939,15 +17370,7 @@
         <w:rPr>
           <w:color w:val="262626"/>
         </w:rPr>
-        <w:t xml:space="preserve">, as </w:t>
-      </w:r>
-      <w:bookmarkStart w:id="1" w:name="_GoBack"/>
-      <w:bookmarkEnd w:id="1"/>
-      <w:r>
-        <w:rPr>
-          <w:color w:val="262626"/>
-        </w:rPr>
-        <w:t>calculated for all projects.</w:t>
+        <w:t>, as calculated for all projects.</w:t>
       </w:r>
     </w:p>
     <w:p>
@@ -18296,14 +18719,12 @@
                   <w:pPr>
                     <w:pStyle w:val="Figure"/>
                   </w:pPr>
-                  <w:proofErr w:type="gramStart"/>
                   <w:r>
                     <w:t xml:space="preserve">Table </w:t>
                   </w:r>
                   <w:r>
                     <w:t>9.</w:t>
                   </w:r>
-                  <w:proofErr w:type="gramEnd"/>
                   <w:r>
                     <w:t xml:space="preserve"> </w:t>
                   </w:r>
@@ -20579,16 +21000,11 @@
       <w:pPr>
         <w:pStyle w:val="Figure"/>
       </w:pPr>
-      <w:proofErr w:type="gramStart"/>
       <w:r>
         <w:t>Table 10</w:t>
       </w:r>
       <w:r>
-        <w:t>.</w:t>
-      </w:r>
-      <w:proofErr w:type="gramEnd"/>
-      <w:r>
-        <w:t xml:space="preserve"> </w:t>
+        <w:t xml:space="preserve">. </w:t>
       </w:r>
       <w:r>
         <w:rPr>
@@ -21814,7 +22230,6 @@
       <w:pPr>
         <w:pStyle w:val="Figure"/>
       </w:pPr>
-      <w:proofErr w:type="gramStart"/>
       <w:r>
         <w:t>Table 1</w:t>
       </w:r>
@@ -21822,11 +22237,7 @@
         <w:t>1</w:t>
       </w:r>
       <w:r>
-        <w:t>.</w:t>
-      </w:r>
-      <w:proofErr w:type="gramEnd"/>
-      <w:r>
-        <w:t xml:space="preserve"> </w:t>
+        <w:t xml:space="preserve">. </w:t>
       </w:r>
       <w:r>
         <w:rPr>
@@ -23053,16 +23464,11 @@
       <w:pPr>
         <w:pStyle w:val="Figure"/>
       </w:pPr>
-      <w:proofErr w:type="gramStart"/>
       <w:r>
         <w:t>Table 12</w:t>
       </w:r>
       <w:r>
-        <w:t>.</w:t>
-      </w:r>
-      <w:proofErr w:type="gramEnd"/>
-      <w:r>
-        <w:t xml:space="preserve"> </w:t>
+        <w:t xml:space="preserve">. </w:t>
       </w:r>
       <w:r>
         <w:rPr>
@@ -24288,7 +24694,6 @@
       <w:pPr>
         <w:pStyle w:val="Figure"/>
       </w:pPr>
-      <w:proofErr w:type="gramStart"/>
       <w:r>
         <w:t>Table 1</w:t>
       </w:r>
@@ -24296,11 +24701,7 @@
         <w:t>3</w:t>
       </w:r>
       <w:r>
-        <w:t>.</w:t>
-      </w:r>
-      <w:proofErr w:type="gramEnd"/>
-      <w:r>
-        <w:t xml:space="preserve"> </w:t>
+        <w:t xml:space="preserve">. </w:t>
       </w:r>
       <w:r>
         <w:rPr>
@@ -25526,7 +25927,6 @@
       <w:pPr>
         <w:pStyle w:val="Figure"/>
       </w:pPr>
-      <w:proofErr w:type="gramStart"/>
       <w:r>
         <w:t>Table 1</w:t>
       </w:r>
@@ -25534,11 +25934,7 @@
         <w:t>4</w:t>
       </w:r>
       <w:r>
-        <w:t>.</w:t>
-      </w:r>
-      <w:proofErr w:type="gramEnd"/>
-      <w:r>
-        <w:t xml:space="preserve"> </w:t>
+        <w:t xml:space="preserve">. </w:t>
       </w:r>
       <w:r>
         <w:rPr>
@@ -26764,7 +27160,6 @@
       <w:pPr>
         <w:pStyle w:val="Figure"/>
       </w:pPr>
-      <w:proofErr w:type="gramStart"/>
       <w:r>
         <w:t>Table 1</w:t>
       </w:r>
@@ -26772,11 +27167,7 @@
         <w:t>5</w:t>
       </w:r>
       <w:r>
-        <w:t>.</w:t>
-      </w:r>
-      <w:proofErr w:type="gramEnd"/>
-      <w:r>
-        <w:t xml:space="preserve"> </w:t>
+        <w:t xml:space="preserve">. </w:t>
       </w:r>
       <w:r>
         <w:rPr>
@@ -28002,16 +28393,11 @@
       <w:pPr>
         <w:pStyle w:val="Figure"/>
       </w:pPr>
-      <w:proofErr w:type="gramStart"/>
       <w:r>
         <w:t>Table 15</w:t>
       </w:r>
       <w:r>
-        <w:t>.</w:t>
-      </w:r>
-      <w:proofErr w:type="gramEnd"/>
-      <w:r>
-        <w:t xml:space="preserve"> </w:t>
+        <w:t xml:space="preserve">. </w:t>
       </w:r>
       <w:proofErr w:type="gramStart"/>
       <w:r>
@@ -29243,16 +29629,11 @@
           <w:docGrid w:linePitch="360"/>
         </w:sectPr>
       </w:pPr>
-      <w:proofErr w:type="gramStart"/>
       <w:r>
         <w:t>Table 16</w:t>
       </w:r>
       <w:r>
-        <w:t>.</w:t>
-      </w:r>
-      <w:proofErr w:type="gramEnd"/>
-      <w:r>
-        <w:t xml:space="preserve"> </w:t>
+        <w:t xml:space="preserve">. </w:t>
       </w:r>
       <w:proofErr w:type="gramStart"/>
       <w:r>
@@ -29287,7 +29668,7 @@
 </file>
 
 <file path=word/endnotes.xml><?xml version="1.0" encoding="utf-8"?>
-<w:endnotes xmlns:wpc="http://schemas.microsoft.com/office/word/2010/wordprocessingCanvas" xmlns:mc="http://schemas.openxmlformats.org/markup-compatibility/2006" xmlns:o="urn:schemas-microsoft-com:office:office" xmlns:r="http://schemas.openxmlformats.org/officeDocument/2006/relationships" xmlns:m="http://schemas.openxmlformats.org/officeDocument/2006/math" xmlns:v="urn:schemas-microsoft-com:vml" xmlns:wp14="http://schemas.microsoft.com/office/word/2010/wordprocessingDrawing" xmlns:wp="http://schemas.openxmlformats.org/drawingml/2006/wordprocessingDrawing" xmlns:w10="urn:schemas-microsoft-com:office:word" xmlns:w="http://schemas.openxmlformats.org/wordprocessingml/2006/main" xmlns:w14="http://schemas.microsoft.com/office/word/2010/wordml" xmlns:wpg="http://schemas.microsoft.com/office/word/2010/wordprocessingGroup" xmlns:wpi="http://schemas.microsoft.com/office/word/2010/wordprocessingInk" xmlns:wne="http://schemas.microsoft.com/office/word/2006/wordml" xmlns:wps="http://schemas.microsoft.com/office/word/2010/wordprocessingShape" mc:Ignorable="w14 wp14">
+<w:endnotes xmlns:wpc="http://schemas.microsoft.com/office/word/2010/wordprocessingCanvas" xmlns:mo="http://schemas.microsoft.com/office/mac/office/2008/main" xmlns:mc="http://schemas.openxmlformats.org/markup-compatibility/2006" xmlns:mv="urn:schemas-microsoft-com:mac:vml" xmlns:o="urn:schemas-microsoft-com:office:office" xmlns:r="http://schemas.openxmlformats.org/officeDocument/2006/relationships" xmlns:m="http://schemas.openxmlformats.org/officeDocument/2006/math" xmlns:v="urn:schemas-microsoft-com:vml" xmlns:wp14="http://schemas.microsoft.com/office/word/2010/wordprocessingDrawing" xmlns:wp="http://schemas.openxmlformats.org/drawingml/2006/wordprocessingDrawing" xmlns:w10="urn:schemas-microsoft-com:office:word" xmlns:w="http://schemas.openxmlformats.org/wordprocessingml/2006/main" xmlns:w14="http://schemas.microsoft.com/office/word/2010/wordml" xmlns:wpg="http://schemas.microsoft.com/office/word/2010/wordprocessingGroup" xmlns:wpi="http://schemas.microsoft.com/office/word/2010/wordprocessingInk" xmlns:wne="http://schemas.microsoft.com/office/word/2006/wordml" xmlns:wps="http://schemas.microsoft.com/office/word/2010/wordprocessingShape" mc:Ignorable="w14 wp14 mv">
   <w:endnote w:type="separator" w:id="-1">
     <w:p>
       <w:r>
@@ -29306,7 +29687,7 @@
 </file>
 
 <file path=word/footnotes.xml><?xml version="1.0" encoding="utf-8"?>
-<w:footnotes xmlns:wpc="http://schemas.microsoft.com/office/word/2010/wordprocessingCanvas" xmlns:mc="http://schemas.openxmlformats.org/markup-compatibility/2006" xmlns:o="urn:schemas-microsoft-com:office:office" xmlns:r="http://schemas.openxmlformats.org/officeDocument/2006/relationships" xmlns:m="http://schemas.openxmlformats.org/officeDocument/2006/math" xmlns:v="urn:schemas-microsoft-com:vml" xmlns:wp14="http://schemas.microsoft.com/office/word/2010/wordprocessingDrawing" xmlns:wp="http://schemas.openxmlformats.org/drawingml/2006/wordprocessingDrawing" xmlns:w10="urn:schemas-microsoft-com:office:word" xmlns:w="http://schemas.openxmlformats.org/wordprocessingml/2006/main" xmlns:w14="http://schemas.microsoft.com/office/word/2010/wordml" xmlns:wpg="http://schemas.microsoft.com/office/word/2010/wordprocessingGroup" xmlns:wpi="http://schemas.microsoft.com/office/word/2010/wordprocessingInk" xmlns:wne="http://schemas.microsoft.com/office/word/2006/wordml" xmlns:wps="http://schemas.microsoft.com/office/word/2010/wordprocessingShape" mc:Ignorable="w14 wp14">
+<w:footnotes xmlns:wpc="http://schemas.microsoft.com/office/word/2010/wordprocessingCanvas" xmlns:mo="http://schemas.microsoft.com/office/mac/office/2008/main" xmlns:mc="http://schemas.openxmlformats.org/markup-compatibility/2006" xmlns:mv="urn:schemas-microsoft-com:mac:vml" xmlns:o="urn:schemas-microsoft-com:office:office" xmlns:r="http://schemas.openxmlformats.org/officeDocument/2006/relationships" xmlns:m="http://schemas.openxmlformats.org/officeDocument/2006/math" xmlns:v="urn:schemas-microsoft-com:vml" xmlns:wp14="http://schemas.microsoft.com/office/word/2010/wordprocessingDrawing" xmlns:wp="http://schemas.openxmlformats.org/drawingml/2006/wordprocessingDrawing" xmlns:w10="urn:schemas-microsoft-com:office:word" xmlns:w="http://schemas.openxmlformats.org/wordprocessingml/2006/main" xmlns:w14="http://schemas.microsoft.com/office/word/2010/wordml" xmlns:wpg="http://schemas.microsoft.com/office/word/2010/wordprocessingGroup" xmlns:wpi="http://schemas.microsoft.com/office/word/2010/wordprocessingInk" xmlns:wne="http://schemas.microsoft.com/office/word/2006/wordml" xmlns:wps="http://schemas.microsoft.com/office/word/2010/wordprocessingShape" mc:Ignorable="w14 wp14 mv">
   <w:footnote w:type="separator" w:id="-1">
     <w:p>
       <w:pPr>
@@ -29360,7 +29741,12 @@
         <w:t xml:space="preserve"> </w:t>
       </w:r>
       <w:r>
-        <w:t>http://www.pygit2.org</w:t>
+        <w:t>http://www</w:t>
+      </w:r>
+      <w:bookmarkStart w:id="0" w:name="_GoBack"/>
+      <w:bookmarkEnd w:id="0"/>
+      <w:r>
+        <w:t>.pygit2.org</w:t>
       </w:r>
     </w:p>
   </w:footnote>
@@ -29488,7 +29874,7 @@
 </file>
 
 <file path=word/numbering.xml><?xml version="1.0" encoding="utf-8"?>
-<w:numbering xmlns:wpc="http://schemas.microsoft.com/office/word/2010/wordprocessingCanvas" xmlns:mc="http://schemas.openxmlformats.org/markup-compatibility/2006" xmlns:o="urn:schemas-microsoft-com:office:office" xmlns:r="http://schemas.openxmlformats.org/officeDocument/2006/relationships" xmlns:m="http://schemas.openxmlformats.org/officeDocument/2006/math" xmlns:v="urn:schemas-microsoft-com:vml" xmlns:wp14="http://schemas.microsoft.com/office/word/2010/wordprocessingDrawing" xmlns:wp="http://schemas.openxmlformats.org/drawingml/2006/wordprocessingDrawing" xmlns:w10="urn:schemas-microsoft-com:office:word" xmlns:w="http://schemas.openxmlformats.org/wordprocessingml/2006/main" xmlns:w14="http://schemas.microsoft.com/office/word/2010/wordml" xmlns:wpg="http://schemas.microsoft.com/office/word/2010/wordprocessingGroup" xmlns:wpi="http://schemas.microsoft.com/office/word/2010/wordprocessingInk" xmlns:wne="http://schemas.microsoft.com/office/word/2006/wordml" xmlns:wps="http://schemas.microsoft.com/office/word/2010/wordprocessingShape" mc:Ignorable="w14 wp14">
+<w:numbering xmlns:wpc="http://schemas.microsoft.com/office/word/2010/wordprocessingCanvas" xmlns:mo="http://schemas.microsoft.com/office/mac/office/2008/main" xmlns:mc="http://schemas.openxmlformats.org/markup-compatibility/2006" xmlns:mv="urn:schemas-microsoft-com:mac:vml" xmlns:o="urn:schemas-microsoft-com:office:office" xmlns:r="http://schemas.openxmlformats.org/officeDocument/2006/relationships" xmlns:m="http://schemas.openxmlformats.org/officeDocument/2006/math" xmlns:v="urn:schemas-microsoft-com:vml" xmlns:wp14="http://schemas.microsoft.com/office/word/2010/wordprocessingDrawing" xmlns:wp="http://schemas.openxmlformats.org/drawingml/2006/wordprocessingDrawing" xmlns:w10="urn:schemas-microsoft-com:office:word" xmlns:w="http://schemas.openxmlformats.org/wordprocessingml/2006/main" xmlns:w14="http://schemas.microsoft.com/office/word/2010/wordml" xmlns:wpg="http://schemas.microsoft.com/office/word/2010/wordprocessingGroup" xmlns:wpi="http://schemas.microsoft.com/office/word/2010/wordprocessingInk" xmlns:wne="http://schemas.microsoft.com/office/word/2006/wordml" xmlns:wps="http://schemas.microsoft.com/office/word/2010/wordprocessingShape" mc:Ignorable="w14 wp14 mv">
   <w:abstractNum w:abstractNumId="0">
     <w:nsid w:val="FFFFFF1D"/>
     <w:multiLevelType w:val="multilevel"/>
@@ -31466,7 +31852,7 @@
     </w:rPrDefault>
     <w:pPrDefault/>
   </w:docDefaults>
-  <w:latentStyles w:defLockedState="0" w:defUIPriority="0" w:defSemiHidden="0" w:defUnhideWhenUsed="0" w:defQFormat="0" w:count="267">
+  <w:latentStyles w:defLockedState="0" w:defUIPriority="0" w:defSemiHidden="0" w:defUnhideWhenUsed="0" w:defQFormat="0" w:count="276">
     <w:lsdException w:name="heading 1" w:qFormat="1"/>
     <w:lsdException w:name="heading 2" w:qFormat="1"/>
     <w:lsdException w:name="heading 3" w:qFormat="1"/>
@@ -32252,7 +32638,7 @@
 </file>
 
 <file path=word/stylesWithEffects.xml><?xml version="1.0" encoding="utf-8"?>
-<w:styles xmlns:wpc="http://schemas.microsoft.com/office/word/2010/wordprocessingCanvas" xmlns:mc="http://schemas.openxmlformats.org/markup-compatibility/2006" xmlns:o="urn:schemas-microsoft-com:office:office" xmlns:r="http://schemas.openxmlformats.org/officeDocument/2006/relationships" xmlns:m="http://schemas.openxmlformats.org/officeDocument/2006/math" xmlns:v="urn:schemas-microsoft-com:vml" xmlns:wp14="http://schemas.microsoft.com/office/word/2010/wordprocessingDrawing" xmlns:wp="http://schemas.openxmlformats.org/drawingml/2006/wordprocessingDrawing" xmlns:w10="urn:schemas-microsoft-com:office:word" xmlns:w="http://schemas.openxmlformats.org/wordprocessingml/2006/main" xmlns:w14="http://schemas.microsoft.com/office/word/2010/wordml" xmlns:wpg="http://schemas.microsoft.com/office/word/2010/wordprocessingGroup" xmlns:wpi="http://schemas.microsoft.com/office/word/2010/wordprocessingInk" xmlns:wne="http://schemas.microsoft.com/office/word/2006/wordml" xmlns:wps="http://schemas.microsoft.com/office/word/2010/wordprocessingShape" mc:Ignorable="w14 wp14">
+<w:styles xmlns:wpc="http://schemas.microsoft.com/office/word/2010/wordprocessingCanvas" xmlns:mo="http://schemas.microsoft.com/office/mac/office/2008/main" xmlns:mc="http://schemas.openxmlformats.org/markup-compatibility/2006" xmlns:mv="urn:schemas-microsoft-com:mac:vml" xmlns:o="urn:schemas-microsoft-com:office:office" xmlns:r="http://schemas.openxmlformats.org/officeDocument/2006/relationships" xmlns:m="http://schemas.openxmlformats.org/officeDocument/2006/math" xmlns:v="urn:schemas-microsoft-com:vml" xmlns:wp14="http://schemas.microsoft.com/office/word/2010/wordprocessingDrawing" xmlns:wp="http://schemas.openxmlformats.org/drawingml/2006/wordprocessingDrawing" xmlns:w10="urn:schemas-microsoft-com:office:word" xmlns:w="http://schemas.openxmlformats.org/wordprocessingml/2006/main" xmlns:w14="http://schemas.microsoft.com/office/word/2010/wordml" xmlns:wpg="http://schemas.microsoft.com/office/word/2010/wordprocessingGroup" xmlns:wpi="http://schemas.microsoft.com/office/word/2010/wordprocessingInk" xmlns:wne="http://schemas.microsoft.com/office/word/2006/wordml" xmlns:wps="http://schemas.microsoft.com/office/word/2010/wordprocessingShape" mc:Ignorable="w14 wp14 mv">
   <w:docDefaults>
     <w:rPrDefault>
       <w:rPr>
@@ -32262,7 +32648,7 @@
     </w:rPrDefault>
     <w:pPrDefault/>
   </w:docDefaults>
-  <w:latentStyles w:defLockedState="0" w:defUIPriority="0" w:defSemiHidden="0" w:defUnhideWhenUsed="0" w:defQFormat="0" w:count="267">
+  <w:latentStyles w:defLockedState="0" w:defUIPriority="0" w:defSemiHidden="0" w:defUnhideWhenUsed="0" w:defQFormat="0" w:count="276">
     <w:lsdException w:name="heading 1" w:qFormat="1"/>
     <w:lsdException w:name="heading 2" w:qFormat="1"/>
     <w:lsdException w:name="heading 3" w:qFormat="1"/>
@@ -32984,10 +33370,10 @@
           <c:layoutTarget val="inner"/>
           <c:xMode val="edge"/>
           <c:yMode val="edge"/>
-          <c:x val="8.9922330732459005E-2"/>
-          <c:y val="6.4414370078740096E-2"/>
-          <c:w val="0.88498472194247602"/>
-          <c:h val="0.80785185185185204"/>
+          <c:x val="0.089922330732459"/>
+          <c:y val="0.0644143700787401"/>
+          <c:w val="0.884984721942476"/>
+          <c:h val="0.807851851851852"/>
         </c:manualLayout>
       </c:layout>
       <c:barChart>
@@ -33014,8 +33400,8 @@
               <c:idx val="0"/>
               <c:layout>
                 <c:manualLayout>
-                  <c:x val="3.9658933174697396E-3"/>
-                  <c:y val="1.5625E-2"/>
+                  <c:x val="0.00396589331746974"/>
+                  <c:y val="0.015625"/>
                 </c:manualLayout>
               </c:layout>
               <c:dLblPos val="outEnd"/>
@@ -33071,7 +33457,7 @@
                   <c:v>0.38</c:v>
                 </c:pt>
                 <c:pt idx="2">
-                  <c:v>7.0000000000000007E-2</c:v>
+                  <c:v>0.07</c:v>
                 </c:pt>
                 <c:pt idx="3">
                   <c:v>0.02</c:v>
@@ -33103,8 +33489,8 @@
               <c:idx val="4"/>
               <c:layout>
                 <c:manualLayout>
-                  <c:x val="-7.9317866349395208E-3"/>
-                  <c:y val="1.56243848425197E-2"/>
+                  <c:x val="-0.00793178663493952"/>
+                  <c:y val="0.0156243848425197"/>
                 </c:manualLayout>
               </c:layout>
               <c:showLegendKey val="0"/>
@@ -33195,8 +33581,8 @@
               <c:idx val="4"/>
               <c:layout>
                 <c:manualLayout>
-                  <c:x val="-1.4541440846756901E-16"/>
-                  <c:y val="1.5625E-2"/>
+                  <c:x val="-1.45414408467569E-16"/>
+                  <c:y val="0.015625"/>
                 </c:manualLayout>
               </c:layout>
               <c:showLegendKey val="0"/>
@@ -33272,11 +33658,11 @@
         </c:dLbls>
         <c:gapWidth val="50"/>
         <c:overlap val="-50"/>
-        <c:axId val="54450048"/>
-        <c:axId val="54451584"/>
+        <c:axId val="2068715672"/>
+        <c:axId val="2068719112"/>
       </c:barChart>
       <c:catAx>
-        <c:axId val="54450048"/>
+        <c:axId val="2068715672"/>
         <c:scaling>
           <c:orientation val="minMax"/>
         </c:scaling>
@@ -33293,7 +33679,7 @@
             <a:bevel/>
           </a:ln>
         </c:spPr>
-        <c:crossAx val="54451584"/>
+        <c:crossAx val="2068719112"/>
         <c:crosses val="autoZero"/>
         <c:auto val="1"/>
         <c:lblAlgn val="ctr"/>
@@ -33301,7 +33687,7 @@
         <c:noMultiLvlLbl val="0"/>
       </c:catAx>
       <c:valAx>
-        <c:axId val="54451584"/>
+        <c:axId val="2068719112"/>
         <c:scaling>
           <c:orientation val="minMax"/>
         </c:scaling>
@@ -33320,7 +33706,7 @@
             <a:headEnd type="none"/>
           </a:ln>
         </c:spPr>
-        <c:crossAx val="54450048"/>
+        <c:crossAx val="2068715672"/>
         <c:crosses val="autoZero"/>
         <c:crossBetween val="between"/>
       </c:valAx>
@@ -33336,10 +33722,10 @@
         <c:manualLayout>
           <c:xMode val="edge"/>
           <c:yMode val="edge"/>
-          <c:x val="0.82153792346450405"/>
-          <c:y val="3.34627214566929E-2"/>
-          <c:w val="0.13693667530107201"/>
-          <c:h val="0.29811444000711401"/>
+          <c:x val="0.821537923464504"/>
+          <c:y val="0.0334627214566929"/>
+          <c:w val="0.136936675301072"/>
+          <c:h val="0.298114440007114"/>
         </c:manualLayout>
       </c:layout>
       <c:overlay val="0"/>
@@ -33393,10 +33779,10 @@
           <c:layoutTarget val="inner"/>
           <c:xMode val="edge"/>
           <c:yMode val="edge"/>
-          <c:x val="8.9922330732459005E-2"/>
-          <c:y val="7.0118798257014003E-2"/>
-          <c:w val="0.88180669861240601"/>
-          <c:h val="0.80289152205488901"/>
+          <c:x val="0.089922330732459"/>
+          <c:y val="0.070118798257014"/>
+          <c:w val="0.881806698612406"/>
+          <c:h val="0.802891522054889"/>
         </c:manualLayout>
       </c:layout>
       <c:barChart>
@@ -33423,8 +33809,8 @@
               <c:idx val="0"/>
               <c:layout>
                 <c:manualLayout>
-                  <c:x val="3.9658933174697604E-3"/>
-                  <c:y val="7.7663787172234499E-3"/>
+                  <c:x val="0.00396589331746976"/>
+                  <c:y val="0.00776637871722345"/>
                 </c:manualLayout>
               </c:layout>
               <c:dLblPos val="outEnd"/>
@@ -33477,7 +33863,7 @@
                   <c:v>0.2</c:v>
                 </c:pt>
                 <c:pt idx="1">
-                  <c:v>0.57999999999999996</c:v>
+                  <c:v>0.58</c:v>
                 </c:pt>
                 <c:pt idx="2">
                   <c:v>0.11</c:v>
@@ -33575,8 +33961,8 @@
               <c:idx val="0"/>
               <c:layout>
                 <c:manualLayout>
-                  <c:x val="3.9658933174697604E-3"/>
-                  <c:y val="7.7669902912621304E-3"/>
+                  <c:x val="0.00396589331746976"/>
+                  <c:y val="0.00776699029126213"/>
                 </c:manualLayout>
               </c:layout>
               <c:dLblPos val="outEnd"/>
@@ -33626,7 +34012,7 @@
                 <c:formatCode>0%</c:formatCode>
                 <c:ptCount val="5"/>
                 <c:pt idx="0">
-                  <c:v>0.14000000000000001</c:v>
+                  <c:v>0.14</c:v>
                 </c:pt>
                 <c:pt idx="1">
                   <c:v>0.62</c:v>
@@ -33654,11 +34040,11 @@
         </c:dLbls>
         <c:gapWidth val="50"/>
         <c:overlap val="-50"/>
-        <c:axId val="55948416"/>
-        <c:axId val="55959552"/>
+        <c:axId val="2099658264"/>
+        <c:axId val="2099655048"/>
       </c:barChart>
       <c:catAx>
-        <c:axId val="55948416"/>
+        <c:axId val="2099658264"/>
         <c:scaling>
           <c:orientation val="minMax"/>
         </c:scaling>
@@ -33675,7 +34061,7 @@
             <a:bevel/>
           </a:ln>
         </c:spPr>
-        <c:crossAx val="55959552"/>
+        <c:crossAx val="2099655048"/>
         <c:crosses val="autoZero"/>
         <c:auto val="1"/>
         <c:lblAlgn val="ctr"/>
@@ -33683,7 +34069,7 @@
         <c:noMultiLvlLbl val="0"/>
       </c:catAx>
       <c:valAx>
-        <c:axId val="55959552"/>
+        <c:axId val="2099655048"/>
         <c:scaling>
           <c:orientation val="minMax"/>
         </c:scaling>
@@ -33701,7 +34087,7 @@
             <a:bevel/>
           </a:ln>
         </c:spPr>
-        <c:crossAx val="55948416"/>
+        <c:crossAx val="2099658264"/>
         <c:crosses val="autoZero"/>
         <c:crossBetween val="between"/>
       </c:valAx>
@@ -33712,9 +34098,9 @@
         <c:manualLayout>
           <c:xMode val="edge"/>
           <c:yMode val="edge"/>
-          <c:x val="0.82213842841328399"/>
-          <c:y val="6.5023163366715098E-2"/>
-          <c:w val="0.13604624421947301"/>
+          <c:x val="0.822138428413284"/>
+          <c:y val="0.0650231633667151"/>
+          <c:w val="0.136046244219473"/>
           <c:h val="0.283166405682864"/>
         </c:manualLayout>
       </c:layout>
@@ -34038,7 +34424,7 @@
 </file>
 
 <file path=customXml/itemProps1.xml><?xml version="1.0" encoding="utf-8"?>
-<ds:datastoreItem xmlns:ds="http://schemas.openxmlformats.org/officeDocument/2006/customXml" ds:itemID="{309ACBCB-6305-4B98-8998-EA23EE8174F4}">
+<ds:datastoreItem xmlns:ds="http://schemas.openxmlformats.org/officeDocument/2006/customXml" ds:itemID="{B4A4B376-A563-4947-B4EA-DA004FD23D5F}">
   <ds:schemaRefs>
     <ds:schemaRef ds:uri="http://schemas.openxmlformats.org/officeDocument/2006/bibliography"/>
   </ds:schemaRefs>

</xml_diff>

<commit_message>
Change footnote style to what Collard likes
</commit_message>
<xml_diff>
--- a/paper/paper.docx
+++ b/paper/paper.docx
@@ -402,8 +402,6 @@
       <w:r>
         <w:t>pushed.</w:t>
       </w:r>
-      <w:bookmarkStart w:id="0" w:name="_GoBack"/>
-      <w:bookmarkEnd w:id="0"/>
     </w:p>
     <w:p>
       <w:pPr>
@@ -437,68 +435,80 @@
         <w:rPr>
           <w:noProof/>
         </w:rPr>
-        <w:t>[1]</w:t>
-      </w:r>
-      <w:r>
-        <w:fldChar w:fldCharType="end"/>
-      </w:r>
-      <w:r>
-        <w:t xml:space="preserve"> </w:t>
-      </w:r>
-      <w:r>
-        <w:fldChar w:fldCharType="begin"/>
-      </w:r>
-      <w:r>
-        <w:instrText xml:space="preserve"> ADDIN EN.CITE &lt;EndNote&gt;&lt;Cite ExcludeYear="1"&gt;&lt;Author&gt;Alali&lt;/Author&gt;&lt;Year&gt;2008&lt;/Year&gt;&lt;RecNum&gt;26&lt;/RecNum&gt;&lt;DisplayText&gt;[2]&lt;/DisplayText&gt;&lt;record&gt;&lt;rec-number&gt;26&lt;/rec-number&gt;&lt;foreign-keys&gt;&lt;key app="EN" db-id="2v0fxsdd5tswpvexvwl5t09steve92s92t2w" timestamp="1386889513"&gt;26&lt;/key&gt;&lt;/foreign-keys&gt;&lt;ref-type name="Conference Proceedings"&gt;10&lt;/ref-type&gt;&lt;contributors&gt;&lt;authors&gt;&lt;author&gt;Alali, A.&lt;/author&gt;&lt;author&gt;Kagdi, H.&lt;/author&gt;&lt;author&gt;Maletic, J. I.&lt;/author&gt;&lt;/authors&gt;&lt;/contributors&gt;&lt;titles&gt;&lt;title&gt;What&amp;apos;s a Typical Commit? A Characterization of Open Source Software Repositories&lt;/title&gt;&lt;secondary-title&gt;Program Comprehension, 2008. ICPC 2008. The 16th IEEE International Conference on&lt;/secondary-title&gt;&lt;alt-title&gt;Program Comprehension, 2008. ICPC 2008. The 16th IEEE International Conference on&lt;/alt-title&gt;&lt;/titles&gt;&lt;pages&gt;182-191&lt;/pages&gt;&lt;keywords&gt;&lt;keyword&gt;configuration management&lt;/keyword&gt;&lt;keyword&gt;public domain software&lt;/keyword&gt;&lt;keyword&gt;software maintenance&lt;/keyword&gt;&lt;keyword&gt;maintenance activities&lt;/keyword&gt;&lt;keyword&gt;open source software repositories&lt;/keyword&gt;&lt;keyword&gt;version control systems&lt;/keyword&gt;&lt;keyword&gt;Computer science&lt;/keyword&gt;&lt;keyword&gt;Control systems&lt;/keyword&gt;&lt;keyword&gt;History&lt;/keyword&gt;&lt;keyword&gt;Open source software&lt;/keyword&gt;&lt;keyword&gt;Software systems&lt;/keyword&gt;&lt;keyword&gt;Solids&lt;/keyword&gt;&lt;keyword&gt;Vocabulary&lt;/keyword&gt;&lt;keyword&gt;commit analysis&lt;/keyword&gt;&lt;keyword&gt;mining software repositories&lt;/keyword&gt;&lt;/keywords&gt;&lt;dates&gt;&lt;year&gt;2008&lt;/year&gt;&lt;pub-dates&gt;&lt;date&gt;10-13 June 2008&lt;/date&gt;&lt;/pub-dates&gt;&lt;/dates&gt;&lt;isbn&gt;1092-8138&lt;/isbn&gt;&lt;urls&gt;&lt;related-urls&gt;&lt;url&gt;http://ieeexplore.ieee.org/ielx5/4556099/4556100/04556130.pdf?tp=&amp;amp;arnumber=4556130&amp;amp;isnumber=4556100&lt;/url&gt;&lt;/related-urls&gt;&lt;/urls&gt;&lt;electronic-resource-num&gt;10.1109/ICPC.2008.24&lt;/electronic-resource-num&gt;&lt;/record&gt;&lt;/Cite&gt;&lt;/EndNote&gt;</w:instrText>
-      </w:r>
-      <w:r>
-        <w:fldChar w:fldCharType="separate"/>
+        <w:t>[</w:t>
       </w:r>
       <w:r>
         <w:rPr>
           <w:noProof/>
         </w:rPr>
-        <w:t>[2]</w:t>
-      </w:r>
-      <w:r>
-        <w:fldChar w:fldCharType="end"/>
-      </w:r>
-      <w:r>
-        <w:t xml:space="preserve">, size metrics were obtained from </w:t>
-      </w:r>
-      <w:r>
-        <w:t>repository histories</w:t>
-      </w:r>
-      <w:r>
-        <w:t xml:space="preserve"> and it was found that less than 15% of commits were considered large. In </w:t>
-      </w:r>
-      <w:r>
-        <w:fldChar w:fldCharType="begin"/>
-      </w:r>
-      <w:r>
-        <w:instrText xml:space="preserve"> ADDIN EN.CITE &lt;EndNote&gt;&lt;Cite ExcludeYear="1"&gt;&lt;Author&gt;Alali&lt;/Author&gt;&lt;Year&gt;2008&lt;/Year&gt;&lt;RecNum&gt;26&lt;/RecNum&gt;&lt;DisplayText&gt;[2]&lt;/DisplayText&gt;&lt;record&gt;&lt;rec-number&gt;26&lt;/rec-number&gt;&lt;foreign-keys&gt;&lt;key app="EN" db-id="2v0fxsdd5tswpvexvwl5t09steve92s92t2w" timestamp="1386889513"&gt;26&lt;/key&gt;&lt;/foreign-keys&gt;&lt;ref-type name="Conference Proceedings"&gt;10&lt;/ref-type&gt;&lt;contributors&gt;&lt;authors&gt;&lt;author&gt;Alali, A.&lt;/author&gt;&lt;author&gt;Kagdi, H.&lt;/author&gt;&lt;author&gt;Maletic, J. I.&lt;/author&gt;&lt;/authors&gt;&lt;/contributors&gt;&lt;titles&gt;&lt;title&gt;What&amp;apos;s a Typical Commit? A Characterization of Open Source Software Repositories&lt;/title&gt;&lt;secondary-title&gt;Program Comprehension, 2008. ICPC 2008. The 16th IEEE International Conference on&lt;/secondary-title&gt;&lt;alt-title&gt;Program Comprehension, 2008. ICPC 2008. The 16th IEEE International Conference on&lt;/alt-title&gt;&lt;/titles&gt;&lt;pages&gt;182-191&lt;/pages&gt;&lt;keywords&gt;&lt;keyword&gt;configuration management&lt;/keyword&gt;&lt;keyword&gt;public domain software&lt;/keyword&gt;&lt;keyword&gt;software maintenance&lt;/keyword&gt;&lt;keyword&gt;maintenance activities&lt;/keyword&gt;&lt;keyword&gt;open source software repositories&lt;/keyword&gt;&lt;keyword&gt;version control systems&lt;/keyword&gt;&lt;keyword&gt;Computer science&lt;/keyword&gt;&lt;keyword&gt;Control systems&lt;/keyword&gt;&lt;keyword&gt;History&lt;/keyword&gt;&lt;keyword&gt;Open source software&lt;/keyword&gt;&lt;keyword&gt;Software systems&lt;/keyword&gt;&lt;keyword&gt;Solids&lt;/keyword&gt;&lt;keyword&gt;Vocabulary&lt;/keyword&gt;&lt;keyword&gt;commit analysis&lt;/keyword&gt;&lt;keyword&gt;mining software repositories&lt;/keyword&gt;&lt;/keywords&gt;&lt;dates&gt;&lt;year&gt;2008&lt;/year&gt;&lt;pub-dates&gt;&lt;date&gt;10-13 June 2008&lt;/date&gt;&lt;/pub-dates&gt;&lt;/dates&gt;&lt;isbn&gt;1092-8138&lt;/isbn&gt;&lt;urls&gt;&lt;related-urls&gt;&lt;url&gt;http://ieeexplore.ieee.org/ielx5/4556099/4556100/04556130.pdf?tp=&amp;amp;arnumber=4556130&amp;amp;isnumber=4556100&lt;/url&gt;&lt;/related-urls&gt;&lt;/urls&gt;&lt;electronic-resource-num&gt;10.1109/ICPC.2008.24&lt;/electronic-resource-num&gt;&lt;/record&gt;&lt;/Cite&gt;&lt;/EndNote&gt;</w:instrText>
-      </w:r>
-      <w:r>
-        <w:fldChar w:fldCharType="separate"/>
+        <w:t>Arafat09</w:t>
       </w:r>
       <w:r>
         <w:rPr>
           <w:noProof/>
         </w:rPr>
-        <w:t>[2]</w:t>
+        <w:t>]</w:t>
       </w:r>
       <w:r>
         <w:fldChar w:fldCharType="end"/>
       </w:r>
       <w:r>
-        <w:t xml:space="preserve"> specifically, </w:t>
-      </w:r>
-      <w:r>
-        <w:t xml:space="preserve">the only </w:t>
+        <w:t xml:space="preserve"> </w:t>
+      </w:r>
+      <w:r>
+        <w:fldChar w:fldCharType="begin"/>
+      </w:r>
+      <w:r>
+        <w:instrText xml:space="preserve"> ADDIN EN.CITE &lt;EndNote&gt;&lt;Cite ExcludeYear="1"&gt;&lt;Author&gt;Alali&lt;/Author&gt;&lt;Year&gt;2008&lt;/Year&gt;&lt;RecNum&gt;26&lt;/RecNum&gt;&lt;DisplayText&gt;[2]&lt;/DisplayText&gt;&lt;record&gt;&lt;rec-number&gt;26&lt;/rec-number&gt;&lt;foreign-keys&gt;&lt;key app="EN" db-id="2v0fxsdd5tswpvexvwl5t09steve92s92t2w" timestamp="1386889513"&gt;26&lt;/key&gt;&lt;/foreign-keys&gt;&lt;ref-type name="Conference Proceedings"&gt;10&lt;/ref-type&gt;&lt;contributors&gt;&lt;authors&gt;&lt;author&gt;Alali, A.&lt;/author&gt;&lt;author&gt;Kagdi, H.&lt;/author&gt;&lt;author&gt;Maletic, J. I.&lt;/author&gt;&lt;/authors&gt;&lt;/contributors&gt;&lt;titles&gt;&lt;title&gt;What&amp;apos;s a Typical Commit? A Characterization of Open Source Software Repositories&lt;/title&gt;&lt;secondary-title&gt;Program Comprehension, 2008. ICPC 2008. The 16th IEEE International Conference on&lt;/secondary-title&gt;&lt;alt-title&gt;Program Comprehension, 2008. ICPC 2008. The 16th IEEE International Conference on&lt;/alt-title&gt;&lt;/titles&gt;&lt;pages&gt;182-191&lt;/pages&gt;&lt;keywords&gt;&lt;keyword&gt;configuration management&lt;/keyword&gt;&lt;keyword&gt;public domain software&lt;/keyword&gt;&lt;keyword&gt;software maintenance&lt;/keyword&gt;&lt;keyword&gt;maintenance activities&lt;/keyword&gt;&lt;keyword&gt;open source software repositories&lt;/keyword&gt;&lt;keyword&gt;version control systems&lt;/keyword&gt;&lt;keyword&gt;Computer science&lt;/keyword&gt;&lt;keyword&gt;Control systems&lt;/keyword&gt;&lt;keyword&gt;History&lt;/keyword&gt;&lt;keyword&gt;Open source software&lt;/keyword&gt;&lt;keyword&gt;Software systems&lt;/keyword&gt;&lt;keyword&gt;Solids&lt;/keyword&gt;&lt;keyword&gt;Vocabulary&lt;/keyword&gt;&lt;keyword&gt;commit analysis&lt;/keyword&gt;&lt;keyword&gt;mining software repositories&lt;/keyword&gt;&lt;/keywords&gt;&lt;dates&gt;&lt;year&gt;2008&lt;/year&gt;&lt;pub-dates&gt;&lt;date&gt;10-13 June 2008&lt;/date&gt;&lt;/pub-dates&gt;&lt;/dates&gt;&lt;isbn&gt;1092-8138&lt;/isbn&gt;&lt;urls&gt;&lt;related-urls&gt;&lt;url&gt;http://ieeexplore.ieee.org/ielx5/4556099/4556100/04556130.pdf?tp=&amp;amp;arnumber=4556130&amp;amp;isnumber=4556100&lt;/url&gt;&lt;/related-urls&gt;&lt;/urls&gt;&lt;electronic-resource-num&gt;10.1109/ICPC.2008.24&lt;/electronic-resource-num&gt;&lt;/record&gt;&lt;/Cite&gt;&lt;/EndNote&gt;</w:instrText>
+      </w:r>
+      <w:r>
+        <w:fldChar w:fldCharType="separate"/>
+      </w:r>
+      <w:r>
+        <w:rPr>
+          <w:noProof/>
+        </w:rPr>
+        <w:t>[Alali08]</w:t>
+      </w:r>
+      <w:r>
+        <w:fldChar w:fldCharType="end"/>
+      </w:r>
+      <w:r>
+        <w:t xml:space="preserve">, size metrics were obtained from </w:t>
+      </w:r>
+      <w:r>
+        <w:t>repository histories</w:t>
+      </w:r>
+      <w:r>
+        <w:t xml:space="preserve"> and it was found that less than 15% of commits were considered large. In </w:t>
+      </w:r>
+      <w:r>
+        <w:fldChar w:fldCharType="begin"/>
+      </w:r>
+      <w:r>
+        <w:instrText xml:space="preserve"> ADDIN EN.CITE &lt;EndNote&gt;&lt;Cite ExcludeYear="1"&gt;&lt;Author&gt;Alali&lt;/Author&gt;&lt;Year&gt;2008&lt;/Year&gt;&lt;RecNum&gt;26&lt;/RecNum&gt;&lt;DisplayText&gt;[2]&lt;/DisplayText&gt;&lt;record&gt;&lt;rec-number&gt;26&lt;/rec-number&gt;&lt;foreign-keys&gt;&lt;key app="EN" db-id="2v0fxsdd5tswpvexvwl5t09steve92s92t2w" timestamp="1386889513"&gt;26&lt;/key&gt;&lt;/foreign-keys&gt;&lt;ref-type name="Conference Proceedings"&gt;10&lt;/ref-type&gt;&lt;contributors&gt;&lt;authors&gt;&lt;author&gt;Alali, A.&lt;/author&gt;&lt;author&gt;Kagdi, H.&lt;/author&gt;&lt;author&gt;Maletic, J. I.&lt;/author&gt;&lt;/authors&gt;&lt;/contributors&gt;&lt;titles&gt;&lt;title&gt;What&amp;apos;s a Typical Commit? A Characterization of Open Source Software Repositories&lt;/title&gt;&lt;secondary-title&gt;Program Comprehension, 2008. ICPC 2008. The 16th IEEE International Conference on&lt;/secondary-title&gt;&lt;alt-title&gt;Program Comprehension, 2008. ICPC 2008. The 16th IEEE International Conference on&lt;/alt-title&gt;&lt;/titles&gt;&lt;pages&gt;182-191&lt;/pages&gt;&lt;keywords&gt;&lt;keyword&gt;configuration management&lt;/keyword&gt;&lt;keyword&gt;public domain software&lt;/keyword&gt;&lt;keyword&gt;software maintenance&lt;/keyword&gt;&lt;keyword&gt;maintenance activities&lt;/keyword&gt;&lt;keyword&gt;open source software repositories&lt;/keyword&gt;&lt;keyword&gt;version control systems&lt;/keyword&gt;&lt;keyword&gt;Computer science&lt;/keyword&gt;&lt;keyword&gt;Control systems&lt;/keyword&gt;&lt;keyword&gt;History&lt;/keyword&gt;&lt;keyword&gt;Open source software&lt;/keyword&gt;&lt;keyword&gt;Software systems&lt;/keyword&gt;&lt;keyword&gt;Solids&lt;/keyword&gt;&lt;keyword&gt;Vocabulary&lt;/keyword&gt;&lt;keyword&gt;commit analysis&lt;/keyword&gt;&lt;keyword&gt;mining software repositories&lt;/keyword&gt;&lt;/keywords&gt;&lt;dates&gt;&lt;year&gt;2008&lt;/year&gt;&lt;pub-dates&gt;&lt;date&gt;10-13 June 2008&lt;/date&gt;&lt;/pub-dates&gt;&lt;/dates&gt;&lt;isbn&gt;1092-8138&lt;/isbn&gt;&lt;urls&gt;&lt;related-urls&gt;&lt;url&gt;http://ieeexplore.ieee.org/ielx5/4556099/4556100/04556130.pdf?tp=&amp;amp;arnumber=4556130&amp;amp;isnumber=4556100&lt;/url&gt;&lt;/related-urls&gt;&lt;/urls&gt;&lt;electronic-resource-num&gt;10.1109/ICPC.2008.24&lt;/electronic-resource-num&gt;&lt;/record&gt;&lt;/Cite&gt;&lt;/EndNote&gt;</w:instrText>
+      </w:r>
+      <w:r>
+        <w:fldChar w:fldCharType="separate"/>
+      </w:r>
+      <w:r>
+        <w:rPr>
+          <w:noProof/>
+        </w:rPr>
+        <w:t>[Alali08]</w:t>
+      </w:r>
+      <w:r>
+        <w:fldChar w:fldCharType="end"/>
+      </w:r>
+      <w:r>
+        <w:t xml:space="preserve"> </w:t>
       </w:r>
       <w:r>
         <w:lastRenderedPageBreak/>
-        <w:t>projects that were studied were using SVN</w:t>
+        <w:t xml:space="preserve">specifically, </w:t>
+      </w:r>
+      <w:r>
+        <w:t>the only projects that were studied were using SVN</w:t>
       </w:r>
       <w:r>
         <w:t xml:space="preserve">. Our ultimate goal is to determine if large commits are a frequent and problematic occurrence in repositories using Git, whose workflow exemplifies modern practices and stresses small commits. To </w:t>
@@ -785,7 +795,19 @@
         <w:rPr>
           <w:noProof/>
         </w:rPr>
-        <w:t>[1]</w:t>
+        <w:t>[</w:t>
+      </w:r>
+      <w:r>
+        <w:rPr>
+          <w:noProof/>
+        </w:rPr>
+        <w:t>Arafat09</w:t>
+      </w:r>
+      <w:r>
+        <w:rPr>
+          <w:noProof/>
+        </w:rPr>
+        <w:t>]</w:t>
       </w:r>
       <w:r>
         <w:fldChar w:fldCharType="end"/>
@@ -935,28 +957,52 @@
         <w:rPr>
           <w:noProof/>
         </w:rPr>
-        <w:t>[3]</w:t>
-      </w:r>
-      <w:r>
-        <w:fldChar w:fldCharType="end"/>
-      </w:r>
-      <w:r>
-        <w:t xml:space="preserve"> created a taxonomy of large commits which expanded Swanson’s categories of changes </w:t>
-      </w:r>
-      <w:r>
-        <w:fldChar w:fldCharType="begin"/>
-      </w:r>
-      <w:r>
-        <w:instrText xml:space="preserve"> ADDIN EN.CITE &lt;EndNote&gt;&lt;Cite ExcludeYear="1"&gt;&lt;Author&gt;Swanson&lt;/Author&gt;&lt;Year&gt;1976&lt;/Year&gt;&lt;RecNum&gt;28&lt;/RecNum&gt;&lt;DisplayText&gt;[4]&lt;/DisplayText&gt;&lt;record&gt;&lt;rec-number&gt;28&lt;/rec-number&gt;&lt;foreign-keys&gt;&lt;key app="EN" db-id="2v0fxsdd5tswpvexvwl5t09steve92s92t2w" timestamp="1386894514"&gt;28&lt;/key&gt;&lt;/foreign-keys&gt;&lt;ref-type name="Conference Paper"&gt;47&lt;/ref-type&gt;&lt;contributors&gt;&lt;authors&gt;&lt;author&gt;E. Burton Swanson&lt;/author&gt;&lt;/authors&gt;&lt;/contributors&gt;&lt;titles&gt;&lt;title&gt;The dimensions of maintenance&lt;/title&gt;&lt;secondary-title&gt;Proceedings of the 2nd international conference on Software engineering&lt;/secondary-title&gt;&lt;/titles&gt;&lt;pages&gt;492-497&lt;/pages&gt;&lt;dates&gt;&lt;year&gt;1976&lt;/year&gt;&lt;/dates&gt;&lt;pub-location&gt;San Francisco, California, USA&lt;/pub-location&gt;&lt;publisher&gt;IEEE Computer Society Press&lt;/publisher&gt;&lt;urls&gt;&lt;/urls&gt;&lt;custom1&gt;807723&lt;/custom1&gt;&lt;/record&gt;&lt;/Cite&gt;&lt;/EndNote&gt;</w:instrText>
-      </w:r>
-      <w:r>
-        <w:fldChar w:fldCharType="separate"/>
+        <w:t>[</w:t>
       </w:r>
       <w:r>
         <w:rPr>
           <w:noProof/>
         </w:rPr>
-        <w:t>[4]</w:t>
+        <w:t>Hindle08</w:t>
+      </w:r>
+      <w:r>
+        <w:rPr>
+          <w:noProof/>
+        </w:rPr>
+        <w:t>]</w:t>
+      </w:r>
+      <w:r>
+        <w:fldChar w:fldCharType="end"/>
+      </w:r>
+      <w:r>
+        <w:t xml:space="preserve"> created a taxonomy of large commits which expanded Swanson’s categories of changes </w:t>
+      </w:r>
+      <w:r>
+        <w:fldChar w:fldCharType="begin"/>
+      </w:r>
+      <w:r>
+        <w:instrText xml:space="preserve"> ADDIN EN.CITE &lt;EndNote&gt;&lt;Cite ExcludeYear="1"&gt;&lt;Author&gt;Swanson&lt;/Author&gt;&lt;Year&gt;1976&lt;/Year&gt;&lt;RecNum&gt;28&lt;/RecNum&gt;&lt;DisplayText&gt;[4]&lt;/DisplayText&gt;&lt;record&gt;&lt;rec-number&gt;28&lt;/rec-number&gt;&lt;foreign-keys&gt;&lt;key app="EN" db-id="2v0fxsdd5tswpvexvwl5t09steve92s92t2w" timestamp="1386894514"&gt;28&lt;/key&gt;&lt;/foreign-keys&gt;&lt;ref-type name="Conference Paper"&gt;47&lt;/ref-type&gt;&lt;contributors&gt;&lt;authors&gt;&lt;author&gt;E. Burton Swanson&lt;/author&gt;&lt;/authors&gt;&lt;/contributors&gt;&lt;titles&gt;&lt;title&gt;The dimensions of maintenance&lt;/title&gt;&lt;secondary-title&gt;Proceedings of the 2nd international conference on Software engineering&lt;/secondary-title&gt;&lt;/titles&gt;&lt;pages&gt;492-497&lt;/pages&gt;&lt;dates&gt;&lt;year&gt;1976&lt;/year&gt;&lt;/dates&gt;&lt;pub-location&gt;San Francisco, California, USA&lt;/pub-location&gt;&lt;publisher&gt;IEEE Computer Society Press&lt;/publisher&gt;&lt;urls&gt;&lt;/urls&gt;&lt;custom1&gt;807723&lt;/custom1&gt;&lt;/record&gt;&lt;/Cite&gt;&lt;/EndNote&gt;</w:instrText>
+      </w:r>
+      <w:r>
+        <w:fldChar w:fldCharType="separate"/>
+      </w:r>
+      <w:r>
+        <w:rPr>
+          <w:noProof/>
+        </w:rPr>
+        <w:t>[</w:t>
+      </w:r>
+      <w:r>
+        <w:rPr>
+          <w:noProof/>
+        </w:rPr>
+        <w:t>Swanson76</w:t>
+      </w:r>
+      <w:r>
+        <w:rPr>
+          <w:noProof/>
+        </w:rPr>
+        <w:t>]</w:t>
       </w:r>
       <w:r>
         <w:fldChar w:fldCharType="end"/>
@@ -1015,34 +1061,58 @@
         <w:rPr>
           <w:noProof/>
         </w:rPr>
-        <w:t>[5]</w:t>
-      </w:r>
-      <w:r>
-        <w:fldChar w:fldCharType="end"/>
-      </w:r>
-      <w:r>
-        <w:t xml:space="preserve"> manually </w:t>
-      </w:r>
-      <w:r>
-        <w:t>classified</w:t>
-      </w:r>
-      <w:r>
-        <w:t xml:space="preserve"> large commits from nine open source projects into categories that were an extension of Swanson’s categorization </w:t>
-      </w:r>
-      <w:r>
-        <w:fldChar w:fldCharType="begin"/>
-      </w:r>
-      <w:r>
-        <w:instrText xml:space="preserve"> ADDIN EN.CITE &lt;EndNote&gt;&lt;Cite ExcludeYear="1"&gt;&lt;Author&gt;Swanson&lt;/Author&gt;&lt;Year&gt;1976&lt;/Year&gt;&lt;RecNum&gt;28&lt;/RecNum&gt;&lt;DisplayText&gt;[4]&lt;/DisplayText&gt;&lt;record&gt;&lt;rec-number&gt;28&lt;/rec-number&gt;&lt;foreign-keys&gt;&lt;key app="EN" db-id="2v0fxsdd5tswpvexvwl5t09steve92s92t2w" timestamp="1386894514"&gt;28&lt;/key&gt;&lt;/foreign-keys&gt;&lt;ref-type name="Conference Paper"&gt;47&lt;/ref-type&gt;&lt;contributors&gt;&lt;authors&gt;&lt;author&gt;E. Burton Swanson&lt;/author&gt;&lt;/authors&gt;&lt;/contributors&gt;&lt;titles&gt;&lt;title&gt;The dimensions of maintenance&lt;/title&gt;&lt;secondary-title&gt;Proceedings of the 2nd international conference on Software engineering&lt;/secondary-title&gt;&lt;/titles&gt;&lt;pages&gt;492-497&lt;/pages&gt;&lt;dates&gt;&lt;year&gt;1976&lt;/year&gt;&lt;/dates&gt;&lt;pub-location&gt;San Francisco, California, USA&lt;/pub-location&gt;&lt;publisher&gt;IEEE Computer Society Press&lt;/publisher&gt;&lt;urls&gt;&lt;/urls&gt;&lt;custom1&gt;807723&lt;/custom1&gt;&lt;/record&gt;&lt;/Cite&gt;&lt;/EndNote&gt;</w:instrText>
-      </w:r>
-      <w:r>
-        <w:fldChar w:fldCharType="separate"/>
+        <w:t>[</w:t>
       </w:r>
       <w:r>
         <w:rPr>
           <w:noProof/>
         </w:rPr>
-        <w:t>[4]</w:t>
+        <w:t>Hindle09</w:t>
+      </w:r>
+      <w:r>
+        <w:rPr>
+          <w:noProof/>
+        </w:rPr>
+        <w:t>]</w:t>
+      </w:r>
+      <w:r>
+        <w:fldChar w:fldCharType="end"/>
+      </w:r>
+      <w:r>
+        <w:t xml:space="preserve"> manually </w:t>
+      </w:r>
+      <w:r>
+        <w:t>classified</w:t>
+      </w:r>
+      <w:r>
+        <w:t xml:space="preserve"> large commits from nine open source projects into categories that were an extension of Swanson’s categorization </w:t>
+      </w:r>
+      <w:r>
+        <w:fldChar w:fldCharType="begin"/>
+      </w:r>
+      <w:r>
+        <w:instrText xml:space="preserve"> ADDIN EN.CITE &lt;EndNote&gt;&lt;Cite ExcludeYear="1"&gt;&lt;Author&gt;Swanson&lt;/Author&gt;&lt;Year&gt;1976&lt;/Year&gt;&lt;RecNum&gt;28&lt;/RecNum&gt;&lt;DisplayText&gt;[4]&lt;/DisplayText&gt;&lt;record&gt;&lt;rec-number&gt;28&lt;/rec-number&gt;&lt;foreign-keys&gt;&lt;key app="EN" db-id="2v0fxsdd5tswpvexvwl5t09steve92s92t2w" timestamp="1386894514"&gt;28&lt;/key&gt;&lt;/foreign-keys&gt;&lt;ref-type name="Conference Paper"&gt;47&lt;/ref-type&gt;&lt;contributors&gt;&lt;authors&gt;&lt;author&gt;E. Burton Swanson&lt;/author&gt;&lt;/authors&gt;&lt;/contributors&gt;&lt;titles&gt;&lt;title&gt;The dimensions of maintenance&lt;/title&gt;&lt;secondary-title&gt;Proceedings of the 2nd international conference on Software engineering&lt;/secondary-title&gt;&lt;/titles&gt;&lt;pages&gt;492-497&lt;/pages&gt;&lt;dates&gt;&lt;year&gt;1976&lt;/year&gt;&lt;/dates&gt;&lt;pub-location&gt;San Francisco, California, USA&lt;/pub-location&gt;&lt;publisher&gt;IEEE Computer Society Press&lt;/publisher&gt;&lt;urls&gt;&lt;/urls&gt;&lt;custom1&gt;807723&lt;/custom1&gt;&lt;/record&gt;&lt;/Cite&gt;&lt;/EndNote&gt;</w:instrText>
+      </w:r>
+      <w:r>
+        <w:fldChar w:fldCharType="separate"/>
+      </w:r>
+      <w:r>
+        <w:rPr>
+          <w:noProof/>
+        </w:rPr>
+        <w:t>[</w:t>
+      </w:r>
+      <w:r>
+        <w:rPr>
+          <w:noProof/>
+        </w:rPr>
+        <w:t>Swanson76</w:t>
+      </w:r>
+      <w:r>
+        <w:rPr>
+          <w:noProof/>
+        </w:rPr>
+        <w:t>]</w:t>
       </w:r>
       <w:r>
         <w:fldChar w:fldCharType="end"/>
@@ -1065,7 +1135,21 @@
         <w:rPr>
           <w:rFonts w:eastAsia="Times New Roman"/>
         </w:rPr>
-        <w:t>Abdulkareem Alali et al</w:t>
+        <w:t xml:space="preserve">Abdulkareem </w:t>
+      </w:r>
+      <w:proofErr w:type="spellStart"/>
+      <w:r>
+        <w:rPr>
+          <w:rFonts w:eastAsia="Times New Roman"/>
+        </w:rPr>
+        <w:t>Alali</w:t>
+      </w:r>
+      <w:proofErr w:type="spellEnd"/>
+      <w:r>
+        <w:rPr>
+          <w:rFonts w:eastAsia="Times New Roman"/>
+        </w:rPr>
+        <w:t xml:space="preserve"> et al</w:t>
       </w:r>
       <w:r>
         <w:rPr>
@@ -1096,7 +1180,7 @@
           <w:rFonts w:eastAsia="Times New Roman"/>
           <w:noProof/>
         </w:rPr>
-        <w:t>[2]</w:t>
+        <w:t>[Alali08]</w:t>
       </w:r>
       <w:r>
         <w:rPr>
@@ -1186,7 +1270,14 @@
         <w:rPr>
           <w:rFonts w:eastAsia="Times New Roman"/>
         </w:rPr>
-        <w:t xml:space="preserve"> of the commits</w:t>
+        <w:t xml:space="preserve"> of the </w:t>
+      </w:r>
+      <w:r>
+        <w:rPr>
+          <w:rFonts w:eastAsia="Times New Roman"/>
+        </w:rPr>
+        <w:lastRenderedPageBreak/>
+        <w:t>commits</w:t>
       </w:r>
       <w:r>
         <w:rPr>
@@ -1242,7 +1333,6 @@
         <w:pStyle w:val="Heading1"/>
       </w:pPr>
       <w:r>
-        <w:lastRenderedPageBreak/>
         <w:t>Background</w:t>
       </w:r>
     </w:p>
@@ -1743,6 +1833,7 @@
         <w:t xml:space="preserve"> </w:t>
       </w:r>
       <w:r>
+        <w:lastRenderedPageBreak/>
         <w:t>committers push their changes</w:t>
       </w:r>
       <w:r>
@@ -1766,7 +1857,6 @@
         <w:pStyle w:val="Heading3"/>
       </w:pPr>
       <w:r>
-        <w:lastRenderedPageBreak/>
         <w:t>Reorganizing Commit Workflow</w:t>
       </w:r>
     </w:p>
@@ -2052,7 +2142,7 @@
         <w:rPr>
           <w:noProof/>
         </w:rPr>
-        <w:t>[2]</w:t>
+        <w:t>[Alali08]</w:t>
       </w:r>
       <w:r>
         <w:fldChar w:fldCharType="end"/>
@@ -2188,11 +2278,8 @@
         <w:pStyle w:val="NormalText"/>
       </w:pPr>
       <w:r>
-        <w:t xml:space="preserve">With the amount of data in need of analysis, tool assistance would be an absolute necessity in order to compile the metrics for this study. The initial approach taken toward tooling was to </w:t>
-      </w:r>
-      <w:r>
         <w:lastRenderedPageBreak/>
-        <w:t>avoid reinventing the whee</w:t>
+        <w:t>With the amount of data in need of analysis, tool assistance would be an absolute necessity in order to compile the metrics for this study. The initial approach taken toward tooling was to avoid reinventing the whee</w:t>
       </w:r>
       <w:r>
         <w:t>l and seek out an existing tool.</w:t>
@@ -2445,6 +2532,7 @@
         <w:pStyle w:val="Heading2"/>
       </w:pPr>
       <w:r>
+        <w:lastRenderedPageBreak/>
         <w:t>Final Tool Design and Implementation</w:t>
       </w:r>
     </w:p>
@@ -2474,7 +2562,6 @@
         <w:t xml:space="preserve">Python for the </w:t>
       </w:r>
       <w:r>
-        <w:lastRenderedPageBreak/>
         <w:t xml:space="preserve">final tool, with a </w:t>
       </w:r>
       <w:r>
@@ -2785,7 +2872,11 @@
         <w:t>changed</w:t>
       </w:r>
       <w:r>
-        <w:t xml:space="preserve"> files, hunks and lines of code are then evaluated into extra small, small, medium, large, or extra-large categories based on their respective </w:t>
+        <w:t xml:space="preserve"> files, hunks and lines of code are then evaluated into extra small, small, medium, large, </w:t>
+      </w:r>
+      <w:r>
+        <w:lastRenderedPageBreak/>
+        <w:t xml:space="preserve">or extra-large categories based on their respective </w:t>
       </w:r>
       <w:r>
         <w:t xml:space="preserve">number </w:t>
@@ -2797,11 +2888,7 @@
         <w:t xml:space="preserve">text </w:t>
       </w:r>
       <w:r>
-        <w:t xml:space="preserve">file that contains a count the total number of </w:t>
-      </w:r>
-      <w:r>
-        <w:lastRenderedPageBreak/>
-        <w:t xml:space="preserve">modified files, hunks, and lines that fall into the aforementioned categories. </w:t>
+        <w:t xml:space="preserve">file that contains a count the total number of modified files, hunks, and lines that fall into the aforementioned categories. </w:t>
       </w:r>
       <w:r>
         <w:t xml:space="preserve">These </w:t>
@@ -2900,13 +2987,21 @@
         <w:rPr>
           <w:noProof/>
         </w:rPr>
-        <w:t>[2]</w:t>
+        <w:t>[Alali08]</w:t>
       </w:r>
       <w:r>
         <w:fldChar w:fldCharType="end"/>
       </w:r>
       <w:r>
-        <w:t xml:space="preserve">, such as gcc, Ruby, and Python. </w:t>
+        <w:t xml:space="preserve">, such as </w:t>
+      </w:r>
+      <w:proofErr w:type="spellStart"/>
+      <w:r>
+        <w:t>gcc</w:t>
+      </w:r>
+      <w:proofErr w:type="spellEnd"/>
+      <w:r>
+        <w:t xml:space="preserve">, Ruby, and Python. </w:t>
       </w:r>
       <w:r>
         <w:t>E</w:t>
@@ -3016,7 +3111,7 @@
         <w:rPr>
           <w:noProof/>
         </w:rPr>
-        <w:t>[2]</w:t>
+        <w:t>[Alali08]</w:t>
       </w:r>
       <w:r>
         <w:fldChar w:fldCharType="end"/>
@@ -3974,7 +4069,7 @@
               <w:keepNext/>
               <w:spacing w:before="20" w:after="20"/>
             </w:pPr>
-            <w:bookmarkStart w:id="1" w:name="OLE_LINK1"/>
+            <w:bookmarkStart w:id="0" w:name="OLE_LINK1"/>
             <w:r>
               <w:lastRenderedPageBreak/>
               <w:t>System</w:t>
@@ -6424,7 +6519,7 @@
         </w:tc>
       </w:tr>
     </w:tbl>
-    <w:bookmarkEnd w:id="1"/>
+    <w:bookmarkEnd w:id="0"/>
     <w:p>
       <w:pPr>
         <w:pStyle w:val="Figure"/>
@@ -9484,7 +9579,19 @@
         <w:rPr>
           <w:noProof/>
         </w:rPr>
-        <w:t>[6]</w:t>
+        <w:t>[</w:t>
+      </w:r>
+      <w:r>
+        <w:rPr>
+          <w:noProof/>
+        </w:rPr>
+        <w:t>Johnson98</w:t>
+      </w:r>
+      <w:r>
+        <w:rPr>
+          <w:noProof/>
+        </w:rPr>
+        <w:t>]</w:t>
       </w:r>
       <w:r>
         <w:fldChar w:fldCharType="end"/>
@@ -18921,7 +19028,11 @@
         <w:t>compared to</w:t>
       </w:r>
       <w:r>
-        <w:t xml:space="preserve"> when the Ala</w:t>
+        <w:t xml:space="preserve"> when the </w:t>
+      </w:r>
+      <w:proofErr w:type="spellStart"/>
+      <w:r>
+        <w:t>Ala</w:t>
       </w:r>
       <w:r>
         <w:t>l</w:t>
@@ -18929,6 +19040,7 @@
       <w:r>
         <w:t>i</w:t>
       </w:r>
+      <w:proofErr w:type="spellEnd"/>
       <w:r>
         <w:t xml:space="preserve"> paper </w:t>
       </w:r>
@@ -18945,7 +19057,7 @@
         <w:rPr>
           <w:noProof/>
         </w:rPr>
-        <w:t>[2]</w:t>
+        <w:t>[Alali08]</w:t>
       </w:r>
       <w:r>
         <w:fldChar w:fldCharType="end"/>
@@ -18998,13 +19110,21 @@
         <w:rPr>
           <w:noProof/>
         </w:rPr>
-        <w:t>[2]</w:t>
+        <w:t>[Alali08]</w:t>
       </w:r>
       <w:r>
         <w:fldChar w:fldCharType="end"/>
       </w:r>
       <w:r>
-        <w:t xml:space="preserve">, such as gcc, Ruby, and Python, were originally developed using SVN. Specifically, </w:t>
+        <w:t xml:space="preserve">, such as </w:t>
+      </w:r>
+      <w:proofErr w:type="spellStart"/>
+      <w:r>
+        <w:t>gcc</w:t>
+      </w:r>
+      <w:proofErr w:type="spellEnd"/>
+      <w:r>
+        <w:t xml:space="preserve">, Ruby, and Python, were originally developed using SVN. Specifically, </w:t>
       </w:r>
       <w:r>
         <w:rPr>
@@ -19025,14 +19145,14 @@
         <w:t>changes, which</w:t>
       </w:r>
       <w:r>
-        <w:t xml:space="preserve"> can then be pushed as a larger change, whereas SVN changes are possibly equivalent to the size of Git pushes. Therefore, those </w:t>
-      </w:r>
-      <w:r>
-        <w:t xml:space="preserve">projects, which were originally developed </w:t>
+        <w:t xml:space="preserve"> can then be pushed as a larger change, whereas SVN changes are possibly equivalent to the size of Git pushes. Therefore, </w:t>
       </w:r>
       <w:r>
         <w:lastRenderedPageBreak/>
-        <w:t>using SVN and later merged to Git,</w:t>
+        <w:t xml:space="preserve">those </w:t>
+      </w:r>
+      <w:r>
+        <w:t>projects, which were originally developed using SVN and later merged to Git,</w:t>
       </w:r>
       <w:r>
         <w:t xml:space="preserve"> will </w:t>
@@ -19049,7 +19169,15 @@
         <w:t xml:space="preserve">In addition, the inter quartile ranges that were used to calculate the size ranges from extra small to extra large were calculated </w:t>
       </w:r>
       <w:r>
-        <w:t xml:space="preserve">by Alali et al </w:t>
+        <w:t xml:space="preserve">by </w:t>
+      </w:r>
+      <w:proofErr w:type="spellStart"/>
+      <w:r>
+        <w:t>Alali</w:t>
+      </w:r>
+      <w:proofErr w:type="spellEnd"/>
+      <w:r>
+        <w:t xml:space="preserve"> et al </w:t>
       </w:r>
       <w:r>
         <w:fldChar w:fldCharType="begin"/>
@@ -19064,7 +19192,7 @@
         <w:rPr>
           <w:noProof/>
         </w:rPr>
-        <w:t>[2]</w:t>
+        <w:t>[Alali08]</w:t>
       </w:r>
       <w:r>
         <w:fldChar w:fldCharType="end"/>
@@ -19072,12 +19200,14 @@
       <w:r>
         <w:t xml:space="preserve"> on </w:t>
       </w:r>
+      <w:proofErr w:type="spellStart"/>
       <w:r>
         <w:rPr>
           <w:i/>
         </w:rPr>
         <w:t>gcc</w:t>
       </w:r>
+      <w:proofErr w:type="spellEnd"/>
       <w:r>
         <w:t xml:space="preserve"> at the time of the paper. This study used those size ranges, though the study was performed on multiple repositories whose data points varied, and even the </w:t>
       </w:r>
@@ -19167,7 +19297,7 @@
         <w:rPr>
           <w:noProof/>
         </w:rPr>
-        <w:t>[2]</w:t>
+        <w:t>[Alali08]</w:t>
       </w:r>
       <w:r>
         <w:fldChar w:fldCharType="end"/>
@@ -19216,7 +19346,7 @@
         <w:rPr>
           <w:noProof/>
         </w:rPr>
-        <w:t>[2]</w:t>
+        <w:t>[Alali08]</w:t>
       </w:r>
       <w:r>
         <w:fldChar w:fldCharType="end"/>
@@ -19275,14 +19405,11 @@
         <w:t xml:space="preserve">small, </w:t>
       </w:r>
       <w:r>
+        <w:lastRenderedPageBreak/>
         <w:t>small, medium, large, and extra-</w:t>
       </w:r>
       <w:r>
-        <w:t xml:space="preserve">large. The correlation </w:t>
-      </w:r>
-      <w:r>
-        <w:lastRenderedPageBreak/>
-        <w:t>coefficient between the different metrics and the coefficient of determinat</w:t>
+        <w:t>large. The correlation coefficient between the different metrics and the coefficient of determinat</w:t>
       </w:r>
       <w:r>
         <w:t>ion was calculated to determin</w:t>
@@ -19376,8 +19503,9 @@
     <w:p>
       <w:pPr>
         <w:pStyle w:val="EndNoteBibliography"/>
-        <w:ind w:left="270" w:hanging="270"/>
-        <w:jc w:val="left"/>
+        <w:spacing w:after="80"/>
+        <w:ind w:left="180" w:hanging="180"/>
+        <w:jc w:val="both"/>
         <w:rPr>
           <w:noProof/>
         </w:rPr>
@@ -19395,7 +19523,7 @@
         <w:rPr>
           <w:noProof/>
         </w:rPr>
-        <w:t>1.</w:t>
+        <w:t>[Arafat09]</w:t>
       </w:r>
       <w:r>
         <w:rPr>
@@ -19434,8 +19562,9 @@
     <w:p>
       <w:pPr>
         <w:pStyle w:val="EndNoteBibliography"/>
-        <w:ind w:left="270" w:hanging="270"/>
-        <w:jc w:val="left"/>
+        <w:spacing w:after="80"/>
+        <w:ind w:left="180" w:hanging="180"/>
+        <w:jc w:val="both"/>
         <w:rPr>
           <w:noProof/>
         </w:rPr>
@@ -19444,13 +19573,12 @@
         <w:rPr>
           <w:noProof/>
         </w:rPr>
-        <w:t>2.</w:t>
+        <w:t xml:space="preserve">[Alali08] </w:t>
       </w:r>
       <w:r>
         <w:rPr>
           <w:noProof/>
         </w:rPr>
-        <w:tab/>
         <w:t xml:space="preserve">Alali, A., H. Kagdi, and J.I. Maletic. </w:t>
       </w:r>
       <w:r>
@@ -19483,8 +19611,9 @@
     <w:p>
       <w:pPr>
         <w:pStyle w:val="EndNoteBibliography"/>
-        <w:ind w:left="270" w:hanging="270"/>
-        <w:jc w:val="left"/>
+        <w:spacing w:after="80"/>
+        <w:ind w:left="180" w:hanging="180"/>
+        <w:jc w:val="both"/>
         <w:rPr>
           <w:noProof/>
         </w:rPr>
@@ -19493,13 +19622,12 @@
         <w:rPr>
           <w:noProof/>
         </w:rPr>
-        <w:t>3.</w:t>
+        <w:t xml:space="preserve">[Hindle08] </w:t>
       </w:r>
       <w:r>
         <w:rPr>
           <w:noProof/>
         </w:rPr>
-        <w:tab/>
         <w:t xml:space="preserve">Hindle, A., D.M. German, and R. Holt, </w:t>
       </w:r>
       <w:r>
@@ -19532,8 +19660,9 @@
     <w:p>
       <w:pPr>
         <w:pStyle w:val="EndNoteBibliography"/>
-        <w:ind w:left="270" w:hanging="270"/>
-        <w:jc w:val="left"/>
+        <w:spacing w:after="80"/>
+        <w:ind w:left="180" w:hanging="180"/>
+        <w:jc w:val="both"/>
         <w:rPr>
           <w:noProof/>
         </w:rPr>
@@ -19542,13 +19671,12 @@
         <w:rPr>
           <w:noProof/>
         </w:rPr>
-        <w:t>4.</w:t>
+        <w:t xml:space="preserve">[Swanson76] </w:t>
       </w:r>
       <w:r>
         <w:rPr>
           <w:noProof/>
         </w:rPr>
-        <w:tab/>
         <w:t xml:space="preserve">Swanson, E.B., </w:t>
       </w:r>
       <w:r>
@@ -19581,8 +19709,9 @@
     <w:p>
       <w:pPr>
         <w:pStyle w:val="EndNoteBibliography"/>
-        <w:ind w:left="270" w:hanging="270"/>
-        <w:jc w:val="left"/>
+        <w:spacing w:after="80"/>
+        <w:ind w:left="180" w:hanging="180"/>
+        <w:jc w:val="both"/>
         <w:rPr>
           <w:noProof/>
         </w:rPr>
@@ -19591,7 +19720,7 @@
         <w:rPr>
           <w:noProof/>
         </w:rPr>
-        <w:t>5.</w:t>
+        <w:t>[Hindle09]</w:t>
       </w:r>
       <w:r>
         <w:rPr>
@@ -19630,8 +19759,9 @@
     <w:p>
       <w:pPr>
         <w:pStyle w:val="EndNoteBibliography"/>
-        <w:ind w:left="270" w:hanging="270"/>
-        <w:jc w:val="left"/>
+        <w:spacing w:after="80"/>
+        <w:ind w:left="180" w:hanging="180"/>
+        <w:jc w:val="both"/>
         <w:rPr>
           <w:noProof/>
         </w:rPr>
@@ -19640,13 +19770,18 @@
         <w:rPr>
           <w:noProof/>
         </w:rPr>
-        <w:t>6.</w:t>
+        <w:t>[Johnson98]</w:t>
       </w:r>
       <w:r>
         <w:rPr>
           <w:noProof/>
         </w:rPr>
-        <w:tab/>
+        <w:t xml:space="preserve"> </w:t>
+      </w:r>
+      <w:r>
+        <w:rPr>
+          <w:noProof/>
+        </w:rPr>
         <w:t xml:space="preserve">Johnson, R.A.a.W., D. W., </w:t>
       </w:r>
       <w:r>
@@ -19670,7 +19805,7 @@
           <w:ilvl w:val="0"/>
           <w:numId w:val="0"/>
         </w:numPr>
-        <w:jc w:val="left"/>
+        <w:spacing w:after="80"/>
       </w:pPr>
       <w:r>
         <w:fldChar w:fldCharType="end"/>
@@ -19678,6 +19813,8 @@
       <w:r>
         <w:br w:type="page"/>
       </w:r>
+      <w:bookmarkStart w:id="1" w:name="_GoBack"/>
+      <w:bookmarkEnd w:id="1"/>
     </w:p>
     <w:p>
       <w:pPr>
@@ -34388,7 +34525,7 @@
 </file>
 
 <file path=customXml/itemProps1.xml><?xml version="1.0" encoding="utf-8"?>
-<ds:datastoreItem xmlns:ds="http://schemas.openxmlformats.org/officeDocument/2006/customXml" ds:itemID="{69C2ECA3-A53A-4127-9B4A-5A6122241396}">
+<ds:datastoreItem xmlns:ds="http://schemas.openxmlformats.org/officeDocument/2006/customXml" ds:itemID="{7E6411C8-8C1E-4EFB-905C-2DD3568B8518}">
   <ds:schemaRefs>
     <ds:schemaRef ds:uri="http://schemas.openxmlformats.org/officeDocument/2006/bibliography"/>
   </ds:schemaRefs>

</xml_diff>

<commit_message>
Drew's suggested formatting fixes
</commit_message>
<xml_diff>
--- a/paper/paper.docx
+++ b/paper/paper.docx
@@ -82,7 +82,6 @@
           <w:i/>
           <w:iCs/>
         </w:rPr>
-        <w:lastRenderedPageBreak/>
         <w:t>Abstract</w:t>
       </w:r>
       <w:r>
@@ -104,7 +103,19 @@
         <w:rPr>
           <w:rStyle w:val="Emphasis"/>
         </w:rPr>
-        <w:t xml:space="preserve">. It provides the means to reverse detrimental changes with minimal effort, allows developers to work collaboratively on large scale applications, and can provide a detailed history of an application’s lifecycle. The historical archive of a system proves crucial in revealing valuable patterns, the understanding of </w:t>
+        <w:t>. It provides the means to reverse detrimental changes with minimal effort, allows developers t</w:t>
+      </w:r>
+      <w:r>
+        <w:rPr>
+          <w:rStyle w:val="Emphasis"/>
+        </w:rPr>
+        <w:t>o work collaboratively on large-</w:t>
+      </w:r>
+      <w:r>
+        <w:rPr>
+          <w:rStyle w:val="Emphasis"/>
+        </w:rPr>
+        <w:t xml:space="preserve">scale applications, and can provide a detailed history of an application’s lifecycle. The historical archive of a system proves crucial in revealing valuable patterns, the understanding of </w:t>
       </w:r>
       <w:r>
         <w:rPr>
@@ -376,7 +387,13 @@
         <w:t>Modern software practices encourage small commits to decrease th</w:t>
       </w:r>
       <w:r>
-        <w:t>e likelihood of bugs</w:t>
+        <w:t xml:space="preserve">e likelihood of </w:t>
+      </w:r>
+      <w:r>
+        <w:t xml:space="preserve">introducing </w:t>
+      </w:r>
+      <w:r>
+        <w:t>bugs</w:t>
       </w:r>
       <w:r>
         <w:t xml:space="preserve">. Git, in particular, </w:t>
@@ -394,10 +411,10 @@
         <w:t xml:space="preserve">rger </w:t>
       </w:r>
       <w:r>
-        <w:t>aggregation of changes is</w:t>
-      </w:r>
-      <w:r>
-        <w:t xml:space="preserve"> </w:t>
+        <w:t xml:space="preserve">aggregation of changes </w:t>
+      </w:r>
+      <w:r>
+        <w:t xml:space="preserve">may then be </w:t>
       </w:r>
       <w:r>
         <w:t>pushed.</w:t>
@@ -501,17 +518,19 @@
         <w:fldChar w:fldCharType="end"/>
       </w:r>
       <w:r>
-        <w:t xml:space="preserve"> </w:t>
-      </w:r>
-      <w:r>
-        <w:lastRenderedPageBreak/>
-        <w:t xml:space="preserve">specifically, </w:t>
+        <w:t xml:space="preserve"> specifically, </w:t>
       </w:r>
       <w:r>
         <w:t>the only projects that were studied were using SVN</w:t>
       </w:r>
       <w:r>
-        <w:t xml:space="preserve">. Our ultimate goal is to determine if large commits are a frequent and problematic occurrence in repositories using Git, whose workflow exemplifies modern practices and stresses small commits. To </w:t>
+        <w:t xml:space="preserve">. Our ultimate goal is to determine if large commits are a frequent and problematic occurrence in repositories using Git, </w:t>
+      </w:r>
+      <w:r>
+        <w:t>which encourages modern practices and stresses small commits in its workflow</w:t>
+      </w:r>
+      <w:r>
+        <w:t xml:space="preserve">. To </w:t>
       </w:r>
       <w:r>
         <w:t>accomplish</w:t>
@@ -649,7 +668,15 @@
         <w:t xml:space="preserve"> </w:t>
       </w:r>
       <w:r>
-        <w:t xml:space="preserve">The measure of hunks lie between these two levels. </w:t>
+        <w:t xml:space="preserve">The </w:t>
+      </w:r>
+      <w:proofErr w:type="gramStart"/>
+      <w:r>
+        <w:t>measure of hunks lie</w:t>
+      </w:r>
+      <w:proofErr w:type="gramEnd"/>
+      <w:r>
+        <w:t xml:space="preserve"> between these two levels. </w:t>
       </w:r>
       <w:r>
         <w:t xml:space="preserve">A hunk is a </w:t>
@@ -731,7 +758,13 @@
         <w:t>s, including the original study, which</w:t>
       </w:r>
       <w:r>
-        <w:t xml:space="preserve"> this paper replicates. Section 3 presents a background of Git, discusses how it is separated from other distributed version control systems</w:t>
+        <w:t xml:space="preserve"> this paper replicates. Section 3 presents a background of Git, discusses how it </w:t>
+      </w:r>
+      <w:r>
+        <w:t>distinguished from other</w:t>
+      </w:r>
+      <w:r>
+        <w:t xml:space="preserve"> version control systems</w:t>
       </w:r>
       <w:r>
         <w:t>,</w:t>
@@ -743,7 +776,13 @@
         <w:t>and notes common associated workflows</w:t>
       </w:r>
       <w:r>
-        <w:t>. Section 4 presents design and implementa</w:t>
+        <w:t xml:space="preserve">. Section 4 presents </w:t>
+      </w:r>
+      <w:r>
+        <w:t xml:space="preserve">the </w:t>
+      </w:r>
+      <w:r>
+        <w:t>design and implementa</w:t>
       </w:r>
       <w:r>
         <w:t>tion details of our P</w:t>
@@ -760,7 +799,6 @@
         <w:pStyle w:val="Heading1"/>
       </w:pPr>
       <w:r>
-        <w:lastRenderedPageBreak/>
         <w:t>Related Works</w:t>
       </w:r>
     </w:p>
@@ -1131,11 +1169,19 @@
           <w:rFonts w:ascii="Times" w:eastAsia="Times New Roman" w:hAnsi="Times"/>
         </w:rPr>
       </w:pPr>
+      <w:proofErr w:type="spellStart"/>
       <w:r>
         <w:rPr>
           <w:rFonts w:eastAsia="Times New Roman"/>
         </w:rPr>
-        <w:t xml:space="preserve">Abdulkareem </w:t>
+        <w:t>Abdulkareem</w:t>
+      </w:r>
+      <w:proofErr w:type="spellEnd"/>
+      <w:r>
+        <w:rPr>
+          <w:rFonts w:eastAsia="Times New Roman"/>
+        </w:rPr>
+        <w:t xml:space="preserve"> </w:t>
       </w:r>
       <w:proofErr w:type="spellStart"/>
       <w:r>
@@ -1270,14 +1316,7 @@
         <w:rPr>
           <w:rFonts w:eastAsia="Times New Roman"/>
         </w:rPr>
-        <w:t xml:space="preserve"> of the </w:t>
-      </w:r>
-      <w:r>
-        <w:rPr>
-          <w:rFonts w:eastAsia="Times New Roman"/>
-        </w:rPr>
-        <w:lastRenderedPageBreak/>
-        <w:t>commits</w:t>
+        <w:t xml:space="preserve"> of the commits</w:t>
       </w:r>
       <w:r>
         <w:rPr>
@@ -1356,13 +1395,13 @@
         <w:t xml:space="preserve"> Torvalds for the </w:t>
       </w:r>
       <w:r>
-        <w:t xml:space="preserve">management of </w:t>
-      </w:r>
-      <w:r>
-        <w:t xml:space="preserve">the source code </w:t>
-      </w:r>
-      <w:r>
-        <w:t>for the Linux kernel, it</w:t>
+        <w:t>management of Linux kernel</w:t>
+      </w:r>
+      <w:r>
+        <w:t xml:space="preserve"> source code</w:t>
+      </w:r>
+      <w:r>
+        <w:t>, it</w:t>
       </w:r>
       <w:r>
         <w:t xml:space="preserve"> has </w:t>
@@ -1424,6 +1463,9 @@
       </w:r>
       <w:r>
         <w:t>, Git has seen widespread growth</w:t>
+      </w:r>
+      <w:r>
+        <w:t xml:space="preserve"> and adoption by both large organizations and small independents</w:t>
       </w:r>
       <w:r>
         <w:t>.</w:t>
@@ -1833,7 +1875,6 @@
         <w:t xml:space="preserve"> </w:t>
       </w:r>
       <w:r>
-        <w:lastRenderedPageBreak/>
         <w:t>committers push their changes</w:t>
       </w:r>
       <w:r>
@@ -2278,7 +2319,6 @@
         <w:pStyle w:val="NormalText"/>
       </w:pPr>
       <w:r>
-        <w:lastRenderedPageBreak/>
         <w:t>With the amount of data in need of analysis, tool assistance would be an absolute necessity in order to compile the metrics for this study. The initial approach taken toward tooling was to avoid reinventing the whee</w:t>
       </w:r>
       <w:r>
@@ -2456,7 +2496,10 @@
         <w:t xml:space="preserve"> </w:t>
       </w:r>
       <w:r>
-        <w:t xml:space="preserve">It then </w:t>
+        <w:t>The resulting object from the diff operation</w:t>
+      </w:r>
+      <w:r>
+        <w:t xml:space="preserve"> then </w:t>
       </w:r>
       <w:r>
         <w:t xml:space="preserve">provided access to a data structure containing information on </w:t>
@@ -2506,19 +2549,31 @@
         <w:t xml:space="preserve">Some of the diffs that were processed were incredibly large. </w:t>
       </w:r>
       <w:r>
-        <w:t xml:space="preserve">One particular repository, FreeBSD caused significant resource strain on the tool due to the sheer size of the diff object produced. As an example, one particular diff contained approximately seven thousand file modifications, consisting of nearly 250,000 line additions and 500,000 line deletions. Large commits such as this had serious ramifications on the tool’s performance, and ultimately exhausted all of the RAM in </w:t>
+        <w:t xml:space="preserve">One particular repository, FreeBSD caused significant resource strain on the tool due to the sheer size of the diff object produced. As an example, one particular diff contained approximately seven thousand file modifications, consisting of nearly 250,000 line additions and 500,000 line deletions. Large commits such as this had serious ramifications on the tool’s performance, and ultimately exhausted </w:t>
+      </w:r>
+      <w:r>
+        <w:t>the available</w:t>
+      </w:r>
+      <w:r>
+        <w:t xml:space="preserve"> RAM</w:t>
+      </w:r>
+      <w:r>
+        <w:t xml:space="preserve"> </w:t>
+      </w:r>
+      <w:r>
+        <w:t xml:space="preserve">in </w:t>
       </w:r>
       <w:r>
         <w:t>the</w:t>
       </w:r>
       <w:r>
-        <w:t xml:space="preserve"> two data collection systems, each equipped with eight gigabytes of RAM and </w:t>
-      </w:r>
-      <w:r>
-        <w:t>required termination of the process</w:t>
-      </w:r>
-      <w:r>
-        <w:t xml:space="preserve"> (Ubuntu 12.04 64-bit and Arch Linux 3.12.1 64-bit). A</w:t>
+        <w:t xml:space="preserve"> two data collection systems, each equipped with eight gigabytes of RAM (Ubuntu 12.04 64-bit and Arch Linux 3.12.1 64-bit)</w:t>
+      </w:r>
+      <w:r>
+        <w:t>, ultimately causing forced process termination</w:t>
+      </w:r>
+      <w:r>
+        <w:t>. A</w:t>
       </w:r>
       <w:r>
         <w:t>fter observing this limitation</w:t>
@@ -2532,7 +2587,6 @@
         <w:pStyle w:val="Heading2"/>
       </w:pPr>
       <w:r>
-        <w:lastRenderedPageBreak/>
         <w:t>Final Tool Design and Implementation</w:t>
       </w:r>
     </w:p>
@@ -2562,7 +2616,13 @@
         <w:t xml:space="preserve">Python for the </w:t>
       </w:r>
       <w:r>
-        <w:t xml:space="preserve">final tool, with a </w:t>
+        <w:t xml:space="preserve">final tool, with </w:t>
+      </w:r>
+      <w:r>
+        <w:t>the</w:t>
+      </w:r>
+      <w:r>
+        <w:t xml:space="preserve"> </w:t>
       </w:r>
       <w:r>
         <w:t xml:space="preserve">core implementation supplemented by output from the Git command client’s </w:t>
@@ -2630,7 +2690,7 @@
         <w:t xml:space="preserve"> In the end, it was thou</w:t>
       </w:r>
       <w:r>
-        <w:t>ght that the due to the authors’</w:t>
+        <w:t>ght that due to the authors’</w:t>
       </w:r>
       <w:r>
         <w:t xml:space="preserve"> previous experience with Python development</w:t>
@@ -2639,10 +2699,16 @@
         <w:t>,</w:t>
       </w:r>
       <w:r>
-        <w:t xml:space="preserve"> and the ease of quickly prototyping in the language that Python</w:t>
-      </w:r>
-      <w:r>
-        <w:t xml:space="preserve">, would be an appropriate </w:t>
+        <w:t xml:space="preserve"> and </w:t>
+      </w:r>
+      <w:r>
+        <w:t xml:space="preserve">the ease of quickly prototyping using the language, </w:t>
+      </w:r>
+      <w:r>
+        <w:t>Python</w:t>
+      </w:r>
+      <w:r>
+        <w:t xml:space="preserve"> would be an appropriate </w:t>
       </w:r>
       <w:r>
         <w:t xml:space="preserve">choice. Another </w:t>
@@ -2809,7 +2875,10 @@
         <w:t>,</w:t>
       </w:r>
       <w:r>
-        <w:t xml:space="preserve"> it allows for a significant reduction in the amount of data objects that need to be traversed </w:t>
+        <w:t xml:space="preserve"> this sacrifice</w:t>
+      </w:r>
+      <w:r>
+        <w:t xml:space="preserve"> allows for a significant reduction in the amount of data objects that need to be traversed </w:t>
       </w:r>
       <w:r>
         <w:t xml:space="preserve">in order </w:t>
@@ -2863,7 +2932,13 @@
       </w:r>
       <w:proofErr w:type="spellEnd"/>
       <w:r>
-        <w:t xml:space="preserve"> command. The result of the function is a complex data structure that allows for iteration over changed files, hunks, and lines of code. Since lines are already captured, our tool only need to traverse the changed files to find all hunks within each file and collect the total number of hunks per commit diff calculation. Once all the totals for any given diff are calculated, each metric </w:t>
+        <w:t xml:space="preserve"> command. The result of the function is a complex data structure that allows for iteration over changed files, hunks, and lines of code. Since lines are already captured, our tool only need</w:t>
+      </w:r>
+      <w:r>
+        <w:t>s</w:t>
+      </w:r>
+      <w:r>
+        <w:t xml:space="preserve"> to traverse the changed files to find all hunks within each file and collect the total number of hunks per commit diff calculation. Once all the totals for any given diff are calculated, each metric </w:t>
       </w:r>
       <w:r>
         <w:t xml:space="preserve">for </w:t>
@@ -2872,11 +2947,7 @@
         <w:t>changed</w:t>
       </w:r>
       <w:r>
-        <w:t xml:space="preserve"> files, hunks and lines of code are then evaluated into extra small, small, medium, large, </w:t>
-      </w:r>
-      <w:r>
-        <w:lastRenderedPageBreak/>
-        <w:t xml:space="preserve">or extra-large categories based on their respective </w:t>
+        <w:t xml:space="preserve"> files, hunks and lines of code are then evaluated into extra small, small, medium, large, or extra-large categories based on their respective </w:t>
       </w:r>
       <w:r>
         <w:t xml:space="preserve">number </w:t>
@@ -3940,6 +4011,7 @@
           <w:szCs w:val="16"/>
         </w:rPr>
       </w:pPr>
+      <w:proofErr w:type="gramStart"/>
       <w:r>
         <w:rPr>
           <w:b/>
@@ -3962,7 +4034,16 @@
           <w:sz w:val="16"/>
           <w:szCs w:val="16"/>
         </w:rPr>
-        <w:t xml:space="preserve">. </w:t>
+        <w:t>.</w:t>
+      </w:r>
+      <w:proofErr w:type="gramEnd"/>
+      <w:r>
+        <w:rPr>
+          <w:b/>
+          <w:sz w:val="16"/>
+          <w:szCs w:val="16"/>
+        </w:rPr>
+        <w:t xml:space="preserve"> </w:t>
       </w:r>
       <w:r>
         <w:rPr>
@@ -4071,7 +4152,6 @@
             </w:pPr>
             <w:bookmarkStart w:id="0" w:name="OLE_LINK1"/>
             <w:r>
-              <w:lastRenderedPageBreak/>
               <w:t>System</w:t>
             </w:r>
           </w:p>
@@ -6524,8 +6604,13 @@
       <w:pPr>
         <w:pStyle w:val="Figure"/>
       </w:pPr>
-      <w:r>
-        <w:t xml:space="preserve">Table 2. Thirteen open source projects analyzed by </w:t>
+      <w:proofErr w:type="gramStart"/>
+      <w:r>
+        <w:t>Table 2.</w:t>
+      </w:r>
+      <w:proofErr w:type="gramEnd"/>
+      <w:r>
+        <w:t xml:space="preserve"> Thirteen open source projects analyzed by </w:t>
       </w:r>
       <w:r>
         <w:t>the srcstat tool.</w:t>
@@ -6689,7 +6774,6 @@
         <w:pStyle w:val="Heading3"/>
       </w:pPr>
       <w:r>
-        <w:lastRenderedPageBreak/>
         <w:t>jQuery</w:t>
       </w:r>
       <w:r>
@@ -6941,7 +7025,11 @@
         <w:t>programming</w:t>
       </w:r>
       <w:r>
-        <w:t xml:space="preserve"> language with a syntax designed to be clear and readable. Backed by an extensive library</w:t>
+        <w:t xml:space="preserve"> language with a syntax designed to be clear and readable. </w:t>
+      </w:r>
+      <w:proofErr w:type="gramStart"/>
+      <w:r>
+        <w:t>Backed by an extensive library</w:t>
       </w:r>
       <w:r>
         <w:t>,</w:t>
@@ -6964,6 +7052,7 @@
       <w:r>
         <w:t>nt and prototyping.</w:t>
       </w:r>
+      <w:proofErr w:type="gramEnd"/>
     </w:p>
     <w:p>
       <w:pPr>
@@ -7043,7 +7132,6 @@
         <w:ind w:firstLine="0"/>
       </w:pPr>
       <w:r>
-        <w:lastRenderedPageBreak/>
         <w:pict w14:anchorId="26204AB4">
           <v:shapetype id="_x0000_t202" coordsize="21600,21600" o:spt="202" path="m,l,21600r21600,l21600,xe">
             <v:stroke joinstyle="miter"/>
@@ -8273,6 +8361,7 @@
       <w:pPr>
         <w:pStyle w:val="Figure"/>
       </w:pPr>
+      <w:proofErr w:type="gramStart"/>
       <w:r>
         <w:t>Fig</w:t>
       </w:r>
@@ -8283,7 +8372,11 @@
         <w:t xml:space="preserve"> 1</w:t>
       </w:r>
       <w:r>
-        <w:t xml:space="preserve">. </w:t>
+        <w:t>.</w:t>
+      </w:r>
+      <w:proofErr w:type="gramEnd"/>
+      <w:r>
+        <w:t xml:space="preserve"> </w:t>
       </w:r>
       <w:r>
         <w:t>Histogram of commits from all 13 projects by size</w:t>
@@ -8324,6 +8417,7 @@
           <w:b/>
         </w:rPr>
       </w:pPr>
+      <w:proofErr w:type="gramStart"/>
       <w:r>
         <w:rPr>
           <w:rStyle w:val="Strong"/>
@@ -8343,7 +8437,15 @@
           <w:rStyle w:val="Strong"/>
           <w:b/>
         </w:rPr>
-        <w:t xml:space="preserve"> 2. </w:t>
+        <w:t xml:space="preserve"> 2.</w:t>
+      </w:r>
+      <w:proofErr w:type="gramEnd"/>
+      <w:r>
+        <w:rPr>
+          <w:rStyle w:val="Strong"/>
+          <w:b/>
+        </w:rPr>
+        <w:t xml:space="preserve"> </w:t>
       </w:r>
       <w:r>
         <w:rPr>
@@ -9476,13 +9578,33 @@
         <w:t xml:space="preserve">The average size of commits </w:t>
       </w:r>
       <w:r>
-        <w:t xml:space="preserve">for each of the 13 open source project separated by size categories are shown in </w:t>
+        <w:t xml:space="preserve">for each of the </w:t>
+      </w:r>
+      <w:r>
+        <w:t>thirteen</w:t>
+      </w:r>
+      <w:r>
+        <w:t xml:space="preserve"> open source project separated by categories </w:t>
+      </w:r>
+      <w:r>
+        <w:t>is</w:t>
+      </w:r>
+      <w:r>
+        <w:t xml:space="preserve"> shown in </w:t>
       </w:r>
       <w:r>
         <w:t>Table 3 and Figure 1</w:t>
       </w:r>
       <w:r>
-        <w:t xml:space="preserve">. Aggregating all open source projects studied, 23% of the lines of code modified, 12% of files modified, and 23% of hunks modified were classified as large or extra-large. With the exception of the files modified, all other commit size metrics examined contained over 20% of larger commits. Based on these results, large commits are still a common occurrence, </w:t>
+        <w:t xml:space="preserve">. Aggregating all open source projects studied, 23% of the lines of code modified, </w:t>
+      </w:r>
+      <w:proofErr w:type="gramStart"/>
+      <w:r>
+        <w:t>12</w:t>
+      </w:r>
+      <w:proofErr w:type="gramEnd"/>
+      <w:r>
+        <w:t xml:space="preserve">% of files modified, and 23% of hunks modified were classified as large or extra-large. With the exception of the files modified, all other commit size metrics examined contained over 20% of larger commits. Based on these results, large commits are still a common occurrence, </w:t>
       </w:r>
       <w:r>
         <w:t xml:space="preserve">given even when using </w:t>
@@ -9530,11 +9652,16 @@
         <w:spacing w:after="0"/>
       </w:pPr>
       <w:r>
-        <w:t>In order to determine relationships between characteristics, the correlation coefficient is calculated between each metric. The correlation c</w:t>
+        <w:t xml:space="preserve">In order to determine relationships between characteristics, the correlation coefficient is calculated between each metric. The correlation </w:t>
+      </w:r>
+      <w:proofErr w:type="gramStart"/>
+      <w:r>
+        <w:t>c</w:t>
       </w:r>
       <w:r>
         <w:t xml:space="preserve">oefficient </w:t>
       </w:r>
+      <w:proofErr w:type="gramEnd"/>
       <m:oMath>
         <m:r>
           <w:rPr>
@@ -9553,8 +9680,13 @@
         <w:t>increases</w:t>
       </w:r>
       <w:r>
-        <w:t xml:space="preserve">. The closer the coefficient is to +1 or -1, the stronger the relationship. When </w:t>
-      </w:r>
+        <w:t xml:space="preserve">. The closer the coefficient is to +1 or -1, the stronger the relationship. </w:t>
+      </w:r>
+      <w:proofErr w:type="gramStart"/>
+      <w:r>
+        <w:t xml:space="preserve">When </w:t>
+      </w:r>
+      <w:proofErr w:type="gramEnd"/>
       <m:oMath>
         <m:r>
           <w:rPr>
@@ -9982,8 +10114,13 @@
         <w:pStyle w:val="NormalText"/>
       </w:pPr>
       <w:r>
-        <w:t xml:space="preserve">The coefficient of determination, </w:t>
-      </w:r>
+        <w:t>The coefficient of determination</w:t>
+      </w:r>
+      <w:proofErr w:type="gramStart"/>
+      <w:r>
+        <w:t xml:space="preserve">, </w:t>
+      </w:r>
+      <w:proofErr w:type="gramEnd"/>
       <m:oMath>
         <m:r>
           <w:rPr>
@@ -9993,8 +10130,13 @@
         </m:r>
       </m:oMath>
       <w:r>
-        <w:t xml:space="preserve">, is a statistical calculation that indicates how well the relationship between variables fits into a linear regression model, ranging [0, 1]. It measures the strength of the correlation between variables. For example, if </w:t>
-      </w:r>
+        <w:t xml:space="preserve">, is a statistical calculation that indicates how well the relationship between variables fits into a linear regression model, ranging [0, 1]. It measures the strength of the correlation between variables. For example, </w:t>
+      </w:r>
+      <w:proofErr w:type="gramStart"/>
+      <w:r>
+        <w:t xml:space="preserve">if </w:t>
+      </w:r>
+      <w:proofErr w:type="gramEnd"/>
       <m:oMath>
         <m:r>
           <w:rPr>
@@ -17411,6 +17553,7 @@
           </v:shape>
         </w:pict>
       </w:r>
+      <w:proofErr w:type="gramStart"/>
       <w:r>
         <w:t xml:space="preserve">Table </w:t>
       </w:r>
@@ -17418,7 +17561,15 @@
         <w:t>5</w:t>
       </w:r>
       <w:r>
-        <w:t xml:space="preserve">. Correlation coefficient, </w:t>
+        <w:t>.</w:t>
+      </w:r>
+      <w:proofErr w:type="gramEnd"/>
+      <w:r>
+        <w:t xml:space="preserve"> </w:t>
+      </w:r>
+      <w:proofErr w:type="gramStart"/>
+      <w:r>
+        <w:t xml:space="preserve">Correlation coefficient, </w:t>
       </w:r>
       <w:r>
         <w:rPr>
@@ -17448,20 +17599,26 @@
         </w:rPr>
         <w:t>, as calculated for all projects.</w:t>
       </w:r>
+      <w:proofErr w:type="gramEnd"/>
     </w:p>
     <w:p>
       <w:pPr>
         <w:pStyle w:val="NormalText"/>
       </w:pPr>
       <w:r>
-        <w:lastRenderedPageBreak/>
         <w:t>The correlation coefficient and coefficient of determinat</w:t>
       </w:r>
       <w:r>
         <w:t>ion for gcc are shown in Table 5</w:t>
       </w:r>
       <w:r>
-        <w:t xml:space="preserve">. As can be seen, all correlation coefficients </w:t>
+        <w:t xml:space="preserve">. </w:t>
+      </w:r>
+      <w:r>
+        <w:t>It can be seen that</w:t>
+      </w:r>
+      <w:r>
+        <w:t xml:space="preserve"> all correlation coefficients </w:t>
       </w:r>
       <w:r>
         <w:t xml:space="preserve">for </w:t>
@@ -17558,11 +17715,7 @@
         <w:t>relation between files and hunks</w:t>
       </w:r>
       <w:r>
-        <w:t xml:space="preserve">. One </w:t>
-      </w:r>
-      <w:r>
-        <w:lastRenderedPageBreak/>
-        <w:t>such explanation is that</w:t>
+        <w:t>. One such explanation is that</w:t>
       </w:r>
       <w:r>
         <w:t xml:space="preserve"> Python has </w:t>
@@ -17589,7 +17742,19 @@
         <w:t xml:space="preserve"> code</w:t>
       </w:r>
       <w:r>
-        <w:t xml:space="preserve">base which require minimal architectural changes. This leads to the assumption that only small maintenance related changes are the focus of a majority of the commits. An alternative interpretation of the results </w:t>
+        <w:t xml:space="preserve">base </w:t>
+      </w:r>
+      <w:r>
+        <w:t xml:space="preserve">which may require </w:t>
+      </w:r>
+      <w:r>
+        <w:t xml:space="preserve">minimal architectural changes. This leads to the assumption that only small maintenance related changes are the focus of a majority of the commits. </w:t>
+      </w:r>
+      <w:r>
+        <w:t>Another possible explanation</w:t>
+      </w:r>
+      <w:r>
+        <w:t xml:space="preserve"> of the results </w:t>
       </w:r>
       <w:r>
         <w:t>could be associated with a work</w:t>
@@ -18856,7 +19021,15 @@
         <w:t>, shown in Table 8,</w:t>
       </w:r>
       <w:r>
-        <w:t xml:space="preserve"> could have skewed the results of the correlation calculations because only 16% of the number of files modified in a commit were categorized as large or extra-large, where as 38% of the number of lines of code modified in a commit were categorized </w:t>
+        <w:t xml:space="preserve"> could have skewed the results of the correlation calculations because only 16% of the </w:t>
+      </w:r>
+      <w:proofErr w:type="gramStart"/>
+      <w:r>
+        <w:t>number of files modified in a commit were</w:t>
+      </w:r>
+      <w:proofErr w:type="gramEnd"/>
+      <w:r>
+        <w:t xml:space="preserve"> categorized as large or extra-large, where as 38% of the number of lines of code modified in a commit were categorized </w:t>
       </w:r>
       <w:r>
         <w:t>as such</w:t>
@@ -18877,7 +19050,19 @@
         <w:t xml:space="preserve">set </w:t>
       </w:r>
       <w:r>
-        <w:t>as primary objectives, it stands to reason that additional feature additions and architectural modifications would be more frequent in order to maintain relevance among the application’s user base. These changes translate to multiple line modifications mostly centralized to, or at least built on top of, a given module’s file containing the functionality.</w:t>
+        <w:t>as primary objectives, it stands to reason that additional feature</w:t>
+      </w:r>
+      <w:r>
+        <w:t>s</w:t>
+      </w:r>
+      <w:r>
+        <w:t xml:space="preserve"> and architectural modifications would be more frequent in order to maintain relevance among the application’s user base. These changes translate to multiple line modifications mostly centralized to, or at least b</w:t>
+      </w:r>
+      <w:r>
+        <w:t>uilt on top of, a given module</w:t>
+      </w:r>
+      <w:r>
+        <w:t xml:space="preserve"> file containing the functionality.</w:t>
       </w:r>
     </w:p>
     <w:p>
@@ -18943,7 +19128,19 @@
         <w:t xml:space="preserve">to Python that were </w:t>
       </w:r>
       <w:r>
-        <w:t xml:space="preserve">classified as extra-small and small were 71% and 23% respectively when measuring based on files modified. However, only 32% and 43% of commits were classified </w:t>
+        <w:t xml:space="preserve">classified as extra-small and small </w:t>
+      </w:r>
+      <w:proofErr w:type="gramStart"/>
+      <w:r>
+        <w:t>were</w:t>
+      </w:r>
+      <w:proofErr w:type="gramEnd"/>
+      <w:r>
+        <w:t xml:space="preserve"> 71% and 23% respectively when measuring based on files modified. </w:t>
+      </w:r>
+      <w:proofErr w:type="gramStart"/>
+      <w:r>
+        <w:t xml:space="preserve">However, only 32% and 43% of commits were classified </w:t>
       </w:r>
       <w:r>
         <w:t xml:space="preserve">as such </w:t>
@@ -18952,7 +19149,11 @@
         <w:t>as</w:t>
       </w:r>
       <w:r>
-        <w:t xml:space="preserve"> when measuring based on lines modified. </w:t>
+        <w:t xml:space="preserve"> when measuring based on lines modified.</w:t>
+      </w:r>
+      <w:proofErr w:type="gramEnd"/>
+      <w:r>
+        <w:t xml:space="preserve"> </w:t>
       </w:r>
     </w:p>
     <w:p>
@@ -18994,13 +19195,37 @@
         <w:t xml:space="preserve">moderate to very strong </w:t>
       </w:r>
       <w:r>
-        <w:t>positive correlation between all characteristics examined during the study. The number of lines of code changed and the number of hunks modified had the strongest correlation across projects. The number of files and hunks modified had the next to strongest correlation, while the number of files and lines of code c</w:t>
+        <w:t xml:space="preserve">positive correlation between all characteristics examined during the study. The number of lines of code changed and the number of hunks modified had the strongest correlation </w:t>
+      </w:r>
+      <w:r>
+        <w:t>across all of the projects</w:t>
+      </w:r>
+      <w:r>
+        <w:t>. The number of files and hunks modified had the next to strongest correlation, while the number of files and lines of code c</w:t>
       </w:r>
       <w:r>
         <w:t>hanged per commit had the weakest correlation,</w:t>
       </w:r>
       <w:r>
-        <w:t xml:space="preserve"> but still moderate to strong correlations between characteristics.</w:t>
+        <w:t xml:space="preserve"> </w:t>
+      </w:r>
+      <w:r>
+        <w:t xml:space="preserve">though </w:t>
+      </w:r>
+      <w:r>
+        <w:t xml:space="preserve">still </w:t>
+      </w:r>
+      <w:r>
+        <w:t>exhibited a moderate to strong correlation</w:t>
+      </w:r>
+      <w:r>
+        <w:t xml:space="preserve"> between </w:t>
+      </w:r>
+      <w:r>
+        <w:t xml:space="preserve">the </w:t>
+      </w:r>
+      <w:r>
+        <w:t>characteristics.</w:t>
       </w:r>
     </w:p>
     <w:p>
@@ -19025,10 +19250,13 @@
         <w:t xml:space="preserve"> human error during development and data collection. In addition, the number of commits per project varied slightly </w:t>
       </w:r>
       <w:r>
+        <w:t xml:space="preserve">when </w:t>
+      </w:r>
+      <w:r>
         <w:t>compared to</w:t>
       </w:r>
       <w:r>
-        <w:t xml:space="preserve"> when the </w:t>
+        <w:t xml:space="preserve"> the </w:t>
       </w:r>
       <w:proofErr w:type="spellStart"/>
       <w:r>
@@ -19063,7 +19291,7 @@
         <w:fldChar w:fldCharType="end"/>
       </w:r>
       <w:r>
-        <w:t xml:space="preserve"> was published due to new releases and bug fixes since publication. The additional data keeps the study up to date, but could </w:t>
+        <w:t xml:space="preserve"> due to new releases and bug fixes since publication. The additional data keeps the study up to date, but could </w:t>
       </w:r>
       <w:r>
         <w:t>cause</w:t>
@@ -19087,7 +19315,13 @@
         <w:t>.</w:t>
       </w:r>
       <w:r>
-        <w:t xml:space="preserve"> Our tool is also missing various commits from thrown exceptions rooted in pygit2’s library calls. The exceptions are ignored and the commit is skipped over, though limited data is lost.</w:t>
+        <w:t xml:space="preserve"> Our tool is also missing various commits from thrown exceptions rooted in pygit2’s library calls. The exceptions are ignored and the commit is skipped over, though </w:t>
+      </w:r>
+      <w:r>
+        <w:t>only a small amount of data</w:t>
+      </w:r>
+      <w:r>
+        <w:t xml:space="preserve"> is lost.</w:t>
       </w:r>
     </w:p>
     <w:p>
@@ -19139,17 +19373,18 @@
         <w:t>features</w:t>
       </w:r>
       <w:r>
-        <w:t xml:space="preserve">. For example, the projects developed using the SVN version control system commit changes use the SVN commit. Projects developed using Git follow the commit-push workflow, where a developer’s changes are committed to his local repository, then the aggregate of all commits are pushed to the central repository. In this way, Git encourages smaller </w:t>
+        <w:t xml:space="preserve">. </w:t>
+      </w:r>
+      <w:bookmarkStart w:id="1" w:name="_GoBack"/>
+      <w:bookmarkEnd w:id="1"/>
+      <w:r>
+        <w:t xml:space="preserve">Projects developed using Git follow the commit-push workflow, where a developer’s changes are committed to his local repository, then the aggregate of all commits are pushed to the central repository. In this way, Git encourages smaller </w:t>
       </w:r>
       <w:r>
         <w:t>changes, which</w:t>
       </w:r>
       <w:r>
-        <w:t xml:space="preserve"> can then be pushed as a larger change, whereas SVN changes are possibly equivalent to the size of Git pushes. Therefore, </w:t>
-      </w:r>
-      <w:r>
-        <w:lastRenderedPageBreak/>
-        <w:t xml:space="preserve">those </w:t>
+        <w:t xml:space="preserve"> can then be pushed as a larger change, whereas SVN changes are possibly equivalent to the size of Git pushes. Therefore, those </w:t>
       </w:r>
       <w:r>
         <w:t>projects, which were originally developed using SVN and later merged to Git,</w:t>
@@ -19246,7 +19481,15 @@
         <w:t>faster</w:t>
       </w:r>
       <w:r>
-        <w:t>, more memory efficient, and capable of performing similar and additional commit size metric calculations on a large number of repositories.</w:t>
+        <w:t xml:space="preserve">, more memory </w:t>
+      </w:r>
+      <w:proofErr w:type="gramStart"/>
+      <w:r>
+        <w:t>efficient,</w:t>
+      </w:r>
+      <w:proofErr w:type="gramEnd"/>
+      <w:r>
+        <w:t xml:space="preserve"> and capable of performing similar and additional commit size metric calculations on a large number of repositories.</w:t>
       </w:r>
     </w:p>
     <w:p>
@@ -19272,7 +19515,15 @@
         <w:t>development of</w:t>
       </w:r>
       <w:r>
-        <w:t xml:space="preserve"> an automated commit splicing tool that will recognize a large commit based on various size metrics and splice it into one or more smaller, logically structured commits. Such a tool would ameliorate the software development process, especially given our findings.</w:t>
+        <w:t xml:space="preserve"> an automated commit splicing tool that will recognize a large commit based on various size metrics and splice it into one or </w:t>
+      </w:r>
+      <w:proofErr w:type="gramStart"/>
+      <w:r>
+        <w:t>more smaller</w:t>
+      </w:r>
+      <w:proofErr w:type="gramEnd"/>
+      <w:r>
+        <w:t>, logically structured commits. Such a tool would ameliorate the software development process, especially given our findings.</w:t>
       </w:r>
     </w:p>
     <w:p>
@@ -19405,7 +19656,6 @@
         <w:t xml:space="preserve">small, </w:t>
       </w:r>
       <w:r>
-        <w:lastRenderedPageBreak/>
         <w:t>small, medium, large, and extra-</w:t>
       </w:r>
       <w:r>
@@ -19806,34 +20056,6 @@
           <w:numId w:val="0"/>
         </w:numPr>
         <w:spacing w:after="80"/>
-      </w:pPr>
-      <w:r>
-        <w:fldChar w:fldCharType="end"/>
-      </w:r>
-      <w:r>
-        <w:br w:type="page"/>
-      </w:r>
-      <w:bookmarkStart w:id="1" w:name="_GoBack"/>
-      <w:bookmarkEnd w:id="1"/>
-    </w:p>
-    <w:p>
-      <w:pPr>
-        <w:pStyle w:val="references"/>
-        <w:numPr>
-          <w:ilvl w:val="0"/>
-          <w:numId w:val="0"/>
-        </w:numPr>
-      </w:pPr>
-    </w:p>
-    <w:p>
-      <w:pPr>
-        <w:pStyle w:val="references"/>
-        <w:numPr>
-          <w:ilvl w:val="0"/>
-          <w:numId w:val="0"/>
-        </w:numPr>
-        <w:ind w:left="360"/>
-        <w:jc w:val="left"/>
         <w:sectPr>
           <w:type w:val="continuous"/>
           <w:pgSz w:w="12240" w:h="15840" w:code="1"/>
@@ -19842,13 +20064,18 @@
           <w:docGrid w:linePitch="360"/>
         </w:sectPr>
       </w:pPr>
+      <w:r>
+        <w:fldChar w:fldCharType="end"/>
+      </w:r>
+      <w:r>
+        <w:br w:type="page"/>
+      </w:r>
     </w:p>
     <w:p>
       <w:pPr>
         <w:pStyle w:val="Heading5"/>
       </w:pPr>
       <w:r>
-        <w:lastRenderedPageBreak/>
         <w:t>Apendix</w:t>
       </w:r>
     </w:p>
@@ -21106,11 +21333,16 @@
       <w:pPr>
         <w:pStyle w:val="Figure"/>
       </w:pPr>
+      <w:proofErr w:type="gramStart"/>
       <w:r>
         <w:t>Table 10</w:t>
       </w:r>
       <w:r>
-        <w:t xml:space="preserve">. </w:t>
+        <w:t>.</w:t>
+      </w:r>
+      <w:proofErr w:type="gramEnd"/>
+      <w:r>
+        <w:t xml:space="preserve"> </w:t>
       </w:r>
       <w:r>
         <w:rPr>
@@ -22336,6 +22568,7 @@
       <w:pPr>
         <w:pStyle w:val="Figure"/>
       </w:pPr>
+      <w:proofErr w:type="gramStart"/>
       <w:r>
         <w:t>Table 1</w:t>
       </w:r>
@@ -22343,7 +22576,11 @@
         <w:t>1</w:t>
       </w:r>
       <w:r>
-        <w:t xml:space="preserve">. </w:t>
+        <w:t>.</w:t>
+      </w:r>
+      <w:proofErr w:type="gramEnd"/>
+      <w:r>
+        <w:t xml:space="preserve"> </w:t>
       </w:r>
       <w:r>
         <w:rPr>
@@ -23570,11 +23807,16 @@
       <w:pPr>
         <w:pStyle w:val="Figure"/>
       </w:pPr>
+      <w:proofErr w:type="gramStart"/>
       <w:r>
         <w:t>Table 12</w:t>
       </w:r>
       <w:r>
-        <w:t xml:space="preserve">. </w:t>
+        <w:t>.</w:t>
+      </w:r>
+      <w:proofErr w:type="gramEnd"/>
+      <w:r>
+        <w:t xml:space="preserve"> </w:t>
       </w:r>
       <w:r>
         <w:rPr>
@@ -24800,6 +25042,7 @@
       <w:pPr>
         <w:pStyle w:val="Figure"/>
       </w:pPr>
+      <w:proofErr w:type="gramStart"/>
       <w:r>
         <w:t>Table 1</w:t>
       </w:r>
@@ -24807,7 +25050,11 @@
         <w:t>3</w:t>
       </w:r>
       <w:r>
-        <w:t xml:space="preserve">. </w:t>
+        <w:t>.</w:t>
+      </w:r>
+      <w:proofErr w:type="gramEnd"/>
+      <w:r>
+        <w:t xml:space="preserve"> </w:t>
       </w:r>
       <w:r>
         <w:rPr>
@@ -26033,6 +26280,7 @@
       <w:pPr>
         <w:pStyle w:val="Figure"/>
       </w:pPr>
+      <w:proofErr w:type="gramStart"/>
       <w:r>
         <w:t>Table 1</w:t>
       </w:r>
@@ -26040,7 +26288,11 @@
         <w:t>4</w:t>
       </w:r>
       <w:r>
-        <w:t xml:space="preserve">. </w:t>
+        <w:t>.</w:t>
+      </w:r>
+      <w:proofErr w:type="gramEnd"/>
+      <w:r>
+        <w:t xml:space="preserve"> </w:t>
       </w:r>
       <w:r>
         <w:rPr>
@@ -27266,6 +27518,7 @@
       <w:pPr>
         <w:pStyle w:val="Figure"/>
       </w:pPr>
+      <w:proofErr w:type="gramStart"/>
       <w:r>
         <w:t>Table 1</w:t>
       </w:r>
@@ -27273,7 +27526,11 @@
         <w:t>5</w:t>
       </w:r>
       <w:r>
-        <w:t xml:space="preserve">. </w:t>
+        <w:t>.</w:t>
+      </w:r>
+      <w:proofErr w:type="gramEnd"/>
+      <w:r>
+        <w:t xml:space="preserve"> </w:t>
       </w:r>
       <w:r>
         <w:rPr>
@@ -28499,11 +28756,16 @@
       <w:pPr>
         <w:pStyle w:val="Figure"/>
       </w:pPr>
+      <w:proofErr w:type="gramStart"/>
       <w:r>
         <w:t>Table 15</w:t>
       </w:r>
       <w:r>
-        <w:t xml:space="preserve">. </w:t>
+        <w:t>.</w:t>
+      </w:r>
+      <w:proofErr w:type="gramEnd"/>
+      <w:r>
+        <w:t xml:space="preserve"> </w:t>
       </w:r>
       <w:proofErr w:type="gramStart"/>
       <w:r>
@@ -29735,11 +29997,16 @@
           <w:docGrid w:linePitch="360"/>
         </w:sectPr>
       </w:pPr>
+      <w:proofErr w:type="gramStart"/>
       <w:r>
         <w:t>Table 16</w:t>
       </w:r>
       <w:r>
-        <w:t xml:space="preserve">. </w:t>
+        <w:t>.</w:t>
+      </w:r>
+      <w:proofErr w:type="gramEnd"/>
+      <w:r>
+        <w:t xml:space="preserve"> </w:t>
       </w:r>
       <w:proofErr w:type="gramStart"/>
       <w:r>
@@ -33759,11 +34026,11 @@
         </c:dLbls>
         <c:gapWidth val="50"/>
         <c:overlap val="-50"/>
-        <c:axId val="50519424"/>
-        <c:axId val="58279040"/>
+        <c:axId val="63692160"/>
+        <c:axId val="64107648"/>
       </c:barChart>
       <c:catAx>
-        <c:axId val="50519424"/>
+        <c:axId val="63692160"/>
         <c:scaling>
           <c:orientation val="minMax"/>
         </c:scaling>
@@ -33780,7 +34047,7 @@
             <a:bevel/>
           </a:ln>
         </c:spPr>
-        <c:crossAx val="58279040"/>
+        <c:crossAx val="64107648"/>
         <c:crosses val="autoZero"/>
         <c:auto val="1"/>
         <c:lblAlgn val="ctr"/>
@@ -33788,7 +34055,7 @@
         <c:noMultiLvlLbl val="0"/>
       </c:catAx>
       <c:valAx>
-        <c:axId val="58279040"/>
+        <c:axId val="64107648"/>
         <c:scaling>
           <c:orientation val="minMax"/>
         </c:scaling>
@@ -33807,7 +34074,7 @@
             <a:headEnd type="none"/>
           </a:ln>
         </c:spPr>
-        <c:crossAx val="50519424"/>
+        <c:crossAx val="63692160"/>
         <c:crosses val="autoZero"/>
         <c:crossBetween val="between"/>
       </c:valAx>
@@ -34141,11 +34408,11 @@
         </c:dLbls>
         <c:gapWidth val="50"/>
         <c:overlap val="-50"/>
-        <c:axId val="58307328"/>
-        <c:axId val="58310016"/>
+        <c:axId val="64125184"/>
+        <c:axId val="64152704"/>
       </c:barChart>
       <c:catAx>
-        <c:axId val="58307328"/>
+        <c:axId val="64125184"/>
         <c:scaling>
           <c:orientation val="minMax"/>
         </c:scaling>
@@ -34162,7 +34429,7 @@
             <a:bevel/>
           </a:ln>
         </c:spPr>
-        <c:crossAx val="58310016"/>
+        <c:crossAx val="64152704"/>
         <c:crosses val="autoZero"/>
         <c:auto val="1"/>
         <c:lblAlgn val="ctr"/>
@@ -34170,7 +34437,7 @@
         <c:noMultiLvlLbl val="0"/>
       </c:catAx>
       <c:valAx>
-        <c:axId val="58310016"/>
+        <c:axId val="64152704"/>
         <c:scaling>
           <c:orientation val="minMax"/>
         </c:scaling>
@@ -34188,7 +34455,7 @@
             <a:bevel/>
           </a:ln>
         </c:spPr>
-        <c:crossAx val="58307328"/>
+        <c:crossAx val="64125184"/>
         <c:crosses val="autoZero"/>
         <c:crossBetween val="between"/>
       </c:valAx>
@@ -34525,7 +34792,7 @@
 </file>
 
 <file path=customXml/itemProps1.xml><?xml version="1.0" encoding="utf-8"?>
-<ds:datastoreItem xmlns:ds="http://schemas.openxmlformats.org/officeDocument/2006/customXml" ds:itemID="{7E6411C8-8C1E-4EFB-905C-2DD3568B8518}">
+<ds:datastoreItem xmlns:ds="http://schemas.openxmlformats.org/officeDocument/2006/customXml" ds:itemID="{B9828C58-5F4C-47B3-B329-4EF3BEC10121}">
   <ds:schemaRefs>
     <ds:schemaRef ds:uri="http://schemas.openxmlformats.org/officeDocument/2006/bibliography"/>
   </ds:schemaRefs>

</xml_diff>

<commit_message>
Fix last page spacing
</commit_message>
<xml_diff>
--- a/paper/paper.docx
+++ b/paper/paper.docx
@@ -1,6 +1,6 @@
 
 <file path=word/document.xml><?xml version="1.0" encoding="utf-8"?>
-<w:document xmlns:wpc="http://schemas.microsoft.com/office/word/2010/wordprocessingCanvas" xmlns:mo="http://schemas.microsoft.com/office/mac/office/2008/main" xmlns:mc="http://schemas.openxmlformats.org/markup-compatibility/2006" xmlns:mv="urn:schemas-microsoft-com:mac:vml" xmlns:o="urn:schemas-microsoft-com:office:office" xmlns:r="http://schemas.openxmlformats.org/officeDocument/2006/relationships" xmlns:m="http://schemas.openxmlformats.org/officeDocument/2006/math" xmlns:v="urn:schemas-microsoft-com:vml" xmlns:wp14="http://schemas.microsoft.com/office/word/2010/wordprocessingDrawing" xmlns:wp="http://schemas.openxmlformats.org/drawingml/2006/wordprocessingDrawing" xmlns:w10="urn:schemas-microsoft-com:office:word" xmlns:w="http://schemas.openxmlformats.org/wordprocessingml/2006/main" xmlns:w14="http://schemas.microsoft.com/office/word/2010/wordml" xmlns:wpg="http://schemas.microsoft.com/office/word/2010/wordprocessingGroup" xmlns:wpi="http://schemas.microsoft.com/office/word/2010/wordprocessingInk" xmlns:wne="http://schemas.microsoft.com/office/word/2006/wordml" xmlns:wps="http://schemas.microsoft.com/office/word/2010/wordprocessingShape" mc:Ignorable="w14 wp14 mv">
+<w:document xmlns:wpc="http://schemas.microsoft.com/office/word/2010/wordprocessingCanvas" xmlns:mc="http://schemas.openxmlformats.org/markup-compatibility/2006" xmlns:o="urn:schemas-microsoft-com:office:office" xmlns:r="http://schemas.openxmlformats.org/officeDocument/2006/relationships" xmlns:m="http://schemas.openxmlformats.org/officeDocument/2006/math" xmlns:v="urn:schemas-microsoft-com:vml" xmlns:wp14="http://schemas.microsoft.com/office/word/2010/wordprocessingDrawing" xmlns:wp="http://schemas.openxmlformats.org/drawingml/2006/wordprocessingDrawing" xmlns:w10="urn:schemas-microsoft-com:office:word" xmlns:w="http://schemas.openxmlformats.org/wordprocessingml/2006/main" xmlns:w14="http://schemas.microsoft.com/office/word/2010/wordml" xmlns:wpg="http://schemas.microsoft.com/office/word/2010/wordprocessingGroup" xmlns:wpi="http://schemas.microsoft.com/office/word/2010/wordprocessingInk" xmlns:wne="http://schemas.microsoft.com/office/word/2006/wordml" xmlns:wps="http://schemas.microsoft.com/office/word/2010/wordprocessingShape" mc:Ignorable="w14 wp14">
   <w:body>
     <w:p>
       <w:pPr>
@@ -673,7 +673,15 @@
         <w:t xml:space="preserve"> </w:t>
       </w:r>
       <w:r>
-        <w:t xml:space="preserve">The measure of hunks lie between these two levels. </w:t>
+        <w:t xml:space="preserve">The </w:t>
+      </w:r>
+      <w:proofErr w:type="gramStart"/>
+      <w:r>
+        <w:t>measure of hunks lie</w:t>
+      </w:r>
+      <w:proofErr w:type="gramEnd"/>
+      <w:r>
+        <w:t xml:space="preserve"> between these two levels. </w:t>
       </w:r>
       <w:r>
         <w:t xml:space="preserve">A hunk is a </w:t>
@@ -1154,7 +1162,7 @@
         <w:fldChar w:fldCharType="end"/>
       </w:r>
       <w:r>
-        <w:t>, then created a machine learning tool to automatically classify the ch</w:t>
+        <w:t>, then created a machine learning tool to automatically classify the large ch</w:t>
       </w:r>
       <w:r>
         <w:t>anges based on commit messages.</w:t>
@@ -1272,31 +1280,7 @@
         <w:rPr>
           <w:rFonts w:eastAsia="Times New Roman"/>
         </w:rPr>
-        <w:t xml:space="preserve"> with respect to the amount</w:t>
-      </w:r>
-      <w:r>
-        <w:rPr>
-          <w:rFonts w:eastAsia="Times New Roman"/>
-        </w:rPr>
-        <w:t xml:space="preserve"> of changes made to the system </w:t>
-      </w:r>
-      <w:r>
-        <w:rPr>
-          <w:rFonts w:eastAsia="Times New Roman"/>
-        </w:rPr>
-        <w:t xml:space="preserve">or module, while also respecting the cohesive properties of the </w:t>
-      </w:r>
-      <w:r>
-        <w:rPr>
-          <w:rFonts w:eastAsia="Times New Roman"/>
-        </w:rPr>
-        <w:t>system</w:t>
-      </w:r>
-      <w:r>
-        <w:rPr>
-          <w:rFonts w:eastAsia="Times New Roman"/>
-        </w:rPr>
-        <w:t>. Each size metric was separated int</w:t>
+        <w:t xml:space="preserve"> with respect to the amount of changes made to the system, component, or module, while also respecting the cohesive properties of the system or module. Each size metric was separated int</w:t>
       </w:r>
       <w:r>
         <w:rPr>
@@ -1308,7 +1292,7 @@
         <w:rPr>
           <w:rFonts w:eastAsia="Times New Roman"/>
         </w:rPr>
-        <w:t xml:space="preserve">arge. After all commits had been categorized, a correlation coefficient was calculated for lines and hunks, files and hunks, and files and lines. </w:t>
+        <w:t xml:space="preserve">arge. After all commits had been categorized, a linear correlation coefficient was calculated for lines and hunks, files and hunks, and files and lines. </w:t>
       </w:r>
       <w:r>
         <w:rPr>
@@ -1332,25 +1316,20 @@
         <w:rPr>
           <w:rFonts w:eastAsia="Times New Roman"/>
         </w:rPr>
-        <w:t xml:space="preserve"> measures, a substantial co-relationship was found between line and hunk measures. As opposed to SVN, our paper aims to replicate this study using Git. In addition, </w:t>
+        <w:t xml:space="preserve"> measures, a substantial co-relationship was found between line and hunk measures. As opposed to SVN, our paper aims to replicate this study using Git. In addition, Abdulkareem Alali et al also examined the vocabulary</w:t>
       </w:r>
       <w:r>
         <w:rPr>
           <w:rFonts w:eastAsia="Times New Roman"/>
         </w:rPr>
-        <w:t>this study</w:t>
+        <w:t xml:space="preserve"> of the </w:t>
       </w:r>
       <w:r>
         <w:rPr>
           <w:rFonts w:eastAsia="Times New Roman"/>
         </w:rPr>
-        <w:t xml:space="preserve"> also examined the vocabulary</w:t>
-      </w:r>
-      <w:r>
-        <w:rPr>
-          <w:rFonts w:eastAsia="Times New Roman"/>
-        </w:rPr>
-        <w:t xml:space="preserve"> of the commits</w:t>
+        <w:lastRenderedPageBreak/>
+        <w:t>commits</w:t>
       </w:r>
       <w:r>
         <w:rPr>
@@ -1406,7 +1385,6 @@
         <w:pStyle w:val="Heading1"/>
       </w:pPr>
       <w:r>
-        <w:lastRenderedPageBreak/>
         <w:t>Background</w:t>
       </w:r>
     </w:p>
@@ -1901,7 +1879,11 @@
         <w:t>’</w:t>
       </w:r>
       <w:r>
-        <w:t xml:space="preserve"> master branch. If working in a team environment, there will often only be one central repository </w:t>
+        <w:t xml:space="preserve"> master branch. If working in a team environment, </w:t>
+      </w:r>
+      <w:r>
+        <w:lastRenderedPageBreak/>
+        <w:t xml:space="preserve">there will often only be one central repository </w:t>
       </w:r>
       <w:r>
         <w:t>to which</w:t>
@@ -1919,7 +1901,6 @@
         <w:t xml:space="preserve">approach of </w:t>
       </w:r>
       <w:r>
-        <w:lastRenderedPageBreak/>
         <w:t>SVN</w:t>
       </w:r>
       <w:r>
@@ -2338,7 +2319,11 @@
         <w:t>. These values will be totaled separately per diff and group</w:t>
       </w:r>
       <w:r>
-        <w:t>ed into the categories of extra-</w:t>
+        <w:t xml:space="preserve">ed into the categories of </w:t>
+      </w:r>
+      <w:r>
+        <w:lastRenderedPageBreak/>
+        <w:t>extra-</w:t>
       </w:r>
       <w:r>
         <w:t xml:space="preserve">small, small, medium, large, and </w:t>
@@ -2355,7 +2340,6 @@
         <w:pStyle w:val="NormalText"/>
       </w:pPr>
       <w:r>
-        <w:lastRenderedPageBreak/>
         <w:t>With the amount of data in need of analysis, tool assistance would be an absolute necessity in order to compile the metrics for this study. The initial approach taken toward tooling was to avoid reinventing the whee</w:t>
       </w:r>
       <w:r>
@@ -2512,13 +2496,7 @@
         <w:t xml:space="preserve"> prototype</w:t>
       </w:r>
       <w:r>
-        <w:t>. Test repositories were hard coded into the application, and upon execution, the repositories were cloned from GitHub. Once a repository was downloaded, an array containing all of the commits, represented by cryptographic SHA</w:t>
-      </w:r>
-      <w:r>
-        <w:t>1</w:t>
-      </w:r>
-      <w:r>
-        <w:t xml:space="preserve"> hashes, was </w:t>
+        <w:t xml:space="preserve">. Test repositories were hard coded into the application, and upon execution, the repositories were cloned from GitHub. Once a repository was downloaded, an array containing all of the commits, represented by cryptographic SHA hashes, was </w:t>
       </w:r>
       <w:r>
         <w:t xml:space="preserve">initialized </w:t>
@@ -2616,7 +2594,11 @@
         <w:t>, ultimately causing forced process termination</w:t>
       </w:r>
       <w:r>
-        <w:t>. A</w:t>
+        <w:t xml:space="preserve">. </w:t>
+      </w:r>
+      <w:r>
+        <w:lastRenderedPageBreak/>
+        <w:t>A</w:t>
       </w:r>
       <w:r>
         <w:t>fter observing this limitation</w:t>
@@ -2630,7 +2612,6 @@
         <w:pStyle w:val="Heading2"/>
       </w:pPr>
       <w:r>
-        <w:lastRenderedPageBreak/>
         <w:t>Final Tool Design and Implementation</w:t>
       </w:r>
     </w:p>
@@ -2879,13 +2860,7 @@
         <w:t xml:space="preserve"> that represent each individual commit, and sorted from oldest to most recent. These hashes are run through a python sub process instance o</w:t>
       </w:r>
       <w:r>
-        <w:t xml:space="preserve">f the Git command line tool </w:t>
-      </w:r>
-      <w:r>
-        <w:t xml:space="preserve">in order </w:t>
-      </w:r>
-      <w:r>
-        <w:t>to run</w:t>
+        <w:t>f the Git command line tool to run</w:t>
       </w:r>
       <w:r>
         <w:t xml:space="preserve"> a </w:t>
@@ -2942,10 +2917,7 @@
         <w:pStyle w:val="NormalText"/>
       </w:pPr>
       <w:r>
-        <w:t>The c</w:t>
-      </w:r>
-      <w:r>
-        <w:t>ollection of hunks requires pygit2</w:t>
+        <w:t>Collection of hunks requires pygit2</w:t>
       </w:r>
       <w:r>
         <w:t>’s internal</w:t>
@@ -2960,19 +2932,7 @@
         <w:t xml:space="preserve"> accepts </w:t>
       </w:r>
       <w:r>
-        <w:t>the same two SHA</w:t>
-      </w:r>
-      <w:r>
-        <w:t>1</w:t>
-      </w:r>
-      <w:r>
-        <w:t xml:space="preserve"> </w:t>
-      </w:r>
-      <w:r>
-        <w:t>commit identifiers</w:t>
-      </w:r>
-      <w:r>
-        <w:t xml:space="preserve"> as the </w:t>
+        <w:t xml:space="preserve">the same two SHA hashes as the </w:t>
       </w:r>
       <w:proofErr w:type="spellStart"/>
       <w:r>
@@ -3003,7 +2963,11 @@
         <w:t>s</w:t>
       </w:r>
       <w:r>
-        <w:t xml:space="preserve"> to traverse the changed files to find all hunks within each file and collect the total number of hunks per commit diff calculation. Once all the totals are calculated, each metric </w:t>
+        <w:t xml:space="preserve"> to traverse the changed files to find all hunks within each file and collect the total number of hunks per </w:t>
+      </w:r>
+      <w:r>
+        <w:lastRenderedPageBreak/>
+        <w:t xml:space="preserve">commit diff calculation. Once all the totals for any given diff are calculated, each metric </w:t>
       </w:r>
       <w:r>
         <w:t xml:space="preserve">for </w:t>
@@ -3012,41 +2976,19 @@
         <w:t>changed</w:t>
       </w:r>
       <w:r>
-        <w:t xml:space="preserve"> files, hunks and lines of cod</w:t>
-      </w:r>
-      <w:r>
-        <w:t>e are then evaluated into extra-</w:t>
-      </w:r>
-      <w:r>
-        <w:t xml:space="preserve">small, small, </w:t>
-      </w:r>
-      <w:r>
-        <w:lastRenderedPageBreak/>
-        <w:t xml:space="preserve">medium, large, or extra-large categories based on their respective </w:t>
+        <w:t xml:space="preserve"> files, hunks and lines of code are then evaluated into extra small, small, medium, large, or extra-large categories based on their respective </w:t>
       </w:r>
       <w:r>
         <w:t xml:space="preserve">number </w:t>
       </w:r>
       <w:r>
-        <w:t>of occurrences. When the entire repository is processed</w:t>
-      </w:r>
-      <w:r>
-        <w:t>,</w:t>
-      </w:r>
-      <w:r>
-        <w:t xml:space="preserve"> the end result is a </w:t>
+        <w:t xml:space="preserve">of occurrences. When the entire repository is processed the end result is a </w:t>
       </w:r>
       <w:r>
         <w:t xml:space="preserve">text </w:t>
       </w:r>
       <w:r>
-        <w:t xml:space="preserve">file that contains a count </w:t>
-      </w:r>
-      <w:r>
-        <w:t xml:space="preserve">of </w:t>
-      </w:r>
-      <w:r>
-        <w:t xml:space="preserve">the total number of modified files, hunks, and lines that fall into the aforementioned categories. </w:t>
+        <w:t xml:space="preserve">file that contains a count the total number of modified files, hunks, and lines that fall into the aforementioned categories. </w:t>
       </w:r>
       <w:r>
         <w:t xml:space="preserve">These </w:t>
@@ -3070,19 +3012,7 @@
         <w:t xml:space="preserve">this </w:t>
       </w:r>
       <w:r>
-        <w:t xml:space="preserve">study. </w:t>
-      </w:r>
-      <w:r>
-        <w:t>The</w:t>
-      </w:r>
-      <w:r>
-        <w:t xml:space="preserve"> final revision of the tool was faster than the previous incarnations, </w:t>
-      </w:r>
-      <w:r>
-        <w:t xml:space="preserve">though </w:t>
-      </w:r>
-      <w:r>
-        <w:t xml:space="preserve">it still struggled with the same memory consumption issues of its predecessor on the FreeBSD repository. With this in mind, the authors determined that a higher performance language such as C or C++ would most likely be necessary to provide the maximum efficiency </w:t>
+        <w:t xml:space="preserve">study. While this final revision of the tool was faster than the previous incarnations, it still struggled with the same memory consumption issues of its predecessor on the FreeBSD repository. With this in mind, the authors determined that a higher performance language such as C or C++ would most likely be necessary to provide the maximum efficiency </w:t>
       </w:r>
       <w:r>
         <w:t>required</w:t>
@@ -3130,21 +3060,13 @@
         <w:t>thirteen</w:t>
       </w:r>
       <w:r>
-        <w:t xml:space="preserve"> open source software projects </w:t>
-      </w:r>
-      <w:r>
-        <w:t xml:space="preserve">that were cloned from </w:t>
-      </w:r>
-      <w:proofErr w:type="spellStart"/>
-      <w:r>
-        <w:t>GitHub</w:t>
-      </w:r>
-      <w:proofErr w:type="spellEnd"/>
-      <w:r>
-        <w:t xml:space="preserve">, each </w:t>
-      </w:r>
-      <w:r>
-        <w:t>with varying sizes and domains</w:t>
+        <w:t xml:space="preserve"> open source software projects with varying sizes and domains </w:t>
+      </w:r>
+      <w:r>
+        <w:t>that were cloned from Git</w:t>
+      </w:r>
+      <w:r>
+        <w:t>Hub</w:t>
       </w:r>
       <w:r>
         <w:t xml:space="preserve">. </w:t>
@@ -3241,10 +3163,7 @@
         <w:pStyle w:val="NormalText"/>
       </w:pPr>
       <w:r>
-        <w:t xml:space="preserve">Merges </w:t>
-      </w:r>
-      <w:r>
-        <w:t xml:space="preserve">were also taken into account during the commit </w:t>
+        <w:t xml:space="preserve">Merge commits were also taken into account during the commit </w:t>
       </w:r>
       <w:r>
         <w:t>measurements</w:t>
@@ -3259,16 +3178,7 @@
         <w:t xml:space="preserve">hunk </w:t>
       </w:r>
       <w:r>
-        <w:t>modified</w:t>
-      </w:r>
-      <w:r>
-        <w:t xml:space="preserve">. Hunks are </w:t>
-      </w:r>
-      <w:r>
-        <w:t xml:space="preserve">contiguous </w:t>
-      </w:r>
-      <w:r>
-        <w:t>sections of line changes that have been modified together within the file</w:t>
+        <w:t>changed. Hunks are sections of line changes that have been modified together within the file</w:t>
       </w:r>
       <w:r>
         <w:t>. For example, when lines 1-10 have been modified and lines 23-30 have been modified wit</w:t>
@@ -4130,6 +4040,7 @@
           <w:szCs w:val="16"/>
         </w:rPr>
       </w:pPr>
+      <w:proofErr w:type="gramStart"/>
       <w:r>
         <w:rPr>
           <w:b/>
@@ -4152,7 +4063,16 @@
           <w:sz w:val="16"/>
           <w:szCs w:val="16"/>
         </w:rPr>
-        <w:t xml:space="preserve">. </w:t>
+        <w:t>.</w:t>
+      </w:r>
+      <w:proofErr w:type="gramEnd"/>
+      <w:r>
+        <w:rPr>
+          <w:b/>
+          <w:sz w:val="16"/>
+          <w:szCs w:val="16"/>
+        </w:rPr>
+        <w:t xml:space="preserve"> </w:t>
       </w:r>
       <w:r>
         <w:rPr>
@@ -4186,8 +4106,6 @@
         </w:rPr>
         <w:t>.</w:t>
       </w:r>
-      <w:bookmarkStart w:id="0" w:name="_GoBack"/>
-      <w:bookmarkEnd w:id="0"/>
     </w:p>
     <w:p>
       <w:pPr>
@@ -4202,28 +4120,10 @@
         <w:pStyle w:val="NormalText"/>
       </w:pPr>
       <w:r>
-        <w:t>The t</w:t>
-      </w:r>
-      <w:r>
-        <w:t xml:space="preserve">hirteen open source projects </w:t>
-      </w:r>
-      <w:r>
-        <w:t xml:space="preserve">that were </w:t>
-      </w:r>
-      <w:r>
-        <w:t xml:space="preserve">collected from GitHub </w:t>
-      </w:r>
-      <w:r>
-        <w:t>are listed in Table 2</w:t>
-      </w:r>
-      <w:r>
-        <w:t>, along</w:t>
-      </w:r>
-      <w:r>
-        <w:t xml:space="preserve"> with their corresponding </w:t>
-      </w:r>
-      <w:r>
-        <w:t>project duration</w:t>
+        <w:t xml:space="preserve">Thirteen open source projects collected from GitHub </w:t>
+      </w:r>
+      <w:r>
+        <w:t>are listed in Table 2 with their corresponding duration of project</w:t>
       </w:r>
       <w:r>
         <w:t xml:space="preserve"> in years</w:t>
@@ -4279,7 +4179,7 @@
               <w:keepNext/>
               <w:spacing w:before="20" w:after="20"/>
             </w:pPr>
-            <w:bookmarkStart w:id="1" w:name="OLE_LINK1"/>
+            <w:bookmarkStart w:id="0" w:name="OLE_LINK1"/>
             <w:r>
               <w:lastRenderedPageBreak/>
               <w:t>System</w:t>
@@ -5501,15 +5401,7 @@
                 <w:sz w:val="16"/>
                 <w:szCs w:val="16"/>
               </w:rPr>
-              <w:t>L</w:t>
-            </w:r>
-            <w:r>
-              <w:rPr>
-                <w:i/>
-                <w:sz w:val="16"/>
-                <w:szCs w:val="16"/>
-              </w:rPr>
-              <w:t>ibgit2</w:t>
+              <w:t>libgit2</w:t>
             </w:r>
           </w:p>
         </w:tc>
@@ -6737,13 +6629,18 @@
         </w:tc>
       </w:tr>
     </w:tbl>
-    <w:bookmarkEnd w:id="1"/>
+    <w:bookmarkEnd w:id="0"/>
     <w:p>
       <w:pPr>
         <w:pStyle w:val="Figure"/>
       </w:pPr>
-      <w:r>
-        <w:t xml:space="preserve">Table 2. Thirteen open source projects analyzed by </w:t>
+      <w:proofErr w:type="gramStart"/>
+      <w:r>
+        <w:t>Table 2.</w:t>
+      </w:r>
+      <w:proofErr w:type="gramEnd"/>
+      <w:r>
+        <w:t xml:space="preserve"> Thirteen open source projects analyzed by </w:t>
       </w:r>
       <w:r>
         <w:t>the srcstat tool.</w:t>
@@ -6782,40 +6679,20 @@
           <w:tab w:val="clear" w:pos="288"/>
         </w:tabs>
       </w:pPr>
-      <w:proofErr w:type="spellStart"/>
-      <w:r>
-        <w:t>Django</w:t>
-      </w:r>
-      <w:proofErr w:type="spellEnd"/>
-      <w:r>
-        <w:t>, written in Python,</w:t>
-      </w:r>
-      <w:r>
-        <w:t xml:space="preserve"> is a</w:t>
-      </w:r>
-      <w:r>
-        <w:t xml:space="preserve"> </w:t>
-      </w:r>
-      <w:r>
-        <w:t>web applications framework for rapid development of database driven web applications using the Model View Cont</w:t>
-      </w:r>
-      <w:r>
-        <w:t>roller (MVC) paradigm</w:t>
-      </w:r>
-      <w:r>
-        <w:t xml:space="preserve">. Originally </w:t>
+      <w:r>
+        <w:t>Django is a</w:t>
+      </w:r>
+      <w:r>
+        <w:t>n</w:t>
+      </w:r>
+      <w:r>
+        <w:t xml:space="preserve"> open source web applications framework for rapid development of database driven web applications using the Model View Controller (MVC) paradigm written in Python. Originally </w:t>
       </w:r>
       <w:r>
         <w:t xml:space="preserve">released </w:t>
       </w:r>
       <w:r>
-        <w:t>in 2005</w:t>
-      </w:r>
-      <w:r>
-        <w:t>,</w:t>
-      </w:r>
-      <w:r>
-        <w:t xml:space="preserve"> Django has seen a steady rise in usage since.</w:t>
+        <w:t>in 2005 Django has seen a steady rise in usage since.</w:t>
       </w:r>
     </w:p>
     <w:p>
@@ -6837,13 +6714,7 @@
         </w:tabs>
       </w:pPr>
       <w:r>
-        <w:t xml:space="preserve">Express is a relatively new web applications framework that utilizes the Node.js scripting language. </w:t>
-      </w:r>
-      <w:r>
-        <w:t>Similar to</w:t>
-      </w:r>
-      <w:r>
-        <w:t xml:space="preserve"> Django, Express provides a way to rapidly create complex database driven MVC applications. Express is designed t</w:t>
+        <w:t>Express is a relatively new web applications framework that utilizes the Node.js scripting language. Like Django, Express provides a way to rapidly create complex database driven MVC applications. Express is designed t</w:t>
       </w:r>
       <w:r>
         <w:t xml:space="preserve">o be especially minimal in its </w:t>
@@ -6875,25 +6746,7 @@
         </w:tabs>
       </w:pPr>
       <w:r>
-        <w:t>The GNU Compiler Collection is a compiler su</w:t>
-      </w:r>
-      <w:r>
-        <w:t>ite produced for the GNU project that</w:t>
-      </w:r>
-      <w:r>
-        <w:t xml:space="preserve"> offers support for various programming lang</w:t>
-      </w:r>
-      <w:r>
-        <w:t>uages. It is widely popular,</w:t>
-      </w:r>
-      <w:r>
-        <w:t xml:space="preserve"> available on almost all Linux distributions, and is the official compiler for the GNU operating system. Originally developed in 1987, gcc has played a large </w:t>
-      </w:r>
-      <w:r>
-        <w:t>role</w:t>
-      </w:r>
-      <w:r>
-        <w:t xml:space="preserve"> in the growth of open source software.</w:t>
+        <w:t>The GNU Compiler Collection is a compiler suite produced for the GNU project. Gcc offers support for various programming languages. Gcc is widely popular, is available on almost all Linux distributions, and is the official compiler for the GNU operating system. Originally developed in 1987, gcc has played a large part in the growth of open source software.</w:t>
       </w:r>
     </w:p>
     <w:p>
@@ -6912,7 +6765,7 @@
         </w:tabs>
       </w:pPr>
       <w:r>
-        <w:t>The GNU Image Manipulation Program is a cross platform photo and image manipulation tool that offers high end features commonly only available in commercial photo editing software. Development started in 1996 and like gcc this is also part of the GNU project.</w:t>
+        <w:t>The GNU Image Manipulation Program is a cross platform open source photo and image manipulation tool that offers high end features commonly only available in commercial photo editing software. Development started in 1996 and like gcc this is also part of the GNU project.</w:t>
       </w:r>
     </w:p>
     <w:p>
@@ -6935,11 +6788,13 @@
         </w:tabs>
       </w:pPr>
       <w:r>
-        <w:t>Hadoop is a</w:t>
-      </w:r>
-      <w:r>
-        <w:t>n</w:t>
-      </w:r>
+        <w:t xml:space="preserve">Hadoop is </w:t>
+      </w:r>
+      <w:proofErr w:type="gramStart"/>
+      <w:r>
+        <w:t>a</w:t>
+      </w:r>
+      <w:proofErr w:type="gramEnd"/>
       <w:r>
         <w:t xml:space="preserve"> open source framework developed by the Apache foundation in 2005 used for the processing and storage of data sets on a very large scale. Hadoop is split up into multiple modules, for the purpose of this project we will be focusing on the "Hadoop Common" module.</w:t>
       </w:r>
@@ -6947,7 +6802,6 @@
     <w:p>
       <w:pPr>
         <w:pStyle w:val="Heading3"/>
-        <w:keepNext/>
       </w:pPr>
       <w:r>
         <w:lastRenderedPageBreak/>
@@ -6975,25 +6829,13 @@
         <w:t>JQuery</w:t>
       </w:r>
       <w:r>
-        <w:t xml:space="preserve"> is a client side JavaS</w:t>
-      </w:r>
-      <w:r>
-        <w:t xml:space="preserve">cript library. It is primarily </w:t>
-      </w:r>
-      <w:r>
-        <w:t>conce</w:t>
+        <w:t xml:space="preserve"> is a client side JavaScript library, primary conce</w:t>
       </w:r>
       <w:r>
         <w:t>rned with providing a simple API</w:t>
       </w:r>
       <w:r>
-        <w:t xml:space="preserve"> interface to the Document Object Model, but </w:t>
-      </w:r>
-      <w:r>
-        <w:t>it also</w:t>
-      </w:r>
-      <w:r>
-        <w:t xml:space="preserve"> has a strong focus on normalizing browser </w:t>
+        <w:t xml:space="preserve"> interface to the Document Object Model, but also has a strong focus on normalizing browser </w:t>
       </w:r>
       <w:r>
         <w:t>quirks</w:t>
@@ -7111,13 +6953,7 @@
         <w:t>the most popular operating systems</w:t>
       </w:r>
       <w:r>
-        <w:t xml:space="preserve"> </w:t>
-      </w:r>
-      <w:r>
-        <w:t>in</w:t>
-      </w:r>
-      <w:r>
-        <w:t xml:space="preserve"> the world.</w:t>
+        <w:t xml:space="preserve"> around the world.</w:t>
       </w:r>
     </w:p>
     <w:p>
@@ -7137,10 +6973,7 @@
         </w:tabs>
       </w:pPr>
       <w:r>
-        <w:t xml:space="preserve">Mono is a </w:t>
-      </w:r>
-      <w:r>
-        <w:t>compiler that is</w:t>
+        <w:t>Mono is an open source compiler that is</w:t>
       </w:r>
       <w:r>
         <w:t xml:space="preserve"> compatible with C# and the .</w:t>
@@ -7223,17 +7056,34 @@
         <w:t>programming</w:t>
       </w:r>
       <w:r>
-        <w:t xml:space="preserve"> language with a syntax desi</w:t>
-      </w:r>
-      <w:r>
-        <w:t>gned to be clear and readable. An extensive library, including a wide array of “out of the box” provided functionality, backs it. It</w:t>
-      </w:r>
-      <w:r>
-        <w:t xml:space="preserve"> has proven to be quite applicable for rapid application developme</w:t>
+        <w:t xml:space="preserve"> language with a syntax designed to be clear and readable. </w:t>
+      </w:r>
+      <w:proofErr w:type="gramStart"/>
+      <w:r>
+        <w:t>Backed by an extensive library</w:t>
+      </w:r>
+      <w:r>
+        <w:t>,</w:t>
+      </w:r>
+      <w:r>
+        <w:t xml:space="preserve"> including a wide array of functi</w:t>
+      </w:r>
+      <w:r>
+        <w:t>onally provided "out of the box</w:t>
+      </w:r>
+      <w:r>
+        <w:t>"</w:t>
+      </w:r>
+      <w:r>
+        <w:t xml:space="preserve"> p</w:t>
+      </w:r>
+      <w:r>
+        <w:t>ython is a language that has proven to be quite applicable for rapid application developme</w:t>
       </w:r>
       <w:r>
         <w:t>nt and prototyping.</w:t>
       </w:r>
+      <w:proofErr w:type="gramEnd"/>
     </w:p>
     <w:p>
       <w:pPr>
@@ -7289,25 +7139,19 @@
         </w:tabs>
       </w:pPr>
       <w:r>
-        <w:t>Created in 2003</w:t>
-      </w:r>
-      <w:r>
-        <w:t>,</w:t>
-      </w:r>
-      <w:r>
-        <w:t xml:space="preserve"> XBMC is a cross platform entertainment management and presentation ap</w:t>
+        <w:t xml:space="preserve">Created in 2003 XBMC is a cross platform and </w:t>
+      </w:r>
+      <w:r>
+        <w:t>open source</w:t>
+      </w:r>
+      <w:r>
+        <w:t xml:space="preserve"> entertainment management and presentation ap</w:t>
       </w:r>
       <w:r>
         <w:t>plication. Designed to provide</w:t>
       </w:r>
       <w:r>
-        <w:t xml:space="preserve"> simple and attractive playback for both audio and video multimedia, XBMC is frequently used as a HTPC (Home Theatre Personal Computer) interface. XBMC has received the support of </w:t>
-      </w:r>
-      <w:r>
-        <w:t>over</w:t>
-      </w:r>
-      <w:r>
-        <w:t xml:space="preserve"> 450 software developers worldwide, and is available in more than 65 languages.</w:t>
+        <w:t xml:space="preserve"> simple and attractive playback for both audio and video multimedia, XBMC is frequently used as a HTPC (Home Theatre Personal Computer) interface. XBMC has received the support of more than 450 software developers worldwide, and is available in more than 65 languages.</w:t>
       </w:r>
     </w:p>
     <w:p>
@@ -7321,7 +7165,7 @@
       <w:r>
         <w:lastRenderedPageBreak/>
         <w:pict w14:anchorId="26204AB4">
-          <v:shapetype id="_x0000_t202" coordsize="21600,21600" o:spt="202" path="m0,0l0,21600,21600,21600,21600,0xe">
+          <v:shapetype id="_x0000_t202" coordsize="21600,21600" o:spt="202" path="m,l,21600r21600,l21600,xe">
             <v:stroke joinstyle="miter"/>
             <v:path gradientshapeok="t" o:connecttype="rect"/>
           </v:shapetype>
@@ -8549,6 +8393,7 @@
       <w:pPr>
         <w:pStyle w:val="Figure"/>
       </w:pPr>
+      <w:proofErr w:type="gramStart"/>
       <w:r>
         <w:t>Fig</w:t>
       </w:r>
@@ -8559,7 +8404,11 @@
         <w:t xml:space="preserve"> 1</w:t>
       </w:r>
       <w:r>
-        <w:t xml:space="preserve">. </w:t>
+        <w:t>.</w:t>
+      </w:r>
+      <w:proofErr w:type="gramEnd"/>
+      <w:r>
+        <w:t xml:space="preserve"> </w:t>
       </w:r>
       <w:r>
         <w:t>Histogram of commits from all 13 projects by size</w:t>
@@ -8600,6 +8449,7 @@
           <w:b/>
         </w:rPr>
       </w:pPr>
+      <w:proofErr w:type="gramStart"/>
       <w:r>
         <w:rPr>
           <w:rStyle w:val="Strong"/>
@@ -8619,7 +8469,15 @@
           <w:rStyle w:val="Strong"/>
           <w:b/>
         </w:rPr>
-        <w:t xml:space="preserve"> 2. </w:t>
+        <w:t xml:space="preserve"> 2.</w:t>
+      </w:r>
+      <w:proofErr w:type="gramEnd"/>
+      <w:r>
+        <w:rPr>
+          <w:rStyle w:val="Strong"/>
+          <w:b/>
+        </w:rPr>
+        <w:t xml:space="preserve"> </w:t>
       </w:r>
       <w:r>
         <w:rPr>
@@ -9770,7 +9628,15 @@
         <w:t>Table 3 and Figure 1</w:t>
       </w:r>
       <w:r>
-        <w:t xml:space="preserve">. Aggregating all open source projects studied, 23% of the lines of code modified, 12% of files modified, and 23% of hunks modified were classified as large or extra-large. With the exception of the files modified, all other commit size metrics examined contained over 20% of larger commits. Based on these results, large commits are still a common occurrence, </w:t>
+        <w:t xml:space="preserve">. Aggregating all open source projects studied, 23% of the lines of code modified, </w:t>
+      </w:r>
+      <w:proofErr w:type="gramStart"/>
+      <w:r>
+        <w:t>12</w:t>
+      </w:r>
+      <w:proofErr w:type="gramEnd"/>
+      <w:r>
+        <w:t xml:space="preserve">% of files modified, and 23% of hunks modified were classified as large or extra-large. With the exception of the files modified, all other commit size metrics examined contained over 20% of larger commits. Based on these results, large commits are still a common occurrence, </w:t>
       </w:r>
       <w:r>
         <w:t xml:space="preserve">given even when using </w:t>
@@ -9818,11 +9684,16 @@
         <w:spacing w:after="0"/>
       </w:pPr>
       <w:r>
-        <w:t>In order to determine relationships between characteristics, the correlation coefficient is calculated between each metric. The correlation c</w:t>
+        <w:t xml:space="preserve">In order to determine relationships between characteristics, the correlation coefficient is calculated between each metric. The correlation </w:t>
+      </w:r>
+      <w:proofErr w:type="gramStart"/>
+      <w:r>
+        <w:t>c</w:t>
       </w:r>
       <w:r>
         <w:t xml:space="preserve">oefficient </w:t>
       </w:r>
+      <w:proofErr w:type="gramEnd"/>
       <m:oMath>
         <m:r>
           <w:rPr>
@@ -9835,26 +9706,19 @@
         <w:t xml:space="preserve">, ranging [-1, 1], </w:t>
       </w:r>
       <w:r>
-        <w:t>attempts to calculate if a linear co-relationship exists between variables. A negative value for r implies tha</w:t>
-      </w:r>
-      <w:r>
-        <w:t>t as x increases, y decreases. Inversely,</w:t>
-      </w:r>
-      <w:r>
-        <w:t xml:space="preserve"> </w:t>
-      </w:r>
-      <w:r>
-        <w:t xml:space="preserve">a </w:t>
-      </w:r>
-      <w:r>
-        <w:t xml:space="preserve">positive value for r implies that as x increases, y </w:t>
+        <w:t xml:space="preserve">attempts to calculate if a linear co-relationship exists between variables. A negative value for r implies that as x increases, y decreases. A positive value for r implies that as x increases, y </w:t>
       </w:r>
       <w:r>
         <w:t>increases</w:t>
       </w:r>
       <w:r>
-        <w:t xml:space="preserve">. The closer the coefficient is to +1 or -1, the stronger the relationship. When </w:t>
-      </w:r>
+        <w:t xml:space="preserve">. The closer the coefficient is to +1 or -1, the stronger the relationship. </w:t>
+      </w:r>
+      <w:proofErr w:type="gramStart"/>
+      <w:r>
+        <w:t xml:space="preserve">When </w:t>
+      </w:r>
+      <w:proofErr w:type="gramEnd"/>
       <m:oMath>
         <m:r>
           <w:rPr>
@@ -9864,10 +9728,7 @@
         </m:r>
       </m:oMath>
       <w:r>
-        <w:t>, no linear relati</w:t>
-      </w:r>
-      <w:r>
-        <w:t xml:space="preserve">onship exists between variables </w:t>
+        <w:t xml:space="preserve">, no linear relationship exists between variables. </w:t>
       </w:r>
       <w:r>
         <w:fldChar w:fldCharType="begin"/>
@@ -9932,9 +9793,6 @@
       </w:r>
       <w:r>
         <w:t>The equation used to calculate the correlation coefficient is as follows</w:t>
-      </w:r>
-      <w:r>
-        <w:t>:</w:t>
       </w:r>
     </w:p>
     <w:p>
@@ -10288,8 +10146,13 @@
         <w:pStyle w:val="NormalText"/>
       </w:pPr>
       <w:r>
-        <w:t xml:space="preserve">The coefficient of determination, </w:t>
-      </w:r>
+        <w:t>The coefficient of determination</w:t>
+      </w:r>
+      <w:proofErr w:type="gramStart"/>
+      <w:r>
+        <w:t xml:space="preserve">, </w:t>
+      </w:r>
+      <w:proofErr w:type="gramEnd"/>
       <m:oMath>
         <m:r>
           <w:rPr>
@@ -10299,8 +10162,13 @@
         </m:r>
       </m:oMath>
       <w:r>
-        <w:t xml:space="preserve">, is a statistical calculation that indicates how well the relationship between variables fits into a linear regression model, ranging [0, 1]. It measures the strength of the correlation between variables. For example, if </w:t>
-      </w:r>
+        <w:t xml:space="preserve">, is a statistical calculation that indicates how well the relationship between variables fits into a linear regression model, ranging [0, 1]. It measures the strength of the correlation between variables. For example, </w:t>
+      </w:r>
+      <w:proofErr w:type="gramStart"/>
+      <w:r>
+        <w:t xml:space="preserve">if </w:t>
+      </w:r>
+      <w:proofErr w:type="gramEnd"/>
       <m:oMath>
         <m:r>
           <w:rPr>
@@ -17717,6 +17585,7 @@
           </v:shape>
         </w:pict>
       </w:r>
+      <w:proofErr w:type="gramStart"/>
       <w:r>
         <w:t xml:space="preserve">Table </w:t>
       </w:r>
@@ -17724,7 +17593,11 @@
         <w:t>5</w:t>
       </w:r>
       <w:r>
-        <w:t xml:space="preserve">. </w:t>
+        <w:t>.</w:t>
+      </w:r>
+      <w:proofErr w:type="gramEnd"/>
+      <w:r>
+        <w:t xml:space="preserve"> </w:t>
       </w:r>
       <w:proofErr w:type="gramStart"/>
       <w:r>
@@ -17800,13 +17673,7 @@
         <w:pStyle w:val="NormalText"/>
       </w:pPr>
       <w:r>
-        <w:t>All thirteen projects showed a strong correlation between hunks and lines size metrics</w:t>
-      </w:r>
-      <w:r>
-        <w:t>, which is also shown in Table 5</w:t>
-      </w:r>
-      <w:r>
-        <w:t>. Only Hadoop contained a correlation coefficient under 0.9, holding a correlation of 0.809. All other repositories</w:t>
+        <w:t>All thirteen projects showed a strong correlation between hunks and lines size metrics. Only Hadoop contained a correlation coefficient under 0.9, holding a correlation of 0.809. All other repositories</w:t>
       </w:r>
       <w:r>
         <w:t xml:space="preserve"> had </w:t>
@@ -17846,13 +17713,7 @@
         <w:t>Most projects had a strong correlation between files and hunks. Only Linux and Python had moderate correlations, containing 0.606 and 0.762 respectively.</w:t>
       </w:r>
       <w:r>
-        <w:t xml:space="preserve"> The inconsistency with Linux may be due to the nature of the project. Linux is a long running and stable project, which is based deeply on providing consistent and reliable functionality. With this in mind, changes would most likely be limited to certain sections </w:t>
-      </w:r>
-      <w:r>
-        <w:t>with</w:t>
-      </w:r>
-      <w:r>
-        <w:t xml:space="preserve">in a file. Linux also has very rigid development restrictions that the maintainers placed on contributors to keep commits small and focused. </w:t>
+        <w:t xml:space="preserve"> The inconsistency with Linux may be due to the nature of the project. Linux is a long running and stable project, which is based deeply on providing consistent and reliable functionality. With this in mind, changes would most likely be limited to certain sections in a file. Linux also has very rigid development restrictions that the maintainers placed on contributors to keep commits small and focused. </w:t>
       </w:r>
       <w:r>
         <w:t xml:space="preserve">Additionally, the moderate correlation can be </w:t>
@@ -17861,13 +17722,7 @@
         <w:t>described</w:t>
       </w:r>
       <w:r>
-        <w:t xml:space="preserve"> </w:t>
-      </w:r>
-      <w:r>
-        <w:t>with respect to</w:t>
-      </w:r>
-      <w:r>
-        <w:t xml:space="preserve"> commit distributions. In terms of the number of hunks modified per commit, 27% and 48% of commits were classified as extra small or small, respectively</w:t>
+        <w:t xml:space="preserve"> in terms of commit distributions. In terms of the number of hunks modified per commit, 27% and 48% of commits were classified as extra small or small, respectively</w:t>
       </w:r>
       <w:r>
         <w:t>, as shown in Table 6</w:t>
@@ -17948,13 +17803,7 @@
         <w:t xml:space="preserve">orrelate with Git’s ability to </w:t>
       </w:r>
       <w:r>
-        <w:t>easily reorganize commits as m</w:t>
-      </w:r>
-      <w:r>
-        <w:t>entioned previously in Section 3</w:t>
-      </w:r>
-      <w:r>
-        <w:t>.</w:t>
+        <w:t>easily reorganize commits as mentioned previously in Section 2.</w:t>
       </w:r>
     </w:p>
     <w:p>
@@ -19183,13 +19032,7 @@
       </w:r>
       <w:r>
         <w:tab/>
-        <w:t>Django,</w:t>
-      </w:r>
-      <w:r>
-        <w:t xml:space="preserve"> Express, gcc, Hadoop, jQuery, L</w:t>
-      </w:r>
-      <w:r>
-        <w:t xml:space="preserve">ibgit2, and Mono had a strong correlation between files and lines. GIMP, Linux, Node, and Python had </w:t>
+        <w:t xml:space="preserve">Django, Express, gcc, Hadoop, jQuery, libgit2, and Mono had a strong correlation between files and lines. GIMP, Linux, Node, and Python had </w:t>
       </w:r>
       <m:oMath>
         <m:r>
@@ -19215,7 +19058,15 @@
         <w:t>, shown in Table 8,</w:t>
       </w:r>
       <w:r>
-        <w:t xml:space="preserve"> could have skewed the results of the correlation calculations because only 16% of the number of files modified in a commit were categorized as large or extra-large, where as 38% of the number of lines of code modified in a commit were categorized </w:t>
+        <w:t xml:space="preserve"> could have skewed the results of the correlation calculations because only 16% of the </w:t>
+      </w:r>
+      <w:proofErr w:type="gramStart"/>
+      <w:r>
+        <w:t>number of files modified in a commit were</w:t>
+      </w:r>
+      <w:proofErr w:type="gramEnd"/>
+      <w:r>
+        <w:t xml:space="preserve"> categorized as large or extra-large, where as 38% of the number of lines of code modified in a commit were categorized </w:t>
       </w:r>
       <w:r>
         <w:t>as such</w:t>
@@ -19314,7 +19165,19 @@
         <w:t xml:space="preserve">to Python that were </w:t>
       </w:r>
       <w:r>
-        <w:t xml:space="preserve">classified as extra-small and small were 71% and 23% respectively when measuring based on files modified. However, only 32% and 43% of commits were classified </w:t>
+        <w:t xml:space="preserve">classified as extra-small and small </w:t>
+      </w:r>
+      <w:proofErr w:type="gramStart"/>
+      <w:r>
+        <w:t>were</w:t>
+      </w:r>
+      <w:proofErr w:type="gramEnd"/>
+      <w:r>
+        <w:t xml:space="preserve"> 71% and 23% respectively when measuring based on files modified. </w:t>
+      </w:r>
+      <w:proofErr w:type="gramStart"/>
+      <w:r>
+        <w:t xml:space="preserve">However, only 32% and 43% of commits were classified </w:t>
       </w:r>
       <w:r>
         <w:t xml:space="preserve">as such </w:t>
@@ -19323,7 +19186,11 @@
         <w:t>as</w:t>
       </w:r>
       <w:r>
-        <w:t xml:space="preserve"> when measuring based on lines modified. </w:t>
+        <w:t xml:space="preserve"> when measuring based on lines modified.</w:t>
+      </w:r>
+      <w:proofErr w:type="gramEnd"/>
+      <w:r>
+        <w:t xml:space="preserve"> </w:t>
       </w:r>
     </w:p>
     <w:p>
@@ -19499,13 +19366,7 @@
         <w:pStyle w:val="NormalText"/>
       </w:pPr>
       <w:r>
-        <w:t xml:space="preserve">An additional threat to validity is merged branches. </w:t>
-      </w:r>
-      <w:r>
-        <w:t>A limited number</w:t>
-      </w:r>
-      <w:r>
-        <w:t xml:space="preserve"> of the repositories examined in the original paper </w:t>
+        <w:t xml:space="preserve">An additional threat to validity is merged branches. Some of the repositories examined in the original paper </w:t>
       </w:r>
       <w:r>
         <w:fldChar w:fldCharType="begin"/>
@@ -19526,10 +19387,7 @@
         <w:fldChar w:fldCharType="end"/>
       </w:r>
       <w:r>
-        <w:t xml:space="preserve">, </w:t>
-      </w:r>
-      <w:r>
-        <w:t xml:space="preserve">including </w:t>
+        <w:t xml:space="preserve">, such as </w:t>
       </w:r>
       <w:proofErr w:type="spellStart"/>
       <w:r>
@@ -19546,13 +19404,7 @@
         <w:t>gcc</w:t>
       </w:r>
       <w:r>
-        <w:t xml:space="preserve"> still uses SVN and the repository located on GitHub is only a mirror to the changes presently being made to SVN. However, </w:t>
-      </w:r>
-      <w:r>
-        <w:t>the remaining</w:t>
-      </w:r>
-      <w:r>
-        <w:t xml:space="preserve"> repositories were also found in GitHub, meaning that the project was moved over to Git at a later date. Thus these projects did not fully take advantage of the Git-specific </w:t>
+        <w:t xml:space="preserve"> still uses SVN and the repository located on GitHub is only a mirror to the changes presently being made to SVN. However, these repositories were also found in GitHub, meaning that the project was moved over to Git at a later date. Thus these projects did not fully take advantage of the Git-specific </w:t>
       </w:r>
       <w:r>
         <w:t>features</w:t>
@@ -19564,20 +19416,14 @@
         <w:t>changes, which</w:t>
       </w:r>
       <w:r>
-        <w:t xml:space="preserve"> can the</w:t>
-      </w:r>
-      <w:r>
-        <w:t xml:space="preserve">n be pushed as a larger change. It is speculated that </w:t>
-      </w:r>
-      <w:r>
-        <w:t xml:space="preserve">SVN changes are possibly equivalent to the size of Git pushes. Therefore, those </w:t>
-      </w:r>
-      <w:r>
-        <w:t xml:space="preserve">projects, which were originally </w:t>
+        <w:t xml:space="preserve"> can then be pushed as a larger change, whereas SVN changes are possibly equivalent to the size of Git pushes. Therefore, those </w:t>
+      </w:r>
+      <w:r>
+        <w:t xml:space="preserve">projects, which were originally developed using SVN </w:t>
       </w:r>
       <w:r>
         <w:lastRenderedPageBreak/>
-        <w:t>developed using SVN and later merged to Git,</w:t>
+        <w:t>and later merged to Git,</w:t>
       </w:r>
       <w:r>
         <w:t xml:space="preserve"> will </w:t>
@@ -19697,7 +19543,13 @@
         <w:t>development of</w:t>
       </w:r>
       <w:r>
-        <w:t xml:space="preserve"> an automated commit splicing tool that will recognize a large commit based on various size metrics and splice it into one or more smaller, logically structured commits. Such a tool would ameliorate the software development process, especially given our findings.</w:t>
+        <w:t xml:space="preserve"> an automated commit splicing tool that will recognize a large commit based on various size metrics and splice it into one or </w:t>
+      </w:r>
+      <w:r>
+        <w:t>smaller</w:t>
+      </w:r>
+      <w:r>
+        <w:t>, logically structured commits. Such a tool would ameliorate the software development process, especially given our findings.</w:t>
       </w:r>
     </w:p>
     <w:p>
@@ -19783,22 +19635,74 @@
         <w:t xml:space="preserve"> </w:t>
       </w:r>
       <w:r>
-        <w:t xml:space="preserve">source projects using SVN to determine the frequency of varying commit sizes and attempted to find a correlation between various forms of size metrics. In this work, Alali et al concluded that less than fifteen percent of commits were considered to be large. </w:t>
-      </w:r>
-      <w:r>
-        <w:t>Our paper replicates that study, but differentiates itself from the original work</w:t>
-      </w:r>
-      <w:r>
-        <w:t xml:space="preserve"> with a larger dataset and focusing on projects that utilize Git as the primary version control system</w:t>
+        <w:t>source projects using SVN to determine the frequency of varying commit sizes and attempted to find a correlation between various forms of size metrics. In this work, Alali et al concluded that less than fifteen percent of commits were considered to be large. Our paper differentiates itself from the original work by replicating that study instead with a larger dataset and focusing on projects that utilize Git as the primary version control system as opposed to</w:t>
+      </w:r>
+      <w:r>
+        <w:t xml:space="preserve"> SVN</w:t>
+      </w:r>
+      <w:r>
+        <w:t>.</w:t>
+      </w:r>
+    </w:p>
+    <w:p>
+      <w:pPr>
+        <w:pStyle w:val="NormalText"/>
+        <w:keepLines/>
+      </w:pPr>
+      <w:r>
+        <w:lastRenderedPageBreak/>
+        <w:t>The choice of version control system is a crucial element of the software development process. Using SVN allows developers</w:t>
+      </w:r>
+      <w:r>
+        <w:t xml:space="preserve"> to commit their changes directly to the central repository, </w:t>
+      </w:r>
+      <w:r>
+        <w:t>while the utilization of Git supp</w:t>
+      </w:r>
+      <w:r>
+        <w:t>orts a commit-push workflow. Th</w:t>
+      </w:r>
+      <w:r>
+        <w:t>is involves</w:t>
+      </w:r>
+      <w:r>
+        <w:t xml:space="preserve"> a developer making several commits local to their repository clone</w:t>
+      </w:r>
+      <w:r>
+        <w:t xml:space="preserve"> </w:t>
+      </w:r>
+      <w:r>
+        <w:t>and then pushing those commits to a central repository</w:t>
+      </w:r>
+      <w:r>
+        <w:t>. This paper examines the commit sizes of thirteen open source projects located in GitHub. Three size metrics were gathered including number of files, lines of code, and hunks added, deleted, or modified in a commit. These three size metrics were broke</w:t>
+      </w:r>
+      <w:r>
+        <w:t>n into five categories of extra-</w:t>
+      </w:r>
+      <w:r>
+        <w:t xml:space="preserve">small, </w:t>
+      </w:r>
+      <w:r>
+        <w:t>small, medium, large, and extra-</w:t>
+      </w:r>
+      <w:r>
+        <w:t>large. The correlation coefficient between the different metrics and the coefficient of determinat</w:t>
+      </w:r>
+      <w:r>
+        <w:t>ion was calculated to determin</w:t>
+      </w:r>
+      <w:r>
+        <w:t>e if there was a co-relation between metrics</w:t>
       </w:r>
       <w:r>
         <w:t>,</w:t>
       </w:r>
       <w:r>
-        <w:t xml:space="preserve"> as opposed to</w:t>
-      </w:r>
-      <w:r>
-        <w:t xml:space="preserve"> SVN</w:t>
+        <w:t xml:space="preserve"> and how strongly </w:t>
+      </w:r>
+      <w:r>
+        <w:t>a linear model could describe the relationship</w:t>
       </w:r>
       <w:r>
         <w:t>.</w:t>
@@ -19809,127 +19713,55 @@
         <w:pStyle w:val="NormalText"/>
       </w:pPr>
       <w:r>
-        <w:t xml:space="preserve">The choice of version control system is a crucial element of the software development process. Using SVN allows </w:t>
-      </w:r>
-      <w:r>
-        <w:lastRenderedPageBreak/>
-        <w:t>developers</w:t>
-      </w:r>
-      <w:r>
-        <w:t xml:space="preserve"> to commit their changes directly to the central repository, </w:t>
-      </w:r>
-      <w:r>
-        <w:t>while the utilization of Git supp</w:t>
-      </w:r>
-      <w:r>
-        <w:t>orts a commit-push workflow. Th</w:t>
-      </w:r>
-      <w:r>
-        <w:t>is involves</w:t>
-      </w:r>
-      <w:r>
-        <w:t xml:space="preserve"> a developer making several commits local to their repository clone</w:t>
-      </w:r>
-      <w:r>
-        <w:t xml:space="preserve"> </w:t>
-      </w:r>
-      <w:r>
-        <w:t>and then pushing those commits to a central repository</w:t>
-      </w:r>
-      <w:r>
-        <w:t>. This paper examines the commit sizes of thirteen open source projects located in GitHub. Three size metrics were gathered including number of files, lines of code, and hunks added, deleted, or modified in a commit. These three size metrics were broke</w:t>
-      </w:r>
-      <w:r>
-        <w:t>n into five categories of extra-</w:t>
-      </w:r>
-      <w:r>
-        <w:t xml:space="preserve">small, </w:t>
-      </w:r>
-      <w:r>
-        <w:t>small, medium, large, and extra-</w:t>
-      </w:r>
-      <w:r>
-        <w:t>large. The correlation coefficient between the different metrics and the coefficient of determinat</w:t>
-      </w:r>
-      <w:r>
-        <w:t>ion was calculated to determin</w:t>
-      </w:r>
-      <w:r>
-        <w:t>e if there was a co-relation between metrics</w:t>
+        <w:t>A</w:t>
+      </w:r>
+      <w:r>
+        <w:t xml:space="preserve">ll size metrics were found to </w:t>
+      </w:r>
+      <w:r>
+        <w:t>be fundamentally correlated</w:t>
+      </w:r>
+      <w:r>
+        <w:t xml:space="preserve"> with each other</w:t>
+      </w:r>
+      <w:r>
+        <w:t>. Hunks and lines of code modified had the strongest corre</w:t>
+      </w:r>
+      <w:r>
+        <w:t>lation of the three measurements</w:t>
       </w:r>
       <w:r>
         <w:t>,</w:t>
       </w:r>
       <w:r>
-        <w:t xml:space="preserve"> and how strongly </w:t>
-      </w:r>
-      <w:r>
-        <w:t>a linear model could describe the relationship</w:t>
-      </w:r>
-      <w:r>
-        <w:t>.</w:t>
-      </w:r>
-    </w:p>
-    <w:p>
-      <w:pPr>
-        <w:pStyle w:val="NormalText"/>
-      </w:pPr>
-      <w:r>
-        <w:t>A</w:t>
-      </w:r>
-      <w:r>
-        <w:t xml:space="preserve">ll size metrics were found to </w:t>
-      </w:r>
-      <w:r>
-        <w:t>be fundamentally correlated</w:t>
-      </w:r>
-      <w:r>
-        <w:t xml:space="preserve"> with each other</w:t>
-      </w:r>
-      <w:r>
-        <w:t>. Hunks and lines of code modified had the strongest corre</w:t>
-      </w:r>
-      <w:r>
-        <w:t>lation of the three measurements</w:t>
+        <w:t xml:space="preserve"> as was observed in</w:t>
+      </w:r>
+      <w:r>
+        <w:t xml:space="preserve"> every one of the thirteen repositories </w:t>
+      </w:r>
+      <w:r>
+        <w:t>studied</w:t>
+      </w:r>
+      <w:r>
+        <w:t>. Files and hunks followed closely, with all but two repositories having strongly correlated values, and the remaining projects having</w:t>
+      </w:r>
+      <w:r>
+        <w:t xml:space="preserve"> moderately correlated values. Finally, f</w:t>
+      </w:r>
+      <w:r>
+        <w:t xml:space="preserve">iles and lines did moderately well, with all but four projects having strongly correlated values. </w:t>
+      </w:r>
+      <w:r>
+        <w:t>Ultimately</w:t>
       </w:r>
       <w:r>
         <w:t>,</w:t>
       </w:r>
       <w:r>
-        <w:t xml:space="preserve"> as was observed in</w:t>
-      </w:r>
-      <w:r>
-        <w:t xml:space="preserve"> every one of the thirteen repositories </w:t>
-      </w:r>
-      <w:r>
-        <w:t>studied</w:t>
-      </w:r>
-      <w:r>
-        <w:t>. Files and hunks followed closely, with all but two repositories having strongly correlated values, and the remaining projects having</w:t>
-      </w:r>
-      <w:r>
-        <w:t xml:space="preserve"> moderately correlated values. Finally, f</w:t>
-      </w:r>
-      <w:r>
-        <w:t xml:space="preserve">iles and lines did moderately well, with all but four projects having strongly correlated values. </w:t>
-      </w:r>
-      <w:r>
-        <w:t>Ultimately</w:t>
-      </w:r>
-      <w:r>
-        <w:t>,</w:t>
-      </w:r>
-      <w:r>
         <w:t xml:space="preserve"> it was found that </w:t>
       </w:r>
       <w:r>
-        <w:t xml:space="preserve">12% to 23% of commits were classified as large or extra-large, depending on the size metric that was used. This leads us to conclude that large commits are still a prevalent </w:t>
-      </w:r>
-      <w:r>
-        <w:t>and frequent element of</w:t>
-      </w:r>
-      <w:r>
-        <w:t xml:space="preserve"> modern software development, despite the fact that the Git </w:t>
+        <w:t xml:space="preserve">12% to 23% of commits were classified as large or extra-large, depending on the size metric that was used. This leads us to conclude that large commits are still a prevalent issue in modern software development, despite the fact that the Git </w:t>
       </w:r>
       <w:r>
         <w:t>workflow</w:t>
@@ -19949,7 +19781,7 @@
     <w:p>
       <w:pPr>
         <w:pStyle w:val="EndNoteBibliography"/>
-        <w:spacing w:after="80"/>
+        <w:spacing w:after="20"/>
         <w:ind w:left="180" w:hanging="180"/>
         <w:jc w:val="both"/>
         <w:rPr>
@@ -20008,7 +19840,56 @@
     <w:p>
       <w:pPr>
         <w:pStyle w:val="EndNoteBibliography"/>
-        <w:spacing w:after="80"/>
+        <w:spacing w:after="20"/>
+        <w:ind w:left="187" w:hanging="187"/>
+        <w:jc w:val="both"/>
+        <w:rPr>
+          <w:noProof/>
+        </w:rPr>
+      </w:pPr>
+      <w:r>
+        <w:rPr>
+          <w:noProof/>
+        </w:rPr>
+        <w:t xml:space="preserve">[Alali08] </w:t>
+      </w:r>
+      <w:r>
+        <w:rPr>
+          <w:noProof/>
+        </w:rPr>
+        <w:t xml:space="preserve">Alali, A., H. Kagdi, and J.I. Maletic. </w:t>
+      </w:r>
+      <w:r>
+        <w:rPr>
+          <w:i/>
+          <w:noProof/>
+        </w:rPr>
+        <w:t>What's a Typical Commit? A Characterization of Open Source Software Repositories</w:t>
+      </w:r>
+      <w:r>
+        <w:rPr>
+          <w:noProof/>
+        </w:rPr>
+        <w:t xml:space="preserve">. in </w:t>
+      </w:r>
+      <w:r>
+        <w:rPr>
+          <w:i/>
+          <w:noProof/>
+        </w:rPr>
+        <w:t>Program Comprehension, 2008. ICPC 2008. The 16th IEEE International Conference on</w:t>
+      </w:r>
+      <w:r>
+        <w:rPr>
+          <w:noProof/>
+        </w:rPr>
+        <w:t>. 2008.</w:t>
+      </w:r>
+    </w:p>
+    <w:p>
+      <w:pPr>
+        <w:pStyle w:val="EndNoteBibliography"/>
+        <w:spacing w:after="20"/>
         <w:ind w:left="180" w:hanging="180"/>
         <w:jc w:val="both"/>
         <w:rPr>
@@ -20019,45 +19900,45 @@
         <w:rPr>
           <w:noProof/>
         </w:rPr>
-        <w:t xml:space="preserve">[Alali08] </w:t>
+        <w:t xml:space="preserve">[Hindle08] </w:t>
       </w:r>
       <w:r>
         <w:rPr>
           <w:noProof/>
         </w:rPr>
-        <w:t xml:space="preserve">Alali, A., H. Kagdi, and J.I. Maletic. </w:t>
+        <w:t xml:space="preserve">Hindle, A., D.M. German, and R. Holt, </w:t>
       </w:r>
       <w:r>
         <w:rPr>
           <w:i/>
           <w:noProof/>
         </w:rPr>
-        <w:t>What's a Typical Commit? A Characterization of Open Source Software Repositories</w:t>
+        <w:t>What do large commits tell us?: a taxonomical study of large commits</w:t>
       </w:r>
       <w:r>
         <w:rPr>
           <w:noProof/>
         </w:rPr>
-        <w:t xml:space="preserve">. in </w:t>
+        <w:t xml:space="preserve">, in </w:t>
       </w:r>
       <w:r>
         <w:rPr>
           <w:i/>
           <w:noProof/>
         </w:rPr>
-        <w:t>Program Comprehension, 2008. ICPC 2008. The 16th IEEE International Conference on</w:t>
+        <w:t>Proceedings of the 2008 international working conference on Mining software repositories</w:t>
       </w:r>
       <w:r>
         <w:rPr>
           <w:noProof/>
         </w:rPr>
-        <w:t>. 2008.</w:t>
+        <w:t>. 2008, ACM: Leipzig, Germany. p. 99-108.</w:t>
       </w:r>
     </w:p>
     <w:p>
       <w:pPr>
         <w:pStyle w:val="EndNoteBibliography"/>
-        <w:spacing w:after="80"/>
+        <w:spacing w:after="20"/>
         <w:ind w:left="180" w:hanging="180"/>
         <w:jc w:val="both"/>
         <w:rPr>
@@ -20068,20 +19949,20 @@
         <w:rPr>
           <w:noProof/>
         </w:rPr>
-        <w:t xml:space="preserve">[Hindle08] </w:t>
+        <w:t xml:space="preserve">[Swanson76] </w:t>
       </w:r>
       <w:r>
         <w:rPr>
           <w:noProof/>
         </w:rPr>
-        <w:t xml:space="preserve">Hindle, A., D.M. German, and R. Holt, </w:t>
+        <w:t xml:space="preserve">Swanson, E.B., </w:t>
       </w:r>
       <w:r>
         <w:rPr>
           <w:i/>
           <w:noProof/>
         </w:rPr>
-        <w:t>What do large commits tell us?: a taxonomical study of large commits</w:t>
+        <w:t>The dimensions of maintenance</w:t>
       </w:r>
       <w:r>
         <w:rPr>
@@ -20094,19 +19975,19 @@
           <w:i/>
           <w:noProof/>
         </w:rPr>
-        <w:t>Proceedings of the 2008 international working conference on Mining software repositories</w:t>
+        <w:t>Proceedings of the 2nd international conference on Software engineering</w:t>
       </w:r>
       <w:r>
         <w:rPr>
           <w:noProof/>
         </w:rPr>
-        <w:t>. 2008, ACM: Leipzig, Germany. p. 99-108.</w:t>
+        <w:t>. 1976, IEEE Computer Society Press: San Francisco, California, USA. p. 492-497.</w:t>
       </w:r>
     </w:p>
     <w:p>
       <w:pPr>
         <w:pStyle w:val="EndNoteBibliography"/>
-        <w:spacing w:after="80"/>
+        <w:spacing w:after="20"/>
         <w:ind w:left="180" w:hanging="180"/>
         <w:jc w:val="both"/>
         <w:rPr>
@@ -20117,45 +19998,46 @@
         <w:rPr>
           <w:noProof/>
         </w:rPr>
-        <w:t xml:space="preserve">[Swanson76] </w:t>
+        <w:t>[Hindle09]</w:t>
       </w:r>
       <w:r>
         <w:rPr>
           <w:noProof/>
         </w:rPr>
-        <w:t xml:space="preserve">Swanson, E.B., </w:t>
+        <w:tab/>
+        <w:t xml:space="preserve">Hindle, A., et al. </w:t>
       </w:r>
       <w:r>
         <w:rPr>
           <w:i/>
           <w:noProof/>
         </w:rPr>
-        <w:t>The dimensions of maintenance</w:t>
+        <w:t>Automatic classication of large changes into maintenance categories</w:t>
       </w:r>
       <w:r>
         <w:rPr>
           <w:noProof/>
         </w:rPr>
-        <w:t xml:space="preserve">, in </w:t>
+        <w:t xml:space="preserve">. in </w:t>
       </w:r>
       <w:r>
         <w:rPr>
           <w:i/>
           <w:noProof/>
         </w:rPr>
-        <w:t>Proceedings of the 2nd international conference on Software engineering</w:t>
+        <w:t>Program Comprehension, 2009. ICPC '09. IEEE 17th International Conference on</w:t>
       </w:r>
       <w:r>
         <w:rPr>
           <w:noProof/>
         </w:rPr>
-        <w:t>. 1976, IEEE Computer Society Press: San Francisco, California, USA. p. 492-497.</w:t>
+        <w:t>. 2009.</w:t>
       </w:r>
     </w:p>
     <w:p>
       <w:pPr>
         <w:pStyle w:val="EndNoteBibliography"/>
-        <w:spacing w:after="80"/>
+        <w:spacing w:after="20"/>
         <w:ind w:left="180" w:hanging="180"/>
         <w:jc w:val="both"/>
         <w:rPr>
@@ -20166,56 +20048,6 @@
         <w:rPr>
           <w:noProof/>
         </w:rPr>
-        <w:t>[Hindle09]</w:t>
-      </w:r>
-      <w:r>
-        <w:rPr>
-          <w:noProof/>
-        </w:rPr>
-        <w:tab/>
-        <w:t xml:space="preserve">Hindle, A., et al. </w:t>
-      </w:r>
-      <w:r>
-        <w:rPr>
-          <w:i/>
-          <w:noProof/>
-        </w:rPr>
-        <w:t>Automatic classication of large changes into maintenance categories</w:t>
-      </w:r>
-      <w:r>
-        <w:rPr>
-          <w:noProof/>
-        </w:rPr>
-        <w:t xml:space="preserve">. in </w:t>
-      </w:r>
-      <w:r>
-        <w:rPr>
-          <w:i/>
-          <w:noProof/>
-        </w:rPr>
-        <w:t>Program Comprehension, 2009. ICPC '09. IEEE 17th International Conference on</w:t>
-      </w:r>
-      <w:r>
-        <w:rPr>
-          <w:noProof/>
-        </w:rPr>
-        <w:t>. 2009.</w:t>
-      </w:r>
-    </w:p>
-    <w:p>
-      <w:pPr>
-        <w:pStyle w:val="EndNoteBibliography"/>
-        <w:spacing w:after="80"/>
-        <w:ind w:left="180" w:hanging="180"/>
-        <w:jc w:val="both"/>
-        <w:rPr>
-          <w:noProof/>
-        </w:rPr>
-      </w:pPr>
-      <w:r>
-        <w:rPr>
-          <w:noProof/>
-        </w:rPr>
         <w:t>[Johnson98]</w:t>
       </w:r>
       <w:r>
@@ -20242,6 +20074,24 @@
           <w:noProof/>
         </w:rPr>
         <w:t>. 1998, Prentice Hall.</w:t>
+      </w:r>
+    </w:p>
+    <w:p>
+      <w:pPr>
+        <w:pStyle w:val="references"/>
+        <w:numPr>
+          <w:ilvl w:val="0"/>
+          <w:numId w:val="0"/>
+        </w:numPr>
+        <w:spacing w:after="20"/>
+      </w:pPr>
+      <w:r>
+        <w:fldChar w:fldCharType="end"/>
+      </w:r>
+      <w:bookmarkStart w:id="1" w:name="_GoBack"/>
+      <w:bookmarkEnd w:id="1"/>
+      <w:r>
+        <w:br w:type="page"/>
       </w:r>
     </w:p>
     <w:p>
@@ -20260,12 +20110,6 @@
           <w:docGrid w:linePitch="360"/>
         </w:sectPr>
       </w:pPr>
-      <w:r>
-        <w:fldChar w:fldCharType="end"/>
-      </w:r>
-      <w:r>
-        <w:br w:type="page"/>
-      </w:r>
     </w:p>
     <w:p>
       <w:pPr>
@@ -21530,11 +21374,16 @@
       <w:pPr>
         <w:pStyle w:val="Figure"/>
       </w:pPr>
+      <w:proofErr w:type="gramStart"/>
       <w:r>
         <w:t>Table 10</w:t>
       </w:r>
       <w:r>
-        <w:t xml:space="preserve">. </w:t>
+        <w:t>.</w:t>
+      </w:r>
+      <w:proofErr w:type="gramEnd"/>
+      <w:r>
+        <w:t xml:space="preserve"> </w:t>
       </w:r>
       <w:r>
         <w:rPr>
@@ -22760,6 +22609,7 @@
       <w:pPr>
         <w:pStyle w:val="Figure"/>
       </w:pPr>
+      <w:proofErr w:type="gramStart"/>
       <w:r>
         <w:t>Table 1</w:t>
       </w:r>
@@ -22767,7 +22617,11 @@
         <w:t>1</w:t>
       </w:r>
       <w:r>
-        <w:t xml:space="preserve">. </w:t>
+        <w:t>.</w:t>
+      </w:r>
+      <w:proofErr w:type="gramEnd"/>
+      <w:r>
+        <w:t xml:space="preserve"> </w:t>
       </w:r>
       <w:r>
         <w:rPr>
@@ -23994,11 +23848,16 @@
       <w:pPr>
         <w:pStyle w:val="Figure"/>
       </w:pPr>
+      <w:proofErr w:type="gramStart"/>
       <w:r>
         <w:t>Table 12</w:t>
       </w:r>
       <w:r>
-        <w:t xml:space="preserve">. </w:t>
+        <w:t>.</w:t>
+      </w:r>
+      <w:proofErr w:type="gramEnd"/>
+      <w:r>
+        <w:t xml:space="preserve"> </w:t>
       </w:r>
       <w:r>
         <w:rPr>
@@ -25224,6 +25083,7 @@
       <w:pPr>
         <w:pStyle w:val="Figure"/>
       </w:pPr>
+      <w:proofErr w:type="gramStart"/>
       <w:r>
         <w:t>Table 1</w:t>
       </w:r>
@@ -25231,7 +25091,11 @@
         <w:t>3</w:t>
       </w:r>
       <w:r>
-        <w:t xml:space="preserve">. </w:t>
+        <w:t>.</w:t>
+      </w:r>
+      <w:proofErr w:type="gramEnd"/>
+      <w:r>
+        <w:t xml:space="preserve"> </w:t>
       </w:r>
       <w:r>
         <w:rPr>
@@ -26457,6 +26321,7 @@
       <w:pPr>
         <w:pStyle w:val="Figure"/>
       </w:pPr>
+      <w:proofErr w:type="gramStart"/>
       <w:r>
         <w:t>Table 1</w:t>
       </w:r>
@@ -26464,7 +26329,11 @@
         <w:t>4</w:t>
       </w:r>
       <w:r>
-        <w:t xml:space="preserve">. </w:t>
+        <w:t>.</w:t>
+      </w:r>
+      <w:proofErr w:type="gramEnd"/>
+      <w:r>
+        <w:t xml:space="preserve"> </w:t>
       </w:r>
       <w:r>
         <w:rPr>
@@ -27690,6 +27559,7 @@
       <w:pPr>
         <w:pStyle w:val="Figure"/>
       </w:pPr>
+      <w:proofErr w:type="gramStart"/>
       <w:r>
         <w:t>Table 1</w:t>
       </w:r>
@@ -27697,7 +27567,11 @@
         <w:t>5</w:t>
       </w:r>
       <w:r>
-        <w:t xml:space="preserve">. </w:t>
+        <w:t>.</w:t>
+      </w:r>
+      <w:proofErr w:type="gramEnd"/>
+      <w:r>
+        <w:t xml:space="preserve"> </w:t>
       </w:r>
       <w:r>
         <w:rPr>
@@ -28923,11 +28797,16 @@
       <w:pPr>
         <w:pStyle w:val="Figure"/>
       </w:pPr>
+      <w:proofErr w:type="gramStart"/>
       <w:r>
         <w:t>Table 15</w:t>
       </w:r>
       <w:r>
-        <w:t xml:space="preserve">. </w:t>
+        <w:t>.</w:t>
+      </w:r>
+      <w:proofErr w:type="gramEnd"/>
+      <w:r>
+        <w:t xml:space="preserve"> </w:t>
       </w:r>
       <w:proofErr w:type="gramStart"/>
       <w:r>
@@ -30159,11 +30038,16 @@
           <w:docGrid w:linePitch="360"/>
         </w:sectPr>
       </w:pPr>
+      <w:proofErr w:type="gramStart"/>
       <w:r>
         <w:t>Table 16</w:t>
       </w:r>
       <w:r>
-        <w:t xml:space="preserve">. </w:t>
+        <w:t>.</w:t>
+      </w:r>
+      <w:proofErr w:type="gramEnd"/>
+      <w:r>
+        <w:t xml:space="preserve"> </w:t>
       </w:r>
       <w:proofErr w:type="gramStart"/>
       <w:r>
@@ -30198,7 +30082,7 @@
 </file>
 
 <file path=word/endnotes.xml><?xml version="1.0" encoding="utf-8"?>
-<w:endnotes xmlns:wpc="http://schemas.microsoft.com/office/word/2010/wordprocessingCanvas" xmlns:mo="http://schemas.microsoft.com/office/mac/office/2008/main" xmlns:mc="http://schemas.openxmlformats.org/markup-compatibility/2006" xmlns:mv="urn:schemas-microsoft-com:mac:vml" xmlns:o="urn:schemas-microsoft-com:office:office" xmlns:r="http://schemas.openxmlformats.org/officeDocument/2006/relationships" xmlns:m="http://schemas.openxmlformats.org/officeDocument/2006/math" xmlns:v="urn:schemas-microsoft-com:vml" xmlns:wp14="http://schemas.microsoft.com/office/word/2010/wordprocessingDrawing" xmlns:wp="http://schemas.openxmlformats.org/drawingml/2006/wordprocessingDrawing" xmlns:w10="urn:schemas-microsoft-com:office:word" xmlns:w="http://schemas.openxmlformats.org/wordprocessingml/2006/main" xmlns:w14="http://schemas.microsoft.com/office/word/2010/wordml" xmlns:wpg="http://schemas.microsoft.com/office/word/2010/wordprocessingGroup" xmlns:wpi="http://schemas.microsoft.com/office/word/2010/wordprocessingInk" xmlns:wne="http://schemas.microsoft.com/office/word/2006/wordml" xmlns:wps="http://schemas.microsoft.com/office/word/2010/wordprocessingShape" mc:Ignorable="w14 wp14 mv">
+<w:endnotes xmlns:wpc="http://schemas.microsoft.com/office/word/2010/wordprocessingCanvas" xmlns:mc="http://schemas.openxmlformats.org/markup-compatibility/2006" xmlns:o="urn:schemas-microsoft-com:office:office" xmlns:r="http://schemas.openxmlformats.org/officeDocument/2006/relationships" xmlns:m="http://schemas.openxmlformats.org/officeDocument/2006/math" xmlns:v="urn:schemas-microsoft-com:vml" xmlns:wp14="http://schemas.microsoft.com/office/word/2010/wordprocessingDrawing" xmlns:wp="http://schemas.openxmlformats.org/drawingml/2006/wordprocessingDrawing" xmlns:w10="urn:schemas-microsoft-com:office:word" xmlns:w="http://schemas.openxmlformats.org/wordprocessingml/2006/main" xmlns:w14="http://schemas.microsoft.com/office/word/2010/wordml" xmlns:wpg="http://schemas.microsoft.com/office/word/2010/wordprocessingGroup" xmlns:wpi="http://schemas.microsoft.com/office/word/2010/wordprocessingInk" xmlns:wne="http://schemas.microsoft.com/office/word/2006/wordml" xmlns:wps="http://schemas.microsoft.com/office/word/2010/wordprocessingShape" mc:Ignorable="w14 wp14">
   <w:endnote w:type="separator" w:id="-1">
     <w:p>
       <w:r>
@@ -30217,7 +30101,7 @@
 </file>
 
 <file path=word/footnotes.xml><?xml version="1.0" encoding="utf-8"?>
-<w:footnotes xmlns:wpc="http://schemas.microsoft.com/office/word/2010/wordprocessingCanvas" xmlns:mo="http://schemas.microsoft.com/office/mac/office/2008/main" xmlns:mc="http://schemas.openxmlformats.org/markup-compatibility/2006" xmlns:mv="urn:schemas-microsoft-com:mac:vml" xmlns:o="urn:schemas-microsoft-com:office:office" xmlns:r="http://schemas.openxmlformats.org/officeDocument/2006/relationships" xmlns:m="http://schemas.openxmlformats.org/officeDocument/2006/math" xmlns:v="urn:schemas-microsoft-com:vml" xmlns:wp14="http://schemas.microsoft.com/office/word/2010/wordprocessingDrawing" xmlns:wp="http://schemas.openxmlformats.org/drawingml/2006/wordprocessingDrawing" xmlns:w10="urn:schemas-microsoft-com:office:word" xmlns:w="http://schemas.openxmlformats.org/wordprocessingml/2006/main" xmlns:w14="http://schemas.microsoft.com/office/word/2010/wordml" xmlns:wpg="http://schemas.microsoft.com/office/word/2010/wordprocessingGroup" xmlns:wpi="http://schemas.microsoft.com/office/word/2010/wordprocessingInk" xmlns:wne="http://schemas.microsoft.com/office/word/2006/wordml" xmlns:wps="http://schemas.microsoft.com/office/word/2010/wordprocessingShape" mc:Ignorable="w14 wp14 mv">
+<w:footnotes xmlns:wpc="http://schemas.microsoft.com/office/word/2010/wordprocessingCanvas" xmlns:mc="http://schemas.openxmlformats.org/markup-compatibility/2006" xmlns:o="urn:schemas-microsoft-com:office:office" xmlns:r="http://schemas.openxmlformats.org/officeDocument/2006/relationships" xmlns:m="http://schemas.openxmlformats.org/officeDocument/2006/math" xmlns:v="urn:schemas-microsoft-com:vml" xmlns:wp14="http://schemas.microsoft.com/office/word/2010/wordprocessingDrawing" xmlns:wp="http://schemas.openxmlformats.org/drawingml/2006/wordprocessingDrawing" xmlns:w10="urn:schemas-microsoft-com:office:word" xmlns:w="http://schemas.openxmlformats.org/wordprocessingml/2006/main" xmlns:w14="http://schemas.microsoft.com/office/word/2010/wordml" xmlns:wpg="http://schemas.microsoft.com/office/word/2010/wordprocessingGroup" xmlns:wpi="http://schemas.microsoft.com/office/word/2010/wordprocessingInk" xmlns:wne="http://schemas.microsoft.com/office/word/2006/wordml" xmlns:wps="http://schemas.microsoft.com/office/word/2010/wordprocessingShape" mc:Ignorable="w14 wp14">
   <w:footnote w:type="separator" w:id="-1">
     <w:p>
       <w:pPr>
@@ -30399,7 +30283,7 @@
 </file>
 
 <file path=word/numbering.xml><?xml version="1.0" encoding="utf-8"?>
-<w:numbering xmlns:wpc="http://schemas.microsoft.com/office/word/2010/wordprocessingCanvas" xmlns:mo="http://schemas.microsoft.com/office/mac/office/2008/main" xmlns:mc="http://schemas.openxmlformats.org/markup-compatibility/2006" xmlns:mv="urn:schemas-microsoft-com:mac:vml" xmlns:o="urn:schemas-microsoft-com:office:office" xmlns:r="http://schemas.openxmlformats.org/officeDocument/2006/relationships" xmlns:m="http://schemas.openxmlformats.org/officeDocument/2006/math" xmlns:v="urn:schemas-microsoft-com:vml" xmlns:wp14="http://schemas.microsoft.com/office/word/2010/wordprocessingDrawing" xmlns:wp="http://schemas.openxmlformats.org/drawingml/2006/wordprocessingDrawing" xmlns:w10="urn:schemas-microsoft-com:office:word" xmlns:w="http://schemas.openxmlformats.org/wordprocessingml/2006/main" xmlns:w14="http://schemas.microsoft.com/office/word/2010/wordml" xmlns:wpg="http://schemas.microsoft.com/office/word/2010/wordprocessingGroup" xmlns:wpi="http://schemas.microsoft.com/office/word/2010/wordprocessingInk" xmlns:wne="http://schemas.microsoft.com/office/word/2006/wordml" xmlns:wps="http://schemas.microsoft.com/office/word/2010/wordprocessingShape" mc:Ignorable="w14 wp14 mv">
+<w:numbering xmlns:wpc="http://schemas.microsoft.com/office/word/2010/wordprocessingCanvas" xmlns:mc="http://schemas.openxmlformats.org/markup-compatibility/2006" xmlns:o="urn:schemas-microsoft-com:office:office" xmlns:r="http://schemas.openxmlformats.org/officeDocument/2006/relationships" xmlns:m="http://schemas.openxmlformats.org/officeDocument/2006/math" xmlns:v="urn:schemas-microsoft-com:vml" xmlns:wp14="http://schemas.microsoft.com/office/word/2010/wordprocessingDrawing" xmlns:wp="http://schemas.openxmlformats.org/drawingml/2006/wordprocessingDrawing" xmlns:w10="urn:schemas-microsoft-com:office:word" xmlns:w="http://schemas.openxmlformats.org/wordprocessingml/2006/main" xmlns:w14="http://schemas.microsoft.com/office/word/2010/wordml" xmlns:wpg="http://schemas.microsoft.com/office/word/2010/wordprocessingGroup" xmlns:wpi="http://schemas.microsoft.com/office/word/2010/wordprocessingInk" xmlns:wne="http://schemas.microsoft.com/office/word/2006/wordml" xmlns:wps="http://schemas.microsoft.com/office/word/2010/wordprocessingShape" mc:Ignorable="w14 wp14">
   <w:abstractNum w:abstractNumId="0">
     <w:nsid w:val="FFFFFF1D"/>
     <w:multiLevelType w:val="multilevel"/>
@@ -32377,7 +32261,7 @@
     </w:rPrDefault>
     <w:pPrDefault/>
   </w:docDefaults>
-  <w:latentStyles w:defLockedState="0" w:defUIPriority="0" w:defSemiHidden="0" w:defUnhideWhenUsed="0" w:defQFormat="0" w:count="276">
+  <w:latentStyles w:defLockedState="0" w:defUIPriority="0" w:defSemiHidden="0" w:defUnhideWhenUsed="0" w:defQFormat="0" w:count="267">
     <w:lsdException w:name="heading 1" w:qFormat="1"/>
     <w:lsdException w:name="heading 2" w:qFormat="1"/>
     <w:lsdException w:name="heading 3" w:qFormat="1"/>
@@ -33163,7 +33047,7 @@
 </file>
 
 <file path=word/stylesWithEffects.xml><?xml version="1.0" encoding="utf-8"?>
-<w:styles xmlns:wpc="http://schemas.microsoft.com/office/word/2010/wordprocessingCanvas" xmlns:mo="http://schemas.microsoft.com/office/mac/office/2008/main" xmlns:mc="http://schemas.openxmlformats.org/markup-compatibility/2006" xmlns:mv="urn:schemas-microsoft-com:mac:vml" xmlns:o="urn:schemas-microsoft-com:office:office" xmlns:r="http://schemas.openxmlformats.org/officeDocument/2006/relationships" xmlns:m="http://schemas.openxmlformats.org/officeDocument/2006/math" xmlns:v="urn:schemas-microsoft-com:vml" xmlns:wp14="http://schemas.microsoft.com/office/word/2010/wordprocessingDrawing" xmlns:wp="http://schemas.openxmlformats.org/drawingml/2006/wordprocessingDrawing" xmlns:w10="urn:schemas-microsoft-com:office:word" xmlns:w="http://schemas.openxmlformats.org/wordprocessingml/2006/main" xmlns:w14="http://schemas.microsoft.com/office/word/2010/wordml" xmlns:wpg="http://schemas.microsoft.com/office/word/2010/wordprocessingGroup" xmlns:wpi="http://schemas.microsoft.com/office/word/2010/wordprocessingInk" xmlns:wne="http://schemas.microsoft.com/office/word/2006/wordml" xmlns:wps="http://schemas.microsoft.com/office/word/2010/wordprocessingShape" mc:Ignorable="w14 wp14 mv">
+<w:styles xmlns:wpc="http://schemas.microsoft.com/office/word/2010/wordprocessingCanvas" xmlns:mc="http://schemas.openxmlformats.org/markup-compatibility/2006" xmlns:o="urn:schemas-microsoft-com:office:office" xmlns:r="http://schemas.openxmlformats.org/officeDocument/2006/relationships" xmlns:m="http://schemas.openxmlformats.org/officeDocument/2006/math" xmlns:v="urn:schemas-microsoft-com:vml" xmlns:wp14="http://schemas.microsoft.com/office/word/2010/wordprocessingDrawing" xmlns:wp="http://schemas.openxmlformats.org/drawingml/2006/wordprocessingDrawing" xmlns:w10="urn:schemas-microsoft-com:office:word" xmlns:w="http://schemas.openxmlformats.org/wordprocessingml/2006/main" xmlns:w14="http://schemas.microsoft.com/office/word/2010/wordml" xmlns:wpg="http://schemas.microsoft.com/office/word/2010/wordprocessingGroup" xmlns:wpi="http://schemas.microsoft.com/office/word/2010/wordprocessingInk" xmlns:wne="http://schemas.microsoft.com/office/word/2006/wordml" xmlns:wps="http://schemas.microsoft.com/office/word/2010/wordprocessingShape" mc:Ignorable="w14 wp14">
   <w:docDefaults>
     <w:rPrDefault>
       <w:rPr>
@@ -33173,7 +33057,7 @@
     </w:rPrDefault>
     <w:pPrDefault/>
   </w:docDefaults>
-  <w:latentStyles w:defLockedState="0" w:defUIPriority="0" w:defSemiHidden="0" w:defUnhideWhenUsed="0" w:defQFormat="0" w:count="276">
+  <w:latentStyles w:defLockedState="0" w:defUIPriority="0" w:defSemiHidden="0" w:defUnhideWhenUsed="0" w:defQFormat="0" w:count="267">
     <w:lsdException w:name="heading 1" w:qFormat="1"/>
     <w:lsdException w:name="heading 2" w:qFormat="1"/>
     <w:lsdException w:name="heading 3" w:qFormat="1"/>
@@ -33895,10 +33779,10 @@
           <c:layoutTarget val="inner"/>
           <c:xMode val="edge"/>
           <c:yMode val="edge"/>
-          <c:x val="0.089922330732459"/>
-          <c:y val="0.0644143700787401"/>
-          <c:w val="0.884984721942476"/>
-          <c:h val="0.807851851851852"/>
+          <c:x val="8.9922330732459005E-2"/>
+          <c:y val="6.4414370078740096E-2"/>
+          <c:w val="0.88498472194247602"/>
+          <c:h val="0.80785185185185204"/>
         </c:manualLayout>
       </c:layout>
       <c:barChart>
@@ -33925,8 +33809,8 @@
               <c:idx val="0"/>
               <c:layout>
                 <c:manualLayout>
-                  <c:x val="0.00396589331746974"/>
-                  <c:y val="0.015625"/>
+                  <c:x val="3.9658933174697396E-3"/>
+                  <c:y val="1.5625E-2"/>
                 </c:manualLayout>
               </c:layout>
               <c:dLblPos val="outEnd"/>
@@ -33982,7 +33866,7 @@
                   <c:v>0.38</c:v>
                 </c:pt>
                 <c:pt idx="2">
-                  <c:v>0.07</c:v>
+                  <c:v>7.0000000000000007E-2</c:v>
                 </c:pt>
                 <c:pt idx="3">
                   <c:v>0.02</c:v>
@@ -34014,8 +33898,8 @@
               <c:idx val="4"/>
               <c:layout>
                 <c:manualLayout>
-                  <c:x val="-0.00793178663493952"/>
-                  <c:y val="0.0156243848425197"/>
+                  <c:x val="-7.9317866349395208E-3"/>
+                  <c:y val="1.56243848425197E-2"/>
                 </c:manualLayout>
               </c:layout>
               <c:showLegendKey val="0"/>
@@ -34106,8 +33990,8 @@
               <c:idx val="4"/>
               <c:layout>
                 <c:manualLayout>
-                  <c:x val="-1.45414408467569E-16"/>
-                  <c:y val="0.015625"/>
+                  <c:x val="-1.4541440846756901E-16"/>
+                  <c:y val="1.5625E-2"/>
                 </c:manualLayout>
               </c:layout>
               <c:showLegendKey val="0"/>
@@ -34183,11 +34067,11 @@
         </c:dLbls>
         <c:gapWidth val="50"/>
         <c:overlap val="-50"/>
-        <c:axId val="2115907448"/>
-        <c:axId val="2115910840"/>
+        <c:axId val="50396544"/>
+        <c:axId val="50488448"/>
       </c:barChart>
       <c:catAx>
-        <c:axId val="2115907448"/>
+        <c:axId val="50396544"/>
         <c:scaling>
           <c:orientation val="minMax"/>
         </c:scaling>
@@ -34204,7 +34088,7 @@
             <a:bevel/>
           </a:ln>
         </c:spPr>
-        <c:crossAx val="2115910840"/>
+        <c:crossAx val="50488448"/>
         <c:crosses val="autoZero"/>
         <c:auto val="1"/>
         <c:lblAlgn val="ctr"/>
@@ -34212,7 +34096,7 @@
         <c:noMultiLvlLbl val="0"/>
       </c:catAx>
       <c:valAx>
-        <c:axId val="2115910840"/>
+        <c:axId val="50488448"/>
         <c:scaling>
           <c:orientation val="minMax"/>
         </c:scaling>
@@ -34231,7 +34115,7 @@
             <a:headEnd type="none"/>
           </a:ln>
         </c:spPr>
-        <c:crossAx val="2115907448"/>
+        <c:crossAx val="50396544"/>
         <c:crosses val="autoZero"/>
         <c:crossBetween val="between"/>
       </c:valAx>
@@ -34247,10 +34131,10 @@
         <c:manualLayout>
           <c:xMode val="edge"/>
           <c:yMode val="edge"/>
-          <c:x val="0.821537923464504"/>
-          <c:y val="0.0334627214566929"/>
-          <c:w val="0.136936675301072"/>
-          <c:h val="0.298114440007114"/>
+          <c:x val="0.82153792346450405"/>
+          <c:y val="3.34627214566929E-2"/>
+          <c:w val="0.13693667530107201"/>
+          <c:h val="0.29811444000711401"/>
         </c:manualLayout>
       </c:layout>
       <c:overlay val="0"/>
@@ -34304,10 +34188,10 @@
           <c:layoutTarget val="inner"/>
           <c:xMode val="edge"/>
           <c:yMode val="edge"/>
-          <c:x val="0.089922330732459"/>
-          <c:y val="0.070118798257014"/>
-          <c:w val="0.881806698612406"/>
-          <c:h val="0.802891522054889"/>
+          <c:x val="8.9922330732459005E-2"/>
+          <c:y val="7.0118798257014003E-2"/>
+          <c:w val="0.88180669861240601"/>
+          <c:h val="0.80289152205488901"/>
         </c:manualLayout>
       </c:layout>
       <c:barChart>
@@ -34334,8 +34218,8 @@
               <c:idx val="0"/>
               <c:layout>
                 <c:manualLayout>
-                  <c:x val="0.00396589331746976"/>
-                  <c:y val="0.00776637871722345"/>
+                  <c:x val="3.9658933174697604E-3"/>
+                  <c:y val="7.7663787172234499E-3"/>
                 </c:manualLayout>
               </c:layout>
               <c:dLblPos val="outEnd"/>
@@ -34388,7 +34272,7 @@
                   <c:v>0.2</c:v>
                 </c:pt>
                 <c:pt idx="1">
-                  <c:v>0.58</c:v>
+                  <c:v>0.57999999999999996</c:v>
                 </c:pt>
                 <c:pt idx="2">
                   <c:v>0.11</c:v>
@@ -34486,8 +34370,8 @@
               <c:idx val="0"/>
               <c:layout>
                 <c:manualLayout>
-                  <c:x val="0.00396589331746976"/>
-                  <c:y val="0.00776699029126213"/>
+                  <c:x val="3.9658933174697604E-3"/>
+                  <c:y val="7.7669902912621304E-3"/>
                 </c:manualLayout>
               </c:layout>
               <c:dLblPos val="outEnd"/>
@@ -34537,7 +34421,7 @@
                 <c:formatCode>0%</c:formatCode>
                 <c:ptCount val="5"/>
                 <c:pt idx="0">
-                  <c:v>0.14</c:v>
+                  <c:v>0.14000000000000001</c:v>
                 </c:pt>
                 <c:pt idx="1">
                   <c:v>0.62</c:v>
@@ -34565,11 +34449,11 @@
         </c:dLbls>
         <c:gapWidth val="50"/>
         <c:overlap val="-50"/>
-        <c:axId val="2116001880"/>
-        <c:axId val="2116005080"/>
+        <c:axId val="50500352"/>
+        <c:axId val="50503040"/>
       </c:barChart>
       <c:catAx>
-        <c:axId val="2116001880"/>
+        <c:axId val="50500352"/>
         <c:scaling>
           <c:orientation val="minMax"/>
         </c:scaling>
@@ -34586,7 +34470,7 @@
             <a:bevel/>
           </a:ln>
         </c:spPr>
-        <c:crossAx val="2116005080"/>
+        <c:crossAx val="50503040"/>
         <c:crosses val="autoZero"/>
         <c:auto val="1"/>
         <c:lblAlgn val="ctr"/>
@@ -34594,7 +34478,7 @@
         <c:noMultiLvlLbl val="0"/>
       </c:catAx>
       <c:valAx>
-        <c:axId val="2116005080"/>
+        <c:axId val="50503040"/>
         <c:scaling>
           <c:orientation val="minMax"/>
         </c:scaling>
@@ -34612,7 +34496,7 @@
             <a:bevel/>
           </a:ln>
         </c:spPr>
-        <c:crossAx val="2116001880"/>
+        <c:crossAx val="50500352"/>
         <c:crosses val="autoZero"/>
         <c:crossBetween val="between"/>
       </c:valAx>
@@ -34623,9 +34507,9 @@
         <c:manualLayout>
           <c:xMode val="edge"/>
           <c:yMode val="edge"/>
-          <c:x val="0.822138428413284"/>
-          <c:y val="0.0650231633667151"/>
-          <c:w val="0.136046244219473"/>
+          <c:x val="0.82213842841328399"/>
+          <c:y val="6.5023163366715098E-2"/>
+          <c:w val="0.13604624421947301"/>
           <c:h val="0.283166405682864"/>
         </c:manualLayout>
       </c:layout>
@@ -34949,7 +34833,7 @@
 </file>
 
 <file path=customXml/itemProps1.xml><?xml version="1.0" encoding="utf-8"?>
-<ds:datastoreItem xmlns:ds="http://schemas.openxmlformats.org/officeDocument/2006/customXml" ds:itemID="{BA7B78D2-F842-8248-A023-8A64AD95C264}">
+<ds:datastoreItem xmlns:ds="http://schemas.openxmlformats.org/officeDocument/2006/customXml" ds:itemID="{37FBE78B-5A21-4269-82FD-9293EE1170AC}">
   <ds:schemaRefs>
     <ds:schemaRef ds:uri="http://schemas.openxmlformats.org/officeDocument/2006/bibliography"/>
   </ds:schemaRefs>

</xml_diff>

<commit_message>
For real this time.
</commit_message>
<xml_diff>
--- a/paper/paper.docx
+++ b/paper/paper.docx
@@ -1,6 +1,6 @@
 
 <file path=word/document.xml><?xml version="1.0" encoding="utf-8"?>
-<w:document xmlns:wpc="http://schemas.microsoft.com/office/word/2010/wordprocessingCanvas" xmlns:mc="http://schemas.openxmlformats.org/markup-compatibility/2006" xmlns:o="urn:schemas-microsoft-com:office:office" xmlns:r="http://schemas.openxmlformats.org/officeDocument/2006/relationships" xmlns:m="http://schemas.openxmlformats.org/officeDocument/2006/math" xmlns:v="urn:schemas-microsoft-com:vml" xmlns:wp14="http://schemas.microsoft.com/office/word/2010/wordprocessingDrawing" xmlns:wp="http://schemas.openxmlformats.org/drawingml/2006/wordprocessingDrawing" xmlns:w10="urn:schemas-microsoft-com:office:word" xmlns:w="http://schemas.openxmlformats.org/wordprocessingml/2006/main" xmlns:w14="http://schemas.microsoft.com/office/word/2010/wordml" xmlns:wpg="http://schemas.microsoft.com/office/word/2010/wordprocessingGroup" xmlns:wpi="http://schemas.microsoft.com/office/word/2010/wordprocessingInk" xmlns:wne="http://schemas.microsoft.com/office/word/2006/wordml" xmlns:wps="http://schemas.microsoft.com/office/word/2010/wordprocessingShape" mc:Ignorable="w14 wp14">
+<w:document xmlns:wpc="http://schemas.microsoft.com/office/word/2010/wordprocessingCanvas" xmlns:mo="http://schemas.microsoft.com/office/mac/office/2008/main" xmlns:mc="http://schemas.openxmlformats.org/markup-compatibility/2006" xmlns:mv="urn:schemas-microsoft-com:mac:vml" xmlns:o="urn:schemas-microsoft-com:office:office" xmlns:r="http://schemas.openxmlformats.org/officeDocument/2006/relationships" xmlns:m="http://schemas.openxmlformats.org/officeDocument/2006/math" xmlns:v="urn:schemas-microsoft-com:vml" xmlns:wp14="http://schemas.microsoft.com/office/word/2010/wordprocessingDrawing" xmlns:wp="http://schemas.openxmlformats.org/drawingml/2006/wordprocessingDrawing" xmlns:w10="urn:schemas-microsoft-com:office:word" xmlns:w="http://schemas.openxmlformats.org/wordprocessingml/2006/main" xmlns:w14="http://schemas.microsoft.com/office/word/2010/wordml" xmlns:wpg="http://schemas.microsoft.com/office/word/2010/wordprocessingGroup" xmlns:wpi="http://schemas.microsoft.com/office/word/2010/wordprocessingInk" xmlns:wne="http://schemas.microsoft.com/office/word/2006/wordml" xmlns:wps="http://schemas.microsoft.com/office/word/2010/wordprocessingShape" mc:Ignorable="w14 wp14 mv">
   <w:body>
     <w:p>
       <w:pPr>
@@ -673,15 +673,7 @@
         <w:t xml:space="preserve"> </w:t>
       </w:r>
       <w:r>
-        <w:t xml:space="preserve">The </w:t>
-      </w:r>
-      <w:proofErr w:type="gramStart"/>
-      <w:r>
-        <w:t>measure of hunks lie</w:t>
-      </w:r>
-      <w:proofErr w:type="gramEnd"/>
-      <w:r>
-        <w:t xml:space="preserve"> between these two levels. </w:t>
+        <w:t xml:space="preserve">The measure of hunks lie between these two levels. </w:t>
       </w:r>
       <w:r>
         <w:t xml:space="preserve">A hunk is a </w:t>
@@ -1162,7 +1154,7 @@
         <w:fldChar w:fldCharType="end"/>
       </w:r>
       <w:r>
-        <w:t>, then created a machine learning tool to automatically classify the large ch</w:t>
+        <w:t>, then created a machine learning tool to automatically classify the ch</w:t>
       </w:r>
       <w:r>
         <w:t>anges based on commit messages.</w:t>
@@ -1280,7 +1272,19 @@
         <w:rPr>
           <w:rFonts w:eastAsia="Times New Roman"/>
         </w:rPr>
-        <w:t xml:space="preserve"> with respect to the amount of changes made to the system, component, or module, while also respecting the cohesive properties of the system or module. Each size metric was separated int</w:t>
+        <w:t xml:space="preserve"> with respect to the amount of changes made to the system</w:t>
+      </w:r>
+      <w:r>
+        <w:rPr>
+          <w:rFonts w:eastAsia="Times New Roman"/>
+        </w:rPr>
+        <w:t xml:space="preserve"> </w:t>
+      </w:r>
+      <w:r>
+        <w:rPr>
+          <w:rFonts w:eastAsia="Times New Roman"/>
+        </w:rPr>
+        <w:t>while also respecting the cohesive properties of the. Each size metric was separated int</w:t>
       </w:r>
       <w:r>
         <w:rPr>
@@ -1292,7 +1296,7 @@
         <w:rPr>
           <w:rFonts w:eastAsia="Times New Roman"/>
         </w:rPr>
-        <w:t xml:space="preserve">arge. After all commits had been categorized, a linear correlation coefficient was calculated for lines and hunks, files and hunks, and files and lines. </w:t>
+        <w:t xml:space="preserve">arge. After all commits had been categorized, a correlation coefficient was calculated for lines and hunks, files and hunks, and files and lines. </w:t>
       </w:r>
       <w:r>
         <w:rPr>
@@ -1316,20 +1320,25 @@
         <w:rPr>
           <w:rFonts w:eastAsia="Times New Roman"/>
         </w:rPr>
-        <w:t xml:space="preserve"> measures, a substantial co-relationship was found between line and hunk measures. As opposed to SVN, our paper aims to replicate this study using Git. In addition, Abdulkareem Alali et al also examined the vocabulary</w:t>
+        <w:t xml:space="preserve"> measures, a substantial co-relationship was found between line and hunk measures. As opposed to SVN, our paper aims to replicate this study using Git. In addition, </w:t>
       </w:r>
       <w:r>
         <w:rPr>
           <w:rFonts w:eastAsia="Times New Roman"/>
         </w:rPr>
-        <w:t xml:space="preserve"> of the </w:t>
+        <w:t xml:space="preserve">this study </w:t>
       </w:r>
       <w:r>
         <w:rPr>
           <w:rFonts w:eastAsia="Times New Roman"/>
         </w:rPr>
-        <w:lastRenderedPageBreak/>
-        <w:t>commits</w:t>
+        <w:t>also examined the vocabulary</w:t>
+      </w:r>
+      <w:r>
+        <w:rPr>
+          <w:rFonts w:eastAsia="Times New Roman"/>
+        </w:rPr>
+        <w:t xml:space="preserve"> of the commits</w:t>
       </w:r>
       <w:r>
         <w:rPr>
@@ -1385,6 +1394,7 @@
         <w:pStyle w:val="Heading1"/>
       </w:pPr>
       <w:r>
+        <w:lastRenderedPageBreak/>
         <w:t>Background</w:t>
       </w:r>
     </w:p>
@@ -1879,28 +1889,25 @@
         <w:t>’</w:t>
       </w:r>
       <w:r>
-        <w:t xml:space="preserve"> master branch. If working in a team environment, </w:t>
+        <w:t xml:space="preserve"> master branch. If working in a team environment, there will often only be one central repository </w:t>
+      </w:r>
+      <w:r>
+        <w:t>to which</w:t>
+      </w:r>
+      <w:r>
+        <w:t xml:space="preserve"> </w:t>
+      </w:r>
+      <w:r>
+        <w:t>committers push their changes</w:t>
+      </w:r>
+      <w:r>
+        <w:t xml:space="preserve">. This mirrors the </w:t>
+      </w:r>
+      <w:r>
+        <w:t xml:space="preserve">approach of </w:t>
       </w:r>
       <w:r>
         <w:lastRenderedPageBreak/>
-        <w:t xml:space="preserve">there will often only be one central repository </w:t>
-      </w:r>
-      <w:r>
-        <w:t>to which</w:t>
-      </w:r>
-      <w:r>
-        <w:t xml:space="preserve"> </w:t>
-      </w:r>
-      <w:r>
-        <w:t>committers push their changes</w:t>
-      </w:r>
-      <w:r>
-        <w:t xml:space="preserve">. This mirrors the </w:t>
-      </w:r>
-      <w:r>
-        <w:t xml:space="preserve">approach of </w:t>
-      </w:r>
-      <w:r>
         <w:t>SVN</w:t>
       </w:r>
       <w:r>
@@ -2319,11 +2326,7 @@
         <w:t>. These values will be totaled separately per diff and group</w:t>
       </w:r>
       <w:r>
-        <w:t xml:space="preserve">ed into the categories of </w:t>
-      </w:r>
-      <w:r>
-        <w:lastRenderedPageBreak/>
-        <w:t>extra-</w:t>
+        <w:t>ed into the categories of extra-</w:t>
       </w:r>
       <w:r>
         <w:t xml:space="preserve">small, small, medium, large, and </w:t>
@@ -2340,6 +2343,7 @@
         <w:pStyle w:val="NormalText"/>
       </w:pPr>
       <w:r>
+        <w:lastRenderedPageBreak/>
         <w:t>With the amount of data in need of analysis, tool assistance would be an absolute necessity in order to compile the metrics for this study. The initial approach taken toward tooling was to avoid reinventing the whee</w:t>
       </w:r>
       <w:r>
@@ -2594,11 +2598,7 @@
         <w:t>, ultimately causing forced process termination</w:t>
       </w:r>
       <w:r>
-        <w:t xml:space="preserve">. </w:t>
-      </w:r>
-      <w:r>
-        <w:lastRenderedPageBreak/>
-        <w:t>A</w:t>
+        <w:t>. A</w:t>
       </w:r>
       <w:r>
         <w:t>fter observing this limitation</w:t>
@@ -2612,6 +2612,7 @@
         <w:pStyle w:val="Heading2"/>
       </w:pPr>
       <w:r>
+        <w:lastRenderedPageBreak/>
         <w:t>Final Tool Design and Implementation</w:t>
       </w:r>
     </w:p>
@@ -2860,7 +2861,13 @@
         <w:t xml:space="preserve"> that represent each individual commit, and sorted from oldest to most recent. These hashes are run through a python sub process instance o</w:t>
       </w:r>
       <w:r>
-        <w:t>f the Git command line tool to run</w:t>
+        <w:t xml:space="preserve">f the Git command line tool </w:t>
+      </w:r>
+      <w:r>
+        <w:t xml:space="preserve">in order </w:t>
+      </w:r>
+      <w:r>
+        <w:t>to run</w:t>
       </w:r>
       <w:r>
         <w:t xml:space="preserve"> a </w:t>
@@ -2932,7 +2939,19 @@
         <w:t xml:space="preserve"> accepts </w:t>
       </w:r>
       <w:r>
-        <w:t xml:space="preserve">the same two SHA hashes as the </w:t>
+        <w:t>the same two SHA</w:t>
+      </w:r>
+      <w:r>
+        <w:t>1</w:t>
+      </w:r>
+      <w:r>
+        <w:t xml:space="preserve"> </w:t>
+      </w:r>
+      <w:r>
+        <w:t>commit identifiers</w:t>
+      </w:r>
+      <w:r>
+        <w:t xml:space="preserve"> as the </w:t>
       </w:r>
       <w:proofErr w:type="spellStart"/>
       <w:r>
@@ -2963,32 +2982,50 @@
         <w:t>s</w:t>
       </w:r>
       <w:r>
-        <w:t xml:space="preserve"> to traverse the changed files to find all hunks within each file and collect the total number of hunks per </w:t>
+        <w:t xml:space="preserve"> to traverse the changed files to find all hunks within each file and collect the total number of hunks per commit diff calculation. Once all the totals are calculated, each metric </w:t>
+      </w:r>
+      <w:r>
+        <w:t xml:space="preserve">for </w:t>
+      </w:r>
+      <w:r>
+        <w:t>changed</w:t>
+      </w:r>
+      <w:r>
+        <w:t xml:space="preserve"> files, hunks and lines of cod</w:t>
+      </w:r>
+      <w:r>
+        <w:t>e are then evaluated into extra-</w:t>
+      </w:r>
+      <w:r>
+        <w:t xml:space="preserve">small, small, medium, large, </w:t>
       </w:r>
       <w:r>
         <w:lastRenderedPageBreak/>
-        <w:t xml:space="preserve">commit diff calculation. Once all the totals for any given diff are calculated, each metric </w:t>
-      </w:r>
-      <w:r>
-        <w:t xml:space="preserve">for </w:t>
-      </w:r>
-      <w:r>
-        <w:t>changed</w:t>
-      </w:r>
-      <w:r>
-        <w:t xml:space="preserve"> files, hunks and lines of code are then evaluated into extra small, small, medium, large, or extra-large categories based on their respective </w:t>
+        <w:t xml:space="preserve">or extra-large categories based on their respective </w:t>
       </w:r>
       <w:r>
         <w:t xml:space="preserve">number </w:t>
       </w:r>
       <w:r>
-        <w:t xml:space="preserve">of occurrences. When the entire repository is processed the end result is a </w:t>
+        <w:t>of occurrences. When the entire repository is processed</w:t>
+      </w:r>
+      <w:r>
+        <w:t>,</w:t>
+      </w:r>
+      <w:r>
+        <w:t xml:space="preserve"> the end result is a </w:t>
       </w:r>
       <w:r>
         <w:t xml:space="preserve">text </w:t>
       </w:r>
       <w:r>
-        <w:t xml:space="preserve">file that contains a count the total number of modified files, hunks, and lines that fall into the aforementioned categories. </w:t>
+        <w:t xml:space="preserve">file that contains a count </w:t>
+      </w:r>
+      <w:r>
+        <w:t xml:space="preserve">of </w:t>
+      </w:r>
+      <w:r>
+        <w:t xml:space="preserve">the total number of modified files, hunks, and lines that fall into the aforementioned categories. </w:t>
       </w:r>
       <w:r>
         <w:t xml:space="preserve">These </w:t>
@@ -3012,7 +3049,19 @@
         <w:t xml:space="preserve">this </w:t>
       </w:r>
       <w:r>
-        <w:t xml:space="preserve">study. While this final revision of the tool was faster than the previous incarnations, it still struggled with the same memory consumption issues of its predecessor on the FreeBSD repository. With this in mind, the authors determined that a higher performance language such as C or C++ would most likely be necessary to provide the maximum efficiency </w:t>
+        <w:t xml:space="preserve">study. </w:t>
+      </w:r>
+      <w:r>
+        <w:t>The</w:t>
+      </w:r>
+      <w:r>
+        <w:t xml:space="preserve"> final revision of the tool was faster than the previous incarnations,</w:t>
+      </w:r>
+      <w:r>
+        <w:t xml:space="preserve"> though</w:t>
+      </w:r>
+      <w:r>
+        <w:t xml:space="preserve"> it still struggled with the same memory consumption issues of its predecessor on the FreeBSD repository. With this in mind, the authors determined that a higher performance language such as C or C++ would most likely be necessary to provide the maximum efficiency </w:t>
       </w:r>
       <w:r>
         <w:t>required</w:t>
@@ -3060,19 +3109,27 @@
         <w:t>thirteen</w:t>
       </w:r>
       <w:r>
-        <w:t xml:space="preserve"> open source software projects with varying sizes and domains </w:t>
-      </w:r>
-      <w:r>
-        <w:t>that were cloned from Git</w:t>
-      </w:r>
-      <w:r>
-        <w:t>Hub</w:t>
-      </w:r>
-      <w:r>
-        <w:t xml:space="preserve">. </w:t>
-      </w:r>
-      <w:r>
-        <w:t xml:space="preserve">Several repositories were included from a previous study </w:t>
+        <w:t xml:space="preserve"> open source software projects </w:t>
+      </w:r>
+      <w:r>
+        <w:t xml:space="preserve">that were cloned from </w:t>
+      </w:r>
+      <w:proofErr w:type="spellStart"/>
+      <w:r>
+        <w:t>GitHub</w:t>
+      </w:r>
+      <w:proofErr w:type="spellEnd"/>
+      <w:r>
+        <w:t xml:space="preserve">, each </w:t>
+      </w:r>
+      <w:r>
+        <w:t>with varying sizes and domains</w:t>
+      </w:r>
+      <w:r>
+        <w:t>.</w:t>
+      </w:r>
+      <w:r>
+        <w:t xml:space="preserve"> Several repositories were included from a previous study </w:t>
       </w:r>
       <w:r>
         <w:fldChar w:fldCharType="begin"/>
@@ -3163,7 +3220,10 @@
         <w:pStyle w:val="NormalText"/>
       </w:pPr>
       <w:r>
-        <w:t xml:space="preserve">Merge commits were also taken into account during the commit </w:t>
+        <w:t xml:space="preserve">Merges </w:t>
+      </w:r>
+      <w:r>
+        <w:t xml:space="preserve">were also taken into account during the commit </w:t>
       </w:r>
       <w:r>
         <w:t>measurements</w:t>
@@ -3177,8 +3237,19 @@
       <w:r>
         <w:t xml:space="preserve">hunk </w:t>
       </w:r>
-      <w:r>
-        <w:t>changed. Hunks are sections of line changes that have been modified together within the file</w:t>
+      <w:proofErr w:type="spellStart"/>
+      <w:r>
+        <w:t>modifed</w:t>
+      </w:r>
+      <w:proofErr w:type="spellEnd"/>
+      <w:r>
+        <w:t xml:space="preserve">. Hunks are </w:t>
+      </w:r>
+      <w:r>
+        <w:t>contiguous sections</w:t>
+      </w:r>
+      <w:r>
+        <w:t xml:space="preserve"> of line changes that have been modified together within the file</w:t>
       </w:r>
       <w:r>
         <w:t>. For example, when lines 1-10 have been modified and lines 23-30 have been modified wit</w:t>
@@ -4040,7 +4111,6 @@
           <w:szCs w:val="16"/>
         </w:rPr>
       </w:pPr>
-      <w:proofErr w:type="gramStart"/>
       <w:r>
         <w:rPr>
           <w:b/>
@@ -4063,16 +4133,7 @@
           <w:sz w:val="16"/>
           <w:szCs w:val="16"/>
         </w:rPr>
-        <w:t>.</w:t>
-      </w:r>
-      <w:proofErr w:type="gramEnd"/>
-      <w:r>
-        <w:rPr>
-          <w:b/>
-          <w:sz w:val="16"/>
-          <w:szCs w:val="16"/>
-        </w:rPr>
-        <w:t xml:space="preserve"> </w:t>
+        <w:t xml:space="preserve">. </w:t>
       </w:r>
       <w:r>
         <w:rPr>
@@ -4120,13 +4181,31 @@
         <w:pStyle w:val="NormalText"/>
       </w:pPr>
       <w:r>
-        <w:t xml:space="preserve">Thirteen open source projects collected from GitHub </w:t>
-      </w:r>
-      <w:r>
-        <w:t>are listed in Table 2 with their corresponding duration of project</w:t>
-      </w:r>
-      <w:r>
-        <w:t xml:space="preserve"> in years</w:t>
+        <w:t>The t</w:t>
+      </w:r>
+      <w:r>
+        <w:t xml:space="preserve">hirteen open source projects </w:t>
+      </w:r>
+      <w:r>
+        <w:t xml:space="preserve">that were </w:t>
+      </w:r>
+      <w:r>
+        <w:t xml:space="preserve">collected from GitHub </w:t>
+      </w:r>
+      <w:r>
+        <w:t>are listed in Table 2</w:t>
+      </w:r>
+      <w:r>
+        <w:t>, along</w:t>
+      </w:r>
+      <w:r>
+        <w:t xml:space="preserve"> with </w:t>
+      </w:r>
+      <w:r>
+        <w:t xml:space="preserve">their corresponding project duration </w:t>
+      </w:r>
+      <w:r>
+        <w:t>in years</w:t>
       </w:r>
       <w:r>
         <w:t>, total number of commits throughout the project, total lines of code per repository, and the total number of files in the project.</w:t>
@@ -5401,7 +5480,15 @@
                 <w:sz w:val="16"/>
                 <w:szCs w:val="16"/>
               </w:rPr>
-              <w:t>libgit2</w:t>
+              <w:t>L</w:t>
+            </w:r>
+            <w:r>
+              <w:rPr>
+                <w:i/>
+                <w:sz w:val="16"/>
+                <w:szCs w:val="16"/>
+              </w:rPr>
+              <w:t>ibgit2</w:t>
             </w:r>
           </w:p>
         </w:tc>
@@ -6634,13 +6721,8 @@
       <w:pPr>
         <w:pStyle w:val="Figure"/>
       </w:pPr>
-      <w:proofErr w:type="gramStart"/>
-      <w:r>
-        <w:t>Table 2.</w:t>
-      </w:r>
-      <w:proofErr w:type="gramEnd"/>
-      <w:r>
-        <w:t xml:space="preserve"> Thirteen open source projects analyzed by </w:t>
+      <w:r>
+        <w:t xml:space="preserve">Table 2. Thirteen open source projects analyzed by </w:t>
       </w:r>
       <w:r>
         <w:t>the srcstat tool.</w:t>
@@ -6679,20 +6761,34 @@
           <w:tab w:val="clear" w:pos="288"/>
         </w:tabs>
       </w:pPr>
-      <w:r>
-        <w:t>Django is a</w:t>
-      </w:r>
-      <w:r>
-        <w:t>n</w:t>
-      </w:r>
-      <w:r>
-        <w:t xml:space="preserve"> open source web applications framework for rapid development of database driven web applications using the Model View Controller (MVC) paradigm written in Python. Originally </w:t>
+      <w:proofErr w:type="spellStart"/>
+      <w:r>
+        <w:t>Django</w:t>
+      </w:r>
+      <w:proofErr w:type="spellEnd"/>
+      <w:r>
+        <w:t>, written in Python,</w:t>
+      </w:r>
+      <w:r>
+        <w:t xml:space="preserve"> is a</w:t>
+      </w:r>
+      <w:r>
+        <w:t xml:space="preserve"> </w:t>
+      </w:r>
+      <w:r>
+        <w:t xml:space="preserve">web applications framework for rapid development of database driven web applications using the Model View Controller (MVC) paradigm. Originally </w:t>
       </w:r>
       <w:r>
         <w:t xml:space="preserve">released </w:t>
       </w:r>
       <w:r>
-        <w:t>in 2005 Django has seen a steady rise in usage since.</w:t>
+        <w:t>in 2005</w:t>
+      </w:r>
+      <w:r>
+        <w:t>,</w:t>
+      </w:r>
+      <w:r>
+        <w:t xml:space="preserve"> Django has seen a steady rise in usage since.</w:t>
       </w:r>
     </w:p>
     <w:p>
@@ -6714,7 +6810,13 @@
         </w:tabs>
       </w:pPr>
       <w:r>
-        <w:t>Express is a relatively new web applications framework that utilizes the Node.js scripting language. Like Django, Express provides a way to rapidly create complex database driven MVC applications. Express is designed t</w:t>
+        <w:t xml:space="preserve">Express is a relatively new web applications framework that utilizes the Node.js scripting language. </w:t>
+      </w:r>
+      <w:r>
+        <w:t>Similar to</w:t>
+      </w:r>
+      <w:r>
+        <w:t xml:space="preserve"> Django, Express provides a way to rapidly create complex database driven MVC applications. Express is designed t</w:t>
       </w:r>
       <w:r>
         <w:t xml:space="preserve">o be especially minimal in its </w:t>
@@ -6746,7 +6848,19 @@
         </w:tabs>
       </w:pPr>
       <w:r>
-        <w:t>The GNU Compiler Collection is a compiler suite produced for the GNU project. Gcc offers support for various programming languages. Gcc is widely popular, is available on almost all Linux distributions, and is the official compiler for the GNU operating system. Originally developed in 1987, gcc has played a large part in the growth of open source software.</w:t>
+        <w:t>The GNU Compiler Collection is a compiler suit</w:t>
+      </w:r>
+      <w:r>
+        <w:t xml:space="preserve">e produced for the GNU project that </w:t>
+      </w:r>
+      <w:r>
+        <w:t xml:space="preserve">offers support for various programming languages. </w:t>
+      </w:r>
+      <w:r>
+        <w:t>It</w:t>
+      </w:r>
+      <w:r>
+        <w:t xml:space="preserve"> is widely popular, available on almost all Linux distributions, and is the official compiler for the GNU operating system. Originally developed in 1987, gcc has played a large part in the growth of open source software.</w:t>
       </w:r>
     </w:p>
     <w:p>
@@ -6765,7 +6879,13 @@
         </w:tabs>
       </w:pPr>
       <w:r>
-        <w:t>The GNU Image Manipulation Program is a cross platform open source photo and image manipulation tool that offers high end features commonly only available in commercial photo editing software. Development started in 1996 and like gcc this is also part of the GNU project.</w:t>
+        <w:t>The GNU Image Manipulation P</w:t>
+      </w:r>
+      <w:r>
+        <w:t xml:space="preserve">rogram is a cross platform </w:t>
+      </w:r>
+      <w:r>
+        <w:t>photo and image manipulation tool that offers high end features commonly only available in commercial photo editing software. Development started in 1996 and like gcc this is also part of the GNU project.</w:t>
       </w:r>
     </w:p>
     <w:p>
@@ -6788,15 +6908,84 @@
         </w:tabs>
       </w:pPr>
       <w:r>
-        <w:t xml:space="preserve">Hadoop is </w:t>
-      </w:r>
-      <w:proofErr w:type="gramStart"/>
-      <w:r>
-        <w:t>a</w:t>
-      </w:r>
-      <w:proofErr w:type="gramEnd"/>
+        <w:t>Hadoop is a</w:t>
+      </w:r>
+      <w:r>
+        <w:t>n</w:t>
+      </w:r>
       <w:r>
         <w:t xml:space="preserve"> open source framework developed by the Apache foundation in 2005 used for the processing and storage of data sets on a very large scale. Hadoop is split up into multiple modules, for the purpose of this project we will be focusing on the "Hadoop Common" module.</w:t>
+      </w:r>
+    </w:p>
+    <w:p>
+      <w:pPr>
+        <w:pStyle w:val="Heading3"/>
+        <w:keepNext/>
+      </w:pPr>
+      <w:r>
+        <w:lastRenderedPageBreak/>
+        <w:t>jQuery</w:t>
+      </w:r>
+      <w:r>
+        <w:t xml:space="preserve"> JavaScript Libra</w:t>
+      </w:r>
+      <w:r>
+        <w:t>r</w:t>
+      </w:r>
+      <w:r>
+        <w:t>y</w:t>
+      </w:r>
+    </w:p>
+    <w:p>
+      <w:pPr>
+        <w:pStyle w:val="NormalText"/>
+        <w:keepNext/>
+        <w:tabs>
+          <w:tab w:val="clear" w:pos="288"/>
+          <w:tab w:val="left" w:pos="0"/>
+        </w:tabs>
+      </w:pPr>
+      <w:r>
+        <w:t>JQuery</w:t>
+      </w:r>
+      <w:r>
+        <w:t xml:space="preserve"> is a</w:t>
+      </w:r>
+      <w:r>
+        <w:t xml:space="preserve"> client side JavaScript library. It is</w:t>
+      </w:r>
+      <w:r>
+        <w:t xml:space="preserve"> </w:t>
+      </w:r>
+      <w:r>
+        <w:t>primarily</w:t>
+      </w:r>
+      <w:r>
+        <w:t xml:space="preserve"> conce</w:t>
+      </w:r>
+      <w:r>
+        <w:t>rned with providing a simple API</w:t>
+      </w:r>
+      <w:r>
+        <w:t xml:space="preserve"> interface to the Document Object Model, but </w:t>
+      </w:r>
+      <w:r>
+        <w:t>it also</w:t>
+      </w:r>
+      <w:r>
+        <w:t xml:space="preserve"> has a strong focus on normalizing browser </w:t>
+      </w:r>
+      <w:r>
+        <w:t>quirks</w:t>
+      </w:r>
+      <w:r>
+        <w:t xml:space="preserve">. </w:t>
+      </w:r>
+      <w:r>
+        <w:t>JQuery</w:t>
+      </w:r>
+      <w:r>
+        <w:t xml:space="preserve"> originally began development in 2006 and has since become the most popular JavaScript library used today.</w:t>
       </w:r>
     </w:p>
     <w:p>
@@ -6804,17 +6993,7 @@
         <w:pStyle w:val="Heading3"/>
       </w:pPr>
       <w:r>
-        <w:lastRenderedPageBreak/>
-        <w:t>jQuery</w:t>
-      </w:r>
-      <w:r>
-        <w:t xml:space="preserve"> JavaScript Libra</w:t>
-      </w:r>
-      <w:r>
-        <w:t>r</w:t>
-      </w:r>
-      <w:r>
-        <w:t>y</w:t>
+        <w:t>Libgit2</w:t>
       </w:r>
     </w:p>
     <w:p>
@@ -6826,28 +7005,34 @@
         </w:tabs>
       </w:pPr>
       <w:r>
-        <w:t>JQuery</w:t>
-      </w:r>
-      <w:r>
-        <w:t xml:space="preserve"> is a client side JavaScript library, primary conce</w:t>
-      </w:r>
-      <w:r>
-        <w:t>rned with providing a simple API</w:t>
-      </w:r>
-      <w:r>
-        <w:t xml:space="preserve"> interface to the Document Object Model, but also has a strong focus on normalizing browser </w:t>
-      </w:r>
-      <w:r>
-        <w:t>quirks</w:t>
-      </w:r>
-      <w:r>
-        <w:t xml:space="preserve">. </w:t>
-      </w:r>
-      <w:r>
-        <w:t>JQuery</w:t>
-      </w:r>
-      <w:r>
-        <w:t xml:space="preserve"> originally began development in 2006 and has since become the most popular JavaScript library used today.</w:t>
+        <w:t>Libgit2</w:t>
+      </w:r>
+      <w:r>
+        <w:t xml:space="preserve"> is a library which implements and exposes </w:t>
+      </w:r>
+      <w:r>
+        <w:t>G</w:t>
+      </w:r>
+      <w:r>
+        <w:t xml:space="preserve">it functionality through a C API. </w:t>
+      </w:r>
+      <w:r>
+        <w:t>Libgit2</w:t>
+      </w:r>
+      <w:r>
+        <w:t xml:space="preserve"> was originally developed in 2008 </w:t>
+      </w:r>
+      <w:r>
+        <w:t xml:space="preserve">and </w:t>
+      </w:r>
+      <w:r>
+        <w:t xml:space="preserve">is now used by the likes of GitHub, Beanstalk, and Microsoft. Language bindings are also offered for various other </w:t>
+      </w:r>
+      <w:r>
+        <w:t xml:space="preserve">development </w:t>
+      </w:r>
+      <w:r>
+        <w:t>languages.</w:t>
       </w:r>
     </w:p>
     <w:p>
@@ -6855,7 +7040,7 @@
         <w:pStyle w:val="Heading3"/>
       </w:pPr>
       <w:r>
-        <w:t>Libgit2</w:t>
+        <w:t>Linux</w:t>
       </w:r>
     </w:p>
     <w:p>
@@ -6867,34 +7052,52 @@
         </w:tabs>
       </w:pPr>
       <w:r>
-        <w:t>Libgit2</w:t>
-      </w:r>
-      <w:r>
-        <w:t xml:space="preserve"> is a library which implements and exposes </w:t>
-      </w:r>
-      <w:r>
-        <w:t>G</w:t>
-      </w:r>
-      <w:r>
-        <w:t xml:space="preserve">it functionality through a C API. </w:t>
-      </w:r>
-      <w:r>
-        <w:t>Libgit2</w:t>
-      </w:r>
-      <w:r>
-        <w:t xml:space="preserve"> was originally developed in 2008 </w:t>
-      </w:r>
-      <w:r>
-        <w:t xml:space="preserve">and </w:t>
-      </w:r>
-      <w:r>
-        <w:t xml:space="preserve">is now used by the likes of GitHub, Beanstalk, and Microsoft. Language bindings are also offered for various other </w:t>
-      </w:r>
-      <w:r>
-        <w:t xml:space="preserve">development </w:t>
-      </w:r>
-      <w:r>
-        <w:t>languages.</w:t>
+        <w:t>Originally developed by Linus Torvalds in 1995</w:t>
+      </w:r>
+      <w:r>
+        <w:t xml:space="preserve"> as a spinoff of the Minx kernel</w:t>
+      </w:r>
+      <w:r>
+        <w:t>, t</w:t>
+      </w:r>
+      <w:r>
+        <w:t>he Linux Kernel provides the foundation</w:t>
+      </w:r>
+      <w:r>
+        <w:t>al backbone</w:t>
+      </w:r>
+      <w:r>
+        <w:t xml:space="preserve"> for</w:t>
+      </w:r>
+      <w:r>
+        <w:t xml:space="preserve"> many </w:t>
+      </w:r>
+      <w:r>
+        <w:t xml:space="preserve">open source and commercial operating system </w:t>
+      </w:r>
+      <w:r>
+        <w:t>distributions</w:t>
+      </w:r>
+      <w:r>
+        <w:t>. Its proven effectiveness and stability has</w:t>
+      </w:r>
+      <w:r>
+        <w:t xml:space="preserve"> </w:t>
+      </w:r>
+      <w:r>
+        <w:t xml:space="preserve">earned Linux its place as one </w:t>
+      </w:r>
+      <w:r>
+        <w:t>the most popular operating systems</w:t>
+      </w:r>
+      <w:r>
+        <w:t xml:space="preserve"> </w:t>
+      </w:r>
+      <w:r>
+        <w:t>in</w:t>
+      </w:r>
+      <w:r>
+        <w:t xml:space="preserve"> the world.</w:t>
       </w:r>
     </w:p>
     <w:p>
@@ -6902,7 +7105,7 @@
         <w:pStyle w:val="Heading3"/>
       </w:pPr>
       <w:r>
-        <w:t>Linux</w:t>
+        <w:t>Mono</w:t>
       </w:r>
     </w:p>
     <w:p>
@@ -6914,66 +7117,10 @@
         </w:tabs>
       </w:pPr>
       <w:r>
-        <w:t>Originally developed by Linus Torvalds in 1995</w:t>
-      </w:r>
-      <w:r>
-        <w:t xml:space="preserve"> as a spinoff of the Minx kernel</w:t>
-      </w:r>
-      <w:r>
-        <w:t>, t</w:t>
-      </w:r>
-      <w:r>
-        <w:t>he Linux Kernel provides the foundation</w:t>
-      </w:r>
-      <w:r>
-        <w:t>al backbone</w:t>
-      </w:r>
-      <w:r>
-        <w:t xml:space="preserve"> for</w:t>
-      </w:r>
-      <w:r>
-        <w:t xml:space="preserve"> many </w:t>
-      </w:r>
-      <w:r>
-        <w:t xml:space="preserve">open source and commercial operating system </w:t>
-      </w:r>
-      <w:r>
-        <w:t>distributions</w:t>
-      </w:r>
-      <w:r>
-        <w:t>. Its proven effectiveness and stability has</w:t>
-      </w:r>
-      <w:r>
-        <w:t xml:space="preserve"> </w:t>
-      </w:r>
-      <w:r>
-        <w:t xml:space="preserve">earned Linux its place as one </w:t>
-      </w:r>
-      <w:r>
-        <w:t>the most popular operating systems</w:t>
-      </w:r>
-      <w:r>
-        <w:t xml:space="preserve"> around the world.</w:t>
-      </w:r>
-    </w:p>
-    <w:p>
-      <w:pPr>
-        <w:pStyle w:val="Heading3"/>
-      </w:pPr>
-      <w:r>
-        <w:t>Mono</w:t>
-      </w:r>
-    </w:p>
-    <w:p>
-      <w:pPr>
-        <w:pStyle w:val="NormalText"/>
-        <w:tabs>
-          <w:tab w:val="clear" w:pos="288"/>
-          <w:tab w:val="left" w:pos="0"/>
-        </w:tabs>
-      </w:pPr>
-      <w:r>
-        <w:t>Mono is an open source compiler that is</w:t>
+        <w:t xml:space="preserve">Mono is a </w:t>
+      </w:r>
+      <w:r>
+        <w:t>compiler that is</w:t>
       </w:r>
       <w:r>
         <w:t xml:space="preserve"> compatible with C# and the .</w:t>
@@ -7058,32 +7205,15 @@
       <w:r>
         <w:t xml:space="preserve"> language with a syntax designed to be clear and readable. </w:t>
       </w:r>
-      <w:proofErr w:type="gramStart"/>
-      <w:r>
-        <w:t>Backed by an extensive library</w:t>
-      </w:r>
-      <w:r>
-        <w:t>,</w:t>
-      </w:r>
-      <w:r>
-        <w:t xml:space="preserve"> including a wide array of functi</w:t>
-      </w:r>
-      <w:r>
-        <w:t>onally provided "out of the box</w:t>
-      </w:r>
-      <w:r>
-        <w:t>"</w:t>
-      </w:r>
-      <w:r>
-        <w:t xml:space="preserve"> p</w:t>
-      </w:r>
-      <w:r>
-        <w:t>ython is a language that has proven to be quite applicable for rapid application developme</w:t>
+      <w:r>
+        <w:t>An extensive library, including a wide array of “out of the box” provided functionality, backs it. It</w:t>
+      </w:r>
+      <w:r>
+        <w:t xml:space="preserve"> has proven to be quite applicable for rapid application developme</w:t>
       </w:r>
       <w:r>
         <w:t>nt and prototyping.</w:t>
       </w:r>
-      <w:proofErr w:type="gramEnd"/>
     </w:p>
     <w:p>
       <w:pPr>
@@ -7139,19 +7269,25 @@
         </w:tabs>
       </w:pPr>
       <w:r>
-        <w:t xml:space="preserve">Created in 2003 XBMC is a cross platform and </w:t>
-      </w:r>
-      <w:r>
-        <w:t>open source</w:t>
-      </w:r>
-      <w:r>
-        <w:t xml:space="preserve"> entertainment management and presentation ap</w:t>
+        <w:t>Created in 2003</w:t>
+      </w:r>
+      <w:r>
+        <w:t>,</w:t>
+      </w:r>
+      <w:r>
+        <w:t xml:space="preserve"> XBMC is a cross platform entertainment management and presentation ap</w:t>
       </w:r>
       <w:r>
         <w:t>plication. Designed to provide</w:t>
       </w:r>
       <w:r>
-        <w:t xml:space="preserve"> simple and attractive playback for both audio and video multimedia, XBMC is frequently used as a HTPC (Home Theatre Personal Computer) interface. XBMC has received the support of more than 450 software developers worldwide, and is available in more than 65 languages.</w:t>
+        <w:t xml:space="preserve"> simple and attractive playback for both audio and video multimedia, XBMC is frequently used as a HTPC (Home Theatre Personal Computer) interface. XBMC has received the support of </w:t>
+      </w:r>
+      <w:r>
+        <w:t xml:space="preserve">over </w:t>
+      </w:r>
+      <w:r>
+        <w:t>450 software developers worldwide, and is available in more than 65 languages.</w:t>
       </w:r>
     </w:p>
     <w:p>
@@ -7165,7 +7301,7 @@
       <w:r>
         <w:lastRenderedPageBreak/>
         <w:pict w14:anchorId="26204AB4">
-          <v:shapetype id="_x0000_t202" coordsize="21600,21600" o:spt="202" path="m,l,21600r21600,l21600,xe">
+          <v:shapetype id="_x0000_t202" coordsize="21600,21600" o:spt="202" path="m0,0l0,21600,21600,21600,21600,0xe">
             <v:stroke joinstyle="miter"/>
             <v:path gradientshapeok="t" o:connecttype="rect"/>
           </v:shapetype>
@@ -8393,7 +8529,6 @@
       <w:pPr>
         <w:pStyle w:val="Figure"/>
       </w:pPr>
-      <w:proofErr w:type="gramStart"/>
       <w:r>
         <w:t>Fig</w:t>
       </w:r>
@@ -8404,11 +8539,7 @@
         <w:t xml:space="preserve"> 1</w:t>
       </w:r>
       <w:r>
-        <w:t>.</w:t>
-      </w:r>
-      <w:proofErr w:type="gramEnd"/>
-      <w:r>
-        <w:t xml:space="preserve"> </w:t>
+        <w:t xml:space="preserve">. </w:t>
       </w:r>
       <w:r>
         <w:t>Histogram of commits from all 13 projects by size</w:t>
@@ -8449,7 +8580,6 @@
           <w:b/>
         </w:rPr>
       </w:pPr>
-      <w:proofErr w:type="gramStart"/>
       <w:r>
         <w:rPr>
           <w:rStyle w:val="Strong"/>
@@ -8469,15 +8599,7 @@
           <w:rStyle w:val="Strong"/>
           <w:b/>
         </w:rPr>
-        <w:t xml:space="preserve"> 2.</w:t>
-      </w:r>
-      <w:proofErr w:type="gramEnd"/>
-      <w:r>
-        <w:rPr>
-          <w:rStyle w:val="Strong"/>
-          <w:b/>
-        </w:rPr>
-        <w:t xml:space="preserve"> </w:t>
+        <w:t xml:space="preserve"> 2. </w:t>
       </w:r>
       <w:r>
         <w:rPr>
@@ -9628,15 +9750,7 @@
         <w:t>Table 3 and Figure 1</w:t>
       </w:r>
       <w:r>
-        <w:t xml:space="preserve">. Aggregating all open source projects studied, 23% of the lines of code modified, </w:t>
-      </w:r>
-      <w:proofErr w:type="gramStart"/>
-      <w:r>
-        <w:t>12</w:t>
-      </w:r>
-      <w:proofErr w:type="gramEnd"/>
-      <w:r>
-        <w:t xml:space="preserve">% of files modified, and 23% of hunks modified were classified as large or extra-large. With the exception of the files modified, all other commit size metrics examined contained over 20% of larger commits. Based on these results, large commits are still a common occurrence, </w:t>
+        <w:t xml:space="preserve">. Aggregating all open source projects studied, 23% of the lines of code modified, 12% of files modified, and 23% of hunks modified were classified as large or extra-large. With the exception of the files modified, all other commit size metrics examined contained over 20% of larger commits. Based on these results, large commits are still a common occurrence, </w:t>
       </w:r>
       <w:r>
         <w:t xml:space="preserve">given even when using </w:t>
@@ -9667,7 +9781,25 @@
       </w:r>
       <w:proofErr w:type="spellEnd"/>
       <w:r>
-        <w:t xml:space="preserve"> project are shown in Table 4 and represented as a histogram in Figure 2. As seen in Table 4, 64% of commits have been categorized as small or extra small based on the lines of code added, deleted, or modified, while 78% have been categorized as small or extra small based on the number of files changed, and 76% of commits were classified as small or extra small based on the number of hunks modified.</w:t>
+        <w:t xml:space="preserve"> project are shown in Table 4 and represented as a histogram in Figure 2. As seen in Table 4, 64% of commits have bee</w:t>
+      </w:r>
+      <w:r>
+        <w:t>n categorized as small or extra-</w:t>
+      </w:r>
+      <w:r>
+        <w:t>small based on the lines of code added, deleted, or modified, while 78% have bee</w:t>
+      </w:r>
+      <w:r>
+        <w:t>n categorized as small or extra-</w:t>
+      </w:r>
+      <w:r>
+        <w:t>small based on the number of files changed, and 76% of commits we</w:t>
+      </w:r>
+      <w:r>
+        <w:t>re classified as small or extra-</w:t>
+      </w:r>
+      <w:r>
+        <w:t>small based on the number of hunks modified.</w:t>
       </w:r>
     </w:p>
     <w:p>
@@ -9684,16 +9816,11 @@
         <w:spacing w:after="0"/>
       </w:pPr>
       <w:r>
-        <w:t xml:space="preserve">In order to determine relationships between characteristics, the correlation coefficient is calculated between each metric. The correlation </w:t>
-      </w:r>
-      <w:proofErr w:type="gramStart"/>
-      <w:r>
-        <w:t>c</w:t>
+        <w:t>In order to determine relationships between characteristics, the correlation coefficient is calculated between each metric. The correlation c</w:t>
       </w:r>
       <w:r>
         <w:t xml:space="preserve">oefficient </w:t>
       </w:r>
-      <w:proofErr w:type="gramEnd"/>
       <m:oMath>
         <m:r>
           <w:rPr>
@@ -9706,19 +9833,20 @@
         <w:t xml:space="preserve">, ranging [-1, 1], </w:t>
       </w:r>
       <w:r>
-        <w:t xml:space="preserve">attempts to calculate if a linear co-relationship exists between variables. A negative value for r implies that as x increases, y decreases. A positive value for r implies that as x increases, y </w:t>
+        <w:t>attempts to calculate if a linear co-relationship exists between variables. A negative value for r implies tha</w:t>
+      </w:r>
+      <w:r>
+        <w:t>t as x increases, y decreases. Inversely, a</w:t>
+      </w:r>
+      <w:r>
+        <w:t xml:space="preserve"> positive value for r implies that as x increases, y </w:t>
       </w:r>
       <w:r>
         <w:t>increases</w:t>
       </w:r>
       <w:r>
-        <w:t xml:space="preserve">. The closer the coefficient is to +1 or -1, the stronger the relationship. </w:t>
-      </w:r>
-      <w:proofErr w:type="gramStart"/>
-      <w:r>
-        <w:t xml:space="preserve">When </w:t>
-      </w:r>
-      <w:proofErr w:type="gramEnd"/>
+        <w:t xml:space="preserve">. The closer the coefficient is to +1 or -1, the stronger the relationship. When </w:t>
+      </w:r>
       <m:oMath>
         <m:r>
           <w:rPr>
@@ -9728,7 +9856,13 @@
         </m:r>
       </m:oMath>
       <w:r>
-        <w:t xml:space="preserve">, no linear relationship exists between variables. </w:t>
+        <w:t>, no linear relationship exists betw</w:t>
+      </w:r>
+      <w:r>
+        <w:t>een variables</w:t>
+      </w:r>
+      <w:r>
+        <w:t xml:space="preserve"> </w:t>
       </w:r>
       <w:r>
         <w:fldChar w:fldCharType="begin"/>
@@ -9793,6 +9927,9 @@
       </w:r>
       <w:r>
         <w:t>The equation used to calculate the correlation coefficient is as follows</w:t>
+      </w:r>
+      <w:r>
+        <w:t>:</w:t>
       </w:r>
     </w:p>
     <w:p>
@@ -10146,13 +10283,8 @@
         <w:pStyle w:val="NormalText"/>
       </w:pPr>
       <w:r>
-        <w:t>The coefficient of determination</w:t>
-      </w:r>
-      <w:proofErr w:type="gramStart"/>
-      <w:r>
-        <w:t xml:space="preserve">, </w:t>
-      </w:r>
-      <w:proofErr w:type="gramEnd"/>
+        <w:t xml:space="preserve">The coefficient of determination, </w:t>
+      </w:r>
       <m:oMath>
         <m:r>
           <w:rPr>
@@ -10162,13 +10294,8 @@
         </m:r>
       </m:oMath>
       <w:r>
-        <w:t xml:space="preserve">, is a statistical calculation that indicates how well the relationship between variables fits into a linear regression model, ranging [0, 1]. It measures the strength of the correlation between variables. For example, </w:t>
-      </w:r>
-      <w:proofErr w:type="gramStart"/>
-      <w:r>
-        <w:t xml:space="preserve">if </w:t>
-      </w:r>
-      <w:proofErr w:type="gramEnd"/>
+        <w:t xml:space="preserve">, is a statistical calculation that indicates how well the relationship between variables fits into a linear regression model, ranging [0, 1]. It measures the strength of the correlation between variables. For example, if </w:t>
+      </w:r>
       <m:oMath>
         <m:r>
           <w:rPr>
@@ -17585,7 +17712,6 @@
           </v:shape>
         </w:pict>
       </w:r>
-      <w:proofErr w:type="gramStart"/>
       <w:r>
         <w:t xml:space="preserve">Table </w:t>
       </w:r>
@@ -17593,11 +17719,7 @@
         <w:t>5</w:t>
       </w:r>
       <w:r>
-        <w:t>.</w:t>
-      </w:r>
-      <w:proofErr w:type="gramEnd"/>
-      <w:r>
-        <w:t xml:space="preserve"> </w:t>
+        <w:t xml:space="preserve">. </w:t>
       </w:r>
       <w:proofErr w:type="gramStart"/>
       <w:r>
@@ -17673,7 +17795,13 @@
         <w:pStyle w:val="NormalText"/>
       </w:pPr>
       <w:r>
-        <w:t>All thirteen projects showed a strong correlation between hunks and lines size metrics. Only Hadoop contained a correlation coefficient under 0.9, holding a correlation of 0.809. All other repositories</w:t>
+        <w:t>All thirteen projects showed a strong correlation between hunks and lines size metrics</w:t>
+      </w:r>
+      <w:r>
+        <w:t>, which is also shown in Table 5</w:t>
+      </w:r>
+      <w:r>
+        <w:t>. Only Hadoop contained a correlation coefficient under 0.9, holding a correlation of 0.809. All other repositories</w:t>
       </w:r>
       <w:r>
         <w:t xml:space="preserve"> had </w:t>
@@ -17713,7 +17841,13 @@
         <w:t>Most projects had a strong correlation between files and hunks. Only Linux and Python had moderate correlations, containing 0.606 and 0.762 respectively.</w:t>
       </w:r>
       <w:r>
-        <w:t xml:space="preserve"> The inconsistency with Linux may be due to the nature of the project. Linux is a long running and stable project, which is based deeply on providing consistent and reliable functionality. With this in mind, changes would most likely be limited to certain sections in a file. Linux also has very rigid development restrictions that the maintainers placed on contributors to keep commits small and focused. </w:t>
+        <w:t xml:space="preserve"> The inconsistency with Linux may be due to the nature of the project. Linux is a long running and stable project, which is based deeply on providing consistent and reliable functionality. With this in mind, changes would most likely be limited to certain sections </w:t>
+      </w:r>
+      <w:r>
+        <w:t>with</w:t>
+      </w:r>
+      <w:r>
+        <w:t xml:space="preserve">in a file. Linux also has very rigid development restrictions that the maintainers placed on contributors to keep commits small and focused. </w:t>
       </w:r>
       <w:r>
         <w:t xml:space="preserve">Additionally, the moderate correlation can be </w:t>
@@ -17722,7 +17856,13 @@
         <w:t>described</w:t>
       </w:r>
       <w:r>
-        <w:t xml:space="preserve"> in terms of commit distributions. In terms of the number of hunks modified per commit, 27% and 48% of commits were classified as extra small or small, respectively</w:t>
+        <w:t xml:space="preserve"> </w:t>
+      </w:r>
+      <w:r>
+        <w:t>with respect to</w:t>
+      </w:r>
+      <w:r>
+        <w:t xml:space="preserve"> commit distributions. In terms of the number of hunks modified per commit, 27% and 48% of commits were classified as extra small or small, respectively</w:t>
       </w:r>
       <w:r>
         <w:t>, as shown in Table 6</w:t>
@@ -17803,7 +17943,13 @@
         <w:t xml:space="preserve">orrelate with Git’s ability to </w:t>
       </w:r>
       <w:r>
-        <w:t>easily reorganize commits as mentioned previously in Section 2.</w:t>
+        <w:t>easily reorganize commits as m</w:t>
+      </w:r>
+      <w:r>
+        <w:t>entioned previously in Section 3</w:t>
+      </w:r>
+      <w:r>
+        <w:t>.</w:t>
       </w:r>
     </w:p>
     <w:p>
@@ -19032,7 +19178,13 @@
       </w:r>
       <w:r>
         <w:tab/>
-        <w:t xml:space="preserve">Django, Express, gcc, Hadoop, jQuery, libgit2, and Mono had a strong correlation between files and lines. GIMP, Linux, Node, and Python had </w:t>
+        <w:t>Django,</w:t>
+      </w:r>
+      <w:r>
+        <w:t xml:space="preserve"> Express, gcc, Hadoop, jQuery, L</w:t>
+      </w:r>
+      <w:r>
+        <w:t xml:space="preserve">ibgit2, and Mono had a strong correlation between files and lines. GIMP, Linux, Node, and Python had </w:t>
       </w:r>
       <m:oMath>
         <m:r>
@@ -19058,15 +19210,7 @@
         <w:t>, shown in Table 8,</w:t>
       </w:r>
       <w:r>
-        <w:t xml:space="preserve"> could have skewed the results of the correlation calculations because only 16% of the </w:t>
-      </w:r>
-      <w:proofErr w:type="gramStart"/>
-      <w:r>
-        <w:t>number of files modified in a commit were</w:t>
-      </w:r>
-      <w:proofErr w:type="gramEnd"/>
-      <w:r>
-        <w:t xml:space="preserve"> categorized as large or extra-large, where as 38% of the number of lines of code modified in a commit were categorized </w:t>
+        <w:t xml:space="preserve"> could have skewed the results of the correlation calculations because only 16% of the number of files modified in a commit were categorized as large or extra-large, where as 38% of the number of lines of code modified in a commit were categorized </w:t>
       </w:r>
       <w:r>
         <w:t>as such</w:t>
@@ -19165,19 +19309,7 @@
         <w:t xml:space="preserve">to Python that were </w:t>
       </w:r>
       <w:r>
-        <w:t xml:space="preserve">classified as extra-small and small </w:t>
-      </w:r>
-      <w:proofErr w:type="gramStart"/>
-      <w:r>
-        <w:t>were</w:t>
-      </w:r>
-      <w:proofErr w:type="gramEnd"/>
-      <w:r>
-        <w:t xml:space="preserve"> 71% and 23% respectively when measuring based on files modified. </w:t>
-      </w:r>
-      <w:proofErr w:type="gramStart"/>
-      <w:r>
-        <w:t xml:space="preserve">However, only 32% and 43% of commits were classified </w:t>
+        <w:t xml:space="preserve">classified as extra-small and small were 71% and 23% respectively when measuring based on files modified. However, only 32% and 43% of commits were classified </w:t>
       </w:r>
       <w:r>
         <w:t xml:space="preserve">as such </w:t>
@@ -19186,11 +19318,7 @@
         <w:t>as</w:t>
       </w:r>
       <w:r>
-        <w:t xml:space="preserve"> when measuring based on lines modified.</w:t>
-      </w:r>
-      <w:proofErr w:type="gramEnd"/>
-      <w:r>
-        <w:t xml:space="preserve"> </w:t>
+        <w:t xml:space="preserve"> when measuring based on lines modified. </w:t>
       </w:r>
     </w:p>
     <w:p>
@@ -19366,7 +19494,13 @@
         <w:pStyle w:val="NormalText"/>
       </w:pPr>
       <w:r>
-        <w:t xml:space="preserve">An additional threat to validity is merged branches. Some of the repositories examined in the original paper </w:t>
+        <w:t xml:space="preserve">An additional threat to validity is merged branches. </w:t>
+      </w:r>
+      <w:r>
+        <w:t>A limited number</w:t>
+      </w:r>
+      <w:r>
+        <w:t xml:space="preserve"> of the repositories examined in the original paper </w:t>
       </w:r>
       <w:r>
         <w:fldChar w:fldCharType="begin"/>
@@ -19387,7 +19521,13 @@
         <w:fldChar w:fldCharType="end"/>
       </w:r>
       <w:r>
-        <w:t xml:space="preserve">, such as </w:t>
+        <w:t xml:space="preserve">, </w:t>
+      </w:r>
+      <w:r>
+        <w:t>including</w:t>
+      </w:r>
+      <w:r>
+        <w:t xml:space="preserve"> </w:t>
       </w:r>
       <w:proofErr w:type="spellStart"/>
       <w:r>
@@ -19404,7 +19544,19 @@
         <w:t>gcc</w:t>
       </w:r>
       <w:r>
-        <w:t xml:space="preserve"> still uses SVN and the repository located on GitHub is only a mirror to the changes presently being made to SVN. However, these repositories were also found in GitHub, meaning that the project was moved over to Git at a later date. Thus these projects did not fully take advantage of the Git-specific </w:t>
+        <w:t xml:space="preserve"> still uses SVN and the repository located on GitHub is only a mirror to the changes presently being made to SVN. However, </w:t>
+      </w:r>
+      <w:r>
+        <w:t>the remaining</w:t>
+      </w:r>
+      <w:r>
+        <w:t xml:space="preserve"> repositories were also found in GitHub, meaning that the project was moved over to Git at a later date. Thus</w:t>
+      </w:r>
+      <w:r>
+        <w:t>,</w:t>
+      </w:r>
+      <w:r>
+        <w:t xml:space="preserve"> these projects did not fully take advantage of the Git-specific </w:t>
       </w:r>
       <w:r>
         <w:t>features</w:t>
@@ -19416,14 +19568,20 @@
         <w:t>changes, which</w:t>
       </w:r>
       <w:r>
-        <w:t xml:space="preserve"> can then be pushed as a larger change, whereas SVN changes are possibly equivalent to the size of Git pushes. Therefore, those </w:t>
-      </w:r>
-      <w:r>
-        <w:t xml:space="preserve">projects, which were originally developed using SVN </w:t>
+        <w:t xml:space="preserve"> can the</w:t>
+      </w:r>
+      <w:r>
+        <w:t xml:space="preserve">n be pushed as a larger change. It is speculated that </w:t>
+      </w:r>
+      <w:r>
+        <w:t xml:space="preserve">SVN changes are possibly equivalent to the size of Git pushes. Therefore, those </w:t>
+      </w:r>
+      <w:r>
+        <w:t xml:space="preserve">projects, which were originally </w:t>
       </w:r>
       <w:r>
         <w:lastRenderedPageBreak/>
-        <w:t>and later merged to Git,</w:t>
+        <w:t>developed using SVN and later merged to Git,</w:t>
       </w:r>
       <w:r>
         <w:t xml:space="preserve"> will </w:t>
@@ -19635,7 +19793,13 @@
         <w:t xml:space="preserve"> </w:t>
       </w:r>
       <w:r>
-        <w:t>source projects using SVN to determine the frequency of varying commit sizes and attempted to find a correlation between various forms of size metrics. In this work, Alali et al concluded that less than fifteen percent of commits were considered to be large. Our paper differentiates itself from the original work by replicating that study instead with a larger dataset and focusing on projects that utilize Git as the primary version control system as opposed to</w:t>
+        <w:t xml:space="preserve">source projects using SVN to determine the frequency of varying commit sizes and attempted to find a correlation between various forms of size metrics. In this work, Alali et al concluded that less than fifteen percent of commits were considered to be large. </w:t>
+      </w:r>
+      <w:r>
+        <w:t>Our paper replicates that study, but differentiates itself from the original work</w:t>
+      </w:r>
+      <w:r>
+        <w:t xml:space="preserve"> with a larger dataset and focusing on projects that utilize Git as the primary version control system as opposed to</w:t>
       </w:r>
       <w:r>
         <w:t xml:space="preserve"> SVN</w:t>
@@ -19761,7 +19925,18 @@
         <w:t xml:space="preserve"> it was found that </w:t>
       </w:r>
       <w:r>
-        <w:t xml:space="preserve">12% to 23% of commits were classified as large or extra-large, depending on the size metric that was used. This leads us to conclude that large commits are still a prevalent issue in modern software development, despite the fact that the Git </w:t>
+        <w:t xml:space="preserve">12% to 23% of commits were classified as large or extra-large, depending on the size metric that was used. This leads us to conclude that large commits are still a prevalent </w:t>
+      </w:r>
+      <w:r>
+        <w:t>and frequent element of</w:t>
+      </w:r>
+      <w:r>
+        <w:t xml:space="preserve"> modern software</w:t>
+      </w:r>
+      <w:bookmarkStart w:id="1" w:name="_GoBack"/>
+      <w:bookmarkEnd w:id="1"/>
+      <w:r>
+        <w:t xml:space="preserve"> development, despite the fact that the Git </w:t>
       </w:r>
       <w:r>
         <w:t>workflow</w:t>
@@ -20088,8 +20263,6 @@
       <w:r>
         <w:fldChar w:fldCharType="end"/>
       </w:r>
-      <w:bookmarkStart w:id="1" w:name="_GoBack"/>
-      <w:bookmarkEnd w:id="1"/>
       <w:r>
         <w:br w:type="page"/>
       </w:r>
@@ -21374,16 +21547,11 @@
       <w:pPr>
         <w:pStyle w:val="Figure"/>
       </w:pPr>
-      <w:proofErr w:type="gramStart"/>
       <w:r>
         <w:t>Table 10</w:t>
       </w:r>
       <w:r>
-        <w:t>.</w:t>
-      </w:r>
-      <w:proofErr w:type="gramEnd"/>
-      <w:r>
-        <w:t xml:space="preserve"> </w:t>
+        <w:t xml:space="preserve">. </w:t>
       </w:r>
       <w:r>
         <w:rPr>
@@ -22609,7 +22777,6 @@
       <w:pPr>
         <w:pStyle w:val="Figure"/>
       </w:pPr>
-      <w:proofErr w:type="gramStart"/>
       <w:r>
         <w:t>Table 1</w:t>
       </w:r>
@@ -22617,11 +22784,7 @@
         <w:t>1</w:t>
       </w:r>
       <w:r>
-        <w:t>.</w:t>
-      </w:r>
-      <w:proofErr w:type="gramEnd"/>
-      <w:r>
-        <w:t xml:space="preserve"> </w:t>
+        <w:t xml:space="preserve">. </w:t>
       </w:r>
       <w:r>
         <w:rPr>
@@ -23848,16 +24011,11 @@
       <w:pPr>
         <w:pStyle w:val="Figure"/>
       </w:pPr>
-      <w:proofErr w:type="gramStart"/>
       <w:r>
         <w:t>Table 12</w:t>
       </w:r>
       <w:r>
-        <w:t>.</w:t>
-      </w:r>
-      <w:proofErr w:type="gramEnd"/>
-      <w:r>
-        <w:t xml:space="preserve"> </w:t>
+        <w:t xml:space="preserve">. </w:t>
       </w:r>
       <w:r>
         <w:rPr>
@@ -25083,7 +25241,6 @@
       <w:pPr>
         <w:pStyle w:val="Figure"/>
       </w:pPr>
-      <w:proofErr w:type="gramStart"/>
       <w:r>
         <w:t>Table 1</w:t>
       </w:r>
@@ -25091,11 +25248,7 @@
         <w:t>3</w:t>
       </w:r>
       <w:r>
-        <w:t>.</w:t>
-      </w:r>
-      <w:proofErr w:type="gramEnd"/>
-      <w:r>
-        <w:t xml:space="preserve"> </w:t>
+        <w:t xml:space="preserve">. </w:t>
       </w:r>
       <w:r>
         <w:rPr>
@@ -26321,7 +26474,6 @@
       <w:pPr>
         <w:pStyle w:val="Figure"/>
       </w:pPr>
-      <w:proofErr w:type="gramStart"/>
       <w:r>
         <w:t>Table 1</w:t>
       </w:r>
@@ -26329,11 +26481,7 @@
         <w:t>4</w:t>
       </w:r>
       <w:r>
-        <w:t>.</w:t>
-      </w:r>
-      <w:proofErr w:type="gramEnd"/>
-      <w:r>
-        <w:t xml:space="preserve"> </w:t>
+        <w:t xml:space="preserve">. </w:t>
       </w:r>
       <w:r>
         <w:rPr>
@@ -27559,7 +27707,6 @@
       <w:pPr>
         <w:pStyle w:val="Figure"/>
       </w:pPr>
-      <w:proofErr w:type="gramStart"/>
       <w:r>
         <w:t>Table 1</w:t>
       </w:r>
@@ -27567,11 +27714,7 @@
         <w:t>5</w:t>
       </w:r>
       <w:r>
-        <w:t>.</w:t>
-      </w:r>
-      <w:proofErr w:type="gramEnd"/>
-      <w:r>
-        <w:t xml:space="preserve"> </w:t>
+        <w:t xml:space="preserve">. </w:t>
       </w:r>
       <w:r>
         <w:rPr>
@@ -28797,16 +28940,11 @@
       <w:pPr>
         <w:pStyle w:val="Figure"/>
       </w:pPr>
-      <w:proofErr w:type="gramStart"/>
       <w:r>
         <w:t>Table 15</w:t>
       </w:r>
       <w:r>
-        <w:t>.</w:t>
-      </w:r>
-      <w:proofErr w:type="gramEnd"/>
-      <w:r>
-        <w:t xml:space="preserve"> </w:t>
+        <w:t xml:space="preserve">. </w:t>
       </w:r>
       <w:proofErr w:type="gramStart"/>
       <w:r>
@@ -30038,16 +30176,11 @@
           <w:docGrid w:linePitch="360"/>
         </w:sectPr>
       </w:pPr>
-      <w:proofErr w:type="gramStart"/>
       <w:r>
         <w:t>Table 16</w:t>
       </w:r>
       <w:r>
-        <w:t>.</w:t>
-      </w:r>
-      <w:proofErr w:type="gramEnd"/>
-      <w:r>
-        <w:t xml:space="preserve"> </w:t>
+        <w:t xml:space="preserve">. </w:t>
       </w:r>
       <w:proofErr w:type="gramStart"/>
       <w:r>
@@ -30082,7 +30215,7 @@
 </file>
 
 <file path=word/endnotes.xml><?xml version="1.0" encoding="utf-8"?>
-<w:endnotes xmlns:wpc="http://schemas.microsoft.com/office/word/2010/wordprocessingCanvas" xmlns:mc="http://schemas.openxmlformats.org/markup-compatibility/2006" xmlns:o="urn:schemas-microsoft-com:office:office" xmlns:r="http://schemas.openxmlformats.org/officeDocument/2006/relationships" xmlns:m="http://schemas.openxmlformats.org/officeDocument/2006/math" xmlns:v="urn:schemas-microsoft-com:vml" xmlns:wp14="http://schemas.microsoft.com/office/word/2010/wordprocessingDrawing" xmlns:wp="http://schemas.openxmlformats.org/drawingml/2006/wordprocessingDrawing" xmlns:w10="urn:schemas-microsoft-com:office:word" xmlns:w="http://schemas.openxmlformats.org/wordprocessingml/2006/main" xmlns:w14="http://schemas.microsoft.com/office/word/2010/wordml" xmlns:wpg="http://schemas.microsoft.com/office/word/2010/wordprocessingGroup" xmlns:wpi="http://schemas.microsoft.com/office/word/2010/wordprocessingInk" xmlns:wne="http://schemas.microsoft.com/office/word/2006/wordml" xmlns:wps="http://schemas.microsoft.com/office/word/2010/wordprocessingShape" mc:Ignorable="w14 wp14">
+<w:endnotes xmlns:wpc="http://schemas.microsoft.com/office/word/2010/wordprocessingCanvas" xmlns:mo="http://schemas.microsoft.com/office/mac/office/2008/main" xmlns:mc="http://schemas.openxmlformats.org/markup-compatibility/2006" xmlns:mv="urn:schemas-microsoft-com:mac:vml" xmlns:o="urn:schemas-microsoft-com:office:office" xmlns:r="http://schemas.openxmlformats.org/officeDocument/2006/relationships" xmlns:m="http://schemas.openxmlformats.org/officeDocument/2006/math" xmlns:v="urn:schemas-microsoft-com:vml" xmlns:wp14="http://schemas.microsoft.com/office/word/2010/wordprocessingDrawing" xmlns:wp="http://schemas.openxmlformats.org/drawingml/2006/wordprocessingDrawing" xmlns:w10="urn:schemas-microsoft-com:office:word" xmlns:w="http://schemas.openxmlformats.org/wordprocessingml/2006/main" xmlns:w14="http://schemas.microsoft.com/office/word/2010/wordml" xmlns:wpg="http://schemas.microsoft.com/office/word/2010/wordprocessingGroup" xmlns:wpi="http://schemas.microsoft.com/office/word/2010/wordprocessingInk" xmlns:wne="http://schemas.microsoft.com/office/word/2006/wordml" xmlns:wps="http://schemas.microsoft.com/office/word/2010/wordprocessingShape" mc:Ignorable="w14 wp14 mv">
   <w:endnote w:type="separator" w:id="-1">
     <w:p>
       <w:r>
@@ -30101,7 +30234,7 @@
 </file>
 
 <file path=word/footnotes.xml><?xml version="1.0" encoding="utf-8"?>
-<w:footnotes xmlns:wpc="http://schemas.microsoft.com/office/word/2010/wordprocessingCanvas" xmlns:mc="http://schemas.openxmlformats.org/markup-compatibility/2006" xmlns:o="urn:schemas-microsoft-com:office:office" xmlns:r="http://schemas.openxmlformats.org/officeDocument/2006/relationships" xmlns:m="http://schemas.openxmlformats.org/officeDocument/2006/math" xmlns:v="urn:schemas-microsoft-com:vml" xmlns:wp14="http://schemas.microsoft.com/office/word/2010/wordprocessingDrawing" xmlns:wp="http://schemas.openxmlformats.org/drawingml/2006/wordprocessingDrawing" xmlns:w10="urn:schemas-microsoft-com:office:word" xmlns:w="http://schemas.openxmlformats.org/wordprocessingml/2006/main" xmlns:w14="http://schemas.microsoft.com/office/word/2010/wordml" xmlns:wpg="http://schemas.microsoft.com/office/word/2010/wordprocessingGroup" xmlns:wpi="http://schemas.microsoft.com/office/word/2010/wordprocessingInk" xmlns:wne="http://schemas.microsoft.com/office/word/2006/wordml" xmlns:wps="http://schemas.microsoft.com/office/word/2010/wordprocessingShape" mc:Ignorable="w14 wp14">
+<w:footnotes xmlns:wpc="http://schemas.microsoft.com/office/word/2010/wordprocessingCanvas" xmlns:mo="http://schemas.microsoft.com/office/mac/office/2008/main" xmlns:mc="http://schemas.openxmlformats.org/markup-compatibility/2006" xmlns:mv="urn:schemas-microsoft-com:mac:vml" xmlns:o="urn:schemas-microsoft-com:office:office" xmlns:r="http://schemas.openxmlformats.org/officeDocument/2006/relationships" xmlns:m="http://schemas.openxmlformats.org/officeDocument/2006/math" xmlns:v="urn:schemas-microsoft-com:vml" xmlns:wp14="http://schemas.microsoft.com/office/word/2010/wordprocessingDrawing" xmlns:wp="http://schemas.openxmlformats.org/drawingml/2006/wordprocessingDrawing" xmlns:w10="urn:schemas-microsoft-com:office:word" xmlns:w="http://schemas.openxmlformats.org/wordprocessingml/2006/main" xmlns:w14="http://schemas.microsoft.com/office/word/2010/wordml" xmlns:wpg="http://schemas.microsoft.com/office/word/2010/wordprocessingGroup" xmlns:wpi="http://schemas.microsoft.com/office/word/2010/wordprocessingInk" xmlns:wne="http://schemas.microsoft.com/office/word/2006/wordml" xmlns:wps="http://schemas.microsoft.com/office/word/2010/wordprocessingShape" mc:Ignorable="w14 wp14 mv">
   <w:footnote w:type="separator" w:id="-1">
     <w:p>
       <w:pPr>
@@ -30283,7 +30416,7 @@
 </file>
 
 <file path=word/numbering.xml><?xml version="1.0" encoding="utf-8"?>
-<w:numbering xmlns:wpc="http://schemas.microsoft.com/office/word/2010/wordprocessingCanvas" xmlns:mc="http://schemas.openxmlformats.org/markup-compatibility/2006" xmlns:o="urn:schemas-microsoft-com:office:office" xmlns:r="http://schemas.openxmlformats.org/officeDocument/2006/relationships" xmlns:m="http://schemas.openxmlformats.org/officeDocument/2006/math" xmlns:v="urn:schemas-microsoft-com:vml" xmlns:wp14="http://schemas.microsoft.com/office/word/2010/wordprocessingDrawing" xmlns:wp="http://schemas.openxmlformats.org/drawingml/2006/wordprocessingDrawing" xmlns:w10="urn:schemas-microsoft-com:office:word" xmlns:w="http://schemas.openxmlformats.org/wordprocessingml/2006/main" xmlns:w14="http://schemas.microsoft.com/office/word/2010/wordml" xmlns:wpg="http://schemas.microsoft.com/office/word/2010/wordprocessingGroup" xmlns:wpi="http://schemas.microsoft.com/office/word/2010/wordprocessingInk" xmlns:wne="http://schemas.microsoft.com/office/word/2006/wordml" xmlns:wps="http://schemas.microsoft.com/office/word/2010/wordprocessingShape" mc:Ignorable="w14 wp14">
+<w:numbering xmlns:wpc="http://schemas.microsoft.com/office/word/2010/wordprocessingCanvas" xmlns:mo="http://schemas.microsoft.com/office/mac/office/2008/main" xmlns:mc="http://schemas.openxmlformats.org/markup-compatibility/2006" xmlns:mv="urn:schemas-microsoft-com:mac:vml" xmlns:o="urn:schemas-microsoft-com:office:office" xmlns:r="http://schemas.openxmlformats.org/officeDocument/2006/relationships" xmlns:m="http://schemas.openxmlformats.org/officeDocument/2006/math" xmlns:v="urn:schemas-microsoft-com:vml" xmlns:wp14="http://schemas.microsoft.com/office/word/2010/wordprocessingDrawing" xmlns:wp="http://schemas.openxmlformats.org/drawingml/2006/wordprocessingDrawing" xmlns:w10="urn:schemas-microsoft-com:office:word" xmlns:w="http://schemas.openxmlformats.org/wordprocessingml/2006/main" xmlns:w14="http://schemas.microsoft.com/office/word/2010/wordml" xmlns:wpg="http://schemas.microsoft.com/office/word/2010/wordprocessingGroup" xmlns:wpi="http://schemas.microsoft.com/office/word/2010/wordprocessingInk" xmlns:wne="http://schemas.microsoft.com/office/word/2006/wordml" xmlns:wps="http://schemas.microsoft.com/office/word/2010/wordprocessingShape" mc:Ignorable="w14 wp14 mv">
   <w:abstractNum w:abstractNumId="0">
     <w:nsid w:val="FFFFFF1D"/>
     <w:multiLevelType w:val="multilevel"/>
@@ -32261,7 +32394,7 @@
     </w:rPrDefault>
     <w:pPrDefault/>
   </w:docDefaults>
-  <w:latentStyles w:defLockedState="0" w:defUIPriority="0" w:defSemiHidden="0" w:defUnhideWhenUsed="0" w:defQFormat="0" w:count="267">
+  <w:latentStyles w:defLockedState="0" w:defUIPriority="0" w:defSemiHidden="0" w:defUnhideWhenUsed="0" w:defQFormat="0" w:count="276">
     <w:lsdException w:name="heading 1" w:qFormat="1"/>
     <w:lsdException w:name="heading 2" w:qFormat="1"/>
     <w:lsdException w:name="heading 3" w:qFormat="1"/>
@@ -33047,7 +33180,7 @@
 </file>
 
 <file path=word/stylesWithEffects.xml><?xml version="1.0" encoding="utf-8"?>
-<w:styles xmlns:wpc="http://schemas.microsoft.com/office/word/2010/wordprocessingCanvas" xmlns:mc="http://schemas.openxmlformats.org/markup-compatibility/2006" xmlns:o="urn:schemas-microsoft-com:office:office" xmlns:r="http://schemas.openxmlformats.org/officeDocument/2006/relationships" xmlns:m="http://schemas.openxmlformats.org/officeDocument/2006/math" xmlns:v="urn:schemas-microsoft-com:vml" xmlns:wp14="http://schemas.microsoft.com/office/word/2010/wordprocessingDrawing" xmlns:wp="http://schemas.openxmlformats.org/drawingml/2006/wordprocessingDrawing" xmlns:w10="urn:schemas-microsoft-com:office:word" xmlns:w="http://schemas.openxmlformats.org/wordprocessingml/2006/main" xmlns:w14="http://schemas.microsoft.com/office/word/2010/wordml" xmlns:wpg="http://schemas.microsoft.com/office/word/2010/wordprocessingGroup" xmlns:wpi="http://schemas.microsoft.com/office/word/2010/wordprocessingInk" xmlns:wne="http://schemas.microsoft.com/office/word/2006/wordml" xmlns:wps="http://schemas.microsoft.com/office/word/2010/wordprocessingShape" mc:Ignorable="w14 wp14">
+<w:styles xmlns:wpc="http://schemas.microsoft.com/office/word/2010/wordprocessingCanvas" xmlns:mo="http://schemas.microsoft.com/office/mac/office/2008/main" xmlns:mc="http://schemas.openxmlformats.org/markup-compatibility/2006" xmlns:mv="urn:schemas-microsoft-com:mac:vml" xmlns:o="urn:schemas-microsoft-com:office:office" xmlns:r="http://schemas.openxmlformats.org/officeDocument/2006/relationships" xmlns:m="http://schemas.openxmlformats.org/officeDocument/2006/math" xmlns:v="urn:schemas-microsoft-com:vml" xmlns:wp14="http://schemas.microsoft.com/office/word/2010/wordprocessingDrawing" xmlns:wp="http://schemas.openxmlformats.org/drawingml/2006/wordprocessingDrawing" xmlns:w10="urn:schemas-microsoft-com:office:word" xmlns:w="http://schemas.openxmlformats.org/wordprocessingml/2006/main" xmlns:w14="http://schemas.microsoft.com/office/word/2010/wordml" xmlns:wpg="http://schemas.microsoft.com/office/word/2010/wordprocessingGroup" xmlns:wpi="http://schemas.microsoft.com/office/word/2010/wordprocessingInk" xmlns:wne="http://schemas.microsoft.com/office/word/2006/wordml" xmlns:wps="http://schemas.microsoft.com/office/word/2010/wordprocessingShape" mc:Ignorable="w14 wp14 mv">
   <w:docDefaults>
     <w:rPrDefault>
       <w:rPr>
@@ -33057,7 +33190,7 @@
     </w:rPrDefault>
     <w:pPrDefault/>
   </w:docDefaults>
-  <w:latentStyles w:defLockedState="0" w:defUIPriority="0" w:defSemiHidden="0" w:defUnhideWhenUsed="0" w:defQFormat="0" w:count="267">
+  <w:latentStyles w:defLockedState="0" w:defUIPriority="0" w:defSemiHidden="0" w:defUnhideWhenUsed="0" w:defQFormat="0" w:count="276">
     <w:lsdException w:name="heading 1" w:qFormat="1"/>
     <w:lsdException w:name="heading 2" w:qFormat="1"/>
     <w:lsdException w:name="heading 3" w:qFormat="1"/>
@@ -33779,10 +33912,10 @@
           <c:layoutTarget val="inner"/>
           <c:xMode val="edge"/>
           <c:yMode val="edge"/>
-          <c:x val="8.9922330732459005E-2"/>
-          <c:y val="6.4414370078740096E-2"/>
-          <c:w val="0.88498472194247602"/>
-          <c:h val="0.80785185185185204"/>
+          <c:x val="0.089922330732459"/>
+          <c:y val="0.0644143700787401"/>
+          <c:w val="0.884984721942476"/>
+          <c:h val="0.807851851851852"/>
         </c:manualLayout>
       </c:layout>
       <c:barChart>
@@ -33809,8 +33942,8 @@
               <c:idx val="0"/>
               <c:layout>
                 <c:manualLayout>
-                  <c:x val="3.9658933174697396E-3"/>
-                  <c:y val="1.5625E-2"/>
+                  <c:x val="0.00396589331746974"/>
+                  <c:y val="0.015625"/>
                 </c:manualLayout>
               </c:layout>
               <c:dLblPos val="outEnd"/>
@@ -33866,7 +33999,7 @@
                   <c:v>0.38</c:v>
                 </c:pt>
                 <c:pt idx="2">
-                  <c:v>7.0000000000000007E-2</c:v>
+                  <c:v>0.07</c:v>
                 </c:pt>
                 <c:pt idx="3">
                   <c:v>0.02</c:v>
@@ -33898,8 +34031,8 @@
               <c:idx val="4"/>
               <c:layout>
                 <c:manualLayout>
-                  <c:x val="-7.9317866349395208E-3"/>
-                  <c:y val="1.56243848425197E-2"/>
+                  <c:x val="-0.00793178663493952"/>
+                  <c:y val="0.0156243848425197"/>
                 </c:manualLayout>
               </c:layout>
               <c:showLegendKey val="0"/>
@@ -33990,8 +34123,8 @@
               <c:idx val="4"/>
               <c:layout>
                 <c:manualLayout>
-                  <c:x val="-1.4541440846756901E-16"/>
-                  <c:y val="1.5625E-2"/>
+                  <c:x val="-1.45414408467569E-16"/>
+                  <c:y val="0.015625"/>
                 </c:manualLayout>
               </c:layout>
               <c:showLegendKey val="0"/>
@@ -34067,11 +34200,11 @@
         </c:dLbls>
         <c:gapWidth val="50"/>
         <c:overlap val="-50"/>
-        <c:axId val="50396544"/>
-        <c:axId val="50488448"/>
+        <c:axId val="2108173096"/>
+        <c:axId val="2108176488"/>
       </c:barChart>
       <c:catAx>
-        <c:axId val="50396544"/>
+        <c:axId val="2108173096"/>
         <c:scaling>
           <c:orientation val="minMax"/>
         </c:scaling>
@@ -34088,7 +34221,7 @@
             <a:bevel/>
           </a:ln>
         </c:spPr>
-        <c:crossAx val="50488448"/>
+        <c:crossAx val="2108176488"/>
         <c:crosses val="autoZero"/>
         <c:auto val="1"/>
         <c:lblAlgn val="ctr"/>
@@ -34096,7 +34229,7 @@
         <c:noMultiLvlLbl val="0"/>
       </c:catAx>
       <c:valAx>
-        <c:axId val="50488448"/>
+        <c:axId val="2108176488"/>
         <c:scaling>
           <c:orientation val="minMax"/>
         </c:scaling>
@@ -34115,7 +34248,7 @@
             <a:headEnd type="none"/>
           </a:ln>
         </c:spPr>
-        <c:crossAx val="50396544"/>
+        <c:crossAx val="2108173096"/>
         <c:crosses val="autoZero"/>
         <c:crossBetween val="between"/>
       </c:valAx>
@@ -34131,10 +34264,10 @@
         <c:manualLayout>
           <c:xMode val="edge"/>
           <c:yMode val="edge"/>
-          <c:x val="0.82153792346450405"/>
-          <c:y val="3.34627214566929E-2"/>
-          <c:w val="0.13693667530107201"/>
-          <c:h val="0.29811444000711401"/>
+          <c:x val="0.821537923464504"/>
+          <c:y val="0.0334627214566929"/>
+          <c:w val="0.136936675301072"/>
+          <c:h val="0.298114440007114"/>
         </c:manualLayout>
       </c:layout>
       <c:overlay val="0"/>
@@ -34188,10 +34321,10 @@
           <c:layoutTarget val="inner"/>
           <c:xMode val="edge"/>
           <c:yMode val="edge"/>
-          <c:x val="8.9922330732459005E-2"/>
-          <c:y val="7.0118798257014003E-2"/>
-          <c:w val="0.88180669861240601"/>
-          <c:h val="0.80289152205488901"/>
+          <c:x val="0.089922330732459"/>
+          <c:y val="0.070118798257014"/>
+          <c:w val="0.881806698612406"/>
+          <c:h val="0.802891522054889"/>
         </c:manualLayout>
       </c:layout>
       <c:barChart>
@@ -34218,8 +34351,8 @@
               <c:idx val="0"/>
               <c:layout>
                 <c:manualLayout>
-                  <c:x val="3.9658933174697604E-3"/>
-                  <c:y val="7.7663787172234499E-3"/>
+                  <c:x val="0.00396589331746976"/>
+                  <c:y val="0.00776637871722345"/>
                 </c:manualLayout>
               </c:layout>
               <c:dLblPos val="outEnd"/>
@@ -34272,7 +34405,7 @@
                   <c:v>0.2</c:v>
                 </c:pt>
                 <c:pt idx="1">
-                  <c:v>0.57999999999999996</c:v>
+                  <c:v>0.58</c:v>
                 </c:pt>
                 <c:pt idx="2">
                   <c:v>0.11</c:v>
@@ -34370,8 +34503,8 @@
               <c:idx val="0"/>
               <c:layout>
                 <c:manualLayout>
-                  <c:x val="3.9658933174697604E-3"/>
-                  <c:y val="7.7669902912621304E-3"/>
+                  <c:x val="0.00396589331746976"/>
+                  <c:y val="0.00776699029126213"/>
                 </c:manualLayout>
               </c:layout>
               <c:dLblPos val="outEnd"/>
@@ -34421,7 +34554,7 @@
                 <c:formatCode>0%</c:formatCode>
                 <c:ptCount val="5"/>
                 <c:pt idx="0">
-                  <c:v>0.14000000000000001</c:v>
+                  <c:v>0.14</c:v>
                 </c:pt>
                 <c:pt idx="1">
                   <c:v>0.62</c:v>
@@ -34449,11 +34582,11 @@
         </c:dLbls>
         <c:gapWidth val="50"/>
         <c:overlap val="-50"/>
-        <c:axId val="50500352"/>
-        <c:axId val="50503040"/>
+        <c:axId val="2109887336"/>
+        <c:axId val="2109890536"/>
       </c:barChart>
       <c:catAx>
-        <c:axId val="50500352"/>
+        <c:axId val="2109887336"/>
         <c:scaling>
           <c:orientation val="minMax"/>
         </c:scaling>
@@ -34470,7 +34603,7 @@
             <a:bevel/>
           </a:ln>
         </c:spPr>
-        <c:crossAx val="50503040"/>
+        <c:crossAx val="2109890536"/>
         <c:crosses val="autoZero"/>
         <c:auto val="1"/>
         <c:lblAlgn val="ctr"/>
@@ -34478,7 +34611,7 @@
         <c:noMultiLvlLbl val="0"/>
       </c:catAx>
       <c:valAx>
-        <c:axId val="50503040"/>
+        <c:axId val="2109890536"/>
         <c:scaling>
           <c:orientation val="minMax"/>
         </c:scaling>
@@ -34496,7 +34629,7 @@
             <a:bevel/>
           </a:ln>
         </c:spPr>
-        <c:crossAx val="50500352"/>
+        <c:crossAx val="2109887336"/>
         <c:crosses val="autoZero"/>
         <c:crossBetween val="between"/>
       </c:valAx>
@@ -34507,9 +34640,9 @@
         <c:manualLayout>
           <c:xMode val="edge"/>
           <c:yMode val="edge"/>
-          <c:x val="0.82213842841328399"/>
-          <c:y val="6.5023163366715098E-2"/>
-          <c:w val="0.13604624421947301"/>
+          <c:x val="0.822138428413284"/>
+          <c:y val="0.0650231633667151"/>
+          <c:w val="0.136046244219473"/>
           <c:h val="0.283166405682864"/>
         </c:manualLayout>
       </c:layout>
@@ -34833,7 +34966,7 @@
 </file>
 
 <file path=customXml/itemProps1.xml><?xml version="1.0" encoding="utf-8"?>
-<ds:datastoreItem xmlns:ds="http://schemas.openxmlformats.org/officeDocument/2006/customXml" ds:itemID="{37FBE78B-5A21-4269-82FD-9293EE1170AC}">
+<ds:datastoreItem xmlns:ds="http://schemas.openxmlformats.org/officeDocument/2006/customXml" ds:itemID="{E7ED6010-E5EC-6441-B038-A3FB66645701}">
   <ds:schemaRefs>
     <ds:schemaRef ds:uri="http://schemas.openxmlformats.org/officeDocument/2006/bibliography"/>
   </ds:schemaRefs>

</xml_diff>

<commit_message>
For real, for real this time
</commit_message>
<xml_diff>
--- a/paper/paper.docx
+++ b/paper/paper.docx
@@ -379,6 +379,8 @@
       <w:r>
         <w:t xml:space="preserve">commit records. </w:t>
       </w:r>
+      <w:bookmarkStart w:id="0" w:name="_GoBack"/>
+      <w:bookmarkEnd w:id="0"/>
     </w:p>
     <w:p>
       <w:pPr>
@@ -758,6 +760,9 @@
         <w:t xml:space="preserve"> this paper replicates. Section 3 presents a background of Git, discusses how it </w:t>
       </w:r>
       <w:r>
+        <w:t xml:space="preserve">is </w:t>
+      </w:r>
+      <w:r>
         <w:t>distinguished from other</w:t>
       </w:r>
       <w:r>
@@ -788,7 +793,13 @@
         <w:t xml:space="preserve">ython tool, srcstat, </w:t>
       </w:r>
       <w:r>
-        <w:t>created to analyze source code size metrics regarding multiple repositories’ commit histories. Section 5 demonstrates an evaluation of the results gathered. Section 6 explores threats to the validity of the results. Section 7 describes future work, and Section 8 concludes.</w:t>
+        <w:t>created to analyze source code size metrics regarding multiple repositories’ commit histories. Section 5 demonstrates an evaluation of the results gathered</w:t>
+      </w:r>
+      <w:r>
+        <w:t xml:space="preserve"> and displays the commit size distributions and correlation coefficients for each category</w:t>
+      </w:r>
+      <w:r>
+        <w:t>. Section 6 explores threats to the validity of the results. Section 7 describes future work, and Section 8 concludes.</w:t>
       </w:r>
     </w:p>
     <w:p>
@@ -2924,7 +2935,10 @@
         <w:pStyle w:val="NormalText"/>
       </w:pPr>
       <w:r>
-        <w:t>Collection of hunks requires pygit2</w:t>
+        <w:t>The c</w:t>
+      </w:r>
+      <w:r>
+        <w:t>ollection of hunks requires pygit2</w:t>
       </w:r>
       <w:r>
         <w:t>’s internal</w:t>
@@ -2997,11 +3011,11 @@
         <w:t>e are then evaluated into extra-</w:t>
       </w:r>
       <w:r>
-        <w:t xml:space="preserve">small, small, medium, large, </w:t>
+        <w:t xml:space="preserve">small, small, </w:t>
       </w:r>
       <w:r>
         <w:lastRenderedPageBreak/>
-        <w:t xml:space="preserve">or extra-large categories based on their respective </w:t>
+        <w:t xml:space="preserve">medium, large, or extra-large categories based on their respective </w:t>
       </w:r>
       <w:r>
         <w:t xml:space="preserve">number </w:t>
@@ -4258,7 +4272,7 @@
               <w:keepNext/>
               <w:spacing w:before="20" w:after="20"/>
             </w:pPr>
-            <w:bookmarkStart w:id="0" w:name="OLE_LINK1"/>
+            <w:bookmarkStart w:id="1" w:name="OLE_LINK1"/>
             <w:r>
               <w:lastRenderedPageBreak/>
               <w:t>System</w:t>
@@ -6716,7 +6730,7 @@
         </w:tc>
       </w:tr>
     </w:tbl>
-    <w:bookmarkEnd w:id="0"/>
+    <w:bookmarkEnd w:id="1"/>
     <w:p>
       <w:pPr>
         <w:pStyle w:val="Figure"/>
@@ -19931,12 +19945,7 @@
         <w:t>and frequent element of</w:t>
       </w:r>
       <w:r>
-        <w:t xml:space="preserve"> modern software</w:t>
-      </w:r>
-      <w:bookmarkStart w:id="1" w:name="_GoBack"/>
-      <w:bookmarkEnd w:id="1"/>
-      <w:r>
-        <w:t xml:space="preserve"> development, despite the fact that the Git </w:t>
+        <w:t xml:space="preserve"> modern software development, despite the fact that the Git </w:t>
       </w:r>
       <w:r>
         <w:t>workflow</w:t>
@@ -34966,7 +34975,7 @@
 </file>
 
 <file path=customXml/itemProps1.xml><?xml version="1.0" encoding="utf-8"?>
-<ds:datastoreItem xmlns:ds="http://schemas.openxmlformats.org/officeDocument/2006/customXml" ds:itemID="{E7ED6010-E5EC-6441-B038-A3FB66645701}">
+<ds:datastoreItem xmlns:ds="http://schemas.openxmlformats.org/officeDocument/2006/customXml" ds:itemID="{7F243275-BBB2-A14D-9452-75F00E720D9D}">
   <ds:schemaRefs>
     <ds:schemaRef ds:uri="http://schemas.openxmlformats.org/officeDocument/2006/bibliography"/>
   </ds:schemaRefs>

</xml_diff>

<commit_message>
Final, final, final, FOR REAL
</commit_message>
<xml_diff>
--- a/paper/paper.docx
+++ b/paper/paper.docx
@@ -379,8 +379,6 @@
       <w:r>
         <w:t xml:space="preserve">commit records. </w:t>
       </w:r>
-      <w:bookmarkStart w:id="0" w:name="_GoBack"/>
-      <w:bookmarkEnd w:id="0"/>
     </w:p>
     <w:p>
       <w:pPr>
@@ -649,11 +647,9 @@
       <w:r>
         <w:t xml:space="preserve">For the purposes of this study, the </w:t>
       </w:r>
-      <w:proofErr w:type="gramStart"/>
       <w:r>
         <w:t>number</w:t>
       </w:r>
-      <w:proofErr w:type="gramEnd"/>
       <w:r>
         <w:t xml:space="preserve"> of files that have been modified represent the coarsest level of granularity that can be achieved</w:t>
       </w:r>
@@ -661,13 +657,8 @@
         <w:t>.</w:t>
       </w:r>
       <w:r>
-        <w:t xml:space="preserve"> The </w:t>
-      </w:r>
-      <w:proofErr w:type="gramStart"/>
-      <w:r>
-        <w:t>number</w:t>
-      </w:r>
-      <w:proofErr w:type="gramEnd"/>
+        <w:t xml:space="preserve"> The number</w:t>
+      </w:r>
       <w:r>
         <w:t xml:space="preserve"> of lines of code that have been added, deleted, or modified represent the finest level of granularity.</w:t>
       </w:r>
@@ -819,15 +810,7 @@
         </w:rPr>
       </w:pPr>
       <w:r>
-        <w:t xml:space="preserve">Arafat and </w:t>
-      </w:r>
-      <w:proofErr w:type="spellStart"/>
-      <w:r>
-        <w:t>Riehle</w:t>
-      </w:r>
-      <w:proofErr w:type="spellEnd"/>
-      <w:r>
-        <w:t xml:space="preserve"> </w:t>
+        <w:t xml:space="preserve">Arafat and Riehle </w:t>
       </w:r>
       <w:r>
         <w:fldChar w:fldCharType="begin"/>
@@ -863,13 +846,8 @@
         <w:t xml:space="preserve"> analyzed commits for over 9,000 open source projects and over 8 million commits using</w:t>
       </w:r>
       <w:r>
-        <w:t xml:space="preserve"> an analytics tool called </w:t>
-      </w:r>
-      <w:proofErr w:type="spellStart"/>
-      <w:r>
-        <w:t>Ohloh</w:t>
-      </w:r>
-      <w:proofErr w:type="spellEnd"/>
+        <w:t xml:space="preserve"> an analytics tool called Ohloh</w:t>
+      </w:r>
       <w:r>
         <w:rPr>
           <w:rStyle w:val="FootnoteReference"/>
@@ -964,15 +942,7 @@
         <w:t xml:space="preserve">the </w:t>
       </w:r>
       <w:r>
-        <w:t xml:space="preserve">dictator and </w:t>
-      </w:r>
-      <w:proofErr w:type="gramStart"/>
-      <w:r>
-        <w:t>lieutenants</w:t>
-      </w:r>
-      <w:proofErr w:type="gramEnd"/>
-      <w:r>
-        <w:t xml:space="preserve"> workflow. </w:t>
+        <w:t xml:space="preserve">dictator and lieutenants workflow. </w:t>
       </w:r>
       <w:r>
         <w:t>The</w:t>
@@ -1178,33 +1148,11 @@
           <w:rFonts w:ascii="Times" w:eastAsia="Times New Roman" w:hAnsi="Times"/>
         </w:rPr>
       </w:pPr>
-      <w:proofErr w:type="spellStart"/>
       <w:r>
         <w:rPr>
           <w:rFonts w:eastAsia="Times New Roman"/>
         </w:rPr>
-        <w:t>Abdulkareem</w:t>
-      </w:r>
-      <w:proofErr w:type="spellEnd"/>
-      <w:r>
-        <w:rPr>
-          <w:rFonts w:eastAsia="Times New Roman"/>
-        </w:rPr>
-        <w:t xml:space="preserve"> </w:t>
-      </w:r>
-      <w:proofErr w:type="spellStart"/>
-      <w:r>
-        <w:rPr>
-          <w:rFonts w:eastAsia="Times New Roman"/>
-        </w:rPr>
-        <w:t>Alali</w:t>
-      </w:r>
-      <w:proofErr w:type="spellEnd"/>
-      <w:r>
-        <w:rPr>
-          <w:rFonts w:eastAsia="Times New Roman"/>
-        </w:rPr>
-        <w:t xml:space="preserve"> et al</w:t>
+        <w:t>Abdulkareem Alali et al</w:t>
       </w:r>
       <w:r>
         <w:rPr>
@@ -1468,13 +1416,8 @@
         <w:footnoteReference w:id="4"/>
       </w:r>
       <w:r>
-        <w:t xml:space="preserve">, </w:t>
-      </w:r>
-      <w:proofErr w:type="spellStart"/>
-      <w:r>
-        <w:t>Bitbucket</w:t>
-      </w:r>
-      <w:proofErr w:type="spellEnd"/>
+        <w:t>, Bitbucket</w:t>
+      </w:r>
       <w:r>
         <w:rPr>
           <w:rStyle w:val="FootnoteReference"/>
@@ -1482,13 +1425,8 @@
         <w:footnoteReference w:id="5"/>
       </w:r>
       <w:r>
-        <w:t xml:space="preserve">, and </w:t>
-      </w:r>
-      <w:proofErr w:type="spellStart"/>
-      <w:r>
-        <w:t>Gitorious</w:t>
-      </w:r>
-      <w:proofErr w:type="spellEnd"/>
+        <w:t>, and Gitorious</w:t>
+      </w:r>
       <w:r>
         <w:rPr>
           <w:rStyle w:val="FootnoteReference"/>
@@ -2268,21 +2206,11 @@
           <w:rFonts w:ascii="Times New Roman" w:hAnsi="Times New Roman" w:cs="Times New Roman"/>
         </w:rPr>
       </w:pPr>
-      <w:proofErr w:type="spellStart"/>
-      <w:proofErr w:type="gramStart"/>
       <w:r>
         <w:rPr>
           <w:rStyle w:val="codeChar"/>
         </w:rPr>
-        <w:t>git</w:t>
-      </w:r>
-      <w:proofErr w:type="spellEnd"/>
-      <w:proofErr w:type="gramEnd"/>
-      <w:r>
-        <w:rPr>
-          <w:rStyle w:val="codeChar"/>
-        </w:rPr>
-        <w:t xml:space="preserve"> diff </w:t>
+        <w:t xml:space="preserve">git diff </w:t>
       </w:r>
       <w:r>
         <w:rPr>
@@ -2294,21 +2222,7 @@
         <w:rPr>
           <w:rStyle w:val="codeChar"/>
         </w:rPr>
-        <w:t xml:space="preserve">, </w:t>
-      </w:r>
-      <w:proofErr w:type="spellStart"/>
-      <w:r>
-        <w:rPr>
-          <w:rStyle w:val="codeChar"/>
-        </w:rPr>
-        <w:t>git</w:t>
-      </w:r>
-      <w:proofErr w:type="spellEnd"/>
-      <w:r>
-        <w:rPr>
-          <w:rStyle w:val="codeChar"/>
-        </w:rPr>
-        <w:t xml:space="preserve"> diff </w:t>
+        <w:t xml:space="preserve">, git diff </w:t>
       </w:r>
       <w:r>
         <w:rPr>
@@ -2422,14 +2336,12 @@
         </w:rPr>
         <w:noBreakHyphen/>
       </w:r>
-      <w:proofErr w:type="spellStart"/>
       <w:r>
         <w:rPr>
           <w:rStyle w:val="codeChar"/>
         </w:rPr>
         <w:t>shortstat</w:t>
       </w:r>
-      <w:proofErr w:type="spellEnd"/>
       <w:r>
         <w:t>. When combined with two revision identifiers</w:t>
       </w:r>
@@ -2511,7 +2423,15 @@
         <w:t xml:space="preserve"> prototype</w:t>
       </w:r>
       <w:r>
-        <w:t xml:space="preserve">. Test repositories were hard coded into the application, and upon execution, the repositories were cloned from GitHub. Once a repository was downloaded, an array containing all of the commits, represented by cryptographic SHA hashes, was </w:t>
+        <w:t>. Test repositories were hard coded into the application, and upon execution, the repositories were cloned from GitHub. Once a repository was downloaded, an array containing all of the commits, represented by cryptographic SHA</w:t>
+      </w:r>
+      <w:r>
+        <w:t>1</w:t>
+      </w:r>
+      <w:bookmarkStart w:id="0" w:name="_GoBack"/>
+      <w:bookmarkEnd w:id="0"/>
+      <w:r>
+        <w:t xml:space="preserve"> hashes, was </w:t>
       </w:r>
       <w:r>
         <w:t xml:space="preserve">initialized </w:t>
@@ -2668,16 +2588,8 @@
         <w:rPr>
           <w:rStyle w:val="codeChar"/>
         </w:rPr>
-        <w:t>diff --</w:t>
-      </w:r>
-      <w:proofErr w:type="spellStart"/>
-      <w:r>
-        <w:rPr>
-          <w:rStyle w:val="codeChar"/>
-        </w:rPr>
-        <w:t>shortstat</w:t>
-      </w:r>
-      <w:proofErr w:type="spellEnd"/>
+        <w:t>diff --shortstat</w:t>
+      </w:r>
       <w:r>
         <w:t xml:space="preserve"> option. Libgit2 is used to expose the core functionality of Git</w:t>
       </w:r>
@@ -2787,24 +2699,12 @@
       <w:pPr>
         <w:pStyle w:val="code"/>
       </w:pPr>
-      <w:proofErr w:type="spellStart"/>
-      <w:proofErr w:type="gramStart"/>
-      <w:r>
-        <w:t>srcstat</w:t>
-      </w:r>
-      <w:proofErr w:type="spellEnd"/>
-      <w:proofErr w:type="gramEnd"/>
-      <w:r>
-        <w:t xml:space="preserve"> --repo [</w:t>
-      </w:r>
-      <w:r>
-        <w:t>repo-</w:t>
-      </w:r>
-      <w:proofErr w:type="spellStart"/>
-      <w:r>
-        <w:t>uri</w:t>
-      </w:r>
-      <w:proofErr w:type="spellEnd"/>
+      <w:r>
+        <w:t>srcstat --repo [</w:t>
+      </w:r>
+      <w:r>
+        <w:t>repo-uri</w:t>
+      </w:r>
       <w:r>
         <w:t>]</w:t>
       </w:r>
@@ -2833,23 +2733,8 @@
       <w:pPr>
         <w:pStyle w:val="code"/>
       </w:pPr>
-      <w:proofErr w:type="spellStart"/>
-      <w:proofErr w:type="gramStart"/>
-      <w:r>
-        <w:t>srcstat</w:t>
-      </w:r>
-      <w:proofErr w:type="spellEnd"/>
-      <w:proofErr w:type="gramEnd"/>
-      <w:r>
-        <w:t xml:space="preserve"> --</w:t>
-      </w:r>
-      <w:proofErr w:type="spellStart"/>
-      <w:r>
-        <w:t>repolist</w:t>
-      </w:r>
-      <w:proofErr w:type="spellEnd"/>
-      <w:r>
-        <w:t xml:space="preserve"> [repo-list-file]</w:t>
+      <w:r>
+        <w:t>srcstat --repolist [repo-list-file]</w:t>
       </w:r>
     </w:p>
     <w:p>
@@ -2883,28 +2768,12 @@
       <w:r>
         <w:t xml:space="preserve"> a </w:t>
       </w:r>
-      <w:proofErr w:type="spellStart"/>
       <w:r>
         <w:rPr>
           <w:rStyle w:val="codeChar"/>
         </w:rPr>
-        <w:t>git</w:t>
-      </w:r>
-      <w:proofErr w:type="spellEnd"/>
-      <w:r>
-        <w:rPr>
-          <w:rStyle w:val="codeChar"/>
-        </w:rPr>
-        <w:t xml:space="preserve"> diff --</w:t>
-      </w:r>
-      <w:proofErr w:type="spellStart"/>
-      <w:r>
-        <w:rPr>
-          <w:rStyle w:val="codeChar"/>
-        </w:rPr>
-        <w:t>shortstat</w:t>
-      </w:r>
-      <w:proofErr w:type="spellEnd"/>
+        <w:t>git diff --shortstat</w:t>
+      </w:r>
       <w:r>
         <w:t xml:space="preserve">. </w:t>
       </w:r>
@@ -2967,28 +2836,12 @@
       <w:r>
         <w:t xml:space="preserve"> as the </w:t>
       </w:r>
-      <w:proofErr w:type="spellStart"/>
       <w:r>
         <w:rPr>
           <w:rStyle w:val="codeChar"/>
         </w:rPr>
-        <w:t>git</w:t>
-      </w:r>
-      <w:proofErr w:type="spellEnd"/>
-      <w:r>
-        <w:rPr>
-          <w:rStyle w:val="codeChar"/>
-        </w:rPr>
-        <w:t xml:space="preserve"> diff --</w:t>
-      </w:r>
-      <w:proofErr w:type="spellStart"/>
-      <w:r>
-        <w:rPr>
-          <w:rStyle w:val="codeChar"/>
-        </w:rPr>
-        <w:t>shortstat</w:t>
-      </w:r>
-      <w:proofErr w:type="spellEnd"/>
+        <w:t>git diff --shortstat</w:t>
+      </w:r>
       <w:r>
         <w:t xml:space="preserve"> command. The result of the function is a complex data structure that allows for iteration over changed files, hunks, and lines of code. Since lines are already captured, our tool only need</w:t>
       </w:r>
@@ -3126,15 +2979,7 @@
         <w:t xml:space="preserve"> open source software projects </w:t>
       </w:r>
       <w:r>
-        <w:t xml:space="preserve">that were cloned from </w:t>
-      </w:r>
-      <w:proofErr w:type="spellStart"/>
-      <w:r>
-        <w:t>GitHub</w:t>
-      </w:r>
-      <w:proofErr w:type="spellEnd"/>
-      <w:r>
-        <w:t xml:space="preserve">, each </w:t>
+        <w:t xml:space="preserve">that were cloned from GitHub, each </w:t>
       </w:r>
       <w:r>
         <w:t>with varying sizes and domains</w:t>
@@ -3164,15 +3009,7 @@
         <w:fldChar w:fldCharType="end"/>
       </w:r>
       <w:r>
-        <w:t xml:space="preserve">, such as </w:t>
-      </w:r>
-      <w:proofErr w:type="spellStart"/>
-      <w:r>
-        <w:t>gcc</w:t>
-      </w:r>
-      <w:proofErr w:type="spellEnd"/>
-      <w:r>
-        <w:t xml:space="preserve">, Ruby, and Python. </w:t>
+        <w:t xml:space="preserve">, such as gcc, Ruby, and Python. </w:t>
       </w:r>
       <w:r>
         <w:t>E</w:t>
@@ -3251,11 +3088,9 @@
       <w:r>
         <w:t xml:space="preserve">hunk </w:t>
       </w:r>
-      <w:proofErr w:type="spellStart"/>
       <w:r>
         <w:t>modifed</w:t>
       </w:r>
-      <w:proofErr w:type="spellEnd"/>
       <w:r>
         <w:t xml:space="preserve">. Hunks are </w:t>
       </w:r>
@@ -6775,11 +6610,9 @@
           <w:tab w:val="clear" w:pos="288"/>
         </w:tabs>
       </w:pPr>
-      <w:proofErr w:type="spellStart"/>
       <w:r>
         <w:t>Django</w:t>
       </w:r>
-      <w:proofErr w:type="spellEnd"/>
       <w:r>
         <w:t>, written in Python,</w:t>
       </w:r>
@@ -8622,7 +8455,6 @@
         </w:rPr>
         <w:t xml:space="preserve">Histogram of commits from the </w:t>
       </w:r>
-      <w:proofErr w:type="spellStart"/>
       <w:r>
         <w:rPr>
           <w:rStyle w:val="Strong"/>
@@ -8631,7 +8463,6 @@
         </w:rPr>
         <w:t>gcc</w:t>
       </w:r>
-      <w:proofErr w:type="spellEnd"/>
       <w:r>
         <w:rPr>
           <w:rStyle w:val="Strong"/>
@@ -9721,14 +9552,12 @@
                   <w:r>
                     <w:t xml:space="preserve">Table 4. </w:t>
                   </w:r>
-                  <w:proofErr w:type="gramStart"/>
                   <w:r>
                     <w:rPr>
                       <w:i/>
                     </w:rPr>
                     <w:t>gcc</w:t>
                   </w:r>
-                  <w:proofErr w:type="gramEnd"/>
                   <w:r>
                     <w:t xml:space="preserve"> commits categorized by size for each of the three commit size metrics. The duration of the commits was over 25 years.</w:t>
                   </w:r>
@@ -9787,15 +9616,7 @@
         <w:pStyle w:val="NormalText"/>
       </w:pPr>
       <w:r>
-        <w:t xml:space="preserve">The ratios of commit sizes for the </w:t>
-      </w:r>
-      <w:proofErr w:type="spellStart"/>
-      <w:r>
-        <w:t>gcc</w:t>
-      </w:r>
-      <w:proofErr w:type="spellEnd"/>
-      <w:r>
-        <w:t xml:space="preserve"> project are shown in Table 4 and represented as a histogram in Figure 2. As seen in Table 4, 64% of commits have bee</w:t>
+        <w:t>The ratios of commit sizes for the gcc project are shown in Table 4 and represented as a histogram in Figure 2. As seen in Table 4, 64% of commits have bee</w:t>
       </w:r>
       <w:r>
         <w:t>n categorized as small or extra-</w:t>
@@ -17733,11 +17554,7 @@
         <w:t>5</w:t>
       </w:r>
       <w:r>
-        <w:t xml:space="preserve">. </w:t>
-      </w:r>
-      <w:proofErr w:type="gramStart"/>
-      <w:r>
-        <w:t xml:space="preserve">Correlation coefficient, </w:t>
+        <w:t xml:space="preserve">. Correlation coefficient, </w:t>
       </w:r>
       <w:r>
         <w:rPr>
@@ -17767,7 +17584,6 @@
         </w:rPr>
         <w:t>, as calculated for all projects.</w:t>
       </w:r>
-      <w:proofErr w:type="gramEnd"/>
     </w:p>
     <w:p>
       <w:pPr>
@@ -17790,15 +17606,7 @@
         <w:t xml:space="preserve"> all correlation coefficients </w:t>
       </w:r>
       <w:r>
-        <w:t xml:space="preserve">for </w:t>
-      </w:r>
-      <w:proofErr w:type="spellStart"/>
-      <w:r>
-        <w:t>gcc</w:t>
-      </w:r>
-      <w:proofErr w:type="spellEnd"/>
-      <w:r>
-        <w:t xml:space="preserve"> </w:t>
+        <w:t xml:space="preserve">for gcc </w:t>
       </w:r>
       <w:r>
         <w:t>are above 0.96. This means that all relationships between files and lines, files and hunks, and hunks and lines are strongly linearly correlated. Over 92% of the variants can be explained by this linear correlation.</w:t>
@@ -19435,11 +19243,7 @@
         <w:t>compared to</w:t>
       </w:r>
       <w:r>
-        <w:t xml:space="preserve"> the </w:t>
-      </w:r>
-      <w:proofErr w:type="spellStart"/>
-      <w:r>
-        <w:t>Ala</w:t>
+        <w:t xml:space="preserve"> the Ala</w:t>
       </w:r>
       <w:r>
         <w:t>l</w:t>
@@ -19447,7 +19251,6 @@
       <w:r>
         <w:t>i</w:t>
       </w:r>
-      <w:proofErr w:type="spellEnd"/>
       <w:r>
         <w:t xml:space="preserve"> paper </w:t>
       </w:r>
@@ -19541,15 +19344,7 @@
         <w:t>including</w:t>
       </w:r>
       <w:r>
-        <w:t xml:space="preserve"> </w:t>
-      </w:r>
-      <w:proofErr w:type="spellStart"/>
-      <w:r>
-        <w:t>gcc</w:t>
-      </w:r>
-      <w:proofErr w:type="spellEnd"/>
-      <w:r>
-        <w:t xml:space="preserve">, Ruby, and Python, were originally developed using SVN. Specifically, </w:t>
+        <w:t xml:space="preserve"> gcc, Ruby, and Python, were originally developed using SVN. Specifically, </w:t>
       </w:r>
       <w:r>
         <w:rPr>
@@ -19612,15 +19407,7 @@
         <w:t xml:space="preserve">In addition, the inter quartile ranges that were used to calculate the size ranges from extra small to extra large were calculated </w:t>
       </w:r>
       <w:r>
-        <w:t xml:space="preserve">by </w:t>
-      </w:r>
-      <w:proofErr w:type="spellStart"/>
-      <w:r>
-        <w:t>Alali</w:t>
-      </w:r>
-      <w:proofErr w:type="spellEnd"/>
-      <w:r>
-        <w:t xml:space="preserve"> et al </w:t>
+        <w:t xml:space="preserve">by Alali et al </w:t>
       </w:r>
       <w:r>
         <w:fldChar w:fldCharType="begin"/>
@@ -19643,14 +19430,12 @@
       <w:r>
         <w:t xml:space="preserve"> on </w:t>
       </w:r>
-      <w:proofErr w:type="spellStart"/>
       <w:r>
         <w:rPr>
           <w:i/>
         </w:rPr>
         <w:t>gcc</w:t>
       </w:r>
-      <w:proofErr w:type="spellEnd"/>
       <w:r>
         <w:t xml:space="preserve"> at the time of the paper. This study used those size ranges, though the study was performed on multiple repositories whose data points varied, and even the </w:t>
       </w:r>
@@ -19691,80 +19476,69 @@
       <w:r>
         <w:t>, more memory efficient, and capable of performing similar and additional commit size metric calculations on a large number of repositories.</w:t>
       </w:r>
+      <w:r>
+        <w:t xml:space="preserve"> We would also like to give srcstat the ability to only perform statistics on a range of commits. It would also be possible to implement a service integrating srcstat to automatically and incrementally update a repository’s statistics as changes are committed.</w:t>
+      </w:r>
     </w:p>
     <w:p>
       <w:pPr>
         <w:pStyle w:val="NormalText"/>
       </w:pPr>
       <w:r>
-        <w:t xml:space="preserve">Given the results of the study, </w:t>
-      </w:r>
-      <w:r>
-        <w:t>planned</w:t>
-      </w:r>
-      <w:r>
-        <w:t xml:space="preserve"> work </w:t>
-      </w:r>
-      <w:r>
-        <w:t>includes</w:t>
-      </w:r>
-      <w:r>
-        <w:t xml:space="preserve"> </w:t>
-      </w:r>
-      <w:r>
-        <w:t>development of</w:t>
-      </w:r>
-      <w:r>
-        <w:t xml:space="preserve"> an automated commit splicing tool that will recognize a large commit based on various size metrics and splice it into one or </w:t>
-      </w:r>
-      <w:r>
-        <w:t>smaller</w:t>
-      </w:r>
-      <w:r>
-        <w:t>, logically structured commits. Such a tool would ameliorate the software development process, especially given our findings.</w:t>
+        <w:t xml:space="preserve">The previous study </w:t>
+      </w:r>
+      <w:r>
+        <w:fldChar w:fldCharType="begin"/>
+      </w:r>
+      <w:r>
+        <w:instrText xml:space="preserve"> ADDIN EN.CITE &lt;EndNote&gt;&lt;Cite ExcludeYear="1"&gt;&lt;Author&gt;Alali&lt;/Author&gt;&lt;Year&gt;2008&lt;/Year&gt;&lt;RecNum&gt;26&lt;/RecNum&gt;&lt;DisplayText&gt;[2]&lt;/DisplayText&gt;&lt;record&gt;&lt;rec-number&gt;26&lt;/rec-number&gt;&lt;foreign-keys&gt;&lt;key app="EN" db-id="2v0fxsdd5tswpvexvwl5t09steve92s92t2w" timestamp="1386889513"&gt;26&lt;/key&gt;&lt;/foreign-keys&gt;&lt;ref-type name="Conference Proceedings"&gt;10&lt;/ref-type&gt;&lt;contributors&gt;&lt;authors&gt;&lt;author&gt;Alali, A.&lt;/author&gt;&lt;author&gt;Kagdi, H.&lt;/author&gt;&lt;author&gt;Maletic, J. I.&lt;/author&gt;&lt;/authors&gt;&lt;/contributors&gt;&lt;titles&gt;&lt;title&gt;What&amp;apos;s a Typical Commit? A Characterization of Open Source Software Repositories&lt;/title&gt;&lt;secondary-title&gt;Program Comprehension, 2008. ICPC 2008. The 16th IEEE International Conference on&lt;/secondary-title&gt;&lt;alt-title&gt;Program Comprehension, 2008. ICPC 2008. The 16th IEEE International Conference on&lt;/alt-title&gt;&lt;/titles&gt;&lt;pages&gt;182-191&lt;/pages&gt;&lt;keywords&gt;&lt;keyword&gt;configuration management&lt;/keyword&gt;&lt;keyword&gt;public domain software&lt;/keyword&gt;&lt;keyword&gt;software maintenance&lt;/keyword&gt;&lt;keyword&gt;maintenance activities&lt;/keyword&gt;&lt;keyword&gt;open source software repositories&lt;/keyword&gt;&lt;keyword&gt;version control systems&lt;/keyword&gt;&lt;keyword&gt;Computer science&lt;/keyword&gt;&lt;keyword&gt;Control systems&lt;/keyword&gt;&lt;keyword&gt;History&lt;/keyword&gt;&lt;keyword&gt;Open source software&lt;/keyword&gt;&lt;keyword&gt;Software systems&lt;/keyword&gt;&lt;keyword&gt;Solids&lt;/keyword&gt;&lt;keyword&gt;Vocabulary&lt;/keyword&gt;&lt;keyword&gt;commit analysis&lt;/keyword&gt;&lt;keyword&gt;mining software repositories&lt;/keyword&gt;&lt;/keywords&gt;&lt;dates&gt;&lt;year&gt;2008&lt;/year&gt;&lt;pub-dates&gt;&lt;date&gt;10-13 June 2008&lt;/date&gt;&lt;/pub-dates&gt;&lt;/dates&gt;&lt;isbn&gt;1092-8138&lt;/isbn&gt;&lt;urls&gt;&lt;related-urls&gt;&lt;url&gt;http://ieeexplore.ieee.org/ielx5/4556099/4556100/04556130.pdf?tp=&amp;amp;arnumber=4556130&amp;amp;isnumber=4556100&lt;/url&gt;&lt;/related-urls&gt;&lt;/urls&gt;&lt;electronic-resource-num&gt;10.1109/ICPC.2008.24&lt;/electronic-resource-num&gt;&lt;/record&gt;&lt;/Cite&gt;&lt;/EndNote&gt;</w:instrText>
+      </w:r>
+      <w:r>
+        <w:fldChar w:fldCharType="separate"/>
+      </w:r>
+      <w:r>
+        <w:rPr>
+          <w:noProof/>
+        </w:rPr>
+        <w:t>[Alali08]</w:t>
+      </w:r>
+      <w:r>
+        <w:fldChar w:fldCharType="end"/>
+      </w:r>
+      <w:r>
+        <w:t xml:space="preserve"> used inter quartile ranges to calculate how the commit size data should be distributed. Calculating seven regions by outliers determined the size ranges. When shown in a box and whisper plot, these ranges constitute the sizes ranging from extra-small to extra-large. In future work, we intend to calculate the inter quartile ranges for each of the repositories studied.</w:t>
       </w:r>
     </w:p>
     <w:p>
       <w:pPr>
         <w:pStyle w:val="NormalText"/>
-        <w:ind w:firstLine="0"/>
       </w:pPr>
       <w:r>
-        <w:tab/>
-        <w:t xml:space="preserve">The previous study </w:t>
-      </w:r>
-      <w:r>
-        <w:fldChar w:fldCharType="begin"/>
-      </w:r>
-      <w:r>
-        <w:instrText xml:space="preserve"> ADDIN EN.CITE &lt;EndNote&gt;&lt;Cite ExcludeYear="1"&gt;&lt;Author&gt;Alali&lt;/Author&gt;&lt;Year&gt;2008&lt;/Year&gt;&lt;RecNum&gt;26&lt;/RecNum&gt;&lt;DisplayText&gt;[2]&lt;/DisplayText&gt;&lt;record&gt;&lt;rec-number&gt;26&lt;/rec-number&gt;&lt;foreign-keys&gt;&lt;key app="EN" db-id="2v0fxsdd5tswpvexvwl5t09steve92s92t2w" timestamp="1386889513"&gt;26&lt;/key&gt;&lt;/foreign-keys&gt;&lt;ref-type name="Conference Proceedings"&gt;10&lt;/ref-type&gt;&lt;contributors&gt;&lt;authors&gt;&lt;author&gt;Alali, A.&lt;/author&gt;&lt;author&gt;Kagdi, H.&lt;/author&gt;&lt;author&gt;Maletic, J. I.&lt;/author&gt;&lt;/authors&gt;&lt;/contributors&gt;&lt;titles&gt;&lt;title&gt;What&amp;apos;s a Typical Commit? A Characterization of Open Source Software Repositories&lt;/title&gt;&lt;secondary-title&gt;Program Comprehension, 2008. ICPC 2008. The 16th IEEE International Conference on&lt;/secondary-title&gt;&lt;alt-title&gt;Program Comprehension, 2008. ICPC 2008. The 16th IEEE International Conference on&lt;/alt-title&gt;&lt;/titles&gt;&lt;pages&gt;182-191&lt;/pages&gt;&lt;keywords&gt;&lt;keyword&gt;configuration management&lt;/keyword&gt;&lt;keyword&gt;public domain software&lt;/keyword&gt;&lt;keyword&gt;software maintenance&lt;/keyword&gt;&lt;keyword&gt;maintenance activities&lt;/keyword&gt;&lt;keyword&gt;open source software repositories&lt;/keyword&gt;&lt;keyword&gt;version control systems&lt;/keyword&gt;&lt;keyword&gt;Computer science&lt;/keyword&gt;&lt;keyword&gt;Control systems&lt;/keyword&gt;&lt;keyword&gt;History&lt;/keyword&gt;&lt;keyword&gt;Open source software&lt;/keyword&gt;&lt;keyword&gt;Software systems&lt;/keyword&gt;&lt;keyword&gt;Solids&lt;/keyword&gt;&lt;keyword&gt;Vocabulary&lt;/keyword&gt;&lt;keyword&gt;commit analysis&lt;/keyword&gt;&lt;keyword&gt;mining software repositories&lt;/keyword&gt;&lt;/keywords&gt;&lt;dates&gt;&lt;year&gt;2008&lt;/year&gt;&lt;pub-dates&gt;&lt;date&gt;10-13 June 2008&lt;/date&gt;&lt;/pub-dates&gt;&lt;/dates&gt;&lt;isbn&gt;1092-8138&lt;/isbn&gt;&lt;urls&gt;&lt;related-urls&gt;&lt;url&gt;http://ieeexplore.ieee.org/ielx5/4556099/4556100/04556130.pdf?tp=&amp;amp;arnumber=4556130&amp;amp;isnumber=4556100&lt;/url&gt;&lt;/related-urls&gt;&lt;/urls&gt;&lt;electronic-resource-num&gt;10.1109/ICPC.2008.24&lt;/electronic-resource-num&gt;&lt;/record&gt;&lt;/Cite&gt;&lt;/EndNote&gt;</w:instrText>
-      </w:r>
-      <w:r>
-        <w:fldChar w:fldCharType="separate"/>
-      </w:r>
-      <w:r>
-        <w:rPr>
-          <w:noProof/>
-        </w:rPr>
-        <w:t>[Alali08]</w:t>
-      </w:r>
-      <w:r>
-        <w:fldChar w:fldCharType="end"/>
-      </w:r>
-      <w:r>
-        <w:t xml:space="preserve"> used inter quartile ranges to calculate how the commit size data should be di</w:t>
-      </w:r>
-      <w:r>
-        <w:t xml:space="preserve">stributed. Calculating seven regions by outliers determined the size ranges. </w:t>
-      </w:r>
-      <w:r>
-        <w:t>When shown in a box and whisper plot, these ranges constitu</w:t>
-      </w:r>
-      <w:r>
-        <w:t>te the sizes ranging from extra-small to extra-</w:t>
-      </w:r>
-      <w:r>
-        <w:t xml:space="preserve">large. In future work, we intend to calculate the inter quartile ranges for each of the repositories studied. </w:t>
+        <w:t xml:space="preserve">Given the results of the study, </w:t>
+      </w:r>
+      <w:r>
+        <w:t>planned</w:t>
+      </w:r>
+      <w:r>
+        <w:t xml:space="preserve"> work </w:t>
+      </w:r>
+      <w:r>
+        <w:t>includes</w:t>
+      </w:r>
+      <w:r>
+        <w:t xml:space="preserve"> </w:t>
+      </w:r>
+      <w:r>
+        <w:t>development of</w:t>
+      </w:r>
+      <w:r>
+        <w:t xml:space="preserve"> an automated commit splicing tool that will recognize a large commit based on various size metrics and splice it into one or </w:t>
+      </w:r>
+      <w:r>
+        <w:t>smaller</w:t>
+      </w:r>
+      <w:r>
+        <w:t xml:space="preserve">, logically structured commits. Such a tool would ameliorate the software development process, especially given our findings. </w:t>
       </w:r>
     </w:p>
     <w:p>
@@ -28955,14 +28729,12 @@
       <w:r>
         <w:t xml:space="preserve">. </w:t>
       </w:r>
-      <w:proofErr w:type="gramStart"/>
       <w:r>
         <w:rPr>
           <w:i/>
         </w:rPr>
         <w:t>jQuery</w:t>
       </w:r>
-      <w:proofErr w:type="gramEnd"/>
       <w:r>
         <w:t xml:space="preserve"> commits categorized by size for each of the three commit size metr</w:t>
       </w:r>
@@ -30191,14 +29963,12 @@
       <w:r>
         <w:t xml:space="preserve">. </w:t>
       </w:r>
-      <w:proofErr w:type="gramStart"/>
       <w:r>
         <w:rPr>
           <w:i/>
         </w:rPr>
         <w:t>libgit2</w:t>
       </w:r>
-      <w:proofErr w:type="gramEnd"/>
       <w:r>
         <w:t xml:space="preserve"> commits categorized by size for each of</w:t>
       </w:r>
@@ -34209,11 +33979,11 @@
         </c:dLbls>
         <c:gapWidth val="50"/>
         <c:overlap val="-50"/>
-        <c:axId val="2108173096"/>
-        <c:axId val="2108176488"/>
+        <c:axId val="2134051128"/>
+        <c:axId val="2108151240"/>
       </c:barChart>
       <c:catAx>
-        <c:axId val="2108173096"/>
+        <c:axId val="2134051128"/>
         <c:scaling>
           <c:orientation val="minMax"/>
         </c:scaling>
@@ -34230,7 +34000,7 @@
             <a:bevel/>
           </a:ln>
         </c:spPr>
-        <c:crossAx val="2108176488"/>
+        <c:crossAx val="2108151240"/>
         <c:crosses val="autoZero"/>
         <c:auto val="1"/>
         <c:lblAlgn val="ctr"/>
@@ -34238,7 +34008,7 @@
         <c:noMultiLvlLbl val="0"/>
       </c:catAx>
       <c:valAx>
-        <c:axId val="2108176488"/>
+        <c:axId val="2108151240"/>
         <c:scaling>
           <c:orientation val="minMax"/>
         </c:scaling>
@@ -34257,7 +34027,7 @@
             <a:headEnd type="none"/>
           </a:ln>
         </c:spPr>
-        <c:crossAx val="2108173096"/>
+        <c:crossAx val="2134051128"/>
         <c:crosses val="autoZero"/>
         <c:crossBetween val="between"/>
       </c:valAx>
@@ -34591,11 +34361,11 @@
         </c:dLbls>
         <c:gapWidth val="50"/>
         <c:overlap val="-50"/>
-        <c:axId val="2109887336"/>
-        <c:axId val="2109890536"/>
+        <c:axId val="2138185000"/>
+        <c:axId val="2138439448"/>
       </c:barChart>
       <c:catAx>
-        <c:axId val="2109887336"/>
+        <c:axId val="2138185000"/>
         <c:scaling>
           <c:orientation val="minMax"/>
         </c:scaling>
@@ -34612,7 +34382,7 @@
             <a:bevel/>
           </a:ln>
         </c:spPr>
-        <c:crossAx val="2109890536"/>
+        <c:crossAx val="2138439448"/>
         <c:crosses val="autoZero"/>
         <c:auto val="1"/>
         <c:lblAlgn val="ctr"/>
@@ -34620,7 +34390,7 @@
         <c:noMultiLvlLbl val="0"/>
       </c:catAx>
       <c:valAx>
-        <c:axId val="2109890536"/>
+        <c:axId val="2138439448"/>
         <c:scaling>
           <c:orientation val="minMax"/>
         </c:scaling>
@@ -34638,7 +34408,7 @@
             <a:bevel/>
           </a:ln>
         </c:spPr>
-        <c:crossAx val="2109887336"/>
+        <c:crossAx val="2138185000"/>
         <c:crosses val="autoZero"/>
         <c:crossBetween val="between"/>
       </c:valAx>
@@ -34975,7 +34745,7 @@
 </file>
 
 <file path=customXml/itemProps1.xml><?xml version="1.0" encoding="utf-8"?>
-<ds:datastoreItem xmlns:ds="http://schemas.openxmlformats.org/officeDocument/2006/customXml" ds:itemID="{7F243275-BBB2-A14D-9452-75F00E720D9D}">
+<ds:datastoreItem xmlns:ds="http://schemas.openxmlformats.org/officeDocument/2006/customXml" ds:itemID="{88668BCD-4C53-7942-B1C5-8241F93128AF}">
   <ds:schemaRefs>
     <ds:schemaRef ds:uri="http://schemas.openxmlformats.org/officeDocument/2006/bibliography"/>
   </ds:schemaRefs>

</xml_diff>

<commit_message>
The most real it's ever been so far - final.
</commit_message>
<xml_diff>
--- a/paper/paper.docx
+++ b/paper/paper.docx
@@ -2428,8 +2428,6 @@
       <w:r>
         <w:t>1</w:t>
       </w:r>
-      <w:bookmarkStart w:id="0" w:name="_GoBack"/>
-      <w:bookmarkEnd w:id="0"/>
       <w:r>
         <w:t xml:space="preserve"> hashes, was </w:t>
       </w:r>
@@ -4107,7 +4105,7 @@
               <w:keepNext/>
               <w:spacing w:before="20" w:after="20"/>
             </w:pPr>
-            <w:bookmarkStart w:id="1" w:name="OLE_LINK1"/>
+            <w:bookmarkStart w:id="0" w:name="OLE_LINK1"/>
             <w:r>
               <w:lastRenderedPageBreak/>
               <w:t>System</w:t>
@@ -6565,7 +6563,7 @@
         </w:tc>
       </w:tr>
     </w:tbl>
-    <w:bookmarkEnd w:id="1"/>
+    <w:bookmarkEnd w:id="0"/>
     <w:p>
       <w:pPr>
         <w:pStyle w:val="Figure"/>
@@ -19739,7 +19737,7 @@
     <w:p>
       <w:pPr>
         <w:pStyle w:val="EndNoteBibliography"/>
-        <w:spacing w:after="20"/>
+        <w:spacing w:after="140"/>
         <w:ind w:left="180" w:hanging="180"/>
         <w:jc w:val="both"/>
         <w:rPr>
@@ -19798,7 +19796,7 @@
     <w:p>
       <w:pPr>
         <w:pStyle w:val="EndNoteBibliography"/>
-        <w:spacing w:after="20"/>
+        <w:spacing w:after="140"/>
         <w:ind w:left="187" w:hanging="187"/>
         <w:jc w:val="both"/>
         <w:rPr>
@@ -19847,7 +19845,7 @@
     <w:p>
       <w:pPr>
         <w:pStyle w:val="EndNoteBibliography"/>
-        <w:spacing w:after="20"/>
+        <w:spacing w:after="140"/>
         <w:ind w:left="180" w:hanging="180"/>
         <w:jc w:val="both"/>
         <w:rPr>
@@ -19896,7 +19894,7 @@
     <w:p>
       <w:pPr>
         <w:pStyle w:val="EndNoteBibliography"/>
-        <w:spacing w:after="20"/>
+        <w:spacing w:after="140"/>
         <w:ind w:left="180" w:hanging="180"/>
         <w:jc w:val="both"/>
         <w:rPr>
@@ -19945,7 +19943,7 @@
     <w:p>
       <w:pPr>
         <w:pStyle w:val="EndNoteBibliography"/>
-        <w:spacing w:after="20"/>
+        <w:spacing w:after="140"/>
         <w:ind w:left="180" w:hanging="180"/>
         <w:jc w:val="both"/>
         <w:rPr>
@@ -19995,7 +19993,7 @@
     <w:p>
       <w:pPr>
         <w:pStyle w:val="EndNoteBibliography"/>
-        <w:spacing w:after="20"/>
+        <w:spacing w:after="140"/>
         <w:ind w:left="180" w:hanging="180"/>
         <w:jc w:val="both"/>
         <w:rPr>
@@ -20041,7 +20039,7 @@
           <w:ilvl w:val="0"/>
           <w:numId w:val="0"/>
         </w:numPr>
-        <w:spacing w:after="20"/>
+        <w:spacing w:after="140"/>
       </w:pPr>
       <w:r>
         <w:fldChar w:fldCharType="end"/>
@@ -28733,7 +28731,15 @@
         <w:rPr>
           <w:i/>
         </w:rPr>
-        <w:t>jQuery</w:t>
+        <w:t>J</w:t>
+      </w:r>
+      <w:bookmarkStart w:id="1" w:name="_GoBack"/>
+      <w:bookmarkEnd w:id="1"/>
+      <w:r>
+        <w:rPr>
+          <w:i/>
+        </w:rPr>
+        <w:t>Query</w:t>
       </w:r>
       <w:r>
         <w:t xml:space="preserve"> commits categorized by size for each of the three commit size metr</w:t>
@@ -29967,7 +29973,13 @@
         <w:rPr>
           <w:i/>
         </w:rPr>
-        <w:t>libgit2</w:t>
+        <w:t>L</w:t>
+      </w:r>
+      <w:r>
+        <w:rPr>
+          <w:i/>
+        </w:rPr>
+        <w:t>ibgit2</w:t>
       </w:r>
       <w:r>
         <w:t xml:space="preserve"> commits categorized by size for each of</w:t>
@@ -34745,7 +34757,7 @@
 </file>
 
 <file path=customXml/itemProps1.xml><?xml version="1.0" encoding="utf-8"?>
-<ds:datastoreItem xmlns:ds="http://schemas.openxmlformats.org/officeDocument/2006/customXml" ds:itemID="{88668BCD-4C53-7942-B1C5-8241F93128AF}">
+<ds:datastoreItem xmlns:ds="http://schemas.openxmlformats.org/officeDocument/2006/customXml" ds:itemID="{0FB123A9-53DB-0A49-9C07-64C7D40680DF}">
   <ds:schemaRefs>
     <ds:schemaRef ds:uri="http://schemas.openxmlformats.org/officeDocument/2006/bibliography"/>
   </ds:schemaRefs>

</xml_diff>